<commit_message>
feat: added RFE selector
</commit_message>
<xml_diff>
--- a/Udacity_Project_5_Capstone/Capstone_Speed_Dating_Dataset.docx
+++ b/Udacity_Project_5_Capstone/Capstone_Speed_Dating_Dataset.docx
@@ -115,6 +115,49 @@
     </w:p>
     <w:p>
       <w:pPr>
+        <w:spacing w:before="360" w:after="240" w:line="240" w:lineRule="auto"/>
+        <w:outlineLvl w:val="2"/>
+        <w:rPr>
+          <w:rFonts w:ascii="Segoe UI" w:eastAsia="Times New Roman" w:hAnsi="Segoe UI" w:cs="Segoe UI"/>
+          <w:b/>
+          <w:bCs/>
+          <w:color w:val="333333"/>
+          <w:sz w:val="30"/>
+          <w:szCs w:val="30"/>
+        </w:rPr>
+      </w:pPr>
+      <w:r>
+        <w:rPr>
+          <w:rFonts w:ascii="Segoe UI" w:eastAsia="Times New Roman" w:hAnsi="Segoe UI" w:cs="Segoe UI"/>
+          <w:color w:val="333333"/>
+          <w:sz w:val="24"/>
+          <w:szCs w:val="24"/>
+        </w:rPr>
+        <w:t xml:space="preserve">This project investigates a Speed Dating dataset from </w:t>
+      </w:r>
+      <w:hyperlink r:id="rId5" w:history="1">
+        <w:r>
+          <w:rPr>
+            <w:rStyle w:val="Hyperlink"/>
+            <w:rFonts w:ascii="Segoe UI" w:eastAsia="Times New Roman" w:hAnsi="Segoe UI" w:cs="Segoe UI"/>
+            <w:sz w:val="24"/>
+            <w:szCs w:val="24"/>
+          </w:rPr>
+          <w:t>Kaggle</w:t>
+        </w:r>
+      </w:hyperlink>
+      <w:r>
+        <w:rPr>
+          <w:rFonts w:ascii="Segoe UI" w:eastAsia="Times New Roman" w:hAnsi="Segoe UI" w:cs="Segoe UI"/>
+          <w:color w:val="333333"/>
+          <w:sz w:val="24"/>
+          <w:szCs w:val="24"/>
+        </w:rPr>
+        <w:t>. The dataset was compiled by two professors from Columbia University's Business School. Information including demographics and preferences of attraction were collected from participants during weeknights in the years 2002 through 2004. Moreover, the study aimed at reproducing a business model that Speed Dating services use and chose similar environments to hold these events (e.g. popular bars near universities).</w:t>
+      </w:r>
+    </w:p>
+    <w:p>
+      <w:pPr>
         <w:spacing w:after="240" w:line="240" w:lineRule="auto"/>
         <w:rPr>
           <w:rFonts w:ascii="Segoe UI" w:eastAsia="Times New Roman" w:hAnsi="Segoe UI" w:cs="Segoe UI"/>
@@ -130,61 +173,198 @@
           <w:sz w:val="24"/>
           <w:szCs w:val="24"/>
         </w:rPr>
-        <w:t>This project</w:t>
-      </w:r>
-      <w:r>
-        <w:rPr>
-          <w:rFonts w:ascii="Segoe UI" w:eastAsia="Times New Roman" w:hAnsi="Segoe UI" w:cs="Segoe UI"/>
-          <w:color w:val="333333"/>
-          <w:sz w:val="24"/>
-          <w:szCs w:val="24"/>
-        </w:rPr>
-        <w:t xml:space="preserve"> investigates a Speed Dating dataset </w:t>
-      </w:r>
-      <w:r>
-        <w:rPr>
-          <w:rFonts w:ascii="Segoe UI" w:eastAsia="Times New Roman" w:hAnsi="Segoe UI" w:cs="Segoe UI"/>
-          <w:color w:val="333333"/>
-          <w:sz w:val="24"/>
-          <w:szCs w:val="24"/>
-        </w:rPr>
-        <w:t>compiled</w:t>
-      </w:r>
-      <w:r>
-        <w:rPr>
-          <w:rFonts w:ascii="Segoe UI" w:eastAsia="Times New Roman" w:hAnsi="Segoe UI" w:cs="Segoe UI"/>
-          <w:color w:val="333333"/>
-          <w:sz w:val="24"/>
-          <w:szCs w:val="24"/>
-        </w:rPr>
-        <w:t xml:space="preserve"> by </w:t>
-      </w:r>
-      <w:r>
-        <w:rPr>
-          <w:rFonts w:ascii="Segoe UI" w:eastAsia="Times New Roman" w:hAnsi="Segoe UI" w:cs="Segoe UI"/>
-          <w:color w:val="333333"/>
-          <w:sz w:val="24"/>
-          <w:szCs w:val="24"/>
-        </w:rPr>
-        <w:t xml:space="preserve">two professors from </w:t>
-      </w:r>
-      <w:r>
-        <w:rPr>
-          <w:rFonts w:ascii="Segoe UI" w:eastAsia="Times New Roman" w:hAnsi="Segoe UI" w:cs="Segoe UI"/>
-          <w:color w:val="333333"/>
-          <w:sz w:val="24"/>
-          <w:szCs w:val="24"/>
-        </w:rPr>
-        <w:t>Columbia University</w:t>
-      </w:r>
-      <w:r>
-        <w:rPr>
-          <w:rFonts w:ascii="Segoe UI" w:eastAsia="Times New Roman" w:hAnsi="Segoe UI" w:cs="Segoe UI"/>
-          <w:color w:val="333333"/>
-          <w:sz w:val="24"/>
-          <w:szCs w:val="24"/>
-        </w:rPr>
-        <w:t>'s Business School</w:t>
+        <w:t xml:space="preserve">During the events, </w:t>
+      </w:r>
+      <w:r>
+        <w:rPr>
+          <w:rFonts w:ascii="Segoe UI" w:eastAsia="Times New Roman" w:hAnsi="Segoe UI" w:cs="Segoe UI"/>
+          <w:color w:val="333333"/>
+          <w:sz w:val="24"/>
+          <w:szCs w:val="24"/>
+        </w:rPr>
+        <w:t xml:space="preserve">daters had </w:t>
+      </w:r>
+      <w:r>
+        <w:rPr>
+          <w:rFonts w:ascii="Segoe UI" w:eastAsia="Times New Roman" w:hAnsi="Segoe UI" w:cs="Segoe UI"/>
+          <w:color w:val="333333"/>
+          <w:sz w:val="24"/>
+          <w:szCs w:val="24"/>
+        </w:rPr>
+        <w:t xml:space="preserve">a four minute "first date" with every other participant of the opposite sex. At the end of </w:t>
+      </w:r>
+      <w:r>
+        <w:rPr>
+          <w:rFonts w:ascii="Segoe UI" w:eastAsia="Times New Roman" w:hAnsi="Segoe UI" w:cs="Segoe UI"/>
+          <w:color w:val="333333"/>
+          <w:sz w:val="24"/>
+          <w:szCs w:val="24"/>
+        </w:rPr>
+        <w:t>each four minute "date"</w:t>
+      </w:r>
+      <w:r>
+        <w:rPr>
+          <w:rFonts w:ascii="Segoe UI" w:eastAsia="Times New Roman" w:hAnsi="Segoe UI" w:cs="Segoe UI"/>
+          <w:color w:val="333333"/>
+          <w:sz w:val="24"/>
+          <w:szCs w:val="24"/>
+        </w:rPr>
+        <w:t xml:space="preserve">, participants were asked if </w:t>
+      </w:r>
+      <w:r>
+        <w:rPr>
+          <w:rFonts w:ascii="Segoe UI" w:eastAsia="Times New Roman" w:hAnsi="Segoe UI" w:cs="Segoe UI"/>
+          <w:color w:val="333333"/>
+          <w:sz w:val="24"/>
+          <w:szCs w:val="24"/>
+        </w:rPr>
+        <w:t>he, or she,</w:t>
+      </w:r>
+      <w:r>
+        <w:rPr>
+          <w:rFonts w:ascii="Segoe UI" w:eastAsia="Times New Roman" w:hAnsi="Segoe UI" w:cs="Segoe UI"/>
+          <w:color w:val="333333"/>
+          <w:sz w:val="24"/>
+          <w:szCs w:val="24"/>
+        </w:rPr>
+        <w:t xml:space="preserve"> would </w:t>
+      </w:r>
+      <w:r>
+        <w:rPr>
+          <w:rFonts w:ascii="Segoe UI" w:eastAsia="Times New Roman" w:hAnsi="Segoe UI" w:cs="Segoe UI"/>
+          <w:color w:val="333333"/>
+          <w:sz w:val="24"/>
+          <w:szCs w:val="24"/>
+        </w:rPr>
+        <w:t>date that person again. Participants</w:t>
+      </w:r>
+      <w:r>
+        <w:rPr>
+          <w:rFonts w:ascii="Segoe UI" w:eastAsia="Times New Roman" w:hAnsi="Segoe UI" w:cs="Segoe UI"/>
+          <w:color w:val="333333"/>
+          <w:sz w:val="24"/>
+          <w:szCs w:val="24"/>
+        </w:rPr>
+        <w:t xml:space="preserve"> were also asked to rate </w:t>
+      </w:r>
+      <w:r>
+        <w:rPr>
+          <w:rFonts w:ascii="Segoe UI" w:eastAsia="Times New Roman" w:hAnsi="Segoe UI" w:cs="Segoe UI"/>
+          <w:color w:val="333333"/>
+          <w:sz w:val="24"/>
+          <w:szCs w:val="24"/>
+        </w:rPr>
+        <w:t>his, or her,</w:t>
+      </w:r>
+      <w:r>
+        <w:rPr>
+          <w:rFonts w:ascii="Segoe UI" w:eastAsia="Times New Roman" w:hAnsi="Segoe UI" w:cs="Segoe UI"/>
+          <w:color w:val="333333"/>
+          <w:sz w:val="24"/>
+          <w:szCs w:val="24"/>
+        </w:rPr>
+        <w:t xml:space="preserve"> date on six attributes: Attractiveness, Sincerity, Intelligence, Fun, Ambition, and Shared Interests.</w:t>
+      </w:r>
+    </w:p>
+    <w:p>
+      <w:pPr>
+        <w:spacing w:after="240" w:line="240" w:lineRule="auto"/>
+        <w:rPr>
+          <w:rFonts w:ascii="Segoe UI" w:eastAsia="Times New Roman" w:hAnsi="Segoe UI" w:cs="Segoe UI"/>
+          <w:color w:val="333333"/>
+          <w:sz w:val="24"/>
+          <w:szCs w:val="24"/>
+        </w:rPr>
+      </w:pPr>
+      <w:r>
+        <w:rPr>
+          <w:rFonts w:ascii="Segoe UI" w:eastAsia="Times New Roman" w:hAnsi="Segoe UI" w:cs="Segoe UI"/>
+          <w:color w:val="333333"/>
+          <w:sz w:val="24"/>
+          <w:szCs w:val="24"/>
+        </w:rPr>
+        <w:t>In addition, the dataset</w:t>
+      </w:r>
+      <w:r>
+        <w:rPr>
+          <w:rFonts w:ascii="Segoe UI" w:eastAsia="Times New Roman" w:hAnsi="Segoe UI" w:cs="Segoe UI"/>
+          <w:color w:val="333333"/>
+          <w:sz w:val="24"/>
+          <w:szCs w:val="24"/>
+        </w:rPr>
+        <w:t xml:space="preserve"> includes </w:t>
+      </w:r>
+      <w:r>
+        <w:rPr>
+          <w:rFonts w:ascii="Segoe UI" w:eastAsia="Times New Roman" w:hAnsi="Segoe UI" w:cs="Segoe UI"/>
+          <w:color w:val="333333"/>
+          <w:sz w:val="24"/>
+          <w:szCs w:val="24"/>
+        </w:rPr>
+        <w:t xml:space="preserve">a </w:t>
+      </w:r>
+      <w:r>
+        <w:rPr>
+          <w:rFonts w:ascii="Segoe UI" w:eastAsia="Times New Roman" w:hAnsi="Segoe UI" w:cs="Segoe UI"/>
+          <w:color w:val="333333"/>
+          <w:sz w:val="24"/>
+          <w:szCs w:val="24"/>
+        </w:rPr>
+        <w:t xml:space="preserve">questionnaire </w:t>
+      </w:r>
+      <w:r>
+        <w:rPr>
+          <w:rFonts w:ascii="Segoe UI" w:eastAsia="Times New Roman" w:hAnsi="Segoe UI" w:cs="Segoe UI"/>
+          <w:color w:val="333333"/>
+          <w:sz w:val="24"/>
+          <w:szCs w:val="24"/>
+        </w:rPr>
+        <w:t xml:space="preserve">that </w:t>
+      </w:r>
+      <w:r>
+        <w:rPr>
+          <w:rFonts w:ascii="Segoe UI" w:eastAsia="Times New Roman" w:hAnsi="Segoe UI" w:cs="Segoe UI"/>
+          <w:color w:val="333333"/>
+          <w:sz w:val="24"/>
+          <w:szCs w:val="24"/>
+        </w:rPr>
+        <w:t xml:space="preserve">gathered </w:t>
+      </w:r>
+      <w:r>
+        <w:rPr>
+          <w:rFonts w:ascii="Segoe UI" w:eastAsia="Times New Roman" w:hAnsi="Segoe UI" w:cs="Segoe UI"/>
+          <w:color w:val="333333"/>
+          <w:sz w:val="24"/>
+          <w:szCs w:val="24"/>
+        </w:rPr>
+        <w:t xml:space="preserve">data </w:t>
+      </w:r>
+      <w:r>
+        <w:rPr>
+          <w:rFonts w:ascii="Segoe UI" w:eastAsia="Times New Roman" w:hAnsi="Segoe UI" w:cs="Segoe UI"/>
+          <w:color w:val="333333"/>
+          <w:sz w:val="24"/>
+          <w:szCs w:val="24"/>
+        </w:rPr>
+        <w:t>from participants at different points in the process. These fields include</w:t>
+      </w:r>
+      <w:r>
+        <w:rPr>
+          <w:rFonts w:ascii="Segoe UI" w:eastAsia="Times New Roman" w:hAnsi="Segoe UI" w:cs="Segoe UI"/>
+          <w:color w:val="333333"/>
+          <w:sz w:val="24"/>
+          <w:szCs w:val="24"/>
+        </w:rPr>
+        <w:t xml:space="preserve">: </w:t>
+      </w:r>
+      <w:r>
+        <w:rPr>
+          <w:rFonts w:ascii="Segoe UI" w:eastAsia="Times New Roman" w:hAnsi="Segoe UI" w:cs="Segoe UI"/>
+          <w:color w:val="333333"/>
+          <w:sz w:val="24"/>
+          <w:szCs w:val="24"/>
+        </w:rPr>
+        <w:t>demographics, dating habits, self-perception</w:t>
       </w:r>
       <w:r>
         <w:rPr>
@@ -202,25 +382,280 @@
           <w:sz w:val="24"/>
           <w:szCs w:val="24"/>
         </w:rPr>
-        <w:t xml:space="preserve"> Information </w:t>
-      </w:r>
-      <w:r>
-        <w:rPr>
-          <w:rFonts w:ascii="Segoe UI" w:eastAsia="Times New Roman" w:hAnsi="Segoe UI" w:cs="Segoe UI"/>
-          <w:color w:val="333333"/>
-          <w:sz w:val="24"/>
-          <w:szCs w:val="24"/>
-        </w:rPr>
-        <w:t xml:space="preserve">including </w:t>
-      </w:r>
-      <w:r>
-        <w:rPr>
-          <w:rFonts w:ascii="Segoe UI" w:eastAsia="Times New Roman" w:hAnsi="Segoe UI" w:cs="Segoe UI"/>
-          <w:color w:val="333333"/>
-          <w:sz w:val="24"/>
-          <w:szCs w:val="24"/>
-        </w:rPr>
-        <w:t>demographic</w:t>
+        <w:t xml:space="preserve"> </w:t>
+      </w:r>
+      <w:r>
+        <w:rPr>
+          <w:rFonts w:ascii="Segoe UI" w:eastAsia="Times New Roman" w:hAnsi="Segoe UI" w:cs="Segoe UI"/>
+          <w:color w:val="333333"/>
+          <w:sz w:val="24"/>
+          <w:szCs w:val="24"/>
+        </w:rPr>
+        <w:t>Other data include what features of attraction participants</w:t>
+      </w:r>
+      <w:r>
+        <w:rPr>
+          <w:rFonts w:ascii="Segoe UI" w:eastAsia="Times New Roman" w:hAnsi="Segoe UI" w:cs="Segoe UI"/>
+          <w:color w:val="333333"/>
+          <w:sz w:val="24"/>
+          <w:szCs w:val="24"/>
+        </w:rPr>
+        <w:t xml:space="preserve"> </w:t>
+      </w:r>
+      <w:r>
+        <w:rPr>
+          <w:rFonts w:ascii="Segoe UI" w:eastAsia="Times New Roman" w:hAnsi="Segoe UI" w:cs="Segoe UI"/>
+          <w:color w:val="333333"/>
+          <w:sz w:val="24"/>
+          <w:szCs w:val="24"/>
+        </w:rPr>
+        <w:t>think people find valuable in a mate.</w:t>
+      </w:r>
+      <w:r>
+        <w:rPr>
+          <w:rFonts w:ascii="Segoe UI" w:eastAsia="Times New Roman" w:hAnsi="Segoe UI" w:cs="Segoe UI"/>
+          <w:color w:val="333333"/>
+          <w:sz w:val="24"/>
+          <w:szCs w:val="24"/>
+        </w:rPr>
+        <w:t xml:space="preserve"> </w:t>
+      </w:r>
+      <w:r>
+        <w:rPr>
+          <w:rFonts w:ascii="Segoe UI" w:eastAsia="Times New Roman" w:hAnsi="Segoe UI" w:cs="Segoe UI"/>
+          <w:color w:val="333333"/>
+          <w:sz w:val="24"/>
+          <w:szCs w:val="24"/>
+        </w:rPr>
+        <w:t>These preferences of attraction were asked at the start of the event, half way through the event, a day after the event and three weeks after the event.</w:t>
+      </w:r>
+    </w:p>
+    <w:p>
+      <w:pPr>
+        <w:spacing w:after="240" w:line="240" w:lineRule="auto"/>
+        <w:contextualSpacing/>
+        <w:rPr>
+          <w:rFonts w:ascii="Segoe UI" w:eastAsia="Times New Roman" w:hAnsi="Segoe UI" w:cs="Segoe UI"/>
+          <w:color w:val="333333"/>
+          <w:sz w:val="24"/>
+          <w:szCs w:val="24"/>
+        </w:rPr>
+      </w:pPr>
+      <w:r>
+        <w:rPr>
+          <w:rFonts w:ascii="Segoe UI" w:eastAsia="Times New Roman" w:hAnsi="Segoe UI" w:cs="Segoe UI"/>
+          <w:color w:val="333333"/>
+          <w:sz w:val="24"/>
+          <w:szCs w:val="24"/>
+        </w:rPr>
+        <w:t>Finally, the dataset yielded a paper</w:t>
+      </w:r>
+      <w:r>
+        <w:rPr>
+          <w:rFonts w:ascii="Segoe UI" w:eastAsia="Times New Roman" w:hAnsi="Segoe UI" w:cs="Segoe UI"/>
+          <w:color w:val="333333"/>
+          <w:sz w:val="24"/>
+          <w:szCs w:val="24"/>
+        </w:rPr>
+        <w:t xml:space="preserve"> by professors </w:t>
+      </w:r>
+      <w:r>
+        <w:rPr>
+          <w:rFonts w:ascii="Segoe UI" w:eastAsia="Times New Roman" w:hAnsi="Segoe UI" w:cs="Segoe UI"/>
+          <w:color w:val="333333"/>
+          <w:sz w:val="24"/>
+          <w:szCs w:val="24"/>
+        </w:rPr>
+        <w:t>Ray Fisman and Sheena Iyengar</w:t>
+      </w:r>
+      <w:r>
+        <w:rPr>
+          <w:rFonts w:ascii="Segoe UI" w:eastAsia="Times New Roman" w:hAnsi="Segoe UI" w:cs="Segoe UI"/>
+          <w:color w:val="333333"/>
+          <w:sz w:val="24"/>
+          <w:szCs w:val="24"/>
+        </w:rPr>
+        <w:t xml:space="preserve">, </w:t>
+      </w:r>
+      <w:r>
+        <w:rPr>
+          <w:rFonts w:ascii="Segoe UI" w:eastAsia="Times New Roman" w:hAnsi="Segoe UI" w:cs="Segoe UI"/>
+          <w:color w:val="333333"/>
+          <w:sz w:val="24"/>
+          <w:szCs w:val="24"/>
+        </w:rPr>
+        <w:t>G</w:t>
+      </w:r>
+      <w:r>
+        <w:rPr>
+          <w:rFonts w:ascii="Segoe UI" w:eastAsia="Times New Roman" w:hAnsi="Segoe UI" w:cs="Segoe UI"/>
+          <w:color w:val="333333"/>
+          <w:sz w:val="24"/>
+          <w:szCs w:val="24"/>
+        </w:rPr>
+        <w:t>ender</w:t>
+      </w:r>
+      <w:r>
+        <w:rPr>
+          <w:rFonts w:ascii="Segoe UI" w:eastAsia="Times New Roman" w:hAnsi="Segoe UI" w:cs="Segoe UI"/>
+          <w:color w:val="333333"/>
+          <w:sz w:val="24"/>
+          <w:szCs w:val="24"/>
+        </w:rPr>
+        <w:t xml:space="preserve"> D</w:t>
+      </w:r>
+      <w:r>
+        <w:rPr>
+          <w:rFonts w:ascii="Segoe UI" w:eastAsia="Times New Roman" w:hAnsi="Segoe UI" w:cs="Segoe UI"/>
+          <w:color w:val="333333"/>
+          <w:sz w:val="24"/>
+          <w:szCs w:val="24"/>
+        </w:rPr>
+        <w:t>ifferences in</w:t>
+      </w:r>
+      <w:r>
+        <w:rPr>
+          <w:rFonts w:ascii="Segoe UI" w:eastAsia="Times New Roman" w:hAnsi="Segoe UI" w:cs="Segoe UI"/>
+          <w:color w:val="333333"/>
+          <w:sz w:val="24"/>
+          <w:szCs w:val="24"/>
+        </w:rPr>
+        <w:t xml:space="preserve"> M</w:t>
+      </w:r>
+      <w:r>
+        <w:rPr>
+          <w:rFonts w:ascii="Segoe UI" w:eastAsia="Times New Roman" w:hAnsi="Segoe UI" w:cs="Segoe UI"/>
+          <w:color w:val="333333"/>
+          <w:sz w:val="24"/>
+          <w:szCs w:val="24"/>
+        </w:rPr>
+        <w:t xml:space="preserve">ate </w:t>
+      </w:r>
+      <w:r>
+        <w:rPr>
+          <w:rFonts w:ascii="Segoe UI" w:eastAsia="Times New Roman" w:hAnsi="Segoe UI" w:cs="Segoe UI"/>
+          <w:color w:val="333333"/>
+          <w:sz w:val="24"/>
+          <w:szCs w:val="24"/>
+        </w:rPr>
+        <w:t>S</w:t>
+      </w:r>
+      <w:r>
+        <w:rPr>
+          <w:rFonts w:ascii="Segoe UI" w:eastAsia="Times New Roman" w:hAnsi="Segoe UI" w:cs="Segoe UI"/>
+          <w:color w:val="333333"/>
+          <w:sz w:val="24"/>
+          <w:szCs w:val="24"/>
+        </w:rPr>
+        <w:t>election</w:t>
+      </w:r>
+      <w:r>
+        <w:rPr>
+          <w:rFonts w:ascii="Segoe UI" w:eastAsia="Times New Roman" w:hAnsi="Segoe UI" w:cs="Segoe UI"/>
+          <w:color w:val="333333"/>
+          <w:sz w:val="24"/>
+          <w:szCs w:val="24"/>
+        </w:rPr>
+        <w:t>:</w:t>
+      </w:r>
+      <w:r>
+        <w:rPr>
+          <w:rFonts w:ascii="Segoe UI" w:eastAsia="Times New Roman" w:hAnsi="Segoe UI" w:cs="Segoe UI"/>
+          <w:color w:val="333333"/>
+          <w:sz w:val="24"/>
+          <w:szCs w:val="24"/>
+        </w:rPr>
+        <w:t xml:space="preserve"> </w:t>
+      </w:r>
+      <w:r>
+        <w:rPr>
+          <w:rFonts w:ascii="Segoe UI" w:eastAsia="Times New Roman" w:hAnsi="Segoe UI" w:cs="Segoe UI"/>
+          <w:color w:val="333333"/>
+          <w:sz w:val="24"/>
+          <w:szCs w:val="24"/>
+        </w:rPr>
+        <w:t>E</w:t>
+      </w:r>
+      <w:r>
+        <w:rPr>
+          <w:rFonts w:ascii="Segoe UI" w:eastAsia="Times New Roman" w:hAnsi="Segoe UI" w:cs="Segoe UI"/>
+          <w:color w:val="333333"/>
+          <w:sz w:val="24"/>
+          <w:szCs w:val="24"/>
+        </w:rPr>
+        <w:t>vidence from a</w:t>
+      </w:r>
+      <w:r>
+        <w:rPr>
+          <w:rFonts w:ascii="Segoe UI" w:eastAsia="Times New Roman" w:hAnsi="Segoe UI" w:cs="Segoe UI"/>
+          <w:color w:val="333333"/>
+          <w:sz w:val="24"/>
+          <w:szCs w:val="24"/>
+        </w:rPr>
+        <w:t xml:space="preserve"> S</w:t>
+      </w:r>
+      <w:r>
+        <w:rPr>
+          <w:rFonts w:ascii="Segoe UI" w:eastAsia="Times New Roman" w:hAnsi="Segoe UI" w:cs="Segoe UI"/>
+          <w:color w:val="333333"/>
+          <w:sz w:val="24"/>
+          <w:szCs w:val="24"/>
+        </w:rPr>
+        <w:t xml:space="preserve">peed </w:t>
+      </w:r>
+      <w:r>
+        <w:rPr>
+          <w:rFonts w:ascii="Segoe UI" w:eastAsia="Times New Roman" w:hAnsi="Segoe UI" w:cs="Segoe UI"/>
+          <w:color w:val="333333"/>
+          <w:sz w:val="24"/>
+          <w:szCs w:val="24"/>
+        </w:rPr>
+        <w:t>D</w:t>
+      </w:r>
+      <w:r>
+        <w:rPr>
+          <w:rFonts w:ascii="Segoe UI" w:eastAsia="Times New Roman" w:hAnsi="Segoe UI" w:cs="Segoe UI"/>
+          <w:color w:val="333333"/>
+          <w:sz w:val="24"/>
+          <w:szCs w:val="24"/>
+        </w:rPr>
+        <w:t xml:space="preserve">ating </w:t>
+      </w:r>
+      <w:r>
+        <w:rPr>
+          <w:rFonts w:ascii="Segoe UI" w:eastAsia="Times New Roman" w:hAnsi="Segoe UI" w:cs="Segoe UI"/>
+          <w:color w:val="333333"/>
+          <w:sz w:val="24"/>
+          <w:szCs w:val="24"/>
+        </w:rPr>
+        <w:t>E</w:t>
+      </w:r>
+      <w:r>
+        <w:rPr>
+          <w:rFonts w:ascii="Segoe UI" w:eastAsia="Times New Roman" w:hAnsi="Segoe UI" w:cs="Segoe UI"/>
+          <w:color w:val="333333"/>
+          <w:sz w:val="24"/>
+          <w:szCs w:val="24"/>
+        </w:rPr>
+        <w:t>xperiment</w:t>
+      </w:r>
+      <w:r>
+        <w:rPr>
+          <w:rFonts w:ascii="Segoe UI" w:eastAsia="Times New Roman" w:hAnsi="Segoe UI" w:cs="Segoe UI"/>
+          <w:color w:val="333333"/>
+          <w:sz w:val="24"/>
+          <w:szCs w:val="24"/>
+        </w:rPr>
+        <w:t>.</w:t>
+      </w:r>
+      <w:r>
+        <w:rPr>
+          <w:rFonts w:ascii="Segoe UI" w:eastAsia="Times New Roman" w:hAnsi="Segoe UI" w:cs="Segoe UI"/>
+          <w:color w:val="333333"/>
+          <w:sz w:val="24"/>
+          <w:szCs w:val="24"/>
+        </w:rPr>
+        <w:t xml:space="preserve"> The rest of project will explore</w:t>
       </w:r>
       <w:r>
         <w:rPr>
@@ -238,142 +673,56 @@
           <w:sz w:val="24"/>
           <w:szCs w:val="24"/>
         </w:rPr>
-        <w:t xml:space="preserve"> </w:t>
-      </w:r>
-      <w:r>
-        <w:rPr>
-          <w:rFonts w:ascii="Segoe UI" w:eastAsia="Times New Roman" w:hAnsi="Segoe UI" w:cs="Segoe UI"/>
-          <w:color w:val="333333"/>
-          <w:sz w:val="24"/>
-          <w:szCs w:val="24"/>
-        </w:rPr>
-        <w:t>and</w:t>
-      </w:r>
-      <w:r>
-        <w:rPr>
-          <w:rFonts w:ascii="Segoe UI" w:eastAsia="Times New Roman" w:hAnsi="Segoe UI" w:cs="Segoe UI"/>
-          <w:color w:val="333333"/>
-          <w:sz w:val="24"/>
-          <w:szCs w:val="24"/>
-        </w:rPr>
-        <w:t xml:space="preserve"> preferences of attraction were collected </w:t>
-      </w:r>
-      <w:r>
-        <w:rPr>
-          <w:rFonts w:ascii="Segoe UI" w:eastAsia="Times New Roman" w:hAnsi="Segoe UI" w:cs="Segoe UI"/>
-          <w:color w:val="333333"/>
-          <w:sz w:val="24"/>
-          <w:szCs w:val="24"/>
-        </w:rPr>
-        <w:t xml:space="preserve">from </w:t>
-      </w:r>
-      <w:r>
-        <w:rPr>
-          <w:rFonts w:ascii="Segoe UI" w:eastAsia="Times New Roman" w:hAnsi="Segoe UI" w:cs="Segoe UI"/>
-          <w:color w:val="333333"/>
-          <w:sz w:val="24"/>
-          <w:szCs w:val="24"/>
-        </w:rPr>
-        <w:t xml:space="preserve">participants </w:t>
-      </w:r>
-      <w:r>
-        <w:rPr>
-          <w:rFonts w:ascii="Segoe UI" w:eastAsia="Times New Roman" w:hAnsi="Segoe UI" w:cs="Segoe UI"/>
-          <w:color w:val="333333"/>
-          <w:sz w:val="24"/>
-          <w:szCs w:val="24"/>
-        </w:rPr>
-        <w:t>during weeknight evenings</w:t>
-      </w:r>
-      <w:r>
-        <w:rPr>
-          <w:rFonts w:ascii="Segoe UI" w:eastAsia="Times New Roman" w:hAnsi="Segoe UI" w:cs="Segoe UI"/>
-          <w:color w:val="333333"/>
-          <w:sz w:val="24"/>
-          <w:szCs w:val="24"/>
-        </w:rPr>
-        <w:t xml:space="preserve"> in the </w:t>
-      </w:r>
-      <w:r>
-        <w:rPr>
-          <w:rFonts w:ascii="Segoe UI" w:eastAsia="Times New Roman" w:hAnsi="Segoe UI" w:cs="Segoe UI"/>
-          <w:color w:val="333333"/>
-          <w:sz w:val="24"/>
-          <w:szCs w:val="24"/>
-        </w:rPr>
-        <w:t xml:space="preserve">years 2002 through </w:t>
-      </w:r>
-      <w:r>
-        <w:rPr>
-          <w:rFonts w:ascii="Segoe UI" w:eastAsia="Times New Roman" w:hAnsi="Segoe UI" w:cs="Segoe UI"/>
-          <w:color w:val="333333"/>
-          <w:sz w:val="24"/>
-          <w:szCs w:val="24"/>
-        </w:rPr>
-        <w:t>2004</w:t>
-      </w:r>
-      <w:r>
-        <w:rPr>
-          <w:rFonts w:ascii="Segoe UI" w:eastAsia="Times New Roman" w:hAnsi="Segoe UI" w:cs="Segoe UI"/>
-          <w:color w:val="333333"/>
-          <w:sz w:val="24"/>
-          <w:szCs w:val="24"/>
-        </w:rPr>
-        <w:t xml:space="preserve">. </w:t>
-      </w:r>
-      <w:r>
-        <w:rPr>
-          <w:rFonts w:ascii="Segoe UI" w:eastAsia="Times New Roman" w:hAnsi="Segoe UI" w:cs="Segoe UI"/>
-          <w:color w:val="333333"/>
-          <w:sz w:val="24"/>
-          <w:szCs w:val="24"/>
-        </w:rPr>
-        <w:t xml:space="preserve">Moreover, the study aimed </w:t>
-      </w:r>
-      <w:r>
-        <w:rPr>
-          <w:rFonts w:ascii="Segoe UI" w:eastAsia="Times New Roman" w:hAnsi="Segoe UI" w:cs="Segoe UI"/>
-          <w:color w:val="333333"/>
-          <w:sz w:val="24"/>
-          <w:szCs w:val="24"/>
-        </w:rPr>
-        <w:t xml:space="preserve">at </w:t>
-      </w:r>
-      <w:r>
-        <w:rPr>
-          <w:rFonts w:ascii="Segoe UI" w:eastAsia="Times New Roman" w:hAnsi="Segoe UI" w:cs="Segoe UI"/>
-          <w:color w:val="333333"/>
-          <w:sz w:val="24"/>
-          <w:szCs w:val="24"/>
-        </w:rPr>
-        <w:t>reproducing business models that Speed Dating services</w:t>
-      </w:r>
-      <w:r>
-        <w:rPr>
-          <w:rFonts w:ascii="Segoe UI" w:eastAsia="Times New Roman" w:hAnsi="Segoe UI" w:cs="Segoe UI"/>
-          <w:color w:val="333333"/>
-          <w:sz w:val="24"/>
-          <w:szCs w:val="24"/>
-        </w:rPr>
-        <w:t xml:space="preserve"> use and ch</w:t>
-      </w:r>
-      <w:r>
-        <w:rPr>
-          <w:rFonts w:ascii="Segoe UI" w:eastAsia="Times New Roman" w:hAnsi="Segoe UI" w:cs="Segoe UI"/>
-          <w:color w:val="333333"/>
-          <w:sz w:val="24"/>
-          <w:szCs w:val="24"/>
-        </w:rPr>
-        <w:t>ose similar environments to hold these events (e.g. popular bars)</w:t>
-      </w:r>
-      <w:r>
-        <w:rPr>
-          <w:rFonts w:ascii="Segoe UI" w:eastAsia="Times New Roman" w:hAnsi="Segoe UI" w:cs="Segoe UI"/>
-          <w:color w:val="333333"/>
-          <w:sz w:val="24"/>
-          <w:szCs w:val="24"/>
-        </w:rPr>
-        <w:t>.</w:t>
+        <w:t xml:space="preserve"> the mentioned dataset.</w:t>
+      </w:r>
+    </w:p>
+    <w:p>
+      <w:pPr>
+        <w:rPr>
+          <w:rFonts w:ascii="Segoe UI" w:eastAsia="Times New Roman" w:hAnsi="Segoe UI" w:cs="Segoe UI"/>
+          <w:b/>
+          <w:bCs/>
+          <w:color w:val="333333"/>
+          <w:sz w:val="30"/>
+          <w:szCs w:val="30"/>
+        </w:rPr>
+      </w:pPr>
+      <w:r>
+        <w:rPr>
+          <w:rFonts w:ascii="Segoe UI" w:eastAsia="Times New Roman" w:hAnsi="Segoe UI" w:cs="Segoe UI"/>
+          <w:b/>
+          <w:bCs/>
+          <w:color w:val="333333"/>
+          <w:sz w:val="30"/>
+          <w:szCs w:val="30"/>
+        </w:rPr>
+        <w:br w:type="page"/>
+      </w:r>
+    </w:p>
+    <w:p>
+      <w:pPr>
+        <w:spacing w:before="360" w:after="240" w:line="240" w:lineRule="auto"/>
+        <w:outlineLvl w:val="2"/>
+        <w:rPr>
+          <w:rFonts w:ascii="Segoe UI" w:eastAsia="Times New Roman" w:hAnsi="Segoe UI" w:cs="Segoe UI"/>
+          <w:b/>
+          <w:bCs/>
+          <w:color w:val="333333"/>
+          <w:sz w:val="30"/>
+          <w:szCs w:val="30"/>
+        </w:rPr>
+      </w:pPr>
+      <w:r>
+        <w:rPr>
+          <w:rFonts w:ascii="Segoe UI" w:eastAsia="Times New Roman" w:hAnsi="Segoe UI" w:cs="Segoe UI"/>
+          <w:b/>
+          <w:bCs/>
+          <w:color w:val="333333"/>
+          <w:sz w:val="30"/>
+          <w:szCs w:val="30"/>
+        </w:rPr>
+        <w:lastRenderedPageBreak/>
+        <w:t>Problem Statement</w:t>
       </w:r>
     </w:p>
     <w:p>
@@ -393,572 +742,122 @@
           <w:sz w:val="24"/>
           <w:szCs w:val="24"/>
         </w:rPr>
-        <w:t xml:space="preserve">During the events, </w:t>
-      </w:r>
-      <w:r>
-        <w:rPr>
-          <w:rFonts w:ascii="Segoe UI" w:eastAsia="Times New Roman" w:hAnsi="Segoe UI" w:cs="Segoe UI"/>
-          <w:color w:val="333333"/>
-          <w:sz w:val="24"/>
-          <w:szCs w:val="24"/>
-        </w:rPr>
-        <w:t xml:space="preserve">daters had </w:t>
-      </w:r>
-      <w:r>
-        <w:rPr>
-          <w:rFonts w:ascii="Segoe UI" w:eastAsia="Times New Roman" w:hAnsi="Segoe UI" w:cs="Segoe UI"/>
-          <w:color w:val="333333"/>
-          <w:sz w:val="24"/>
-          <w:szCs w:val="24"/>
-        </w:rPr>
-        <w:t xml:space="preserve">a four minute "first date" with every other participant of the opposite sex. At the end of </w:t>
-      </w:r>
-      <w:r>
-        <w:rPr>
-          <w:rFonts w:ascii="Segoe UI" w:eastAsia="Times New Roman" w:hAnsi="Segoe UI" w:cs="Segoe UI"/>
-          <w:color w:val="333333"/>
-          <w:sz w:val="24"/>
-          <w:szCs w:val="24"/>
-        </w:rPr>
-        <w:t>each four minute "date"</w:t>
-      </w:r>
-      <w:r>
-        <w:rPr>
-          <w:rFonts w:ascii="Segoe UI" w:eastAsia="Times New Roman" w:hAnsi="Segoe UI" w:cs="Segoe UI"/>
-          <w:color w:val="333333"/>
-          <w:sz w:val="24"/>
-          <w:szCs w:val="24"/>
-        </w:rPr>
-        <w:t xml:space="preserve">, participants were asked if </w:t>
-      </w:r>
-      <w:r>
-        <w:rPr>
-          <w:rFonts w:ascii="Segoe UI" w:eastAsia="Times New Roman" w:hAnsi="Segoe UI" w:cs="Segoe UI"/>
-          <w:color w:val="333333"/>
-          <w:sz w:val="24"/>
-          <w:szCs w:val="24"/>
-        </w:rPr>
-        <w:t>he, or she,</w:t>
-      </w:r>
-      <w:r>
-        <w:rPr>
-          <w:rFonts w:ascii="Segoe UI" w:eastAsia="Times New Roman" w:hAnsi="Segoe UI" w:cs="Segoe UI"/>
-          <w:color w:val="333333"/>
-          <w:sz w:val="24"/>
-          <w:szCs w:val="24"/>
-        </w:rPr>
-        <w:t xml:space="preserve"> would </w:t>
-      </w:r>
-      <w:r>
-        <w:rPr>
-          <w:rFonts w:ascii="Segoe UI" w:eastAsia="Times New Roman" w:hAnsi="Segoe UI" w:cs="Segoe UI"/>
-          <w:color w:val="333333"/>
-          <w:sz w:val="24"/>
-          <w:szCs w:val="24"/>
-        </w:rPr>
-        <w:t xml:space="preserve">date </w:t>
-      </w:r>
-      <w:r>
-        <w:rPr>
-          <w:rFonts w:ascii="Segoe UI" w:eastAsia="Times New Roman" w:hAnsi="Segoe UI" w:cs="Segoe UI"/>
-          <w:color w:val="333333"/>
-          <w:sz w:val="24"/>
-          <w:szCs w:val="24"/>
-        </w:rPr>
-        <w:t xml:space="preserve">that person </w:t>
-      </w:r>
-      <w:r>
-        <w:rPr>
-          <w:rFonts w:ascii="Segoe UI" w:eastAsia="Times New Roman" w:hAnsi="Segoe UI" w:cs="Segoe UI"/>
-          <w:color w:val="333333"/>
-          <w:sz w:val="24"/>
-          <w:szCs w:val="24"/>
-        </w:rPr>
-        <w:t>again. Participants</w:t>
-      </w:r>
-      <w:r>
-        <w:rPr>
-          <w:rFonts w:ascii="Segoe UI" w:eastAsia="Times New Roman" w:hAnsi="Segoe UI" w:cs="Segoe UI"/>
-          <w:color w:val="333333"/>
-          <w:sz w:val="24"/>
-          <w:szCs w:val="24"/>
-        </w:rPr>
-        <w:t xml:space="preserve"> were also asked to rate </w:t>
-      </w:r>
-      <w:r>
-        <w:rPr>
-          <w:rFonts w:ascii="Segoe UI" w:eastAsia="Times New Roman" w:hAnsi="Segoe UI" w:cs="Segoe UI"/>
-          <w:color w:val="333333"/>
-          <w:sz w:val="24"/>
-          <w:szCs w:val="24"/>
-        </w:rPr>
-        <w:t>his, or her,</w:t>
-      </w:r>
-      <w:r>
-        <w:rPr>
-          <w:rFonts w:ascii="Segoe UI" w:eastAsia="Times New Roman" w:hAnsi="Segoe UI" w:cs="Segoe UI"/>
-          <w:color w:val="333333"/>
-          <w:sz w:val="24"/>
-          <w:szCs w:val="24"/>
-        </w:rPr>
-        <w:t xml:space="preserve"> date on six attributes: Attractiveness, Sincerity, Intelligence, Fun, Ambition, and Shared Interests.</w:t>
-      </w:r>
-    </w:p>
-    <w:p>
-      <w:pPr>
-        <w:spacing w:after="240" w:line="240" w:lineRule="auto"/>
-        <w:rPr>
-          <w:rFonts w:ascii="Segoe UI" w:eastAsia="Times New Roman" w:hAnsi="Segoe UI" w:cs="Segoe UI"/>
-          <w:color w:val="333333"/>
-          <w:sz w:val="24"/>
-          <w:szCs w:val="24"/>
-        </w:rPr>
-      </w:pPr>
-      <w:r>
-        <w:rPr>
-          <w:rFonts w:ascii="Segoe UI" w:eastAsia="Times New Roman" w:hAnsi="Segoe UI" w:cs="Segoe UI"/>
-          <w:color w:val="333333"/>
-          <w:sz w:val="24"/>
-          <w:szCs w:val="24"/>
-        </w:rPr>
-        <w:t>In addition, t</w:t>
-      </w:r>
-      <w:r>
-        <w:rPr>
-          <w:rFonts w:ascii="Segoe UI" w:eastAsia="Times New Roman" w:hAnsi="Segoe UI" w:cs="Segoe UI"/>
-          <w:color w:val="333333"/>
-          <w:sz w:val="24"/>
-          <w:szCs w:val="24"/>
-        </w:rPr>
-        <w:t>he dataset</w:t>
-      </w:r>
-      <w:r>
-        <w:rPr>
-          <w:rFonts w:ascii="Segoe UI" w:eastAsia="Times New Roman" w:hAnsi="Segoe UI" w:cs="Segoe UI"/>
-          <w:color w:val="333333"/>
-          <w:sz w:val="24"/>
-          <w:szCs w:val="24"/>
-        </w:rPr>
-        <w:t xml:space="preserve"> includes questionnaire data gathered from participants at different points in the process. These fields include</w:t>
-      </w:r>
-      <w:r>
-        <w:rPr>
-          <w:rFonts w:ascii="Segoe UI" w:eastAsia="Times New Roman" w:hAnsi="Segoe UI" w:cs="Segoe UI"/>
-          <w:color w:val="333333"/>
-          <w:sz w:val="24"/>
-          <w:szCs w:val="24"/>
-        </w:rPr>
-        <w:t>:</w:t>
-      </w:r>
-      <w:r>
-        <w:rPr>
-          <w:rFonts w:ascii="Segoe UI" w:eastAsia="Times New Roman" w:hAnsi="Segoe UI" w:cs="Segoe UI"/>
-          <w:color w:val="333333"/>
-          <w:sz w:val="24"/>
-          <w:szCs w:val="24"/>
-        </w:rPr>
-        <w:t xml:space="preserve"> </w:t>
-      </w:r>
-      <w:r>
-        <w:rPr>
-          <w:rFonts w:ascii="Segoe UI" w:eastAsia="Times New Roman" w:hAnsi="Segoe UI" w:cs="Segoe UI"/>
-          <w:color w:val="333333"/>
-          <w:sz w:val="24"/>
-          <w:szCs w:val="24"/>
-        </w:rPr>
-        <w:t>demographics, dating habits, self-perception</w:t>
-      </w:r>
-      <w:r>
-        <w:rPr>
-          <w:rFonts w:ascii="Segoe UI" w:eastAsia="Times New Roman" w:hAnsi="Segoe UI" w:cs="Segoe UI"/>
-          <w:color w:val="333333"/>
-          <w:sz w:val="24"/>
-          <w:szCs w:val="24"/>
-        </w:rPr>
-        <w:t>.</w:t>
-      </w:r>
-      <w:r>
-        <w:rPr>
-          <w:rFonts w:ascii="Segoe UI" w:eastAsia="Times New Roman" w:hAnsi="Segoe UI" w:cs="Segoe UI"/>
-          <w:color w:val="333333"/>
-          <w:sz w:val="24"/>
-          <w:szCs w:val="24"/>
-        </w:rPr>
-        <w:t xml:space="preserve"> </w:t>
-      </w:r>
-      <w:r>
-        <w:rPr>
-          <w:rFonts w:ascii="Segoe UI" w:eastAsia="Times New Roman" w:hAnsi="Segoe UI" w:cs="Segoe UI"/>
-          <w:color w:val="333333"/>
-          <w:sz w:val="24"/>
-          <w:szCs w:val="24"/>
-        </w:rPr>
-        <w:t>Other criteria includes</w:t>
-      </w:r>
-      <w:r>
-        <w:rPr>
-          <w:rFonts w:ascii="Segoe UI" w:eastAsia="Times New Roman" w:hAnsi="Segoe UI" w:cs="Segoe UI"/>
-          <w:color w:val="333333"/>
-          <w:sz w:val="24"/>
-          <w:szCs w:val="24"/>
-        </w:rPr>
-        <w:t xml:space="preserve"> what each participant</w:t>
-      </w:r>
-      <w:r>
-        <w:rPr>
-          <w:rFonts w:ascii="Segoe UI" w:eastAsia="Times New Roman" w:hAnsi="Segoe UI" w:cs="Segoe UI"/>
-          <w:color w:val="333333"/>
-          <w:sz w:val="24"/>
-          <w:szCs w:val="24"/>
-        </w:rPr>
-        <w:t xml:space="preserve"> belie</w:t>
-      </w:r>
-      <w:r>
-        <w:rPr>
-          <w:rFonts w:ascii="Segoe UI" w:eastAsia="Times New Roman" w:hAnsi="Segoe UI" w:cs="Segoe UI"/>
-          <w:color w:val="333333"/>
-          <w:sz w:val="24"/>
-          <w:szCs w:val="24"/>
-        </w:rPr>
-        <w:t>ve</w:t>
-      </w:r>
-      <w:r>
-        <w:rPr>
-          <w:rFonts w:ascii="Segoe UI" w:eastAsia="Times New Roman" w:hAnsi="Segoe UI" w:cs="Segoe UI"/>
-          <w:color w:val="333333"/>
-          <w:sz w:val="24"/>
-          <w:szCs w:val="24"/>
-        </w:rPr>
-        <w:t xml:space="preserve">s </w:t>
-      </w:r>
-      <w:r>
-        <w:rPr>
-          <w:rFonts w:ascii="Segoe UI" w:eastAsia="Times New Roman" w:hAnsi="Segoe UI" w:cs="Segoe UI"/>
-          <w:color w:val="333333"/>
-          <w:sz w:val="24"/>
-          <w:szCs w:val="24"/>
-        </w:rPr>
-        <w:t xml:space="preserve">what </w:t>
-      </w:r>
-      <w:r>
-        <w:rPr>
-          <w:rFonts w:ascii="Segoe UI" w:eastAsia="Times New Roman" w:hAnsi="Segoe UI" w:cs="Segoe UI"/>
-          <w:color w:val="333333"/>
-          <w:sz w:val="24"/>
-          <w:szCs w:val="24"/>
-        </w:rPr>
-        <w:t>people, in general, find valuable in a mate.</w:t>
-      </w:r>
-      <w:r>
-        <w:rPr>
-          <w:rFonts w:ascii="Segoe UI" w:eastAsia="Times New Roman" w:hAnsi="Segoe UI" w:cs="Segoe UI"/>
-          <w:color w:val="333333"/>
-          <w:sz w:val="24"/>
-          <w:szCs w:val="24"/>
-        </w:rPr>
-        <w:t xml:space="preserve"> </w:t>
-      </w:r>
-      <w:r>
-        <w:rPr>
-          <w:rFonts w:ascii="Segoe UI" w:eastAsia="Times New Roman" w:hAnsi="Segoe UI" w:cs="Segoe UI"/>
-          <w:color w:val="333333"/>
-          <w:sz w:val="24"/>
-          <w:szCs w:val="24"/>
-        </w:rPr>
-        <w:t>The study</w:t>
-      </w:r>
-      <w:r>
-        <w:rPr>
-          <w:rFonts w:ascii="Segoe UI" w:eastAsia="Times New Roman" w:hAnsi="Segoe UI" w:cs="Segoe UI"/>
-          <w:color w:val="333333"/>
-          <w:sz w:val="24"/>
-          <w:szCs w:val="24"/>
-        </w:rPr>
-        <w:t xml:space="preserve"> asked for </w:t>
-      </w:r>
-      <w:r>
-        <w:rPr>
-          <w:rFonts w:ascii="Segoe UI" w:eastAsia="Times New Roman" w:hAnsi="Segoe UI" w:cs="Segoe UI"/>
-          <w:color w:val="333333"/>
-          <w:sz w:val="24"/>
-          <w:szCs w:val="24"/>
-        </w:rPr>
-        <w:t>lifestyle information</w:t>
-      </w:r>
-      <w:r>
-        <w:rPr>
-          <w:rFonts w:ascii="Segoe UI" w:eastAsia="Times New Roman" w:hAnsi="Segoe UI" w:cs="Segoe UI"/>
-          <w:color w:val="333333"/>
-          <w:sz w:val="24"/>
-          <w:szCs w:val="24"/>
-        </w:rPr>
-        <w:t xml:space="preserve"> as well</w:t>
-      </w:r>
-      <w:r>
-        <w:rPr>
-          <w:rFonts w:ascii="Segoe UI" w:eastAsia="Times New Roman" w:hAnsi="Segoe UI" w:cs="Segoe UI"/>
-          <w:color w:val="333333"/>
-          <w:sz w:val="24"/>
-          <w:szCs w:val="24"/>
-        </w:rPr>
-        <w:t>.</w:t>
-      </w:r>
-      <w:r>
-        <w:rPr>
-          <w:rFonts w:ascii="Segoe UI" w:eastAsia="Times New Roman" w:hAnsi="Segoe UI" w:cs="Segoe UI"/>
-          <w:color w:val="333333"/>
-          <w:sz w:val="24"/>
-          <w:szCs w:val="24"/>
-        </w:rPr>
-        <w:t xml:space="preserve"> </w:t>
-      </w:r>
-    </w:p>
-    <w:p>
-      <w:pPr>
-        <w:spacing w:after="240" w:line="240" w:lineRule="auto"/>
-        <w:rPr>
-          <w:rFonts w:ascii="Segoe UI" w:eastAsia="Times New Roman" w:hAnsi="Segoe UI" w:cs="Segoe UI"/>
-          <w:color w:val="333333"/>
-          <w:sz w:val="24"/>
-          <w:szCs w:val="24"/>
-        </w:rPr>
-      </w:pPr>
-      <w:r>
-        <w:rPr>
-          <w:rFonts w:ascii="Segoe UI" w:eastAsia="Times New Roman" w:hAnsi="Segoe UI" w:cs="Segoe UI"/>
-          <w:color w:val="333333"/>
-          <w:sz w:val="24"/>
-          <w:szCs w:val="24"/>
-        </w:rPr>
-        <w:t>Finally, t</w:t>
-      </w:r>
-      <w:r>
-        <w:rPr>
-          <w:rFonts w:ascii="Segoe UI" w:eastAsia="Times New Roman" w:hAnsi="Segoe UI" w:cs="Segoe UI"/>
-          <w:color w:val="333333"/>
-          <w:sz w:val="24"/>
-          <w:szCs w:val="24"/>
-        </w:rPr>
-        <w:t xml:space="preserve">he study resulted in </w:t>
-      </w:r>
-      <w:r>
-        <w:rPr>
-          <w:rFonts w:ascii="Segoe UI" w:eastAsia="Times New Roman" w:hAnsi="Segoe UI" w:cs="Segoe UI"/>
-          <w:color w:val="333333"/>
-          <w:sz w:val="24"/>
-          <w:szCs w:val="24"/>
-        </w:rPr>
-        <w:t xml:space="preserve">a paper published by </w:t>
-      </w:r>
-      <w:r>
-        <w:rPr>
-          <w:rFonts w:ascii="Segoe UI" w:eastAsia="Times New Roman" w:hAnsi="Segoe UI" w:cs="Segoe UI"/>
-          <w:color w:val="333333"/>
-          <w:sz w:val="24"/>
-          <w:szCs w:val="24"/>
-        </w:rPr>
-        <w:t xml:space="preserve">the same </w:t>
-      </w:r>
-      <w:r>
-        <w:rPr>
-          <w:rFonts w:ascii="Segoe UI" w:eastAsia="Times New Roman" w:hAnsi="Segoe UI" w:cs="Segoe UI"/>
-          <w:color w:val="333333"/>
-          <w:sz w:val="24"/>
-          <w:szCs w:val="24"/>
-        </w:rPr>
-        <w:t xml:space="preserve">professors </w:t>
-      </w:r>
-      <w:r>
-        <w:rPr>
-          <w:rFonts w:ascii="Segoe UI" w:eastAsia="Times New Roman" w:hAnsi="Segoe UI" w:cs="Segoe UI"/>
-          <w:color w:val="333333"/>
-          <w:sz w:val="24"/>
-          <w:szCs w:val="24"/>
-        </w:rPr>
-        <w:t xml:space="preserve">who put together the dataset, that is, </w:t>
-      </w:r>
-      <w:r>
-        <w:rPr>
-          <w:rFonts w:ascii="Segoe UI" w:eastAsia="Times New Roman" w:hAnsi="Segoe UI" w:cs="Segoe UI"/>
-          <w:color w:val="333333"/>
-          <w:sz w:val="24"/>
-          <w:szCs w:val="24"/>
-        </w:rPr>
-        <w:t xml:space="preserve">Ray Fisman and Sheena Iyengar </w:t>
-      </w:r>
-      <w:r>
-        <w:rPr>
-          <w:rFonts w:ascii="Segoe UI" w:eastAsia="Times New Roman" w:hAnsi="Segoe UI" w:cs="Segoe UI"/>
-          <w:color w:val="333333"/>
-          <w:sz w:val="24"/>
-          <w:szCs w:val="24"/>
-        </w:rPr>
-        <w:t>(</w:t>
-      </w:r>
-      <w:r>
-        <w:rPr>
-          <w:rFonts w:ascii="Segoe UI" w:eastAsia="Times New Roman" w:hAnsi="Segoe UI" w:cs="Segoe UI"/>
-          <w:color w:val="333333"/>
-          <w:sz w:val="24"/>
-          <w:szCs w:val="24"/>
-        </w:rPr>
-        <w:t>Gender Differences in Mate Selection: Evidence From a Speed Dating Experiment</w:t>
-      </w:r>
-      <w:r>
-        <w:rPr>
-          <w:rFonts w:ascii="Segoe UI" w:eastAsia="Times New Roman" w:hAnsi="Segoe UI" w:cs="Segoe UI"/>
-          <w:color w:val="333333"/>
-          <w:sz w:val="24"/>
-          <w:szCs w:val="24"/>
-        </w:rPr>
-        <w:t>)</w:t>
-      </w:r>
-      <w:r>
-        <w:rPr>
-          <w:rFonts w:ascii="Segoe UI" w:eastAsia="Times New Roman" w:hAnsi="Segoe UI" w:cs="Segoe UI"/>
-          <w:color w:val="333333"/>
-          <w:sz w:val="24"/>
-          <w:szCs w:val="24"/>
-        </w:rPr>
-        <w:t>.</w:t>
-      </w:r>
-      <w:r>
-        <w:rPr>
-          <w:rFonts w:ascii="Segoe UI" w:eastAsia="Times New Roman" w:hAnsi="Segoe UI" w:cs="Segoe UI"/>
-          <w:color w:val="333333"/>
-          <w:sz w:val="24"/>
-          <w:szCs w:val="24"/>
-        </w:rPr>
-        <w:t xml:space="preserve"> </w:t>
-      </w:r>
-      <w:r>
-        <w:rPr>
-          <w:rFonts w:ascii="Segoe UI" w:eastAsia="Times New Roman" w:hAnsi="Segoe UI" w:cs="Segoe UI"/>
-          <w:color w:val="333333"/>
-          <w:sz w:val="24"/>
-          <w:szCs w:val="24"/>
-        </w:rPr>
-        <w:t>The mentioned Columbia professors also published another paper on which to use as a benchmark for the results of this project (</w:t>
-      </w:r>
-      <w:r>
-        <w:rPr>
-          <w:rFonts w:ascii="Segoe UI" w:eastAsia="Times New Roman" w:hAnsi="Segoe UI" w:cs="Segoe UI"/>
-          <w:color w:val="333333"/>
-          <w:sz w:val="24"/>
-          <w:szCs w:val="24"/>
-        </w:rPr>
-        <w:t>Racial Preferences in Dating</w:t>
-      </w:r>
-      <w:r>
-        <w:rPr>
-          <w:rFonts w:ascii="Segoe UI" w:eastAsia="Times New Roman" w:hAnsi="Segoe UI" w:cs="Segoe UI"/>
-          <w:color w:val="333333"/>
-          <w:sz w:val="24"/>
-          <w:szCs w:val="24"/>
-        </w:rPr>
-        <w:t xml:space="preserve">). </w:t>
-      </w:r>
-      <w:r>
-        <w:rPr>
-          <w:rFonts w:ascii="Segoe UI" w:eastAsia="Times New Roman" w:hAnsi="Segoe UI" w:cs="Segoe UI"/>
-          <w:color w:val="333333"/>
-          <w:sz w:val="24"/>
-          <w:szCs w:val="24"/>
-        </w:rPr>
-        <w:t>The rest of project will explore the mentioned dataset.</w:t>
-      </w:r>
-    </w:p>
-    <w:p>
-      <w:pPr>
-        <w:spacing w:after="240" w:line="240" w:lineRule="auto"/>
-        <w:rPr>
-          <w:rFonts w:ascii="Segoe UI" w:eastAsia="Times New Roman" w:hAnsi="Segoe UI" w:cs="Segoe UI"/>
-          <w:color w:val="333333"/>
-          <w:sz w:val="24"/>
-          <w:szCs w:val="24"/>
-        </w:rPr>
-      </w:pPr>
-      <w:r>
-        <w:rPr>
-          <w:rFonts w:ascii="Segoe UI" w:eastAsia="Times New Roman" w:hAnsi="Segoe UI" w:cs="Segoe UI"/>
-          <w:color w:val="333333"/>
-          <w:sz w:val="24"/>
-          <w:szCs w:val="24"/>
-        </w:rPr>
-        <w:t>***</w:t>
-      </w:r>
-      <w:r>
-        <w:rPr>
-          <w:rFonts w:ascii="Segoe UI" w:eastAsia="Times New Roman" w:hAnsi="Segoe UI" w:cs="Segoe UI"/>
-          <w:color w:val="333333"/>
-          <w:sz w:val="24"/>
-          <w:szCs w:val="24"/>
-        </w:rPr>
-        <w:t>In this section, look to provide a high-level overview of the project in layman’s terms. Questions to ask yourself when writing this section:</w:t>
-      </w:r>
-    </w:p>
-    <w:p>
-      <w:pPr>
+        <w:t xml:space="preserve">One finding to verify with the papers written by the Columbia professors is that men value physical attractiveness of a partner more than women do. Another is that women place a greater weight on intelligence than men do. Finally, this project will do two things: </w:t>
+      </w:r>
+    </w:p>
+    <w:p>
+      <w:pPr>
+        <w:pStyle w:val="ListParagraph"/>
         <w:numPr>
           <w:ilvl w:val="0"/>
-          <w:numId w:val="1"/>
+          <w:numId w:val="17"/>
         </w:numPr>
-        <w:spacing w:before="100" w:beforeAutospacing="1" w:after="100" w:afterAutospacing="1" w:line="240" w:lineRule="auto"/>
-        <w:rPr>
-          <w:rFonts w:ascii="Segoe UI" w:eastAsia="Times New Roman" w:hAnsi="Segoe UI" w:cs="Segoe UI"/>
-          <w:color w:val="333333"/>
-          <w:sz w:val="24"/>
-          <w:szCs w:val="24"/>
-        </w:rPr>
-      </w:pPr>
-      <w:r>
-        <w:rPr>
-          <w:rFonts w:ascii="Segoe UI" w:eastAsia="Times New Roman" w:hAnsi="Segoe UI" w:cs="Segoe UI"/>
-          <w:i/>
-          <w:iCs/>
-          <w:color w:val="333333"/>
-          <w:sz w:val="24"/>
-          <w:szCs w:val="24"/>
-        </w:rPr>
-        <w:lastRenderedPageBreak/>
-        <w:t>Has an overview of the project been provided, such as the problem domain, project origin, and related datasets or input data?</w:t>
-      </w:r>
-    </w:p>
-    <w:p>
-      <w:pPr>
+        <w:spacing w:after="240" w:line="240" w:lineRule="auto"/>
+        <w:rPr>
+          <w:rFonts w:ascii="Segoe UI" w:eastAsia="Times New Roman" w:hAnsi="Segoe UI" w:cs="Segoe UI"/>
+          <w:color w:val="333333"/>
+          <w:sz w:val="24"/>
+          <w:szCs w:val="24"/>
+        </w:rPr>
+      </w:pPr>
+      <w:r>
+        <w:rPr>
+          <w:rFonts w:ascii="Segoe UI" w:eastAsia="Times New Roman" w:hAnsi="Segoe UI" w:cs="Segoe UI"/>
+          <w:color w:val="333333"/>
+          <w:sz w:val="24"/>
+          <w:szCs w:val="24"/>
+        </w:rPr>
+        <w:t xml:space="preserve">The first task at hand is to investigate the types of clusters that males and females fall into, respectively. These clusters will be based off interests that males and females state in the questionnaire at the start of the event. The goal is to </w:t>
+      </w:r>
+      <w:r>
+        <w:rPr>
+          <w:rFonts w:ascii="Segoe UI" w:eastAsia="Times New Roman" w:hAnsi="Segoe UI" w:cs="Segoe UI"/>
+          <w:color w:val="333333"/>
+          <w:sz w:val="24"/>
+          <w:szCs w:val="24"/>
+        </w:rPr>
+        <w:t>get an intuitive sense of the data via visualization</w:t>
+      </w:r>
+      <w:r>
+        <w:rPr>
+          <w:rFonts w:ascii="Segoe UI" w:eastAsia="Times New Roman" w:hAnsi="Segoe UI" w:cs="Segoe UI"/>
+          <w:color w:val="333333"/>
+          <w:sz w:val="24"/>
+          <w:szCs w:val="24"/>
+        </w:rPr>
+        <w:t>.</w:t>
+      </w:r>
+    </w:p>
+    <w:p>
+      <w:pPr>
+        <w:pStyle w:val="ListParagraph"/>
         <w:numPr>
           <w:ilvl w:val="0"/>
-          <w:numId w:val="1"/>
+          <w:numId w:val="17"/>
         </w:numPr>
-        <w:spacing w:before="60" w:after="100" w:afterAutospacing="1" w:line="240" w:lineRule="auto"/>
-        <w:rPr>
-          <w:rFonts w:ascii="Segoe UI" w:eastAsia="Times New Roman" w:hAnsi="Segoe UI" w:cs="Segoe UI"/>
-          <w:color w:val="333333"/>
-          <w:sz w:val="24"/>
-          <w:szCs w:val="24"/>
-        </w:rPr>
-      </w:pPr>
-      <w:r>
-        <w:rPr>
-          <w:rFonts w:ascii="Segoe UI" w:eastAsia="Times New Roman" w:hAnsi="Segoe UI" w:cs="Segoe UI"/>
-          <w:i/>
-          <w:iCs/>
-          <w:color w:val="333333"/>
-          <w:sz w:val="24"/>
-          <w:szCs w:val="24"/>
-        </w:rPr>
-        <w:t>Has enough background information been given so that an uninformed reader would understand the problem domain and following problem statement?</w:t>
-      </w:r>
-      <w:r>
-        <w:rPr>
-          <w:rFonts w:ascii="Segoe UI" w:eastAsia="Times New Roman" w:hAnsi="Segoe UI" w:cs="Segoe UI"/>
-          <w:i/>
-          <w:iCs/>
-          <w:color w:val="333333"/>
-          <w:sz w:val="24"/>
-          <w:szCs w:val="24"/>
-        </w:rPr>
-        <w:t>***</w:t>
+        <w:spacing w:after="240" w:line="240" w:lineRule="auto"/>
+        <w:rPr>
+          <w:rFonts w:ascii="Segoe UI" w:eastAsia="Times New Roman" w:hAnsi="Segoe UI" w:cs="Segoe UI"/>
+          <w:color w:val="333333"/>
+          <w:sz w:val="24"/>
+          <w:szCs w:val="24"/>
+        </w:rPr>
+      </w:pPr>
+      <w:r>
+        <w:rPr>
+          <w:rFonts w:ascii="Segoe UI" w:eastAsia="Times New Roman" w:hAnsi="Segoe UI" w:cs="Segoe UI"/>
+          <w:color w:val="333333"/>
+          <w:sz w:val="24"/>
+          <w:szCs w:val="24"/>
+        </w:rPr>
+        <w:t xml:space="preserve">The other task is to </w:t>
+      </w:r>
+      <w:r>
+        <w:rPr>
+          <w:rFonts w:ascii="Segoe UI" w:eastAsia="Times New Roman" w:hAnsi="Segoe UI" w:cs="Segoe UI"/>
+          <w:color w:val="333333"/>
+          <w:sz w:val="24"/>
+          <w:szCs w:val="24"/>
+        </w:rPr>
+        <w:t>create</w:t>
+      </w:r>
+      <w:r>
+        <w:rPr>
+          <w:rFonts w:ascii="Segoe UI" w:eastAsia="Times New Roman" w:hAnsi="Segoe UI" w:cs="Segoe UI"/>
+          <w:color w:val="333333"/>
+          <w:sz w:val="24"/>
+          <w:szCs w:val="24"/>
+        </w:rPr>
+        <w:t xml:space="preserve"> a model to predict if one male and one female match with each other</w:t>
+      </w:r>
+      <w:r>
+        <w:rPr>
+          <w:rFonts w:ascii="Segoe UI" w:eastAsia="Times New Roman" w:hAnsi="Segoe UI" w:cs="Segoe UI"/>
+          <w:color w:val="333333"/>
+          <w:sz w:val="24"/>
+          <w:szCs w:val="24"/>
+        </w:rPr>
+        <w:t>.</w:t>
+      </w:r>
+    </w:p>
+    <w:p>
+      <w:pPr>
+        <w:spacing w:after="240" w:line="240" w:lineRule="auto"/>
+        <w:rPr>
+          <w:rFonts w:ascii="Segoe UI" w:eastAsia="Times New Roman" w:hAnsi="Segoe UI" w:cs="Segoe UI"/>
+          <w:color w:val="333333"/>
+          <w:sz w:val="24"/>
+          <w:szCs w:val="24"/>
+        </w:rPr>
+      </w:pPr>
+      <w:r>
+        <w:rPr>
+          <w:rFonts w:ascii="Segoe UI" w:eastAsia="Times New Roman" w:hAnsi="Segoe UI" w:cs="Segoe UI"/>
+          <w:color w:val="333333"/>
+          <w:sz w:val="24"/>
+          <w:szCs w:val="24"/>
+        </w:rPr>
+        <w:t>A 'match' in the given dataset is defined as a man and a woman having decided, 'dec,' 'yes' to date each other again. In short, 'match' depends on 'dec' of a male and 'dec' of a female. There are instances in the dataset where a person of either gender say 'yes,' but the other party says 'no.' Those are by definition are not matches.</w:t>
       </w:r>
     </w:p>
     <w:p>
@@ -983,7 +882,7 @@
           <w:sz w:val="30"/>
           <w:szCs w:val="30"/>
         </w:rPr>
-        <w:t>Problem Statement</w:t>
+        <w:t>Metrics</w:t>
       </w:r>
     </w:p>
     <w:p>
@@ -1003,7 +902,25 @@
           <w:sz w:val="24"/>
           <w:szCs w:val="24"/>
         </w:rPr>
-        <w:t>asdf</w:t>
+        <w:t xml:space="preserve">Of the challenges in making my algorithm, the main </w:t>
+      </w:r>
+      <w:r>
+        <w:rPr>
+          <w:rFonts w:ascii="Segoe UI" w:eastAsia="Times New Roman" w:hAnsi="Segoe UI" w:cs="Segoe UI"/>
+          <w:color w:val="333333"/>
+          <w:sz w:val="24"/>
+          <w:szCs w:val="24"/>
+        </w:rPr>
+        <w:t>one</w:t>
+      </w:r>
+      <w:r>
+        <w:rPr>
+          <w:rFonts w:ascii="Segoe UI" w:eastAsia="Times New Roman" w:hAnsi="Segoe UI" w:cs="Segoe UI"/>
+          <w:color w:val="333333"/>
+          <w:sz w:val="24"/>
+          <w:szCs w:val="24"/>
+        </w:rPr>
+        <w:t xml:space="preserve"> is dealing with how my model assigns matches. The algorithm could incorrectly match people where one of the two might say 'no' to go out with the other person again. The model could match people together, but both parties would say 'no.' The other extreme is that both say 'yes,' but are not matched together. Finally, the algorithm can correctly match two individuals who say 'yes' to go on a date again. These four possibilities make precision and recall computable. Precision is important to the model because the model needs to be correct in making matches. Recall is important because the algorithm will be matching people and will need to query a relevant person for another individual. Hence, f1score is the ideal performance metric. </w:t>
       </w:r>
     </w:p>
     <w:p>
@@ -1011,122 +928,21 @@
         <w:spacing w:after="240" w:line="240" w:lineRule="auto"/>
         <w:rPr>
           <w:rFonts w:ascii="Segoe UI" w:eastAsia="Times New Roman" w:hAnsi="Segoe UI" w:cs="Segoe UI"/>
-          <w:color w:val="333333"/>
-          <w:sz w:val="24"/>
-          <w:szCs w:val="24"/>
-        </w:rPr>
-      </w:pPr>
-      <w:r>
-        <w:rPr>
-          <w:rFonts w:ascii="Segoe UI" w:eastAsia="Times New Roman" w:hAnsi="Segoe UI" w:cs="Segoe UI"/>
-          <w:color w:val="333333"/>
-          <w:sz w:val="24"/>
-          <w:szCs w:val="24"/>
-        </w:rPr>
-        <w:t>In this section, you will want to clearly define the problem that you are trying to solve, including the strategy (outline of tasks) you will use to achieve the desired solution. You should also thoroughly discuss what the intended solution will be for this problem. Questions to ask yourself when writing this section:</w:t>
-      </w:r>
-    </w:p>
-    <w:p>
-      <w:pPr>
-        <w:numPr>
-          <w:ilvl w:val="0"/>
-          <w:numId w:val="2"/>
-        </w:numPr>
-        <w:spacing w:before="100" w:beforeAutospacing="1" w:after="100" w:afterAutospacing="1" w:line="240" w:lineRule="auto"/>
-        <w:rPr>
-          <w:rFonts w:ascii="Segoe UI" w:eastAsia="Times New Roman" w:hAnsi="Segoe UI" w:cs="Segoe UI"/>
-          <w:color w:val="333333"/>
-          <w:sz w:val="24"/>
-          <w:szCs w:val="24"/>
-        </w:rPr>
-      </w:pPr>
-      <w:r>
-        <w:rPr>
-          <w:rFonts w:ascii="Segoe UI" w:eastAsia="Times New Roman" w:hAnsi="Segoe UI" w:cs="Segoe UI"/>
-          <w:i/>
           <w:iCs/>
           <w:color w:val="333333"/>
           <w:sz w:val="24"/>
           <w:szCs w:val="24"/>
         </w:rPr>
-        <w:t>Is the problem statement clearly defined? Will the reader understand what you are expecting to solve?</w:t>
-      </w:r>
-    </w:p>
-    <w:p>
-      <w:pPr>
-        <w:numPr>
-          <w:ilvl w:val="0"/>
-          <w:numId w:val="2"/>
-        </w:numPr>
-        <w:spacing w:before="60" w:after="100" w:afterAutospacing="1" w:line="240" w:lineRule="auto"/>
-        <w:rPr>
-          <w:rFonts w:ascii="Segoe UI" w:eastAsia="Times New Roman" w:hAnsi="Segoe UI" w:cs="Segoe UI"/>
-          <w:color w:val="333333"/>
-          <w:sz w:val="24"/>
-          <w:szCs w:val="24"/>
-        </w:rPr>
-      </w:pPr>
-      <w:r>
-        <w:rPr>
-          <w:rFonts w:ascii="Segoe UI" w:eastAsia="Times New Roman" w:hAnsi="Segoe UI" w:cs="Segoe UI"/>
-          <w:i/>
+      </w:pPr>
+      <w:r>
+        <w:rPr>
+          <w:rFonts w:ascii="Segoe UI" w:eastAsia="Times New Roman" w:hAnsi="Segoe UI" w:cs="Segoe UI"/>
           <w:iCs/>
           <w:color w:val="333333"/>
           <w:sz w:val="24"/>
           <w:szCs w:val="24"/>
         </w:rPr>
-        <w:t>Have you thoroughly discussed how you will attempt to solve the problem?</w:t>
-      </w:r>
-    </w:p>
-    <w:p>
-      <w:pPr>
-        <w:numPr>
-          <w:ilvl w:val="0"/>
-          <w:numId w:val="2"/>
-        </w:numPr>
-        <w:spacing w:before="60" w:after="100" w:afterAutospacing="1" w:line="240" w:lineRule="auto"/>
-        <w:rPr>
-          <w:rFonts w:ascii="Segoe UI" w:eastAsia="Times New Roman" w:hAnsi="Segoe UI" w:cs="Segoe UI"/>
-          <w:color w:val="333333"/>
-          <w:sz w:val="24"/>
-          <w:szCs w:val="24"/>
-        </w:rPr>
-      </w:pPr>
-      <w:r>
-        <w:rPr>
-          <w:rFonts w:ascii="Segoe UI" w:eastAsia="Times New Roman" w:hAnsi="Segoe UI" w:cs="Segoe UI"/>
-          <w:i/>
-          <w:iCs/>
-          <w:color w:val="333333"/>
-          <w:sz w:val="24"/>
-          <w:szCs w:val="24"/>
-        </w:rPr>
-        <w:t>Is an anticipated solution clearly defined? Will the reader understand what results you are looking for?</w:t>
-      </w:r>
-    </w:p>
-    <w:p>
-      <w:pPr>
-        <w:spacing w:before="360" w:after="240" w:line="240" w:lineRule="auto"/>
-        <w:outlineLvl w:val="2"/>
-        <w:rPr>
-          <w:rFonts w:ascii="Segoe UI" w:eastAsia="Times New Roman" w:hAnsi="Segoe UI" w:cs="Segoe UI"/>
-          <w:b/>
-          <w:bCs/>
-          <w:color w:val="333333"/>
-          <w:sz w:val="30"/>
-          <w:szCs w:val="30"/>
-        </w:rPr>
-      </w:pPr>
-      <w:r>
-        <w:rPr>
-          <w:rFonts w:ascii="Segoe UI" w:eastAsia="Times New Roman" w:hAnsi="Segoe UI" w:cs="Segoe UI"/>
-          <w:b/>
-          <w:bCs/>
-          <w:color w:val="333333"/>
-          <w:sz w:val="30"/>
-          <w:szCs w:val="30"/>
-        </w:rPr>
-        <w:t>Metrics</w:t>
+        <w:t>The evaluation metric that is useful in this project is Mean Absolute Error (MAE). MAE will measure the error between what I am doing in this project against the results published by Fisman and Iyengar. This evaluation metric will compare the total sum of decisions against the number of decisions of 'yes' decisions the professors predicted. What I can also do is compare the basic statistics with the same metric. Finally, the two professors have their results standardized and making cross comparisons is feasible.</w:t>
       </w:r>
     </w:p>
     <w:p>
@@ -1146,7 +962,7 @@
           <w:sz w:val="24"/>
           <w:szCs w:val="24"/>
         </w:rPr>
-        <w:t>In this section, you will need to clearly define the metrics or calculations you will use to measure performance of a model or result in your project. These calculations and metrics should be justified based on the characteristics of the problem and problem domain. Questions to ask yourself when writing this section:</w:t>
+        <w:t>Questions to ask yourself when writing this section:</w:t>
       </w:r>
     </w:p>
     <w:p>
@@ -1172,6 +988,7 @@
           <w:sz w:val="24"/>
           <w:szCs w:val="24"/>
         </w:rPr>
+        <w:lastRenderedPageBreak/>
         <w:t>Are the metrics you’ve chosen to measure the performance of your models clearly discussed and defined?</w:t>
       </w:r>
     </w:p>
@@ -1293,8 +1110,228 @@
           <w:sz w:val="24"/>
           <w:szCs w:val="24"/>
         </w:rPr>
+        <w:t>The dataset file, Speed Dating Data, has 8378 data points with 195 different features. There were 551 people involved in the dating event with the population being divided into 274 women and 277 men. For the sake of brevity, the reader is invited to consult the Data Key file included with the dataset. The Key file gives the exact number of participants for each of the 21 'wave' events. Moreover, the Data Key file gives a thorough overview for what the allowed values for each field are.</w:t>
+      </w:r>
+    </w:p>
+    <w:p>
+      <w:pPr>
+        <w:spacing w:after="240" w:line="240" w:lineRule="auto"/>
+        <w:rPr>
+          <w:rFonts w:ascii="Segoe UI" w:eastAsia="Times New Roman" w:hAnsi="Segoe UI" w:cs="Segoe UI"/>
+          <w:color w:val="333333"/>
+          <w:sz w:val="24"/>
+          <w:szCs w:val="24"/>
+        </w:rPr>
+      </w:pPr>
+      <w:r>
+        <w:rPr>
+          <w:rFonts w:ascii="Segoe UI" w:eastAsia="Times New Roman" w:hAnsi="Segoe UI" w:cs="Segoe UI"/>
+          <w:color w:val="333333"/>
+          <w:sz w:val="24"/>
+          <w:szCs w:val="24"/>
+        </w:rPr>
+        <w:t>The first attributes that will be explored at the start of the project include 'iid', 'gender', 'wave', 'attr', 'intel', 'fun', 'amb', and 'shar'. 'iid' uniquely identifies each participant in the event and is useful for querying unique members. 'gender' helps to query by gender. 'wave' number also helps in querying in what wave an individual participated. The features of interest are: 'attr', physical attractiveness; 'intel', intelligence; 'fun', how fun a person is; 'amb', ambition; and 'shar', shared interests. Each of these features of attractiveness are rated in one of two ways:</w:t>
+      </w:r>
+    </w:p>
+    <w:p>
+      <w:pPr>
+        <w:pStyle w:val="ListParagraph"/>
+        <w:numPr>
+          <w:ilvl w:val="0"/>
+          <w:numId w:val="18"/>
+        </w:numPr>
+        <w:spacing w:after="240" w:line="240" w:lineRule="auto"/>
+        <w:rPr>
+          <w:rFonts w:ascii="Segoe UI" w:eastAsia="Times New Roman" w:hAnsi="Segoe UI" w:cs="Segoe UI"/>
+          <w:color w:val="333333"/>
+          <w:sz w:val="24"/>
+          <w:szCs w:val="24"/>
+        </w:rPr>
+      </w:pPr>
+      <w:r>
+        <w:rPr>
+          <w:rFonts w:ascii="Segoe UI" w:eastAsia="Times New Roman" w:hAnsi="Segoe UI" w:cs="Segoe UI"/>
+          <w:color w:val="333333"/>
+          <w:sz w:val="24"/>
+          <w:szCs w:val="24"/>
+        </w:rPr>
+        <w:t>rating</w:t>
+      </w:r>
+      <w:r>
+        <w:rPr>
+          <w:rFonts w:ascii="Segoe UI" w:eastAsia="Times New Roman" w:hAnsi="Segoe UI" w:cs="Segoe UI"/>
+          <w:color w:val="333333"/>
+          <w:sz w:val="24"/>
+          <w:szCs w:val="24"/>
+        </w:rPr>
+        <w:t>s</w:t>
+      </w:r>
+      <w:r>
+        <w:rPr>
+          <w:rFonts w:ascii="Segoe UI" w:eastAsia="Times New Roman" w:hAnsi="Segoe UI" w:cs="Segoe UI"/>
+          <w:color w:val="333333"/>
+          <w:sz w:val="24"/>
+          <w:szCs w:val="24"/>
+        </w:rPr>
+        <w:t xml:space="preserve"> based off a scale ranging from 1 to 10.</w:t>
+      </w:r>
+    </w:p>
+    <w:p>
+      <w:pPr>
+        <w:pStyle w:val="ListParagraph"/>
+        <w:numPr>
+          <w:ilvl w:val="0"/>
+          <w:numId w:val="18"/>
+        </w:numPr>
+        <w:spacing w:after="240" w:line="240" w:lineRule="auto"/>
+        <w:rPr>
+          <w:rFonts w:ascii="Segoe UI" w:eastAsia="Times New Roman" w:hAnsi="Segoe UI" w:cs="Segoe UI"/>
+          <w:color w:val="333333"/>
+          <w:sz w:val="24"/>
+          <w:szCs w:val="24"/>
+        </w:rPr>
+      </w:pPr>
+      <w:r>
+        <w:rPr>
+          <w:rFonts w:ascii="Segoe UI" w:eastAsia="Times New Roman" w:hAnsi="Segoe UI" w:cs="Segoe UI"/>
+          <w:color w:val="333333"/>
+          <w:sz w:val="24"/>
+          <w:szCs w:val="24"/>
+        </w:rPr>
+        <w:t xml:space="preserve">daters are </w:t>
+      </w:r>
+      <w:r>
+        <w:rPr>
+          <w:rFonts w:ascii="Segoe UI" w:eastAsia="Times New Roman" w:hAnsi="Segoe UI" w:cs="Segoe UI"/>
+          <w:color w:val="333333"/>
+          <w:sz w:val="24"/>
+          <w:szCs w:val="24"/>
+        </w:rPr>
+        <w:t xml:space="preserve">asked </w:t>
+      </w:r>
+      <w:r>
+        <w:rPr>
+          <w:rFonts w:ascii="Segoe UI" w:eastAsia="Times New Roman" w:hAnsi="Segoe UI" w:cs="Segoe UI"/>
+          <w:color w:val="333333"/>
+          <w:sz w:val="24"/>
+          <w:szCs w:val="24"/>
+        </w:rPr>
+        <w:t xml:space="preserve">to </w:t>
+      </w:r>
+      <w:r>
+        <w:rPr>
+          <w:rFonts w:ascii="Segoe UI" w:eastAsia="Times New Roman" w:hAnsi="Segoe UI" w:cs="Segoe UI"/>
+          <w:color w:val="333333"/>
+          <w:sz w:val="24"/>
+          <w:szCs w:val="24"/>
+        </w:rPr>
+        <w:t xml:space="preserve">distribute </w:t>
+      </w:r>
+      <w:r>
+        <w:rPr>
+          <w:rFonts w:ascii="Segoe UI" w:eastAsia="Times New Roman" w:hAnsi="Segoe UI" w:cs="Segoe UI"/>
+          <w:color w:val="333333"/>
+          <w:sz w:val="24"/>
+          <w:szCs w:val="24"/>
+        </w:rPr>
+        <w:t xml:space="preserve">100pts to </w:t>
+      </w:r>
+      <w:r>
+        <w:rPr>
+          <w:rFonts w:ascii="Segoe UI" w:eastAsia="Times New Roman" w:hAnsi="Segoe UI" w:cs="Segoe UI"/>
+          <w:color w:val="333333"/>
+          <w:sz w:val="24"/>
+          <w:szCs w:val="24"/>
+        </w:rPr>
+        <w:t xml:space="preserve">the six </w:t>
+      </w:r>
+      <w:r>
+        <w:rPr>
+          <w:rFonts w:ascii="Segoe UI" w:eastAsia="Times New Roman" w:hAnsi="Segoe UI" w:cs="Segoe UI"/>
+          <w:color w:val="333333"/>
+          <w:sz w:val="24"/>
+          <w:szCs w:val="24"/>
+        </w:rPr>
+        <w:t xml:space="preserve">features </w:t>
+      </w:r>
+      <w:r>
+        <w:rPr>
+          <w:rFonts w:ascii="Segoe UI" w:eastAsia="Times New Roman" w:hAnsi="Segoe UI" w:cs="Segoe UI"/>
+          <w:color w:val="333333"/>
+          <w:sz w:val="24"/>
+          <w:szCs w:val="24"/>
+        </w:rPr>
+        <w:t>of attraction in the manner he or she feels is most important</w:t>
+      </w:r>
+      <w:r>
+        <w:rPr>
+          <w:rFonts w:ascii="Segoe UI" w:eastAsia="Times New Roman" w:hAnsi="Segoe UI" w:cs="Segoe UI"/>
+          <w:color w:val="333333"/>
+          <w:sz w:val="24"/>
+          <w:szCs w:val="24"/>
+        </w:rPr>
+        <w:t>.</w:t>
+      </w:r>
+    </w:p>
+    <w:p>
+      <w:pPr>
+        <w:spacing w:after="240" w:line="240" w:lineRule="auto"/>
+        <w:rPr>
+          <w:rFonts w:ascii="Segoe UI" w:eastAsia="Times New Roman" w:hAnsi="Segoe UI" w:cs="Segoe UI"/>
+          <w:color w:val="333333"/>
+          <w:sz w:val="24"/>
+          <w:szCs w:val="24"/>
+        </w:rPr>
+      </w:pPr>
+    </w:p>
+    <w:p>
+      <w:pPr>
+        <w:spacing w:after="240" w:line="240" w:lineRule="auto"/>
+        <w:rPr>
+          <w:rFonts w:ascii="Segoe UI" w:eastAsia="Times New Roman" w:hAnsi="Segoe UI" w:cs="Segoe UI"/>
+          <w:color w:val="333333"/>
+          <w:sz w:val="24"/>
+          <w:szCs w:val="24"/>
+        </w:rPr>
+      </w:pPr>
+      <w:r>
+        <w:rPr>
+          <w:rFonts w:ascii="Segoe UI" w:eastAsia="Times New Roman" w:hAnsi="Segoe UI" w:cs="Segoe UI"/>
+          <w:color w:val="333333"/>
+          <w:sz w:val="24"/>
+          <w:szCs w:val="24"/>
+        </w:rPr>
+        <w:t xml:space="preserve">Other things to note: features of attraction with extensions "1_1"  relate to the question asked at some point during the event; the first number pertains to the question number and the second number refers to the time of the event (e.g. 'attr1_1' is question 1 asked about 'attr' at the start, '1', of the event). Likewise "1_s" refers to question '1' asked halfway, 's', through the event. "1_2" refers to question '1' asked the day after, '2', the event. "1_3" refers to question '1' asked three weeks, '3', after the event. These extensions are important to see, if after various dates, daters change their outlook on </w:t>
+      </w:r>
+      <w:r>
+        <w:rPr>
+          <w:rFonts w:ascii="Segoe UI" w:eastAsia="Times New Roman" w:hAnsi="Segoe UI" w:cs="Segoe UI"/>
+          <w:color w:val="333333"/>
+          <w:sz w:val="24"/>
+          <w:szCs w:val="24"/>
+        </w:rPr>
         <w:lastRenderedPageBreak/>
-        <w:t>In this section, you will be expected to analyze the data you are using for the problem. This data can either be in the form of a dataset (or datasets), input data (or input files), or even an environment. The type of data should be thoroughly described and, if possible, have basic statistics and information presented (such as discussion of input features or defining characteristics about the input or environment). Any abnormalities or interesting qualities about the data that may need to be addressed have been identified (such as features that need to be transformed or the possibility of outliers). Questions to ask yourself when writing this section:</w:t>
+        <w:t>stated preferences of attractions with respect to the beginning, middle, day after, or three weeks after the dating event.</w:t>
+      </w:r>
+    </w:p>
+    <w:p>
+      <w:pPr>
+        <w:spacing w:after="240" w:line="240" w:lineRule="auto"/>
+        <w:rPr>
+          <w:rFonts w:ascii="Segoe UI" w:eastAsia="Times New Roman" w:hAnsi="Segoe UI" w:cs="Segoe UI"/>
+          <w:color w:val="333333"/>
+          <w:sz w:val="24"/>
+          <w:szCs w:val="24"/>
+        </w:rPr>
+      </w:pPr>
+      <w:r>
+        <w:rPr>
+          <w:rFonts w:ascii="Segoe UI" w:eastAsia="Times New Roman" w:hAnsi="Segoe UI" w:cs="Segoe UI"/>
+          <w:color w:val="333333"/>
+          <w:sz w:val="24"/>
+          <w:szCs w:val="24"/>
+        </w:rPr>
+        <w:t xml:space="preserve"> Questions to ask yourself when writing this section:</w:t>
       </w:r>
     </w:p>
     <w:p>
@@ -1642,7 +1679,6 @@
           <w:sz w:val="24"/>
           <w:szCs w:val="24"/>
         </w:rPr>
-        <w:lastRenderedPageBreak/>
         <w:t>Are the techniques to be used thoroughly discussed and justified?</w:t>
       </w:r>
     </w:p>
@@ -1694,6 +1730,7 @@
           <w:sz w:val="30"/>
           <w:szCs w:val="30"/>
         </w:rPr>
+        <w:lastRenderedPageBreak/>
         <w:t>Benchmark</w:t>
       </w:r>
     </w:p>
@@ -1714,7 +1751,367 @@
           <w:sz w:val="24"/>
           <w:szCs w:val="24"/>
         </w:rPr>
-        <w:t>In this section, you will need to provide a clearly defined benchmark result or threshold for comparing across performances obtained by your solution. The reasoning behind the benchmark (in the case where it is not an established result) should be discussed. Questions to ask yourself when writing this section:</w:t>
+        <w:t>The benchmark model that my project will be compared against is a compilation of two linear models. Fisman and Iyengar proposed several models to determine decisions of participants based off what daters believed important. In fact, looking through the attached article. "</w:t>
+      </w:r>
+      <w:r>
+        <w:rPr>
+          <w:rFonts w:ascii="Segoe UI" w:eastAsia="Times New Roman" w:hAnsi="Segoe UI" w:cs="Segoe UI"/>
+          <w:color w:val="333333"/>
+          <w:sz w:val="24"/>
+          <w:szCs w:val="24"/>
+        </w:rPr>
+        <w:t>G</w:t>
+      </w:r>
+      <w:r>
+        <w:rPr>
+          <w:rFonts w:ascii="Segoe UI" w:eastAsia="Times New Roman" w:hAnsi="Segoe UI" w:cs="Segoe UI"/>
+          <w:color w:val="333333"/>
+          <w:sz w:val="24"/>
+          <w:szCs w:val="24"/>
+        </w:rPr>
+        <w:t>ender</w:t>
+      </w:r>
+      <w:r>
+        <w:rPr>
+          <w:rFonts w:ascii="Segoe UI" w:eastAsia="Times New Roman" w:hAnsi="Segoe UI" w:cs="Segoe UI"/>
+          <w:color w:val="333333"/>
+          <w:sz w:val="24"/>
+          <w:szCs w:val="24"/>
+        </w:rPr>
+        <w:t xml:space="preserve"> D</w:t>
+      </w:r>
+      <w:r>
+        <w:rPr>
+          <w:rFonts w:ascii="Segoe UI" w:eastAsia="Times New Roman" w:hAnsi="Segoe UI" w:cs="Segoe UI"/>
+          <w:color w:val="333333"/>
+          <w:sz w:val="24"/>
+          <w:szCs w:val="24"/>
+        </w:rPr>
+        <w:t>ifferences in</w:t>
+      </w:r>
+      <w:r>
+        <w:rPr>
+          <w:rFonts w:ascii="Segoe UI" w:eastAsia="Times New Roman" w:hAnsi="Segoe UI" w:cs="Segoe UI"/>
+          <w:color w:val="333333"/>
+          <w:sz w:val="24"/>
+          <w:szCs w:val="24"/>
+        </w:rPr>
+        <w:t xml:space="preserve"> M</w:t>
+      </w:r>
+      <w:r>
+        <w:rPr>
+          <w:rFonts w:ascii="Segoe UI" w:eastAsia="Times New Roman" w:hAnsi="Segoe UI" w:cs="Segoe UI"/>
+          <w:color w:val="333333"/>
+          <w:sz w:val="24"/>
+          <w:szCs w:val="24"/>
+        </w:rPr>
+        <w:t>ate</w:t>
+      </w:r>
+      <w:r>
+        <w:rPr>
+          <w:rFonts w:ascii="Segoe UI" w:eastAsia="Times New Roman" w:hAnsi="Segoe UI" w:cs="Segoe UI"/>
+          <w:color w:val="333333"/>
+          <w:sz w:val="24"/>
+          <w:szCs w:val="24"/>
+        </w:rPr>
+        <w:t xml:space="preserve"> S</w:t>
+      </w:r>
+      <w:r>
+        <w:rPr>
+          <w:rFonts w:ascii="Segoe UI" w:eastAsia="Times New Roman" w:hAnsi="Segoe UI" w:cs="Segoe UI"/>
+          <w:color w:val="333333"/>
+          <w:sz w:val="24"/>
+          <w:szCs w:val="24"/>
+        </w:rPr>
+        <w:t>election</w:t>
+      </w:r>
+      <w:r>
+        <w:rPr>
+          <w:rFonts w:ascii="Segoe UI" w:eastAsia="Times New Roman" w:hAnsi="Segoe UI" w:cs="Segoe UI"/>
+          <w:color w:val="333333"/>
+          <w:sz w:val="24"/>
+          <w:szCs w:val="24"/>
+        </w:rPr>
+        <w:t>:</w:t>
+      </w:r>
+      <w:r>
+        <w:rPr>
+          <w:rFonts w:ascii="Segoe UI" w:eastAsia="Times New Roman" w:hAnsi="Segoe UI" w:cs="Segoe UI"/>
+          <w:color w:val="333333"/>
+          <w:sz w:val="24"/>
+          <w:szCs w:val="24"/>
+        </w:rPr>
+        <w:t xml:space="preserve"> </w:t>
+      </w:r>
+      <w:r>
+        <w:rPr>
+          <w:rFonts w:ascii="Segoe UI" w:eastAsia="Times New Roman" w:hAnsi="Segoe UI" w:cs="Segoe UI"/>
+          <w:color w:val="333333"/>
+          <w:sz w:val="24"/>
+          <w:szCs w:val="24"/>
+        </w:rPr>
+        <w:t>E</w:t>
+      </w:r>
+      <w:r>
+        <w:rPr>
+          <w:rFonts w:ascii="Segoe UI" w:eastAsia="Times New Roman" w:hAnsi="Segoe UI" w:cs="Segoe UI"/>
+          <w:color w:val="333333"/>
+          <w:sz w:val="24"/>
+          <w:szCs w:val="24"/>
+        </w:rPr>
+        <w:t>vidence from a</w:t>
+      </w:r>
+      <w:r>
+        <w:rPr>
+          <w:rFonts w:ascii="Segoe UI" w:eastAsia="Times New Roman" w:hAnsi="Segoe UI" w:cs="Segoe UI"/>
+          <w:color w:val="333333"/>
+          <w:sz w:val="24"/>
+          <w:szCs w:val="24"/>
+        </w:rPr>
+        <w:t xml:space="preserve"> S</w:t>
+      </w:r>
+      <w:r>
+        <w:rPr>
+          <w:rFonts w:ascii="Segoe UI" w:eastAsia="Times New Roman" w:hAnsi="Segoe UI" w:cs="Segoe UI"/>
+          <w:color w:val="333333"/>
+          <w:sz w:val="24"/>
+          <w:szCs w:val="24"/>
+        </w:rPr>
+        <w:t xml:space="preserve">peed </w:t>
+      </w:r>
+      <w:r>
+        <w:rPr>
+          <w:rFonts w:ascii="Segoe UI" w:eastAsia="Times New Roman" w:hAnsi="Segoe UI" w:cs="Segoe UI"/>
+          <w:color w:val="333333"/>
+          <w:sz w:val="24"/>
+          <w:szCs w:val="24"/>
+        </w:rPr>
+        <w:t>D</w:t>
+      </w:r>
+      <w:r>
+        <w:rPr>
+          <w:rFonts w:ascii="Segoe UI" w:eastAsia="Times New Roman" w:hAnsi="Segoe UI" w:cs="Segoe UI"/>
+          <w:color w:val="333333"/>
+          <w:sz w:val="24"/>
+          <w:szCs w:val="24"/>
+        </w:rPr>
+        <w:t xml:space="preserve">ating </w:t>
+      </w:r>
+      <w:r>
+        <w:rPr>
+          <w:rFonts w:ascii="Segoe UI" w:eastAsia="Times New Roman" w:hAnsi="Segoe UI" w:cs="Segoe UI"/>
+          <w:color w:val="333333"/>
+          <w:sz w:val="24"/>
+          <w:szCs w:val="24"/>
+        </w:rPr>
+        <w:t>E</w:t>
+      </w:r>
+      <w:r>
+        <w:rPr>
+          <w:rFonts w:ascii="Segoe UI" w:eastAsia="Times New Roman" w:hAnsi="Segoe UI" w:cs="Segoe UI"/>
+          <w:color w:val="333333"/>
+          <w:sz w:val="24"/>
+          <w:szCs w:val="24"/>
+        </w:rPr>
+        <w:t>xperiment," shows that the two authors created new features by using old features and defined a decision variable as a weighed mean of new features. The formulae that will be investigated from the author's papers are:</w:t>
+      </w:r>
+    </w:p>
+    <w:p>
+      <w:pPr>
+        <w:pStyle w:val="ListParagraph"/>
+        <w:numPr>
+          <w:ilvl w:val="0"/>
+          <w:numId w:val="19"/>
+        </w:numPr>
+        <w:spacing w:after="240" w:line="240" w:lineRule="auto"/>
+        <w:rPr>
+          <w:rFonts w:ascii="Segoe UI" w:eastAsia="Times New Roman" w:hAnsi="Segoe UI" w:cs="Segoe UI"/>
+          <w:color w:val="333333"/>
+          <w:sz w:val="24"/>
+          <w:szCs w:val="24"/>
+        </w:rPr>
+      </w:pPr>
+      <w:r>
+        <w:rPr>
+          <w:rFonts w:ascii="Segoe UI" w:eastAsia="Times New Roman" w:hAnsi="Segoe UI" w:cs="Segoe UI"/>
+          <w:color w:val="333333"/>
+          <w:sz w:val="24"/>
+          <w:szCs w:val="24"/>
+        </w:rPr>
+        <w:t xml:space="preserve">the Decision function dependent on attractiveness, ambition, and intelligence. </w:t>
+      </w:r>
+    </w:p>
+    <w:p>
+      <w:pPr>
+        <w:pStyle w:val="ListParagraph"/>
+        <w:numPr>
+          <w:ilvl w:val="0"/>
+          <w:numId w:val="19"/>
+        </w:numPr>
+        <w:spacing w:after="240" w:line="240" w:lineRule="auto"/>
+        <w:rPr>
+          <w:rFonts w:ascii="Segoe UI" w:eastAsia="Times New Roman" w:hAnsi="Segoe UI" w:cs="Segoe UI"/>
+          <w:color w:val="333333"/>
+          <w:sz w:val="24"/>
+          <w:szCs w:val="24"/>
+        </w:rPr>
+      </w:pPr>
+      <w:r>
+        <w:rPr>
+          <w:rFonts w:ascii="Segoe UI" w:eastAsia="Times New Roman" w:hAnsi="Segoe UI" w:cs="Segoe UI"/>
+          <w:color w:val="333333"/>
+          <w:sz w:val="24"/>
+          <w:szCs w:val="24"/>
+        </w:rPr>
+        <w:t xml:space="preserve">the Decision function dependent on </w:t>
+      </w:r>
+      <w:r>
+        <w:rPr>
+          <w:rFonts w:ascii="Segoe UI" w:eastAsia="Times New Roman" w:hAnsi="Segoe UI" w:cs="Segoe UI"/>
+          <w:color w:val="333333"/>
+          <w:sz w:val="24"/>
+          <w:szCs w:val="24"/>
+        </w:rPr>
+        <w:t>new features formed from</w:t>
+      </w:r>
+      <w:r>
+        <w:rPr>
+          <w:rFonts w:ascii="Segoe UI" w:eastAsia="Times New Roman" w:hAnsi="Segoe UI" w:cs="Segoe UI"/>
+          <w:color w:val="333333"/>
+          <w:sz w:val="24"/>
+          <w:szCs w:val="24"/>
+        </w:rPr>
+        <w:t xml:space="preserve"> rating</w:t>
+      </w:r>
+      <w:r>
+        <w:rPr>
+          <w:rFonts w:ascii="Segoe UI" w:eastAsia="Times New Roman" w:hAnsi="Segoe UI" w:cs="Segoe UI"/>
+          <w:color w:val="333333"/>
+          <w:sz w:val="24"/>
+          <w:szCs w:val="24"/>
+        </w:rPr>
+        <w:t>s</w:t>
+      </w:r>
+      <w:r>
+        <w:rPr>
+          <w:rFonts w:ascii="Segoe UI" w:eastAsia="Times New Roman" w:hAnsi="Segoe UI" w:cs="Segoe UI"/>
+          <w:color w:val="333333"/>
+          <w:sz w:val="24"/>
+          <w:szCs w:val="24"/>
+        </w:rPr>
+        <w:t xml:space="preserve"> </w:t>
+      </w:r>
+      <w:r>
+        <w:rPr>
+          <w:rFonts w:ascii="Segoe UI" w:eastAsia="Times New Roman" w:hAnsi="Segoe UI" w:cs="Segoe UI"/>
+          <w:color w:val="333333"/>
+          <w:sz w:val="24"/>
+          <w:szCs w:val="24"/>
+        </w:rPr>
+        <w:t>received from a</w:t>
+      </w:r>
+      <w:r>
+        <w:rPr>
+          <w:rFonts w:ascii="Segoe UI" w:eastAsia="Times New Roman" w:hAnsi="Segoe UI" w:cs="Segoe UI"/>
+          <w:color w:val="333333"/>
+          <w:sz w:val="24"/>
+          <w:szCs w:val="24"/>
+        </w:rPr>
+        <w:t xml:space="preserve"> date</w:t>
+      </w:r>
+      <w:r>
+        <w:rPr>
+          <w:rFonts w:ascii="Segoe UI" w:eastAsia="Times New Roman" w:hAnsi="Segoe UI" w:cs="Segoe UI"/>
+          <w:color w:val="333333"/>
+          <w:sz w:val="24"/>
+          <w:szCs w:val="24"/>
+        </w:rPr>
+        <w:t>r's partner</w:t>
+      </w:r>
+      <w:r>
+        <w:rPr>
+          <w:rFonts w:ascii="Segoe UI" w:eastAsia="Times New Roman" w:hAnsi="Segoe UI" w:cs="Segoe UI"/>
+          <w:color w:val="333333"/>
+          <w:sz w:val="24"/>
+          <w:szCs w:val="24"/>
+        </w:rPr>
+        <w:t xml:space="preserve"> and self rating of </w:t>
+      </w:r>
+      <w:r>
+        <w:rPr>
+          <w:rFonts w:ascii="Segoe UI" w:eastAsia="Times New Roman" w:hAnsi="Segoe UI" w:cs="Segoe UI"/>
+          <w:color w:val="333333"/>
+          <w:sz w:val="24"/>
+          <w:szCs w:val="24"/>
+        </w:rPr>
+        <w:t xml:space="preserve">the </w:t>
+      </w:r>
+      <w:r>
+        <w:rPr>
+          <w:rFonts w:ascii="Segoe UI" w:eastAsia="Times New Roman" w:hAnsi="Segoe UI" w:cs="Segoe UI"/>
+          <w:color w:val="333333"/>
+          <w:sz w:val="24"/>
+          <w:szCs w:val="24"/>
+        </w:rPr>
+        <w:t>date</w:t>
+      </w:r>
+      <w:r>
+        <w:rPr>
+          <w:rFonts w:ascii="Segoe UI" w:eastAsia="Times New Roman" w:hAnsi="Segoe UI" w:cs="Segoe UI"/>
+          <w:color w:val="333333"/>
+          <w:sz w:val="24"/>
+          <w:szCs w:val="24"/>
+        </w:rPr>
+        <w:t>r</w:t>
+      </w:r>
+      <w:r>
+        <w:rPr>
+          <w:rFonts w:ascii="Segoe UI" w:eastAsia="Times New Roman" w:hAnsi="Segoe UI" w:cs="Segoe UI"/>
+          <w:color w:val="333333"/>
+          <w:sz w:val="24"/>
+          <w:szCs w:val="24"/>
+        </w:rPr>
+        <w:t>.</w:t>
+      </w:r>
+    </w:p>
+    <w:p>
+      <w:pPr>
+        <w:spacing w:after="240" w:line="240" w:lineRule="auto"/>
+        <w:rPr>
+          <w:rFonts w:ascii="Segoe UI" w:eastAsia="Times New Roman" w:hAnsi="Segoe UI" w:cs="Segoe UI"/>
+          <w:color w:val="333333"/>
+          <w:sz w:val="24"/>
+          <w:szCs w:val="24"/>
+        </w:rPr>
+      </w:pPr>
+      <w:r>
+        <w:rPr>
+          <w:rFonts w:ascii="Segoe UI" w:eastAsia="Times New Roman" w:hAnsi="Segoe UI" w:cs="Segoe UI"/>
+          <w:color w:val="333333"/>
+          <w:sz w:val="24"/>
+          <w:szCs w:val="24"/>
+        </w:rPr>
+        <w:t>Finally, the author summarized results for both these Decision function in tables with various statistics: AVG, STD, R2, and so on. The assumption that the authors made in their paper is that people when dating have "straightforward behavior," meaning that people date people he or she likes more.</w:t>
+      </w:r>
+    </w:p>
+    <w:p>
+      <w:pPr>
+        <w:spacing w:after="240" w:line="240" w:lineRule="auto"/>
+        <w:rPr>
+          <w:rFonts w:ascii="Segoe UI" w:eastAsia="Times New Roman" w:hAnsi="Segoe UI" w:cs="Segoe UI"/>
+          <w:color w:val="333333"/>
+          <w:sz w:val="24"/>
+          <w:szCs w:val="24"/>
+        </w:rPr>
+      </w:pPr>
+      <w:r>
+        <w:rPr>
+          <w:rFonts w:ascii="Segoe UI" w:eastAsia="Times New Roman" w:hAnsi="Segoe UI" w:cs="Segoe UI"/>
+          <w:color w:val="333333"/>
+          <w:sz w:val="24"/>
+          <w:szCs w:val="24"/>
+        </w:rPr>
+        <w:t xml:space="preserve"> Questions to ask yourself when writing this section:</w:t>
       </w:r>
     </w:p>
     <w:p>
@@ -1861,6 +2258,96 @@
           <w:sz w:val="24"/>
           <w:szCs w:val="24"/>
         </w:rPr>
+        <w:t xml:space="preserve">As mentioned in the solution section, this project will start off by taking subsets of the dataset and perform data clean up. A quick look at the data set reveals that some of the data does not fall within the specified ranges laid out in the Key file. An example includes entry fields based on the Likert scale from 1 to 10. Some fields have violated these ranges and need to be fixed to conform to the range. Numbers below 1 will be raised to 1; number greater than 10 will be lowered to 10. </w:t>
+      </w:r>
+    </w:p>
+    <w:p>
+      <w:pPr>
+        <w:spacing w:after="240" w:line="240" w:lineRule="auto"/>
+        <w:rPr>
+          <w:rFonts w:ascii="Segoe UI" w:eastAsia="Times New Roman" w:hAnsi="Segoe UI" w:cs="Segoe UI"/>
+          <w:color w:val="333333"/>
+          <w:sz w:val="24"/>
+          <w:szCs w:val="24"/>
+        </w:rPr>
+      </w:pPr>
+      <w:r>
+        <w:rPr>
+          <w:rFonts w:ascii="Segoe UI" w:eastAsia="Times New Roman" w:hAnsi="Segoe UI" w:cs="Segoe UI"/>
+          <w:color w:val="333333"/>
+          <w:sz w:val="24"/>
+          <w:szCs w:val="24"/>
+        </w:rPr>
+        <w:t xml:space="preserve">The dataset had other issues. The instance in mind is where daters were asked to distribute 100 points across each features of attraction in question. Some respondents </w:t>
+      </w:r>
+      <w:r>
+        <w:rPr>
+          <w:rFonts w:ascii="Segoe UI" w:eastAsia="Times New Roman" w:hAnsi="Segoe UI" w:cs="Segoe UI"/>
+          <w:color w:val="333333"/>
+          <w:sz w:val="24"/>
+          <w:szCs w:val="24"/>
+        </w:rPr>
+        <w:lastRenderedPageBreak/>
+        <w:t>accidentally distributed more than 100 points across the six features of attraction. This is no problem because these distributions are relative to how the these points were assigned. Normalizing these responses will rescale everything to lie between 0 and 1. Once this subset is cleaned, I will use univariate analysis to see how features of attraction evolve over time.</w:t>
+      </w:r>
+    </w:p>
+    <w:p>
+      <w:pPr>
+        <w:spacing w:after="240" w:line="240" w:lineRule="auto"/>
+        <w:rPr>
+          <w:rFonts w:ascii="Segoe UI" w:eastAsia="Times New Roman" w:hAnsi="Segoe UI" w:cs="Segoe UI"/>
+          <w:color w:val="333333"/>
+          <w:sz w:val="24"/>
+          <w:szCs w:val="24"/>
+        </w:rPr>
+      </w:pPr>
+      <w:r>
+        <w:rPr>
+          <w:rFonts w:ascii="Segoe UI" w:eastAsia="Times New Roman" w:hAnsi="Segoe UI" w:cs="Segoe UI"/>
+          <w:color w:val="333333"/>
+          <w:sz w:val="24"/>
+          <w:szCs w:val="24"/>
+        </w:rPr>
+        <w:t>The second task at hand will be to create a model that will learn from the dataset and attempt to make matches. What I want to explore in this section is if people clustered by sex match with people in the same cluster for the opposite sex. An example would be a male who lands in the 'clubbing' cluster matches with a female from the 'clubbing' cluster. A scatter matrix plot will help to identify correlation between features. This will help to reduce the number of dimensions and, perhaps, reduce the problem so that the clustering is visually interpretable. The clustering algorithm of choice will be K-means and the number of clusters will be chosen with respect to the silhouette score.</w:t>
+      </w:r>
+    </w:p>
+    <w:p>
+      <w:pPr>
+        <w:spacing w:after="240" w:line="240" w:lineRule="auto"/>
+        <w:rPr>
+          <w:rFonts w:ascii="Segoe UI" w:eastAsia="Times New Roman" w:hAnsi="Segoe UI" w:cs="Segoe UI"/>
+          <w:color w:val="333333"/>
+          <w:sz w:val="24"/>
+          <w:szCs w:val="24"/>
+        </w:rPr>
+      </w:pPr>
+      <w:r>
+        <w:rPr>
+          <w:rFonts w:ascii="Segoe UI" w:eastAsia="Times New Roman" w:hAnsi="Segoe UI" w:cs="Segoe UI"/>
+          <w:color w:val="333333"/>
+          <w:sz w:val="24"/>
+          <w:szCs w:val="24"/>
+        </w:rPr>
+        <w:t>Constructing the matching algorithm will require me to choose what features to include. Choosing the features for this algorithm will depend on the structure of the mentioned clustering above. The dataset includes ratings that dates give each other and will be incorporated in the algorithm. At the moment, I will need to start the project and allow creativity to dictate the direction of the project.</w:t>
+      </w:r>
+    </w:p>
+    <w:p>
+      <w:pPr>
+        <w:spacing w:after="240" w:line="240" w:lineRule="auto"/>
+        <w:rPr>
+          <w:rFonts w:ascii="Segoe UI" w:eastAsia="Times New Roman" w:hAnsi="Segoe UI" w:cs="Segoe UI"/>
+          <w:color w:val="333333"/>
+          <w:sz w:val="24"/>
+          <w:szCs w:val="24"/>
+        </w:rPr>
+      </w:pPr>
+      <w:r>
+        <w:rPr>
+          <w:rFonts w:ascii="Segoe UI" w:eastAsia="Times New Roman" w:hAnsi="Segoe UI" w:cs="Segoe UI"/>
+          <w:color w:val="333333"/>
+          <w:sz w:val="24"/>
+          <w:szCs w:val="24"/>
+        </w:rPr>
         <w:t>In this section, all of your preprocessing steps will need to be clearly documented, if any were necessary. From the previous section, any of the abnormalities or characteristics that you identified about the dataset will be addressed and corrected here. Questions to ask yourself when writing this section:</w:t>
       </w:r>
     </w:p>
@@ -2008,7 +2495,197 @@
           <w:sz w:val="24"/>
           <w:szCs w:val="24"/>
         </w:rPr>
-        <w:t>In this section, the process for which metrics, algorithms, and techniques that you implemented for the given data will need to be clearly documented. It should be abundantly clear how the implementation was carried out, and discussion should be made regarding any complications that occurred during this process. Questions to ask yourself when writing this section:</w:t>
+        <w:t xml:space="preserve">To verify that men value physical attraction, I will be taking a subset of the original dataset. The subset in mind identifies each person uniquely by 'iid'. Based off this subset, my approach will be to make two more subsets: one for males and another for females. At this point, data will need to cleaned in the sense that missing data points will need to be filled, dropped, or corrected if not within the Data Key file's allowed range </w:t>
+      </w:r>
+      <w:r>
+        <w:rPr>
+          <w:rFonts w:ascii="Segoe UI" w:eastAsia="Times New Roman" w:hAnsi="Segoe UI" w:cs="Segoe UI"/>
+          <w:color w:val="333333"/>
+          <w:sz w:val="24"/>
+          <w:szCs w:val="24"/>
+        </w:rPr>
+        <w:lastRenderedPageBreak/>
+        <w:t>for each feature. Once cleaning is done, I will normalize the features of attraction being investigated. The features of attraction will be divided into four categories:</w:t>
+      </w:r>
+    </w:p>
+    <w:p>
+      <w:pPr>
+        <w:pStyle w:val="ListParagraph"/>
+        <w:numPr>
+          <w:ilvl w:val="0"/>
+          <w:numId w:val="20"/>
+        </w:numPr>
+        <w:spacing w:after="240" w:line="240" w:lineRule="auto"/>
+        <w:rPr>
+          <w:rFonts w:ascii="Segoe UI" w:eastAsia="Times New Roman" w:hAnsi="Segoe UI" w:cs="Segoe UI"/>
+          <w:color w:val="333333"/>
+          <w:sz w:val="24"/>
+          <w:szCs w:val="24"/>
+        </w:rPr>
+      </w:pPr>
+      <w:r>
+        <w:rPr>
+          <w:rFonts w:ascii="Segoe UI" w:eastAsia="Times New Roman" w:hAnsi="Segoe UI" w:cs="Segoe UI"/>
+          <w:color w:val="333333"/>
+          <w:sz w:val="24"/>
+          <w:szCs w:val="24"/>
+        </w:rPr>
+        <w:t>how individuals rated relevant features of attraction at the start of the event.</w:t>
+      </w:r>
+    </w:p>
+    <w:p>
+      <w:pPr>
+        <w:pStyle w:val="ListParagraph"/>
+        <w:numPr>
+          <w:ilvl w:val="0"/>
+          <w:numId w:val="20"/>
+        </w:numPr>
+        <w:spacing w:after="240" w:line="240" w:lineRule="auto"/>
+        <w:rPr>
+          <w:rFonts w:ascii="Segoe UI" w:eastAsia="Times New Roman" w:hAnsi="Segoe UI" w:cs="Segoe UI"/>
+          <w:color w:val="333333"/>
+          <w:sz w:val="24"/>
+          <w:szCs w:val="24"/>
+        </w:rPr>
+      </w:pPr>
+      <w:r>
+        <w:rPr>
+          <w:rFonts w:ascii="Segoe UI" w:eastAsia="Times New Roman" w:hAnsi="Segoe UI" w:cs="Segoe UI"/>
+          <w:color w:val="333333"/>
+          <w:sz w:val="24"/>
+          <w:szCs w:val="24"/>
+        </w:rPr>
+        <w:t>how individuals rated relevant features of attraction halfway through the event.</w:t>
+      </w:r>
+    </w:p>
+    <w:p>
+      <w:pPr>
+        <w:pStyle w:val="ListParagraph"/>
+        <w:numPr>
+          <w:ilvl w:val="0"/>
+          <w:numId w:val="20"/>
+        </w:numPr>
+        <w:spacing w:after="240" w:line="240" w:lineRule="auto"/>
+        <w:rPr>
+          <w:rFonts w:ascii="Segoe UI" w:eastAsia="Times New Roman" w:hAnsi="Segoe UI" w:cs="Segoe UI"/>
+          <w:color w:val="333333"/>
+          <w:sz w:val="24"/>
+          <w:szCs w:val="24"/>
+        </w:rPr>
+      </w:pPr>
+      <w:r>
+        <w:rPr>
+          <w:rFonts w:ascii="Segoe UI" w:eastAsia="Times New Roman" w:hAnsi="Segoe UI" w:cs="Segoe UI"/>
+          <w:color w:val="333333"/>
+          <w:sz w:val="24"/>
+          <w:szCs w:val="24"/>
+        </w:rPr>
+        <w:t>how individuals rated relevant features of attraction a day after the event.</w:t>
+      </w:r>
+    </w:p>
+    <w:p>
+      <w:pPr>
+        <w:pStyle w:val="ListParagraph"/>
+        <w:numPr>
+          <w:ilvl w:val="0"/>
+          <w:numId w:val="20"/>
+        </w:numPr>
+        <w:spacing w:after="240" w:line="240" w:lineRule="auto"/>
+        <w:rPr>
+          <w:rFonts w:ascii="Segoe UI" w:eastAsia="Times New Roman" w:hAnsi="Segoe UI" w:cs="Segoe UI"/>
+          <w:color w:val="333333"/>
+          <w:sz w:val="24"/>
+          <w:szCs w:val="24"/>
+        </w:rPr>
+      </w:pPr>
+      <w:r>
+        <w:rPr>
+          <w:rFonts w:ascii="Segoe UI" w:eastAsia="Times New Roman" w:hAnsi="Segoe UI" w:cs="Segoe UI"/>
+          <w:color w:val="333333"/>
+          <w:sz w:val="24"/>
+          <w:szCs w:val="24"/>
+        </w:rPr>
+        <w:t>how individuals rated relevant features of attraction three weeks after the event.</w:t>
+      </w:r>
+    </w:p>
+    <w:p>
+      <w:pPr>
+        <w:spacing w:after="240" w:line="240" w:lineRule="auto"/>
+        <w:rPr>
+          <w:rFonts w:ascii="Segoe UI" w:eastAsia="Times New Roman" w:hAnsi="Segoe UI" w:cs="Segoe UI"/>
+          <w:color w:val="333333"/>
+          <w:sz w:val="24"/>
+          <w:szCs w:val="24"/>
+        </w:rPr>
+      </w:pPr>
+      <w:r>
+        <w:rPr>
+          <w:rFonts w:ascii="Segoe UI" w:eastAsia="Times New Roman" w:hAnsi="Segoe UI" w:cs="Segoe UI"/>
+          <w:color w:val="333333"/>
+          <w:sz w:val="24"/>
+          <w:szCs w:val="24"/>
+        </w:rPr>
+        <w:t>Afterwards, a histogram will be created to investigate how preferences of attractions change over the course of the speed dating event. Basic statistics, or frequency charts, will aid in deciding whether there is an overwhelming preference for a feature.</w:t>
+      </w:r>
+    </w:p>
+    <w:p>
+      <w:pPr>
+        <w:spacing w:after="240" w:line="240" w:lineRule="auto"/>
+        <w:rPr>
+          <w:rFonts w:ascii="Segoe UI" w:eastAsia="Times New Roman" w:hAnsi="Segoe UI" w:cs="Segoe UI"/>
+          <w:color w:val="333333"/>
+          <w:sz w:val="24"/>
+          <w:szCs w:val="24"/>
+        </w:rPr>
+      </w:pPr>
+      <w:r>
+        <w:rPr>
+          <w:rFonts w:ascii="Segoe UI" w:eastAsia="Times New Roman" w:hAnsi="Segoe UI" w:cs="Segoe UI"/>
+          <w:color w:val="333333"/>
+          <w:sz w:val="24"/>
+          <w:szCs w:val="24"/>
+        </w:rPr>
+        <w:t xml:space="preserve">The clustering aspect of the visualization will use the aforementioned subsets formed from data cleansing. I will be using K-means clustering with a Euclidean metric to determine distances between points. My clustering algorithm will use several cluster values to figure out the number of optimal centroids. </w:t>
+      </w:r>
+    </w:p>
+    <w:p>
+      <w:pPr>
+        <w:spacing w:after="240" w:line="240" w:lineRule="auto"/>
+        <w:rPr>
+          <w:rFonts w:ascii="Segoe UI" w:eastAsia="Times New Roman" w:hAnsi="Segoe UI" w:cs="Segoe UI"/>
+          <w:color w:val="333333"/>
+          <w:sz w:val="24"/>
+          <w:szCs w:val="24"/>
+        </w:rPr>
+      </w:pPr>
+      <w:r>
+        <w:rPr>
+          <w:rFonts w:ascii="Segoe UI" w:eastAsia="Times New Roman" w:hAnsi="Segoe UI" w:cs="Segoe UI"/>
+          <w:color w:val="333333"/>
+          <w:sz w:val="24"/>
+          <w:szCs w:val="24"/>
+        </w:rPr>
+        <w:t>Once visualization is completed, I will develop a model to determine matches. The visualization will help in deciding what features to use in my model. Moreover, other choices to consider for feature selection are forward or backward feature selection. Finally, linear models that incorporate feature selection are Ridge Regression or Lasso algorithm. The learning algorithm will depend on the structure of the dataset once data exploration is completed.</w:t>
+      </w:r>
+    </w:p>
+    <w:p>
+      <w:pPr>
+        <w:spacing w:after="240" w:line="240" w:lineRule="auto"/>
+        <w:rPr>
+          <w:rFonts w:ascii="Segoe UI" w:eastAsia="Times New Roman" w:hAnsi="Segoe UI" w:cs="Segoe UI"/>
+          <w:color w:val="333333"/>
+          <w:sz w:val="24"/>
+          <w:szCs w:val="24"/>
+        </w:rPr>
+      </w:pPr>
+      <w:r>
+        <w:rPr>
+          <w:rFonts w:ascii="Segoe UI" w:eastAsia="Times New Roman" w:hAnsi="Segoe UI" w:cs="Segoe UI"/>
+          <w:color w:val="333333"/>
+          <w:sz w:val="24"/>
+          <w:szCs w:val="24"/>
+        </w:rPr>
+        <w:t>Questions to ask yourself when writing this section:</w:t>
       </w:r>
     </w:p>
     <w:p>
@@ -2034,7 +2711,6 @@
           <w:sz w:val="24"/>
           <w:szCs w:val="24"/>
         </w:rPr>
-        <w:lastRenderedPageBreak/>
         <w:t>Is it made clear how the algorithms and techniques were implemented with the given datasets or input data?</w:t>
       </w:r>
     </w:p>
@@ -2158,6 +2834,7 @@
           <w:sz w:val="24"/>
           <w:szCs w:val="24"/>
         </w:rPr>
+        <w:lastRenderedPageBreak/>
         <w:t>Has an initial solution been found and clearly reported?</w:t>
       </w:r>
     </w:p>
@@ -2383,7 +3060,6 @@
           <w:sz w:val="24"/>
           <w:szCs w:val="24"/>
         </w:rPr>
-        <w:lastRenderedPageBreak/>
         <w:t>Is the model robust enough for the problem? Do small perturbations (changes) in training data or the input space greatly affect the results?</w:t>
       </w:r>
     </w:p>
@@ -2561,6 +3237,7 @@
           <w:sz w:val="36"/>
           <w:szCs w:val="36"/>
         </w:rPr>
+        <w:lastRenderedPageBreak/>
         <w:t>V. Conclusion</w:t>
       </w:r>
     </w:p>
@@ -2751,17 +3428,7 @@
           <w:sz w:val="24"/>
           <w:szCs w:val="24"/>
         </w:rPr>
-        <w:t xml:space="preserve">In this section, you will summarize the entire end-to-end problem solution and discuss one or two particular aspects of the project you found interesting or difficult. You are expected to reflect on the project as a whole to show that you have a firm </w:t>
-      </w:r>
-      <w:r>
-        <w:rPr>
-          <w:rFonts w:ascii="Segoe UI" w:eastAsia="Times New Roman" w:hAnsi="Segoe UI" w:cs="Segoe UI"/>
-          <w:color w:val="333333"/>
-          <w:sz w:val="24"/>
-          <w:szCs w:val="24"/>
-        </w:rPr>
-        <w:lastRenderedPageBreak/>
-        <w:t>understanding of the entire process employed in your work. Questions to ask yourself when writing this section:</w:t>
+        <w:t>In this section, you will summarize the entire end-to-end problem solution and discuss one or two particular aspects of the project you found interesting or difficult. You are expected to reflect on the project as a whole to show that you have a firm understanding of the entire process employed in your work. Questions to ask yourself when writing this section:</w:t>
       </w:r>
     </w:p>
     <w:p>
@@ -2936,6 +3603,7 @@
           <w:sz w:val="24"/>
           <w:szCs w:val="24"/>
         </w:rPr>
+        <w:lastRenderedPageBreak/>
         <w:t>Are there further improvements that could be made on the algorithms or techniques you used in this project?</w:t>
       </w:r>
     </w:p>
@@ -3214,7 +3882,6 @@
           <w:sz w:val="24"/>
           <w:szCs w:val="24"/>
         </w:rPr>
-        <w:lastRenderedPageBreak/>
         <w:t>Is the code that implements your solution easily readable and properly commented?</w:t>
       </w:r>
     </w:p>
@@ -3872,6 +4539,92 @@
     </w:lvl>
   </w:abstractNum>
   <w:abstractNum w:abstractNumId="3">
+    <w:nsid w:val="150D5374"/>
+    <w:multiLevelType w:val="hybridMultilevel"/>
+    <w:tmpl w:val="8B20D834"/>
+    <w:lvl w:ilvl="0" w:tplc="0409000F">
+      <w:start w:val="1"/>
+      <w:numFmt w:val="decimal"/>
+      <w:lvlText w:val="%1."/>
+      <w:lvlJc w:val="left"/>
+      <w:pPr>
+        <w:ind w:left="720" w:hanging="360"/>
+      </w:pPr>
+    </w:lvl>
+    <w:lvl w:ilvl="1" w:tplc="04090019" w:tentative="1">
+      <w:start w:val="1"/>
+      <w:numFmt w:val="lowerLetter"/>
+      <w:lvlText w:val="%2."/>
+      <w:lvlJc w:val="left"/>
+      <w:pPr>
+        <w:ind w:left="1440" w:hanging="360"/>
+      </w:pPr>
+    </w:lvl>
+    <w:lvl w:ilvl="2" w:tplc="0409001B" w:tentative="1">
+      <w:start w:val="1"/>
+      <w:numFmt w:val="lowerRoman"/>
+      <w:lvlText w:val="%3."/>
+      <w:lvlJc w:val="right"/>
+      <w:pPr>
+        <w:ind w:left="2160" w:hanging="180"/>
+      </w:pPr>
+    </w:lvl>
+    <w:lvl w:ilvl="3" w:tplc="0409000F" w:tentative="1">
+      <w:start w:val="1"/>
+      <w:numFmt w:val="decimal"/>
+      <w:lvlText w:val="%4."/>
+      <w:lvlJc w:val="left"/>
+      <w:pPr>
+        <w:ind w:left="2880" w:hanging="360"/>
+      </w:pPr>
+    </w:lvl>
+    <w:lvl w:ilvl="4" w:tplc="04090019" w:tentative="1">
+      <w:start w:val="1"/>
+      <w:numFmt w:val="lowerLetter"/>
+      <w:lvlText w:val="%5."/>
+      <w:lvlJc w:val="left"/>
+      <w:pPr>
+        <w:ind w:left="3600" w:hanging="360"/>
+      </w:pPr>
+    </w:lvl>
+    <w:lvl w:ilvl="5" w:tplc="0409001B" w:tentative="1">
+      <w:start w:val="1"/>
+      <w:numFmt w:val="lowerRoman"/>
+      <w:lvlText w:val="%6."/>
+      <w:lvlJc w:val="right"/>
+      <w:pPr>
+        <w:ind w:left="4320" w:hanging="180"/>
+      </w:pPr>
+    </w:lvl>
+    <w:lvl w:ilvl="6" w:tplc="0409000F" w:tentative="1">
+      <w:start w:val="1"/>
+      <w:numFmt w:val="decimal"/>
+      <w:lvlText w:val="%7."/>
+      <w:lvlJc w:val="left"/>
+      <w:pPr>
+        <w:ind w:left="5040" w:hanging="360"/>
+      </w:pPr>
+    </w:lvl>
+    <w:lvl w:ilvl="7" w:tplc="04090019" w:tentative="1">
+      <w:start w:val="1"/>
+      <w:numFmt w:val="lowerLetter"/>
+      <w:lvlText w:val="%8."/>
+      <w:lvlJc w:val="left"/>
+      <w:pPr>
+        <w:ind w:left="5760" w:hanging="360"/>
+      </w:pPr>
+    </w:lvl>
+    <w:lvl w:ilvl="8" w:tplc="0409001B" w:tentative="1">
+      <w:start w:val="1"/>
+      <w:numFmt w:val="lowerRoman"/>
+      <w:lvlText w:val="%9."/>
+      <w:lvlJc w:val="right"/>
+      <w:pPr>
+        <w:ind w:left="6480" w:hanging="180"/>
+      </w:pPr>
+    </w:lvl>
+  </w:abstractNum>
+  <w:abstractNum w:abstractNumId="4">
     <w:nsid w:val="226C4AED"/>
     <w:multiLevelType w:val="multilevel"/>
     <w:tmpl w:val="670824A4"/>
@@ -4020,7 +4773,7 @@
       </w:rPr>
     </w:lvl>
   </w:abstractNum>
-  <w:abstractNum w:abstractNumId="4">
+  <w:abstractNum w:abstractNumId="5">
     <w:nsid w:val="2BCD14EA"/>
     <w:multiLevelType w:val="multilevel"/>
     <w:tmpl w:val="F6EE9006"/>
@@ -4169,7 +4922,7 @@
       </w:rPr>
     </w:lvl>
   </w:abstractNum>
-  <w:abstractNum w:abstractNumId="5">
+  <w:abstractNum w:abstractNumId="6">
     <w:nsid w:val="3D6632E2"/>
     <w:multiLevelType w:val="multilevel"/>
     <w:tmpl w:val="6F3AA116"/>
@@ -4318,7 +5071,7 @@
       </w:rPr>
     </w:lvl>
   </w:abstractNum>
-  <w:abstractNum w:abstractNumId="6">
+  <w:abstractNum w:abstractNumId="7">
     <w:nsid w:val="3DAD6506"/>
     <w:multiLevelType w:val="multilevel"/>
     <w:tmpl w:val="E10E7F86"/>
@@ -4467,7 +5220,96 @@
       </w:rPr>
     </w:lvl>
   </w:abstractNum>
-  <w:abstractNum w:abstractNumId="7">
+  <w:abstractNum w:abstractNumId="8">
+    <w:nsid w:val="3DB04C3D"/>
+    <w:multiLevelType w:val="hybridMultilevel"/>
+    <w:tmpl w:val="76400336"/>
+    <w:lvl w:ilvl="0" w:tplc="04090011">
+      <w:start w:val="1"/>
+      <w:numFmt w:val="decimal"/>
+      <w:lvlText w:val="%1)"/>
+      <w:lvlJc w:val="left"/>
+      <w:pPr>
+        <w:ind w:left="720" w:hanging="360"/>
+      </w:pPr>
+      <w:rPr>
+        <w:rFonts w:hint="default"/>
+      </w:rPr>
+    </w:lvl>
+    <w:lvl w:ilvl="1" w:tplc="04090019" w:tentative="1">
+      <w:start w:val="1"/>
+      <w:numFmt w:val="lowerLetter"/>
+      <w:lvlText w:val="%2."/>
+      <w:lvlJc w:val="left"/>
+      <w:pPr>
+        <w:ind w:left="1440" w:hanging="360"/>
+      </w:pPr>
+    </w:lvl>
+    <w:lvl w:ilvl="2" w:tplc="0409001B" w:tentative="1">
+      <w:start w:val="1"/>
+      <w:numFmt w:val="lowerRoman"/>
+      <w:lvlText w:val="%3."/>
+      <w:lvlJc w:val="right"/>
+      <w:pPr>
+        <w:ind w:left="2160" w:hanging="180"/>
+      </w:pPr>
+    </w:lvl>
+    <w:lvl w:ilvl="3" w:tplc="0409000F" w:tentative="1">
+      <w:start w:val="1"/>
+      <w:numFmt w:val="decimal"/>
+      <w:lvlText w:val="%4."/>
+      <w:lvlJc w:val="left"/>
+      <w:pPr>
+        <w:ind w:left="2880" w:hanging="360"/>
+      </w:pPr>
+    </w:lvl>
+    <w:lvl w:ilvl="4" w:tplc="04090019" w:tentative="1">
+      <w:start w:val="1"/>
+      <w:numFmt w:val="lowerLetter"/>
+      <w:lvlText w:val="%5."/>
+      <w:lvlJc w:val="left"/>
+      <w:pPr>
+        <w:ind w:left="3600" w:hanging="360"/>
+      </w:pPr>
+    </w:lvl>
+    <w:lvl w:ilvl="5" w:tplc="0409001B" w:tentative="1">
+      <w:start w:val="1"/>
+      <w:numFmt w:val="lowerRoman"/>
+      <w:lvlText w:val="%6."/>
+      <w:lvlJc w:val="right"/>
+      <w:pPr>
+        <w:ind w:left="4320" w:hanging="180"/>
+      </w:pPr>
+    </w:lvl>
+    <w:lvl w:ilvl="6" w:tplc="0409000F" w:tentative="1">
+      <w:start w:val="1"/>
+      <w:numFmt w:val="decimal"/>
+      <w:lvlText w:val="%7."/>
+      <w:lvlJc w:val="left"/>
+      <w:pPr>
+        <w:ind w:left="5040" w:hanging="360"/>
+      </w:pPr>
+    </w:lvl>
+    <w:lvl w:ilvl="7" w:tplc="04090019" w:tentative="1">
+      <w:start w:val="1"/>
+      <w:numFmt w:val="lowerLetter"/>
+      <w:lvlText w:val="%8."/>
+      <w:lvlJc w:val="left"/>
+      <w:pPr>
+        <w:ind w:left="5760" w:hanging="360"/>
+      </w:pPr>
+    </w:lvl>
+    <w:lvl w:ilvl="8" w:tplc="0409001B" w:tentative="1">
+      <w:start w:val="1"/>
+      <w:numFmt w:val="lowerRoman"/>
+      <w:lvlText w:val="%9."/>
+      <w:lvlJc w:val="right"/>
+      <w:pPr>
+        <w:ind w:left="6480" w:hanging="180"/>
+      </w:pPr>
+    </w:lvl>
+  </w:abstractNum>
+  <w:abstractNum w:abstractNumId="9">
     <w:nsid w:val="413D00E4"/>
     <w:multiLevelType w:val="multilevel"/>
     <w:tmpl w:val="96C82146"/>
@@ -4616,7 +5458,7 @@
       </w:rPr>
     </w:lvl>
   </w:abstractNum>
-  <w:abstractNum w:abstractNumId="8">
+  <w:abstractNum w:abstractNumId="10">
     <w:nsid w:val="4E136EB1"/>
     <w:multiLevelType w:val="multilevel"/>
     <w:tmpl w:val="9166A1A8"/>
@@ -4765,7 +5607,7 @@
       </w:rPr>
     </w:lvl>
   </w:abstractNum>
-  <w:abstractNum w:abstractNumId="9">
+  <w:abstractNum w:abstractNumId="11">
     <w:nsid w:val="4FB22B95"/>
     <w:multiLevelType w:val="multilevel"/>
     <w:tmpl w:val="7E8429F6"/>
@@ -4914,7 +5756,7 @@
       </w:rPr>
     </w:lvl>
   </w:abstractNum>
-  <w:abstractNum w:abstractNumId="10">
+  <w:abstractNum w:abstractNumId="12">
     <w:nsid w:val="52C107E0"/>
     <w:multiLevelType w:val="multilevel"/>
     <w:tmpl w:val="79AC445C"/>
@@ -5063,7 +5905,185 @@
       </w:rPr>
     </w:lvl>
   </w:abstractNum>
-  <w:abstractNum w:abstractNumId="11">
+  <w:abstractNum w:abstractNumId="13">
+    <w:nsid w:val="68554D28"/>
+    <w:multiLevelType w:val="hybridMultilevel"/>
+    <w:tmpl w:val="57A48490"/>
+    <w:lvl w:ilvl="0" w:tplc="04090011">
+      <w:start w:val="1"/>
+      <w:numFmt w:val="decimal"/>
+      <w:lvlText w:val="%1)"/>
+      <w:lvlJc w:val="left"/>
+      <w:pPr>
+        <w:ind w:left="720" w:hanging="360"/>
+      </w:pPr>
+      <w:rPr>
+        <w:rFonts w:hint="default"/>
+      </w:rPr>
+    </w:lvl>
+    <w:lvl w:ilvl="1" w:tplc="04090019" w:tentative="1">
+      <w:start w:val="1"/>
+      <w:numFmt w:val="lowerLetter"/>
+      <w:lvlText w:val="%2."/>
+      <w:lvlJc w:val="left"/>
+      <w:pPr>
+        <w:ind w:left="1440" w:hanging="360"/>
+      </w:pPr>
+    </w:lvl>
+    <w:lvl w:ilvl="2" w:tplc="0409001B" w:tentative="1">
+      <w:start w:val="1"/>
+      <w:numFmt w:val="lowerRoman"/>
+      <w:lvlText w:val="%3."/>
+      <w:lvlJc w:val="right"/>
+      <w:pPr>
+        <w:ind w:left="2160" w:hanging="180"/>
+      </w:pPr>
+    </w:lvl>
+    <w:lvl w:ilvl="3" w:tplc="0409000F" w:tentative="1">
+      <w:start w:val="1"/>
+      <w:numFmt w:val="decimal"/>
+      <w:lvlText w:val="%4."/>
+      <w:lvlJc w:val="left"/>
+      <w:pPr>
+        <w:ind w:left="2880" w:hanging="360"/>
+      </w:pPr>
+    </w:lvl>
+    <w:lvl w:ilvl="4" w:tplc="04090019" w:tentative="1">
+      <w:start w:val="1"/>
+      <w:numFmt w:val="lowerLetter"/>
+      <w:lvlText w:val="%5."/>
+      <w:lvlJc w:val="left"/>
+      <w:pPr>
+        <w:ind w:left="3600" w:hanging="360"/>
+      </w:pPr>
+    </w:lvl>
+    <w:lvl w:ilvl="5" w:tplc="0409001B" w:tentative="1">
+      <w:start w:val="1"/>
+      <w:numFmt w:val="lowerRoman"/>
+      <w:lvlText w:val="%6."/>
+      <w:lvlJc w:val="right"/>
+      <w:pPr>
+        <w:ind w:left="4320" w:hanging="180"/>
+      </w:pPr>
+    </w:lvl>
+    <w:lvl w:ilvl="6" w:tplc="0409000F" w:tentative="1">
+      <w:start w:val="1"/>
+      <w:numFmt w:val="decimal"/>
+      <w:lvlText w:val="%7."/>
+      <w:lvlJc w:val="left"/>
+      <w:pPr>
+        <w:ind w:left="5040" w:hanging="360"/>
+      </w:pPr>
+    </w:lvl>
+    <w:lvl w:ilvl="7" w:tplc="04090019" w:tentative="1">
+      <w:start w:val="1"/>
+      <w:numFmt w:val="lowerLetter"/>
+      <w:lvlText w:val="%8."/>
+      <w:lvlJc w:val="left"/>
+      <w:pPr>
+        <w:ind w:left="5760" w:hanging="360"/>
+      </w:pPr>
+    </w:lvl>
+    <w:lvl w:ilvl="8" w:tplc="0409001B" w:tentative="1">
+      <w:start w:val="1"/>
+      <w:numFmt w:val="lowerRoman"/>
+      <w:lvlText w:val="%9."/>
+      <w:lvlJc w:val="right"/>
+      <w:pPr>
+        <w:ind w:left="6480" w:hanging="180"/>
+      </w:pPr>
+    </w:lvl>
+  </w:abstractNum>
+  <w:abstractNum w:abstractNumId="14">
+    <w:nsid w:val="6A3B37B9"/>
+    <w:multiLevelType w:val="hybridMultilevel"/>
+    <w:tmpl w:val="476C5C4E"/>
+    <w:lvl w:ilvl="0" w:tplc="04090011">
+      <w:start w:val="1"/>
+      <w:numFmt w:val="decimal"/>
+      <w:lvlText w:val="%1)"/>
+      <w:lvlJc w:val="left"/>
+      <w:pPr>
+        <w:ind w:left="720" w:hanging="360"/>
+      </w:pPr>
+      <w:rPr>
+        <w:rFonts w:hint="default"/>
+      </w:rPr>
+    </w:lvl>
+    <w:lvl w:ilvl="1" w:tplc="04090019" w:tentative="1">
+      <w:start w:val="1"/>
+      <w:numFmt w:val="lowerLetter"/>
+      <w:lvlText w:val="%2."/>
+      <w:lvlJc w:val="left"/>
+      <w:pPr>
+        <w:ind w:left="1440" w:hanging="360"/>
+      </w:pPr>
+    </w:lvl>
+    <w:lvl w:ilvl="2" w:tplc="0409001B" w:tentative="1">
+      <w:start w:val="1"/>
+      <w:numFmt w:val="lowerRoman"/>
+      <w:lvlText w:val="%3."/>
+      <w:lvlJc w:val="right"/>
+      <w:pPr>
+        <w:ind w:left="2160" w:hanging="180"/>
+      </w:pPr>
+    </w:lvl>
+    <w:lvl w:ilvl="3" w:tplc="0409000F" w:tentative="1">
+      <w:start w:val="1"/>
+      <w:numFmt w:val="decimal"/>
+      <w:lvlText w:val="%4."/>
+      <w:lvlJc w:val="left"/>
+      <w:pPr>
+        <w:ind w:left="2880" w:hanging="360"/>
+      </w:pPr>
+    </w:lvl>
+    <w:lvl w:ilvl="4" w:tplc="04090019" w:tentative="1">
+      <w:start w:val="1"/>
+      <w:numFmt w:val="lowerLetter"/>
+      <w:lvlText w:val="%5."/>
+      <w:lvlJc w:val="left"/>
+      <w:pPr>
+        <w:ind w:left="3600" w:hanging="360"/>
+      </w:pPr>
+    </w:lvl>
+    <w:lvl w:ilvl="5" w:tplc="0409001B" w:tentative="1">
+      <w:start w:val="1"/>
+      <w:numFmt w:val="lowerRoman"/>
+      <w:lvlText w:val="%6."/>
+      <w:lvlJc w:val="right"/>
+      <w:pPr>
+        <w:ind w:left="4320" w:hanging="180"/>
+      </w:pPr>
+    </w:lvl>
+    <w:lvl w:ilvl="6" w:tplc="0409000F" w:tentative="1">
+      <w:start w:val="1"/>
+      <w:numFmt w:val="decimal"/>
+      <w:lvlText w:val="%7."/>
+      <w:lvlJc w:val="left"/>
+      <w:pPr>
+        <w:ind w:left="5040" w:hanging="360"/>
+      </w:pPr>
+    </w:lvl>
+    <w:lvl w:ilvl="7" w:tplc="04090019" w:tentative="1">
+      <w:start w:val="1"/>
+      <w:numFmt w:val="lowerLetter"/>
+      <w:lvlText w:val="%8."/>
+      <w:lvlJc w:val="left"/>
+      <w:pPr>
+        <w:ind w:left="5760" w:hanging="360"/>
+      </w:pPr>
+    </w:lvl>
+    <w:lvl w:ilvl="8" w:tplc="0409001B" w:tentative="1">
+      <w:start w:val="1"/>
+      <w:numFmt w:val="lowerRoman"/>
+      <w:lvlText w:val="%9."/>
+      <w:lvlJc w:val="right"/>
+      <w:pPr>
+        <w:ind w:left="6480" w:hanging="180"/>
+      </w:pPr>
+    </w:lvl>
+  </w:abstractNum>
+  <w:abstractNum w:abstractNumId="15">
     <w:nsid w:val="6A7A20C6"/>
     <w:multiLevelType w:val="multilevel"/>
     <w:tmpl w:val="F02EAB42"/>
@@ -5212,7 +6232,7 @@
       </w:rPr>
     </w:lvl>
   </w:abstractNum>
-  <w:abstractNum w:abstractNumId="12">
+  <w:abstractNum w:abstractNumId="16">
     <w:nsid w:val="6AF506C8"/>
     <w:multiLevelType w:val="multilevel"/>
     <w:tmpl w:val="CBC02158"/>
@@ -5361,7 +6381,7 @@
       </w:rPr>
     </w:lvl>
   </w:abstractNum>
-  <w:abstractNum w:abstractNumId="13">
+  <w:abstractNum w:abstractNumId="17">
     <w:nsid w:val="6BBD7BBB"/>
     <w:multiLevelType w:val="multilevel"/>
     <w:tmpl w:val="0E08B530"/>
@@ -5510,7 +6530,7 @@
       </w:rPr>
     </w:lvl>
   </w:abstractNum>
-  <w:abstractNum w:abstractNumId="14">
+  <w:abstractNum w:abstractNumId="18">
     <w:nsid w:val="6DF35D3F"/>
     <w:multiLevelType w:val="multilevel"/>
     <w:tmpl w:val="065EAE18"/>
@@ -5659,7 +6679,7 @@
       </w:rPr>
     </w:lvl>
   </w:abstractNum>
-  <w:abstractNum w:abstractNumId="15">
+  <w:abstractNum w:abstractNumId="19">
     <w:nsid w:val="7B375257"/>
     <w:multiLevelType w:val="multilevel"/>
     <w:tmpl w:val="3AF643F8"/>
@@ -5809,52 +6829,64 @@
     </w:lvl>
   </w:abstractNum>
   <w:num w:numId="1">
-    <w:abstractNumId w:val="14"/>
+    <w:abstractNumId w:val="18"/>
   </w:num>
   <w:num w:numId="2">
+    <w:abstractNumId w:val="9"/>
+  </w:num>
+  <w:num w:numId="3">
+    <w:abstractNumId w:val="16"/>
+  </w:num>
+  <w:num w:numId="4">
     <w:abstractNumId w:val="7"/>
   </w:num>
-  <w:num w:numId="3">
-    <w:abstractNumId w:val="12"/>
-  </w:num>
-  <w:num w:numId="4">
-    <w:abstractNumId w:val="6"/>
-  </w:num>
   <w:num w:numId="5">
-    <w:abstractNumId w:val="11"/>
+    <w:abstractNumId w:val="15"/>
   </w:num>
   <w:num w:numId="6">
-    <w:abstractNumId w:val="9"/>
+    <w:abstractNumId w:val="11"/>
   </w:num>
   <w:num w:numId="7">
     <w:abstractNumId w:val="0"/>
   </w:num>
   <w:num w:numId="8">
-    <w:abstractNumId w:val="10"/>
+    <w:abstractNumId w:val="12"/>
   </w:num>
   <w:num w:numId="9">
-    <w:abstractNumId w:val="15"/>
+    <w:abstractNumId w:val="19"/>
   </w:num>
   <w:num w:numId="10">
-    <w:abstractNumId w:val="13"/>
+    <w:abstractNumId w:val="17"/>
   </w:num>
   <w:num w:numId="11">
-    <w:abstractNumId w:val="5"/>
+    <w:abstractNumId w:val="6"/>
   </w:num>
   <w:num w:numId="12">
-    <w:abstractNumId w:val="3"/>
+    <w:abstractNumId w:val="4"/>
   </w:num>
   <w:num w:numId="13">
     <w:abstractNumId w:val="1"/>
   </w:num>
   <w:num w:numId="14">
-    <w:abstractNumId w:val="4"/>
+    <w:abstractNumId w:val="5"/>
   </w:num>
   <w:num w:numId="15">
-    <w:abstractNumId w:val="8"/>
+    <w:abstractNumId w:val="10"/>
   </w:num>
   <w:num w:numId="16">
     <w:abstractNumId w:val="2"/>
+  </w:num>
+  <w:num w:numId="17">
+    <w:abstractNumId w:val="8"/>
+  </w:num>
+  <w:num w:numId="18">
+    <w:abstractNumId w:val="13"/>
+  </w:num>
+  <w:num w:numId="19">
+    <w:abstractNumId w:val="14"/>
+  </w:num>
+  <w:num w:numId="20">
+    <w:abstractNumId w:val="3"/>
   </w:num>
 </w:numbering>
 </file>
@@ -6156,6 +7188,28 @@
       <w:b/>
       <w:bCs/>
     </w:rPr>
+  </w:style>
+  <w:style w:type="character" w:styleId="Hyperlink">
+    <w:name w:val="Hyperlink"/>
+    <w:basedOn w:val="DefaultParagraphFont"/>
+    <w:uiPriority w:val="99"/>
+    <w:unhideWhenUsed/>
+    <w:rsid w:val="00564248"/>
+    <w:rPr>
+      <w:color w:val="0000FF" w:themeColor="hyperlink"/>
+      <w:u w:val="single"/>
+    </w:rPr>
+  </w:style>
+  <w:style w:type="paragraph" w:styleId="ListParagraph">
+    <w:name w:val="List Paragraph"/>
+    <w:basedOn w:val="Normal"/>
+    <w:uiPriority w:val="34"/>
+    <w:qFormat/>
+    <w:rsid w:val="00B77E24"/>
+    <w:pPr>
+      <w:ind w:left="720"/>
+      <w:contextualSpacing/>
+    </w:pPr>
   </w:style>
 </w:styles>
 </file>

</xml_diff>

<commit_message>
feat: added to report
</commit_message>
<xml_diff>
--- a/Udacity_Project_5_Capstone/Capstone_Speed_Dating_Dataset.docx
+++ b/Udacity_Project_5_Capstone/Capstone_Speed_Dating_Dataset.docx
@@ -448,16 +448,178 @@
           <w:sz w:val="24"/>
           <w:szCs w:val="24"/>
         </w:rPr>
-        <w:t>Finally, the dataset yielded a paper</w:t>
-      </w:r>
-      <w:r>
-        <w:rPr>
-          <w:rFonts w:ascii="Segoe UI" w:eastAsia="Times New Roman" w:hAnsi="Segoe UI" w:cs="Segoe UI"/>
-          <w:color w:val="333333"/>
-          <w:sz w:val="24"/>
-          <w:szCs w:val="24"/>
-        </w:rPr>
-        <w:t xml:space="preserve"> by professors </w:t>
+        <w:t xml:space="preserve">Finally, the dataset yielded a paper, </w:t>
+      </w:r>
+      <w:r>
+        <w:rPr>
+          <w:rFonts w:ascii="Segoe UI" w:eastAsia="Times New Roman" w:hAnsi="Segoe UI" w:cs="Segoe UI"/>
+          <w:color w:val="333333"/>
+          <w:sz w:val="24"/>
+          <w:szCs w:val="24"/>
+        </w:rPr>
+        <w:t>G</w:t>
+      </w:r>
+      <w:r>
+        <w:rPr>
+          <w:rFonts w:ascii="Segoe UI" w:eastAsia="Times New Roman" w:hAnsi="Segoe UI" w:cs="Segoe UI"/>
+          <w:color w:val="333333"/>
+          <w:sz w:val="24"/>
+          <w:szCs w:val="24"/>
+        </w:rPr>
+        <w:t>ender</w:t>
+      </w:r>
+      <w:r>
+        <w:rPr>
+          <w:rFonts w:ascii="Segoe UI" w:eastAsia="Times New Roman" w:hAnsi="Segoe UI" w:cs="Segoe UI"/>
+          <w:color w:val="333333"/>
+          <w:sz w:val="24"/>
+          <w:szCs w:val="24"/>
+        </w:rPr>
+        <w:t xml:space="preserve"> D</w:t>
+      </w:r>
+      <w:r>
+        <w:rPr>
+          <w:rFonts w:ascii="Segoe UI" w:eastAsia="Times New Roman" w:hAnsi="Segoe UI" w:cs="Segoe UI"/>
+          <w:color w:val="333333"/>
+          <w:sz w:val="24"/>
+          <w:szCs w:val="24"/>
+        </w:rPr>
+        <w:t>ifferences in</w:t>
+      </w:r>
+      <w:r>
+        <w:rPr>
+          <w:rFonts w:ascii="Segoe UI" w:eastAsia="Times New Roman" w:hAnsi="Segoe UI" w:cs="Segoe UI"/>
+          <w:color w:val="333333"/>
+          <w:sz w:val="24"/>
+          <w:szCs w:val="24"/>
+        </w:rPr>
+        <w:t xml:space="preserve"> M</w:t>
+      </w:r>
+      <w:r>
+        <w:rPr>
+          <w:rFonts w:ascii="Segoe UI" w:eastAsia="Times New Roman" w:hAnsi="Segoe UI" w:cs="Segoe UI"/>
+          <w:color w:val="333333"/>
+          <w:sz w:val="24"/>
+          <w:szCs w:val="24"/>
+        </w:rPr>
+        <w:t xml:space="preserve">ate </w:t>
+      </w:r>
+      <w:r>
+        <w:rPr>
+          <w:rFonts w:ascii="Segoe UI" w:eastAsia="Times New Roman" w:hAnsi="Segoe UI" w:cs="Segoe UI"/>
+          <w:color w:val="333333"/>
+          <w:sz w:val="24"/>
+          <w:szCs w:val="24"/>
+        </w:rPr>
+        <w:t>S</w:t>
+      </w:r>
+      <w:r>
+        <w:rPr>
+          <w:rFonts w:ascii="Segoe UI" w:eastAsia="Times New Roman" w:hAnsi="Segoe UI" w:cs="Segoe UI"/>
+          <w:color w:val="333333"/>
+          <w:sz w:val="24"/>
+          <w:szCs w:val="24"/>
+        </w:rPr>
+        <w:t>election</w:t>
+      </w:r>
+      <w:r>
+        <w:rPr>
+          <w:rFonts w:ascii="Segoe UI" w:eastAsia="Times New Roman" w:hAnsi="Segoe UI" w:cs="Segoe UI"/>
+          <w:color w:val="333333"/>
+          <w:sz w:val="24"/>
+          <w:szCs w:val="24"/>
+        </w:rPr>
+        <w:t>:</w:t>
+      </w:r>
+      <w:r>
+        <w:rPr>
+          <w:rFonts w:ascii="Segoe UI" w:eastAsia="Times New Roman" w:hAnsi="Segoe UI" w:cs="Segoe UI"/>
+          <w:color w:val="333333"/>
+          <w:sz w:val="24"/>
+          <w:szCs w:val="24"/>
+        </w:rPr>
+        <w:t xml:space="preserve"> </w:t>
+      </w:r>
+      <w:r>
+        <w:rPr>
+          <w:rFonts w:ascii="Segoe UI" w:eastAsia="Times New Roman" w:hAnsi="Segoe UI" w:cs="Segoe UI"/>
+          <w:color w:val="333333"/>
+          <w:sz w:val="24"/>
+          <w:szCs w:val="24"/>
+        </w:rPr>
+        <w:t>E</w:t>
+      </w:r>
+      <w:r>
+        <w:rPr>
+          <w:rFonts w:ascii="Segoe UI" w:eastAsia="Times New Roman" w:hAnsi="Segoe UI" w:cs="Segoe UI"/>
+          <w:color w:val="333333"/>
+          <w:sz w:val="24"/>
+          <w:szCs w:val="24"/>
+        </w:rPr>
+        <w:t>vidence from a</w:t>
+      </w:r>
+      <w:r>
+        <w:rPr>
+          <w:rFonts w:ascii="Segoe UI" w:eastAsia="Times New Roman" w:hAnsi="Segoe UI" w:cs="Segoe UI"/>
+          <w:color w:val="333333"/>
+          <w:sz w:val="24"/>
+          <w:szCs w:val="24"/>
+        </w:rPr>
+        <w:t xml:space="preserve"> S</w:t>
+      </w:r>
+      <w:r>
+        <w:rPr>
+          <w:rFonts w:ascii="Segoe UI" w:eastAsia="Times New Roman" w:hAnsi="Segoe UI" w:cs="Segoe UI"/>
+          <w:color w:val="333333"/>
+          <w:sz w:val="24"/>
+          <w:szCs w:val="24"/>
+        </w:rPr>
+        <w:t xml:space="preserve">peed </w:t>
+      </w:r>
+      <w:r>
+        <w:rPr>
+          <w:rFonts w:ascii="Segoe UI" w:eastAsia="Times New Roman" w:hAnsi="Segoe UI" w:cs="Segoe UI"/>
+          <w:color w:val="333333"/>
+          <w:sz w:val="24"/>
+          <w:szCs w:val="24"/>
+        </w:rPr>
+        <w:t>D</w:t>
+      </w:r>
+      <w:r>
+        <w:rPr>
+          <w:rFonts w:ascii="Segoe UI" w:eastAsia="Times New Roman" w:hAnsi="Segoe UI" w:cs="Segoe UI"/>
+          <w:color w:val="333333"/>
+          <w:sz w:val="24"/>
+          <w:szCs w:val="24"/>
+        </w:rPr>
+        <w:t xml:space="preserve">ating </w:t>
+      </w:r>
+      <w:r>
+        <w:rPr>
+          <w:rFonts w:ascii="Segoe UI" w:eastAsia="Times New Roman" w:hAnsi="Segoe UI" w:cs="Segoe UI"/>
+          <w:color w:val="333333"/>
+          <w:sz w:val="24"/>
+          <w:szCs w:val="24"/>
+        </w:rPr>
+        <w:t>E</w:t>
+      </w:r>
+      <w:r>
+        <w:rPr>
+          <w:rFonts w:ascii="Segoe UI" w:eastAsia="Times New Roman" w:hAnsi="Segoe UI" w:cs="Segoe UI"/>
+          <w:color w:val="333333"/>
+          <w:sz w:val="24"/>
+          <w:szCs w:val="24"/>
+        </w:rPr>
+        <w:t>xperiment</w:t>
+      </w:r>
+      <w:r>
+        <w:rPr>
+          <w:rFonts w:ascii="Segoe UI" w:eastAsia="Times New Roman" w:hAnsi="Segoe UI" w:cs="Segoe UI"/>
+          <w:color w:val="333333"/>
+          <w:sz w:val="24"/>
+          <w:szCs w:val="24"/>
+        </w:rPr>
+        <w:t xml:space="preserve">, by professors </w:t>
       </w:r>
       <w:r>
         <w:rPr>
@@ -475,177 +637,6 @@
           <w:sz w:val="24"/>
           <w:szCs w:val="24"/>
         </w:rPr>
-        <w:t xml:space="preserve">, </w:t>
-      </w:r>
-      <w:r>
-        <w:rPr>
-          <w:rFonts w:ascii="Segoe UI" w:eastAsia="Times New Roman" w:hAnsi="Segoe UI" w:cs="Segoe UI"/>
-          <w:color w:val="333333"/>
-          <w:sz w:val="24"/>
-          <w:szCs w:val="24"/>
-        </w:rPr>
-        <w:t>G</w:t>
-      </w:r>
-      <w:r>
-        <w:rPr>
-          <w:rFonts w:ascii="Segoe UI" w:eastAsia="Times New Roman" w:hAnsi="Segoe UI" w:cs="Segoe UI"/>
-          <w:color w:val="333333"/>
-          <w:sz w:val="24"/>
-          <w:szCs w:val="24"/>
-        </w:rPr>
-        <w:t>ender</w:t>
-      </w:r>
-      <w:r>
-        <w:rPr>
-          <w:rFonts w:ascii="Segoe UI" w:eastAsia="Times New Roman" w:hAnsi="Segoe UI" w:cs="Segoe UI"/>
-          <w:color w:val="333333"/>
-          <w:sz w:val="24"/>
-          <w:szCs w:val="24"/>
-        </w:rPr>
-        <w:t xml:space="preserve"> D</w:t>
-      </w:r>
-      <w:r>
-        <w:rPr>
-          <w:rFonts w:ascii="Segoe UI" w:eastAsia="Times New Roman" w:hAnsi="Segoe UI" w:cs="Segoe UI"/>
-          <w:color w:val="333333"/>
-          <w:sz w:val="24"/>
-          <w:szCs w:val="24"/>
-        </w:rPr>
-        <w:t>ifferences in</w:t>
-      </w:r>
-      <w:r>
-        <w:rPr>
-          <w:rFonts w:ascii="Segoe UI" w:eastAsia="Times New Roman" w:hAnsi="Segoe UI" w:cs="Segoe UI"/>
-          <w:color w:val="333333"/>
-          <w:sz w:val="24"/>
-          <w:szCs w:val="24"/>
-        </w:rPr>
-        <w:t xml:space="preserve"> M</w:t>
-      </w:r>
-      <w:r>
-        <w:rPr>
-          <w:rFonts w:ascii="Segoe UI" w:eastAsia="Times New Roman" w:hAnsi="Segoe UI" w:cs="Segoe UI"/>
-          <w:color w:val="333333"/>
-          <w:sz w:val="24"/>
-          <w:szCs w:val="24"/>
-        </w:rPr>
-        <w:t xml:space="preserve">ate </w:t>
-      </w:r>
-      <w:r>
-        <w:rPr>
-          <w:rFonts w:ascii="Segoe UI" w:eastAsia="Times New Roman" w:hAnsi="Segoe UI" w:cs="Segoe UI"/>
-          <w:color w:val="333333"/>
-          <w:sz w:val="24"/>
-          <w:szCs w:val="24"/>
-        </w:rPr>
-        <w:t>S</w:t>
-      </w:r>
-      <w:r>
-        <w:rPr>
-          <w:rFonts w:ascii="Segoe UI" w:eastAsia="Times New Roman" w:hAnsi="Segoe UI" w:cs="Segoe UI"/>
-          <w:color w:val="333333"/>
-          <w:sz w:val="24"/>
-          <w:szCs w:val="24"/>
-        </w:rPr>
-        <w:t>election</w:t>
-      </w:r>
-      <w:r>
-        <w:rPr>
-          <w:rFonts w:ascii="Segoe UI" w:eastAsia="Times New Roman" w:hAnsi="Segoe UI" w:cs="Segoe UI"/>
-          <w:color w:val="333333"/>
-          <w:sz w:val="24"/>
-          <w:szCs w:val="24"/>
-        </w:rPr>
-        <w:t>:</w:t>
-      </w:r>
-      <w:r>
-        <w:rPr>
-          <w:rFonts w:ascii="Segoe UI" w:eastAsia="Times New Roman" w:hAnsi="Segoe UI" w:cs="Segoe UI"/>
-          <w:color w:val="333333"/>
-          <w:sz w:val="24"/>
-          <w:szCs w:val="24"/>
-        </w:rPr>
-        <w:t xml:space="preserve"> </w:t>
-      </w:r>
-      <w:r>
-        <w:rPr>
-          <w:rFonts w:ascii="Segoe UI" w:eastAsia="Times New Roman" w:hAnsi="Segoe UI" w:cs="Segoe UI"/>
-          <w:color w:val="333333"/>
-          <w:sz w:val="24"/>
-          <w:szCs w:val="24"/>
-        </w:rPr>
-        <w:t>E</w:t>
-      </w:r>
-      <w:r>
-        <w:rPr>
-          <w:rFonts w:ascii="Segoe UI" w:eastAsia="Times New Roman" w:hAnsi="Segoe UI" w:cs="Segoe UI"/>
-          <w:color w:val="333333"/>
-          <w:sz w:val="24"/>
-          <w:szCs w:val="24"/>
-        </w:rPr>
-        <w:t>vidence from a</w:t>
-      </w:r>
-      <w:r>
-        <w:rPr>
-          <w:rFonts w:ascii="Segoe UI" w:eastAsia="Times New Roman" w:hAnsi="Segoe UI" w:cs="Segoe UI"/>
-          <w:color w:val="333333"/>
-          <w:sz w:val="24"/>
-          <w:szCs w:val="24"/>
-        </w:rPr>
-        <w:t xml:space="preserve"> S</w:t>
-      </w:r>
-      <w:r>
-        <w:rPr>
-          <w:rFonts w:ascii="Segoe UI" w:eastAsia="Times New Roman" w:hAnsi="Segoe UI" w:cs="Segoe UI"/>
-          <w:color w:val="333333"/>
-          <w:sz w:val="24"/>
-          <w:szCs w:val="24"/>
-        </w:rPr>
-        <w:t xml:space="preserve">peed </w:t>
-      </w:r>
-      <w:r>
-        <w:rPr>
-          <w:rFonts w:ascii="Segoe UI" w:eastAsia="Times New Roman" w:hAnsi="Segoe UI" w:cs="Segoe UI"/>
-          <w:color w:val="333333"/>
-          <w:sz w:val="24"/>
-          <w:szCs w:val="24"/>
-        </w:rPr>
-        <w:t>D</w:t>
-      </w:r>
-      <w:r>
-        <w:rPr>
-          <w:rFonts w:ascii="Segoe UI" w:eastAsia="Times New Roman" w:hAnsi="Segoe UI" w:cs="Segoe UI"/>
-          <w:color w:val="333333"/>
-          <w:sz w:val="24"/>
-          <w:szCs w:val="24"/>
-        </w:rPr>
-        <w:t xml:space="preserve">ating </w:t>
-      </w:r>
-      <w:r>
-        <w:rPr>
-          <w:rFonts w:ascii="Segoe UI" w:eastAsia="Times New Roman" w:hAnsi="Segoe UI" w:cs="Segoe UI"/>
-          <w:color w:val="333333"/>
-          <w:sz w:val="24"/>
-          <w:szCs w:val="24"/>
-        </w:rPr>
-        <w:t>E</w:t>
-      </w:r>
-      <w:r>
-        <w:rPr>
-          <w:rFonts w:ascii="Segoe UI" w:eastAsia="Times New Roman" w:hAnsi="Segoe UI" w:cs="Segoe UI"/>
-          <w:color w:val="333333"/>
-          <w:sz w:val="24"/>
-          <w:szCs w:val="24"/>
-        </w:rPr>
-        <w:t>xperiment</w:t>
-      </w:r>
-      <w:r>
-        <w:rPr>
-          <w:rFonts w:ascii="Segoe UI" w:eastAsia="Times New Roman" w:hAnsi="Segoe UI" w:cs="Segoe UI"/>
-          <w:color w:val="333333"/>
-          <w:sz w:val="24"/>
-          <w:szCs w:val="24"/>
-        </w:rPr>
         <w:t>.</w:t>
       </w:r>
       <w:r>
@@ -655,25 +646,7 @@
           <w:sz w:val="24"/>
           <w:szCs w:val="24"/>
         </w:rPr>
-        <w:t xml:space="preserve"> The rest of project will explore</w:t>
-      </w:r>
-      <w:r>
-        <w:rPr>
-          <w:rFonts w:ascii="Segoe UI" w:eastAsia="Times New Roman" w:hAnsi="Segoe UI" w:cs="Segoe UI"/>
-          <w:color w:val="333333"/>
-          <w:sz w:val="24"/>
-          <w:szCs w:val="24"/>
-        </w:rPr>
-        <w:t>s</w:t>
-      </w:r>
-      <w:r>
-        <w:rPr>
-          <w:rFonts w:ascii="Segoe UI" w:eastAsia="Times New Roman" w:hAnsi="Segoe UI" w:cs="Segoe UI"/>
-          <w:color w:val="333333"/>
-          <w:sz w:val="24"/>
-          <w:szCs w:val="24"/>
-        </w:rPr>
-        <w:t xml:space="preserve"> the mentioned dataset.</w:t>
+        <w:t xml:space="preserve"> The rest of project will explore the mentioned dataset.</w:t>
       </w:r>
     </w:p>
     <w:p>
@@ -767,16 +740,70 @@
           <w:sz w:val="24"/>
           <w:szCs w:val="24"/>
         </w:rPr>
-        <w:t xml:space="preserve">The first task at hand is to investigate the types of clusters that males and females fall into, respectively. These clusters will be based off interests that males and females state in the questionnaire at the start of the event. The goal is to </w:t>
-      </w:r>
-      <w:r>
-        <w:rPr>
-          <w:rFonts w:ascii="Segoe UI" w:eastAsia="Times New Roman" w:hAnsi="Segoe UI" w:cs="Segoe UI"/>
-          <w:color w:val="333333"/>
-          <w:sz w:val="24"/>
-          <w:szCs w:val="24"/>
-        </w:rPr>
-        <w:t>get an intuitive sense of the data via visualization</w:t>
+        <w:t xml:space="preserve">The first task at hand is to </w:t>
+      </w:r>
+      <w:r>
+        <w:rPr>
+          <w:rFonts w:ascii="Segoe UI" w:eastAsia="Times New Roman" w:hAnsi="Segoe UI" w:cs="Segoe UI"/>
+          <w:color w:val="333333"/>
+          <w:sz w:val="24"/>
+          <w:szCs w:val="24"/>
+        </w:rPr>
+        <w:t>get an intuitive sense</w:t>
+      </w:r>
+      <w:r>
+        <w:rPr>
+          <w:rFonts w:ascii="Segoe UI" w:eastAsia="Times New Roman" w:hAnsi="Segoe UI" w:cs="Segoe UI"/>
+          <w:color w:val="333333"/>
+          <w:sz w:val="24"/>
+          <w:szCs w:val="24"/>
+        </w:rPr>
+        <w:t xml:space="preserve"> </w:t>
+      </w:r>
+      <w:r>
+        <w:rPr>
+          <w:rFonts w:ascii="Segoe UI" w:eastAsia="Times New Roman" w:hAnsi="Segoe UI" w:cs="Segoe UI"/>
+          <w:color w:val="333333"/>
+          <w:sz w:val="24"/>
+          <w:szCs w:val="24"/>
+        </w:rPr>
+        <w:t xml:space="preserve">of </w:t>
+      </w:r>
+      <w:r>
+        <w:rPr>
+          <w:rFonts w:ascii="Segoe UI" w:eastAsia="Times New Roman" w:hAnsi="Segoe UI" w:cs="Segoe UI"/>
+          <w:color w:val="333333"/>
+          <w:sz w:val="24"/>
+          <w:szCs w:val="24"/>
+        </w:rPr>
+        <w:t xml:space="preserve">the </w:t>
+      </w:r>
+      <w:r>
+        <w:rPr>
+          <w:rFonts w:ascii="Segoe UI" w:eastAsia="Times New Roman" w:hAnsi="Segoe UI" w:cs="Segoe UI"/>
+          <w:color w:val="333333"/>
+          <w:sz w:val="24"/>
+          <w:szCs w:val="24"/>
+        </w:rPr>
+        <w:t xml:space="preserve">data. One thing to look at is the </w:t>
+      </w:r>
+      <w:r>
+        <w:rPr>
+          <w:rFonts w:ascii="Segoe UI" w:eastAsia="Times New Roman" w:hAnsi="Segoe UI" w:cs="Segoe UI"/>
+          <w:color w:val="333333"/>
+          <w:sz w:val="24"/>
+          <w:szCs w:val="24"/>
+        </w:rPr>
+        <w:t>types of clusters that males and females fall into, respectively.</w:t>
+      </w:r>
+      <w:r>
+        <w:rPr>
+          <w:rFonts w:ascii="Segoe UI" w:eastAsia="Times New Roman" w:hAnsi="Segoe UI" w:cs="Segoe UI"/>
+          <w:color w:val="333333"/>
+          <w:sz w:val="24"/>
+          <w:szCs w:val="24"/>
+        </w:rPr>
+        <w:t xml:space="preserve"> The goal is to build visuals that summarize key aspects of the dataset</w:t>
       </w:r>
       <w:r>
         <w:rPr>
@@ -857,7 +884,61 @@
           <w:sz w:val="24"/>
           <w:szCs w:val="24"/>
         </w:rPr>
-        <w:t>A 'match' in the given dataset is defined as a man and a woman having decided, 'dec,' 'yes' to date each other again. In short, 'match' depends on 'dec' of a male and 'dec' of a female. There are instances in the dataset where a person of either gender say 'yes,' but the other party says 'no.' Those are by definition are not matches.</w:t>
+        <w:t xml:space="preserve">A 'match' in the given dataset is defined as a man and a woman having decided, 'dec,' 'yes' to date each other again. In short, 'match' depends on 'dec' of a male and 'dec' of a female. There are instances in the dataset where a person of either gender say 'yes,' but the other party says 'no.' </w:t>
+      </w:r>
+      <w:r>
+        <w:rPr>
+          <w:rFonts w:ascii="Segoe UI" w:eastAsia="Times New Roman" w:hAnsi="Segoe UI" w:cs="Segoe UI"/>
+          <w:color w:val="333333"/>
+          <w:sz w:val="24"/>
+          <w:szCs w:val="24"/>
+        </w:rPr>
+        <w:t>B</w:t>
+      </w:r>
+      <w:r>
+        <w:rPr>
+          <w:rFonts w:ascii="Segoe UI" w:eastAsia="Times New Roman" w:hAnsi="Segoe UI" w:cs="Segoe UI"/>
+          <w:color w:val="333333"/>
+          <w:sz w:val="24"/>
+          <w:szCs w:val="24"/>
+        </w:rPr>
+        <w:t>y definition</w:t>
+      </w:r>
+      <w:r>
+        <w:rPr>
+          <w:rFonts w:ascii="Segoe UI" w:eastAsia="Times New Roman" w:hAnsi="Segoe UI" w:cs="Segoe UI"/>
+          <w:color w:val="333333"/>
+          <w:sz w:val="24"/>
+          <w:szCs w:val="24"/>
+        </w:rPr>
+        <w:t>,</w:t>
+      </w:r>
+      <w:r>
+        <w:rPr>
+          <w:rFonts w:ascii="Segoe UI" w:eastAsia="Times New Roman" w:hAnsi="Segoe UI" w:cs="Segoe UI"/>
+          <w:color w:val="333333"/>
+          <w:sz w:val="24"/>
+          <w:szCs w:val="24"/>
+        </w:rPr>
+        <w:t xml:space="preserve"> </w:t>
+      </w:r>
+      <w:r>
+        <w:rPr>
+          <w:rFonts w:ascii="Segoe UI" w:eastAsia="Times New Roman" w:hAnsi="Segoe UI" w:cs="Segoe UI"/>
+          <w:color w:val="333333"/>
+          <w:sz w:val="24"/>
+          <w:szCs w:val="24"/>
+        </w:rPr>
+        <w:t xml:space="preserve">those </w:t>
+      </w:r>
+      <w:r>
+        <w:rPr>
+          <w:rFonts w:ascii="Segoe UI" w:eastAsia="Times New Roman" w:hAnsi="Segoe UI" w:cs="Segoe UI"/>
+          <w:color w:val="333333"/>
+          <w:sz w:val="24"/>
+          <w:szCs w:val="24"/>
+        </w:rPr>
+        <w:t>are not matches.</w:t>
       </w:r>
     </w:p>
     <w:p>
@@ -1283,6 +1364,15 @@
           <w:szCs w:val="24"/>
         </w:rPr>
       </w:pPr>
+      <w:r>
+        <w:rPr>
+          <w:rFonts w:ascii="Segoe UI" w:eastAsia="Times New Roman" w:hAnsi="Segoe UI" w:cs="Segoe UI"/>
+          <w:color w:val="333333"/>
+          <w:sz w:val="24"/>
+          <w:szCs w:val="24"/>
+        </w:rPr>
+        <w:t>Other things to note: features of attraction with extensions "1_1"  relate to the question asked at some point during the event; the first number pertains to the question number and the second number refers to the time of the event (e.g. 'attr1_1' is question 1 asked about 'attr' at the start, '1', of the event). Likewise "1_s" refers to question '1' asked halfway, 's', through the event. "1_2" refers to question '1' asked the day after, '2', the event. "1_3" refers to question '1' asked three weeks, '3', after the event. These extensions are important to see, if after various dates, daters change their outlook on stated preferences of attractions with respect to the beginning, middle, day after, or three weeks after the dating event.</w:t>
+      </w:r>
     </w:p>
     <w:p>
       <w:pPr>
@@ -1301,36 +1391,7 @@
           <w:sz w:val="24"/>
           <w:szCs w:val="24"/>
         </w:rPr>
-        <w:t xml:space="preserve">Other things to note: features of attraction with extensions "1_1"  relate to the question asked at some point during the event; the first number pertains to the question number and the second number refers to the time of the event (e.g. 'attr1_1' is question 1 asked about 'attr' at the start, '1', of the event). Likewise "1_s" refers to question '1' asked halfway, 's', through the event. "1_2" refers to question '1' asked the day after, '2', the event. "1_3" refers to question '1' asked three weeks, '3', after the event. These extensions are important to see, if after various dates, daters change their outlook on </w:t>
-      </w:r>
-      <w:r>
-        <w:rPr>
-          <w:rFonts w:ascii="Segoe UI" w:eastAsia="Times New Roman" w:hAnsi="Segoe UI" w:cs="Segoe UI"/>
-          <w:color w:val="333333"/>
-          <w:sz w:val="24"/>
-          <w:szCs w:val="24"/>
-        </w:rPr>
         <w:lastRenderedPageBreak/>
-        <w:t>stated preferences of attractions with respect to the beginning, middle, day after, or three weeks after the dating event.</w:t>
-      </w:r>
-    </w:p>
-    <w:p>
-      <w:pPr>
-        <w:spacing w:after="240" w:line="240" w:lineRule="auto"/>
-        <w:rPr>
-          <w:rFonts w:ascii="Segoe UI" w:eastAsia="Times New Roman" w:hAnsi="Segoe UI" w:cs="Segoe UI"/>
-          <w:color w:val="333333"/>
-          <w:sz w:val="24"/>
-          <w:szCs w:val="24"/>
-        </w:rPr>
-      </w:pPr>
-      <w:r>
-        <w:rPr>
-          <w:rFonts w:ascii="Segoe UI" w:eastAsia="Times New Roman" w:hAnsi="Segoe UI" w:cs="Segoe UI"/>
-          <w:color w:val="333333"/>
-          <w:sz w:val="24"/>
-          <w:szCs w:val="24"/>
-        </w:rPr>
         <w:t xml:space="preserve"> Questions to ask yourself when writing this section:</w:t>
       </w:r>
     </w:p>
@@ -1730,27 +1791,27 @@
           <w:sz w:val="30"/>
           <w:szCs w:val="30"/>
         </w:rPr>
+        <w:t>Benchmark</w:t>
+      </w:r>
+    </w:p>
+    <w:p>
+      <w:pPr>
+        <w:spacing w:after="240" w:line="240" w:lineRule="auto"/>
+        <w:rPr>
+          <w:rFonts w:ascii="Segoe UI" w:eastAsia="Times New Roman" w:hAnsi="Segoe UI" w:cs="Segoe UI"/>
+          <w:color w:val="333333"/>
+          <w:sz w:val="24"/>
+          <w:szCs w:val="24"/>
+        </w:rPr>
+      </w:pPr>
+      <w:r>
+        <w:rPr>
+          <w:rFonts w:ascii="Segoe UI" w:eastAsia="Times New Roman" w:hAnsi="Segoe UI" w:cs="Segoe UI"/>
+          <w:color w:val="333333"/>
+          <w:sz w:val="24"/>
+          <w:szCs w:val="24"/>
+        </w:rPr>
         <w:lastRenderedPageBreak/>
-        <w:t>Benchmark</w:t>
-      </w:r>
-    </w:p>
-    <w:p>
-      <w:pPr>
-        <w:spacing w:after="240" w:line="240" w:lineRule="auto"/>
-        <w:rPr>
-          <w:rFonts w:ascii="Segoe UI" w:eastAsia="Times New Roman" w:hAnsi="Segoe UI" w:cs="Segoe UI"/>
-          <w:color w:val="333333"/>
-          <w:sz w:val="24"/>
-          <w:szCs w:val="24"/>
-        </w:rPr>
-      </w:pPr>
-      <w:r>
-        <w:rPr>
-          <w:rFonts w:ascii="Segoe UI" w:eastAsia="Times New Roman" w:hAnsi="Segoe UI" w:cs="Segoe UI"/>
-          <w:color w:val="333333"/>
-          <w:sz w:val="24"/>
-          <w:szCs w:val="24"/>
-        </w:rPr>
         <w:t>The benchmark model that my project will be compared against is a compilation of two linear models. Fisman and Iyengar proposed several models to determine decisions of participants based off what daters believed important. In fact, looking through the attached article. "</w:t>
       </w:r>
       <w:r>
@@ -2278,7 +2339,7 @@
           <w:sz w:val="24"/>
           <w:szCs w:val="24"/>
         </w:rPr>
-        <w:t xml:space="preserve">The dataset had other issues. The instance in mind is where daters were asked to distribute 100 points across each features of attraction in question. Some respondents </w:t>
+        <w:t xml:space="preserve">The dataset had other issues. The instance in mind is where daters were asked to distribute 100 points across each features of attraction in question. Some respondents accidentally distributed more than 100 points across the six features of attraction. This is no problem because these distributions are relative to how the these points were </w:t>
       </w:r>
       <w:r>
         <w:rPr>
@@ -2288,7 +2349,7 @@
           <w:szCs w:val="24"/>
         </w:rPr>
         <w:lastRenderedPageBreak/>
-        <w:t>accidentally distributed more than 100 points across the six features of attraction. This is no problem because these distributions are relative to how the these points were assigned. Normalizing these responses will rescale everything to lie between 0 and 1. Once this subset is cleaned, I will use univariate analysis to see how features of attraction evolve over time.</w:t>
+        <w:t>assigned. Normalizing these responses will rescale everything to lie between 0 and 1. Once this subset is cleaned, I will use univariate analysis to see how features of attraction evolve over time.</w:t>
       </w:r>
     </w:p>
     <w:p>
@@ -2495,17 +2556,7 @@
           <w:sz w:val="24"/>
           <w:szCs w:val="24"/>
         </w:rPr>
-        <w:t xml:space="preserve">To verify that men value physical attraction, I will be taking a subset of the original dataset. The subset in mind identifies each person uniquely by 'iid'. Based off this subset, my approach will be to make two more subsets: one for males and another for females. At this point, data will need to cleaned in the sense that missing data points will need to be filled, dropped, or corrected if not within the Data Key file's allowed range </w:t>
-      </w:r>
-      <w:r>
-        <w:rPr>
-          <w:rFonts w:ascii="Segoe UI" w:eastAsia="Times New Roman" w:hAnsi="Segoe UI" w:cs="Segoe UI"/>
-          <w:color w:val="333333"/>
-          <w:sz w:val="24"/>
-          <w:szCs w:val="24"/>
-        </w:rPr>
-        <w:lastRenderedPageBreak/>
-        <w:t>for each feature. Once cleaning is done, I will normalize the features of attraction being investigated. The features of attraction will be divided into four categories:</w:t>
+        <w:t>To verify that men value physical attraction, I will be taking a subset of the original dataset. The subset in mind identifies each person uniquely by 'iid'. Based off this subset, my approach will be to make two more subsets: one for males and another for females. At this point, data will need to cleaned in the sense that missing data points will need to be filled, dropped, or corrected if not within the Data Key file's allowed range for each feature. Once cleaning is done, I will normalize the features of attraction being investigated. The features of attraction will be divided into four categories:</w:t>
       </w:r>
     </w:p>
     <w:p>
@@ -2555,6 +2606,7 @@
           <w:sz w:val="24"/>
           <w:szCs w:val="24"/>
         </w:rPr>
+        <w:lastRenderedPageBreak/>
         <w:t>how individuals rated relevant features of attraction halfway through the event.</w:t>
       </w:r>
     </w:p>
@@ -2834,7 +2886,6 @@
           <w:sz w:val="24"/>
           <w:szCs w:val="24"/>
         </w:rPr>
-        <w:lastRenderedPageBreak/>
         <w:t>Has an initial solution been found and clearly reported?</w:t>
       </w:r>
     </w:p>
@@ -2887,6 +2938,7 @@
           <w:sz w:val="24"/>
           <w:szCs w:val="24"/>
         </w:rPr>
+        <w:lastRenderedPageBreak/>
         <w:t>Are intermediate and final solutions clearly reported as the process is improved?</w:t>
       </w:r>
     </w:p>
@@ -3237,7 +3289,6 @@
           <w:sz w:val="36"/>
           <w:szCs w:val="36"/>
         </w:rPr>
-        <w:lastRenderedPageBreak/>
         <w:t>V. Conclusion</w:t>
       </w:r>
     </w:p>
@@ -3285,6 +3336,7 @@
           <w:sz w:val="30"/>
           <w:szCs w:val="30"/>
         </w:rPr>
+        <w:lastRenderedPageBreak/>
         <w:t>Free-Form Visualization</w:t>
       </w:r>
     </w:p>
@@ -3603,7 +3655,6 @@
           <w:sz w:val="24"/>
           <w:szCs w:val="24"/>
         </w:rPr>
-        <w:lastRenderedPageBreak/>
         <w:t>Are there further improvements that could be made on the algorithms or techniques you used in this project?</w:t>
       </w:r>
     </w:p>
@@ -3656,6 +3707,7 @@
           <w:sz w:val="24"/>
           <w:szCs w:val="24"/>
         </w:rPr>
+        <w:lastRenderedPageBreak/>
         <w:t>If you used your final solution as the new benchmark, do you think an even better solution exists?</w:t>
       </w:r>
     </w:p>

</xml_diff>

<commit_message>
feat: added more to report
</commit_message>
<xml_diff>
--- a/Udacity_Project_5_Capstone/Capstone_Speed_Dating_Dataset.docx
+++ b/Udacity_Project_5_Capstone/Capstone_Speed_Dating_Dataset.docx
@@ -136,6 +136,7 @@
         <w:t xml:space="preserve">This project investigates a Speed Dating dataset from </w:t>
       </w:r>
       <w:hyperlink r:id="rId5" w:history="1">
+        <w:proofErr w:type="spellStart"/>
         <w:r>
           <w:rPr>
             <w:rStyle w:val="Hyperlink"/>
@@ -145,6 +146,7 @@
           </w:rPr>
           <w:t>Kaggle</w:t>
         </w:r>
+        <w:proofErr w:type="spellEnd"/>
       </w:hyperlink>
       <w:r>
         <w:rPr>
@@ -628,8 +630,39 @@
           <w:sz w:val="24"/>
           <w:szCs w:val="24"/>
         </w:rPr>
-        <w:t>Ray Fisman and Sheena Iyengar</w:t>
-      </w:r>
+        <w:t xml:space="preserve">Ray </w:t>
+      </w:r>
+      <w:proofErr w:type="spellStart"/>
+      <w:r>
+        <w:rPr>
+          <w:rFonts w:ascii="Segoe UI" w:eastAsia="Times New Roman" w:hAnsi="Segoe UI" w:cs="Segoe UI"/>
+          <w:color w:val="333333"/>
+          <w:sz w:val="24"/>
+          <w:szCs w:val="24"/>
+        </w:rPr>
+        <w:t>Fisman</w:t>
+      </w:r>
+      <w:proofErr w:type="spellEnd"/>
+      <w:r>
+        <w:rPr>
+          <w:rFonts w:ascii="Segoe UI" w:eastAsia="Times New Roman" w:hAnsi="Segoe UI" w:cs="Segoe UI"/>
+          <w:color w:val="333333"/>
+          <w:sz w:val="24"/>
+          <w:szCs w:val="24"/>
+        </w:rPr>
+        <w:t xml:space="preserve"> and Sheena </w:t>
+      </w:r>
+      <w:proofErr w:type="spellStart"/>
+      <w:r>
+        <w:rPr>
+          <w:rFonts w:ascii="Segoe UI" w:eastAsia="Times New Roman" w:hAnsi="Segoe UI" w:cs="Segoe UI"/>
+          <w:color w:val="333333"/>
+          <w:sz w:val="24"/>
+          <w:szCs w:val="24"/>
+        </w:rPr>
+        <w:t>Iyengar</w:t>
+      </w:r>
+      <w:proofErr w:type="spellEnd"/>
       <w:r>
         <w:rPr>
           <w:rFonts w:ascii="Segoe UI" w:eastAsia="Times New Roman" w:hAnsi="Segoe UI" w:cs="Segoe UI"/>
@@ -884,7 +917,67 @@
           <w:sz w:val="24"/>
           <w:szCs w:val="24"/>
         </w:rPr>
-        <w:t xml:space="preserve">A 'match' in the given dataset is defined as a man and a woman having decided, 'dec,' 'yes' to date each other again. In short, 'match' depends on 'dec' of a male and 'dec' of a female. There are instances in the dataset where a person of either gender say 'yes,' but the other party says 'no.' </w:t>
+        <w:t>A 'match' in the given dataset is defined as a man and a woman having decided, '</w:t>
+      </w:r>
+      <w:proofErr w:type="spellStart"/>
+      <w:r>
+        <w:rPr>
+          <w:rFonts w:ascii="Segoe UI" w:eastAsia="Times New Roman" w:hAnsi="Segoe UI" w:cs="Segoe UI"/>
+          <w:color w:val="333333"/>
+          <w:sz w:val="24"/>
+          <w:szCs w:val="24"/>
+        </w:rPr>
+        <w:t>dec</w:t>
+      </w:r>
+      <w:proofErr w:type="spellEnd"/>
+      <w:r>
+        <w:rPr>
+          <w:rFonts w:ascii="Segoe UI" w:eastAsia="Times New Roman" w:hAnsi="Segoe UI" w:cs="Segoe UI"/>
+          <w:color w:val="333333"/>
+          <w:sz w:val="24"/>
+          <w:szCs w:val="24"/>
+        </w:rPr>
+        <w:t>,' 'yes' to date each other again. In short, 'match' depends on '</w:t>
+      </w:r>
+      <w:proofErr w:type="spellStart"/>
+      <w:r>
+        <w:rPr>
+          <w:rFonts w:ascii="Segoe UI" w:eastAsia="Times New Roman" w:hAnsi="Segoe UI" w:cs="Segoe UI"/>
+          <w:color w:val="333333"/>
+          <w:sz w:val="24"/>
+          <w:szCs w:val="24"/>
+        </w:rPr>
+        <w:t>dec</w:t>
+      </w:r>
+      <w:proofErr w:type="spellEnd"/>
+      <w:r>
+        <w:rPr>
+          <w:rFonts w:ascii="Segoe UI" w:eastAsia="Times New Roman" w:hAnsi="Segoe UI" w:cs="Segoe UI"/>
+          <w:color w:val="333333"/>
+          <w:sz w:val="24"/>
+          <w:szCs w:val="24"/>
+        </w:rPr>
+        <w:t>' of a male and '</w:t>
+      </w:r>
+      <w:proofErr w:type="spellStart"/>
+      <w:r>
+        <w:rPr>
+          <w:rFonts w:ascii="Segoe UI" w:eastAsia="Times New Roman" w:hAnsi="Segoe UI" w:cs="Segoe UI"/>
+          <w:color w:val="333333"/>
+          <w:sz w:val="24"/>
+          <w:szCs w:val="24"/>
+        </w:rPr>
+        <w:t>dec</w:t>
+      </w:r>
+      <w:proofErr w:type="spellEnd"/>
+      <w:r>
+        <w:rPr>
+          <w:rFonts w:ascii="Segoe UI" w:eastAsia="Times New Roman" w:hAnsi="Segoe UI" w:cs="Segoe UI"/>
+          <w:color w:val="333333"/>
+          <w:sz w:val="24"/>
+          <w:szCs w:val="24"/>
+        </w:rPr>
+        <w:t xml:space="preserve">' of a female. There are instances in the dataset where a person of either gender say 'yes,' but the other party says 'no.' </w:t>
       </w:r>
       <w:r>
         <w:rPr>
@@ -983,25 +1076,45 @@
           <w:sz w:val="24"/>
           <w:szCs w:val="24"/>
         </w:rPr>
-        <w:t xml:space="preserve">Of the challenges in making my algorithm, the main </w:t>
-      </w:r>
-      <w:r>
-        <w:rPr>
-          <w:rFonts w:ascii="Segoe UI" w:eastAsia="Times New Roman" w:hAnsi="Segoe UI" w:cs="Segoe UI"/>
-          <w:color w:val="333333"/>
-          <w:sz w:val="24"/>
-          <w:szCs w:val="24"/>
-        </w:rPr>
-        <w:t>one</w:t>
-      </w:r>
-      <w:r>
-        <w:rPr>
-          <w:rFonts w:ascii="Segoe UI" w:eastAsia="Times New Roman" w:hAnsi="Segoe UI" w:cs="Segoe UI"/>
-          <w:color w:val="333333"/>
-          <w:sz w:val="24"/>
-          <w:szCs w:val="24"/>
-        </w:rPr>
-        <w:t xml:space="preserve"> is dealing with how my model assigns matches. The algorithm could incorrectly match people where one of the two might say 'no' to go out with the other person again. The model could match people together, but both parties would say 'no.' The other extreme is that both say 'yes,' but are not matched together. Finally, the algorithm can correctly match two individuals who say 'yes' to go on a date again. These four possibilities make precision and recall computable. Precision is important to the model because the model needs to be correct in making matches. Recall is important because the algorithm will be matching people and will need to query a relevant person for another individual. Hence, f1score is the ideal performance metric. </w:t>
+        <w:t xml:space="preserve">The </w:t>
+      </w:r>
+      <w:proofErr w:type="spellStart"/>
+      <w:r>
+        <w:rPr>
+          <w:rFonts w:ascii="Segoe UI" w:eastAsia="Times New Roman" w:hAnsi="Segoe UI" w:cs="Segoe UI"/>
+          <w:color w:val="333333"/>
+          <w:sz w:val="24"/>
+          <w:szCs w:val="24"/>
+        </w:rPr>
+        <w:t>the</w:t>
+      </w:r>
+      <w:proofErr w:type="spellEnd"/>
+      <w:r>
+        <w:rPr>
+          <w:rFonts w:ascii="Segoe UI" w:eastAsia="Times New Roman" w:hAnsi="Segoe UI" w:cs="Segoe UI"/>
+          <w:color w:val="333333"/>
+          <w:sz w:val="24"/>
+          <w:szCs w:val="24"/>
+        </w:rPr>
+        <w:t xml:space="preserve"> main </w:t>
+      </w:r>
+      <w:r>
+        <w:rPr>
+          <w:rFonts w:ascii="Segoe UI" w:eastAsia="Times New Roman" w:hAnsi="Segoe UI" w:cs="Segoe UI"/>
+          <w:color w:val="333333"/>
+          <w:sz w:val="24"/>
+          <w:szCs w:val="24"/>
+        </w:rPr>
+        <w:t xml:space="preserve">challenge </w:t>
+      </w:r>
+      <w:r>
+        <w:rPr>
+          <w:rFonts w:ascii="Segoe UI" w:eastAsia="Times New Roman" w:hAnsi="Segoe UI" w:cs="Segoe UI"/>
+          <w:color w:val="333333"/>
+          <w:sz w:val="24"/>
+          <w:szCs w:val="24"/>
+        </w:rPr>
+        <w:t xml:space="preserve">is dealing with how my model assigns matches. The algorithm could incorrectly match people where one of the two might say 'no' to go out with the other person again. The model could match people together, but both parties would say 'no.' The other extreme is that both say 'yes,' but are not matched together. Finally, the algorithm can correctly match two individuals who say 'yes' to go on a date again. These four possibilities make precision and recall computable. Precision is important to the model because the model needs to be correct in making matches. Recall is important because the algorithm will be matching people and will need to query a relevant person for another individual. Hence, f1score is the ideal performance metric. </w:t>
       </w:r>
     </w:p>
     <w:p>
@@ -1023,7 +1136,51 @@
           <w:sz w:val="24"/>
           <w:szCs w:val="24"/>
         </w:rPr>
-        <w:t>The evaluation metric that is useful in this project is Mean Absolute Error (MAE). MAE will measure the error between what I am doing in this project against the results published by Fisman and Iyengar. This evaluation metric will compare the total sum of decisions against the number of decisions of 'yes' decisions the professors predicted. What I can also do is compare the basic statistics with the same metric. Finally, the two professors have their results standardized and making cross comparisons is feasible.</w:t>
+        <w:t xml:space="preserve">The evaluation metric that is useful in this project is Mean Absolute Error (MAE). MAE will measure the error between what I am doing in this project against the results published by </w:t>
+      </w:r>
+      <w:proofErr w:type="spellStart"/>
+      <w:r>
+        <w:rPr>
+          <w:rFonts w:ascii="Segoe UI" w:eastAsia="Times New Roman" w:hAnsi="Segoe UI" w:cs="Segoe UI"/>
+          <w:iCs/>
+          <w:color w:val="333333"/>
+          <w:sz w:val="24"/>
+          <w:szCs w:val="24"/>
+        </w:rPr>
+        <w:t>Fisman</w:t>
+      </w:r>
+      <w:proofErr w:type="spellEnd"/>
+      <w:r>
+        <w:rPr>
+          <w:rFonts w:ascii="Segoe UI" w:eastAsia="Times New Roman" w:hAnsi="Segoe UI" w:cs="Segoe UI"/>
+          <w:iCs/>
+          <w:color w:val="333333"/>
+          <w:sz w:val="24"/>
+          <w:szCs w:val="24"/>
+        </w:rPr>
+        <w:t xml:space="preserve"> and </w:t>
+      </w:r>
+      <w:proofErr w:type="spellStart"/>
+      <w:r>
+        <w:rPr>
+          <w:rFonts w:ascii="Segoe UI" w:eastAsia="Times New Roman" w:hAnsi="Segoe UI" w:cs="Segoe UI"/>
+          <w:iCs/>
+          <w:color w:val="333333"/>
+          <w:sz w:val="24"/>
+          <w:szCs w:val="24"/>
+        </w:rPr>
+        <w:t>Iyengar</w:t>
+      </w:r>
+      <w:proofErr w:type="spellEnd"/>
+      <w:r>
+        <w:rPr>
+          <w:rFonts w:ascii="Segoe UI" w:eastAsia="Times New Roman" w:hAnsi="Segoe UI" w:cs="Segoe UI"/>
+          <w:iCs/>
+          <w:color w:val="333333"/>
+          <w:sz w:val="24"/>
+          <w:szCs w:val="24"/>
+        </w:rPr>
+        <w:t>. This evaluation metric will compare the total sum of decisions against the number of decisions of 'yes' decisions the professors predicted. What I can also do is compare the basic statistics with the same metric. Finally, the two professors have their results standardized and making cross comparisons is feasible.</w:t>
       </w:r>
     </w:p>
     <w:p>
@@ -1069,7 +1226,6 @@
           <w:sz w:val="24"/>
           <w:szCs w:val="24"/>
         </w:rPr>
-        <w:lastRenderedPageBreak/>
         <w:t>Are the metrics you’ve chosen to measure the performance of your models clearly discussed and defined?</w:t>
       </w:r>
     </w:p>
@@ -1096,6 +1252,7 @@
           <w:sz w:val="24"/>
           <w:szCs w:val="24"/>
         </w:rPr>
+        <w:lastRenderedPageBreak/>
         <w:t>Have you provided reasonable justification for the metrics chosen based on the problem and solution?</w:t>
       </w:r>
     </w:p>
@@ -1211,7 +1368,207 @@
           <w:sz w:val="24"/>
           <w:szCs w:val="24"/>
         </w:rPr>
-        <w:t>The first attributes that will be explored at the start of the project include 'iid', 'gender', 'wave', 'attr', 'intel', 'fun', 'amb', and 'shar'. 'iid' uniquely identifies each participant in the event and is useful for querying unique members. 'gender' helps to query by gender. 'wave' number also helps in querying in what wave an individual participated. The features of interest are: 'attr', physical attractiveness; 'intel', intelligence; 'fun', how fun a person is; 'amb', ambition; and 'shar', shared interests. Each of these features of attractiveness are rated in one of two ways:</w:t>
+        <w:t>The first attributes that will be explored at the start of the project include '</w:t>
+      </w:r>
+      <w:proofErr w:type="spellStart"/>
+      <w:r>
+        <w:rPr>
+          <w:rFonts w:ascii="Segoe UI" w:eastAsia="Times New Roman" w:hAnsi="Segoe UI" w:cs="Segoe UI"/>
+          <w:color w:val="333333"/>
+          <w:sz w:val="24"/>
+          <w:szCs w:val="24"/>
+        </w:rPr>
+        <w:t>iid</w:t>
+      </w:r>
+      <w:proofErr w:type="spellEnd"/>
+      <w:r>
+        <w:rPr>
+          <w:rFonts w:ascii="Segoe UI" w:eastAsia="Times New Roman" w:hAnsi="Segoe UI" w:cs="Segoe UI"/>
+          <w:color w:val="333333"/>
+          <w:sz w:val="24"/>
+          <w:szCs w:val="24"/>
+        </w:rPr>
+        <w:t>', 'gender', 'wave', '</w:t>
+      </w:r>
+      <w:proofErr w:type="spellStart"/>
+      <w:r>
+        <w:rPr>
+          <w:rFonts w:ascii="Segoe UI" w:eastAsia="Times New Roman" w:hAnsi="Segoe UI" w:cs="Segoe UI"/>
+          <w:color w:val="333333"/>
+          <w:sz w:val="24"/>
+          <w:szCs w:val="24"/>
+        </w:rPr>
+        <w:t>attr</w:t>
+      </w:r>
+      <w:proofErr w:type="spellEnd"/>
+      <w:r>
+        <w:rPr>
+          <w:rFonts w:ascii="Segoe UI" w:eastAsia="Times New Roman" w:hAnsi="Segoe UI" w:cs="Segoe UI"/>
+          <w:color w:val="333333"/>
+          <w:sz w:val="24"/>
+          <w:szCs w:val="24"/>
+        </w:rPr>
+        <w:t>', '</w:t>
+      </w:r>
+      <w:proofErr w:type="spellStart"/>
+      <w:r>
+        <w:rPr>
+          <w:rFonts w:ascii="Segoe UI" w:eastAsia="Times New Roman" w:hAnsi="Segoe UI" w:cs="Segoe UI"/>
+          <w:color w:val="333333"/>
+          <w:sz w:val="24"/>
+          <w:szCs w:val="24"/>
+        </w:rPr>
+        <w:t>intel</w:t>
+      </w:r>
+      <w:proofErr w:type="spellEnd"/>
+      <w:r>
+        <w:rPr>
+          <w:rFonts w:ascii="Segoe UI" w:eastAsia="Times New Roman" w:hAnsi="Segoe UI" w:cs="Segoe UI"/>
+          <w:color w:val="333333"/>
+          <w:sz w:val="24"/>
+          <w:szCs w:val="24"/>
+        </w:rPr>
+        <w:t>', 'fun', '</w:t>
+      </w:r>
+      <w:proofErr w:type="spellStart"/>
+      <w:r>
+        <w:rPr>
+          <w:rFonts w:ascii="Segoe UI" w:eastAsia="Times New Roman" w:hAnsi="Segoe UI" w:cs="Segoe UI"/>
+          <w:color w:val="333333"/>
+          <w:sz w:val="24"/>
+          <w:szCs w:val="24"/>
+        </w:rPr>
+        <w:t>amb</w:t>
+      </w:r>
+      <w:proofErr w:type="spellEnd"/>
+      <w:r>
+        <w:rPr>
+          <w:rFonts w:ascii="Segoe UI" w:eastAsia="Times New Roman" w:hAnsi="Segoe UI" w:cs="Segoe UI"/>
+          <w:color w:val="333333"/>
+          <w:sz w:val="24"/>
+          <w:szCs w:val="24"/>
+        </w:rPr>
+        <w:t>', and '</w:t>
+      </w:r>
+      <w:proofErr w:type="spellStart"/>
+      <w:r>
+        <w:rPr>
+          <w:rFonts w:ascii="Segoe UI" w:eastAsia="Times New Roman" w:hAnsi="Segoe UI" w:cs="Segoe UI"/>
+          <w:color w:val="333333"/>
+          <w:sz w:val="24"/>
+          <w:szCs w:val="24"/>
+        </w:rPr>
+        <w:t>shar</w:t>
+      </w:r>
+      <w:proofErr w:type="spellEnd"/>
+      <w:r>
+        <w:rPr>
+          <w:rFonts w:ascii="Segoe UI" w:eastAsia="Times New Roman" w:hAnsi="Segoe UI" w:cs="Segoe UI"/>
+          <w:color w:val="333333"/>
+          <w:sz w:val="24"/>
+          <w:szCs w:val="24"/>
+        </w:rPr>
+        <w:t>'. '</w:t>
+      </w:r>
+      <w:proofErr w:type="spellStart"/>
+      <w:r>
+        <w:rPr>
+          <w:rFonts w:ascii="Segoe UI" w:eastAsia="Times New Roman" w:hAnsi="Segoe UI" w:cs="Segoe UI"/>
+          <w:color w:val="333333"/>
+          <w:sz w:val="24"/>
+          <w:szCs w:val="24"/>
+        </w:rPr>
+        <w:t>iid</w:t>
+      </w:r>
+      <w:proofErr w:type="spellEnd"/>
+      <w:r>
+        <w:rPr>
+          <w:rFonts w:ascii="Segoe UI" w:eastAsia="Times New Roman" w:hAnsi="Segoe UI" w:cs="Segoe UI"/>
+          <w:color w:val="333333"/>
+          <w:sz w:val="24"/>
+          <w:szCs w:val="24"/>
+        </w:rPr>
+        <w:t>' uniquely identifies each participant in the event and is useful for querying unique members. 'gender' helps to query by gender. 'wave' number also helps in querying in what wave an individual participated. The features of interest are: '</w:t>
+      </w:r>
+      <w:proofErr w:type="spellStart"/>
+      <w:r>
+        <w:rPr>
+          <w:rFonts w:ascii="Segoe UI" w:eastAsia="Times New Roman" w:hAnsi="Segoe UI" w:cs="Segoe UI"/>
+          <w:color w:val="333333"/>
+          <w:sz w:val="24"/>
+          <w:szCs w:val="24"/>
+        </w:rPr>
+        <w:t>attr</w:t>
+      </w:r>
+      <w:proofErr w:type="spellEnd"/>
+      <w:r>
+        <w:rPr>
+          <w:rFonts w:ascii="Segoe UI" w:eastAsia="Times New Roman" w:hAnsi="Segoe UI" w:cs="Segoe UI"/>
+          <w:color w:val="333333"/>
+          <w:sz w:val="24"/>
+          <w:szCs w:val="24"/>
+        </w:rPr>
+        <w:t>', physical attractiveness; '</w:t>
+      </w:r>
+      <w:proofErr w:type="spellStart"/>
+      <w:r>
+        <w:rPr>
+          <w:rFonts w:ascii="Segoe UI" w:eastAsia="Times New Roman" w:hAnsi="Segoe UI" w:cs="Segoe UI"/>
+          <w:color w:val="333333"/>
+          <w:sz w:val="24"/>
+          <w:szCs w:val="24"/>
+        </w:rPr>
+        <w:t>intel</w:t>
+      </w:r>
+      <w:proofErr w:type="spellEnd"/>
+      <w:r>
+        <w:rPr>
+          <w:rFonts w:ascii="Segoe UI" w:eastAsia="Times New Roman" w:hAnsi="Segoe UI" w:cs="Segoe UI"/>
+          <w:color w:val="333333"/>
+          <w:sz w:val="24"/>
+          <w:szCs w:val="24"/>
+        </w:rPr>
+        <w:t>', intelligence; 'fun', how fun a person is; '</w:t>
+      </w:r>
+      <w:proofErr w:type="spellStart"/>
+      <w:r>
+        <w:rPr>
+          <w:rFonts w:ascii="Segoe UI" w:eastAsia="Times New Roman" w:hAnsi="Segoe UI" w:cs="Segoe UI"/>
+          <w:color w:val="333333"/>
+          <w:sz w:val="24"/>
+          <w:szCs w:val="24"/>
+        </w:rPr>
+        <w:t>amb</w:t>
+      </w:r>
+      <w:proofErr w:type="spellEnd"/>
+      <w:r>
+        <w:rPr>
+          <w:rFonts w:ascii="Segoe UI" w:eastAsia="Times New Roman" w:hAnsi="Segoe UI" w:cs="Segoe UI"/>
+          <w:color w:val="333333"/>
+          <w:sz w:val="24"/>
+          <w:szCs w:val="24"/>
+        </w:rPr>
+        <w:t>', ambition; and '</w:t>
+      </w:r>
+      <w:proofErr w:type="spellStart"/>
+      <w:r>
+        <w:rPr>
+          <w:rFonts w:ascii="Segoe UI" w:eastAsia="Times New Roman" w:hAnsi="Segoe UI" w:cs="Segoe UI"/>
+          <w:color w:val="333333"/>
+          <w:sz w:val="24"/>
+          <w:szCs w:val="24"/>
+        </w:rPr>
+        <w:t>shar</w:t>
+      </w:r>
+      <w:proofErr w:type="spellEnd"/>
+      <w:r>
+        <w:rPr>
+          <w:rFonts w:ascii="Segoe UI" w:eastAsia="Times New Roman" w:hAnsi="Segoe UI" w:cs="Segoe UI"/>
+          <w:color w:val="333333"/>
+          <w:sz w:val="24"/>
+          <w:szCs w:val="24"/>
+        </w:rPr>
+        <w:t>', shared interests. Each of these features of attractiveness are rated in one of two ways:</w:t>
       </w:r>
     </w:p>
     <w:p>
@@ -1371,7 +1728,27 @@
           <w:sz w:val="24"/>
           <w:szCs w:val="24"/>
         </w:rPr>
-        <w:t>Other things to note: features of attraction with extensions "1_1"  relate to the question asked at some point during the event; the first number pertains to the question number and the second number refers to the time of the event (e.g. 'attr1_1' is question 1 asked about 'attr' at the start, '1', of the event). Likewise "1_s" refers to question '1' asked halfway, 's', through the event. "1_2" refers to question '1' asked the day after, '2', the event. "1_3" refers to question '1' asked three weeks, '3', after the event. These extensions are important to see, if after various dates, daters change their outlook on stated preferences of attractions with respect to the beginning, middle, day after, or three weeks after the dating event.</w:t>
+        <w:t>Other things to note: features of attraction with extensions "1_1"  relate to the question asked at some point during the event; the first number pertains to the question number and the second number refers to the time of the event (e.g. 'attr1_1' is question 1 asked about '</w:t>
+      </w:r>
+      <w:proofErr w:type="spellStart"/>
+      <w:r>
+        <w:rPr>
+          <w:rFonts w:ascii="Segoe UI" w:eastAsia="Times New Roman" w:hAnsi="Segoe UI" w:cs="Segoe UI"/>
+          <w:color w:val="333333"/>
+          <w:sz w:val="24"/>
+          <w:szCs w:val="24"/>
+        </w:rPr>
+        <w:t>attr</w:t>
+      </w:r>
+      <w:proofErr w:type="spellEnd"/>
+      <w:r>
+        <w:rPr>
+          <w:rFonts w:ascii="Segoe UI" w:eastAsia="Times New Roman" w:hAnsi="Segoe UI" w:cs="Segoe UI"/>
+          <w:color w:val="333333"/>
+          <w:sz w:val="24"/>
+          <w:szCs w:val="24"/>
+        </w:rPr>
+        <w:t>' at the start, '1', of the event). Likewise "1_s" refers to question '1' asked halfway, 's', through the event. "1_2" refers to question '1' asked the day after, '2', the event. "1_3" refers to question '1' asked three weeks, '3', after the event. These extensions are important to see, if after various dates, daters change their outlook on stated preferences of attractions with respect to the beginning, middle, day after, or three weeks after the dating event.</w:t>
       </w:r>
     </w:p>
     <w:p>
@@ -1391,7 +1768,6 @@
           <w:sz w:val="24"/>
           <w:szCs w:val="24"/>
         </w:rPr>
-        <w:lastRenderedPageBreak/>
         <w:t xml:space="preserve"> Questions to ask yourself when writing this section:</w:t>
       </w:r>
     </w:p>
@@ -1418,6 +1794,7 @@
           <w:sz w:val="24"/>
           <w:szCs w:val="24"/>
         </w:rPr>
+        <w:lastRenderedPageBreak/>
         <w:t>If a dataset is present for this problem, have you thoroughly discussed certain features about the dataset? Has a data sample been provided to the reader?</w:t>
       </w:r>
     </w:p>
@@ -1811,8 +2188,57 @@
           <w:sz w:val="24"/>
           <w:szCs w:val="24"/>
         </w:rPr>
+        <w:t xml:space="preserve">The benchmark model that my project will be compared against is a compilation of two linear models. </w:t>
+      </w:r>
+      <w:proofErr w:type="spellStart"/>
+      <w:r>
+        <w:rPr>
+          <w:rFonts w:ascii="Segoe UI" w:eastAsia="Times New Roman" w:hAnsi="Segoe UI" w:cs="Segoe UI"/>
+          <w:color w:val="333333"/>
+          <w:sz w:val="24"/>
+          <w:szCs w:val="24"/>
+        </w:rPr>
+        <w:t>Fisman</w:t>
+      </w:r>
+      <w:proofErr w:type="spellEnd"/>
+      <w:r>
+        <w:rPr>
+          <w:rFonts w:ascii="Segoe UI" w:eastAsia="Times New Roman" w:hAnsi="Segoe UI" w:cs="Segoe UI"/>
+          <w:color w:val="333333"/>
+          <w:sz w:val="24"/>
+          <w:szCs w:val="24"/>
+        </w:rPr>
+        <w:t xml:space="preserve"> and </w:t>
+      </w:r>
+      <w:proofErr w:type="spellStart"/>
+      <w:r>
+        <w:rPr>
+          <w:rFonts w:ascii="Segoe UI" w:eastAsia="Times New Roman" w:hAnsi="Segoe UI" w:cs="Segoe UI"/>
+          <w:color w:val="333333"/>
+          <w:sz w:val="24"/>
+          <w:szCs w:val="24"/>
+        </w:rPr>
+        <w:t>Iyengar</w:t>
+      </w:r>
+      <w:proofErr w:type="spellEnd"/>
+      <w:r>
+        <w:rPr>
+          <w:rFonts w:ascii="Segoe UI" w:eastAsia="Times New Roman" w:hAnsi="Segoe UI" w:cs="Segoe UI"/>
+          <w:color w:val="333333"/>
+          <w:sz w:val="24"/>
+          <w:szCs w:val="24"/>
+        </w:rPr>
+        <w:t xml:space="preserve"> proposed several models to determine decisions of participants based off what daters believed important. In fact, looking through the </w:t>
+      </w:r>
+      <w:r>
+        <w:rPr>
+          <w:rFonts w:ascii="Segoe UI" w:eastAsia="Times New Roman" w:hAnsi="Segoe UI" w:cs="Segoe UI"/>
+          <w:color w:val="333333"/>
+          <w:sz w:val="24"/>
+          <w:szCs w:val="24"/>
+        </w:rPr>
         <w:lastRenderedPageBreak/>
-        <w:t>The benchmark model that my project will be compared against is a compilation of two linear models. Fisman and Iyengar proposed several models to determine decisions of participants based off what daters believed important. In fact, looking through the attached article. "</w:t>
+        <w:t>attached article. "</w:t>
       </w:r>
       <w:r>
         <w:rPr>
@@ -2319,7 +2745,27 @@
           <w:sz w:val="24"/>
           <w:szCs w:val="24"/>
         </w:rPr>
-        <w:t xml:space="preserve">As mentioned in the solution section, this project will start off by taking subsets of the dataset and perform data clean up. A quick look at the data set reveals that some of the data does not fall within the specified ranges laid out in the Key file. An example includes entry fields based on the Likert scale from 1 to 10. Some fields have violated these ranges and need to be fixed to conform to the range. Numbers below 1 will be raised to 1; number greater than 10 will be lowered to 10. </w:t>
+        <w:t xml:space="preserve">As mentioned in the solution section, this project will start off by taking subsets of the dataset and perform data clean up. A quick look at the data set reveals that some of the data does not fall within the specified ranges laid out in the Key file. An example includes entry fields based on the </w:t>
+      </w:r>
+      <w:proofErr w:type="spellStart"/>
+      <w:r>
+        <w:rPr>
+          <w:rFonts w:ascii="Segoe UI" w:eastAsia="Times New Roman" w:hAnsi="Segoe UI" w:cs="Segoe UI"/>
+          <w:color w:val="333333"/>
+          <w:sz w:val="24"/>
+          <w:szCs w:val="24"/>
+        </w:rPr>
+        <w:t>Likert</w:t>
+      </w:r>
+      <w:proofErr w:type="spellEnd"/>
+      <w:r>
+        <w:rPr>
+          <w:rFonts w:ascii="Segoe UI" w:eastAsia="Times New Roman" w:hAnsi="Segoe UI" w:cs="Segoe UI"/>
+          <w:color w:val="333333"/>
+          <w:sz w:val="24"/>
+          <w:szCs w:val="24"/>
+        </w:rPr>
+        <w:t xml:space="preserve"> scale from 1 to 10. Some fields have violated these ranges and need to be fixed to conform to the range. Numbers below 1 will be raised to 1; number greater than 10 will be lowered to 10. </w:t>
       </w:r>
     </w:p>
     <w:p>
@@ -2339,8 +2785,39 @@
           <w:sz w:val="24"/>
           <w:szCs w:val="24"/>
         </w:rPr>
-        <w:t xml:space="preserve">The dataset had other issues. The instance in mind is where daters were asked to distribute 100 points across each features of attraction in question. Some respondents accidentally distributed more than 100 points across the six features of attraction. This is no problem because these distributions are relative to how the these points were </w:t>
-      </w:r>
+        <w:t xml:space="preserve">The dataset had other issues. The instance in mind is where daters were asked to distribute 100 points across each features of attraction in question. Some respondents accidentally distributed more than 100 points across the six features of attraction. This is no problem because these distributions are relative to how the these points were assigned. Normalizing these responses will rescale everything to lie between 0 and 1. Once this subset is cleaned, I will use </w:t>
+      </w:r>
+      <w:proofErr w:type="spellStart"/>
+      <w:r>
+        <w:rPr>
+          <w:rFonts w:ascii="Segoe UI" w:eastAsia="Times New Roman" w:hAnsi="Segoe UI" w:cs="Segoe UI"/>
+          <w:color w:val="333333"/>
+          <w:sz w:val="24"/>
+          <w:szCs w:val="24"/>
+        </w:rPr>
+        <w:t>univariate</w:t>
+      </w:r>
+      <w:proofErr w:type="spellEnd"/>
+      <w:r>
+        <w:rPr>
+          <w:rFonts w:ascii="Segoe UI" w:eastAsia="Times New Roman" w:hAnsi="Segoe UI" w:cs="Segoe UI"/>
+          <w:color w:val="333333"/>
+          <w:sz w:val="24"/>
+          <w:szCs w:val="24"/>
+        </w:rPr>
+        <w:t xml:space="preserve"> analysis to see how features of attraction evolve over time.</w:t>
+      </w:r>
+    </w:p>
+    <w:p>
+      <w:pPr>
+        <w:spacing w:after="240" w:line="240" w:lineRule="auto"/>
+        <w:rPr>
+          <w:rFonts w:ascii="Segoe UI" w:eastAsia="Times New Roman" w:hAnsi="Segoe UI" w:cs="Segoe UI"/>
+          <w:color w:val="333333"/>
+          <w:sz w:val="24"/>
+          <w:szCs w:val="24"/>
+        </w:rPr>
+      </w:pPr>
       <w:r>
         <w:rPr>
           <w:rFonts w:ascii="Segoe UI" w:eastAsia="Times New Roman" w:hAnsi="Segoe UI" w:cs="Segoe UI"/>
@@ -2349,26 +2826,6 @@
           <w:szCs w:val="24"/>
         </w:rPr>
         <w:lastRenderedPageBreak/>
-        <w:t>assigned. Normalizing these responses will rescale everything to lie between 0 and 1. Once this subset is cleaned, I will use univariate analysis to see how features of attraction evolve over time.</w:t>
-      </w:r>
-    </w:p>
-    <w:p>
-      <w:pPr>
-        <w:spacing w:after="240" w:line="240" w:lineRule="auto"/>
-        <w:rPr>
-          <w:rFonts w:ascii="Segoe UI" w:eastAsia="Times New Roman" w:hAnsi="Segoe UI" w:cs="Segoe UI"/>
-          <w:color w:val="333333"/>
-          <w:sz w:val="24"/>
-          <w:szCs w:val="24"/>
-        </w:rPr>
-      </w:pPr>
-      <w:r>
-        <w:rPr>
-          <w:rFonts w:ascii="Segoe UI" w:eastAsia="Times New Roman" w:hAnsi="Segoe UI" w:cs="Segoe UI"/>
-          <w:color w:val="333333"/>
-          <w:sz w:val="24"/>
-          <w:szCs w:val="24"/>
-        </w:rPr>
         <w:t>The second task at hand will be to create a model that will learn from the dataset and attempt to make matches. What I want to explore in this section is if people clustered by sex match with people in the same cluster for the opposite sex. An example would be a male who lands in the 'clubbing' cluster matches with a female from the 'clubbing' cluster. A scatter matrix plot will help to identify correlation between features. This will help to reduce the number of dimensions and, perhaps, reduce the problem so that the clustering is visually interpretable. The clustering algorithm of choice will be K-means and the number of clusters will be chosen with respect to the silhouette score.</w:t>
       </w:r>
     </w:p>
@@ -2556,7 +3013,27 @@
           <w:sz w:val="24"/>
           <w:szCs w:val="24"/>
         </w:rPr>
-        <w:t>To verify that men value physical attraction, I will be taking a subset of the original dataset. The subset in mind identifies each person uniquely by 'iid'. Based off this subset, my approach will be to make two more subsets: one for males and another for females. At this point, data will need to cleaned in the sense that missing data points will need to be filled, dropped, or corrected if not within the Data Key file's allowed range for each feature. Once cleaning is done, I will normalize the features of attraction being investigated. The features of attraction will be divided into four categories:</w:t>
+        <w:t>To verify that men value physical attraction, I will be taking a subset of the original dataset. The subset in mind identifies each person uniquely by '</w:t>
+      </w:r>
+      <w:proofErr w:type="spellStart"/>
+      <w:r>
+        <w:rPr>
+          <w:rFonts w:ascii="Segoe UI" w:eastAsia="Times New Roman" w:hAnsi="Segoe UI" w:cs="Segoe UI"/>
+          <w:color w:val="333333"/>
+          <w:sz w:val="24"/>
+          <w:szCs w:val="24"/>
+        </w:rPr>
+        <w:t>iid</w:t>
+      </w:r>
+      <w:proofErr w:type="spellEnd"/>
+      <w:r>
+        <w:rPr>
+          <w:rFonts w:ascii="Segoe UI" w:eastAsia="Times New Roman" w:hAnsi="Segoe UI" w:cs="Segoe UI"/>
+          <w:color w:val="333333"/>
+          <w:sz w:val="24"/>
+          <w:szCs w:val="24"/>
+        </w:rPr>
+        <w:t>'. Based off this subset, my approach will be to make two more subsets: one for males and another for females. At this point, data will need to cleaned in the sense that missing data points will need to be filled, dropped, or corrected if not within the Data Key file's allowed range for each feature. Once cleaning is done, I will normalize the features of attraction being investigated. The features of attraction will be divided into four categories:</w:t>
       </w:r>
     </w:p>
     <w:p>
@@ -2606,7 +3083,6 @@
           <w:sz w:val="24"/>
           <w:szCs w:val="24"/>
         </w:rPr>
-        <w:lastRenderedPageBreak/>
         <w:t>how individuals rated relevant features of attraction halfway through the event.</w:t>
       </w:r>
     </w:p>
@@ -2677,6 +3153,7 @@
           <w:sz w:val="24"/>
           <w:szCs w:val="24"/>
         </w:rPr>
+        <w:lastRenderedPageBreak/>
         <w:t>Afterwards, a histogram will be created to investigate how preferences of attractions change over the course of the speed dating event. Basic statistics, or frequency charts, will aid in deciding whether there is an overwhelming preference for a feature.</w:t>
       </w:r>
     </w:p>
@@ -2697,7 +3174,27 @@
           <w:sz w:val="24"/>
           <w:szCs w:val="24"/>
         </w:rPr>
-        <w:t xml:space="preserve">The clustering aspect of the visualization will use the aforementioned subsets formed from data cleansing. I will be using K-means clustering with a Euclidean metric to determine distances between points. My clustering algorithm will use several cluster values to figure out the number of optimal centroids. </w:t>
+        <w:t xml:space="preserve">The clustering aspect of the visualization will use the aforementioned subsets formed from data cleansing. I will be using K-means clustering with a Euclidean metric to determine distances between points. My clustering algorithm will use several cluster values to figure out the number of optimal </w:t>
+      </w:r>
+      <w:proofErr w:type="spellStart"/>
+      <w:r>
+        <w:rPr>
+          <w:rFonts w:ascii="Segoe UI" w:eastAsia="Times New Roman" w:hAnsi="Segoe UI" w:cs="Segoe UI"/>
+          <w:color w:val="333333"/>
+          <w:sz w:val="24"/>
+          <w:szCs w:val="24"/>
+        </w:rPr>
+        <w:t>centroids</w:t>
+      </w:r>
+      <w:proofErr w:type="spellEnd"/>
+      <w:r>
+        <w:rPr>
+          <w:rFonts w:ascii="Segoe UI" w:eastAsia="Times New Roman" w:hAnsi="Segoe UI" w:cs="Segoe UI"/>
+          <w:color w:val="333333"/>
+          <w:sz w:val="24"/>
+          <w:szCs w:val="24"/>
+        </w:rPr>
+        <w:t xml:space="preserve">. </w:t>
       </w:r>
     </w:p>
     <w:p>
@@ -2938,7 +3435,6 @@
           <w:sz w:val="24"/>
           <w:szCs w:val="24"/>
         </w:rPr>
-        <w:lastRenderedPageBreak/>
         <w:t>Are intermediate and final solutions clearly reported as the process is improved?</w:t>
       </w:r>
     </w:p>
@@ -2967,6 +3463,7 @@
           <w:sz w:val="36"/>
           <w:szCs w:val="36"/>
         </w:rPr>
+        <w:lastRenderedPageBreak/>
         <w:t>IV. Results</w:t>
       </w:r>
     </w:p>
@@ -3336,27 +3833,27 @@
           <w:sz w:val="30"/>
           <w:szCs w:val="30"/>
         </w:rPr>
+        <w:t>Free-Form Visualization</w:t>
+      </w:r>
+    </w:p>
+    <w:p>
+      <w:pPr>
+        <w:spacing w:after="240" w:line="240" w:lineRule="auto"/>
+        <w:rPr>
+          <w:rFonts w:ascii="Segoe UI" w:eastAsia="Times New Roman" w:hAnsi="Segoe UI" w:cs="Segoe UI"/>
+          <w:color w:val="333333"/>
+          <w:sz w:val="24"/>
+          <w:szCs w:val="24"/>
+        </w:rPr>
+      </w:pPr>
+      <w:r>
+        <w:rPr>
+          <w:rFonts w:ascii="Segoe UI" w:eastAsia="Times New Roman" w:hAnsi="Segoe UI" w:cs="Segoe UI"/>
+          <w:color w:val="333333"/>
+          <w:sz w:val="24"/>
+          <w:szCs w:val="24"/>
+        </w:rPr>
         <w:lastRenderedPageBreak/>
-        <w:t>Free-Form Visualization</w:t>
-      </w:r>
-    </w:p>
-    <w:p>
-      <w:pPr>
-        <w:spacing w:after="240" w:line="240" w:lineRule="auto"/>
-        <w:rPr>
-          <w:rFonts w:ascii="Segoe UI" w:eastAsia="Times New Roman" w:hAnsi="Segoe UI" w:cs="Segoe UI"/>
-          <w:color w:val="333333"/>
-          <w:sz w:val="24"/>
-          <w:szCs w:val="24"/>
-        </w:rPr>
-      </w:pPr>
-      <w:r>
-        <w:rPr>
-          <w:rFonts w:ascii="Segoe UI" w:eastAsia="Times New Roman" w:hAnsi="Segoe UI" w:cs="Segoe UI"/>
-          <w:color w:val="333333"/>
-          <w:sz w:val="24"/>
-          <w:szCs w:val="24"/>
-        </w:rPr>
         <w:t>In this section, you will need to provide some form of visualization that emphasizes an important quality about the project. It is much more free-form, but should reasonably support a significant result or characteristic about the problem that you want to discuss. Questions to ask yourself when writing this section:</w:t>
       </w:r>
     </w:p>
@@ -3707,25 +4204,25 @@
           <w:sz w:val="24"/>
           <w:szCs w:val="24"/>
         </w:rPr>
+        <w:t>If you used your final solution as the new benchmark, do you think an even better solution exists?</w:t>
+      </w:r>
+    </w:p>
+    <w:p>
+      <w:pPr>
+        <w:spacing w:before="360" w:after="360" w:line="240" w:lineRule="auto"/>
+        <w:rPr>
+          <w:rFonts w:ascii="Times New Roman" w:eastAsia="Times New Roman" w:hAnsi="Times New Roman" w:cs="Times New Roman"/>
+          <w:sz w:val="24"/>
+          <w:szCs w:val="24"/>
+        </w:rPr>
+      </w:pPr>
+      <w:r>
+        <w:rPr>
+          <w:rFonts w:ascii="Times New Roman" w:eastAsia="Times New Roman" w:hAnsi="Times New Roman" w:cs="Times New Roman"/>
+          <w:sz w:val="24"/>
+          <w:szCs w:val="24"/>
+        </w:rPr>
         <w:lastRenderedPageBreak/>
-        <w:t>If you used your final solution as the new benchmark, do you think an even better solution exists?</w:t>
-      </w:r>
-    </w:p>
-    <w:p>
-      <w:pPr>
-        <w:spacing w:before="360" w:after="360" w:line="240" w:lineRule="auto"/>
-        <w:rPr>
-          <w:rFonts w:ascii="Times New Roman" w:eastAsia="Times New Roman" w:hAnsi="Times New Roman" w:cs="Times New Roman"/>
-          <w:sz w:val="24"/>
-          <w:szCs w:val="24"/>
-        </w:rPr>
-      </w:pPr>
-      <w:r>
-        <w:rPr>
-          <w:rFonts w:ascii="Times New Roman" w:eastAsia="Times New Roman" w:hAnsi="Times New Roman" w:cs="Times New Roman"/>
-          <w:sz w:val="24"/>
-          <w:szCs w:val="24"/>
-        </w:rPr>
         <w:pict>
           <v:rect id="_x0000_i1025" style="width:0;height:3pt" o:hralign="center" o:hrstd="t" o:hrnoshade="t" o:hr="t" fillcolor="#333" stroked="f"/>
         </w:pict>

</xml_diff>

<commit_message>
feat: added more to the report
</commit_message>
<xml_diff>
--- a/Udacity_Project_5_Capstone/Capstone_Speed_Dating_Dataset.docx
+++ b/Udacity_Project_5_Capstone/Capstone_Speed_Dating_Dataset.docx
@@ -2785,6 +2785,67 @@
           <w:sz w:val="24"/>
           <w:szCs w:val="24"/>
         </w:rPr>
+        <w:t xml:space="preserve">Another thing to do with </w:t>
+      </w:r>
+      <w:proofErr w:type="spellStart"/>
+      <w:r>
+        <w:rPr>
+          <w:rFonts w:ascii="Segoe UI" w:eastAsia="Times New Roman" w:hAnsi="Segoe UI" w:cs="Segoe UI"/>
+          <w:color w:val="333333"/>
+          <w:sz w:val="24"/>
+          <w:szCs w:val="24"/>
+        </w:rPr>
+        <w:t>Likert</w:t>
+      </w:r>
+      <w:proofErr w:type="spellEnd"/>
+      <w:r>
+        <w:rPr>
+          <w:rFonts w:ascii="Segoe UI" w:eastAsia="Times New Roman" w:hAnsi="Segoe UI" w:cs="Segoe UI"/>
+          <w:color w:val="333333"/>
+          <w:sz w:val="24"/>
+          <w:szCs w:val="24"/>
+        </w:rPr>
+        <w:t xml:space="preserve"> Scale values is to convert them to a scale of 0 - 100 and make sure that values of attraction that are being converted add up 100. To accomplish this I added up the scores on the </w:t>
+      </w:r>
+      <w:proofErr w:type="spellStart"/>
+      <w:r>
+        <w:rPr>
+          <w:rFonts w:ascii="Segoe UI" w:eastAsia="Times New Roman" w:hAnsi="Segoe UI" w:cs="Segoe UI"/>
+          <w:color w:val="333333"/>
+          <w:sz w:val="24"/>
+          <w:szCs w:val="24"/>
+        </w:rPr>
+        <w:t>Likert</w:t>
+      </w:r>
+      <w:proofErr w:type="spellEnd"/>
+      <w:r>
+        <w:rPr>
+          <w:rFonts w:ascii="Segoe UI" w:eastAsia="Times New Roman" w:hAnsi="Segoe UI" w:cs="Segoe UI"/>
+          <w:color w:val="333333"/>
+          <w:sz w:val="24"/>
+          <w:szCs w:val="24"/>
+        </w:rPr>
+        <w:t xml:space="preserve"> scale and divided scores given to a feature of attraction by that sum. Afterwards, I multiplied by a hundred. This produced the desired range to compare with other ratings given through the dating events.</w:t>
+      </w:r>
+    </w:p>
+    <w:p>
+      <w:pPr>
+        <w:spacing w:after="240" w:line="240" w:lineRule="auto"/>
+        <w:rPr>
+          <w:rFonts w:ascii="Segoe UI" w:eastAsia="Times New Roman" w:hAnsi="Segoe UI" w:cs="Segoe UI"/>
+          <w:color w:val="333333"/>
+          <w:sz w:val="24"/>
+          <w:szCs w:val="24"/>
+        </w:rPr>
+      </w:pPr>
+      <w:r>
+        <w:rPr>
+          <w:rFonts w:ascii="Segoe UI" w:eastAsia="Times New Roman" w:hAnsi="Segoe UI" w:cs="Segoe UI"/>
+          <w:color w:val="333333"/>
+          <w:sz w:val="24"/>
+          <w:szCs w:val="24"/>
+        </w:rPr>
+        <w:lastRenderedPageBreak/>
         <w:t xml:space="preserve">The dataset had other issues. The instance in mind is where daters were asked to distribute 100 points across each features of attraction in question. Some respondents accidentally distributed more than 100 points across the six features of attraction. This is no problem because these distributions are relative to how the these points were assigned. Normalizing these responses will rescale everything to lie between 0 and 1. Once this subset is cleaned, I will use </w:t>
       </w:r>
       <w:proofErr w:type="spellStart"/>
@@ -2825,7 +2886,6 @@
           <w:sz w:val="24"/>
           <w:szCs w:val="24"/>
         </w:rPr>
-        <w:lastRenderedPageBreak/>
         <w:t>The second task at hand will be to create a model that will learn from the dataset and attempt to make matches. What I want to explore in this section is if people clustered by sex match with people in the same cluster for the opposite sex. An example would be a male who lands in the 'clubbing' cluster matches with a female from the 'clubbing' cluster. A scatter matrix plot will help to identify correlation between features. This will help to reduce the number of dimensions and, perhaps, reduce the problem so that the clustering is visually interpretable. The clustering algorithm of choice will be K-means and the number of clusters will be chosen with respect to the silhouette score.</w:t>
       </w:r>
     </w:p>
@@ -3033,7 +3093,17 @@
           <w:sz w:val="24"/>
           <w:szCs w:val="24"/>
         </w:rPr>
-        <w:t>'. Based off this subset, my approach will be to make two more subsets: one for males and another for females. At this point, data will need to cleaned in the sense that missing data points will need to be filled, dropped, or corrected if not within the Data Key file's allowed range for each feature. Once cleaning is done, I will normalize the features of attraction being investigated. The features of attraction will be divided into four categories:</w:t>
+        <w:t xml:space="preserve">'. Based off this subset, my approach will be to make two more subsets: one for males and another for females. At this point, data will need to cleaned in the sense that missing data points will </w:t>
+      </w:r>
+      <w:r>
+        <w:rPr>
+          <w:rFonts w:ascii="Segoe UI" w:eastAsia="Times New Roman" w:hAnsi="Segoe UI" w:cs="Segoe UI"/>
+          <w:color w:val="333333"/>
+          <w:sz w:val="24"/>
+          <w:szCs w:val="24"/>
+        </w:rPr>
+        <w:lastRenderedPageBreak/>
+        <w:t>need to be filled, dropped, or corrected if not within the Data Key file's allowed range for each feature. Once cleaning is done, I will normalize the features of attraction being investigated. The features of attraction will be divided into four categories:</w:t>
       </w:r>
     </w:p>
     <w:p>
@@ -3153,7 +3223,6 @@
           <w:sz w:val="24"/>
           <w:szCs w:val="24"/>
         </w:rPr>
-        <w:lastRenderedPageBreak/>
         <w:t>Afterwards, a histogram will be created to investigate how preferences of attractions change over the course of the speed dating event. Basic statistics, or frequency charts, will aid in deciding whether there is an overwhelming preference for a feature.</w:t>
       </w:r>
     </w:p>
@@ -3357,7 +3426,17 @@
           <w:sz w:val="24"/>
           <w:szCs w:val="24"/>
         </w:rPr>
-        <w:t>In this section, you will need to discuss the process of improvement you made upon the algorithms and techniques you used in your implementation. For example, adjusting parameters for certain models to acquire improved solutions would fall under the refinement category. Your initial and final solutions should be reported, as well as any significant intermediate results as necessary. Questions to ask yourself when writing this section:</w:t>
+        <w:t xml:space="preserve">In this section, you will need to discuss the process of improvement you made upon the algorithms and techniques you used in your implementation. For example, adjusting parameters for certain models to acquire improved solutions would fall under the refinement category. Your initial and final solutions should be reported, as well as any </w:t>
+      </w:r>
+      <w:r>
+        <w:rPr>
+          <w:rFonts w:ascii="Segoe UI" w:eastAsia="Times New Roman" w:hAnsi="Segoe UI" w:cs="Segoe UI"/>
+          <w:color w:val="333333"/>
+          <w:sz w:val="24"/>
+          <w:szCs w:val="24"/>
+        </w:rPr>
+        <w:lastRenderedPageBreak/>
+        <w:t>significant intermediate results as necessary. Questions to ask yourself when writing this section:</w:t>
       </w:r>
     </w:p>
     <w:p>
@@ -3463,7 +3542,6 @@
           <w:sz w:val="36"/>
           <w:szCs w:val="36"/>
         </w:rPr>
-        <w:lastRenderedPageBreak/>
         <w:t>IV. Results</w:t>
       </w:r>
     </w:p>
@@ -3732,6 +3810,7 @@
           <w:sz w:val="24"/>
           <w:szCs w:val="24"/>
         </w:rPr>
+        <w:lastRenderedPageBreak/>
         <w:t>Have you thoroughly analyzed and discussed the final solution?</w:t>
       </w:r>
     </w:p>
@@ -3853,7 +3932,6 @@
           <w:sz w:val="24"/>
           <w:szCs w:val="24"/>
         </w:rPr>
-        <w:lastRenderedPageBreak/>
         <w:t>In this section, you will need to provide some form of visualization that emphasizes an important quality about the project. It is much more free-form, but should reasonably support a significant result or characteristic about the problem that you want to discuss. Questions to ask yourself when writing this section:</w:t>
       </w:r>
     </w:p>
@@ -4126,7 +4204,17 @@
           <w:sz w:val="24"/>
           <w:szCs w:val="24"/>
         </w:rPr>
-        <w:t>In this section, you will need to provide discussion as to how one aspect of the implementation you designed could be improved. As an example, consider ways your implementation can be made more general, and what would need to be modified. You do not need to make this improvement, but the potential solutions resulting from these changes are considered and compared/contrasted to your current solution. Questions to ask yourself when writing this section:</w:t>
+        <w:t xml:space="preserve">In this section, you will need to provide discussion as to how one aspect of the implementation you designed could be improved. As an example, consider ways your implementation can be made more general, and what would need to be modified. You </w:t>
+      </w:r>
+      <w:r>
+        <w:rPr>
+          <w:rFonts w:ascii="Segoe UI" w:eastAsia="Times New Roman" w:hAnsi="Segoe UI" w:cs="Segoe UI"/>
+          <w:color w:val="333333"/>
+          <w:sz w:val="24"/>
+          <w:szCs w:val="24"/>
+        </w:rPr>
+        <w:lastRenderedPageBreak/>
+        <w:t>do not need to make this improvement, but the potential solutions resulting from these changes are considered and compared/contrasted to your current solution. Questions to ask yourself when writing this section:</w:t>
       </w:r>
     </w:p>
     <w:p>
@@ -4222,7 +4310,6 @@
           <w:sz w:val="24"/>
           <w:szCs w:val="24"/>
         </w:rPr>
-        <w:lastRenderedPageBreak/>
         <w:pict>
           <v:rect id="_x0000_i1025" style="width:0;height:3pt" o:hralign="center" o:hrstd="t" o:hrnoshade="t" o:hr="t" fillcolor="#333" stroked="f"/>
         </w:pict>

</xml_diff>

<commit_message>
feat: added more analysis to report
</commit_message>
<xml_diff>
--- a/Udacity_Project_5_Capstone/Capstone_Speed_Dating_Dataset.docx
+++ b/Udacity_Project_5_Capstone/Capstone_Speed_Dating_Dataset.docx
@@ -136,6 +136,7 @@
         <w:t xml:space="preserve">This project investigates a Speed Dating dataset from </w:t>
       </w:r>
       <w:hyperlink r:id="rId5" w:history="1">
+        <w:proofErr w:type="spellStart"/>
         <w:r>
           <w:rPr>
             <w:rStyle w:val="Hyperlink"/>
@@ -145,6 +146,7 @@
           </w:rPr>
           <w:t>Kaggle</w:t>
         </w:r>
+        <w:proofErr w:type="spellEnd"/>
       </w:hyperlink>
       <w:r>
         <w:rPr>
@@ -628,8 +630,39 @@
           <w:sz w:val="24"/>
           <w:szCs w:val="24"/>
         </w:rPr>
-        <w:t>Ray Fisman and Sheena Iyengar</w:t>
-      </w:r>
+        <w:t xml:space="preserve">Ray </w:t>
+      </w:r>
+      <w:proofErr w:type="spellStart"/>
+      <w:r>
+        <w:rPr>
+          <w:rFonts w:ascii="Segoe UI" w:eastAsia="Times New Roman" w:hAnsi="Segoe UI" w:cs="Segoe UI"/>
+          <w:color w:val="333333"/>
+          <w:sz w:val="24"/>
+          <w:szCs w:val="24"/>
+        </w:rPr>
+        <w:t>Fisman</w:t>
+      </w:r>
+      <w:proofErr w:type="spellEnd"/>
+      <w:r>
+        <w:rPr>
+          <w:rFonts w:ascii="Segoe UI" w:eastAsia="Times New Roman" w:hAnsi="Segoe UI" w:cs="Segoe UI"/>
+          <w:color w:val="333333"/>
+          <w:sz w:val="24"/>
+          <w:szCs w:val="24"/>
+        </w:rPr>
+        <w:t xml:space="preserve"> and Sheena </w:t>
+      </w:r>
+      <w:proofErr w:type="spellStart"/>
+      <w:r>
+        <w:rPr>
+          <w:rFonts w:ascii="Segoe UI" w:eastAsia="Times New Roman" w:hAnsi="Segoe UI" w:cs="Segoe UI"/>
+          <w:color w:val="333333"/>
+          <w:sz w:val="24"/>
+          <w:szCs w:val="24"/>
+        </w:rPr>
+        <w:t>Iyengar</w:t>
+      </w:r>
+      <w:proofErr w:type="spellEnd"/>
       <w:r>
         <w:rPr>
           <w:rFonts w:ascii="Segoe UI" w:eastAsia="Times New Roman" w:hAnsi="Segoe UI" w:cs="Segoe UI"/>
@@ -866,7 +899,67 @@
           <w:sz w:val="24"/>
           <w:szCs w:val="24"/>
         </w:rPr>
-        <w:t xml:space="preserve">A 'match' in the given dataset is defined as a man and a woman having decided, 'dec,' 'yes' to date each other again. In short, 'match' depends on 'dec' of a male and 'dec' of a female. There are instances in the dataset where a person of either gender say 'yes,' but the other party says 'no.' </w:t>
+        <w:t>A 'match' in the given dataset is defined as a man and a woman having decided, '</w:t>
+      </w:r>
+      <w:proofErr w:type="spellStart"/>
+      <w:r>
+        <w:rPr>
+          <w:rFonts w:ascii="Segoe UI" w:eastAsia="Times New Roman" w:hAnsi="Segoe UI" w:cs="Segoe UI"/>
+          <w:color w:val="333333"/>
+          <w:sz w:val="24"/>
+          <w:szCs w:val="24"/>
+        </w:rPr>
+        <w:t>dec</w:t>
+      </w:r>
+      <w:proofErr w:type="spellEnd"/>
+      <w:r>
+        <w:rPr>
+          <w:rFonts w:ascii="Segoe UI" w:eastAsia="Times New Roman" w:hAnsi="Segoe UI" w:cs="Segoe UI"/>
+          <w:color w:val="333333"/>
+          <w:sz w:val="24"/>
+          <w:szCs w:val="24"/>
+        </w:rPr>
+        <w:t>,' 'yes' to date each other again. In short, 'match' depends on '</w:t>
+      </w:r>
+      <w:proofErr w:type="spellStart"/>
+      <w:r>
+        <w:rPr>
+          <w:rFonts w:ascii="Segoe UI" w:eastAsia="Times New Roman" w:hAnsi="Segoe UI" w:cs="Segoe UI"/>
+          <w:color w:val="333333"/>
+          <w:sz w:val="24"/>
+          <w:szCs w:val="24"/>
+        </w:rPr>
+        <w:t>dec</w:t>
+      </w:r>
+      <w:proofErr w:type="spellEnd"/>
+      <w:r>
+        <w:rPr>
+          <w:rFonts w:ascii="Segoe UI" w:eastAsia="Times New Roman" w:hAnsi="Segoe UI" w:cs="Segoe UI"/>
+          <w:color w:val="333333"/>
+          <w:sz w:val="24"/>
+          <w:szCs w:val="24"/>
+        </w:rPr>
+        <w:t>' of a male and '</w:t>
+      </w:r>
+      <w:proofErr w:type="spellStart"/>
+      <w:r>
+        <w:rPr>
+          <w:rFonts w:ascii="Segoe UI" w:eastAsia="Times New Roman" w:hAnsi="Segoe UI" w:cs="Segoe UI"/>
+          <w:color w:val="333333"/>
+          <w:sz w:val="24"/>
+          <w:szCs w:val="24"/>
+        </w:rPr>
+        <w:t>dec</w:t>
+      </w:r>
+      <w:proofErr w:type="spellEnd"/>
+      <w:r>
+        <w:rPr>
+          <w:rFonts w:ascii="Segoe UI" w:eastAsia="Times New Roman" w:hAnsi="Segoe UI" w:cs="Segoe UI"/>
+          <w:color w:val="333333"/>
+          <w:sz w:val="24"/>
+          <w:szCs w:val="24"/>
+        </w:rPr>
+        <w:t xml:space="preserve">' of a female. There are instances in the dataset where a person of either gender say 'yes,' but the other party says 'no.' </w:t>
       </w:r>
       <w:r>
         <w:rPr>
@@ -1014,7 +1107,51 @@
           <w:sz w:val="24"/>
           <w:szCs w:val="24"/>
         </w:rPr>
-        <w:t>The evaluation metric that is useful in this project is Mean Absolute Error (MAE). MAE will measure the error between what I am doing in this project against the results published by Fisman and Iyengar. This evaluation metric will compare the total sum of decisions against the number of decisions of 'yes' decisions the professors predicted. What I can also do is compare the basic statistics with the same metric. Finally, the two professors have their results standardized and making cross comparisons is feasible.</w:t>
+        <w:t xml:space="preserve">The evaluation metric that is useful in this project is Mean Absolute Error (MAE). MAE will measure the error between what I am doing in this project against the results published by </w:t>
+      </w:r>
+      <w:proofErr w:type="spellStart"/>
+      <w:r>
+        <w:rPr>
+          <w:rFonts w:ascii="Segoe UI" w:eastAsia="Times New Roman" w:hAnsi="Segoe UI" w:cs="Segoe UI"/>
+          <w:iCs/>
+          <w:color w:val="333333"/>
+          <w:sz w:val="24"/>
+          <w:szCs w:val="24"/>
+        </w:rPr>
+        <w:t>Fisman</w:t>
+      </w:r>
+      <w:proofErr w:type="spellEnd"/>
+      <w:r>
+        <w:rPr>
+          <w:rFonts w:ascii="Segoe UI" w:eastAsia="Times New Roman" w:hAnsi="Segoe UI" w:cs="Segoe UI"/>
+          <w:iCs/>
+          <w:color w:val="333333"/>
+          <w:sz w:val="24"/>
+          <w:szCs w:val="24"/>
+        </w:rPr>
+        <w:t xml:space="preserve"> and </w:t>
+      </w:r>
+      <w:proofErr w:type="spellStart"/>
+      <w:r>
+        <w:rPr>
+          <w:rFonts w:ascii="Segoe UI" w:eastAsia="Times New Roman" w:hAnsi="Segoe UI" w:cs="Segoe UI"/>
+          <w:iCs/>
+          <w:color w:val="333333"/>
+          <w:sz w:val="24"/>
+          <w:szCs w:val="24"/>
+        </w:rPr>
+        <w:t>Iyengar</w:t>
+      </w:r>
+      <w:proofErr w:type="spellEnd"/>
+      <w:r>
+        <w:rPr>
+          <w:rFonts w:ascii="Segoe UI" w:eastAsia="Times New Roman" w:hAnsi="Segoe UI" w:cs="Segoe UI"/>
+          <w:iCs/>
+          <w:color w:val="333333"/>
+          <w:sz w:val="24"/>
+          <w:szCs w:val="24"/>
+        </w:rPr>
+        <w:t>. This evaluation metric will compare the total sum of decisions against the number of decisions of 'yes' decisions the professors predicted. What I can also do is compare the basic statistics with the same metric. Finally, the two professors have their results standardized and making cross comparisons is feasible.</w:t>
       </w:r>
     </w:p>
     <w:p>
@@ -1202,7 +1339,207 @@
           <w:sz w:val="24"/>
           <w:szCs w:val="24"/>
         </w:rPr>
-        <w:t>The first attributes that will be explored at the start of the project include 'iid', 'gender', 'wave', 'attr', 'intel', 'fun', 'amb', and 'shar'. 'iid' uniquely identifies each participant in the event and is useful for querying unique members. 'gender' helps to query by gender. 'wave' number also helps in querying in what wave an individual participated. The features of interest are: 'attr', physical attractiveness; 'intel', intelligence; 'fun', how fun a person is; 'amb', ambition; and 'shar', shared interests. Each of these features of attractiveness are rated in one of two ways:</w:t>
+        <w:t>The first attributes that will be explored at the start of the project include '</w:t>
+      </w:r>
+      <w:proofErr w:type="spellStart"/>
+      <w:r>
+        <w:rPr>
+          <w:rFonts w:ascii="Segoe UI" w:eastAsia="Times New Roman" w:hAnsi="Segoe UI" w:cs="Segoe UI"/>
+          <w:color w:val="333333"/>
+          <w:sz w:val="24"/>
+          <w:szCs w:val="24"/>
+        </w:rPr>
+        <w:t>iid</w:t>
+      </w:r>
+      <w:proofErr w:type="spellEnd"/>
+      <w:r>
+        <w:rPr>
+          <w:rFonts w:ascii="Segoe UI" w:eastAsia="Times New Roman" w:hAnsi="Segoe UI" w:cs="Segoe UI"/>
+          <w:color w:val="333333"/>
+          <w:sz w:val="24"/>
+          <w:szCs w:val="24"/>
+        </w:rPr>
+        <w:t>', 'gender', 'wave', '</w:t>
+      </w:r>
+      <w:proofErr w:type="spellStart"/>
+      <w:r>
+        <w:rPr>
+          <w:rFonts w:ascii="Segoe UI" w:eastAsia="Times New Roman" w:hAnsi="Segoe UI" w:cs="Segoe UI"/>
+          <w:color w:val="333333"/>
+          <w:sz w:val="24"/>
+          <w:szCs w:val="24"/>
+        </w:rPr>
+        <w:t>attr</w:t>
+      </w:r>
+      <w:proofErr w:type="spellEnd"/>
+      <w:r>
+        <w:rPr>
+          <w:rFonts w:ascii="Segoe UI" w:eastAsia="Times New Roman" w:hAnsi="Segoe UI" w:cs="Segoe UI"/>
+          <w:color w:val="333333"/>
+          <w:sz w:val="24"/>
+          <w:szCs w:val="24"/>
+        </w:rPr>
+        <w:t>', '</w:t>
+      </w:r>
+      <w:proofErr w:type="spellStart"/>
+      <w:r>
+        <w:rPr>
+          <w:rFonts w:ascii="Segoe UI" w:eastAsia="Times New Roman" w:hAnsi="Segoe UI" w:cs="Segoe UI"/>
+          <w:color w:val="333333"/>
+          <w:sz w:val="24"/>
+          <w:szCs w:val="24"/>
+        </w:rPr>
+        <w:t>intel</w:t>
+      </w:r>
+      <w:proofErr w:type="spellEnd"/>
+      <w:r>
+        <w:rPr>
+          <w:rFonts w:ascii="Segoe UI" w:eastAsia="Times New Roman" w:hAnsi="Segoe UI" w:cs="Segoe UI"/>
+          <w:color w:val="333333"/>
+          <w:sz w:val="24"/>
+          <w:szCs w:val="24"/>
+        </w:rPr>
+        <w:t>', 'fun', '</w:t>
+      </w:r>
+      <w:proofErr w:type="spellStart"/>
+      <w:r>
+        <w:rPr>
+          <w:rFonts w:ascii="Segoe UI" w:eastAsia="Times New Roman" w:hAnsi="Segoe UI" w:cs="Segoe UI"/>
+          <w:color w:val="333333"/>
+          <w:sz w:val="24"/>
+          <w:szCs w:val="24"/>
+        </w:rPr>
+        <w:t>amb</w:t>
+      </w:r>
+      <w:proofErr w:type="spellEnd"/>
+      <w:r>
+        <w:rPr>
+          <w:rFonts w:ascii="Segoe UI" w:eastAsia="Times New Roman" w:hAnsi="Segoe UI" w:cs="Segoe UI"/>
+          <w:color w:val="333333"/>
+          <w:sz w:val="24"/>
+          <w:szCs w:val="24"/>
+        </w:rPr>
+        <w:t>', and '</w:t>
+      </w:r>
+      <w:proofErr w:type="spellStart"/>
+      <w:r>
+        <w:rPr>
+          <w:rFonts w:ascii="Segoe UI" w:eastAsia="Times New Roman" w:hAnsi="Segoe UI" w:cs="Segoe UI"/>
+          <w:color w:val="333333"/>
+          <w:sz w:val="24"/>
+          <w:szCs w:val="24"/>
+        </w:rPr>
+        <w:t>shar</w:t>
+      </w:r>
+      <w:proofErr w:type="spellEnd"/>
+      <w:r>
+        <w:rPr>
+          <w:rFonts w:ascii="Segoe UI" w:eastAsia="Times New Roman" w:hAnsi="Segoe UI" w:cs="Segoe UI"/>
+          <w:color w:val="333333"/>
+          <w:sz w:val="24"/>
+          <w:szCs w:val="24"/>
+        </w:rPr>
+        <w:t>'. '</w:t>
+      </w:r>
+      <w:proofErr w:type="spellStart"/>
+      <w:r>
+        <w:rPr>
+          <w:rFonts w:ascii="Segoe UI" w:eastAsia="Times New Roman" w:hAnsi="Segoe UI" w:cs="Segoe UI"/>
+          <w:color w:val="333333"/>
+          <w:sz w:val="24"/>
+          <w:szCs w:val="24"/>
+        </w:rPr>
+        <w:t>iid</w:t>
+      </w:r>
+      <w:proofErr w:type="spellEnd"/>
+      <w:r>
+        <w:rPr>
+          <w:rFonts w:ascii="Segoe UI" w:eastAsia="Times New Roman" w:hAnsi="Segoe UI" w:cs="Segoe UI"/>
+          <w:color w:val="333333"/>
+          <w:sz w:val="24"/>
+          <w:szCs w:val="24"/>
+        </w:rPr>
+        <w:t>' uniquely identifies each participant in the event and is useful for querying unique members. 'gender' helps to query by gender. 'wave' number also helps in querying in what wave an individual participated. The features of interest are: '</w:t>
+      </w:r>
+      <w:proofErr w:type="spellStart"/>
+      <w:r>
+        <w:rPr>
+          <w:rFonts w:ascii="Segoe UI" w:eastAsia="Times New Roman" w:hAnsi="Segoe UI" w:cs="Segoe UI"/>
+          <w:color w:val="333333"/>
+          <w:sz w:val="24"/>
+          <w:szCs w:val="24"/>
+        </w:rPr>
+        <w:t>attr</w:t>
+      </w:r>
+      <w:proofErr w:type="spellEnd"/>
+      <w:r>
+        <w:rPr>
+          <w:rFonts w:ascii="Segoe UI" w:eastAsia="Times New Roman" w:hAnsi="Segoe UI" w:cs="Segoe UI"/>
+          <w:color w:val="333333"/>
+          <w:sz w:val="24"/>
+          <w:szCs w:val="24"/>
+        </w:rPr>
+        <w:t>', physical attractiveness; '</w:t>
+      </w:r>
+      <w:proofErr w:type="spellStart"/>
+      <w:r>
+        <w:rPr>
+          <w:rFonts w:ascii="Segoe UI" w:eastAsia="Times New Roman" w:hAnsi="Segoe UI" w:cs="Segoe UI"/>
+          <w:color w:val="333333"/>
+          <w:sz w:val="24"/>
+          <w:szCs w:val="24"/>
+        </w:rPr>
+        <w:t>intel</w:t>
+      </w:r>
+      <w:proofErr w:type="spellEnd"/>
+      <w:r>
+        <w:rPr>
+          <w:rFonts w:ascii="Segoe UI" w:eastAsia="Times New Roman" w:hAnsi="Segoe UI" w:cs="Segoe UI"/>
+          <w:color w:val="333333"/>
+          <w:sz w:val="24"/>
+          <w:szCs w:val="24"/>
+        </w:rPr>
+        <w:t>', intelligence; 'fun', how fun a person is; '</w:t>
+      </w:r>
+      <w:proofErr w:type="spellStart"/>
+      <w:r>
+        <w:rPr>
+          <w:rFonts w:ascii="Segoe UI" w:eastAsia="Times New Roman" w:hAnsi="Segoe UI" w:cs="Segoe UI"/>
+          <w:color w:val="333333"/>
+          <w:sz w:val="24"/>
+          <w:szCs w:val="24"/>
+        </w:rPr>
+        <w:t>amb</w:t>
+      </w:r>
+      <w:proofErr w:type="spellEnd"/>
+      <w:r>
+        <w:rPr>
+          <w:rFonts w:ascii="Segoe UI" w:eastAsia="Times New Roman" w:hAnsi="Segoe UI" w:cs="Segoe UI"/>
+          <w:color w:val="333333"/>
+          <w:sz w:val="24"/>
+          <w:szCs w:val="24"/>
+        </w:rPr>
+        <w:t>', ambition; and '</w:t>
+      </w:r>
+      <w:proofErr w:type="spellStart"/>
+      <w:r>
+        <w:rPr>
+          <w:rFonts w:ascii="Segoe UI" w:eastAsia="Times New Roman" w:hAnsi="Segoe UI" w:cs="Segoe UI"/>
+          <w:color w:val="333333"/>
+          <w:sz w:val="24"/>
+          <w:szCs w:val="24"/>
+        </w:rPr>
+        <w:t>shar</w:t>
+      </w:r>
+      <w:proofErr w:type="spellEnd"/>
+      <w:r>
+        <w:rPr>
+          <w:rFonts w:ascii="Segoe UI" w:eastAsia="Times New Roman" w:hAnsi="Segoe UI" w:cs="Segoe UI"/>
+          <w:color w:val="333333"/>
+          <w:sz w:val="24"/>
+          <w:szCs w:val="24"/>
+        </w:rPr>
+        <w:t>', shared interests. Each of these features of attractiveness are rated in one of two ways:</w:t>
       </w:r>
     </w:p>
     <w:p>
@@ -1362,7 +1699,27 @@
           <w:sz w:val="24"/>
           <w:szCs w:val="24"/>
         </w:rPr>
-        <w:t>Other things to note: features of attraction with extensions "1_1"  relate to the question asked at some point during the event; the first number pertains to the question number and the second number refers to the time of the event (e.g. 'attr1_1' is question 1 asked about 'attr' at the start, '1', of the event). Likewise "1_s" refers to question '1' asked halfway, 's', through the event. "1_2" refers to question '1' asked the day after, '2', the event. "1_3" refers to question '1' asked three weeks, '3', after the event. These extensions are important to see, if after various dates, daters change their outlook on stated preferences of attractions with respect to the beginning, middle, day after, or three weeks after the dating event.</w:t>
+        <w:t>Other things to note: features of attraction with extensions "1_1"  relate to the question asked at some point during the event; the first number pertains to the question number and the second number refers to the time of the event (e.g. 'attr1_1' is question 1 asked about '</w:t>
+      </w:r>
+      <w:proofErr w:type="spellStart"/>
+      <w:r>
+        <w:rPr>
+          <w:rFonts w:ascii="Segoe UI" w:eastAsia="Times New Roman" w:hAnsi="Segoe UI" w:cs="Segoe UI"/>
+          <w:color w:val="333333"/>
+          <w:sz w:val="24"/>
+          <w:szCs w:val="24"/>
+        </w:rPr>
+        <w:t>attr</w:t>
+      </w:r>
+      <w:proofErr w:type="spellEnd"/>
+      <w:r>
+        <w:rPr>
+          <w:rFonts w:ascii="Segoe UI" w:eastAsia="Times New Roman" w:hAnsi="Segoe UI" w:cs="Segoe UI"/>
+          <w:color w:val="333333"/>
+          <w:sz w:val="24"/>
+          <w:szCs w:val="24"/>
+        </w:rPr>
+        <w:t>' at the start, '1', of the event). Likewise "1_s" refers to question '1' asked halfway, 's', through the event. "1_2" refers to question '1' asked the day after, '2', the event. "1_3" refers to question '1' asked three weeks, '3', after the event. These extensions are important to see, if after various dates, daters change their outlook on stated preferences of attractions with respect to the beginning, middle, day after, or three weeks after the dating event.</w:t>
       </w:r>
     </w:p>
     <w:p>
@@ -1382,6 +1739,85 @@
           <w:sz w:val="24"/>
           <w:szCs w:val="24"/>
         </w:rPr>
+        <w:t xml:space="preserve">Things to do: 1) select features with highest number of samples available. 2) exclude samples with </w:t>
+      </w:r>
+      <w:proofErr w:type="spellStart"/>
+      <w:r>
+        <w:rPr>
+          <w:rFonts w:ascii="Segoe UI" w:eastAsia="Times New Roman" w:hAnsi="Segoe UI" w:cs="Segoe UI"/>
+          <w:color w:val="333333"/>
+          <w:sz w:val="24"/>
+          <w:szCs w:val="24"/>
+        </w:rPr>
+        <w:t>NaN</w:t>
+      </w:r>
+      <w:proofErr w:type="spellEnd"/>
+      <w:r>
+        <w:rPr>
+          <w:rFonts w:ascii="Segoe UI" w:eastAsia="Times New Roman" w:hAnsi="Segoe UI" w:cs="Segoe UI"/>
+          <w:color w:val="333333"/>
+          <w:sz w:val="24"/>
+          <w:szCs w:val="24"/>
+        </w:rPr>
+        <w:t xml:space="preserve"> values. 3) Type</w:t>
+      </w:r>
+      <w:r>
+        <w:rPr>
+          <w:rFonts w:ascii="Segoe UI" w:eastAsia="Times New Roman" w:hAnsi="Segoe UI" w:cs="Segoe UI"/>
+          <w:color w:val="333333"/>
+          <w:sz w:val="24"/>
+          <w:szCs w:val="24"/>
+        </w:rPr>
+        <w:t>cast</w:t>
+      </w:r>
+      <w:r>
+        <w:rPr>
+          <w:rFonts w:ascii="Segoe UI" w:eastAsia="Times New Roman" w:hAnsi="Segoe UI" w:cs="Segoe UI"/>
+          <w:color w:val="333333"/>
+          <w:sz w:val="24"/>
+          <w:szCs w:val="24"/>
+        </w:rPr>
+        <w:t xml:space="preserve"> fields like income, SAT scores, and </w:t>
+      </w:r>
+      <w:proofErr w:type="spellStart"/>
+      <w:r>
+        <w:rPr>
+          <w:rFonts w:ascii="Segoe UI" w:eastAsia="Times New Roman" w:hAnsi="Segoe UI" w:cs="Segoe UI"/>
+          <w:color w:val="333333"/>
+          <w:sz w:val="24"/>
+          <w:szCs w:val="24"/>
+        </w:rPr>
+        <w:t>zipcode</w:t>
+      </w:r>
+      <w:proofErr w:type="spellEnd"/>
+      <w:r>
+        <w:rPr>
+          <w:rFonts w:ascii="Segoe UI" w:eastAsia="Times New Roman" w:hAnsi="Segoe UI" w:cs="Segoe UI"/>
+          <w:color w:val="333333"/>
+          <w:sz w:val="24"/>
+          <w:szCs w:val="24"/>
+        </w:rPr>
+        <w:t>.</w:t>
+      </w:r>
+    </w:p>
+    <w:p>
+      <w:pPr>
+        <w:spacing w:after="240" w:line="240" w:lineRule="auto"/>
+        <w:rPr>
+          <w:rFonts w:ascii="Segoe UI" w:eastAsia="Times New Roman" w:hAnsi="Segoe UI" w:cs="Segoe UI"/>
+          <w:color w:val="333333"/>
+          <w:sz w:val="24"/>
+          <w:szCs w:val="24"/>
+        </w:rPr>
+      </w:pPr>
+      <w:r>
+        <w:rPr>
+          <w:rFonts w:ascii="Segoe UI" w:eastAsia="Times New Roman" w:hAnsi="Segoe UI" w:cs="Segoe UI"/>
+          <w:color w:val="333333"/>
+          <w:sz w:val="24"/>
+          <w:szCs w:val="24"/>
+        </w:rPr>
+        <w:lastRenderedPageBreak/>
         <w:t xml:space="preserve"> Questions to ask yourself when writing this section:</w:t>
       </w:r>
     </w:p>
@@ -1408,7 +1844,6 @@
           <w:sz w:val="24"/>
           <w:szCs w:val="24"/>
         </w:rPr>
-        <w:lastRenderedPageBreak/>
         <w:t>If a dataset is present for this problem, have you thoroughly discussed certain features about the dataset? Has a data sample been provided to the reader?</w:t>
       </w:r>
     </w:p>
@@ -1802,17 +2237,48 @@
           <w:sz w:val="24"/>
           <w:szCs w:val="24"/>
         </w:rPr>
-        <w:t xml:space="preserve">The benchmark model that my project will be compared against is a compilation of two linear models. Fisman and Iyengar proposed several models to determine decisions of participants based off what daters believed important. In fact, looking through the </w:t>
-      </w:r>
-      <w:r>
-        <w:rPr>
-          <w:rFonts w:ascii="Segoe UI" w:eastAsia="Times New Roman" w:hAnsi="Segoe UI" w:cs="Segoe UI"/>
-          <w:color w:val="333333"/>
-          <w:sz w:val="24"/>
-          <w:szCs w:val="24"/>
-        </w:rPr>
         <w:lastRenderedPageBreak/>
-        <w:t>attached article. "</w:t>
+        <w:t xml:space="preserve">The benchmark model that my project will be compared against is a compilation of two linear models. </w:t>
+      </w:r>
+      <w:proofErr w:type="spellStart"/>
+      <w:r>
+        <w:rPr>
+          <w:rFonts w:ascii="Segoe UI" w:eastAsia="Times New Roman" w:hAnsi="Segoe UI" w:cs="Segoe UI"/>
+          <w:color w:val="333333"/>
+          <w:sz w:val="24"/>
+          <w:szCs w:val="24"/>
+        </w:rPr>
+        <w:t>Fisman</w:t>
+      </w:r>
+      <w:proofErr w:type="spellEnd"/>
+      <w:r>
+        <w:rPr>
+          <w:rFonts w:ascii="Segoe UI" w:eastAsia="Times New Roman" w:hAnsi="Segoe UI" w:cs="Segoe UI"/>
+          <w:color w:val="333333"/>
+          <w:sz w:val="24"/>
+          <w:szCs w:val="24"/>
+        </w:rPr>
+        <w:t xml:space="preserve"> and </w:t>
+      </w:r>
+      <w:proofErr w:type="spellStart"/>
+      <w:r>
+        <w:rPr>
+          <w:rFonts w:ascii="Segoe UI" w:eastAsia="Times New Roman" w:hAnsi="Segoe UI" w:cs="Segoe UI"/>
+          <w:color w:val="333333"/>
+          <w:sz w:val="24"/>
+          <w:szCs w:val="24"/>
+        </w:rPr>
+        <w:t>Iyengar</w:t>
+      </w:r>
+      <w:proofErr w:type="spellEnd"/>
+      <w:r>
+        <w:rPr>
+          <w:rFonts w:ascii="Segoe UI" w:eastAsia="Times New Roman" w:hAnsi="Segoe UI" w:cs="Segoe UI"/>
+          <w:color w:val="333333"/>
+          <w:sz w:val="24"/>
+          <w:szCs w:val="24"/>
+        </w:rPr>
+        <w:t xml:space="preserve"> proposed several models to determine decisions of participants based off what daters believed important. In fact, looking through the attached article. "</w:t>
       </w:r>
       <w:r>
         <w:rPr>
@@ -2391,7 +2857,27 @@
           <w:sz w:val="24"/>
           <w:szCs w:val="24"/>
         </w:rPr>
-        <w:t xml:space="preserve"> not fall within the specified ranges laid out in the Key file. An example includes entry fields based on the Likert scale from 1 to 10. Some fields have violated these ranges and need to be fixed to conform to the range. Numbers below 1 will be raised to 1; number greater than 10 will be lowered to 10. </w:t>
+        <w:t xml:space="preserve"> not fall within the specified ranges laid out in the Key file. An example includes entry fields based on the </w:t>
+      </w:r>
+      <w:proofErr w:type="spellStart"/>
+      <w:r>
+        <w:rPr>
+          <w:rFonts w:ascii="Segoe UI" w:eastAsia="Times New Roman" w:hAnsi="Segoe UI" w:cs="Segoe UI"/>
+          <w:color w:val="333333"/>
+          <w:sz w:val="24"/>
+          <w:szCs w:val="24"/>
+        </w:rPr>
+        <w:t>Likert</w:t>
+      </w:r>
+      <w:proofErr w:type="spellEnd"/>
+      <w:r>
+        <w:rPr>
+          <w:rFonts w:ascii="Segoe UI" w:eastAsia="Times New Roman" w:hAnsi="Segoe UI" w:cs="Segoe UI"/>
+          <w:color w:val="333333"/>
+          <w:sz w:val="24"/>
+          <w:szCs w:val="24"/>
+        </w:rPr>
+        <w:t xml:space="preserve"> scale from 1 to 10. Some fields have violated these ranges and need to be fixed to conform to the range. Numbers below 1 will be raised to 1; number greater than 10 will be lowered to 10. </w:t>
       </w:r>
     </w:p>
     <w:p>
@@ -2411,7 +2897,47 @@
           <w:sz w:val="24"/>
           <w:szCs w:val="24"/>
         </w:rPr>
-        <w:t xml:space="preserve">Another thing to do with Likert Scale values is to convert them to a scale of 0 - 100 and make sure that values of attraction that are being converted add up 100. To accomplish this I added up the scores on the Likert scale and divided </w:t>
+        <w:t xml:space="preserve">Another thing to do with </w:t>
+      </w:r>
+      <w:proofErr w:type="spellStart"/>
+      <w:r>
+        <w:rPr>
+          <w:rFonts w:ascii="Segoe UI" w:eastAsia="Times New Roman" w:hAnsi="Segoe UI" w:cs="Segoe UI"/>
+          <w:color w:val="333333"/>
+          <w:sz w:val="24"/>
+          <w:szCs w:val="24"/>
+        </w:rPr>
+        <w:t>Likert</w:t>
+      </w:r>
+      <w:proofErr w:type="spellEnd"/>
+      <w:r>
+        <w:rPr>
+          <w:rFonts w:ascii="Segoe UI" w:eastAsia="Times New Roman" w:hAnsi="Segoe UI" w:cs="Segoe UI"/>
+          <w:color w:val="333333"/>
+          <w:sz w:val="24"/>
+          <w:szCs w:val="24"/>
+        </w:rPr>
+        <w:t xml:space="preserve"> Scale values is to convert them to a scale of 0 - 100 and make sure that values of attraction that are being converted add up 100. To accomplish this I added up the scores on the </w:t>
+      </w:r>
+      <w:proofErr w:type="spellStart"/>
+      <w:r>
+        <w:rPr>
+          <w:rFonts w:ascii="Segoe UI" w:eastAsia="Times New Roman" w:hAnsi="Segoe UI" w:cs="Segoe UI"/>
+          <w:color w:val="333333"/>
+          <w:sz w:val="24"/>
+          <w:szCs w:val="24"/>
+        </w:rPr>
+        <w:t>Likert</w:t>
+      </w:r>
+      <w:proofErr w:type="spellEnd"/>
+      <w:r>
+        <w:rPr>
+          <w:rFonts w:ascii="Segoe UI" w:eastAsia="Times New Roman" w:hAnsi="Segoe UI" w:cs="Segoe UI"/>
+          <w:color w:val="333333"/>
+          <w:sz w:val="24"/>
+          <w:szCs w:val="24"/>
+        </w:rPr>
+        <w:t xml:space="preserve"> scale and divided </w:t>
       </w:r>
       <w:r>
         <w:rPr>
@@ -2438,7 +2964,17 @@
           <w:sz w:val="24"/>
           <w:szCs w:val="24"/>
         </w:rPr>
-        <w:t>used by the sum</w:t>
+        <w:t xml:space="preserve">used </w:t>
+      </w:r>
+      <w:r>
+        <w:rPr>
+          <w:rFonts w:ascii="Segoe UI" w:eastAsia="Times New Roman" w:hAnsi="Segoe UI" w:cs="Segoe UI"/>
+          <w:color w:val="333333"/>
+          <w:sz w:val="24"/>
+          <w:szCs w:val="24"/>
+        </w:rPr>
+        <w:lastRenderedPageBreak/>
+        <w:t>by the sum</w:t>
       </w:r>
       <w:r>
         <w:rPr>
@@ -2467,8 +3003,27 @@
           <w:sz w:val="24"/>
           <w:szCs w:val="24"/>
         </w:rPr>
-        <w:lastRenderedPageBreak/>
-        <w:t>The dataset had other issues. The instance in mind is where daters were asked to distribute 100 points across each features of attraction in question. Some respondents accidentally distributed more than 100 points across the six features of attraction. This is no problem because these distributions are relative to how the these points were assigned. Normalizing these responses will rescale everything to lie between 0 and 1. Once this subset is cleaned, I will use univariate analysis to see how features of attraction evolve over time.</w:t>
+        <w:t xml:space="preserve">The dataset had other issues. The instance in mind is where daters were asked to distribute 100 points across each features of attraction in question. Some respondents accidentally distributed more than 100 points across the six features of attraction. This is no problem because these distributions are relative to how the these points were assigned. Normalizing these responses will rescale everything to lie between 0 and 1. Once this subset is cleaned, I will use </w:t>
+      </w:r>
+      <w:proofErr w:type="spellStart"/>
+      <w:r>
+        <w:rPr>
+          <w:rFonts w:ascii="Segoe UI" w:eastAsia="Times New Roman" w:hAnsi="Segoe UI" w:cs="Segoe UI"/>
+          <w:color w:val="333333"/>
+          <w:sz w:val="24"/>
+          <w:szCs w:val="24"/>
+        </w:rPr>
+        <w:t>univariate</w:t>
+      </w:r>
+      <w:proofErr w:type="spellEnd"/>
+      <w:r>
+        <w:rPr>
+          <w:rFonts w:ascii="Segoe UI" w:eastAsia="Times New Roman" w:hAnsi="Segoe UI" w:cs="Segoe UI"/>
+          <w:color w:val="333333"/>
+          <w:sz w:val="24"/>
+          <w:szCs w:val="24"/>
+        </w:rPr>
+        <w:t xml:space="preserve"> analysis to see how features of attraction evolve over time.</w:t>
       </w:r>
     </w:p>
     <w:p>
@@ -2675,7 +3230,27 @@
           <w:sz w:val="24"/>
           <w:szCs w:val="24"/>
         </w:rPr>
-        <w:t xml:space="preserve">To verify that men value physical attraction, I will be taking a subset of the original dataset. The subset in mind identifies each person uniquely by 'iid'. Based off this subset, my approach will be to make two more subsets: one for males and another for females. At this point, data will need to cleaned in the sense that missing data points will </w:t>
+        <w:t>To verify that men value physical attraction, I will be taking a subset of the original dataset. The subset in mind identifies each person uniquely by '</w:t>
+      </w:r>
+      <w:proofErr w:type="spellStart"/>
+      <w:r>
+        <w:rPr>
+          <w:rFonts w:ascii="Segoe UI" w:eastAsia="Times New Roman" w:hAnsi="Segoe UI" w:cs="Segoe UI"/>
+          <w:color w:val="333333"/>
+          <w:sz w:val="24"/>
+          <w:szCs w:val="24"/>
+        </w:rPr>
+        <w:t>iid</w:t>
+      </w:r>
+      <w:proofErr w:type="spellEnd"/>
+      <w:r>
+        <w:rPr>
+          <w:rFonts w:ascii="Segoe UI" w:eastAsia="Times New Roman" w:hAnsi="Segoe UI" w:cs="Segoe UI"/>
+          <w:color w:val="333333"/>
+          <w:sz w:val="24"/>
+          <w:szCs w:val="24"/>
+        </w:rPr>
+        <w:t xml:space="preserve">'. Based off this </w:t>
       </w:r>
       <w:r>
         <w:rPr>
@@ -2685,7 +3260,7 @@
           <w:szCs w:val="24"/>
         </w:rPr>
         <w:lastRenderedPageBreak/>
-        <w:t>need to be filled, dropped, or corrected if not within the Data Key file's allowed range for each feature. Once cleaning is done, I will normalize the features of attraction being investigated. The features of attraction will be divided into four categories:</w:t>
+        <w:t>subset, my approach will be to make two more subsets: one for males and another for females. At this point, data will need to cleaned in the sense that missing data points will need to be filled, dropped, or corrected if not within the Data Key file's allowed range for each feature. Once cleaning is done, I will normalize the features of attraction being investigated. The features of attraction will be divided into four categories:</w:t>
       </w:r>
     </w:p>
     <w:p>
@@ -2825,7 +3400,27 @@
           <w:sz w:val="24"/>
           <w:szCs w:val="24"/>
         </w:rPr>
-        <w:t xml:space="preserve">The clustering aspect of the visualization will use the aforementioned subsets formed from data cleansing. I will be using K-means clustering with a Euclidean metric to determine distances between points. My clustering algorithm will use several cluster values to figure out the number of optimal centroids. </w:t>
+        <w:t xml:space="preserve">The clustering aspect of the visualization will use the aforementioned subsets formed from data cleansing. I will be using K-means clustering with a Euclidean metric to determine distances between points. My clustering algorithm will use several cluster values to figure out the number of optimal </w:t>
+      </w:r>
+      <w:proofErr w:type="spellStart"/>
+      <w:r>
+        <w:rPr>
+          <w:rFonts w:ascii="Segoe UI" w:eastAsia="Times New Roman" w:hAnsi="Segoe UI" w:cs="Segoe UI"/>
+          <w:color w:val="333333"/>
+          <w:sz w:val="24"/>
+          <w:szCs w:val="24"/>
+        </w:rPr>
+        <w:t>centroids</w:t>
+      </w:r>
+      <w:proofErr w:type="spellEnd"/>
+      <w:r>
+        <w:rPr>
+          <w:rFonts w:ascii="Segoe UI" w:eastAsia="Times New Roman" w:hAnsi="Segoe UI" w:cs="Segoe UI"/>
+          <w:color w:val="333333"/>
+          <w:sz w:val="24"/>
+          <w:szCs w:val="24"/>
+        </w:rPr>
+        <w:t xml:space="preserve">. </w:t>
       </w:r>
     </w:p>
     <w:p>
@@ -2988,7 +3583,7 @@
           <w:sz w:val="24"/>
           <w:szCs w:val="24"/>
         </w:rPr>
-        <w:t xml:space="preserve">In this section, you will need to discuss the process of improvement you made upon the algorithms and techniques you used in your implementation. For example, adjusting parameters for certain models to acquire improved solutions would fall under the refinement category. Your initial and final solutions should be reported, as well as any </w:t>
+        <w:t xml:space="preserve">In this section, you will need to discuss the process of improvement you made upon the algorithms and techniques you used in your implementation. For example, adjusting parameters for certain models to acquire improved solutions would fall under the </w:t>
       </w:r>
       <w:r>
         <w:rPr>
@@ -2998,7 +3593,7 @@
           <w:szCs w:val="24"/>
         </w:rPr>
         <w:lastRenderedPageBreak/>
-        <w:t>significant intermediate results as necessary. Questions to ask yourself when writing this section:</w:t>
+        <w:t>refinement category. Your initial and final solutions should be reported, as well as any significant intermediate results as necessary. Questions to ask yourself when writing this section:</w:t>
       </w:r>
     </w:p>
     <w:p>
@@ -3320,6 +3915,234 @@
           <w:sz w:val="24"/>
           <w:szCs w:val="24"/>
         </w:rPr>
+        <w:t xml:space="preserve">A benchmark for my PCA chosen features with Nearest </w:t>
+      </w:r>
+      <w:proofErr w:type="spellStart"/>
+      <w:r>
+        <w:rPr>
+          <w:rFonts w:ascii="Segoe UI" w:eastAsia="Times New Roman" w:hAnsi="Segoe UI" w:cs="Segoe UI"/>
+          <w:color w:val="333333"/>
+          <w:sz w:val="24"/>
+          <w:szCs w:val="24"/>
+        </w:rPr>
+        <w:t>Neighboors</w:t>
+      </w:r>
+      <w:proofErr w:type="spellEnd"/>
+      <w:r>
+        <w:rPr>
+          <w:rFonts w:ascii="Segoe UI" w:eastAsia="Times New Roman" w:hAnsi="Segoe UI" w:cs="Segoe UI"/>
+          <w:color w:val="333333"/>
+          <w:sz w:val="24"/>
+          <w:szCs w:val="24"/>
+        </w:rPr>
+        <w:t xml:space="preserve"> Classifier </w:t>
+      </w:r>
+      <w:r>
+        <w:rPr>
+          <w:rFonts w:ascii="Segoe UI" w:eastAsia="Times New Roman" w:hAnsi="Segoe UI" w:cs="Segoe UI"/>
+          <w:color w:val="333333"/>
+          <w:sz w:val="24"/>
+          <w:szCs w:val="24"/>
+        </w:rPr>
+        <w:t>is not available</w:t>
+      </w:r>
+      <w:r>
+        <w:rPr>
+          <w:rFonts w:ascii="Segoe UI" w:eastAsia="Times New Roman" w:hAnsi="Segoe UI" w:cs="Segoe UI"/>
+          <w:color w:val="333333"/>
+          <w:sz w:val="24"/>
+          <w:szCs w:val="24"/>
+        </w:rPr>
+        <w:t xml:space="preserve">, but the visualization produced by projecting the most common features produced by </w:t>
+      </w:r>
+      <w:proofErr w:type="spellStart"/>
+      <w:r>
+        <w:rPr>
+          <w:rFonts w:ascii="Segoe UI" w:eastAsia="Times New Roman" w:hAnsi="Segoe UI" w:cs="Segoe UI"/>
+          <w:color w:val="333333"/>
+          <w:sz w:val="24"/>
+          <w:szCs w:val="24"/>
+        </w:rPr>
+        <w:t>ExtraDecisionTrees</w:t>
+      </w:r>
+      <w:proofErr w:type="spellEnd"/>
+      <w:r>
+        <w:rPr>
+          <w:rFonts w:ascii="Segoe UI" w:eastAsia="Times New Roman" w:hAnsi="Segoe UI" w:cs="Segoe UI"/>
+          <w:color w:val="333333"/>
+          <w:sz w:val="24"/>
+          <w:szCs w:val="24"/>
+        </w:rPr>
+        <w:t xml:space="preserve">, </w:t>
+      </w:r>
+      <w:proofErr w:type="spellStart"/>
+      <w:r>
+        <w:rPr>
+          <w:rFonts w:ascii="Segoe UI" w:eastAsia="Times New Roman" w:hAnsi="Segoe UI" w:cs="Segoe UI"/>
+          <w:color w:val="333333"/>
+          <w:sz w:val="24"/>
+          <w:szCs w:val="24"/>
+        </w:rPr>
+        <w:t>RandomForestTrees</w:t>
+      </w:r>
+      <w:proofErr w:type="spellEnd"/>
+      <w:r>
+        <w:rPr>
+          <w:rFonts w:ascii="Segoe UI" w:eastAsia="Times New Roman" w:hAnsi="Segoe UI" w:cs="Segoe UI"/>
+          <w:color w:val="333333"/>
+          <w:sz w:val="24"/>
+          <w:szCs w:val="24"/>
+        </w:rPr>
+        <w:t>, and the f-classifier offers an interesting narrative.</w:t>
+      </w:r>
+      <w:r>
+        <w:rPr>
+          <w:rFonts w:ascii="Segoe UI" w:eastAsia="Times New Roman" w:hAnsi="Segoe UI" w:cs="Segoe UI"/>
+          <w:color w:val="333333"/>
+          <w:sz w:val="24"/>
+          <w:szCs w:val="24"/>
+        </w:rPr>
+        <w:t xml:space="preserve"> Each of these features selection algorithms returned the same top 8 features respectively. These features are 'like', '</w:t>
+      </w:r>
+      <w:proofErr w:type="spellStart"/>
+      <w:r>
+        <w:rPr>
+          <w:rFonts w:ascii="Segoe UI" w:eastAsia="Times New Roman" w:hAnsi="Segoe UI" w:cs="Segoe UI"/>
+          <w:color w:val="333333"/>
+          <w:sz w:val="24"/>
+          <w:szCs w:val="24"/>
+        </w:rPr>
+        <w:t>attr</w:t>
+      </w:r>
+      <w:proofErr w:type="spellEnd"/>
+      <w:r>
+        <w:rPr>
+          <w:rFonts w:ascii="Segoe UI" w:eastAsia="Times New Roman" w:hAnsi="Segoe UI" w:cs="Segoe UI"/>
+          <w:color w:val="333333"/>
+          <w:sz w:val="24"/>
+          <w:szCs w:val="24"/>
+        </w:rPr>
+        <w:t>', '</w:t>
+      </w:r>
+      <w:proofErr w:type="spellStart"/>
+      <w:r>
+        <w:rPr>
+          <w:rFonts w:ascii="Segoe UI" w:eastAsia="Times New Roman" w:hAnsi="Segoe UI" w:cs="Segoe UI"/>
+          <w:color w:val="333333"/>
+          <w:sz w:val="24"/>
+          <w:szCs w:val="24"/>
+        </w:rPr>
+        <w:t>intel</w:t>
+      </w:r>
+      <w:proofErr w:type="spellEnd"/>
+      <w:r>
+        <w:rPr>
+          <w:rFonts w:ascii="Segoe UI" w:eastAsia="Times New Roman" w:hAnsi="Segoe UI" w:cs="Segoe UI"/>
+          <w:color w:val="333333"/>
+          <w:sz w:val="24"/>
+          <w:szCs w:val="24"/>
+        </w:rPr>
+        <w:t>', '</w:t>
+      </w:r>
+      <w:proofErr w:type="spellStart"/>
+      <w:r>
+        <w:rPr>
+          <w:rFonts w:ascii="Segoe UI" w:eastAsia="Times New Roman" w:hAnsi="Segoe UI" w:cs="Segoe UI"/>
+          <w:color w:val="333333"/>
+          <w:sz w:val="24"/>
+          <w:szCs w:val="24"/>
+        </w:rPr>
+        <w:t>sinc</w:t>
+      </w:r>
+      <w:proofErr w:type="spellEnd"/>
+      <w:r>
+        <w:rPr>
+          <w:rFonts w:ascii="Segoe UI" w:eastAsia="Times New Roman" w:hAnsi="Segoe UI" w:cs="Segoe UI"/>
+          <w:color w:val="333333"/>
+          <w:sz w:val="24"/>
+          <w:szCs w:val="24"/>
+        </w:rPr>
+        <w:t>', 'fund', '</w:t>
+      </w:r>
+      <w:proofErr w:type="spellStart"/>
+      <w:r>
+        <w:rPr>
+          <w:rFonts w:ascii="Segoe UI" w:eastAsia="Times New Roman" w:hAnsi="Segoe UI" w:cs="Segoe UI"/>
+          <w:color w:val="333333"/>
+          <w:sz w:val="24"/>
+          <w:szCs w:val="24"/>
+        </w:rPr>
+        <w:t>amb</w:t>
+      </w:r>
+      <w:proofErr w:type="spellEnd"/>
+      <w:r>
+        <w:rPr>
+          <w:rFonts w:ascii="Segoe UI" w:eastAsia="Times New Roman" w:hAnsi="Segoe UI" w:cs="Segoe UI"/>
+          <w:color w:val="333333"/>
+          <w:sz w:val="24"/>
+          <w:szCs w:val="24"/>
+        </w:rPr>
+        <w:t>', '</w:t>
+      </w:r>
+      <w:proofErr w:type="spellStart"/>
+      <w:r>
+        <w:rPr>
+          <w:rFonts w:ascii="Segoe UI" w:eastAsia="Times New Roman" w:hAnsi="Segoe UI" w:cs="Segoe UI"/>
+          <w:color w:val="333333"/>
+          <w:sz w:val="24"/>
+          <w:szCs w:val="24"/>
+        </w:rPr>
+        <w:t>shar</w:t>
+      </w:r>
+      <w:proofErr w:type="spellEnd"/>
+      <w:r>
+        <w:rPr>
+          <w:rFonts w:ascii="Segoe UI" w:eastAsia="Times New Roman" w:hAnsi="Segoe UI" w:cs="Segoe UI"/>
+          <w:color w:val="333333"/>
+          <w:sz w:val="24"/>
+          <w:szCs w:val="24"/>
+        </w:rPr>
+        <w:t>', and '</w:t>
+      </w:r>
+      <w:proofErr w:type="spellStart"/>
+      <w:r>
+        <w:rPr>
+          <w:rFonts w:ascii="Segoe UI" w:eastAsia="Times New Roman" w:hAnsi="Segoe UI" w:cs="Segoe UI"/>
+          <w:color w:val="333333"/>
+          <w:sz w:val="24"/>
+          <w:szCs w:val="24"/>
+        </w:rPr>
+        <w:t>prob</w:t>
+      </w:r>
+      <w:proofErr w:type="spellEnd"/>
+      <w:r>
+        <w:rPr>
+          <w:rFonts w:ascii="Segoe UI" w:eastAsia="Times New Roman" w:hAnsi="Segoe UI" w:cs="Segoe UI"/>
+          <w:color w:val="333333"/>
+          <w:sz w:val="24"/>
+          <w:szCs w:val="24"/>
+        </w:rPr>
+        <w:t>'.</w:t>
+      </w:r>
+    </w:p>
+    <w:p>
+      <w:pPr>
+        <w:spacing w:after="240" w:line="240" w:lineRule="auto"/>
+        <w:rPr>
+          <w:rFonts w:ascii="Segoe UI" w:eastAsia="Times New Roman" w:hAnsi="Segoe UI" w:cs="Segoe UI"/>
+          <w:color w:val="333333"/>
+          <w:sz w:val="24"/>
+          <w:szCs w:val="24"/>
+        </w:rPr>
+      </w:pPr>
+      <w:r>
+        <w:rPr>
+          <w:rFonts w:ascii="Segoe UI" w:eastAsia="Times New Roman" w:hAnsi="Segoe UI" w:cs="Segoe UI"/>
+          <w:color w:val="333333"/>
+          <w:sz w:val="24"/>
+          <w:szCs w:val="24"/>
+        </w:rPr>
+        <w:lastRenderedPageBreak/>
         <w:t>In this section, your model’s final solution and its results should be compared to the benchmark you established earlier in the project using some type of statistical analysis. You should also justify whether these results and the solution are significant enough to have solved the problem posed in the project. Questions to ask yourself when writing this section:</w:t>
       </w:r>
     </w:p>
@@ -3372,7 +4195,6 @@
           <w:sz w:val="24"/>
           <w:szCs w:val="24"/>
         </w:rPr>
-        <w:lastRenderedPageBreak/>
         <w:t>Have you thoroughly analyzed and discussed the final solution?</w:t>
       </w:r>
     </w:p>
@@ -3721,6 +4543,7 @@
           <w:sz w:val="24"/>
           <w:szCs w:val="24"/>
         </w:rPr>
+        <w:lastRenderedPageBreak/>
         <w:t>Does the final model and solution fit your expectations for the problem, and should it be used in a general setting to solve these types of problems?</w:t>
       </w:r>
     </w:p>
@@ -3766,17 +4589,7 @@
           <w:sz w:val="24"/>
           <w:szCs w:val="24"/>
         </w:rPr>
-        <w:t xml:space="preserve">In this section, you will need to provide discussion as to how one aspect of the implementation you designed could be improved. As an example, consider ways your implementation can be made more general, and what would need to be modified. You </w:t>
-      </w:r>
-      <w:r>
-        <w:rPr>
-          <w:rFonts w:ascii="Segoe UI" w:eastAsia="Times New Roman" w:hAnsi="Segoe UI" w:cs="Segoe UI"/>
-          <w:color w:val="333333"/>
-          <w:sz w:val="24"/>
-          <w:szCs w:val="24"/>
-        </w:rPr>
-        <w:lastRenderedPageBreak/>
-        <w:t>do not need to make this improvement, but the potential solutions resulting from these changes are considered and compared/contrasted to your current solution. Questions to ask yourself when writing this section:</w:t>
+        <w:t>In this section, you will need to provide discussion as to how one aspect of the implementation you designed could be improved. As an example, consider ways your implementation can be made more general, and what would need to be modified. You do not need to make this improvement, but the potential solutions resulting from these changes are considered and compared/contrasted to your current solution. Questions to ask yourself when writing this section:</w:t>
       </w:r>
     </w:p>
     <w:p>

</xml_diff>

<commit_message>
feat: add more ipynb & report
</commit_message>
<xml_diff>
--- a/Udacity_Project_5_Capstone/Capstone_Speed_Dating_Dataset.docx
+++ b/Udacity_Project_5_Capstone/Capstone_Speed_Dating_Dataset.docx
@@ -136,6 +136,7 @@
         <w:t xml:space="preserve">This project investigates a Speed Dating dataset from </w:t>
       </w:r>
       <w:hyperlink r:id="rId5" w:history="1">
+        <w:proofErr w:type="spellStart"/>
         <w:r>
           <w:rPr>
             <w:rStyle w:val="Hyperlink"/>
@@ -145,6 +146,7 @@
           </w:rPr>
           <w:t>Kaggle</w:t>
         </w:r>
+        <w:proofErr w:type="spellEnd"/>
       </w:hyperlink>
       <w:r>
         <w:rPr>
@@ -628,8 +630,39 @@
           <w:sz w:val="24"/>
           <w:szCs w:val="24"/>
         </w:rPr>
-        <w:t>Ray Fisman and Sheena Iyengar</w:t>
-      </w:r>
+        <w:t xml:space="preserve">Ray </w:t>
+      </w:r>
+      <w:proofErr w:type="spellStart"/>
+      <w:r>
+        <w:rPr>
+          <w:rFonts w:ascii="Segoe UI" w:eastAsia="Times New Roman" w:hAnsi="Segoe UI" w:cs="Segoe UI"/>
+          <w:color w:val="333333"/>
+          <w:sz w:val="24"/>
+          <w:szCs w:val="24"/>
+        </w:rPr>
+        <w:t>Fisman</w:t>
+      </w:r>
+      <w:proofErr w:type="spellEnd"/>
+      <w:r>
+        <w:rPr>
+          <w:rFonts w:ascii="Segoe UI" w:eastAsia="Times New Roman" w:hAnsi="Segoe UI" w:cs="Segoe UI"/>
+          <w:color w:val="333333"/>
+          <w:sz w:val="24"/>
+          <w:szCs w:val="24"/>
+        </w:rPr>
+        <w:t xml:space="preserve"> and Sheena </w:t>
+      </w:r>
+      <w:proofErr w:type="spellStart"/>
+      <w:r>
+        <w:rPr>
+          <w:rFonts w:ascii="Segoe UI" w:eastAsia="Times New Roman" w:hAnsi="Segoe UI" w:cs="Segoe UI"/>
+          <w:color w:val="333333"/>
+          <w:sz w:val="24"/>
+          <w:szCs w:val="24"/>
+        </w:rPr>
+        <w:t>Iyengar</w:t>
+      </w:r>
+      <w:proofErr w:type="spellEnd"/>
       <w:r>
         <w:rPr>
           <w:rFonts w:ascii="Segoe UI" w:eastAsia="Times New Roman" w:hAnsi="Segoe UI" w:cs="Segoe UI"/>
@@ -715,7 +748,25 @@
           <w:sz w:val="24"/>
           <w:szCs w:val="24"/>
         </w:rPr>
-        <w:t xml:space="preserve">One finding to verify with the papers written by the Columbia professors is that men value physical attractiveness of a partner more than women do. Another is that women place a greater weight on intelligence than men do. Finally, this project will do two things: </w:t>
+        <w:t xml:space="preserve">One finding to verify with the papers written by the Columbia professors is that men value physical attractiveness of a partner more than women do. Another is that women place a greater weight on </w:t>
+      </w:r>
+      <w:r>
+        <w:rPr>
+          <w:rFonts w:ascii="Segoe UI" w:eastAsia="Times New Roman" w:hAnsi="Segoe UI" w:cs="Segoe UI"/>
+          <w:color w:val="333333"/>
+          <w:sz w:val="24"/>
+          <w:szCs w:val="24"/>
+        </w:rPr>
+        <w:t xml:space="preserve">ambition and </w:t>
+      </w:r>
+      <w:r>
+        <w:rPr>
+          <w:rFonts w:ascii="Segoe UI" w:eastAsia="Times New Roman" w:hAnsi="Segoe UI" w:cs="Segoe UI"/>
+          <w:color w:val="333333"/>
+          <w:sz w:val="24"/>
+          <w:szCs w:val="24"/>
+        </w:rPr>
+        <w:t xml:space="preserve">intelligence than men do. Finally, this project will do two things: </w:t>
       </w:r>
     </w:p>
     <w:p>
@@ -893,7 +944,67 @@
           <w:sz w:val="24"/>
           <w:szCs w:val="24"/>
         </w:rPr>
-        <w:t xml:space="preserve">A 'match' in the given dataset is defined as a man and a woman having decided, 'dec,' 'yes' to date each other again. In short, 'match' depends on 'dec' of a male and 'dec' of a female. There are instances in the dataset where a person of either gender say 'yes,' but the other party says 'no.' </w:t>
+        <w:t>A 'match' in the given dataset is defined as a man and a woman having decided, '</w:t>
+      </w:r>
+      <w:proofErr w:type="spellStart"/>
+      <w:r>
+        <w:rPr>
+          <w:rFonts w:ascii="Segoe UI" w:eastAsia="Times New Roman" w:hAnsi="Segoe UI" w:cs="Segoe UI"/>
+          <w:color w:val="333333"/>
+          <w:sz w:val="24"/>
+          <w:szCs w:val="24"/>
+        </w:rPr>
+        <w:t>dec</w:t>
+      </w:r>
+      <w:proofErr w:type="spellEnd"/>
+      <w:r>
+        <w:rPr>
+          <w:rFonts w:ascii="Segoe UI" w:eastAsia="Times New Roman" w:hAnsi="Segoe UI" w:cs="Segoe UI"/>
+          <w:color w:val="333333"/>
+          <w:sz w:val="24"/>
+          <w:szCs w:val="24"/>
+        </w:rPr>
+        <w:t>,' 'yes' to date each other again. In short, 'match' depends on '</w:t>
+      </w:r>
+      <w:proofErr w:type="spellStart"/>
+      <w:r>
+        <w:rPr>
+          <w:rFonts w:ascii="Segoe UI" w:eastAsia="Times New Roman" w:hAnsi="Segoe UI" w:cs="Segoe UI"/>
+          <w:color w:val="333333"/>
+          <w:sz w:val="24"/>
+          <w:szCs w:val="24"/>
+        </w:rPr>
+        <w:t>dec</w:t>
+      </w:r>
+      <w:proofErr w:type="spellEnd"/>
+      <w:r>
+        <w:rPr>
+          <w:rFonts w:ascii="Segoe UI" w:eastAsia="Times New Roman" w:hAnsi="Segoe UI" w:cs="Segoe UI"/>
+          <w:color w:val="333333"/>
+          <w:sz w:val="24"/>
+          <w:szCs w:val="24"/>
+        </w:rPr>
+        <w:t>' of a male and '</w:t>
+      </w:r>
+      <w:proofErr w:type="spellStart"/>
+      <w:r>
+        <w:rPr>
+          <w:rFonts w:ascii="Segoe UI" w:eastAsia="Times New Roman" w:hAnsi="Segoe UI" w:cs="Segoe UI"/>
+          <w:color w:val="333333"/>
+          <w:sz w:val="24"/>
+          <w:szCs w:val="24"/>
+        </w:rPr>
+        <w:t>dec</w:t>
+      </w:r>
+      <w:proofErr w:type="spellEnd"/>
+      <w:r>
+        <w:rPr>
+          <w:rFonts w:ascii="Segoe UI" w:eastAsia="Times New Roman" w:hAnsi="Segoe UI" w:cs="Segoe UI"/>
+          <w:color w:val="333333"/>
+          <w:sz w:val="24"/>
+          <w:szCs w:val="24"/>
+        </w:rPr>
+        <w:t xml:space="preserve">' of a female. There are instances in the dataset where a person of either gender say 'yes,' but the other party says 'no.' </w:t>
       </w:r>
       <w:r>
         <w:rPr>
@@ -1362,7 +1473,51 @@
           <w:sz w:val="24"/>
           <w:szCs w:val="24"/>
         </w:rPr>
-        <w:t xml:space="preserve"> measure the error between what I am doing in this project against the results published by Fisman and Iyengar. This evaluation metric </w:t>
+        <w:t xml:space="preserve"> measure the error between what I am doing in this project against the results published by </w:t>
+      </w:r>
+      <w:proofErr w:type="spellStart"/>
+      <w:r>
+        <w:rPr>
+          <w:rFonts w:ascii="Segoe UI" w:eastAsia="Times New Roman" w:hAnsi="Segoe UI" w:cs="Segoe UI"/>
+          <w:iCs/>
+          <w:color w:val="333333"/>
+          <w:sz w:val="24"/>
+          <w:szCs w:val="24"/>
+        </w:rPr>
+        <w:t>Fisman</w:t>
+      </w:r>
+      <w:proofErr w:type="spellEnd"/>
+      <w:r>
+        <w:rPr>
+          <w:rFonts w:ascii="Segoe UI" w:eastAsia="Times New Roman" w:hAnsi="Segoe UI" w:cs="Segoe UI"/>
+          <w:iCs/>
+          <w:color w:val="333333"/>
+          <w:sz w:val="24"/>
+          <w:szCs w:val="24"/>
+        </w:rPr>
+        <w:t xml:space="preserve"> and </w:t>
+      </w:r>
+      <w:proofErr w:type="spellStart"/>
+      <w:r>
+        <w:rPr>
+          <w:rFonts w:ascii="Segoe UI" w:eastAsia="Times New Roman" w:hAnsi="Segoe UI" w:cs="Segoe UI"/>
+          <w:iCs/>
+          <w:color w:val="333333"/>
+          <w:sz w:val="24"/>
+          <w:szCs w:val="24"/>
+        </w:rPr>
+        <w:t>Iyengar</w:t>
+      </w:r>
+      <w:proofErr w:type="spellEnd"/>
+      <w:r>
+        <w:rPr>
+          <w:rFonts w:ascii="Segoe UI" w:eastAsia="Times New Roman" w:hAnsi="Segoe UI" w:cs="Segoe UI"/>
+          <w:iCs/>
+          <w:color w:val="333333"/>
+          <w:sz w:val="24"/>
+          <w:szCs w:val="24"/>
+        </w:rPr>
+        <w:t xml:space="preserve">. This evaluation metric </w:t>
       </w:r>
       <w:r>
         <w:rPr>
@@ -1679,25 +1834,245 @@
           <w:sz w:val="24"/>
           <w:szCs w:val="24"/>
         </w:rPr>
-        <w:t xml:space="preserve">The first attributes that will be explored at the start of the project include 'iid', 'gender', 'wave', 'attr', 'intel', </w:t>
-      </w:r>
-      <w:r>
-        <w:rPr>
-          <w:rFonts w:ascii="Segoe UI" w:eastAsia="Times New Roman" w:hAnsi="Segoe UI" w:cs="Segoe UI"/>
-          <w:color w:val="333333"/>
-          <w:sz w:val="24"/>
-          <w:szCs w:val="24"/>
-        </w:rPr>
-        <w:t xml:space="preserve">'sinc', </w:t>
-      </w:r>
-      <w:r>
-        <w:rPr>
-          <w:rFonts w:ascii="Segoe UI" w:eastAsia="Times New Roman" w:hAnsi="Segoe UI" w:cs="Segoe UI"/>
-          <w:color w:val="333333"/>
-          <w:sz w:val="24"/>
-          <w:szCs w:val="24"/>
-        </w:rPr>
-        <w:t>'fun', 'amb', and 'shar'. 'iid' uniquely identifies each participant in the event and is useful for querying unique members. 'gender' helps to query by gender. 'wave' number also helps in querying in what wave an individual participated. The features of interest are: 'attr', physical attractiveness; 'intel', intelligence; 'fun', how fun a person is; 'amb', ambition; and 'shar', shared interests. Each of these features of attractiveness are rated in one of two ways:</w:t>
+        <w:t>The first attributes that will be explored at the start of the project include '</w:t>
+      </w:r>
+      <w:proofErr w:type="spellStart"/>
+      <w:r>
+        <w:rPr>
+          <w:rFonts w:ascii="Segoe UI" w:eastAsia="Times New Roman" w:hAnsi="Segoe UI" w:cs="Segoe UI"/>
+          <w:color w:val="333333"/>
+          <w:sz w:val="24"/>
+          <w:szCs w:val="24"/>
+        </w:rPr>
+        <w:t>iid</w:t>
+      </w:r>
+      <w:proofErr w:type="spellEnd"/>
+      <w:r>
+        <w:rPr>
+          <w:rFonts w:ascii="Segoe UI" w:eastAsia="Times New Roman" w:hAnsi="Segoe UI" w:cs="Segoe UI"/>
+          <w:color w:val="333333"/>
+          <w:sz w:val="24"/>
+          <w:szCs w:val="24"/>
+        </w:rPr>
+        <w:t>', 'gender', 'wave', '</w:t>
+      </w:r>
+      <w:proofErr w:type="spellStart"/>
+      <w:r>
+        <w:rPr>
+          <w:rFonts w:ascii="Segoe UI" w:eastAsia="Times New Roman" w:hAnsi="Segoe UI" w:cs="Segoe UI"/>
+          <w:color w:val="333333"/>
+          <w:sz w:val="24"/>
+          <w:szCs w:val="24"/>
+        </w:rPr>
+        <w:t>attr</w:t>
+      </w:r>
+      <w:proofErr w:type="spellEnd"/>
+      <w:r>
+        <w:rPr>
+          <w:rFonts w:ascii="Segoe UI" w:eastAsia="Times New Roman" w:hAnsi="Segoe UI" w:cs="Segoe UI"/>
+          <w:color w:val="333333"/>
+          <w:sz w:val="24"/>
+          <w:szCs w:val="24"/>
+        </w:rPr>
+        <w:t>', '</w:t>
+      </w:r>
+      <w:proofErr w:type="spellStart"/>
+      <w:r>
+        <w:rPr>
+          <w:rFonts w:ascii="Segoe UI" w:eastAsia="Times New Roman" w:hAnsi="Segoe UI" w:cs="Segoe UI"/>
+          <w:color w:val="333333"/>
+          <w:sz w:val="24"/>
+          <w:szCs w:val="24"/>
+        </w:rPr>
+        <w:t>intel</w:t>
+      </w:r>
+      <w:proofErr w:type="spellEnd"/>
+      <w:r>
+        <w:rPr>
+          <w:rFonts w:ascii="Segoe UI" w:eastAsia="Times New Roman" w:hAnsi="Segoe UI" w:cs="Segoe UI"/>
+          <w:color w:val="333333"/>
+          <w:sz w:val="24"/>
+          <w:szCs w:val="24"/>
+        </w:rPr>
+        <w:t xml:space="preserve">', </w:t>
+      </w:r>
+      <w:r>
+        <w:rPr>
+          <w:rFonts w:ascii="Segoe UI" w:eastAsia="Times New Roman" w:hAnsi="Segoe UI" w:cs="Segoe UI"/>
+          <w:color w:val="333333"/>
+          <w:sz w:val="24"/>
+          <w:szCs w:val="24"/>
+        </w:rPr>
+        <w:t>'</w:t>
+      </w:r>
+      <w:proofErr w:type="spellStart"/>
+      <w:r>
+        <w:rPr>
+          <w:rFonts w:ascii="Segoe UI" w:eastAsia="Times New Roman" w:hAnsi="Segoe UI" w:cs="Segoe UI"/>
+          <w:color w:val="333333"/>
+          <w:sz w:val="24"/>
+          <w:szCs w:val="24"/>
+        </w:rPr>
+        <w:t>sinc</w:t>
+      </w:r>
+      <w:proofErr w:type="spellEnd"/>
+      <w:r>
+        <w:rPr>
+          <w:rFonts w:ascii="Segoe UI" w:eastAsia="Times New Roman" w:hAnsi="Segoe UI" w:cs="Segoe UI"/>
+          <w:color w:val="333333"/>
+          <w:sz w:val="24"/>
+          <w:szCs w:val="24"/>
+        </w:rPr>
+        <w:t xml:space="preserve">', </w:t>
+      </w:r>
+      <w:r>
+        <w:rPr>
+          <w:rFonts w:ascii="Segoe UI" w:eastAsia="Times New Roman" w:hAnsi="Segoe UI" w:cs="Segoe UI"/>
+          <w:color w:val="333333"/>
+          <w:sz w:val="24"/>
+          <w:szCs w:val="24"/>
+        </w:rPr>
+        <w:t>'fun', '</w:t>
+      </w:r>
+      <w:proofErr w:type="spellStart"/>
+      <w:r>
+        <w:rPr>
+          <w:rFonts w:ascii="Segoe UI" w:eastAsia="Times New Roman" w:hAnsi="Segoe UI" w:cs="Segoe UI"/>
+          <w:color w:val="333333"/>
+          <w:sz w:val="24"/>
+          <w:szCs w:val="24"/>
+        </w:rPr>
+        <w:t>amb</w:t>
+      </w:r>
+      <w:proofErr w:type="spellEnd"/>
+      <w:r>
+        <w:rPr>
+          <w:rFonts w:ascii="Segoe UI" w:eastAsia="Times New Roman" w:hAnsi="Segoe UI" w:cs="Segoe UI"/>
+          <w:color w:val="333333"/>
+          <w:sz w:val="24"/>
+          <w:szCs w:val="24"/>
+        </w:rPr>
+        <w:t>', and '</w:t>
+      </w:r>
+      <w:proofErr w:type="spellStart"/>
+      <w:r>
+        <w:rPr>
+          <w:rFonts w:ascii="Segoe UI" w:eastAsia="Times New Roman" w:hAnsi="Segoe UI" w:cs="Segoe UI"/>
+          <w:color w:val="333333"/>
+          <w:sz w:val="24"/>
+          <w:szCs w:val="24"/>
+        </w:rPr>
+        <w:t>shar</w:t>
+      </w:r>
+      <w:proofErr w:type="spellEnd"/>
+      <w:r>
+        <w:rPr>
+          <w:rFonts w:ascii="Segoe UI" w:eastAsia="Times New Roman" w:hAnsi="Segoe UI" w:cs="Segoe UI"/>
+          <w:color w:val="333333"/>
+          <w:sz w:val="24"/>
+          <w:szCs w:val="24"/>
+        </w:rPr>
+        <w:t>'. '</w:t>
+      </w:r>
+      <w:proofErr w:type="spellStart"/>
+      <w:r>
+        <w:rPr>
+          <w:rFonts w:ascii="Segoe UI" w:eastAsia="Times New Roman" w:hAnsi="Segoe UI" w:cs="Segoe UI"/>
+          <w:color w:val="333333"/>
+          <w:sz w:val="24"/>
+          <w:szCs w:val="24"/>
+        </w:rPr>
+        <w:t>iid</w:t>
+      </w:r>
+      <w:proofErr w:type="spellEnd"/>
+      <w:r>
+        <w:rPr>
+          <w:rFonts w:ascii="Segoe UI" w:eastAsia="Times New Roman" w:hAnsi="Segoe UI" w:cs="Segoe UI"/>
+          <w:color w:val="333333"/>
+          <w:sz w:val="24"/>
+          <w:szCs w:val="24"/>
+        </w:rPr>
+        <w:t>' uniquely identifies each participant in the event and is useful for querying unique members. 'gender' helps to query by gender. 'wave' number also helps in querying in what wave an individual participated. The features of interest are: '</w:t>
+      </w:r>
+      <w:proofErr w:type="spellStart"/>
+      <w:r>
+        <w:rPr>
+          <w:rFonts w:ascii="Segoe UI" w:eastAsia="Times New Roman" w:hAnsi="Segoe UI" w:cs="Segoe UI"/>
+          <w:color w:val="333333"/>
+          <w:sz w:val="24"/>
+          <w:szCs w:val="24"/>
+        </w:rPr>
+        <w:t>attr</w:t>
+      </w:r>
+      <w:proofErr w:type="spellEnd"/>
+      <w:r>
+        <w:rPr>
+          <w:rFonts w:ascii="Segoe UI" w:eastAsia="Times New Roman" w:hAnsi="Segoe UI" w:cs="Segoe UI"/>
+          <w:color w:val="333333"/>
+          <w:sz w:val="24"/>
+          <w:szCs w:val="24"/>
+        </w:rPr>
+        <w:t>', physical attractiveness; '</w:t>
+      </w:r>
+      <w:proofErr w:type="spellStart"/>
+      <w:r>
+        <w:rPr>
+          <w:rFonts w:ascii="Segoe UI" w:eastAsia="Times New Roman" w:hAnsi="Segoe UI" w:cs="Segoe UI"/>
+          <w:color w:val="333333"/>
+          <w:sz w:val="24"/>
+          <w:szCs w:val="24"/>
+        </w:rPr>
+        <w:t>intel</w:t>
+      </w:r>
+      <w:proofErr w:type="spellEnd"/>
+      <w:r>
+        <w:rPr>
+          <w:rFonts w:ascii="Segoe UI" w:eastAsia="Times New Roman" w:hAnsi="Segoe UI" w:cs="Segoe UI"/>
+          <w:color w:val="333333"/>
+          <w:sz w:val="24"/>
+          <w:szCs w:val="24"/>
+        </w:rPr>
+        <w:t>', intelligence; 'fun', how fun a person is; '</w:t>
+      </w:r>
+      <w:proofErr w:type="spellStart"/>
+      <w:r>
+        <w:rPr>
+          <w:rFonts w:ascii="Segoe UI" w:eastAsia="Times New Roman" w:hAnsi="Segoe UI" w:cs="Segoe UI"/>
+          <w:color w:val="333333"/>
+          <w:sz w:val="24"/>
+          <w:szCs w:val="24"/>
+        </w:rPr>
+        <w:t>amb</w:t>
+      </w:r>
+      <w:proofErr w:type="spellEnd"/>
+      <w:r>
+        <w:rPr>
+          <w:rFonts w:ascii="Segoe UI" w:eastAsia="Times New Roman" w:hAnsi="Segoe UI" w:cs="Segoe UI"/>
+          <w:color w:val="333333"/>
+          <w:sz w:val="24"/>
+          <w:szCs w:val="24"/>
+        </w:rPr>
+        <w:t>', ambition; and '</w:t>
+      </w:r>
+      <w:proofErr w:type="spellStart"/>
+      <w:r>
+        <w:rPr>
+          <w:rFonts w:ascii="Segoe UI" w:eastAsia="Times New Roman" w:hAnsi="Segoe UI" w:cs="Segoe UI"/>
+          <w:color w:val="333333"/>
+          <w:sz w:val="24"/>
+          <w:szCs w:val="24"/>
+        </w:rPr>
+        <w:t>shar</w:t>
+      </w:r>
+      <w:proofErr w:type="spellEnd"/>
+      <w:r>
+        <w:rPr>
+          <w:rFonts w:ascii="Segoe UI" w:eastAsia="Times New Roman" w:hAnsi="Segoe UI" w:cs="Segoe UI"/>
+          <w:color w:val="333333"/>
+          <w:sz w:val="24"/>
+          <w:szCs w:val="24"/>
+        </w:rPr>
+        <w:t>', shared interests. Each of these features of attractiveness are rated in one of two ways:</w:t>
       </w:r>
     </w:p>
     <w:p>
@@ -1857,7 +2232,27 @@
           <w:sz w:val="24"/>
           <w:szCs w:val="24"/>
         </w:rPr>
-        <w:t>Other things to note: features of attraction with extensions "1_1"  relate to the question asked at some point during the event; the first number pertains to the question number and the second number refers to the time of the event (e.g. 'attr1_1' is question 1 asked about 'attr' at the start, '1', of the event). Likewise "1_s" refers to question '1' asked halfway, 's', through the event. "1_2" refers to question '1' asked the day after, '2', the event. "1_3" refers to question '1' asked three weeks, '3', after the event. These extensions are important to see, if after various dates, daters change their outlook on stated preferences of attractions with respect to the beginning, middle, day after, or three weeks after the dating event.</w:t>
+        <w:t>Other things to note: features of attraction with extensions "1_1"  relate to the question asked at some point during the event; the first number pertains to the question number and the second number refers to the time of the event (e.g. 'attr1_1' is question 1 asked about '</w:t>
+      </w:r>
+      <w:proofErr w:type="spellStart"/>
+      <w:r>
+        <w:rPr>
+          <w:rFonts w:ascii="Segoe UI" w:eastAsia="Times New Roman" w:hAnsi="Segoe UI" w:cs="Segoe UI"/>
+          <w:color w:val="333333"/>
+          <w:sz w:val="24"/>
+          <w:szCs w:val="24"/>
+        </w:rPr>
+        <w:t>attr</w:t>
+      </w:r>
+      <w:proofErr w:type="spellEnd"/>
+      <w:r>
+        <w:rPr>
+          <w:rFonts w:ascii="Segoe UI" w:eastAsia="Times New Roman" w:hAnsi="Segoe UI" w:cs="Segoe UI"/>
+          <w:color w:val="333333"/>
+          <w:sz w:val="24"/>
+          <w:szCs w:val="24"/>
+        </w:rPr>
+        <w:t>' at the start, '1', of the event). Likewise "1_s" refers to question '1' asked halfway, 's', through the event. "1_2" refers to question '1' asked the day after, '2', the event. "1_3" refers to question '1' asked three weeks, '3', after the event. These extensions are important to see, if after various dates, daters change their outlook on stated preferences of attractions with respect to the beginning, middle, day after, or three weeks after the dating event.</w:t>
       </w:r>
     </w:p>
     <w:p>
@@ -1971,6 +2366,7 @@
                 <w:szCs w:val="24"/>
               </w:rPr>
             </w:pPr>
+            <w:proofErr w:type="spellStart"/>
             <w:r>
               <w:rPr>
                 <w:rFonts w:ascii="Segoe UI" w:eastAsia="Times New Roman" w:hAnsi="Segoe UI" w:cs="Segoe UI"/>
@@ -1980,6 +2376,7 @@
               </w:rPr>
               <w:t>iid</w:t>
             </w:r>
+            <w:proofErr w:type="spellEnd"/>
           </w:p>
         </w:tc>
         <w:tc>
@@ -2456,7 +2853,81 @@
           <w:sz w:val="24"/>
           <w:szCs w:val="24"/>
         </w:rPr>
-        <w:t>As noted previously, 1_1 denotes to question 1 asked at the start of the event. The Dataset Key that accompanies the dataset states that question 1 is what participants look for in another person. The sample here is a male who put all the weight towards physical attractiveness. Of all the participants in the dataset, only three people put over 90% weight on physical attractiveness: 2 males and 1 female.</w:t>
+        <w:t>As noted previously, 1_1 denotes to question 1 asked at the start of the event. The Dataset Key that accompanies the dataset states that question 1 is what participants look for in another person. The sampl</w:t>
+      </w:r>
+      <w:r>
+        <w:rPr>
+          <w:rFonts w:ascii="Segoe UI" w:eastAsia="Times New Roman" w:hAnsi="Segoe UI" w:cs="Segoe UI"/>
+          <w:color w:val="333333"/>
+          <w:sz w:val="24"/>
+          <w:szCs w:val="24"/>
+        </w:rPr>
+        <w:t>e here is a male who put all</w:t>
+      </w:r>
+      <w:r>
+        <w:rPr>
+          <w:rFonts w:ascii="Segoe UI" w:eastAsia="Times New Roman" w:hAnsi="Segoe UI" w:cs="Segoe UI"/>
+          <w:color w:val="333333"/>
+          <w:sz w:val="24"/>
+          <w:szCs w:val="24"/>
+        </w:rPr>
+        <w:t xml:space="preserve"> weight towards physical attractiveness</w:t>
+      </w:r>
+      <w:r>
+        <w:rPr>
+          <w:rFonts w:ascii="Segoe UI" w:eastAsia="Times New Roman" w:hAnsi="Segoe UI" w:cs="Segoe UI"/>
+          <w:color w:val="333333"/>
+          <w:sz w:val="24"/>
+          <w:szCs w:val="24"/>
+        </w:rPr>
+        <w:t xml:space="preserve"> (this participant distributed all 100 pts to physical attractiveness, '</w:t>
+      </w:r>
+      <w:proofErr w:type="spellStart"/>
+      <w:r>
+        <w:rPr>
+          <w:rFonts w:ascii="Segoe UI" w:eastAsia="Times New Roman" w:hAnsi="Segoe UI" w:cs="Segoe UI"/>
+          <w:color w:val="333333"/>
+          <w:sz w:val="24"/>
+          <w:szCs w:val="24"/>
+        </w:rPr>
+        <w:t>attr</w:t>
+      </w:r>
+      <w:proofErr w:type="spellEnd"/>
+      <w:r>
+        <w:rPr>
+          <w:rFonts w:ascii="Segoe UI" w:eastAsia="Times New Roman" w:hAnsi="Segoe UI" w:cs="Segoe UI"/>
+          <w:color w:val="333333"/>
+          <w:sz w:val="24"/>
+          <w:szCs w:val="24"/>
+        </w:rPr>
+        <w:t>')</w:t>
+      </w:r>
+      <w:r>
+        <w:rPr>
+          <w:rFonts w:ascii="Segoe UI" w:eastAsia="Times New Roman" w:hAnsi="Segoe UI" w:cs="Segoe UI"/>
+          <w:color w:val="333333"/>
+          <w:sz w:val="24"/>
+          <w:szCs w:val="24"/>
+        </w:rPr>
+        <w:t>.</w:t>
+      </w:r>
+      <w:r>
+        <w:rPr>
+          <w:rFonts w:ascii="Segoe UI" w:eastAsia="Times New Roman" w:hAnsi="Segoe UI" w:cs="Segoe UI"/>
+          <w:color w:val="333333"/>
+          <w:sz w:val="24"/>
+          <w:szCs w:val="24"/>
+        </w:rPr>
+        <w:t xml:space="preserve"> </w:t>
+      </w:r>
+      <w:r>
+        <w:rPr>
+          <w:rFonts w:ascii="Segoe UI" w:eastAsia="Times New Roman" w:hAnsi="Segoe UI" w:cs="Segoe UI"/>
+          <w:color w:val="333333"/>
+          <w:sz w:val="24"/>
+          <w:szCs w:val="24"/>
+        </w:rPr>
+        <w:t>Of all the participants in the dataset, only three people put over 90% weight on physical attractiveness: 2 males and 1 female.</w:t>
       </w:r>
     </w:p>
     <w:p>
@@ -2476,7 +2947,16 @@
           <w:sz w:val="24"/>
           <w:szCs w:val="24"/>
         </w:rPr>
-        <w:t>Other methodology includes scaling rating</w:t>
+        <w:t>Quick things to note in this step:</w:t>
+      </w:r>
+      <w:r>
+        <w:rPr>
+          <w:rFonts w:ascii="Segoe UI" w:eastAsia="Times New Roman" w:hAnsi="Segoe UI" w:cs="Segoe UI"/>
+          <w:color w:val="333333"/>
+          <w:sz w:val="24"/>
+          <w:szCs w:val="24"/>
+        </w:rPr>
+        <w:t xml:space="preserve"> rating</w:t>
       </w:r>
       <w:r>
         <w:rPr>
@@ -2503,8 +2983,18 @@
           <w:sz w:val="24"/>
           <w:szCs w:val="24"/>
         </w:rPr>
+        <w:t xml:space="preserve">were changed </w:t>
+      </w:r>
+      <w:r>
+        <w:rPr>
+          <w:rFonts w:ascii="Segoe UI" w:eastAsia="Times New Roman" w:hAnsi="Segoe UI" w:cs="Segoe UI"/>
+          <w:color w:val="333333"/>
+          <w:sz w:val="24"/>
+          <w:szCs w:val="24"/>
+        </w:rPr>
         <w:t xml:space="preserve">from a </w:t>
       </w:r>
+      <w:proofErr w:type="spellStart"/>
       <w:r>
         <w:rPr>
           <w:rFonts w:ascii="Segoe UI" w:eastAsia="Times New Roman" w:hAnsi="Segoe UI" w:cs="Segoe UI"/>
@@ -2521,7 +3011,17 @@
           <w:sz w:val="24"/>
           <w:szCs w:val="24"/>
         </w:rPr>
-        <w:t xml:space="preserve">ert scale of 1 - 10 to a range </w:t>
+        <w:t>ert</w:t>
+      </w:r>
+      <w:proofErr w:type="spellEnd"/>
+      <w:r>
+        <w:rPr>
+          <w:rFonts w:ascii="Segoe UI" w:eastAsia="Times New Roman" w:hAnsi="Segoe UI" w:cs="Segoe UI"/>
+          <w:color w:val="333333"/>
+          <w:sz w:val="24"/>
+          <w:szCs w:val="24"/>
+        </w:rPr>
+        <w:t xml:space="preserve"> scale of 1 - 10 to a range </w:t>
       </w:r>
       <w:r>
         <w:rPr>
@@ -2548,43 +3048,115 @@
           <w:sz w:val="24"/>
           <w:szCs w:val="24"/>
         </w:rPr>
-        <w:t xml:space="preserve"> 0 - 100. This was done to compute basic statistics on the dataset</w:t>
-      </w:r>
-      <w:r>
-        <w:rPr>
-          <w:rFonts w:ascii="Segoe UI" w:eastAsia="Times New Roman" w:hAnsi="Segoe UI" w:cs="Segoe UI"/>
-          <w:color w:val="333333"/>
-          <w:sz w:val="24"/>
-          <w:szCs w:val="24"/>
-        </w:rPr>
-        <w:t xml:space="preserve"> within a relevant scale</w:t>
-      </w:r>
-      <w:r>
-        <w:rPr>
-          <w:rFonts w:ascii="Segoe UI" w:eastAsia="Times New Roman" w:hAnsi="Segoe UI" w:cs="Segoe UI"/>
-          <w:color w:val="333333"/>
-          <w:sz w:val="24"/>
-          <w:szCs w:val="24"/>
-        </w:rPr>
-        <w:t>.</w:t>
-      </w:r>
-      <w:r>
-        <w:rPr>
-          <w:rFonts w:ascii="Segoe UI" w:eastAsia="Times New Roman" w:hAnsi="Segoe UI" w:cs="Segoe UI"/>
-          <w:color w:val="333333"/>
-          <w:sz w:val="24"/>
-          <w:szCs w:val="24"/>
-        </w:rPr>
-        <w:t xml:space="preserve"> Most ratings are on a scale of 0 - 100.</w:t>
-      </w:r>
-      <w:r>
-        <w:rPr>
-          <w:rFonts w:ascii="Segoe UI" w:eastAsia="Times New Roman" w:hAnsi="Segoe UI" w:cs="Segoe UI"/>
-          <w:color w:val="333333"/>
-          <w:sz w:val="24"/>
-          <w:szCs w:val="24"/>
-        </w:rPr>
-        <w:t xml:space="preserve"> In fact, looking at what males looked for at the start of the event is telling. The mean weight that males report for a mate is 26.97 (STD 13.39) as opposed to the mean weight of 18.02 (STD 9.93). </w:t>
+        <w:t xml:space="preserve"> 0 - 100. This was done </w:t>
+      </w:r>
+      <w:r>
+        <w:rPr>
+          <w:rFonts w:ascii="Segoe UI" w:eastAsia="Times New Roman" w:hAnsi="Segoe UI" w:cs="Segoe UI"/>
+          <w:color w:val="333333"/>
+          <w:sz w:val="24"/>
+          <w:szCs w:val="24"/>
+        </w:rPr>
+        <w:t>prior to computing</w:t>
+      </w:r>
+      <w:r>
+        <w:rPr>
+          <w:rFonts w:ascii="Segoe UI" w:eastAsia="Times New Roman" w:hAnsi="Segoe UI" w:cs="Segoe UI"/>
+          <w:color w:val="333333"/>
+          <w:sz w:val="24"/>
+          <w:szCs w:val="24"/>
+        </w:rPr>
+        <w:t xml:space="preserve"> basic statistics on the dataset.</w:t>
+      </w:r>
+      <w:r>
+        <w:rPr>
+          <w:rFonts w:ascii="Segoe UI" w:eastAsia="Times New Roman" w:hAnsi="Segoe UI" w:cs="Segoe UI"/>
+          <w:color w:val="333333"/>
+          <w:sz w:val="24"/>
+          <w:szCs w:val="24"/>
+        </w:rPr>
+        <w:t xml:space="preserve"> </w:t>
+      </w:r>
+      <w:r>
+        <w:rPr>
+          <w:rFonts w:ascii="Segoe UI" w:eastAsia="Times New Roman" w:hAnsi="Segoe UI" w:cs="Segoe UI"/>
+          <w:color w:val="333333"/>
+          <w:sz w:val="24"/>
+          <w:szCs w:val="24"/>
+        </w:rPr>
+        <w:t>Prior to scale changing, m</w:t>
+      </w:r>
+      <w:r>
+        <w:rPr>
+          <w:rFonts w:ascii="Segoe UI" w:eastAsia="Times New Roman" w:hAnsi="Segoe UI" w:cs="Segoe UI"/>
+          <w:color w:val="333333"/>
+          <w:sz w:val="24"/>
+          <w:szCs w:val="24"/>
+        </w:rPr>
+        <w:t>ost ratings are on a scale of 0 - 100.</w:t>
+      </w:r>
+      <w:r>
+        <w:rPr>
+          <w:rFonts w:ascii="Segoe UI" w:eastAsia="Times New Roman" w:hAnsi="Segoe UI" w:cs="Segoe UI"/>
+          <w:color w:val="333333"/>
+          <w:sz w:val="24"/>
+          <w:szCs w:val="24"/>
+        </w:rPr>
+        <w:t xml:space="preserve"> </w:t>
+      </w:r>
+      <w:r>
+        <w:rPr>
+          <w:rFonts w:ascii="Segoe UI" w:eastAsia="Times New Roman" w:hAnsi="Segoe UI" w:cs="Segoe UI"/>
+          <w:color w:val="333333"/>
+          <w:sz w:val="24"/>
+          <w:szCs w:val="24"/>
+        </w:rPr>
+        <w:t>A</w:t>
+      </w:r>
+      <w:r>
+        <w:rPr>
+          <w:rFonts w:ascii="Segoe UI" w:eastAsia="Times New Roman" w:hAnsi="Segoe UI" w:cs="Segoe UI"/>
+          <w:color w:val="333333"/>
+          <w:sz w:val="24"/>
+          <w:szCs w:val="24"/>
+        </w:rPr>
+        <w:t>t the start of the event</w:t>
+      </w:r>
+      <w:r>
+        <w:rPr>
+          <w:rFonts w:ascii="Segoe UI" w:eastAsia="Times New Roman" w:hAnsi="Segoe UI" w:cs="Segoe UI"/>
+          <w:color w:val="333333"/>
+          <w:sz w:val="24"/>
+          <w:szCs w:val="24"/>
+        </w:rPr>
+        <w:t>, t</w:t>
+      </w:r>
+      <w:r>
+        <w:rPr>
+          <w:rFonts w:ascii="Segoe UI" w:eastAsia="Times New Roman" w:hAnsi="Segoe UI" w:cs="Segoe UI"/>
+          <w:color w:val="333333"/>
+          <w:sz w:val="24"/>
+          <w:szCs w:val="24"/>
+        </w:rPr>
+        <w:t>he mean weight that males report for a mate is 26.97 (STD 13.39) as opposed to the mean weight of 18.02 (STD 9.93)</w:t>
+      </w:r>
+      <w:r>
+        <w:rPr>
+          <w:rFonts w:ascii="Segoe UI" w:eastAsia="Times New Roman" w:hAnsi="Segoe UI" w:cs="Segoe UI"/>
+          <w:color w:val="333333"/>
+          <w:sz w:val="24"/>
+          <w:szCs w:val="24"/>
+        </w:rPr>
+        <w:t xml:space="preserve"> for females</w:t>
+      </w:r>
+      <w:r>
+        <w:rPr>
+          <w:rFonts w:ascii="Segoe UI" w:eastAsia="Times New Roman" w:hAnsi="Segoe UI" w:cs="Segoe UI"/>
+          <w:color w:val="333333"/>
+          <w:sz w:val="24"/>
+          <w:szCs w:val="24"/>
+        </w:rPr>
+        <w:t xml:space="preserve">. </w:t>
       </w:r>
       <w:r>
         <w:rPr>
@@ -2611,7 +3183,7 @@
           <w:sz w:val="24"/>
           <w:szCs w:val="24"/>
         </w:rPr>
-        <w:t>is 8.95. Males have a larger spread for what is looked for in terms of physical attraction and females have a smaller spread.</w:t>
+        <w:t>is 8.95.</w:t>
       </w:r>
     </w:p>
     <w:p>
@@ -2739,7 +3311,274 @@
           <w:sz w:val="24"/>
           <w:szCs w:val="24"/>
         </w:rPr>
-        <w:t>20.99 (STD 6.82).</w:t>
+        <w:t>20.99 (STD 6.82)</w:t>
+      </w:r>
+      <w:r>
+        <w:rPr>
+          <w:rFonts w:ascii="Segoe UI" w:eastAsia="Times New Roman" w:hAnsi="Segoe UI" w:cs="Segoe UI"/>
+          <w:color w:val="333333"/>
+          <w:sz w:val="24"/>
+          <w:szCs w:val="24"/>
+        </w:rPr>
+        <w:t xml:space="preserve"> are near each other; STD is almost equal as well. At the exploratory sta</w:t>
+      </w:r>
+      <w:r>
+        <w:rPr>
+          <w:rFonts w:ascii="Segoe UI" w:eastAsia="Times New Roman" w:hAnsi="Segoe UI" w:cs="Segoe UI"/>
+          <w:color w:val="333333"/>
+          <w:sz w:val="24"/>
+          <w:szCs w:val="24"/>
+        </w:rPr>
+        <w:t xml:space="preserve">ge, it is not apparent that women put </w:t>
+      </w:r>
+      <w:r>
+        <w:rPr>
+          <w:rFonts w:ascii="Segoe UI" w:eastAsia="Times New Roman" w:hAnsi="Segoe UI" w:cs="Segoe UI"/>
+          <w:color w:val="333333"/>
+          <w:sz w:val="24"/>
+          <w:szCs w:val="24"/>
+        </w:rPr>
+        <w:t xml:space="preserve">more </w:t>
+      </w:r>
+      <w:r>
+        <w:rPr>
+          <w:rFonts w:ascii="Segoe UI" w:eastAsia="Times New Roman" w:hAnsi="Segoe UI" w:cs="Segoe UI"/>
+          <w:color w:val="333333"/>
+          <w:sz w:val="24"/>
+          <w:szCs w:val="24"/>
+        </w:rPr>
+        <w:t>weight on intelligence</w:t>
+      </w:r>
+      <w:r>
+        <w:rPr>
+          <w:rFonts w:ascii="Segoe UI" w:eastAsia="Times New Roman" w:hAnsi="Segoe UI" w:cs="Segoe UI"/>
+          <w:color w:val="333333"/>
+          <w:sz w:val="24"/>
+          <w:szCs w:val="24"/>
+        </w:rPr>
+        <w:t xml:space="preserve"> than men do</w:t>
+      </w:r>
+      <w:r>
+        <w:rPr>
+          <w:rFonts w:ascii="Segoe UI" w:eastAsia="Times New Roman" w:hAnsi="Segoe UI" w:cs="Segoe UI"/>
+          <w:color w:val="333333"/>
+          <w:sz w:val="24"/>
+          <w:szCs w:val="24"/>
+        </w:rPr>
+        <w:t xml:space="preserve">. Later steps will show this. </w:t>
+      </w:r>
+      <w:r>
+        <w:rPr>
+          <w:rFonts w:ascii="Segoe UI" w:eastAsia="Times New Roman" w:hAnsi="Segoe UI" w:cs="Segoe UI"/>
+          <w:color w:val="333333"/>
+          <w:sz w:val="24"/>
+          <w:szCs w:val="24"/>
+        </w:rPr>
+        <w:t>However, there is disparity in ambitiousness sought by gender</w:t>
+      </w:r>
+      <w:r>
+        <w:rPr>
+          <w:rFonts w:ascii="Segoe UI" w:eastAsia="Times New Roman" w:hAnsi="Segoe UI" w:cs="Segoe UI"/>
+          <w:color w:val="333333"/>
+          <w:sz w:val="24"/>
+          <w:szCs w:val="24"/>
+        </w:rPr>
+        <w:t>. Males, on average, weighted ambitiousness with 8.78 (STD 5.93) and females weighted ambitiousness at 12.82 (STD 5.63).</w:t>
+      </w:r>
+    </w:p>
+    <w:p>
+      <w:pPr>
+        <w:spacing w:after="240" w:line="240" w:lineRule="auto"/>
+        <w:rPr>
+          <w:rFonts w:ascii="Segoe UI" w:eastAsia="Times New Roman" w:hAnsi="Segoe UI" w:cs="Segoe UI"/>
+          <w:color w:val="333333"/>
+          <w:sz w:val="24"/>
+          <w:szCs w:val="24"/>
+        </w:rPr>
+      </w:pPr>
+      <w:r>
+        <w:rPr>
+          <w:rFonts w:ascii="Segoe UI" w:eastAsia="Times New Roman" w:hAnsi="Segoe UI" w:cs="Segoe UI"/>
+          <w:color w:val="333333"/>
+          <w:sz w:val="24"/>
+          <w:szCs w:val="24"/>
+        </w:rPr>
+        <w:t xml:space="preserve">Other things apparent from skimming the dataset is that there are lots of </w:t>
+      </w:r>
+      <w:proofErr w:type="spellStart"/>
+      <w:r>
+        <w:rPr>
+          <w:rFonts w:ascii="Segoe UI" w:eastAsia="Times New Roman" w:hAnsi="Segoe UI" w:cs="Segoe UI"/>
+          <w:color w:val="333333"/>
+          <w:sz w:val="24"/>
+          <w:szCs w:val="24"/>
+        </w:rPr>
+        <w:t>NaN</w:t>
+      </w:r>
+      <w:proofErr w:type="spellEnd"/>
+      <w:r>
+        <w:rPr>
+          <w:rFonts w:ascii="Segoe UI" w:eastAsia="Times New Roman" w:hAnsi="Segoe UI" w:cs="Segoe UI"/>
+          <w:color w:val="333333"/>
+          <w:sz w:val="24"/>
+          <w:szCs w:val="24"/>
+        </w:rPr>
+        <w:t xml:space="preserve"> values once loaded into a Pandas </w:t>
+      </w:r>
+      <w:proofErr w:type="spellStart"/>
+      <w:r>
+        <w:rPr>
+          <w:rFonts w:ascii="Segoe UI" w:eastAsia="Times New Roman" w:hAnsi="Segoe UI" w:cs="Segoe UI"/>
+          <w:color w:val="333333"/>
+          <w:sz w:val="24"/>
+          <w:szCs w:val="24"/>
+        </w:rPr>
+        <w:t>DataFrame</w:t>
+      </w:r>
+      <w:proofErr w:type="spellEnd"/>
+      <w:r>
+        <w:rPr>
+          <w:rFonts w:ascii="Segoe UI" w:eastAsia="Times New Roman" w:hAnsi="Segoe UI" w:cs="Segoe UI"/>
+          <w:color w:val="333333"/>
+          <w:sz w:val="24"/>
+          <w:szCs w:val="24"/>
+        </w:rPr>
+        <w:t xml:space="preserve">. </w:t>
+      </w:r>
+      <w:r>
+        <w:rPr>
+          <w:rFonts w:ascii="Segoe UI" w:eastAsia="Times New Roman" w:hAnsi="Segoe UI" w:cs="Segoe UI"/>
+          <w:color w:val="333333"/>
+          <w:sz w:val="24"/>
+          <w:szCs w:val="24"/>
+        </w:rPr>
+        <w:t>Part of t</w:t>
+      </w:r>
+      <w:r>
+        <w:rPr>
+          <w:rFonts w:ascii="Segoe UI" w:eastAsia="Times New Roman" w:hAnsi="Segoe UI" w:cs="Segoe UI"/>
+          <w:color w:val="333333"/>
+          <w:sz w:val="24"/>
+          <w:szCs w:val="24"/>
+        </w:rPr>
+        <w:t>his is by design of the experiment</w:t>
+      </w:r>
+      <w:r>
+        <w:rPr>
+          <w:rFonts w:ascii="Segoe UI" w:eastAsia="Times New Roman" w:hAnsi="Segoe UI" w:cs="Segoe UI"/>
+          <w:color w:val="333333"/>
+          <w:sz w:val="24"/>
+          <w:szCs w:val="24"/>
+        </w:rPr>
+        <w:t>; some fields were left empty as a control for the experiment. In addition, t</w:t>
+      </w:r>
+      <w:r>
+        <w:rPr>
+          <w:rFonts w:ascii="Segoe UI" w:eastAsia="Times New Roman" w:hAnsi="Segoe UI" w:cs="Segoe UI"/>
+          <w:color w:val="333333"/>
+          <w:sz w:val="24"/>
+          <w:szCs w:val="24"/>
+        </w:rPr>
+        <w:t xml:space="preserve">he Data Key file states that funding was issue in gathering samples. </w:t>
+      </w:r>
+      <w:r>
+        <w:rPr>
+          <w:rFonts w:ascii="Segoe UI" w:eastAsia="Times New Roman" w:hAnsi="Segoe UI" w:cs="Segoe UI"/>
+          <w:color w:val="333333"/>
+          <w:sz w:val="24"/>
+          <w:szCs w:val="24"/>
+        </w:rPr>
+        <w:t>Other explanations include s</w:t>
+      </w:r>
+      <w:r>
+        <w:rPr>
+          <w:rFonts w:ascii="Segoe UI" w:eastAsia="Times New Roman" w:hAnsi="Segoe UI" w:cs="Segoe UI"/>
+          <w:color w:val="333333"/>
+          <w:sz w:val="24"/>
+          <w:szCs w:val="24"/>
+        </w:rPr>
+        <w:t xml:space="preserve">ome fields </w:t>
+      </w:r>
+      <w:r>
+        <w:rPr>
+          <w:rFonts w:ascii="Segoe UI" w:eastAsia="Times New Roman" w:hAnsi="Segoe UI" w:cs="Segoe UI"/>
+          <w:color w:val="333333"/>
+          <w:sz w:val="24"/>
+          <w:szCs w:val="24"/>
+        </w:rPr>
+        <w:t xml:space="preserve">being </w:t>
+      </w:r>
+      <w:r>
+        <w:rPr>
+          <w:rFonts w:ascii="Segoe UI" w:eastAsia="Times New Roman" w:hAnsi="Segoe UI" w:cs="Segoe UI"/>
+          <w:color w:val="333333"/>
+          <w:sz w:val="24"/>
+          <w:szCs w:val="24"/>
+        </w:rPr>
+        <w:t>left e</w:t>
+      </w:r>
+      <w:r>
+        <w:rPr>
+          <w:rFonts w:ascii="Segoe UI" w:eastAsia="Times New Roman" w:hAnsi="Segoe UI" w:cs="Segoe UI"/>
+          <w:color w:val="333333"/>
+          <w:sz w:val="24"/>
+          <w:szCs w:val="24"/>
+        </w:rPr>
+        <w:t xml:space="preserve">mpty by respondents accidently, </w:t>
+      </w:r>
+      <w:r>
+        <w:rPr>
+          <w:rFonts w:ascii="Segoe UI" w:eastAsia="Times New Roman" w:hAnsi="Segoe UI" w:cs="Segoe UI"/>
+          <w:color w:val="333333"/>
+          <w:sz w:val="24"/>
+          <w:szCs w:val="24"/>
+        </w:rPr>
+        <w:t>discomfort</w:t>
+      </w:r>
+      <w:r>
+        <w:rPr>
+          <w:rFonts w:ascii="Segoe UI" w:eastAsia="Times New Roman" w:hAnsi="Segoe UI" w:cs="Segoe UI"/>
+          <w:color w:val="333333"/>
+          <w:sz w:val="24"/>
+          <w:szCs w:val="24"/>
+        </w:rPr>
+        <w:t xml:space="preserve"> caused by the question</w:t>
+      </w:r>
+      <w:r>
+        <w:rPr>
+          <w:rFonts w:ascii="Segoe UI" w:eastAsia="Times New Roman" w:hAnsi="Segoe UI" w:cs="Segoe UI"/>
+          <w:color w:val="333333"/>
+          <w:sz w:val="24"/>
+          <w:szCs w:val="24"/>
+        </w:rPr>
+        <w:t xml:space="preserve">, or </w:t>
+      </w:r>
+      <w:r>
+        <w:rPr>
+          <w:rFonts w:ascii="Segoe UI" w:eastAsia="Times New Roman" w:hAnsi="Segoe UI" w:cs="Segoe UI"/>
+          <w:color w:val="333333"/>
+          <w:sz w:val="24"/>
+          <w:szCs w:val="24"/>
+        </w:rPr>
+        <w:t xml:space="preserve">that </w:t>
+      </w:r>
+      <w:r>
+        <w:rPr>
+          <w:rFonts w:ascii="Segoe UI" w:eastAsia="Times New Roman" w:hAnsi="Segoe UI" w:cs="Segoe UI"/>
+          <w:color w:val="333333"/>
+          <w:sz w:val="24"/>
+          <w:szCs w:val="24"/>
+        </w:rPr>
+        <w:t xml:space="preserve">the question </w:t>
+      </w:r>
+      <w:r>
+        <w:rPr>
+          <w:rFonts w:ascii="Segoe UI" w:eastAsia="Times New Roman" w:hAnsi="Segoe UI" w:cs="Segoe UI"/>
+          <w:color w:val="333333"/>
+          <w:sz w:val="24"/>
+          <w:szCs w:val="24"/>
+        </w:rPr>
+        <w:t>was not applicable to the person.</w:t>
       </w:r>
       <w:r>
         <w:rPr>
@@ -2757,220 +3596,42 @@
           <w:sz w:val="24"/>
           <w:szCs w:val="24"/>
         </w:rPr>
-        <w:t xml:space="preserve"> In this case, intelligence averaged to be close. However, there is disparity in ambitiousness sought by gender</w:t>
-      </w:r>
-    </w:p>
-    <w:p>
-      <w:pPr>
-        <w:spacing w:after="240" w:line="240" w:lineRule="auto"/>
-        <w:rPr>
-          <w:rFonts w:ascii="Segoe UI" w:eastAsia="Times New Roman" w:hAnsi="Segoe UI" w:cs="Segoe UI"/>
-          <w:color w:val="333333"/>
-          <w:sz w:val="24"/>
-          <w:szCs w:val="24"/>
-        </w:rPr>
-      </w:pPr>
-    </w:p>
-    <w:p>
-      <w:pPr>
-        <w:spacing w:after="240" w:line="240" w:lineRule="auto"/>
-        <w:rPr>
-          <w:rFonts w:ascii="Segoe UI" w:eastAsia="Times New Roman" w:hAnsi="Segoe UI" w:cs="Segoe UI"/>
-          <w:color w:val="333333"/>
-          <w:sz w:val="24"/>
-          <w:szCs w:val="24"/>
-        </w:rPr>
-      </w:pPr>
-      <w:r>
-        <w:rPr>
-          <w:rFonts w:ascii="Segoe UI" w:eastAsia="Times New Roman" w:hAnsi="Segoe UI" w:cs="Segoe UI"/>
-          <w:color w:val="333333"/>
-          <w:sz w:val="24"/>
-          <w:szCs w:val="24"/>
-        </w:rPr>
-        <w:t>Things to do: 1) select features with highest number of samples available. 2) exclude samples with NaN values. 3) Type</w:t>
-      </w:r>
-      <w:r>
-        <w:rPr>
-          <w:rFonts w:ascii="Segoe UI" w:eastAsia="Times New Roman" w:hAnsi="Segoe UI" w:cs="Segoe UI"/>
-          <w:color w:val="333333"/>
-          <w:sz w:val="24"/>
-          <w:szCs w:val="24"/>
-        </w:rPr>
-        <w:t>cast</w:t>
-      </w:r>
-      <w:r>
-        <w:rPr>
-          <w:rFonts w:ascii="Segoe UI" w:eastAsia="Times New Roman" w:hAnsi="Segoe UI" w:cs="Segoe UI"/>
-          <w:color w:val="333333"/>
-          <w:sz w:val="24"/>
-          <w:szCs w:val="24"/>
-        </w:rPr>
-        <w:t xml:space="preserve"> fields like income, SAT scores, and </w:t>
-      </w:r>
-      <w:r>
-        <w:rPr>
-          <w:rFonts w:ascii="Segoe UI" w:eastAsia="Times New Roman" w:hAnsi="Segoe UI" w:cs="Segoe UI"/>
-          <w:color w:val="333333"/>
-          <w:sz w:val="24"/>
-          <w:szCs w:val="24"/>
-        </w:rPr>
-        <w:t>zipcode.</w:t>
-      </w:r>
-    </w:p>
-    <w:p>
-      <w:pPr>
-        <w:spacing w:after="240" w:line="240" w:lineRule="auto"/>
-        <w:rPr>
-          <w:rFonts w:ascii="Segoe UI" w:eastAsia="Times New Roman" w:hAnsi="Segoe UI" w:cs="Segoe UI"/>
-          <w:color w:val="333333"/>
-          <w:sz w:val="24"/>
-          <w:szCs w:val="24"/>
-        </w:rPr>
-      </w:pPr>
-      <w:r>
-        <w:rPr>
-          <w:rFonts w:ascii="Segoe UI" w:eastAsia="Times New Roman" w:hAnsi="Segoe UI" w:cs="Segoe UI"/>
-          <w:color w:val="333333"/>
-          <w:sz w:val="24"/>
-          <w:szCs w:val="24"/>
-        </w:rPr>
-        <w:t xml:space="preserve"> Questions to ask yourself when writing this section:</w:t>
-      </w:r>
-    </w:p>
-    <w:p>
-      <w:pPr>
-        <w:numPr>
-          <w:ilvl w:val="0"/>
-          <w:numId w:val="4"/>
-        </w:numPr>
-        <w:spacing w:before="100" w:beforeAutospacing="1" w:after="100" w:afterAutospacing="1" w:line="240" w:lineRule="auto"/>
-        <w:rPr>
-          <w:rFonts w:ascii="Segoe UI" w:eastAsia="Times New Roman" w:hAnsi="Segoe UI" w:cs="Segoe UI"/>
-          <w:color w:val="333333"/>
-          <w:sz w:val="24"/>
-          <w:szCs w:val="24"/>
-        </w:rPr>
-      </w:pPr>
-      <w:r>
-        <w:rPr>
-          <w:rFonts w:ascii="Segoe UI" w:eastAsia="Times New Roman" w:hAnsi="Segoe UI" w:cs="Segoe UI"/>
-          <w:i/>
-          <w:iCs/>
-          <w:color w:val="333333"/>
-          <w:sz w:val="24"/>
-          <w:szCs w:val="24"/>
-        </w:rPr>
-        <w:t>If a dataset is present for this problem, have you thoroughly discussed certain features about the dataset? Has a data sample been provided to the reader?</w:t>
-      </w:r>
-    </w:p>
-    <w:p>
-      <w:pPr>
-        <w:numPr>
-          <w:ilvl w:val="0"/>
-          <w:numId w:val="4"/>
-        </w:numPr>
-        <w:spacing w:before="60" w:after="100" w:afterAutospacing="1" w:line="240" w:lineRule="auto"/>
-        <w:rPr>
-          <w:rFonts w:ascii="Segoe UI" w:eastAsia="Times New Roman" w:hAnsi="Segoe UI" w:cs="Segoe UI"/>
-          <w:color w:val="333333"/>
-          <w:sz w:val="24"/>
-          <w:szCs w:val="24"/>
-        </w:rPr>
-      </w:pPr>
-      <w:r>
-        <w:rPr>
-          <w:rFonts w:ascii="Segoe UI" w:eastAsia="Times New Roman" w:hAnsi="Segoe UI" w:cs="Segoe UI"/>
-          <w:i/>
-          <w:iCs/>
-          <w:color w:val="333333"/>
-          <w:sz w:val="24"/>
-          <w:szCs w:val="24"/>
-        </w:rPr>
-        <w:t>If a dataset is present for this problem, are statistics about the dataset calculated and reported? Have any relevant results from this calculation been discussed?</w:t>
-      </w:r>
-    </w:p>
-    <w:p>
-      <w:pPr>
-        <w:numPr>
-          <w:ilvl w:val="0"/>
-          <w:numId w:val="4"/>
-        </w:numPr>
-        <w:spacing w:before="60" w:after="100" w:afterAutospacing="1" w:line="240" w:lineRule="auto"/>
-        <w:rPr>
-          <w:rFonts w:ascii="Segoe UI" w:eastAsia="Times New Roman" w:hAnsi="Segoe UI" w:cs="Segoe UI"/>
-          <w:color w:val="333333"/>
-          <w:sz w:val="24"/>
-          <w:szCs w:val="24"/>
-        </w:rPr>
-      </w:pPr>
-      <w:r>
-        <w:rPr>
-          <w:rFonts w:ascii="Segoe UI" w:eastAsia="Times New Roman" w:hAnsi="Segoe UI" w:cs="Segoe UI"/>
-          <w:i/>
-          <w:iCs/>
-          <w:color w:val="333333"/>
-          <w:sz w:val="24"/>
-          <w:szCs w:val="24"/>
-        </w:rPr>
-        <w:t>If a dataset is </w:t>
-      </w:r>
-      <w:r>
+        <w:t>Finally, outlier detection by Turkey's Method yielded 239 samples across 15 different features.</w:t>
+      </w:r>
+    </w:p>
+    <w:p>
+      <w:pPr>
+        <w:rPr>
+          <w:rFonts w:ascii="Segoe UI" w:eastAsia="Times New Roman" w:hAnsi="Segoe UI" w:cs="Segoe UI"/>
+          <w:color w:val="333333"/>
+          <w:sz w:val="24"/>
+          <w:szCs w:val="24"/>
+        </w:rPr>
+      </w:pPr>
+      <w:r>
+        <w:rPr>
+          <w:rFonts w:ascii="Segoe UI" w:eastAsia="Times New Roman" w:hAnsi="Segoe UI" w:cs="Segoe UI"/>
+          <w:color w:val="333333"/>
+          <w:sz w:val="24"/>
+          <w:szCs w:val="24"/>
+        </w:rPr>
+        <w:br w:type="page"/>
+      </w:r>
+    </w:p>
+    <w:p>
+      <w:pPr>
+        <w:spacing w:before="360" w:after="240" w:line="240" w:lineRule="auto"/>
+        <w:outlineLvl w:val="2"/>
         <w:rPr>
           <w:rFonts w:ascii="Segoe UI" w:eastAsia="Times New Roman" w:hAnsi="Segoe UI" w:cs="Segoe UI"/>
           <w:b/>
           <w:bCs/>
-          <w:i/>
-          <w:iCs/>
-          <w:color w:val="333333"/>
-          <w:sz w:val="24"/>
-          <w:szCs w:val="24"/>
-        </w:rPr>
-        <w:t>not</w:t>
-      </w:r>
-      <w:r>
-        <w:rPr>
-          <w:rFonts w:ascii="Segoe UI" w:eastAsia="Times New Roman" w:hAnsi="Segoe UI" w:cs="Segoe UI"/>
-          <w:i/>
-          <w:iCs/>
-          <w:color w:val="333333"/>
-          <w:sz w:val="24"/>
-          <w:szCs w:val="24"/>
-        </w:rPr>
-        <w:t> present for this problem, has discussion been made about the input space or input data for your problem?</w:t>
-      </w:r>
-    </w:p>
-    <w:p>
-      <w:pPr>
-        <w:numPr>
-          <w:ilvl w:val="0"/>
-          <w:numId w:val="4"/>
-        </w:numPr>
-        <w:spacing w:before="60" w:after="100" w:afterAutospacing="1" w:line="240" w:lineRule="auto"/>
-        <w:rPr>
-          <w:rFonts w:ascii="Segoe UI" w:eastAsia="Times New Roman" w:hAnsi="Segoe UI" w:cs="Segoe UI"/>
-          <w:color w:val="333333"/>
-          <w:sz w:val="24"/>
-          <w:szCs w:val="24"/>
-        </w:rPr>
-      </w:pPr>
-      <w:r>
-        <w:rPr>
-          <w:rFonts w:ascii="Segoe UI" w:eastAsia="Times New Roman" w:hAnsi="Segoe UI" w:cs="Segoe UI"/>
-          <w:i/>
-          <w:iCs/>
-          <w:color w:val="333333"/>
-          <w:sz w:val="24"/>
-          <w:szCs w:val="24"/>
-        </w:rPr>
-        <w:lastRenderedPageBreak/>
-        <w:t>Are there any abnormalities or characteristics about the input space or dataset that need to be addressed? (categorical variables, missing values, outliers, etc.)</w:t>
-      </w:r>
-    </w:p>
-    <w:p>
-      <w:pPr>
-        <w:spacing w:before="360" w:after="240" w:line="240" w:lineRule="auto"/>
-        <w:outlineLvl w:val="2"/>
+          <w:color w:val="333333"/>
+          <w:sz w:val="30"/>
+          <w:szCs w:val="30"/>
+        </w:rPr>
+      </w:pPr>
+      <w:r>
         <w:rPr>
           <w:rFonts w:ascii="Segoe UI" w:eastAsia="Times New Roman" w:hAnsi="Segoe UI" w:cs="Segoe UI"/>
           <w:b/>
@@ -2979,16 +3640,7 @@
           <w:sz w:val="30"/>
           <w:szCs w:val="30"/>
         </w:rPr>
-      </w:pPr>
-      <w:r>
-        <w:rPr>
-          <w:rFonts w:ascii="Segoe UI" w:eastAsia="Times New Roman" w:hAnsi="Segoe UI" w:cs="Segoe UI"/>
-          <w:b/>
-          <w:bCs/>
-          <w:color w:val="333333"/>
-          <w:sz w:val="30"/>
-          <w:szCs w:val="30"/>
-        </w:rPr>
+        <w:lastRenderedPageBreak/>
         <w:t>Exploratory Visualization</w:t>
       </w:r>
     </w:p>
@@ -3255,7 +3907,47 @@
           <w:sz w:val="24"/>
           <w:szCs w:val="24"/>
         </w:rPr>
-        <w:t>The benchmark model that my project will be compared against is a compilation of two linear models. Fisman and Iyengar proposed several models to determine decisions of participants based off what daters believed important. In fact, looking through the attached article. "</w:t>
+        <w:t xml:space="preserve">The benchmark model that my project will be compared against is a compilation of two linear models. </w:t>
+      </w:r>
+      <w:proofErr w:type="spellStart"/>
+      <w:r>
+        <w:rPr>
+          <w:rFonts w:ascii="Segoe UI" w:eastAsia="Times New Roman" w:hAnsi="Segoe UI" w:cs="Segoe UI"/>
+          <w:color w:val="333333"/>
+          <w:sz w:val="24"/>
+          <w:szCs w:val="24"/>
+        </w:rPr>
+        <w:t>Fisman</w:t>
+      </w:r>
+      <w:proofErr w:type="spellEnd"/>
+      <w:r>
+        <w:rPr>
+          <w:rFonts w:ascii="Segoe UI" w:eastAsia="Times New Roman" w:hAnsi="Segoe UI" w:cs="Segoe UI"/>
+          <w:color w:val="333333"/>
+          <w:sz w:val="24"/>
+          <w:szCs w:val="24"/>
+        </w:rPr>
+        <w:t xml:space="preserve"> and </w:t>
+      </w:r>
+      <w:proofErr w:type="spellStart"/>
+      <w:r>
+        <w:rPr>
+          <w:rFonts w:ascii="Segoe UI" w:eastAsia="Times New Roman" w:hAnsi="Segoe UI" w:cs="Segoe UI"/>
+          <w:color w:val="333333"/>
+          <w:sz w:val="24"/>
+          <w:szCs w:val="24"/>
+        </w:rPr>
+        <w:t>Iyengar</w:t>
+      </w:r>
+      <w:proofErr w:type="spellEnd"/>
+      <w:r>
+        <w:rPr>
+          <w:rFonts w:ascii="Segoe UI" w:eastAsia="Times New Roman" w:hAnsi="Segoe UI" w:cs="Segoe UI"/>
+          <w:color w:val="333333"/>
+          <w:sz w:val="24"/>
+          <w:szCs w:val="24"/>
+        </w:rPr>
+        <w:t xml:space="preserve"> proposed several models to determine decisions of participants based off what daters believed important. In fact, looking through the attached article. "</w:t>
       </w:r>
       <w:r>
         <w:rPr>
@@ -3467,135 +4159,135 @@
           <w:sz w:val="24"/>
           <w:szCs w:val="24"/>
         </w:rPr>
+        <w:t xml:space="preserve">the Decision function dependent on </w:t>
+      </w:r>
+      <w:r>
+        <w:rPr>
+          <w:rFonts w:ascii="Segoe UI" w:eastAsia="Times New Roman" w:hAnsi="Segoe UI" w:cs="Segoe UI"/>
+          <w:color w:val="333333"/>
+          <w:sz w:val="24"/>
+          <w:szCs w:val="24"/>
+        </w:rPr>
+        <w:t>new features formed from</w:t>
+      </w:r>
+      <w:r>
+        <w:rPr>
+          <w:rFonts w:ascii="Segoe UI" w:eastAsia="Times New Roman" w:hAnsi="Segoe UI" w:cs="Segoe UI"/>
+          <w:color w:val="333333"/>
+          <w:sz w:val="24"/>
+          <w:szCs w:val="24"/>
+        </w:rPr>
+        <w:t xml:space="preserve"> rating</w:t>
+      </w:r>
+      <w:r>
+        <w:rPr>
+          <w:rFonts w:ascii="Segoe UI" w:eastAsia="Times New Roman" w:hAnsi="Segoe UI" w:cs="Segoe UI"/>
+          <w:color w:val="333333"/>
+          <w:sz w:val="24"/>
+          <w:szCs w:val="24"/>
+        </w:rPr>
+        <w:t>s</w:t>
+      </w:r>
+      <w:r>
+        <w:rPr>
+          <w:rFonts w:ascii="Segoe UI" w:eastAsia="Times New Roman" w:hAnsi="Segoe UI" w:cs="Segoe UI"/>
+          <w:color w:val="333333"/>
+          <w:sz w:val="24"/>
+          <w:szCs w:val="24"/>
+        </w:rPr>
+        <w:t xml:space="preserve"> </w:t>
+      </w:r>
+      <w:r>
+        <w:rPr>
+          <w:rFonts w:ascii="Segoe UI" w:eastAsia="Times New Roman" w:hAnsi="Segoe UI" w:cs="Segoe UI"/>
+          <w:color w:val="333333"/>
+          <w:sz w:val="24"/>
+          <w:szCs w:val="24"/>
+        </w:rPr>
+        <w:t>received from a</w:t>
+      </w:r>
+      <w:r>
+        <w:rPr>
+          <w:rFonts w:ascii="Segoe UI" w:eastAsia="Times New Roman" w:hAnsi="Segoe UI" w:cs="Segoe UI"/>
+          <w:color w:val="333333"/>
+          <w:sz w:val="24"/>
+          <w:szCs w:val="24"/>
+        </w:rPr>
+        <w:t xml:space="preserve"> date</w:t>
+      </w:r>
+      <w:r>
+        <w:rPr>
+          <w:rFonts w:ascii="Segoe UI" w:eastAsia="Times New Roman" w:hAnsi="Segoe UI" w:cs="Segoe UI"/>
+          <w:color w:val="333333"/>
+          <w:sz w:val="24"/>
+          <w:szCs w:val="24"/>
+        </w:rPr>
+        <w:t>r's partner</w:t>
+      </w:r>
+      <w:r>
+        <w:rPr>
+          <w:rFonts w:ascii="Segoe UI" w:eastAsia="Times New Roman" w:hAnsi="Segoe UI" w:cs="Segoe UI"/>
+          <w:color w:val="333333"/>
+          <w:sz w:val="24"/>
+          <w:szCs w:val="24"/>
+        </w:rPr>
+        <w:t xml:space="preserve"> and self rating of </w:t>
+      </w:r>
+      <w:r>
+        <w:rPr>
+          <w:rFonts w:ascii="Segoe UI" w:eastAsia="Times New Roman" w:hAnsi="Segoe UI" w:cs="Segoe UI"/>
+          <w:color w:val="333333"/>
+          <w:sz w:val="24"/>
+          <w:szCs w:val="24"/>
+        </w:rPr>
+        <w:t xml:space="preserve">the </w:t>
+      </w:r>
+      <w:r>
+        <w:rPr>
+          <w:rFonts w:ascii="Segoe UI" w:eastAsia="Times New Roman" w:hAnsi="Segoe UI" w:cs="Segoe UI"/>
+          <w:color w:val="333333"/>
+          <w:sz w:val="24"/>
+          <w:szCs w:val="24"/>
+        </w:rPr>
+        <w:t>date</w:t>
+      </w:r>
+      <w:r>
+        <w:rPr>
+          <w:rFonts w:ascii="Segoe UI" w:eastAsia="Times New Roman" w:hAnsi="Segoe UI" w:cs="Segoe UI"/>
+          <w:color w:val="333333"/>
+          <w:sz w:val="24"/>
+          <w:szCs w:val="24"/>
+        </w:rPr>
+        <w:t>r</w:t>
+      </w:r>
+      <w:r>
+        <w:rPr>
+          <w:rFonts w:ascii="Segoe UI" w:eastAsia="Times New Roman" w:hAnsi="Segoe UI" w:cs="Segoe UI"/>
+          <w:color w:val="333333"/>
+          <w:sz w:val="24"/>
+          <w:szCs w:val="24"/>
+        </w:rPr>
+        <w:t>.</w:t>
+      </w:r>
+    </w:p>
+    <w:p>
+      <w:pPr>
+        <w:spacing w:after="240" w:line="240" w:lineRule="auto"/>
+        <w:rPr>
+          <w:rFonts w:ascii="Segoe UI" w:eastAsia="Times New Roman" w:hAnsi="Segoe UI" w:cs="Segoe UI"/>
+          <w:color w:val="333333"/>
+          <w:sz w:val="24"/>
+          <w:szCs w:val="24"/>
+        </w:rPr>
+      </w:pPr>
+      <w:r>
+        <w:rPr>
+          <w:rFonts w:ascii="Segoe UI" w:eastAsia="Times New Roman" w:hAnsi="Segoe UI" w:cs="Segoe UI"/>
+          <w:color w:val="333333"/>
+          <w:sz w:val="24"/>
+          <w:szCs w:val="24"/>
+        </w:rPr>
         <w:lastRenderedPageBreak/>
-        <w:t xml:space="preserve">the Decision function dependent on </w:t>
-      </w:r>
-      <w:r>
-        <w:rPr>
-          <w:rFonts w:ascii="Segoe UI" w:eastAsia="Times New Roman" w:hAnsi="Segoe UI" w:cs="Segoe UI"/>
-          <w:color w:val="333333"/>
-          <w:sz w:val="24"/>
-          <w:szCs w:val="24"/>
-        </w:rPr>
-        <w:t>new features formed from</w:t>
-      </w:r>
-      <w:r>
-        <w:rPr>
-          <w:rFonts w:ascii="Segoe UI" w:eastAsia="Times New Roman" w:hAnsi="Segoe UI" w:cs="Segoe UI"/>
-          <w:color w:val="333333"/>
-          <w:sz w:val="24"/>
-          <w:szCs w:val="24"/>
-        </w:rPr>
-        <w:t xml:space="preserve"> rating</w:t>
-      </w:r>
-      <w:r>
-        <w:rPr>
-          <w:rFonts w:ascii="Segoe UI" w:eastAsia="Times New Roman" w:hAnsi="Segoe UI" w:cs="Segoe UI"/>
-          <w:color w:val="333333"/>
-          <w:sz w:val="24"/>
-          <w:szCs w:val="24"/>
-        </w:rPr>
-        <w:t>s</w:t>
-      </w:r>
-      <w:r>
-        <w:rPr>
-          <w:rFonts w:ascii="Segoe UI" w:eastAsia="Times New Roman" w:hAnsi="Segoe UI" w:cs="Segoe UI"/>
-          <w:color w:val="333333"/>
-          <w:sz w:val="24"/>
-          <w:szCs w:val="24"/>
-        </w:rPr>
-        <w:t xml:space="preserve"> </w:t>
-      </w:r>
-      <w:r>
-        <w:rPr>
-          <w:rFonts w:ascii="Segoe UI" w:eastAsia="Times New Roman" w:hAnsi="Segoe UI" w:cs="Segoe UI"/>
-          <w:color w:val="333333"/>
-          <w:sz w:val="24"/>
-          <w:szCs w:val="24"/>
-        </w:rPr>
-        <w:t>received from a</w:t>
-      </w:r>
-      <w:r>
-        <w:rPr>
-          <w:rFonts w:ascii="Segoe UI" w:eastAsia="Times New Roman" w:hAnsi="Segoe UI" w:cs="Segoe UI"/>
-          <w:color w:val="333333"/>
-          <w:sz w:val="24"/>
-          <w:szCs w:val="24"/>
-        </w:rPr>
-        <w:t xml:space="preserve"> date</w:t>
-      </w:r>
-      <w:r>
-        <w:rPr>
-          <w:rFonts w:ascii="Segoe UI" w:eastAsia="Times New Roman" w:hAnsi="Segoe UI" w:cs="Segoe UI"/>
-          <w:color w:val="333333"/>
-          <w:sz w:val="24"/>
-          <w:szCs w:val="24"/>
-        </w:rPr>
-        <w:t>r's partner</w:t>
-      </w:r>
-      <w:r>
-        <w:rPr>
-          <w:rFonts w:ascii="Segoe UI" w:eastAsia="Times New Roman" w:hAnsi="Segoe UI" w:cs="Segoe UI"/>
-          <w:color w:val="333333"/>
-          <w:sz w:val="24"/>
-          <w:szCs w:val="24"/>
-        </w:rPr>
-        <w:t xml:space="preserve"> and self rating of </w:t>
-      </w:r>
-      <w:r>
-        <w:rPr>
-          <w:rFonts w:ascii="Segoe UI" w:eastAsia="Times New Roman" w:hAnsi="Segoe UI" w:cs="Segoe UI"/>
-          <w:color w:val="333333"/>
-          <w:sz w:val="24"/>
-          <w:szCs w:val="24"/>
-        </w:rPr>
-        <w:t xml:space="preserve">the </w:t>
-      </w:r>
-      <w:r>
-        <w:rPr>
-          <w:rFonts w:ascii="Segoe UI" w:eastAsia="Times New Roman" w:hAnsi="Segoe UI" w:cs="Segoe UI"/>
-          <w:color w:val="333333"/>
-          <w:sz w:val="24"/>
-          <w:szCs w:val="24"/>
-        </w:rPr>
-        <w:t>date</w:t>
-      </w:r>
-      <w:r>
-        <w:rPr>
-          <w:rFonts w:ascii="Segoe UI" w:eastAsia="Times New Roman" w:hAnsi="Segoe UI" w:cs="Segoe UI"/>
-          <w:color w:val="333333"/>
-          <w:sz w:val="24"/>
-          <w:szCs w:val="24"/>
-        </w:rPr>
-        <w:t>r</w:t>
-      </w:r>
-      <w:r>
-        <w:rPr>
-          <w:rFonts w:ascii="Segoe UI" w:eastAsia="Times New Roman" w:hAnsi="Segoe UI" w:cs="Segoe UI"/>
-          <w:color w:val="333333"/>
-          <w:sz w:val="24"/>
-          <w:szCs w:val="24"/>
-        </w:rPr>
-        <w:t>.</w:t>
-      </w:r>
-    </w:p>
-    <w:p>
-      <w:pPr>
-        <w:spacing w:after="240" w:line="240" w:lineRule="auto"/>
-        <w:rPr>
-          <w:rFonts w:ascii="Segoe UI" w:eastAsia="Times New Roman" w:hAnsi="Segoe UI" w:cs="Segoe UI"/>
-          <w:color w:val="333333"/>
-          <w:sz w:val="24"/>
-          <w:szCs w:val="24"/>
-        </w:rPr>
-      </w:pPr>
-      <w:r>
-        <w:rPr>
-          <w:rFonts w:ascii="Segoe UI" w:eastAsia="Times New Roman" w:hAnsi="Segoe UI" w:cs="Segoe UI"/>
-          <w:color w:val="333333"/>
-          <w:sz w:val="24"/>
-          <w:szCs w:val="24"/>
-        </w:rPr>
         <w:t xml:space="preserve">Finally, the author summarized results for both these Decision function in tables with various statistics: AVG, STD, R2, and so on. The assumption that the authors made in their paper is that people when dating have "straightforward behavior," meaning that </w:t>
       </w:r>
       <w:r>
@@ -3835,7 +4527,27 @@
           <w:sz w:val="24"/>
           <w:szCs w:val="24"/>
         </w:rPr>
-        <w:t xml:space="preserve"> not fall within the specified ranges laid out in the Key file. An example includes entry fields based on the Likert scale from 1 to 10. Some fields have violated these ranges and need to be fixed to conform to the range. Numbers below 1 will be raised to 1; number greater than 10 will be lowered to 10. </w:t>
+        <w:t xml:space="preserve"> not fall within the specified ranges laid out in the Key file. An example includes entry fields based on the </w:t>
+      </w:r>
+      <w:proofErr w:type="spellStart"/>
+      <w:r>
+        <w:rPr>
+          <w:rFonts w:ascii="Segoe UI" w:eastAsia="Times New Roman" w:hAnsi="Segoe UI" w:cs="Segoe UI"/>
+          <w:color w:val="333333"/>
+          <w:sz w:val="24"/>
+          <w:szCs w:val="24"/>
+        </w:rPr>
+        <w:t>Likert</w:t>
+      </w:r>
+      <w:proofErr w:type="spellEnd"/>
+      <w:r>
+        <w:rPr>
+          <w:rFonts w:ascii="Segoe UI" w:eastAsia="Times New Roman" w:hAnsi="Segoe UI" w:cs="Segoe UI"/>
+          <w:color w:val="333333"/>
+          <w:sz w:val="24"/>
+          <w:szCs w:val="24"/>
+        </w:rPr>
+        <w:t xml:space="preserve"> scale from 1 to 10. Some fields have violated these ranges and need to be fixed to conform to the range. Numbers below 1 will be raised to 1; number greater than 10 will be lowered to 10. </w:t>
       </w:r>
     </w:p>
     <w:p>
@@ -3855,7 +4567,47 @@
           <w:sz w:val="24"/>
           <w:szCs w:val="24"/>
         </w:rPr>
-        <w:t xml:space="preserve">Another thing to do with Likert Scale values is to convert them to a scale of 0 - 100 and make sure that values of attraction that are being converted add up 100. To accomplish this I added up the scores on the Likert scale and divided </w:t>
+        <w:t xml:space="preserve">Another thing to do with </w:t>
+      </w:r>
+      <w:proofErr w:type="spellStart"/>
+      <w:r>
+        <w:rPr>
+          <w:rFonts w:ascii="Segoe UI" w:eastAsia="Times New Roman" w:hAnsi="Segoe UI" w:cs="Segoe UI"/>
+          <w:color w:val="333333"/>
+          <w:sz w:val="24"/>
+          <w:szCs w:val="24"/>
+        </w:rPr>
+        <w:t>Likert</w:t>
+      </w:r>
+      <w:proofErr w:type="spellEnd"/>
+      <w:r>
+        <w:rPr>
+          <w:rFonts w:ascii="Segoe UI" w:eastAsia="Times New Roman" w:hAnsi="Segoe UI" w:cs="Segoe UI"/>
+          <w:color w:val="333333"/>
+          <w:sz w:val="24"/>
+          <w:szCs w:val="24"/>
+        </w:rPr>
+        <w:t xml:space="preserve"> Scale values is to convert them to a scale of 0 - 100 and make sure that values of attraction that are being converted add up 100. To accomplish this I added up the scores on the </w:t>
+      </w:r>
+      <w:proofErr w:type="spellStart"/>
+      <w:r>
+        <w:rPr>
+          <w:rFonts w:ascii="Segoe UI" w:eastAsia="Times New Roman" w:hAnsi="Segoe UI" w:cs="Segoe UI"/>
+          <w:color w:val="333333"/>
+          <w:sz w:val="24"/>
+          <w:szCs w:val="24"/>
+        </w:rPr>
+        <w:t>Likert</w:t>
+      </w:r>
+      <w:proofErr w:type="spellEnd"/>
+      <w:r>
+        <w:rPr>
+          <w:rFonts w:ascii="Segoe UI" w:eastAsia="Times New Roman" w:hAnsi="Segoe UI" w:cs="Segoe UI"/>
+          <w:color w:val="333333"/>
+          <w:sz w:val="24"/>
+          <w:szCs w:val="24"/>
+        </w:rPr>
+        <w:t xml:space="preserve"> scale and divided </w:t>
       </w:r>
       <w:r>
         <w:rPr>
@@ -3911,7 +4663,27 @@
           <w:sz w:val="24"/>
           <w:szCs w:val="24"/>
         </w:rPr>
-        <w:t>The dataset had other issues. The instance in mind is where daters were asked to distribute 100 points across each features of attraction in question. Some respondents accidentally distributed more than 100 points across the six features of attraction. This is no problem because these distributions are relative to how the these points were assigned. Normalizing these responses will rescale everything to lie between 0 and 1. Once this subset is cleaned, I will use univariate analysis to see how features of attraction evolve over time.</w:t>
+        <w:t xml:space="preserve">The dataset had other issues. The instance in mind is where daters were asked to distribute 100 points across each features of attraction in question. Some respondents accidentally distributed more than 100 points across the six features of attraction. This is no problem because these distributions are relative to how the these points were assigned. Normalizing these responses will rescale everything to lie between 0 and 1. Once this subset is cleaned, I will use </w:t>
+      </w:r>
+      <w:proofErr w:type="spellStart"/>
+      <w:r>
+        <w:rPr>
+          <w:rFonts w:ascii="Segoe UI" w:eastAsia="Times New Roman" w:hAnsi="Segoe UI" w:cs="Segoe UI"/>
+          <w:color w:val="333333"/>
+          <w:sz w:val="24"/>
+          <w:szCs w:val="24"/>
+        </w:rPr>
+        <w:t>univariate</w:t>
+      </w:r>
+      <w:proofErr w:type="spellEnd"/>
+      <w:r>
+        <w:rPr>
+          <w:rFonts w:ascii="Segoe UI" w:eastAsia="Times New Roman" w:hAnsi="Segoe UI" w:cs="Segoe UI"/>
+          <w:color w:val="333333"/>
+          <w:sz w:val="24"/>
+          <w:szCs w:val="24"/>
+        </w:rPr>
+        <w:t xml:space="preserve"> analysis to see how features of attraction evolve over time.</w:t>
       </w:r>
     </w:p>
     <w:p>
@@ -3931,8 +4703,17 @@
           <w:sz w:val="24"/>
           <w:szCs w:val="24"/>
         </w:rPr>
+        <w:t xml:space="preserve">The second task at hand will be to create a model that will learn from the dataset and attempt to make matches. What I want to explore in this section is if people clustered by </w:t>
+      </w:r>
+      <w:r>
+        <w:rPr>
+          <w:rFonts w:ascii="Segoe UI" w:eastAsia="Times New Roman" w:hAnsi="Segoe UI" w:cs="Segoe UI"/>
+          <w:color w:val="333333"/>
+          <w:sz w:val="24"/>
+          <w:szCs w:val="24"/>
+        </w:rPr>
         <w:lastRenderedPageBreak/>
-        <w:t>The second task at hand will be to create a model that will learn from the dataset and attempt to make matches. What I want to explore in this section is if people clustered by sex match with people in the same cluster for the opposite sex. An example would be a male who lands in the 'clubbing' cluster matches with a female from the 'clubbing' cluster. A scatter matrix plot will help to identify correlation between features. This will help to reduce the number of dimensions and, perhaps, reduce the problem so that the clustering is visually interpretable. The clustering algorithm of choice will be K-means and the number of clusters will be chosen with respect to the silhouette score.</w:t>
+        <w:t>sex match with people in the same cluster for the opposite sex. An example would be a male who lands in the 'clubbing' cluster matches with a female from the 'clubbing' cluster. A scatter matrix plot will help to identify correlation between features. This will help to reduce the number of dimensions and, perhaps, reduce the problem so that the clustering is visually interpretable. The clustering algorithm of choice will be K-means and the number of clusters will be chosen with respect to the silhouette score.</w:t>
       </w:r>
     </w:p>
     <w:p>
@@ -4119,7 +4900,27 @@
           <w:sz w:val="24"/>
           <w:szCs w:val="24"/>
         </w:rPr>
-        <w:t>To verify that men value physical attraction, I will be taking a subset of the original dataset. The subset in mind identifies each person uniquely by 'iid'. Based off this subset, my approach will be to make two more subsets: one for males and another for females. At this point, data will need to cleaned in the sense that missing data points will need to be filled, dropped, or corrected if not within the Data Key file's allowed range for each feature. Once cleaning is done, I will normalize the features of attraction being investigated. The features of attraction will be divided into four categories:</w:t>
+        <w:t>To verify that men value physical attraction, I will be taking a subset of the original dataset. The subset in mind identifies each person uniquely by '</w:t>
+      </w:r>
+      <w:proofErr w:type="spellStart"/>
+      <w:r>
+        <w:rPr>
+          <w:rFonts w:ascii="Segoe UI" w:eastAsia="Times New Roman" w:hAnsi="Segoe UI" w:cs="Segoe UI"/>
+          <w:color w:val="333333"/>
+          <w:sz w:val="24"/>
+          <w:szCs w:val="24"/>
+        </w:rPr>
+        <w:t>iid</w:t>
+      </w:r>
+      <w:proofErr w:type="spellEnd"/>
+      <w:r>
+        <w:rPr>
+          <w:rFonts w:ascii="Segoe UI" w:eastAsia="Times New Roman" w:hAnsi="Segoe UI" w:cs="Segoe UI"/>
+          <w:color w:val="333333"/>
+          <w:sz w:val="24"/>
+          <w:szCs w:val="24"/>
+        </w:rPr>
+        <w:t>'. Based off this subset, my approach will be to make two more subsets: one for males and another for females. At this point, data will need to cleaned in the sense that missing data points will need to be filled, dropped, or corrected if not within the Data Key file's allowed range for each feature. Once cleaning is done, I will normalize the features of attraction being investigated. The features of attraction will be divided into four categories:</w:t>
       </w:r>
     </w:p>
     <w:p>
@@ -4260,7 +5061,27 @@
           <w:sz w:val="24"/>
           <w:szCs w:val="24"/>
         </w:rPr>
-        <w:t xml:space="preserve">The clustering aspect of the visualization will use the aforementioned subsets formed from data cleansing. I will be using K-means clustering with a Euclidean metric to determine distances between points. My clustering algorithm will use several cluster values to figure out the number of optimal centroids. </w:t>
+        <w:t xml:space="preserve">The clustering aspect of the visualization will use the aforementioned subsets formed from data cleansing. I will be using K-means clustering with a Euclidean metric to determine distances between points. My clustering algorithm will use several cluster values to figure out the number of optimal </w:t>
+      </w:r>
+      <w:proofErr w:type="spellStart"/>
+      <w:r>
+        <w:rPr>
+          <w:rFonts w:ascii="Segoe UI" w:eastAsia="Times New Roman" w:hAnsi="Segoe UI" w:cs="Segoe UI"/>
+          <w:color w:val="333333"/>
+          <w:sz w:val="24"/>
+          <w:szCs w:val="24"/>
+        </w:rPr>
+        <w:t>centroids</w:t>
+      </w:r>
+      <w:proofErr w:type="spellEnd"/>
+      <w:r>
+        <w:rPr>
+          <w:rFonts w:ascii="Segoe UI" w:eastAsia="Times New Roman" w:hAnsi="Segoe UI" w:cs="Segoe UI"/>
+          <w:color w:val="333333"/>
+          <w:sz w:val="24"/>
+          <w:szCs w:val="24"/>
+        </w:rPr>
+        <w:t xml:space="preserve">. </w:t>
       </w:r>
     </w:p>
     <w:p>
@@ -4746,7 +5567,27 @@
           <w:sz w:val="24"/>
           <w:szCs w:val="24"/>
         </w:rPr>
-        <w:t xml:space="preserve">A benchmark for my PCA chosen features with Nearest Neighboors Classifier </w:t>
+        <w:t xml:space="preserve">A benchmark for my PCA chosen features with Nearest </w:t>
+      </w:r>
+      <w:proofErr w:type="spellStart"/>
+      <w:r>
+        <w:rPr>
+          <w:rFonts w:ascii="Segoe UI" w:eastAsia="Times New Roman" w:hAnsi="Segoe UI" w:cs="Segoe UI"/>
+          <w:color w:val="333333"/>
+          <w:sz w:val="24"/>
+          <w:szCs w:val="24"/>
+        </w:rPr>
+        <w:t>Neighboors</w:t>
+      </w:r>
+      <w:proofErr w:type="spellEnd"/>
+      <w:r>
+        <w:rPr>
+          <w:rFonts w:ascii="Segoe UI" w:eastAsia="Times New Roman" w:hAnsi="Segoe UI" w:cs="Segoe UI"/>
+          <w:color w:val="333333"/>
+          <w:sz w:val="24"/>
+          <w:szCs w:val="24"/>
+        </w:rPr>
+        <w:t xml:space="preserve"> Classifier </w:t>
       </w:r>
       <w:r>
         <w:rPr>
@@ -4764,16 +5605,176 @@
           <w:sz w:val="24"/>
           <w:szCs w:val="24"/>
         </w:rPr>
-        <w:t>, but the visualization produced by projecting the most common features produced by ExtraDecisionTrees, RandomForestTrees, and the f-classifier offers an interesting narrative.</w:t>
-      </w:r>
-      <w:r>
-        <w:rPr>
-          <w:rFonts w:ascii="Segoe UI" w:eastAsia="Times New Roman" w:hAnsi="Segoe UI" w:cs="Segoe UI"/>
-          <w:color w:val="333333"/>
-          <w:sz w:val="24"/>
-          <w:szCs w:val="24"/>
-        </w:rPr>
-        <w:t xml:space="preserve"> Each of these features selection algorithms returned the same top 8 features respectively. These features are 'like', 'attr', 'intel', 'sinc', 'fund', 'amb', 'shar', and 'prob'.</w:t>
+        <w:t xml:space="preserve">, but the visualization produced by projecting the most common features produced by </w:t>
+      </w:r>
+      <w:proofErr w:type="spellStart"/>
+      <w:r>
+        <w:rPr>
+          <w:rFonts w:ascii="Segoe UI" w:eastAsia="Times New Roman" w:hAnsi="Segoe UI" w:cs="Segoe UI"/>
+          <w:color w:val="333333"/>
+          <w:sz w:val="24"/>
+          <w:szCs w:val="24"/>
+        </w:rPr>
+        <w:t>ExtraDecisionTrees</w:t>
+      </w:r>
+      <w:proofErr w:type="spellEnd"/>
+      <w:r>
+        <w:rPr>
+          <w:rFonts w:ascii="Segoe UI" w:eastAsia="Times New Roman" w:hAnsi="Segoe UI" w:cs="Segoe UI"/>
+          <w:color w:val="333333"/>
+          <w:sz w:val="24"/>
+          <w:szCs w:val="24"/>
+        </w:rPr>
+        <w:t xml:space="preserve">, </w:t>
+      </w:r>
+      <w:proofErr w:type="spellStart"/>
+      <w:r>
+        <w:rPr>
+          <w:rFonts w:ascii="Segoe UI" w:eastAsia="Times New Roman" w:hAnsi="Segoe UI" w:cs="Segoe UI"/>
+          <w:color w:val="333333"/>
+          <w:sz w:val="24"/>
+          <w:szCs w:val="24"/>
+        </w:rPr>
+        <w:t>RandomForestTrees</w:t>
+      </w:r>
+      <w:proofErr w:type="spellEnd"/>
+      <w:r>
+        <w:rPr>
+          <w:rFonts w:ascii="Segoe UI" w:eastAsia="Times New Roman" w:hAnsi="Segoe UI" w:cs="Segoe UI"/>
+          <w:color w:val="333333"/>
+          <w:sz w:val="24"/>
+          <w:szCs w:val="24"/>
+        </w:rPr>
+        <w:t>, and the f-classifier offers an interesting narrative.</w:t>
+      </w:r>
+      <w:r>
+        <w:rPr>
+          <w:rFonts w:ascii="Segoe UI" w:eastAsia="Times New Roman" w:hAnsi="Segoe UI" w:cs="Segoe UI"/>
+          <w:color w:val="333333"/>
+          <w:sz w:val="24"/>
+          <w:szCs w:val="24"/>
+        </w:rPr>
+        <w:t xml:space="preserve"> Each of these features selection algorithms returned the same top 8 features respectively. These features are 'like', '</w:t>
+      </w:r>
+      <w:proofErr w:type="spellStart"/>
+      <w:r>
+        <w:rPr>
+          <w:rFonts w:ascii="Segoe UI" w:eastAsia="Times New Roman" w:hAnsi="Segoe UI" w:cs="Segoe UI"/>
+          <w:color w:val="333333"/>
+          <w:sz w:val="24"/>
+          <w:szCs w:val="24"/>
+        </w:rPr>
+        <w:t>attr</w:t>
+      </w:r>
+      <w:proofErr w:type="spellEnd"/>
+      <w:r>
+        <w:rPr>
+          <w:rFonts w:ascii="Segoe UI" w:eastAsia="Times New Roman" w:hAnsi="Segoe UI" w:cs="Segoe UI"/>
+          <w:color w:val="333333"/>
+          <w:sz w:val="24"/>
+          <w:szCs w:val="24"/>
+        </w:rPr>
+        <w:t>', '</w:t>
+      </w:r>
+      <w:proofErr w:type="spellStart"/>
+      <w:r>
+        <w:rPr>
+          <w:rFonts w:ascii="Segoe UI" w:eastAsia="Times New Roman" w:hAnsi="Segoe UI" w:cs="Segoe UI"/>
+          <w:color w:val="333333"/>
+          <w:sz w:val="24"/>
+          <w:szCs w:val="24"/>
+        </w:rPr>
+        <w:t>intel</w:t>
+      </w:r>
+      <w:proofErr w:type="spellEnd"/>
+      <w:r>
+        <w:rPr>
+          <w:rFonts w:ascii="Segoe UI" w:eastAsia="Times New Roman" w:hAnsi="Segoe UI" w:cs="Segoe UI"/>
+          <w:color w:val="333333"/>
+          <w:sz w:val="24"/>
+          <w:szCs w:val="24"/>
+        </w:rPr>
+        <w:t>', '</w:t>
+      </w:r>
+      <w:proofErr w:type="spellStart"/>
+      <w:r>
+        <w:rPr>
+          <w:rFonts w:ascii="Segoe UI" w:eastAsia="Times New Roman" w:hAnsi="Segoe UI" w:cs="Segoe UI"/>
+          <w:color w:val="333333"/>
+          <w:sz w:val="24"/>
+          <w:szCs w:val="24"/>
+        </w:rPr>
+        <w:t>sinc</w:t>
+      </w:r>
+      <w:proofErr w:type="spellEnd"/>
+      <w:r>
+        <w:rPr>
+          <w:rFonts w:ascii="Segoe UI" w:eastAsia="Times New Roman" w:hAnsi="Segoe UI" w:cs="Segoe UI"/>
+          <w:color w:val="333333"/>
+          <w:sz w:val="24"/>
+          <w:szCs w:val="24"/>
+        </w:rPr>
+        <w:t>', 'fund', '</w:t>
+      </w:r>
+      <w:proofErr w:type="spellStart"/>
+      <w:r>
+        <w:rPr>
+          <w:rFonts w:ascii="Segoe UI" w:eastAsia="Times New Roman" w:hAnsi="Segoe UI" w:cs="Segoe UI"/>
+          <w:color w:val="333333"/>
+          <w:sz w:val="24"/>
+          <w:szCs w:val="24"/>
+        </w:rPr>
+        <w:t>amb</w:t>
+      </w:r>
+      <w:proofErr w:type="spellEnd"/>
+      <w:r>
+        <w:rPr>
+          <w:rFonts w:ascii="Segoe UI" w:eastAsia="Times New Roman" w:hAnsi="Segoe UI" w:cs="Segoe UI"/>
+          <w:color w:val="333333"/>
+          <w:sz w:val="24"/>
+          <w:szCs w:val="24"/>
+        </w:rPr>
+        <w:t>', '</w:t>
+      </w:r>
+      <w:proofErr w:type="spellStart"/>
+      <w:r>
+        <w:rPr>
+          <w:rFonts w:ascii="Segoe UI" w:eastAsia="Times New Roman" w:hAnsi="Segoe UI" w:cs="Segoe UI"/>
+          <w:color w:val="333333"/>
+          <w:sz w:val="24"/>
+          <w:szCs w:val="24"/>
+        </w:rPr>
+        <w:t>shar</w:t>
+      </w:r>
+      <w:proofErr w:type="spellEnd"/>
+      <w:r>
+        <w:rPr>
+          <w:rFonts w:ascii="Segoe UI" w:eastAsia="Times New Roman" w:hAnsi="Segoe UI" w:cs="Segoe UI"/>
+          <w:color w:val="333333"/>
+          <w:sz w:val="24"/>
+          <w:szCs w:val="24"/>
+        </w:rPr>
+        <w:t>', and '</w:t>
+      </w:r>
+      <w:proofErr w:type="spellStart"/>
+      <w:r>
+        <w:rPr>
+          <w:rFonts w:ascii="Segoe UI" w:eastAsia="Times New Roman" w:hAnsi="Segoe UI" w:cs="Segoe UI"/>
+          <w:color w:val="333333"/>
+          <w:sz w:val="24"/>
+          <w:szCs w:val="24"/>
+        </w:rPr>
+        <w:t>prob</w:t>
+      </w:r>
+      <w:proofErr w:type="spellEnd"/>
+      <w:r>
+        <w:rPr>
+          <w:rFonts w:ascii="Segoe UI" w:eastAsia="Times New Roman" w:hAnsi="Segoe UI" w:cs="Segoe UI"/>
+          <w:color w:val="333333"/>
+          <w:sz w:val="24"/>
+          <w:szCs w:val="24"/>
+        </w:rPr>
+        <w:t>'.</w:t>
       </w:r>
     </w:p>
     <w:p>

</xml_diff>

<commit_message>
feat: added to report more analysis
</commit_message>
<xml_diff>
--- a/Udacity_Project_5_Capstone/Capstone_Speed_Dating_Dataset.docx
+++ b/Udacity_Project_5_Capstone/Capstone_Speed_Dating_Dataset.docx
@@ -135,8 +135,7 @@
         </w:rPr>
         <w:t xml:space="preserve">This project investigates a Speed Dating dataset from </w:t>
       </w:r>
-      <w:hyperlink r:id="rId5" w:history="1">
-        <w:proofErr w:type="spellStart"/>
+      <w:hyperlink r:id="rId6" w:history="1">
         <w:r>
           <w:rPr>
             <w:rStyle w:val="Hyperlink"/>
@@ -146,7 +145,6 @@
           </w:rPr>
           <w:t>Kaggle</w:t>
         </w:r>
-        <w:proofErr w:type="spellEnd"/>
       </w:hyperlink>
       <w:r>
         <w:rPr>
@@ -621,6 +619,15 @@
           <w:sz w:val="24"/>
           <w:szCs w:val="24"/>
         </w:rPr>
+        <w:t xml:space="preserve"> [1]</w:t>
+      </w:r>
+      <w:r>
+        <w:rPr>
+          <w:rFonts w:ascii="Segoe UI" w:eastAsia="Times New Roman" w:hAnsi="Segoe UI" w:cs="Segoe UI"/>
+          <w:color w:val="333333"/>
+          <w:sz w:val="24"/>
+          <w:szCs w:val="24"/>
+        </w:rPr>
         <w:t xml:space="preserve">, by professors </w:t>
       </w:r>
       <w:r>
@@ -630,39 +637,8 @@
           <w:sz w:val="24"/>
           <w:szCs w:val="24"/>
         </w:rPr>
-        <w:t xml:space="preserve">Ray </w:t>
-      </w:r>
-      <w:proofErr w:type="spellStart"/>
-      <w:r>
-        <w:rPr>
-          <w:rFonts w:ascii="Segoe UI" w:eastAsia="Times New Roman" w:hAnsi="Segoe UI" w:cs="Segoe UI"/>
-          <w:color w:val="333333"/>
-          <w:sz w:val="24"/>
-          <w:szCs w:val="24"/>
-        </w:rPr>
-        <w:t>Fisman</w:t>
-      </w:r>
-      <w:proofErr w:type="spellEnd"/>
-      <w:r>
-        <w:rPr>
-          <w:rFonts w:ascii="Segoe UI" w:eastAsia="Times New Roman" w:hAnsi="Segoe UI" w:cs="Segoe UI"/>
-          <w:color w:val="333333"/>
-          <w:sz w:val="24"/>
-          <w:szCs w:val="24"/>
-        </w:rPr>
-        <w:t xml:space="preserve"> and Sheena </w:t>
-      </w:r>
-      <w:proofErr w:type="spellStart"/>
-      <w:r>
-        <w:rPr>
-          <w:rFonts w:ascii="Segoe UI" w:eastAsia="Times New Roman" w:hAnsi="Segoe UI" w:cs="Segoe UI"/>
-          <w:color w:val="333333"/>
-          <w:sz w:val="24"/>
-          <w:szCs w:val="24"/>
-        </w:rPr>
-        <w:t>Iyengar</w:t>
-      </w:r>
-      <w:proofErr w:type="spellEnd"/>
+        <w:t>Ray Fisman and Sheena Iyengar</w:t>
+      </w:r>
       <w:r>
         <w:rPr>
           <w:rFonts w:ascii="Segoe UI" w:eastAsia="Times New Roman" w:hAnsi="Segoe UI" w:cs="Segoe UI"/>
@@ -766,7 +742,25 @@
           <w:sz w:val="24"/>
           <w:szCs w:val="24"/>
         </w:rPr>
-        <w:t xml:space="preserve">intelligence than men do. Finally, this project will do two things: </w:t>
+        <w:t>intelligence than men do</w:t>
+      </w:r>
+      <w:r>
+        <w:rPr>
+          <w:rFonts w:ascii="Segoe UI" w:eastAsia="Times New Roman" w:hAnsi="Segoe UI" w:cs="Segoe UI"/>
+          <w:color w:val="333333"/>
+          <w:sz w:val="24"/>
+          <w:szCs w:val="24"/>
+        </w:rPr>
+        <w:t xml:space="preserve"> [1]</w:t>
+      </w:r>
+      <w:r>
+        <w:rPr>
+          <w:rFonts w:ascii="Segoe UI" w:eastAsia="Times New Roman" w:hAnsi="Segoe UI" w:cs="Segoe UI"/>
+          <w:color w:val="333333"/>
+          <w:sz w:val="24"/>
+          <w:szCs w:val="24"/>
+        </w:rPr>
+        <w:t xml:space="preserve">. Finally, this project will do two things: </w:t>
       </w:r>
     </w:p>
     <w:p>
@@ -944,67 +938,16 @@
           <w:sz w:val="24"/>
           <w:szCs w:val="24"/>
         </w:rPr>
-        <w:t>A 'match' in the given dataset is defined as a man and a woman having decided, '</w:t>
-      </w:r>
-      <w:proofErr w:type="spellStart"/>
-      <w:r>
-        <w:rPr>
-          <w:rFonts w:ascii="Segoe UI" w:eastAsia="Times New Roman" w:hAnsi="Segoe UI" w:cs="Segoe UI"/>
-          <w:color w:val="333333"/>
-          <w:sz w:val="24"/>
-          <w:szCs w:val="24"/>
-        </w:rPr>
-        <w:t>dec</w:t>
-      </w:r>
-      <w:proofErr w:type="spellEnd"/>
-      <w:r>
-        <w:rPr>
-          <w:rFonts w:ascii="Segoe UI" w:eastAsia="Times New Roman" w:hAnsi="Segoe UI" w:cs="Segoe UI"/>
-          <w:color w:val="333333"/>
-          <w:sz w:val="24"/>
-          <w:szCs w:val="24"/>
-        </w:rPr>
-        <w:t>,' 'yes' to date each other again. In short, 'match' depends on '</w:t>
-      </w:r>
-      <w:proofErr w:type="spellStart"/>
-      <w:r>
-        <w:rPr>
-          <w:rFonts w:ascii="Segoe UI" w:eastAsia="Times New Roman" w:hAnsi="Segoe UI" w:cs="Segoe UI"/>
-          <w:color w:val="333333"/>
-          <w:sz w:val="24"/>
-          <w:szCs w:val="24"/>
-        </w:rPr>
-        <w:t>dec</w:t>
-      </w:r>
-      <w:proofErr w:type="spellEnd"/>
-      <w:r>
-        <w:rPr>
-          <w:rFonts w:ascii="Segoe UI" w:eastAsia="Times New Roman" w:hAnsi="Segoe UI" w:cs="Segoe UI"/>
-          <w:color w:val="333333"/>
-          <w:sz w:val="24"/>
-          <w:szCs w:val="24"/>
-        </w:rPr>
-        <w:t>' of a male and '</w:t>
-      </w:r>
-      <w:proofErr w:type="spellStart"/>
-      <w:r>
-        <w:rPr>
-          <w:rFonts w:ascii="Segoe UI" w:eastAsia="Times New Roman" w:hAnsi="Segoe UI" w:cs="Segoe UI"/>
-          <w:color w:val="333333"/>
-          <w:sz w:val="24"/>
-          <w:szCs w:val="24"/>
-        </w:rPr>
-        <w:t>dec</w:t>
-      </w:r>
-      <w:proofErr w:type="spellEnd"/>
-      <w:r>
-        <w:rPr>
-          <w:rFonts w:ascii="Segoe UI" w:eastAsia="Times New Roman" w:hAnsi="Segoe UI" w:cs="Segoe UI"/>
-          <w:color w:val="333333"/>
-          <w:sz w:val="24"/>
-          <w:szCs w:val="24"/>
-        </w:rPr>
-        <w:t xml:space="preserve">' of a female. There are instances in the dataset where a person of either gender say 'yes,' but the other party says 'no.' </w:t>
+        <w:t xml:space="preserve">Miscellaneous: </w:t>
+      </w:r>
+      <w:r>
+        <w:rPr>
+          <w:rFonts w:ascii="Segoe UI" w:eastAsia="Times New Roman" w:hAnsi="Segoe UI" w:cs="Segoe UI"/>
+          <w:color w:val="333333"/>
+          <w:sz w:val="24"/>
+          <w:szCs w:val="24"/>
+        </w:rPr>
+        <w:t xml:space="preserve">A 'match' in the given dataset is defined as a man and a woman having decided, 'dec,' 'yes' to date each other again. In short, 'match' depends on 'dec' of a male and 'dec' of a female. There are instances in the dataset where a person of either gender say 'yes,' but the other party says 'no.' </w:t>
       </w:r>
       <w:r>
         <w:rPr>
@@ -1473,9 +1416,8 @@
           <w:sz w:val="24"/>
           <w:szCs w:val="24"/>
         </w:rPr>
-        <w:t xml:space="preserve"> measure the error between what I am doing in this project against the results published by </w:t>
-      </w:r>
-      <w:proofErr w:type="spellStart"/>
+        <w:t xml:space="preserve"> measure the error between what I am doing in this project against the results </w:t>
+      </w:r>
       <w:r>
         <w:rPr>
           <w:rFonts w:ascii="Segoe UI" w:eastAsia="Times New Roman" w:hAnsi="Segoe UI" w:cs="Segoe UI"/>
@@ -1484,9 +1426,8 @@
           <w:sz w:val="24"/>
           <w:szCs w:val="24"/>
         </w:rPr>
-        <w:t>Fisman</w:t>
-      </w:r>
-      <w:proofErr w:type="spellEnd"/>
+        <w:t>published by Fisman and Iyengar</w:t>
+      </w:r>
       <w:r>
         <w:rPr>
           <w:rFonts w:ascii="Segoe UI" w:eastAsia="Times New Roman" w:hAnsi="Segoe UI" w:cs="Segoe UI"/>
@@ -1495,9 +1436,8 @@
           <w:sz w:val="24"/>
           <w:szCs w:val="24"/>
         </w:rPr>
-        <w:t xml:space="preserve"> and </w:t>
-      </w:r>
-      <w:proofErr w:type="spellStart"/>
+        <w:t xml:space="preserve">. After going through the benchmark model, I realized that the authors of the article incorrectly used </w:t>
+      </w:r>
       <w:r>
         <w:rPr>
           <w:rFonts w:ascii="Segoe UI" w:eastAsia="Times New Roman" w:hAnsi="Segoe UI" w:cs="Segoe UI"/>
@@ -1506,9 +1446,8 @@
           <w:sz w:val="24"/>
           <w:szCs w:val="24"/>
         </w:rPr>
-        <w:t>Iyengar</w:t>
-      </w:r>
-      <w:proofErr w:type="spellEnd"/>
+        <w:t>a regression algorithm f</w:t>
+      </w:r>
       <w:r>
         <w:rPr>
           <w:rFonts w:ascii="Segoe UI" w:eastAsia="Times New Roman" w:hAnsi="Segoe UI" w:cs="Segoe UI"/>
@@ -1517,7 +1456,7 @@
           <w:sz w:val="24"/>
           <w:szCs w:val="24"/>
         </w:rPr>
-        <w:t xml:space="preserve">. This evaluation metric </w:t>
+        <w:t>o</w:t>
       </w:r>
       <w:r>
         <w:rPr>
@@ -1527,7 +1466,7 @@
           <w:sz w:val="24"/>
           <w:szCs w:val="24"/>
         </w:rPr>
-        <w:t>would have</w:t>
+        <w:t>r</w:t>
       </w:r>
       <w:r>
         <w:rPr>
@@ -1537,7 +1476,7 @@
           <w:sz w:val="24"/>
           <w:szCs w:val="24"/>
         </w:rPr>
-        <w:t xml:space="preserve"> compare</w:t>
+        <w:t xml:space="preserve"> classification. </w:t>
       </w:r>
       <w:r>
         <w:rPr>
@@ -1547,67 +1486,7 @@
           <w:sz w:val="24"/>
           <w:szCs w:val="24"/>
         </w:rPr>
-        <w:t>d</w:t>
-      </w:r>
-      <w:r>
-        <w:rPr>
-          <w:rFonts w:ascii="Segoe UI" w:eastAsia="Times New Roman" w:hAnsi="Segoe UI" w:cs="Segoe UI"/>
-          <w:iCs/>
-          <w:color w:val="333333"/>
-          <w:sz w:val="24"/>
-          <w:szCs w:val="24"/>
-        </w:rPr>
-        <w:t xml:space="preserve"> the total sum of decisions against the number of decisions of 'yes' deci</w:t>
-      </w:r>
-      <w:r>
-        <w:rPr>
-          <w:rFonts w:ascii="Segoe UI" w:eastAsia="Times New Roman" w:hAnsi="Segoe UI" w:cs="Segoe UI"/>
-          <w:iCs/>
-          <w:color w:val="333333"/>
-          <w:sz w:val="24"/>
-          <w:szCs w:val="24"/>
-        </w:rPr>
-        <w:t xml:space="preserve">sions the professors predicted. After going through the benchmark model, I realized that the authors of the article incorrectly used </w:t>
-      </w:r>
-      <w:r>
-        <w:rPr>
-          <w:rFonts w:ascii="Segoe UI" w:eastAsia="Times New Roman" w:hAnsi="Segoe UI" w:cs="Segoe UI"/>
-          <w:iCs/>
-          <w:color w:val="333333"/>
-          <w:sz w:val="24"/>
-          <w:szCs w:val="24"/>
-        </w:rPr>
-        <w:t>a regression algorithm f</w:t>
-      </w:r>
-      <w:r>
-        <w:rPr>
-          <w:rFonts w:ascii="Segoe UI" w:eastAsia="Times New Roman" w:hAnsi="Segoe UI" w:cs="Segoe UI"/>
-          <w:iCs/>
-          <w:color w:val="333333"/>
-          <w:sz w:val="24"/>
-          <w:szCs w:val="24"/>
-        </w:rPr>
-        <w:t>o</w:t>
-      </w:r>
-      <w:r>
-        <w:rPr>
-          <w:rFonts w:ascii="Segoe UI" w:eastAsia="Times New Roman" w:hAnsi="Segoe UI" w:cs="Segoe UI"/>
-          <w:iCs/>
-          <w:color w:val="333333"/>
-          <w:sz w:val="24"/>
-          <w:szCs w:val="24"/>
-        </w:rPr>
-        <w:t>r</w:t>
-      </w:r>
-      <w:r>
-        <w:rPr>
-          <w:rFonts w:ascii="Segoe UI" w:eastAsia="Times New Roman" w:hAnsi="Segoe UI" w:cs="Segoe UI"/>
-          <w:iCs/>
-          <w:color w:val="333333"/>
-          <w:sz w:val="24"/>
-          <w:szCs w:val="24"/>
-        </w:rPr>
-        <w:t xml:space="preserve"> classification. </w:t>
+        <w:t xml:space="preserve">I have no way to compare the weights for my model. </w:t>
       </w:r>
       <w:r>
         <w:rPr>
@@ -1812,245 +1691,52 @@
           <w:sz w:val="24"/>
           <w:szCs w:val="24"/>
         </w:rPr>
-        <w:t>The first attributes that will be explored at the start of the project include '</w:t>
-      </w:r>
-      <w:proofErr w:type="spellStart"/>
-      <w:r>
-        <w:rPr>
-          <w:rFonts w:ascii="Segoe UI" w:eastAsia="Times New Roman" w:hAnsi="Segoe UI" w:cs="Segoe UI"/>
-          <w:color w:val="333333"/>
-          <w:sz w:val="24"/>
-          <w:szCs w:val="24"/>
-        </w:rPr>
-        <w:t>iid</w:t>
-      </w:r>
-      <w:proofErr w:type="spellEnd"/>
-      <w:r>
-        <w:rPr>
-          <w:rFonts w:ascii="Segoe UI" w:eastAsia="Times New Roman" w:hAnsi="Segoe UI" w:cs="Segoe UI"/>
-          <w:color w:val="333333"/>
-          <w:sz w:val="24"/>
-          <w:szCs w:val="24"/>
-        </w:rPr>
-        <w:t>', 'gender', 'wave', '</w:t>
-      </w:r>
-      <w:proofErr w:type="spellStart"/>
-      <w:r>
-        <w:rPr>
-          <w:rFonts w:ascii="Segoe UI" w:eastAsia="Times New Roman" w:hAnsi="Segoe UI" w:cs="Segoe UI"/>
-          <w:color w:val="333333"/>
-          <w:sz w:val="24"/>
-          <w:szCs w:val="24"/>
-        </w:rPr>
-        <w:t>attr</w:t>
-      </w:r>
-      <w:proofErr w:type="spellEnd"/>
-      <w:r>
-        <w:rPr>
-          <w:rFonts w:ascii="Segoe UI" w:eastAsia="Times New Roman" w:hAnsi="Segoe UI" w:cs="Segoe UI"/>
-          <w:color w:val="333333"/>
-          <w:sz w:val="24"/>
-          <w:szCs w:val="24"/>
-        </w:rPr>
-        <w:t>', '</w:t>
-      </w:r>
-      <w:proofErr w:type="spellStart"/>
-      <w:r>
-        <w:rPr>
-          <w:rFonts w:ascii="Segoe UI" w:eastAsia="Times New Roman" w:hAnsi="Segoe UI" w:cs="Segoe UI"/>
-          <w:color w:val="333333"/>
-          <w:sz w:val="24"/>
-          <w:szCs w:val="24"/>
-        </w:rPr>
-        <w:t>intel</w:t>
-      </w:r>
-      <w:proofErr w:type="spellEnd"/>
-      <w:r>
-        <w:rPr>
-          <w:rFonts w:ascii="Segoe UI" w:eastAsia="Times New Roman" w:hAnsi="Segoe UI" w:cs="Segoe UI"/>
-          <w:color w:val="333333"/>
-          <w:sz w:val="24"/>
-          <w:szCs w:val="24"/>
-        </w:rPr>
-        <w:t xml:space="preserve">', </w:t>
-      </w:r>
-      <w:r>
-        <w:rPr>
-          <w:rFonts w:ascii="Segoe UI" w:eastAsia="Times New Roman" w:hAnsi="Segoe UI" w:cs="Segoe UI"/>
-          <w:color w:val="333333"/>
-          <w:sz w:val="24"/>
-          <w:szCs w:val="24"/>
-        </w:rPr>
-        <w:t>'</w:t>
-      </w:r>
-      <w:proofErr w:type="spellStart"/>
-      <w:r>
-        <w:rPr>
-          <w:rFonts w:ascii="Segoe UI" w:eastAsia="Times New Roman" w:hAnsi="Segoe UI" w:cs="Segoe UI"/>
-          <w:color w:val="333333"/>
-          <w:sz w:val="24"/>
-          <w:szCs w:val="24"/>
-        </w:rPr>
-        <w:t>sinc</w:t>
-      </w:r>
-      <w:proofErr w:type="spellEnd"/>
-      <w:r>
-        <w:rPr>
-          <w:rFonts w:ascii="Segoe UI" w:eastAsia="Times New Roman" w:hAnsi="Segoe UI" w:cs="Segoe UI"/>
-          <w:color w:val="333333"/>
-          <w:sz w:val="24"/>
-          <w:szCs w:val="24"/>
-        </w:rPr>
-        <w:t xml:space="preserve">', </w:t>
-      </w:r>
-      <w:r>
-        <w:rPr>
-          <w:rFonts w:ascii="Segoe UI" w:eastAsia="Times New Roman" w:hAnsi="Segoe UI" w:cs="Segoe UI"/>
-          <w:color w:val="333333"/>
-          <w:sz w:val="24"/>
-          <w:szCs w:val="24"/>
-        </w:rPr>
-        <w:t>'fun', '</w:t>
-      </w:r>
-      <w:proofErr w:type="spellStart"/>
-      <w:r>
-        <w:rPr>
-          <w:rFonts w:ascii="Segoe UI" w:eastAsia="Times New Roman" w:hAnsi="Segoe UI" w:cs="Segoe UI"/>
-          <w:color w:val="333333"/>
-          <w:sz w:val="24"/>
-          <w:szCs w:val="24"/>
-        </w:rPr>
-        <w:t>amb</w:t>
-      </w:r>
-      <w:proofErr w:type="spellEnd"/>
-      <w:r>
-        <w:rPr>
-          <w:rFonts w:ascii="Segoe UI" w:eastAsia="Times New Roman" w:hAnsi="Segoe UI" w:cs="Segoe UI"/>
-          <w:color w:val="333333"/>
-          <w:sz w:val="24"/>
-          <w:szCs w:val="24"/>
-        </w:rPr>
-        <w:t>', and '</w:t>
-      </w:r>
-      <w:proofErr w:type="spellStart"/>
-      <w:r>
-        <w:rPr>
-          <w:rFonts w:ascii="Segoe UI" w:eastAsia="Times New Roman" w:hAnsi="Segoe UI" w:cs="Segoe UI"/>
-          <w:color w:val="333333"/>
-          <w:sz w:val="24"/>
-          <w:szCs w:val="24"/>
-        </w:rPr>
-        <w:t>shar</w:t>
-      </w:r>
-      <w:proofErr w:type="spellEnd"/>
-      <w:r>
-        <w:rPr>
-          <w:rFonts w:ascii="Segoe UI" w:eastAsia="Times New Roman" w:hAnsi="Segoe UI" w:cs="Segoe UI"/>
-          <w:color w:val="333333"/>
-          <w:sz w:val="24"/>
-          <w:szCs w:val="24"/>
-        </w:rPr>
-        <w:t>'. '</w:t>
-      </w:r>
-      <w:proofErr w:type="spellStart"/>
-      <w:r>
-        <w:rPr>
-          <w:rFonts w:ascii="Segoe UI" w:eastAsia="Times New Roman" w:hAnsi="Segoe UI" w:cs="Segoe UI"/>
-          <w:color w:val="333333"/>
-          <w:sz w:val="24"/>
-          <w:szCs w:val="24"/>
-        </w:rPr>
-        <w:t>iid</w:t>
-      </w:r>
-      <w:proofErr w:type="spellEnd"/>
-      <w:r>
-        <w:rPr>
-          <w:rFonts w:ascii="Segoe UI" w:eastAsia="Times New Roman" w:hAnsi="Segoe UI" w:cs="Segoe UI"/>
-          <w:color w:val="333333"/>
-          <w:sz w:val="24"/>
-          <w:szCs w:val="24"/>
-        </w:rPr>
-        <w:t>' uniquely identifies each participant in the event and is useful for querying unique members. 'gender' helps to query by gender. 'wave' number also helps in querying in what wave an individual participated. The features of interest are: '</w:t>
-      </w:r>
-      <w:proofErr w:type="spellStart"/>
-      <w:r>
-        <w:rPr>
-          <w:rFonts w:ascii="Segoe UI" w:eastAsia="Times New Roman" w:hAnsi="Segoe UI" w:cs="Segoe UI"/>
-          <w:color w:val="333333"/>
-          <w:sz w:val="24"/>
-          <w:szCs w:val="24"/>
-        </w:rPr>
-        <w:t>attr</w:t>
-      </w:r>
-      <w:proofErr w:type="spellEnd"/>
-      <w:r>
-        <w:rPr>
-          <w:rFonts w:ascii="Segoe UI" w:eastAsia="Times New Roman" w:hAnsi="Segoe UI" w:cs="Segoe UI"/>
-          <w:color w:val="333333"/>
-          <w:sz w:val="24"/>
-          <w:szCs w:val="24"/>
-        </w:rPr>
-        <w:t>', physical attractiveness; '</w:t>
-      </w:r>
-      <w:proofErr w:type="spellStart"/>
-      <w:r>
-        <w:rPr>
-          <w:rFonts w:ascii="Segoe UI" w:eastAsia="Times New Roman" w:hAnsi="Segoe UI" w:cs="Segoe UI"/>
-          <w:color w:val="333333"/>
-          <w:sz w:val="24"/>
-          <w:szCs w:val="24"/>
-        </w:rPr>
-        <w:t>intel</w:t>
-      </w:r>
-      <w:proofErr w:type="spellEnd"/>
-      <w:r>
-        <w:rPr>
-          <w:rFonts w:ascii="Segoe UI" w:eastAsia="Times New Roman" w:hAnsi="Segoe UI" w:cs="Segoe UI"/>
-          <w:color w:val="333333"/>
-          <w:sz w:val="24"/>
-          <w:szCs w:val="24"/>
-        </w:rPr>
-        <w:t>', intelligence; 'fun', how fun a person is; '</w:t>
-      </w:r>
-      <w:proofErr w:type="spellStart"/>
-      <w:r>
-        <w:rPr>
-          <w:rFonts w:ascii="Segoe UI" w:eastAsia="Times New Roman" w:hAnsi="Segoe UI" w:cs="Segoe UI"/>
-          <w:color w:val="333333"/>
-          <w:sz w:val="24"/>
-          <w:szCs w:val="24"/>
-        </w:rPr>
-        <w:t>amb</w:t>
-      </w:r>
-      <w:proofErr w:type="spellEnd"/>
-      <w:r>
-        <w:rPr>
-          <w:rFonts w:ascii="Segoe UI" w:eastAsia="Times New Roman" w:hAnsi="Segoe UI" w:cs="Segoe UI"/>
-          <w:color w:val="333333"/>
-          <w:sz w:val="24"/>
-          <w:szCs w:val="24"/>
-        </w:rPr>
-        <w:t>', ambition; and '</w:t>
-      </w:r>
-      <w:proofErr w:type="spellStart"/>
-      <w:r>
-        <w:rPr>
-          <w:rFonts w:ascii="Segoe UI" w:eastAsia="Times New Roman" w:hAnsi="Segoe UI" w:cs="Segoe UI"/>
-          <w:color w:val="333333"/>
-          <w:sz w:val="24"/>
-          <w:szCs w:val="24"/>
-        </w:rPr>
-        <w:t>shar</w:t>
-      </w:r>
-      <w:proofErr w:type="spellEnd"/>
-      <w:r>
-        <w:rPr>
-          <w:rFonts w:ascii="Segoe UI" w:eastAsia="Times New Roman" w:hAnsi="Segoe UI" w:cs="Segoe UI"/>
-          <w:color w:val="333333"/>
-          <w:sz w:val="24"/>
-          <w:szCs w:val="24"/>
-        </w:rPr>
-        <w:t>', shared interests. Each of these features of attractiveness are rated in one of two ways:</w:t>
+        <w:t xml:space="preserve">The first attributes that will be explored at the start of the project include 'iid', 'gender', 'wave', 'attr', 'intel', </w:t>
+      </w:r>
+      <w:r>
+        <w:rPr>
+          <w:rFonts w:ascii="Segoe UI" w:eastAsia="Times New Roman" w:hAnsi="Segoe UI" w:cs="Segoe UI"/>
+          <w:color w:val="333333"/>
+          <w:sz w:val="24"/>
+          <w:szCs w:val="24"/>
+        </w:rPr>
+        <w:t xml:space="preserve">'sinc', </w:t>
+      </w:r>
+      <w:r>
+        <w:rPr>
+          <w:rFonts w:ascii="Segoe UI" w:eastAsia="Times New Roman" w:hAnsi="Segoe UI" w:cs="Segoe UI"/>
+          <w:color w:val="333333"/>
+          <w:sz w:val="24"/>
+          <w:szCs w:val="24"/>
+        </w:rPr>
+        <w:t>'fun', 'amb', and 'shar'. 'iid' uniquely identifies each participant in the event and is useful for querying unique members. 'gender' helps to que</w:t>
+      </w:r>
+      <w:r>
+        <w:rPr>
+          <w:rFonts w:ascii="Segoe UI" w:eastAsia="Times New Roman" w:hAnsi="Segoe UI" w:cs="Segoe UI"/>
+          <w:color w:val="333333"/>
+          <w:sz w:val="24"/>
+          <w:szCs w:val="24"/>
+        </w:rPr>
+        <w:t>ry by gender. 'wave' number</w:t>
+      </w:r>
+      <w:r>
+        <w:rPr>
+          <w:rFonts w:ascii="Segoe UI" w:eastAsia="Times New Roman" w:hAnsi="Segoe UI" w:cs="Segoe UI"/>
+          <w:color w:val="333333"/>
+          <w:sz w:val="24"/>
+          <w:szCs w:val="24"/>
+        </w:rPr>
+        <w:t xml:space="preserve"> helps in querying</w:t>
+      </w:r>
+      <w:r>
+        <w:rPr>
+          <w:rFonts w:ascii="Segoe UI" w:eastAsia="Times New Roman" w:hAnsi="Segoe UI" w:cs="Segoe UI"/>
+          <w:color w:val="333333"/>
+          <w:sz w:val="24"/>
+          <w:szCs w:val="24"/>
+        </w:rPr>
+        <w:t xml:space="preserve"> what wave an individual participated. The features of interest are: 'attr', physical attractiveness; 'intel', intelligence; 'fun', how fun a person is; 'amb', ambition; and 'shar', shared interests. Each of these features of attractiveness are rated in one of two ways:</w:t>
       </w:r>
     </w:p>
     <w:p>
@@ -2093,7 +1779,25 @@
           <w:sz w:val="24"/>
           <w:szCs w:val="24"/>
         </w:rPr>
-        <w:t xml:space="preserve"> based off a scale ranging from 1 to 10.</w:t>
+        <w:t xml:space="preserve"> based off a </w:t>
+      </w:r>
+      <w:r>
+        <w:rPr>
+          <w:rFonts w:ascii="Segoe UI" w:eastAsia="Times New Roman" w:hAnsi="Segoe UI" w:cs="Segoe UI"/>
+          <w:color w:val="333333"/>
+          <w:sz w:val="24"/>
+          <w:szCs w:val="24"/>
+        </w:rPr>
+        <w:t xml:space="preserve">Likert </w:t>
+      </w:r>
+      <w:r>
+        <w:rPr>
+          <w:rFonts w:ascii="Segoe UI" w:eastAsia="Times New Roman" w:hAnsi="Segoe UI" w:cs="Segoe UI"/>
+          <w:color w:val="333333"/>
+          <w:sz w:val="24"/>
+          <w:szCs w:val="24"/>
+        </w:rPr>
+        <w:t>scale ranging from 1 to 10.</w:t>
       </w:r>
     </w:p>
     <w:p>
@@ -2210,27 +1914,7 @@
           <w:sz w:val="24"/>
           <w:szCs w:val="24"/>
         </w:rPr>
-        <w:t>Other things to note: features of attraction with extensions "1_1"  relate to the question asked at some point during the event; the first number pertains to the question number and the second number refers to the time of the event (e.g. 'attr1_1' is question 1 asked about '</w:t>
-      </w:r>
-      <w:proofErr w:type="spellStart"/>
-      <w:r>
-        <w:rPr>
-          <w:rFonts w:ascii="Segoe UI" w:eastAsia="Times New Roman" w:hAnsi="Segoe UI" w:cs="Segoe UI"/>
-          <w:color w:val="333333"/>
-          <w:sz w:val="24"/>
-          <w:szCs w:val="24"/>
-        </w:rPr>
-        <w:t>attr</w:t>
-      </w:r>
-      <w:proofErr w:type="spellEnd"/>
-      <w:r>
-        <w:rPr>
-          <w:rFonts w:ascii="Segoe UI" w:eastAsia="Times New Roman" w:hAnsi="Segoe UI" w:cs="Segoe UI"/>
-          <w:color w:val="333333"/>
-          <w:sz w:val="24"/>
-          <w:szCs w:val="24"/>
-        </w:rPr>
-        <w:t>' at the start, '1', of the event). Likewise "1_s" refers to question '1' asked halfway, 's', through the event. "1_2" refers to question '1' asked the day after, '2', the event. "1_3" refers to question '1' asked three weeks, '3', after the event. These extensions are important to see, if after various dates, daters change their outlook on stated preferences of attractions with respect to the beginning, middle, day after, or three weeks after the dating event.</w:t>
+        <w:t>Other things to note: features of attraction with extensions "1_1"  relate to the question asked at some point during the event; the first number pertains to the question number and the second number refers to the time of the event (e.g. 'attr1_1' is question 1 asked about 'attr' at the start, '1', of the event). Likewise "1_s" refers to question '1' asked halfway, 's', through the event. "1_2" refers to question '1' asked the day after, '2', the event. "1_3" refers to question '1' asked three weeks, '3', after the event. These extensions are important to see, if after various dates, daters change their outlook on stated preferences of attractions with respect to the beginning, middle, day after, or three weeks after the dating event.</w:t>
       </w:r>
     </w:p>
     <w:p>
@@ -2343,7 +2027,6 @@
                 <w:szCs w:val="24"/>
               </w:rPr>
             </w:pPr>
-            <w:proofErr w:type="spellStart"/>
             <w:r>
               <w:rPr>
                 <w:rFonts w:ascii="Segoe UI" w:eastAsia="Times New Roman" w:hAnsi="Segoe UI" w:cs="Segoe UI"/>
@@ -2353,7 +2036,6 @@
               </w:rPr>
               <w:t>iid</w:t>
             </w:r>
-            <w:proofErr w:type="spellEnd"/>
           </w:p>
         </w:tc>
         <w:tc>
@@ -2866,27 +2548,7 @@
           <w:sz w:val="24"/>
           <w:szCs w:val="24"/>
         </w:rPr>
-        <w:t>with '</w:t>
-      </w:r>
-      <w:proofErr w:type="spellStart"/>
-      <w:r>
-        <w:rPr>
-          <w:rFonts w:ascii="Segoe UI" w:eastAsia="Times New Roman" w:hAnsi="Segoe UI" w:cs="Segoe UI"/>
-          <w:color w:val="333333"/>
-          <w:sz w:val="24"/>
-          <w:szCs w:val="24"/>
-        </w:rPr>
-        <w:t>iid</w:t>
-      </w:r>
-      <w:proofErr w:type="spellEnd"/>
-      <w:r>
-        <w:rPr>
-          <w:rFonts w:ascii="Segoe UI" w:eastAsia="Times New Roman" w:hAnsi="Segoe UI" w:cs="Segoe UI"/>
-          <w:color w:val="333333"/>
-          <w:sz w:val="24"/>
-          <w:szCs w:val="24"/>
-        </w:rPr>
-        <w:t xml:space="preserve">'= 20, </w:t>
+        <w:t xml:space="preserve">with 'iid'= 20, </w:t>
       </w:r>
       <w:r>
         <w:rPr>
@@ -2913,27 +2575,7 @@
           <w:sz w:val="24"/>
           <w:szCs w:val="24"/>
         </w:rPr>
-        <w:t xml:space="preserve"> (this participant distributed all 100 pts to physical attractiveness, '</w:t>
-      </w:r>
-      <w:proofErr w:type="spellStart"/>
-      <w:r>
-        <w:rPr>
-          <w:rFonts w:ascii="Segoe UI" w:eastAsia="Times New Roman" w:hAnsi="Segoe UI" w:cs="Segoe UI"/>
-          <w:color w:val="333333"/>
-          <w:sz w:val="24"/>
-          <w:szCs w:val="24"/>
-        </w:rPr>
-        <w:t>attr</w:t>
-      </w:r>
-      <w:proofErr w:type="spellEnd"/>
-      <w:r>
-        <w:rPr>
-          <w:rFonts w:ascii="Segoe UI" w:eastAsia="Times New Roman" w:hAnsi="Segoe UI" w:cs="Segoe UI"/>
-          <w:color w:val="333333"/>
-          <w:sz w:val="24"/>
-          <w:szCs w:val="24"/>
-        </w:rPr>
-        <w:t>')</w:t>
+        <w:t xml:space="preserve"> (this participant distributed all 100 pts to physical attractiveness, 'attr')</w:t>
       </w:r>
       <w:r>
         <w:rPr>
@@ -3027,7 +2669,6 @@
         </w:rPr>
         <w:t xml:space="preserve">from a </w:t>
       </w:r>
-      <w:proofErr w:type="spellStart"/>
       <w:r>
         <w:rPr>
           <w:rFonts w:ascii="Segoe UI" w:eastAsia="Times New Roman" w:hAnsi="Segoe UI" w:cs="Segoe UI"/>
@@ -3044,17 +2685,7 @@
           <w:sz w:val="24"/>
           <w:szCs w:val="24"/>
         </w:rPr>
-        <w:t>ert</w:t>
-      </w:r>
-      <w:proofErr w:type="spellEnd"/>
-      <w:r>
-        <w:rPr>
-          <w:rFonts w:ascii="Segoe UI" w:eastAsia="Times New Roman" w:hAnsi="Segoe UI" w:cs="Segoe UI"/>
-          <w:color w:val="333333"/>
-          <w:sz w:val="24"/>
-          <w:szCs w:val="24"/>
-        </w:rPr>
-        <w:t xml:space="preserve"> scale of 1 - 10 to a range </w:t>
+        <w:t xml:space="preserve">ert scale of 1 - 10 to a range </w:t>
       </w:r>
       <w:r>
         <w:rPr>
@@ -3144,25 +2775,16 @@
           <w:sz w:val="24"/>
           <w:szCs w:val="24"/>
         </w:rPr>
-        <w:t>A</w:t>
-      </w:r>
-      <w:r>
-        <w:rPr>
-          <w:rFonts w:ascii="Segoe UI" w:eastAsia="Times New Roman" w:hAnsi="Segoe UI" w:cs="Segoe UI"/>
-          <w:color w:val="333333"/>
-          <w:sz w:val="24"/>
-          <w:szCs w:val="24"/>
-        </w:rPr>
-        <w:t>t the start of the event</w:t>
-      </w:r>
-      <w:r>
-        <w:rPr>
-          <w:rFonts w:ascii="Segoe UI" w:eastAsia="Times New Roman" w:hAnsi="Segoe UI" w:cs="Segoe UI"/>
-          <w:color w:val="333333"/>
-          <w:sz w:val="24"/>
-          <w:szCs w:val="24"/>
-        </w:rPr>
-        <w:t>, t</w:t>
+        <w:t xml:space="preserve">With that on the record, </w:t>
+      </w:r>
+      <w:r>
+        <w:rPr>
+          <w:rFonts w:ascii="Segoe UI" w:eastAsia="Times New Roman" w:hAnsi="Segoe UI" w:cs="Segoe UI"/>
+          <w:color w:val="333333"/>
+          <w:sz w:val="24"/>
+          <w:szCs w:val="24"/>
+        </w:rPr>
+        <w:t>t</w:t>
       </w:r>
       <w:r>
         <w:rPr>
@@ -3436,47 +3058,25 @@
           <w:sz w:val="24"/>
           <w:szCs w:val="24"/>
         </w:rPr>
-        <w:t xml:space="preserve">Other things apparent from skimming the dataset is that there are lots of </w:t>
-      </w:r>
-      <w:proofErr w:type="spellStart"/>
-      <w:r>
-        <w:rPr>
-          <w:rFonts w:ascii="Segoe UI" w:eastAsia="Times New Roman" w:hAnsi="Segoe UI" w:cs="Segoe UI"/>
-          <w:color w:val="333333"/>
-          <w:sz w:val="24"/>
-          <w:szCs w:val="24"/>
-        </w:rPr>
-        <w:t>NaN</w:t>
-      </w:r>
-      <w:proofErr w:type="spellEnd"/>
-      <w:r>
-        <w:rPr>
-          <w:rFonts w:ascii="Segoe UI" w:eastAsia="Times New Roman" w:hAnsi="Segoe UI" w:cs="Segoe UI"/>
-          <w:color w:val="333333"/>
-          <w:sz w:val="24"/>
-          <w:szCs w:val="24"/>
-        </w:rPr>
-        <w:t xml:space="preserve"> values once loaded into a Pandas </w:t>
-      </w:r>
-      <w:proofErr w:type="spellStart"/>
-      <w:r>
-        <w:rPr>
-          <w:rFonts w:ascii="Segoe UI" w:eastAsia="Times New Roman" w:hAnsi="Segoe UI" w:cs="Segoe UI"/>
-          <w:color w:val="333333"/>
-          <w:sz w:val="24"/>
-          <w:szCs w:val="24"/>
-        </w:rPr>
-        <w:t>DataFrame</w:t>
-      </w:r>
-      <w:proofErr w:type="spellEnd"/>
-      <w:r>
-        <w:rPr>
-          <w:rFonts w:ascii="Segoe UI" w:eastAsia="Times New Roman" w:hAnsi="Segoe UI" w:cs="Segoe UI"/>
-          <w:color w:val="333333"/>
-          <w:sz w:val="24"/>
-          <w:szCs w:val="24"/>
-        </w:rPr>
-        <w:t xml:space="preserve">. </w:t>
+        <w:t xml:space="preserve">Other things apparent from skimming </w:t>
+      </w:r>
+      <w:r>
+        <w:rPr>
+          <w:rFonts w:ascii="Segoe UI" w:eastAsia="Times New Roman" w:hAnsi="Segoe UI" w:cs="Segoe UI"/>
+          <w:color w:val="333333"/>
+          <w:sz w:val="24"/>
+          <w:szCs w:val="24"/>
+        </w:rPr>
+        <w:t xml:space="preserve">through </w:t>
+      </w:r>
+      <w:r>
+        <w:rPr>
+          <w:rFonts w:ascii="Segoe UI" w:eastAsia="Times New Roman" w:hAnsi="Segoe UI" w:cs="Segoe UI"/>
+          <w:color w:val="333333"/>
+          <w:sz w:val="24"/>
+          <w:szCs w:val="24"/>
+        </w:rPr>
+        <w:t xml:space="preserve">the dataset is that there are lots of NaN values once loaded into a Pandas DataFrame. </w:t>
       </w:r>
       <w:r>
         <w:rPr>
@@ -3512,7 +3112,25 @@
           <w:sz w:val="24"/>
           <w:szCs w:val="24"/>
         </w:rPr>
-        <w:t xml:space="preserve">he Data Key file states that funding was issue in gathering samples. </w:t>
+        <w:t xml:space="preserve">he Data Key file states that funding was </w:t>
+      </w:r>
+      <w:r>
+        <w:rPr>
+          <w:rFonts w:ascii="Segoe UI" w:eastAsia="Times New Roman" w:hAnsi="Segoe UI" w:cs="Segoe UI"/>
+          <w:color w:val="333333"/>
+          <w:sz w:val="24"/>
+          <w:szCs w:val="24"/>
+        </w:rPr>
+        <w:t xml:space="preserve">an </w:t>
+      </w:r>
+      <w:r>
+        <w:rPr>
+          <w:rFonts w:ascii="Segoe UI" w:eastAsia="Times New Roman" w:hAnsi="Segoe UI" w:cs="Segoe UI"/>
+          <w:color w:val="333333"/>
+          <w:sz w:val="24"/>
+          <w:szCs w:val="24"/>
+        </w:rPr>
+        <w:t xml:space="preserve">issue in gathering samples. </w:t>
       </w:r>
       <w:r>
         <w:rPr>
@@ -3679,108 +3297,1007 @@
     </w:p>
     <w:p>
       <w:pPr>
-        <w:spacing w:after="240" w:line="240" w:lineRule="auto"/>
-        <w:rPr>
-          <w:rFonts w:ascii="Segoe UI" w:eastAsia="Times New Roman" w:hAnsi="Segoe UI" w:cs="Segoe UI"/>
-          <w:color w:val="333333"/>
-          <w:sz w:val="24"/>
-          <w:szCs w:val="24"/>
-        </w:rPr>
-      </w:pPr>
-      <w:r>
-        <w:rPr>
-          <w:rFonts w:ascii="Segoe UI" w:eastAsia="Times New Roman" w:hAnsi="Segoe UI" w:cs="Segoe UI"/>
-          <w:color w:val="333333"/>
-          <w:sz w:val="24"/>
-          <w:szCs w:val="24"/>
-        </w:rPr>
-        <w:t>In this section, you will need to provide some form of visualization that summarizes or extracts a relevant characteristic or feature about the data. The visualization should adequately support the data being used. Discuss why this visualization was chosen and how it is relevant. Questions to ask yourself when writing this section:</w:t>
-      </w:r>
-    </w:p>
-    <w:p>
-      <w:pPr>
-        <w:numPr>
-          <w:ilvl w:val="0"/>
-          <w:numId w:val="5"/>
-        </w:numPr>
-        <w:spacing w:before="100" w:beforeAutospacing="1" w:after="100" w:afterAutospacing="1" w:line="240" w:lineRule="auto"/>
-        <w:rPr>
-          <w:rFonts w:ascii="Segoe UI" w:eastAsia="Times New Roman" w:hAnsi="Segoe UI" w:cs="Segoe UI"/>
-          <w:color w:val="333333"/>
-          <w:sz w:val="24"/>
-          <w:szCs w:val="24"/>
-        </w:rPr>
-      </w:pPr>
-      <w:r>
-        <w:rPr>
-          <w:rFonts w:ascii="Segoe UI" w:eastAsia="Times New Roman" w:hAnsi="Segoe UI" w:cs="Segoe UI"/>
-          <w:i/>
-          <w:iCs/>
-          <w:color w:val="333333"/>
-          <w:sz w:val="24"/>
-          <w:szCs w:val="24"/>
-        </w:rPr>
-        <w:t>Have you visualized a relevant characteristic or feature about the dataset or input data?</w:t>
-      </w:r>
-    </w:p>
-    <w:p>
-      <w:pPr>
-        <w:numPr>
-          <w:ilvl w:val="0"/>
-          <w:numId w:val="5"/>
-        </w:numPr>
-        <w:spacing w:before="60" w:after="100" w:afterAutospacing="1" w:line="240" w:lineRule="auto"/>
-        <w:rPr>
-          <w:rFonts w:ascii="Segoe UI" w:eastAsia="Times New Roman" w:hAnsi="Segoe UI" w:cs="Segoe UI"/>
-          <w:color w:val="333333"/>
-          <w:sz w:val="24"/>
-          <w:szCs w:val="24"/>
-        </w:rPr>
-      </w:pPr>
-      <w:r>
-        <w:rPr>
-          <w:rFonts w:ascii="Segoe UI" w:eastAsia="Times New Roman" w:hAnsi="Segoe UI" w:cs="Segoe UI"/>
-          <w:i/>
-          <w:iCs/>
-          <w:color w:val="333333"/>
-          <w:sz w:val="24"/>
-          <w:szCs w:val="24"/>
-        </w:rPr>
-        <w:t>Is the visualization thoroughly analyzed and discussed?</w:t>
-      </w:r>
-    </w:p>
-    <w:p>
-      <w:pPr>
-        <w:numPr>
-          <w:ilvl w:val="0"/>
-          <w:numId w:val="5"/>
-        </w:numPr>
-        <w:spacing w:before="60" w:after="100" w:afterAutospacing="1" w:line="240" w:lineRule="auto"/>
-        <w:rPr>
-          <w:rFonts w:ascii="Segoe UI" w:eastAsia="Times New Roman" w:hAnsi="Segoe UI" w:cs="Segoe UI"/>
-          <w:color w:val="333333"/>
-          <w:sz w:val="24"/>
-          <w:szCs w:val="24"/>
-        </w:rPr>
-      </w:pPr>
-      <w:r>
-        <w:rPr>
-          <w:rFonts w:ascii="Segoe UI" w:eastAsia="Times New Roman" w:hAnsi="Segoe UI" w:cs="Segoe UI"/>
-          <w:i/>
-          <w:iCs/>
-          <w:color w:val="333333"/>
-          <w:sz w:val="24"/>
-          <w:szCs w:val="24"/>
-        </w:rPr>
-        <w:t>If a plot is provided, are the axes, title, and datum clearly defined?</w:t>
-      </w:r>
-    </w:p>
-    <w:p>
-      <w:pPr>
         <w:spacing w:before="360" w:after="240" w:line="240" w:lineRule="auto"/>
         <w:outlineLvl w:val="2"/>
         <w:rPr>
           <w:rFonts w:ascii="Segoe UI" w:eastAsia="Times New Roman" w:hAnsi="Segoe UI" w:cs="Segoe UI"/>
+          <w:bCs/>
+          <w:color w:val="333333"/>
+          <w:sz w:val="24"/>
+          <w:szCs w:val="24"/>
+        </w:rPr>
+      </w:pPr>
+      <w:r>
+        <w:rPr>
+          <w:rFonts w:ascii="Segoe UI" w:eastAsia="Times New Roman" w:hAnsi="Segoe UI" w:cs="Segoe UI"/>
+          <w:bCs/>
+          <w:color w:val="333333"/>
+          <w:sz w:val="24"/>
+          <w:szCs w:val="24"/>
+        </w:rPr>
+        <w:t xml:space="preserve">The best visualization that shows relationships between some of the features is </w:t>
+      </w:r>
+      <w:r>
+        <w:rPr>
+          <w:rFonts w:ascii="Segoe UI" w:eastAsia="Times New Roman" w:hAnsi="Segoe UI" w:cs="Segoe UI"/>
+          <w:bCs/>
+          <w:color w:val="333333"/>
+          <w:sz w:val="24"/>
+          <w:szCs w:val="24"/>
+        </w:rPr>
+        <w:t xml:space="preserve">the correlation scatter </w:t>
+      </w:r>
+      <w:r>
+        <w:rPr>
+          <w:rFonts w:ascii="Segoe UI" w:eastAsia="Times New Roman" w:hAnsi="Segoe UI" w:cs="Segoe UI"/>
+          <w:bCs/>
+          <w:color w:val="333333"/>
+          <w:sz w:val="24"/>
+          <w:szCs w:val="24"/>
+        </w:rPr>
+        <w:t>matrix shown below (zoom in to see).</w:t>
+      </w:r>
+    </w:p>
+    <w:p>
+      <w:pPr>
+        <w:spacing w:after="240" w:line="240" w:lineRule="auto"/>
+        <w:jc w:val="center"/>
+        <w:rPr>
+          <w:rFonts w:ascii="Segoe UI" w:eastAsia="Times New Roman" w:hAnsi="Segoe UI" w:cs="Segoe UI"/>
+          <w:color w:val="333333"/>
+          <w:sz w:val="24"/>
+          <w:szCs w:val="24"/>
+        </w:rPr>
+      </w:pPr>
+      <w:r>
+        <w:rPr>
+          <w:rFonts w:ascii="Segoe UI" w:eastAsia="Times New Roman" w:hAnsi="Segoe UI" w:cs="Segoe UI"/>
+          <w:noProof/>
+          <w:color w:val="333333"/>
+          <w:sz w:val="24"/>
+          <w:szCs w:val="24"/>
+        </w:rPr>
+        <w:drawing>
+          <wp:inline distT="0" distB="0" distL="0" distR="0">
+            <wp:extent cx="6284974" cy="5644387"/>
+            <wp:effectExtent l="19050" t="0" r="1526" b="0"/>
+            <wp:docPr id="1" name="Picture 0" descr="correlation_matrix.png"/>
+            <wp:cNvGraphicFramePr>
+              <a:graphicFrameLocks xmlns:a="http://schemas.openxmlformats.org/drawingml/2006/main" noChangeAspect="1"/>
+            </wp:cNvGraphicFramePr>
+            <a:graphic xmlns:a="http://schemas.openxmlformats.org/drawingml/2006/main">
+              <a:graphicData uri="http://schemas.openxmlformats.org/drawingml/2006/picture">
+                <pic:pic xmlns:pic="http://schemas.openxmlformats.org/drawingml/2006/picture">
+                  <pic:nvPicPr>
+                    <pic:cNvPr id="0" name="correlation_matrix.png"/>
+                    <pic:cNvPicPr/>
+                  </pic:nvPicPr>
+                  <pic:blipFill>
+                    <a:blip r:embed="rId7" cstate="print"/>
+                    <a:stretch>
+                      <a:fillRect/>
+                    </a:stretch>
+                  </pic:blipFill>
+                  <pic:spPr>
+                    <a:xfrm>
+                      <a:off x="0" y="0"/>
+                      <a:ext cx="6299388" cy="5657332"/>
+                    </a:xfrm>
+                    <a:prstGeom prst="rect">
+                      <a:avLst/>
+                    </a:prstGeom>
+                  </pic:spPr>
+                </pic:pic>
+              </a:graphicData>
+            </a:graphic>
+          </wp:inline>
+        </w:drawing>
+      </w:r>
+    </w:p>
+    <w:p>
+      <w:pPr>
+        <w:spacing w:after="240" w:line="240" w:lineRule="auto"/>
+        <w:rPr>
+          <w:rFonts w:ascii="Segoe UI" w:eastAsia="Times New Roman" w:hAnsi="Segoe UI" w:cs="Segoe UI"/>
+          <w:color w:val="333333"/>
+          <w:sz w:val="24"/>
+          <w:szCs w:val="24"/>
+        </w:rPr>
+      </w:pPr>
+      <w:r>
+        <w:rPr>
+          <w:rFonts w:ascii="Segoe UI" w:eastAsia="Times New Roman" w:hAnsi="Segoe UI" w:cs="Segoe UI"/>
+          <w:color w:val="333333"/>
+          <w:sz w:val="24"/>
+          <w:szCs w:val="24"/>
+        </w:rPr>
+        <w:t>When I went through basic statistics</w:t>
+      </w:r>
+      <w:r>
+        <w:rPr>
+          <w:rFonts w:ascii="Segoe UI" w:eastAsia="Times New Roman" w:hAnsi="Segoe UI" w:cs="Segoe UI"/>
+          <w:color w:val="333333"/>
+          <w:sz w:val="24"/>
+          <w:szCs w:val="24"/>
+        </w:rPr>
+        <w:t xml:space="preserve">, </w:t>
+      </w:r>
+      <w:r>
+        <w:rPr>
+          <w:rFonts w:ascii="Segoe UI" w:eastAsia="Times New Roman" w:hAnsi="Segoe UI" w:cs="Segoe UI"/>
+          <w:color w:val="333333"/>
+          <w:sz w:val="24"/>
+          <w:szCs w:val="24"/>
+        </w:rPr>
+        <w:t>I noticed that when one feature went up and other features values went down. Darker shades indicate positive correlation one way or the other. Specifically, green indicates positive correlation; blue indicates negative correlation.</w:t>
+      </w:r>
+      <w:r>
+        <w:rPr>
+          <w:rFonts w:ascii="Segoe UI" w:eastAsia="Times New Roman" w:hAnsi="Segoe UI" w:cs="Segoe UI"/>
+          <w:color w:val="333333"/>
+          <w:sz w:val="24"/>
+          <w:szCs w:val="24"/>
+        </w:rPr>
+        <w:t xml:space="preserve"> </w:t>
+      </w:r>
+      <w:r>
+        <w:rPr>
+          <w:rFonts w:ascii="Segoe UI" w:eastAsia="Times New Roman" w:hAnsi="Segoe UI" w:cs="Segoe UI"/>
+          <w:color w:val="333333"/>
+          <w:sz w:val="24"/>
+          <w:szCs w:val="24"/>
+        </w:rPr>
+        <w:t>Having this graph help</w:t>
+      </w:r>
+      <w:r>
+        <w:rPr>
+          <w:rFonts w:ascii="Segoe UI" w:eastAsia="Times New Roman" w:hAnsi="Segoe UI" w:cs="Segoe UI"/>
+          <w:color w:val="333333"/>
+          <w:sz w:val="24"/>
+          <w:szCs w:val="24"/>
+        </w:rPr>
+        <w:t>ed</w:t>
+      </w:r>
+      <w:r>
+        <w:rPr>
+          <w:rFonts w:ascii="Segoe UI" w:eastAsia="Times New Roman" w:hAnsi="Segoe UI" w:cs="Segoe UI"/>
+          <w:color w:val="333333"/>
+          <w:sz w:val="24"/>
+          <w:szCs w:val="24"/>
+        </w:rPr>
+        <w:t xml:space="preserve"> me in deciding if Principal Component Analysis is useful later in my analysis. </w:t>
+      </w:r>
+      <w:r>
+        <w:rPr>
+          <w:rFonts w:ascii="Segoe UI" w:eastAsia="Times New Roman" w:hAnsi="Segoe UI" w:cs="Segoe UI"/>
+          <w:color w:val="333333"/>
+          <w:sz w:val="24"/>
+          <w:szCs w:val="24"/>
+        </w:rPr>
+        <w:t>The goal is to red</w:t>
+      </w:r>
+      <w:r>
+        <w:rPr>
+          <w:rFonts w:ascii="Segoe UI" w:eastAsia="Times New Roman" w:hAnsi="Segoe UI" w:cs="Segoe UI"/>
+          <w:color w:val="333333"/>
+          <w:sz w:val="24"/>
+          <w:szCs w:val="24"/>
+        </w:rPr>
+        <w:t>uce the number of features to simplify my learning model</w:t>
+      </w:r>
+      <w:r>
+        <w:rPr>
+          <w:rFonts w:ascii="Segoe UI" w:eastAsia="Times New Roman" w:hAnsi="Segoe UI" w:cs="Segoe UI"/>
+          <w:color w:val="333333"/>
+          <w:sz w:val="24"/>
+          <w:szCs w:val="24"/>
+        </w:rPr>
+        <w:t>.</w:t>
+      </w:r>
+    </w:p>
+    <w:p>
+      <w:pPr>
+        <w:spacing w:after="240" w:line="240" w:lineRule="auto"/>
+        <w:rPr>
+          <w:rFonts w:ascii="Segoe UI" w:eastAsia="Times New Roman" w:hAnsi="Segoe UI" w:cs="Segoe UI"/>
+          <w:color w:val="333333"/>
+          <w:sz w:val="24"/>
+          <w:szCs w:val="24"/>
+        </w:rPr>
+      </w:pPr>
+      <w:r>
+        <w:rPr>
+          <w:rFonts w:ascii="Segoe UI" w:eastAsia="Times New Roman" w:hAnsi="Segoe UI" w:cs="Segoe UI"/>
+          <w:color w:val="333333"/>
+          <w:sz w:val="24"/>
+          <w:szCs w:val="24"/>
+        </w:rPr>
+        <w:lastRenderedPageBreak/>
+        <w:t xml:space="preserve">There is some insightful information looking at the graph above. </w:t>
+      </w:r>
+      <w:r>
+        <w:rPr>
+          <w:rFonts w:ascii="Segoe UI" w:eastAsia="Times New Roman" w:hAnsi="Segoe UI" w:cs="Segoe UI"/>
+          <w:color w:val="333333"/>
+          <w:sz w:val="24"/>
+          <w:szCs w:val="24"/>
+        </w:rPr>
+        <w:t>C</w:t>
+      </w:r>
+      <w:r>
+        <w:rPr>
+          <w:rFonts w:ascii="Segoe UI" w:eastAsia="Times New Roman" w:hAnsi="Segoe UI" w:cs="Segoe UI"/>
+          <w:color w:val="333333"/>
+          <w:sz w:val="24"/>
+          <w:szCs w:val="24"/>
+        </w:rPr>
+        <w:t>aveat</w:t>
+      </w:r>
+      <w:r>
+        <w:rPr>
+          <w:rFonts w:ascii="Segoe UI" w:eastAsia="Times New Roman" w:hAnsi="Segoe UI" w:cs="Segoe UI"/>
+          <w:color w:val="333333"/>
+          <w:sz w:val="24"/>
+          <w:szCs w:val="24"/>
+        </w:rPr>
+        <w:t>:</w:t>
+      </w:r>
+      <w:r>
+        <w:rPr>
+          <w:rFonts w:ascii="Segoe UI" w:eastAsia="Times New Roman" w:hAnsi="Segoe UI" w:cs="Segoe UI"/>
+          <w:color w:val="333333"/>
+          <w:sz w:val="24"/>
+          <w:szCs w:val="24"/>
+        </w:rPr>
+        <w:t xml:space="preserve"> the graph produced above is for both genders. </w:t>
+      </w:r>
+      <w:r>
+        <w:rPr>
+          <w:rFonts w:ascii="Segoe UI" w:eastAsia="Times New Roman" w:hAnsi="Segoe UI" w:cs="Segoe UI"/>
+          <w:color w:val="333333"/>
+          <w:sz w:val="24"/>
+          <w:szCs w:val="24"/>
+        </w:rPr>
+        <w:t>The reader is invited to consult t</w:t>
+      </w:r>
+      <w:r>
+        <w:rPr>
+          <w:rFonts w:ascii="Segoe UI" w:eastAsia="Times New Roman" w:hAnsi="Segoe UI" w:cs="Segoe UI"/>
+          <w:color w:val="333333"/>
+          <w:sz w:val="24"/>
+          <w:szCs w:val="24"/>
+        </w:rPr>
+        <w:t xml:space="preserve">he ipynb file that accompanies this report </w:t>
+      </w:r>
+      <w:r>
+        <w:rPr>
+          <w:rFonts w:ascii="Segoe UI" w:eastAsia="Times New Roman" w:hAnsi="Segoe UI" w:cs="Segoe UI"/>
+          <w:color w:val="333333"/>
+          <w:sz w:val="24"/>
+          <w:szCs w:val="24"/>
+        </w:rPr>
+        <w:t xml:space="preserve">and consult </w:t>
+      </w:r>
+      <w:r>
+        <w:rPr>
+          <w:rFonts w:ascii="Segoe UI" w:eastAsia="Times New Roman" w:hAnsi="Segoe UI" w:cs="Segoe UI"/>
+          <w:color w:val="333333"/>
+          <w:sz w:val="24"/>
+          <w:szCs w:val="24"/>
+        </w:rPr>
+        <w:t xml:space="preserve">the correlation matrices for males and females respectively. </w:t>
+      </w:r>
+    </w:p>
+    <w:p>
+      <w:pPr>
+        <w:spacing w:after="240" w:line="240" w:lineRule="auto"/>
+        <w:rPr>
+          <w:rFonts w:ascii="Segoe UI" w:eastAsia="Times New Roman" w:hAnsi="Segoe UI" w:cs="Segoe UI"/>
+          <w:color w:val="333333"/>
+          <w:sz w:val="24"/>
+          <w:szCs w:val="24"/>
+        </w:rPr>
+      </w:pPr>
+      <w:r>
+        <w:rPr>
+          <w:rFonts w:ascii="Segoe UI" w:eastAsia="Times New Roman" w:hAnsi="Segoe UI" w:cs="Segoe UI"/>
+          <w:color w:val="333333"/>
+          <w:sz w:val="24"/>
+          <w:szCs w:val="24"/>
+        </w:rPr>
+        <w:t>T</w:t>
+      </w:r>
+      <w:r>
+        <w:rPr>
+          <w:rFonts w:ascii="Segoe UI" w:eastAsia="Times New Roman" w:hAnsi="Segoe UI" w:cs="Segoe UI"/>
+          <w:color w:val="333333"/>
+          <w:sz w:val="24"/>
+          <w:szCs w:val="24"/>
+        </w:rPr>
+        <w:t xml:space="preserve">he features chosen for the correlation were specifically picked out of all the available features because these features had the most samples. </w:t>
+      </w:r>
+      <w:r>
+        <w:rPr>
+          <w:rFonts w:ascii="Segoe UI" w:eastAsia="Times New Roman" w:hAnsi="Segoe UI" w:cs="Segoe UI"/>
+          <w:color w:val="333333"/>
+          <w:sz w:val="24"/>
+          <w:szCs w:val="24"/>
+        </w:rPr>
+        <w:t>T</w:t>
+      </w:r>
+      <w:r>
+        <w:rPr>
+          <w:rFonts w:ascii="Segoe UI" w:eastAsia="Times New Roman" w:hAnsi="Segoe UI" w:cs="Segoe UI"/>
+          <w:color w:val="333333"/>
+          <w:sz w:val="24"/>
+          <w:szCs w:val="24"/>
+        </w:rPr>
+        <w:t>he graph above was produced after data clean up.</w:t>
+      </w:r>
+    </w:p>
+    <w:p>
+      <w:pPr>
+        <w:spacing w:after="240" w:line="240" w:lineRule="auto"/>
+        <w:rPr>
+          <w:rFonts w:ascii="Segoe UI" w:eastAsia="Times New Roman" w:hAnsi="Segoe UI" w:cs="Segoe UI"/>
+          <w:color w:val="333333"/>
+          <w:sz w:val="24"/>
+          <w:szCs w:val="24"/>
+        </w:rPr>
+      </w:pPr>
+      <w:r>
+        <w:rPr>
+          <w:rFonts w:ascii="Segoe UI" w:eastAsia="Times New Roman" w:hAnsi="Segoe UI" w:cs="Segoe UI"/>
+          <w:color w:val="333333"/>
+          <w:sz w:val="24"/>
+          <w:szCs w:val="24"/>
+        </w:rPr>
+        <w:t>That said, o</w:t>
+      </w:r>
+      <w:r>
+        <w:rPr>
+          <w:rFonts w:ascii="Segoe UI" w:eastAsia="Times New Roman" w:hAnsi="Segoe UI" w:cs="Segoe UI"/>
+          <w:color w:val="333333"/>
+          <w:sz w:val="24"/>
+          <w:szCs w:val="24"/>
+        </w:rPr>
+        <w:t xml:space="preserve">ne feature that caught my </w:t>
+      </w:r>
+      <w:r>
+        <w:rPr>
+          <w:rFonts w:ascii="Segoe UI" w:eastAsia="Times New Roman" w:hAnsi="Segoe UI" w:cs="Segoe UI"/>
+          <w:color w:val="333333"/>
+          <w:sz w:val="24"/>
+          <w:szCs w:val="24"/>
+        </w:rPr>
+        <w:t xml:space="preserve">eye </w:t>
+      </w:r>
+      <w:r>
+        <w:rPr>
+          <w:rFonts w:ascii="Segoe UI" w:eastAsia="Times New Roman" w:hAnsi="Segoe UI" w:cs="Segoe UI"/>
+          <w:color w:val="333333"/>
+          <w:sz w:val="24"/>
+          <w:szCs w:val="24"/>
+        </w:rPr>
+        <w:t xml:space="preserve">was that shar2_1 is correlated with shar1_1. </w:t>
+      </w:r>
+      <w:r>
+        <w:rPr>
+          <w:rFonts w:ascii="Segoe UI" w:eastAsia="Times New Roman" w:hAnsi="Segoe UI" w:cs="Segoe UI"/>
+          <w:color w:val="333333"/>
+          <w:sz w:val="24"/>
+          <w:szCs w:val="24"/>
+        </w:rPr>
+        <w:t xml:space="preserve">This result is </w:t>
+      </w:r>
+      <w:r>
+        <w:rPr>
+          <w:rFonts w:ascii="Segoe UI" w:eastAsia="Times New Roman" w:hAnsi="Segoe UI" w:cs="Segoe UI"/>
+          <w:color w:val="333333"/>
+          <w:sz w:val="24"/>
+          <w:szCs w:val="24"/>
+        </w:rPr>
+        <w:t xml:space="preserve">amusing because </w:t>
+      </w:r>
+      <w:r>
+        <w:rPr>
+          <w:rFonts w:ascii="Segoe UI" w:eastAsia="Times New Roman" w:hAnsi="Segoe UI" w:cs="Segoe UI"/>
+          <w:color w:val="333333"/>
+          <w:sz w:val="24"/>
+          <w:szCs w:val="24"/>
+        </w:rPr>
+        <w:t>'</w:t>
+      </w:r>
+      <w:r>
+        <w:rPr>
+          <w:rFonts w:ascii="Segoe UI" w:eastAsia="Times New Roman" w:hAnsi="Segoe UI" w:cs="Segoe UI"/>
+          <w:color w:val="333333"/>
+          <w:sz w:val="24"/>
+          <w:szCs w:val="24"/>
+        </w:rPr>
+        <w:t>shar2_2</w:t>
+      </w:r>
+      <w:r>
+        <w:rPr>
+          <w:rFonts w:ascii="Segoe UI" w:eastAsia="Times New Roman" w:hAnsi="Segoe UI" w:cs="Segoe UI"/>
+          <w:color w:val="333333"/>
+          <w:sz w:val="24"/>
+          <w:szCs w:val="24"/>
+        </w:rPr>
+        <w:t>'</w:t>
+      </w:r>
+      <w:r>
+        <w:rPr>
+          <w:rFonts w:ascii="Segoe UI" w:eastAsia="Times New Roman" w:hAnsi="Segoe UI" w:cs="Segoe UI"/>
+          <w:color w:val="333333"/>
+          <w:sz w:val="24"/>
+          <w:szCs w:val="24"/>
+        </w:rPr>
+        <w:t xml:space="preserve"> pertains to the question of what a dater believes the person of the opposite sex is looking for in regards to shared interests. </w:t>
+      </w:r>
+      <w:r>
+        <w:rPr>
+          <w:rFonts w:ascii="Segoe UI" w:eastAsia="Times New Roman" w:hAnsi="Segoe UI" w:cs="Segoe UI"/>
+          <w:color w:val="333333"/>
+          <w:sz w:val="24"/>
+          <w:szCs w:val="24"/>
+        </w:rPr>
+        <w:t>'</w:t>
+      </w:r>
+      <w:r>
+        <w:rPr>
+          <w:rFonts w:ascii="Segoe UI" w:eastAsia="Times New Roman" w:hAnsi="Segoe UI" w:cs="Segoe UI"/>
+          <w:color w:val="333333"/>
+          <w:sz w:val="24"/>
+          <w:szCs w:val="24"/>
+        </w:rPr>
+        <w:t>shar1_1</w:t>
+      </w:r>
+      <w:r>
+        <w:rPr>
+          <w:rFonts w:ascii="Segoe UI" w:eastAsia="Times New Roman" w:hAnsi="Segoe UI" w:cs="Segoe UI"/>
+          <w:color w:val="333333"/>
+          <w:sz w:val="24"/>
+          <w:szCs w:val="24"/>
+        </w:rPr>
+        <w:t>'</w:t>
+      </w:r>
+      <w:r>
+        <w:rPr>
+          <w:rFonts w:ascii="Segoe UI" w:eastAsia="Times New Roman" w:hAnsi="Segoe UI" w:cs="Segoe UI"/>
+          <w:color w:val="333333"/>
+          <w:sz w:val="24"/>
+          <w:szCs w:val="24"/>
+        </w:rPr>
+        <w:t xml:space="preserve"> pertains to what the person is looking for in shared values. </w:t>
+      </w:r>
+      <w:r>
+        <w:rPr>
+          <w:rFonts w:ascii="Segoe UI" w:eastAsia="Times New Roman" w:hAnsi="Segoe UI" w:cs="Segoe UI"/>
+          <w:color w:val="333333"/>
+          <w:sz w:val="24"/>
+          <w:szCs w:val="24"/>
+        </w:rPr>
+        <w:t xml:space="preserve">One interpretation is that a person can change </w:t>
+      </w:r>
+      <w:r>
+        <w:rPr>
+          <w:rFonts w:ascii="Segoe UI" w:eastAsia="Times New Roman" w:hAnsi="Segoe UI" w:cs="Segoe UI"/>
+          <w:color w:val="333333"/>
+          <w:sz w:val="24"/>
+          <w:szCs w:val="24"/>
+        </w:rPr>
+        <w:t xml:space="preserve">the weight for what is sought </w:t>
+      </w:r>
+      <w:r>
+        <w:rPr>
+          <w:rFonts w:ascii="Segoe UI" w:eastAsia="Times New Roman" w:hAnsi="Segoe UI" w:cs="Segoe UI"/>
+          <w:color w:val="333333"/>
+          <w:sz w:val="24"/>
+          <w:szCs w:val="24"/>
+        </w:rPr>
+        <w:t xml:space="preserve">based off </w:t>
+      </w:r>
+      <w:r>
+        <w:rPr>
+          <w:rFonts w:ascii="Segoe UI" w:eastAsia="Times New Roman" w:hAnsi="Segoe UI" w:cs="Segoe UI"/>
+          <w:color w:val="333333"/>
+          <w:sz w:val="24"/>
+          <w:szCs w:val="24"/>
+        </w:rPr>
+        <w:t>what is believed to in demand.</w:t>
+      </w:r>
+    </w:p>
+    <w:p>
+      <w:pPr>
+        <w:spacing w:after="240" w:line="240" w:lineRule="auto"/>
+        <w:rPr>
+          <w:rFonts w:ascii="Segoe UI" w:eastAsia="Times New Roman" w:hAnsi="Segoe UI" w:cs="Segoe UI"/>
+          <w:color w:val="333333"/>
+          <w:sz w:val="24"/>
+          <w:szCs w:val="24"/>
+        </w:rPr>
+      </w:pPr>
+      <w:r>
+        <w:rPr>
+          <w:rFonts w:ascii="Segoe UI" w:eastAsia="Times New Roman" w:hAnsi="Segoe UI" w:cs="Segoe UI"/>
+          <w:color w:val="333333"/>
+          <w:sz w:val="24"/>
+          <w:szCs w:val="24"/>
+        </w:rPr>
+        <w:t>Self-perception also has its affect on what is pursued. For example,</w:t>
+      </w:r>
+      <w:r>
+        <w:rPr>
+          <w:rFonts w:ascii="Segoe UI" w:eastAsia="Times New Roman" w:hAnsi="Segoe UI" w:cs="Segoe UI"/>
+          <w:color w:val="333333"/>
+          <w:sz w:val="24"/>
+          <w:szCs w:val="24"/>
+        </w:rPr>
+        <w:t xml:space="preserve"> 'sinc3_1' is correlated to 'sinc1_1'</w:t>
+      </w:r>
+      <w:r>
+        <w:rPr>
+          <w:rFonts w:ascii="Segoe UI" w:eastAsia="Times New Roman" w:hAnsi="Segoe UI" w:cs="Segoe UI"/>
+          <w:color w:val="333333"/>
+          <w:sz w:val="24"/>
+          <w:szCs w:val="24"/>
+        </w:rPr>
+        <w:t>.</w:t>
+      </w:r>
+      <w:r>
+        <w:rPr>
+          <w:rFonts w:ascii="Segoe UI" w:eastAsia="Times New Roman" w:hAnsi="Segoe UI" w:cs="Segoe UI"/>
+          <w:color w:val="333333"/>
+          <w:sz w:val="24"/>
+          <w:szCs w:val="24"/>
+        </w:rPr>
+        <w:t xml:space="preserve"> 'sinc3_1' pertains to the question of a how a person rates himself, or herself, for that feature. In plain English, this means that a sincere person looks for a sincere person. The reason why this is insightful is because literature in the field [1]</w:t>
+      </w:r>
+      <w:r>
+        <w:rPr>
+          <w:rFonts w:ascii="Segoe UI" w:eastAsia="Times New Roman" w:hAnsi="Segoe UI" w:cs="Segoe UI"/>
+          <w:color w:val="333333"/>
+          <w:sz w:val="24"/>
+          <w:szCs w:val="24"/>
+        </w:rPr>
+        <w:t>.</w:t>
+      </w:r>
+      <w:r>
+        <w:rPr>
+          <w:rFonts w:ascii="Segoe UI" w:eastAsia="Times New Roman" w:hAnsi="Segoe UI" w:cs="Segoe UI"/>
+          <w:color w:val="333333"/>
+          <w:sz w:val="24"/>
+          <w:szCs w:val="24"/>
+        </w:rPr>
+        <w:t xml:space="preserve"> </w:t>
+      </w:r>
+      <w:r>
+        <w:rPr>
+          <w:rFonts w:ascii="Segoe UI" w:eastAsia="Times New Roman" w:hAnsi="Segoe UI" w:cs="Segoe UI"/>
+          <w:color w:val="333333"/>
+          <w:sz w:val="24"/>
+          <w:szCs w:val="24"/>
+        </w:rPr>
+        <w:t>Nate Silver, t</w:t>
+      </w:r>
+      <w:r>
+        <w:rPr>
+          <w:rFonts w:ascii="Segoe UI" w:eastAsia="Times New Roman" w:hAnsi="Segoe UI" w:cs="Segoe UI"/>
+          <w:color w:val="333333"/>
+          <w:sz w:val="24"/>
+          <w:szCs w:val="24"/>
+        </w:rPr>
+        <w:t>he famous statistician</w:t>
+      </w:r>
+      <w:r>
+        <w:rPr>
+          <w:rFonts w:ascii="Segoe UI" w:eastAsia="Times New Roman" w:hAnsi="Segoe UI" w:cs="Segoe UI"/>
+          <w:color w:val="333333"/>
+          <w:sz w:val="24"/>
+          <w:szCs w:val="24"/>
+        </w:rPr>
+        <w:t>,</w:t>
+      </w:r>
+      <w:r>
+        <w:rPr>
+          <w:rFonts w:ascii="Segoe UI" w:eastAsia="Times New Roman" w:hAnsi="Segoe UI" w:cs="Segoe UI"/>
+          <w:color w:val="333333"/>
+          <w:sz w:val="24"/>
+          <w:szCs w:val="24"/>
+        </w:rPr>
+        <w:t xml:space="preserve"> </w:t>
+      </w:r>
+      <w:r>
+        <w:rPr>
+          <w:rFonts w:ascii="Segoe UI" w:eastAsia="Times New Roman" w:hAnsi="Segoe UI" w:cs="Segoe UI"/>
+          <w:color w:val="333333"/>
+          <w:sz w:val="24"/>
+          <w:szCs w:val="24"/>
+        </w:rPr>
+        <w:t xml:space="preserve">wrote an article that </w:t>
+      </w:r>
+      <w:r>
+        <w:rPr>
+          <w:rFonts w:ascii="Segoe UI" w:eastAsia="Times New Roman" w:hAnsi="Segoe UI" w:cs="Segoe UI"/>
+          <w:color w:val="333333"/>
+          <w:sz w:val="24"/>
+          <w:szCs w:val="24"/>
+        </w:rPr>
+        <w:t xml:space="preserve">states </w:t>
+      </w:r>
+      <w:r>
+        <w:rPr>
+          <w:rFonts w:ascii="Segoe UI" w:eastAsia="Times New Roman" w:hAnsi="Segoe UI" w:cs="Segoe UI"/>
+          <w:color w:val="333333"/>
+          <w:sz w:val="24"/>
+          <w:szCs w:val="24"/>
+        </w:rPr>
+        <w:t>people look for fea</w:t>
+      </w:r>
+      <w:r>
+        <w:rPr>
+          <w:rFonts w:ascii="Segoe UI" w:eastAsia="Times New Roman" w:hAnsi="Segoe UI" w:cs="Segoe UI"/>
+          <w:color w:val="333333"/>
+          <w:sz w:val="24"/>
+          <w:szCs w:val="24"/>
+        </w:rPr>
+        <w:t>tures that they themselves have</w:t>
+      </w:r>
+      <w:r>
+        <w:rPr>
+          <w:rFonts w:ascii="Segoe UI" w:eastAsia="Times New Roman" w:hAnsi="Segoe UI" w:cs="Segoe UI"/>
+          <w:color w:val="333333"/>
+          <w:sz w:val="24"/>
+          <w:szCs w:val="24"/>
+        </w:rPr>
+        <w:t>.</w:t>
+      </w:r>
+      <w:r>
+        <w:rPr>
+          <w:rFonts w:ascii="Segoe UI" w:eastAsia="Times New Roman" w:hAnsi="Segoe UI" w:cs="Segoe UI"/>
+          <w:color w:val="333333"/>
+          <w:sz w:val="24"/>
+          <w:szCs w:val="24"/>
+        </w:rPr>
+        <w:t xml:space="preserve"> </w:t>
+      </w:r>
+      <w:r>
+        <w:rPr>
+          <w:rFonts w:ascii="Segoe UI" w:eastAsia="Times New Roman" w:hAnsi="Segoe UI" w:cs="Segoe UI"/>
+          <w:color w:val="333333"/>
+          <w:sz w:val="24"/>
+          <w:szCs w:val="24"/>
+        </w:rPr>
+        <w:t>Some</w:t>
+      </w:r>
+      <w:r>
+        <w:rPr>
+          <w:rFonts w:ascii="Segoe UI" w:eastAsia="Times New Roman" w:hAnsi="Segoe UI" w:cs="Segoe UI"/>
+          <w:color w:val="333333"/>
+          <w:sz w:val="24"/>
+          <w:szCs w:val="24"/>
+        </w:rPr>
+        <w:t xml:space="preserve"> correlated features fall in line with Silver's article.</w:t>
+      </w:r>
+    </w:p>
+    <w:p>
+      <w:pPr>
+        <w:spacing w:after="240" w:line="240" w:lineRule="auto"/>
+        <w:rPr>
+          <w:rFonts w:ascii="Segoe UI" w:eastAsia="Times New Roman" w:hAnsi="Segoe UI" w:cs="Segoe UI"/>
+          <w:color w:val="333333"/>
+          <w:sz w:val="24"/>
+          <w:szCs w:val="24"/>
+        </w:rPr>
+      </w:pPr>
+      <w:r>
+        <w:rPr>
+          <w:rFonts w:ascii="Segoe UI" w:eastAsia="Times New Roman" w:hAnsi="Segoe UI" w:cs="Segoe UI"/>
+          <w:color w:val="333333"/>
+          <w:sz w:val="24"/>
+          <w:szCs w:val="24"/>
+        </w:rPr>
+        <w:t>What stands out the most is 'attr2_1' effect on 'attr1_1'</w:t>
+      </w:r>
+      <w:r>
+        <w:rPr>
+          <w:rFonts w:ascii="Segoe UI" w:eastAsia="Times New Roman" w:hAnsi="Segoe UI" w:cs="Segoe UI"/>
+          <w:color w:val="333333"/>
+          <w:sz w:val="24"/>
+          <w:szCs w:val="24"/>
+        </w:rPr>
+        <w:t xml:space="preserve"> and vice-versa</w:t>
+      </w:r>
+      <w:r>
+        <w:rPr>
+          <w:rFonts w:ascii="Segoe UI" w:eastAsia="Times New Roman" w:hAnsi="Segoe UI" w:cs="Segoe UI"/>
+          <w:color w:val="333333"/>
+          <w:sz w:val="24"/>
+          <w:szCs w:val="24"/>
+        </w:rPr>
+        <w:t>.</w:t>
+      </w:r>
+      <w:r>
+        <w:rPr>
+          <w:rFonts w:ascii="Segoe UI" w:eastAsia="Times New Roman" w:hAnsi="Segoe UI" w:cs="Segoe UI"/>
+          <w:color w:val="333333"/>
+          <w:sz w:val="24"/>
+          <w:szCs w:val="24"/>
+        </w:rPr>
+        <w:t xml:space="preserve"> </w:t>
+      </w:r>
+      <w:r>
+        <w:rPr>
+          <w:rFonts w:ascii="Segoe UI" w:eastAsia="Times New Roman" w:hAnsi="Segoe UI" w:cs="Segoe UI"/>
+          <w:color w:val="333333"/>
+          <w:sz w:val="24"/>
+          <w:szCs w:val="24"/>
+        </w:rPr>
+        <w:t>This</w:t>
+      </w:r>
+      <w:r>
+        <w:rPr>
+          <w:rFonts w:ascii="Segoe UI" w:eastAsia="Times New Roman" w:hAnsi="Segoe UI" w:cs="Segoe UI"/>
+          <w:color w:val="333333"/>
+          <w:sz w:val="24"/>
+          <w:szCs w:val="24"/>
+        </w:rPr>
+        <w:t xml:space="preserve"> correlation implies that a person's belief on what people look for in </w:t>
+      </w:r>
+      <w:r>
+        <w:rPr>
+          <w:rFonts w:ascii="Segoe UI" w:eastAsia="Times New Roman" w:hAnsi="Segoe UI" w:cs="Segoe UI"/>
+          <w:color w:val="333333"/>
+          <w:sz w:val="24"/>
+          <w:szCs w:val="24"/>
+        </w:rPr>
+        <w:t xml:space="preserve">terms of attraction </w:t>
+      </w:r>
+      <w:r>
+        <w:rPr>
+          <w:rFonts w:ascii="Segoe UI" w:eastAsia="Times New Roman" w:hAnsi="Segoe UI" w:cs="Segoe UI"/>
+          <w:color w:val="333333"/>
+          <w:sz w:val="24"/>
+          <w:szCs w:val="24"/>
+        </w:rPr>
+        <w:t xml:space="preserve">affects what he, or she, </w:t>
+      </w:r>
+      <w:r>
+        <w:rPr>
+          <w:rFonts w:ascii="Segoe UI" w:eastAsia="Times New Roman" w:hAnsi="Segoe UI" w:cs="Segoe UI"/>
+          <w:color w:val="333333"/>
+          <w:sz w:val="24"/>
+          <w:szCs w:val="24"/>
+        </w:rPr>
+        <w:t xml:space="preserve">wants </w:t>
+      </w:r>
+      <w:r>
+        <w:rPr>
+          <w:rFonts w:ascii="Segoe UI" w:eastAsia="Times New Roman" w:hAnsi="Segoe UI" w:cs="Segoe UI"/>
+          <w:color w:val="333333"/>
+          <w:sz w:val="24"/>
+          <w:szCs w:val="24"/>
+        </w:rPr>
+        <w:t xml:space="preserve">in the opposite sex. </w:t>
+      </w:r>
+      <w:r>
+        <w:rPr>
+          <w:rFonts w:ascii="Segoe UI" w:eastAsia="Times New Roman" w:hAnsi="Segoe UI" w:cs="Segoe UI"/>
+          <w:color w:val="333333"/>
+          <w:sz w:val="24"/>
+          <w:szCs w:val="24"/>
+        </w:rPr>
+        <w:t xml:space="preserve">The </w:t>
+      </w:r>
+      <w:r>
+        <w:rPr>
+          <w:rFonts w:ascii="Segoe UI" w:eastAsia="Times New Roman" w:hAnsi="Segoe UI" w:cs="Segoe UI"/>
+          <w:color w:val="333333"/>
+          <w:sz w:val="24"/>
+          <w:szCs w:val="24"/>
+        </w:rPr>
+        <w:t xml:space="preserve">OkCupid blog had an interesting article on the matter. </w:t>
+      </w:r>
+      <w:r>
+        <w:rPr>
+          <w:rFonts w:ascii="Segoe UI" w:eastAsia="Times New Roman" w:hAnsi="Segoe UI" w:cs="Segoe UI"/>
+          <w:color w:val="333333"/>
+          <w:sz w:val="24"/>
+          <w:szCs w:val="24"/>
+        </w:rPr>
+        <w:t>The article highlights that people lie about themselves online. Moreover, males</w:t>
+      </w:r>
+      <w:r>
+        <w:rPr>
+          <w:rFonts w:ascii="Segoe UI" w:eastAsia="Times New Roman" w:hAnsi="Segoe UI" w:cs="Segoe UI"/>
+          <w:color w:val="333333"/>
+          <w:sz w:val="24"/>
+          <w:szCs w:val="24"/>
+        </w:rPr>
+        <w:t xml:space="preserve"> tend to pursue the unachievable, and females tend to drop their standard when </w:t>
+      </w:r>
+      <w:r>
+        <w:rPr>
+          <w:rFonts w:ascii="Segoe UI" w:eastAsia="Times New Roman" w:hAnsi="Segoe UI" w:cs="Segoe UI"/>
+          <w:color w:val="333333"/>
+          <w:sz w:val="24"/>
+          <w:szCs w:val="24"/>
+        </w:rPr>
+        <w:t>immersing</w:t>
+      </w:r>
+      <w:r>
+        <w:rPr>
+          <w:rFonts w:ascii="Segoe UI" w:eastAsia="Times New Roman" w:hAnsi="Segoe UI" w:cs="Segoe UI"/>
+          <w:color w:val="333333"/>
+          <w:sz w:val="24"/>
+          <w:szCs w:val="24"/>
+        </w:rPr>
+        <w:t xml:space="preserve"> in online dating [3].</w:t>
+      </w:r>
+      <w:r>
+        <w:rPr>
+          <w:rFonts w:ascii="Segoe UI" w:eastAsia="Times New Roman" w:hAnsi="Segoe UI" w:cs="Segoe UI"/>
+          <w:color w:val="333333"/>
+          <w:sz w:val="24"/>
+          <w:szCs w:val="24"/>
+        </w:rPr>
+        <w:t xml:space="preserve"> </w:t>
+      </w:r>
+      <w:r>
+        <w:rPr>
+          <w:rFonts w:ascii="Segoe UI" w:eastAsia="Times New Roman" w:hAnsi="Segoe UI" w:cs="Segoe UI"/>
+          <w:color w:val="333333"/>
+          <w:sz w:val="24"/>
+          <w:szCs w:val="24"/>
+        </w:rPr>
+        <w:t>In fact, another work also holds that females tend to be more attra</w:t>
+      </w:r>
+      <w:r>
+        <w:rPr>
+          <w:rFonts w:ascii="Segoe UI" w:eastAsia="Times New Roman" w:hAnsi="Segoe UI" w:cs="Segoe UI"/>
+          <w:color w:val="333333"/>
+          <w:sz w:val="24"/>
+          <w:szCs w:val="24"/>
+        </w:rPr>
+        <w:t>ctive on average than males.</w:t>
+      </w:r>
+      <w:r>
+        <w:rPr>
+          <w:rFonts w:ascii="Segoe UI" w:eastAsia="Times New Roman" w:hAnsi="Segoe UI" w:cs="Segoe UI"/>
+          <w:color w:val="333333"/>
+          <w:sz w:val="24"/>
+          <w:szCs w:val="24"/>
+        </w:rPr>
+        <w:t xml:space="preserve"> Dating Literature helps guide that the project is heading in the right direction.</w:t>
+      </w:r>
+      <w:r>
+        <w:rPr>
+          <w:rFonts w:ascii="Segoe UI" w:eastAsia="Times New Roman" w:hAnsi="Segoe UI" w:cs="Segoe UI"/>
+          <w:color w:val="333333"/>
+          <w:sz w:val="24"/>
+          <w:szCs w:val="24"/>
+        </w:rPr>
+        <w:t xml:space="preserve"> </w:t>
+      </w:r>
+    </w:p>
+    <w:p>
+      <w:pPr>
+        <w:spacing w:after="240" w:line="240" w:lineRule="auto"/>
+        <w:rPr>
+          <w:rFonts w:ascii="Segoe UI" w:eastAsia="Times New Roman" w:hAnsi="Segoe UI" w:cs="Segoe UI"/>
+          <w:color w:val="333333"/>
+          <w:sz w:val="24"/>
+          <w:szCs w:val="24"/>
+        </w:rPr>
+      </w:pPr>
+      <w:r>
+        <w:rPr>
+          <w:rFonts w:ascii="Segoe UI" w:eastAsia="Times New Roman" w:hAnsi="Segoe UI" w:cs="Segoe UI"/>
+          <w:color w:val="333333"/>
+          <w:sz w:val="24"/>
+          <w:szCs w:val="24"/>
+        </w:rPr>
+        <w:t xml:space="preserve">Finally, just by exploring the correlation matrix, my hypothesis is that having information is key as to how to speed date. If a dater knows, or has some insight as to what the date wants, he or she can be successful in the sense of setting expectations. I did not discuss negative correlation, but the example to note on that would be 'attr1_1' </w:t>
+      </w:r>
+      <w:r>
+        <w:rPr>
+          <w:rFonts w:ascii="Segoe UI" w:eastAsia="Times New Roman" w:hAnsi="Segoe UI" w:cs="Segoe UI"/>
+          <w:color w:val="333333"/>
+          <w:sz w:val="24"/>
+          <w:szCs w:val="24"/>
+        </w:rPr>
+        <w:t xml:space="preserve">is </w:t>
+      </w:r>
+      <w:r>
+        <w:rPr>
+          <w:rFonts w:ascii="Segoe UI" w:eastAsia="Times New Roman" w:hAnsi="Segoe UI" w:cs="Segoe UI"/>
+          <w:color w:val="333333"/>
+          <w:sz w:val="24"/>
+          <w:szCs w:val="24"/>
+        </w:rPr>
+        <w:t>inverse</w:t>
+      </w:r>
+      <w:r>
+        <w:rPr>
+          <w:rFonts w:ascii="Segoe UI" w:eastAsia="Times New Roman" w:hAnsi="Segoe UI" w:cs="Segoe UI"/>
+          <w:color w:val="333333"/>
+          <w:sz w:val="24"/>
+          <w:szCs w:val="24"/>
+        </w:rPr>
+        <w:t>ly</w:t>
+      </w:r>
+      <w:r>
+        <w:rPr>
+          <w:rFonts w:ascii="Segoe UI" w:eastAsia="Times New Roman" w:hAnsi="Segoe UI" w:cs="Segoe UI"/>
+          <w:color w:val="333333"/>
+          <w:sz w:val="24"/>
+          <w:szCs w:val="24"/>
+        </w:rPr>
+        <w:t xml:space="preserve"> correlat</w:t>
+      </w:r>
+      <w:r>
+        <w:rPr>
+          <w:rFonts w:ascii="Segoe UI" w:eastAsia="Times New Roman" w:hAnsi="Segoe UI" w:cs="Segoe UI"/>
+          <w:color w:val="333333"/>
+          <w:sz w:val="24"/>
+          <w:szCs w:val="24"/>
+        </w:rPr>
+        <w:t>ed</w:t>
+      </w:r>
+      <w:r>
+        <w:rPr>
+          <w:rFonts w:ascii="Segoe UI" w:eastAsia="Times New Roman" w:hAnsi="Segoe UI" w:cs="Segoe UI"/>
+          <w:color w:val="333333"/>
+          <w:sz w:val="24"/>
+          <w:szCs w:val="24"/>
+        </w:rPr>
+        <w:t xml:space="preserve"> with 'sinc1_1', 'intel1_1', 'amb1_1', and 'shar1_1'. At face value, attractiveness takes weight from everything else. So far, resul</w:t>
+      </w:r>
+      <w:r>
+        <w:rPr>
+          <w:rFonts w:ascii="Segoe UI" w:eastAsia="Times New Roman" w:hAnsi="Segoe UI" w:cs="Segoe UI"/>
+          <w:color w:val="333333"/>
+          <w:sz w:val="24"/>
+          <w:szCs w:val="24"/>
+        </w:rPr>
+        <w:t>ts from this visualization fall</w:t>
+      </w:r>
+      <w:r>
+        <w:rPr>
+          <w:rFonts w:ascii="Segoe UI" w:eastAsia="Times New Roman" w:hAnsi="Segoe UI" w:cs="Segoe UI"/>
+          <w:color w:val="333333"/>
+          <w:sz w:val="24"/>
+          <w:szCs w:val="24"/>
+        </w:rPr>
+        <w:t xml:space="preserve"> in line with published results.</w:t>
+      </w:r>
+    </w:p>
+    <w:p>
+      <w:pPr>
+        <w:rPr>
+          <w:rFonts w:ascii="Segoe UI" w:eastAsia="Times New Roman" w:hAnsi="Segoe UI" w:cs="Segoe UI"/>
+          <w:color w:val="333333"/>
+          <w:sz w:val="24"/>
+          <w:szCs w:val="24"/>
+        </w:rPr>
+      </w:pPr>
+      <w:r>
+        <w:rPr>
+          <w:rFonts w:ascii="Segoe UI" w:eastAsia="Times New Roman" w:hAnsi="Segoe UI" w:cs="Segoe UI"/>
+          <w:color w:val="333333"/>
+          <w:sz w:val="24"/>
+          <w:szCs w:val="24"/>
+        </w:rPr>
+        <w:br w:type="page"/>
+      </w:r>
+    </w:p>
+    <w:p>
+      <w:pPr>
+        <w:spacing w:before="360" w:after="240" w:line="240" w:lineRule="auto"/>
+        <w:outlineLvl w:val="2"/>
+        <w:rPr>
+          <w:rFonts w:ascii="Segoe UI" w:eastAsia="Times New Roman" w:hAnsi="Segoe UI" w:cs="Segoe UI"/>
           <w:b/>
           <w:bCs/>
           <w:color w:val="333333"/>
@@ -3797,7 +4314,336 @@
           <w:sz w:val="30"/>
           <w:szCs w:val="30"/>
         </w:rPr>
+        <w:lastRenderedPageBreak/>
         <w:t>Algorithms and Techniques</w:t>
+      </w:r>
+    </w:p>
+    <w:p>
+      <w:pPr>
+        <w:spacing w:after="240" w:line="240" w:lineRule="auto"/>
+        <w:rPr>
+          <w:rFonts w:ascii="Segoe UI" w:eastAsia="Times New Roman" w:hAnsi="Segoe UI" w:cs="Segoe UI"/>
+          <w:color w:val="333333"/>
+          <w:sz w:val="24"/>
+          <w:szCs w:val="24"/>
+        </w:rPr>
+      </w:pPr>
+      <w:r>
+        <w:rPr>
+          <w:rFonts w:ascii="Segoe UI" w:eastAsia="Times New Roman" w:hAnsi="Segoe UI" w:cs="Segoe UI"/>
+          <w:color w:val="333333"/>
+          <w:sz w:val="24"/>
+          <w:szCs w:val="24"/>
+        </w:rPr>
+        <w:t xml:space="preserve">Previous work in this domain is inspired by Chris McKinlay's analysis on OkCupid data [5]. </w:t>
+      </w:r>
+      <w:r>
+        <w:rPr>
+          <w:rFonts w:ascii="Segoe UI" w:eastAsia="Times New Roman" w:hAnsi="Segoe UI" w:cs="Segoe UI"/>
+          <w:color w:val="333333"/>
+          <w:sz w:val="24"/>
+          <w:szCs w:val="24"/>
+        </w:rPr>
+        <w:t xml:space="preserve">McKinlay </w:t>
+      </w:r>
+      <w:r>
+        <w:rPr>
+          <w:rFonts w:ascii="Segoe UI" w:eastAsia="Times New Roman" w:hAnsi="Segoe UI" w:cs="Segoe UI"/>
+          <w:color w:val="333333"/>
+          <w:sz w:val="24"/>
+          <w:szCs w:val="24"/>
+        </w:rPr>
+        <w:t xml:space="preserve">discovered </w:t>
+      </w:r>
+      <w:r>
+        <w:rPr>
+          <w:rFonts w:ascii="Segoe UI" w:eastAsia="Times New Roman" w:hAnsi="Segoe UI" w:cs="Segoe UI"/>
+          <w:color w:val="333333"/>
+          <w:sz w:val="24"/>
+          <w:szCs w:val="24"/>
+        </w:rPr>
+        <w:t>he could he somehow lump females into categories based off responses to a questionnaire. His data</w:t>
+      </w:r>
+      <w:r>
+        <w:rPr>
+          <w:rFonts w:ascii="Segoe UI" w:eastAsia="Times New Roman" w:hAnsi="Segoe UI" w:cs="Segoe UI"/>
+          <w:color w:val="333333"/>
+          <w:sz w:val="24"/>
+          <w:szCs w:val="24"/>
+        </w:rPr>
+        <w:t>set and used boosting to</w:t>
+      </w:r>
+      <w:r>
+        <w:rPr>
+          <w:rFonts w:ascii="Segoe UI" w:eastAsia="Times New Roman" w:hAnsi="Segoe UI" w:cs="Segoe UI"/>
+          <w:color w:val="333333"/>
+          <w:sz w:val="24"/>
+          <w:szCs w:val="24"/>
+        </w:rPr>
+        <w:t xml:space="preserve"> figure out how to weigh responses to </w:t>
+      </w:r>
+      <w:r>
+        <w:rPr>
+          <w:rFonts w:ascii="Segoe UI" w:eastAsia="Times New Roman" w:hAnsi="Segoe UI" w:cs="Segoe UI"/>
+          <w:color w:val="333333"/>
+          <w:sz w:val="24"/>
+          <w:szCs w:val="24"/>
+        </w:rPr>
+        <w:t>website's</w:t>
+      </w:r>
+      <w:r>
+        <w:rPr>
+          <w:rFonts w:ascii="Segoe UI" w:eastAsia="Times New Roman" w:hAnsi="Segoe UI" w:cs="Segoe UI"/>
+          <w:color w:val="333333"/>
+          <w:sz w:val="24"/>
+          <w:szCs w:val="24"/>
+        </w:rPr>
+        <w:t xml:space="preserve"> matching question</w:t>
+      </w:r>
+      <w:r>
+        <w:rPr>
+          <w:rFonts w:ascii="Segoe UI" w:eastAsia="Times New Roman" w:hAnsi="Segoe UI" w:cs="Segoe UI"/>
+          <w:color w:val="333333"/>
+          <w:sz w:val="24"/>
+          <w:szCs w:val="24"/>
+        </w:rPr>
+        <w:t>n</w:t>
+      </w:r>
+      <w:r>
+        <w:rPr>
+          <w:rFonts w:ascii="Segoe UI" w:eastAsia="Times New Roman" w:hAnsi="Segoe UI" w:cs="Segoe UI"/>
+          <w:color w:val="333333"/>
+          <w:sz w:val="24"/>
+          <w:szCs w:val="24"/>
+        </w:rPr>
+        <w:t xml:space="preserve">aire. </w:t>
+      </w:r>
+      <w:r>
+        <w:rPr>
+          <w:rFonts w:ascii="Segoe UI" w:eastAsia="Times New Roman" w:hAnsi="Segoe UI" w:cs="Segoe UI"/>
+          <w:color w:val="333333"/>
+          <w:sz w:val="24"/>
+          <w:szCs w:val="24"/>
+        </w:rPr>
+        <w:t xml:space="preserve">Eventually, McKinlay used a clustering algorithm to classify females into clusters. </w:t>
+      </w:r>
+      <w:r>
+        <w:rPr>
+          <w:rFonts w:ascii="Segoe UI" w:eastAsia="Times New Roman" w:hAnsi="Segoe UI" w:cs="Segoe UI"/>
+          <w:color w:val="333333"/>
+          <w:sz w:val="24"/>
+          <w:szCs w:val="24"/>
+        </w:rPr>
+        <w:t>Th</w:t>
+      </w:r>
+      <w:r>
+        <w:rPr>
+          <w:rFonts w:ascii="Segoe UI" w:eastAsia="Times New Roman" w:hAnsi="Segoe UI" w:cs="Segoe UI"/>
+          <w:color w:val="333333"/>
+          <w:sz w:val="24"/>
+          <w:szCs w:val="24"/>
+        </w:rPr>
+        <w:t>e motivation</w:t>
+      </w:r>
+      <w:r>
+        <w:rPr>
+          <w:rFonts w:ascii="Segoe UI" w:eastAsia="Times New Roman" w:hAnsi="Segoe UI" w:cs="Segoe UI"/>
+          <w:color w:val="333333"/>
+          <w:sz w:val="24"/>
+          <w:szCs w:val="24"/>
+        </w:rPr>
+        <w:t xml:space="preserve"> was to </w:t>
+      </w:r>
+      <w:r>
+        <w:rPr>
+          <w:rFonts w:ascii="Segoe UI" w:eastAsia="Times New Roman" w:hAnsi="Segoe UI" w:cs="Segoe UI"/>
+          <w:color w:val="333333"/>
+          <w:sz w:val="24"/>
+          <w:szCs w:val="24"/>
+        </w:rPr>
+        <w:t>match himself with females</w:t>
+      </w:r>
+      <w:r>
+        <w:rPr>
+          <w:rFonts w:ascii="Segoe UI" w:eastAsia="Times New Roman" w:hAnsi="Segoe UI" w:cs="Segoe UI"/>
+          <w:color w:val="333333"/>
+          <w:sz w:val="24"/>
+          <w:szCs w:val="24"/>
+        </w:rPr>
+        <w:t xml:space="preserve">. </w:t>
+      </w:r>
+    </w:p>
+    <w:p>
+      <w:pPr>
+        <w:spacing w:after="240" w:line="240" w:lineRule="auto"/>
+        <w:rPr>
+          <w:rFonts w:ascii="Segoe UI" w:eastAsia="Times New Roman" w:hAnsi="Segoe UI" w:cs="Segoe UI"/>
+          <w:color w:val="333333"/>
+          <w:sz w:val="24"/>
+          <w:szCs w:val="24"/>
+        </w:rPr>
+      </w:pPr>
+      <w:r>
+        <w:rPr>
+          <w:rFonts w:ascii="Segoe UI" w:eastAsia="Times New Roman" w:hAnsi="Segoe UI" w:cs="Segoe UI"/>
+          <w:color w:val="333333"/>
+          <w:sz w:val="24"/>
+          <w:szCs w:val="24"/>
+        </w:rPr>
+        <w:t>What is diss</w:t>
+      </w:r>
+      <w:r>
+        <w:rPr>
+          <w:rFonts w:ascii="Segoe UI" w:eastAsia="Times New Roman" w:hAnsi="Segoe UI" w:cs="Segoe UI"/>
+          <w:color w:val="333333"/>
+          <w:sz w:val="24"/>
+          <w:szCs w:val="24"/>
+        </w:rPr>
+        <w:t>imilar with</w:t>
+      </w:r>
+      <w:r>
+        <w:rPr>
+          <w:rFonts w:ascii="Segoe UI" w:eastAsia="Times New Roman" w:hAnsi="Segoe UI" w:cs="Segoe UI"/>
+          <w:color w:val="333333"/>
+          <w:sz w:val="24"/>
+          <w:szCs w:val="24"/>
+        </w:rPr>
+        <w:t xml:space="preserve"> McKinlay's </w:t>
+      </w:r>
+      <w:r>
+        <w:rPr>
+          <w:rFonts w:ascii="Segoe UI" w:eastAsia="Times New Roman" w:hAnsi="Segoe UI" w:cs="Segoe UI"/>
+          <w:color w:val="333333"/>
+          <w:sz w:val="24"/>
+          <w:szCs w:val="24"/>
+        </w:rPr>
+        <w:t xml:space="preserve">dataset </w:t>
+      </w:r>
+      <w:r>
+        <w:rPr>
+          <w:rFonts w:ascii="Segoe UI" w:eastAsia="Times New Roman" w:hAnsi="Segoe UI" w:cs="Segoe UI"/>
+          <w:color w:val="333333"/>
+          <w:sz w:val="24"/>
+          <w:szCs w:val="24"/>
+        </w:rPr>
+        <w:t xml:space="preserve">and this one is that this dataset set has both categorical and numerical </w:t>
+      </w:r>
+      <w:r>
+        <w:rPr>
+          <w:rFonts w:ascii="Segoe UI" w:eastAsia="Times New Roman" w:hAnsi="Segoe UI" w:cs="Segoe UI"/>
+          <w:color w:val="333333"/>
+          <w:sz w:val="24"/>
+          <w:szCs w:val="24"/>
+        </w:rPr>
+        <w:t xml:space="preserve">responses. </w:t>
+      </w:r>
+      <w:r>
+        <w:rPr>
+          <w:rFonts w:ascii="Segoe UI" w:eastAsia="Times New Roman" w:hAnsi="Segoe UI" w:cs="Segoe UI"/>
+          <w:color w:val="333333"/>
+          <w:sz w:val="24"/>
+          <w:szCs w:val="24"/>
+        </w:rPr>
+        <w:t>Within the scope of this project,</w:t>
+      </w:r>
+      <w:r>
+        <w:rPr>
+          <w:rFonts w:ascii="Segoe UI" w:eastAsia="Times New Roman" w:hAnsi="Segoe UI" w:cs="Segoe UI"/>
+          <w:color w:val="333333"/>
+          <w:sz w:val="24"/>
+          <w:szCs w:val="24"/>
+        </w:rPr>
+        <w:t xml:space="preserve"> </w:t>
+      </w:r>
+      <w:r>
+        <w:rPr>
+          <w:rFonts w:ascii="Segoe UI" w:eastAsia="Times New Roman" w:hAnsi="Segoe UI" w:cs="Segoe UI"/>
+          <w:color w:val="333333"/>
+          <w:sz w:val="24"/>
+          <w:szCs w:val="24"/>
+        </w:rPr>
+        <w:t xml:space="preserve">I used </w:t>
+      </w:r>
+      <w:r>
+        <w:rPr>
+          <w:rFonts w:ascii="Segoe UI" w:eastAsia="Times New Roman" w:hAnsi="Segoe UI" w:cs="Segoe UI"/>
+          <w:color w:val="333333"/>
+          <w:sz w:val="24"/>
+          <w:szCs w:val="24"/>
+        </w:rPr>
+        <w:t>K-means clustering to visualize what is happening.</w:t>
+      </w:r>
+      <w:r>
+        <w:rPr>
+          <w:rFonts w:ascii="Segoe UI" w:eastAsia="Times New Roman" w:hAnsi="Segoe UI" w:cs="Segoe UI"/>
+          <w:color w:val="333333"/>
+          <w:sz w:val="24"/>
+          <w:szCs w:val="24"/>
+        </w:rPr>
+        <w:t xml:space="preserve"> </w:t>
+      </w:r>
+      <w:r>
+        <w:rPr>
+          <w:rFonts w:ascii="Segoe UI" w:eastAsia="Times New Roman" w:hAnsi="Segoe UI" w:cs="Segoe UI"/>
+          <w:color w:val="333333"/>
+          <w:sz w:val="24"/>
+          <w:szCs w:val="24"/>
+        </w:rPr>
+        <w:t xml:space="preserve">I will discuss how to improve my results in another section of the report. For now, McKinlay's hypothesis that there exists some inherent structure, is employed and noticed that there was a noisy </w:t>
+      </w:r>
+      <w:r>
+        <w:rPr>
+          <w:rFonts w:ascii="Segoe UI" w:eastAsia="Times New Roman" w:hAnsi="Segoe UI" w:cs="Segoe UI"/>
+          <w:color w:val="333333"/>
+          <w:sz w:val="24"/>
+          <w:szCs w:val="24"/>
+        </w:rPr>
+        <w:t xml:space="preserve">egg-like, ellipsoidal structure where hemi-ellipsoids </w:t>
+      </w:r>
+      <w:r>
+        <w:rPr>
+          <w:rFonts w:ascii="Segoe UI" w:eastAsia="Times New Roman" w:hAnsi="Segoe UI" w:cs="Segoe UI"/>
+          <w:color w:val="333333"/>
+          <w:sz w:val="24"/>
+          <w:szCs w:val="24"/>
+        </w:rPr>
+        <w:t xml:space="preserve">are </w:t>
+      </w:r>
+      <w:r>
+        <w:rPr>
+          <w:rFonts w:ascii="Segoe UI" w:eastAsia="Times New Roman" w:hAnsi="Segoe UI" w:cs="Segoe UI"/>
+          <w:color w:val="333333"/>
+          <w:sz w:val="24"/>
+          <w:szCs w:val="24"/>
+        </w:rPr>
+        <w:t>representing 'yes' or 'no.'</w:t>
+      </w:r>
+      <w:r>
+        <w:rPr>
+          <w:rFonts w:ascii="Segoe UI" w:eastAsia="Times New Roman" w:hAnsi="Segoe UI" w:cs="Segoe UI"/>
+          <w:color w:val="333333"/>
+          <w:sz w:val="24"/>
+          <w:szCs w:val="24"/>
+        </w:rPr>
+        <w:t xml:space="preserve"> Given how noisy the graph is, t</w:t>
+      </w:r>
+      <w:r>
+        <w:rPr>
+          <w:rFonts w:ascii="Segoe UI" w:eastAsia="Times New Roman" w:hAnsi="Segoe UI" w:cs="Segoe UI"/>
+          <w:color w:val="333333"/>
+          <w:sz w:val="24"/>
+          <w:szCs w:val="24"/>
+        </w:rPr>
+        <w:t xml:space="preserve">he algorithm I intend to use after feature selection and Principal Component Analysis (PCA) is Nearest Neighbors Algorithm. </w:t>
+      </w:r>
+      <w:r>
+        <w:rPr>
+          <w:rFonts w:ascii="Segoe UI" w:eastAsia="Times New Roman" w:hAnsi="Segoe UI" w:cs="Segoe UI"/>
+          <w:color w:val="333333"/>
+          <w:sz w:val="24"/>
+          <w:szCs w:val="24"/>
+        </w:rPr>
+        <w:t>Linear Classification does not make sense to use since the reduced space is not linearly separable.</w:t>
       </w:r>
     </w:p>
     <w:p>
@@ -3940,47 +4786,7 @@
           <w:sz w:val="24"/>
           <w:szCs w:val="24"/>
         </w:rPr>
-        <w:t xml:space="preserve">The benchmark model that my project will be compared against is a compilation of two linear models. </w:t>
-      </w:r>
-      <w:proofErr w:type="spellStart"/>
-      <w:r>
-        <w:rPr>
-          <w:rFonts w:ascii="Segoe UI" w:eastAsia="Times New Roman" w:hAnsi="Segoe UI" w:cs="Segoe UI"/>
-          <w:color w:val="333333"/>
-          <w:sz w:val="24"/>
-          <w:szCs w:val="24"/>
-        </w:rPr>
-        <w:t>Fisman</w:t>
-      </w:r>
-      <w:proofErr w:type="spellEnd"/>
-      <w:r>
-        <w:rPr>
-          <w:rFonts w:ascii="Segoe UI" w:eastAsia="Times New Roman" w:hAnsi="Segoe UI" w:cs="Segoe UI"/>
-          <w:color w:val="333333"/>
-          <w:sz w:val="24"/>
-          <w:szCs w:val="24"/>
-        </w:rPr>
-        <w:t xml:space="preserve"> and </w:t>
-      </w:r>
-      <w:proofErr w:type="spellStart"/>
-      <w:r>
-        <w:rPr>
-          <w:rFonts w:ascii="Segoe UI" w:eastAsia="Times New Roman" w:hAnsi="Segoe UI" w:cs="Segoe UI"/>
-          <w:color w:val="333333"/>
-          <w:sz w:val="24"/>
-          <w:szCs w:val="24"/>
-        </w:rPr>
-        <w:t>Iyengar</w:t>
-      </w:r>
-      <w:proofErr w:type="spellEnd"/>
-      <w:r>
-        <w:rPr>
-          <w:rFonts w:ascii="Segoe UI" w:eastAsia="Times New Roman" w:hAnsi="Segoe UI" w:cs="Segoe UI"/>
-          <w:color w:val="333333"/>
-          <w:sz w:val="24"/>
-          <w:szCs w:val="24"/>
-        </w:rPr>
-        <w:t xml:space="preserve"> proposed several models to determine decisions of participants based off what daters believed important. In fact, looking through the attached article. "</w:t>
+        <w:t>The benchmark model that my project will be compared against is a compilation of two linear models. Fisman and Iyengar proposed several models to determine decisions of participants based off what daters believed important. In fact, looking through the attached article. "</w:t>
       </w:r>
       <w:r>
         <w:rPr>
@@ -4167,6 +4973,7 @@
           <w:sz w:val="24"/>
           <w:szCs w:val="24"/>
         </w:rPr>
+        <w:lastRenderedPageBreak/>
         <w:t xml:space="preserve">the Decision function dependent on attractiveness, ambition, and intelligence. </w:t>
       </w:r>
     </w:p>
@@ -4320,7 +5127,6 @@
           <w:sz w:val="24"/>
           <w:szCs w:val="24"/>
         </w:rPr>
-        <w:lastRenderedPageBreak/>
         <w:t xml:space="preserve">Finally, the author summarized results for both these Decision function in tables with various statistics: AVG, STD, R2, and so on. The assumption that the authors made in their paper is that people when dating have "straightforward behavior," meaning that </w:t>
       </w:r>
       <w:r>
@@ -4560,27 +5366,7 @@
           <w:sz w:val="24"/>
           <w:szCs w:val="24"/>
         </w:rPr>
-        <w:t xml:space="preserve"> not fall within the specified ranges laid out in the Key file. An example includes entry fields based on the </w:t>
-      </w:r>
-      <w:proofErr w:type="spellStart"/>
-      <w:r>
-        <w:rPr>
-          <w:rFonts w:ascii="Segoe UI" w:eastAsia="Times New Roman" w:hAnsi="Segoe UI" w:cs="Segoe UI"/>
-          <w:color w:val="333333"/>
-          <w:sz w:val="24"/>
-          <w:szCs w:val="24"/>
-        </w:rPr>
-        <w:t>Likert</w:t>
-      </w:r>
-      <w:proofErr w:type="spellEnd"/>
-      <w:r>
-        <w:rPr>
-          <w:rFonts w:ascii="Segoe UI" w:eastAsia="Times New Roman" w:hAnsi="Segoe UI" w:cs="Segoe UI"/>
-          <w:color w:val="333333"/>
-          <w:sz w:val="24"/>
-          <w:szCs w:val="24"/>
-        </w:rPr>
-        <w:t xml:space="preserve"> scale from 1 to 10. Some fields have violated these ranges and need to be fixed to conform to the range. Numbers below 1 will be raised to 1; number greater than 10 will be lowered to 10. </w:t>
+        <w:t xml:space="preserve"> not fall within the specified ranges laid out in the Key file. An example includes entry fields based on the Likert scale from 1 to 10. Some fields have violated these ranges and need to be fixed to conform to the range. Numbers below 1 will be raised to 1; number greater than 10 will be lowered to 10. </w:t>
       </w:r>
     </w:p>
     <w:p>
@@ -4600,47 +5386,7 @@
           <w:sz w:val="24"/>
           <w:szCs w:val="24"/>
         </w:rPr>
-        <w:t xml:space="preserve">Another thing to do with </w:t>
-      </w:r>
-      <w:proofErr w:type="spellStart"/>
-      <w:r>
-        <w:rPr>
-          <w:rFonts w:ascii="Segoe UI" w:eastAsia="Times New Roman" w:hAnsi="Segoe UI" w:cs="Segoe UI"/>
-          <w:color w:val="333333"/>
-          <w:sz w:val="24"/>
-          <w:szCs w:val="24"/>
-        </w:rPr>
-        <w:t>Likert</w:t>
-      </w:r>
-      <w:proofErr w:type="spellEnd"/>
-      <w:r>
-        <w:rPr>
-          <w:rFonts w:ascii="Segoe UI" w:eastAsia="Times New Roman" w:hAnsi="Segoe UI" w:cs="Segoe UI"/>
-          <w:color w:val="333333"/>
-          <w:sz w:val="24"/>
-          <w:szCs w:val="24"/>
-        </w:rPr>
-        <w:t xml:space="preserve"> Scale values is to convert them to a scale of 0 - 100 and make sure that values of attraction that are being converted add up 100. To accomplish this I added up the scores on the </w:t>
-      </w:r>
-      <w:proofErr w:type="spellStart"/>
-      <w:r>
-        <w:rPr>
-          <w:rFonts w:ascii="Segoe UI" w:eastAsia="Times New Roman" w:hAnsi="Segoe UI" w:cs="Segoe UI"/>
-          <w:color w:val="333333"/>
-          <w:sz w:val="24"/>
-          <w:szCs w:val="24"/>
-        </w:rPr>
-        <w:t>Likert</w:t>
-      </w:r>
-      <w:proofErr w:type="spellEnd"/>
-      <w:r>
-        <w:rPr>
-          <w:rFonts w:ascii="Segoe UI" w:eastAsia="Times New Roman" w:hAnsi="Segoe UI" w:cs="Segoe UI"/>
-          <w:color w:val="333333"/>
-          <w:sz w:val="24"/>
-          <w:szCs w:val="24"/>
-        </w:rPr>
-        <w:t xml:space="preserve"> scale and divided </w:t>
+        <w:t xml:space="preserve">Another thing to do with Likert Scale values is to convert them to a scale of 0 - 100 and make sure that values of attraction that are being converted add up 100. To accomplish this I added up the scores on the Likert scale and divided </w:t>
       </w:r>
       <w:r>
         <w:rPr>
@@ -4696,27 +5442,17 @@
           <w:sz w:val="24"/>
           <w:szCs w:val="24"/>
         </w:rPr>
-        <w:t xml:space="preserve">The dataset had other issues. The instance in mind is where daters were asked to distribute 100 points across each features of attraction in question. Some respondents accidentally distributed more than 100 points across the six features of attraction. This is no problem because these distributions are relative to how the these points were assigned. Normalizing these responses will rescale everything to lie between 0 and 1. Once this subset is cleaned, I will use </w:t>
-      </w:r>
-      <w:proofErr w:type="spellStart"/>
-      <w:r>
-        <w:rPr>
-          <w:rFonts w:ascii="Segoe UI" w:eastAsia="Times New Roman" w:hAnsi="Segoe UI" w:cs="Segoe UI"/>
-          <w:color w:val="333333"/>
-          <w:sz w:val="24"/>
-          <w:szCs w:val="24"/>
-        </w:rPr>
-        <w:t>univariate</w:t>
-      </w:r>
-      <w:proofErr w:type="spellEnd"/>
-      <w:r>
-        <w:rPr>
-          <w:rFonts w:ascii="Segoe UI" w:eastAsia="Times New Roman" w:hAnsi="Segoe UI" w:cs="Segoe UI"/>
-          <w:color w:val="333333"/>
-          <w:sz w:val="24"/>
-          <w:szCs w:val="24"/>
-        </w:rPr>
-        <w:t xml:space="preserve"> analysis to see how features of attraction evolve over time.</w:t>
+        <w:t xml:space="preserve">The dataset had other issues. The instance in mind is where daters were asked to distribute 100 points across each features of attraction in question. Some respondents accidentally distributed more than 100 points across the six features of attraction. This is no problem because these distributions are relative to how the these points were assigned. Normalizing these responses will rescale everything to lie between 0 and 1. </w:t>
+      </w:r>
+      <w:r>
+        <w:rPr>
+          <w:rFonts w:ascii="Segoe UI" w:eastAsia="Times New Roman" w:hAnsi="Segoe UI" w:cs="Segoe UI"/>
+          <w:color w:val="333333"/>
+          <w:sz w:val="24"/>
+          <w:szCs w:val="24"/>
+        </w:rPr>
+        <w:lastRenderedPageBreak/>
+        <w:t>Once this subset is cleaned, I will use univariate analysis to see how features of attraction evolve over time.</w:t>
       </w:r>
     </w:p>
     <w:p>
@@ -4736,17 +5472,7 @@
           <w:sz w:val="24"/>
           <w:szCs w:val="24"/>
         </w:rPr>
-        <w:t xml:space="preserve">The second task at hand will be to create a model that will learn from the dataset and attempt to make matches. What I want to explore in this section is if people clustered by </w:t>
-      </w:r>
-      <w:r>
-        <w:rPr>
-          <w:rFonts w:ascii="Segoe UI" w:eastAsia="Times New Roman" w:hAnsi="Segoe UI" w:cs="Segoe UI"/>
-          <w:color w:val="333333"/>
-          <w:sz w:val="24"/>
-          <w:szCs w:val="24"/>
-        </w:rPr>
-        <w:lastRenderedPageBreak/>
-        <w:t>sex match with people in the same cluster for the opposite sex. An example would be a male who lands in the 'clubbing' cluster matches with a female from the 'clubbing' cluster. A scatter matrix plot will help to identify correlation between features. This will help to reduce the number of dimensions and, perhaps, reduce the problem so that the clustering is visually interpretable. The clustering algorithm of choice will be K-means and the number of clusters will be chosen with respect to the silhouette score.</w:t>
+        <w:t>The second task at hand will be to create a model that will learn from the dataset and attempt to make matches. What I want to explore in this section is if people clustered by sex match with people in the same cluster for the opposite sex. An example would be a male who lands in the 'clubbing' cluster matches with a female from the 'clubbing' cluster. A scatter matrix plot will help to identify correlation between features. This will help to reduce the number of dimensions and, perhaps, reduce the problem so that the clustering is visually interpretable. The clustering algorithm of choice will be K-means and the number of clusters will be chosen with respect to the silhouette score.</w:t>
       </w:r>
     </w:p>
     <w:p>
@@ -4933,27 +5659,7 @@
           <w:sz w:val="24"/>
           <w:szCs w:val="24"/>
         </w:rPr>
-        <w:t>To verify that men value physical attraction, I will be taking a subset of the original dataset. The subset in mind identifies each person uniquely by '</w:t>
-      </w:r>
-      <w:proofErr w:type="spellStart"/>
-      <w:r>
-        <w:rPr>
-          <w:rFonts w:ascii="Segoe UI" w:eastAsia="Times New Roman" w:hAnsi="Segoe UI" w:cs="Segoe UI"/>
-          <w:color w:val="333333"/>
-          <w:sz w:val="24"/>
-          <w:szCs w:val="24"/>
-        </w:rPr>
-        <w:t>iid</w:t>
-      </w:r>
-      <w:proofErr w:type="spellEnd"/>
-      <w:r>
-        <w:rPr>
-          <w:rFonts w:ascii="Segoe UI" w:eastAsia="Times New Roman" w:hAnsi="Segoe UI" w:cs="Segoe UI"/>
-          <w:color w:val="333333"/>
-          <w:sz w:val="24"/>
-          <w:szCs w:val="24"/>
-        </w:rPr>
-        <w:t>'. Based off this subset, my approach will be to make two more subsets: one for males and another for females. At this point, data will need to cleaned in the sense that missing data points will need to be filled, dropped, or corrected if not within the Data Key file's allowed range for each feature. Once cleaning is done, I will normalize the features of attraction being investigated. The features of attraction will be divided into four categories:</w:t>
+        <w:t>To verify that men value physical attraction, I will be taking a subset of the original dataset. The subset in mind identifies each person uniquely by 'iid'. Based off this subset, my approach will be to make two more subsets: one for males and another for females. At this point, data will need to cleaned in the sense that missing data points will need to be filled, dropped, or corrected if not within the Data Key file's allowed range for each feature. Once cleaning is done, I will normalize the features of attraction being investigated. The features of attraction will be divided into four categories:</w:t>
       </w:r>
     </w:p>
     <w:p>
@@ -5028,6 +5734,7 @@
           <w:sz w:val="24"/>
           <w:szCs w:val="24"/>
         </w:rPr>
+        <w:lastRenderedPageBreak/>
         <w:t>how individuals rated relevant features of attraction a day after the event.</w:t>
       </w:r>
     </w:p>
@@ -5073,7 +5780,6 @@
           <w:sz w:val="24"/>
           <w:szCs w:val="24"/>
         </w:rPr>
-        <w:lastRenderedPageBreak/>
         <w:t>Afterwards, a histogram will be created to investigate how preferences of attractions change over the course of the speed dating event. Basic statistics, or frequency charts, will aid in deciding whether there is an overwhelming preference for a feature.</w:t>
       </w:r>
     </w:p>
@@ -5094,27 +5800,7 @@
           <w:sz w:val="24"/>
           <w:szCs w:val="24"/>
         </w:rPr>
-        <w:t xml:space="preserve">The clustering aspect of the visualization will use the aforementioned subsets formed from data cleansing. I will be using K-means clustering with a Euclidean metric to determine distances between points. My clustering algorithm will use several cluster values to figure out the number of optimal </w:t>
-      </w:r>
-      <w:proofErr w:type="spellStart"/>
-      <w:r>
-        <w:rPr>
-          <w:rFonts w:ascii="Segoe UI" w:eastAsia="Times New Roman" w:hAnsi="Segoe UI" w:cs="Segoe UI"/>
-          <w:color w:val="333333"/>
-          <w:sz w:val="24"/>
-          <w:szCs w:val="24"/>
-        </w:rPr>
-        <w:t>centroids</w:t>
-      </w:r>
-      <w:proofErr w:type="spellEnd"/>
-      <w:r>
-        <w:rPr>
-          <w:rFonts w:ascii="Segoe UI" w:eastAsia="Times New Roman" w:hAnsi="Segoe UI" w:cs="Segoe UI"/>
-          <w:color w:val="333333"/>
-          <w:sz w:val="24"/>
-          <w:szCs w:val="24"/>
-        </w:rPr>
-        <w:t xml:space="preserve">. </w:t>
+        <w:t xml:space="preserve">The clustering aspect of the visualization will use the aforementioned subsets formed from data cleansing. I will be using K-means clustering with a Euclidean metric to determine distances between points. My clustering algorithm will use several cluster values to figure out the number of optimal centroids. </w:t>
       </w:r>
     </w:p>
     <w:p>
@@ -5355,6 +6041,7 @@
           <w:sz w:val="24"/>
           <w:szCs w:val="24"/>
         </w:rPr>
+        <w:lastRenderedPageBreak/>
         <w:t>Are intermediate and final solutions clearly reported as the process is improved?</w:t>
       </w:r>
     </w:p>
@@ -5383,7 +6070,6 @@
           <w:sz w:val="36"/>
           <w:szCs w:val="36"/>
         </w:rPr>
-        <w:lastRenderedPageBreak/>
         <w:t>IV. Results</w:t>
       </w:r>
     </w:p>
@@ -5600,27 +6286,7 @@
           <w:sz w:val="24"/>
           <w:szCs w:val="24"/>
         </w:rPr>
-        <w:t xml:space="preserve">A benchmark for my PCA chosen features with Nearest </w:t>
-      </w:r>
-      <w:proofErr w:type="spellStart"/>
-      <w:r>
-        <w:rPr>
-          <w:rFonts w:ascii="Segoe UI" w:eastAsia="Times New Roman" w:hAnsi="Segoe UI" w:cs="Segoe UI"/>
-          <w:color w:val="333333"/>
-          <w:sz w:val="24"/>
-          <w:szCs w:val="24"/>
-        </w:rPr>
-        <w:t>Neighboors</w:t>
-      </w:r>
-      <w:proofErr w:type="spellEnd"/>
-      <w:r>
-        <w:rPr>
-          <w:rFonts w:ascii="Segoe UI" w:eastAsia="Times New Roman" w:hAnsi="Segoe UI" w:cs="Segoe UI"/>
-          <w:color w:val="333333"/>
-          <w:sz w:val="24"/>
-          <w:szCs w:val="24"/>
-        </w:rPr>
-        <w:t xml:space="preserve"> Classifier </w:t>
+        <w:t xml:space="preserve">A benchmark for my PCA chosen features with Nearest Neighboors Classifier </w:t>
       </w:r>
       <w:r>
         <w:rPr>
@@ -5638,176 +6304,16 @@
           <w:sz w:val="24"/>
           <w:szCs w:val="24"/>
         </w:rPr>
-        <w:t xml:space="preserve">, but the visualization produced by projecting the most common features produced by </w:t>
-      </w:r>
-      <w:proofErr w:type="spellStart"/>
-      <w:r>
-        <w:rPr>
-          <w:rFonts w:ascii="Segoe UI" w:eastAsia="Times New Roman" w:hAnsi="Segoe UI" w:cs="Segoe UI"/>
-          <w:color w:val="333333"/>
-          <w:sz w:val="24"/>
-          <w:szCs w:val="24"/>
-        </w:rPr>
-        <w:t>ExtraDecisionTrees</w:t>
-      </w:r>
-      <w:proofErr w:type="spellEnd"/>
-      <w:r>
-        <w:rPr>
-          <w:rFonts w:ascii="Segoe UI" w:eastAsia="Times New Roman" w:hAnsi="Segoe UI" w:cs="Segoe UI"/>
-          <w:color w:val="333333"/>
-          <w:sz w:val="24"/>
-          <w:szCs w:val="24"/>
-        </w:rPr>
-        <w:t xml:space="preserve">, </w:t>
-      </w:r>
-      <w:proofErr w:type="spellStart"/>
-      <w:r>
-        <w:rPr>
-          <w:rFonts w:ascii="Segoe UI" w:eastAsia="Times New Roman" w:hAnsi="Segoe UI" w:cs="Segoe UI"/>
-          <w:color w:val="333333"/>
-          <w:sz w:val="24"/>
-          <w:szCs w:val="24"/>
-        </w:rPr>
-        <w:t>RandomForestTrees</w:t>
-      </w:r>
-      <w:proofErr w:type="spellEnd"/>
-      <w:r>
-        <w:rPr>
-          <w:rFonts w:ascii="Segoe UI" w:eastAsia="Times New Roman" w:hAnsi="Segoe UI" w:cs="Segoe UI"/>
-          <w:color w:val="333333"/>
-          <w:sz w:val="24"/>
-          <w:szCs w:val="24"/>
-        </w:rPr>
-        <w:t>, and the f-classifier offers an interesting narrative.</w:t>
-      </w:r>
-      <w:r>
-        <w:rPr>
-          <w:rFonts w:ascii="Segoe UI" w:eastAsia="Times New Roman" w:hAnsi="Segoe UI" w:cs="Segoe UI"/>
-          <w:color w:val="333333"/>
-          <w:sz w:val="24"/>
-          <w:szCs w:val="24"/>
-        </w:rPr>
-        <w:t xml:space="preserve"> Each of these features selection algorithms returned the same top 8 features respectively. These features are 'like', '</w:t>
-      </w:r>
-      <w:proofErr w:type="spellStart"/>
-      <w:r>
-        <w:rPr>
-          <w:rFonts w:ascii="Segoe UI" w:eastAsia="Times New Roman" w:hAnsi="Segoe UI" w:cs="Segoe UI"/>
-          <w:color w:val="333333"/>
-          <w:sz w:val="24"/>
-          <w:szCs w:val="24"/>
-        </w:rPr>
-        <w:t>attr</w:t>
-      </w:r>
-      <w:proofErr w:type="spellEnd"/>
-      <w:r>
-        <w:rPr>
-          <w:rFonts w:ascii="Segoe UI" w:eastAsia="Times New Roman" w:hAnsi="Segoe UI" w:cs="Segoe UI"/>
-          <w:color w:val="333333"/>
-          <w:sz w:val="24"/>
-          <w:szCs w:val="24"/>
-        </w:rPr>
-        <w:t>', '</w:t>
-      </w:r>
-      <w:proofErr w:type="spellStart"/>
-      <w:r>
-        <w:rPr>
-          <w:rFonts w:ascii="Segoe UI" w:eastAsia="Times New Roman" w:hAnsi="Segoe UI" w:cs="Segoe UI"/>
-          <w:color w:val="333333"/>
-          <w:sz w:val="24"/>
-          <w:szCs w:val="24"/>
-        </w:rPr>
-        <w:t>intel</w:t>
-      </w:r>
-      <w:proofErr w:type="spellEnd"/>
-      <w:r>
-        <w:rPr>
-          <w:rFonts w:ascii="Segoe UI" w:eastAsia="Times New Roman" w:hAnsi="Segoe UI" w:cs="Segoe UI"/>
-          <w:color w:val="333333"/>
-          <w:sz w:val="24"/>
-          <w:szCs w:val="24"/>
-        </w:rPr>
-        <w:t>', '</w:t>
-      </w:r>
-      <w:proofErr w:type="spellStart"/>
-      <w:r>
-        <w:rPr>
-          <w:rFonts w:ascii="Segoe UI" w:eastAsia="Times New Roman" w:hAnsi="Segoe UI" w:cs="Segoe UI"/>
-          <w:color w:val="333333"/>
-          <w:sz w:val="24"/>
-          <w:szCs w:val="24"/>
-        </w:rPr>
-        <w:t>sinc</w:t>
-      </w:r>
-      <w:proofErr w:type="spellEnd"/>
-      <w:r>
-        <w:rPr>
-          <w:rFonts w:ascii="Segoe UI" w:eastAsia="Times New Roman" w:hAnsi="Segoe UI" w:cs="Segoe UI"/>
-          <w:color w:val="333333"/>
-          <w:sz w:val="24"/>
-          <w:szCs w:val="24"/>
-        </w:rPr>
-        <w:t>', 'fund', '</w:t>
-      </w:r>
-      <w:proofErr w:type="spellStart"/>
-      <w:r>
-        <w:rPr>
-          <w:rFonts w:ascii="Segoe UI" w:eastAsia="Times New Roman" w:hAnsi="Segoe UI" w:cs="Segoe UI"/>
-          <w:color w:val="333333"/>
-          <w:sz w:val="24"/>
-          <w:szCs w:val="24"/>
-        </w:rPr>
-        <w:t>amb</w:t>
-      </w:r>
-      <w:proofErr w:type="spellEnd"/>
-      <w:r>
-        <w:rPr>
-          <w:rFonts w:ascii="Segoe UI" w:eastAsia="Times New Roman" w:hAnsi="Segoe UI" w:cs="Segoe UI"/>
-          <w:color w:val="333333"/>
-          <w:sz w:val="24"/>
-          <w:szCs w:val="24"/>
-        </w:rPr>
-        <w:t>', '</w:t>
-      </w:r>
-      <w:proofErr w:type="spellStart"/>
-      <w:r>
-        <w:rPr>
-          <w:rFonts w:ascii="Segoe UI" w:eastAsia="Times New Roman" w:hAnsi="Segoe UI" w:cs="Segoe UI"/>
-          <w:color w:val="333333"/>
-          <w:sz w:val="24"/>
-          <w:szCs w:val="24"/>
-        </w:rPr>
-        <w:t>shar</w:t>
-      </w:r>
-      <w:proofErr w:type="spellEnd"/>
-      <w:r>
-        <w:rPr>
-          <w:rFonts w:ascii="Segoe UI" w:eastAsia="Times New Roman" w:hAnsi="Segoe UI" w:cs="Segoe UI"/>
-          <w:color w:val="333333"/>
-          <w:sz w:val="24"/>
-          <w:szCs w:val="24"/>
-        </w:rPr>
-        <w:t>', and '</w:t>
-      </w:r>
-      <w:proofErr w:type="spellStart"/>
-      <w:r>
-        <w:rPr>
-          <w:rFonts w:ascii="Segoe UI" w:eastAsia="Times New Roman" w:hAnsi="Segoe UI" w:cs="Segoe UI"/>
-          <w:color w:val="333333"/>
-          <w:sz w:val="24"/>
-          <w:szCs w:val="24"/>
-        </w:rPr>
-        <w:t>prob</w:t>
-      </w:r>
-      <w:proofErr w:type="spellEnd"/>
-      <w:r>
-        <w:rPr>
-          <w:rFonts w:ascii="Segoe UI" w:eastAsia="Times New Roman" w:hAnsi="Segoe UI" w:cs="Segoe UI"/>
-          <w:color w:val="333333"/>
-          <w:sz w:val="24"/>
-          <w:szCs w:val="24"/>
-        </w:rPr>
-        <w:t>'.</w:t>
+        <w:t>, but the visualization produced by projecting the most common features produced by ExtraDecisionTrees, RandomForestTrees, and the f-classifier offers an interesting narrative.</w:t>
+      </w:r>
+      <w:r>
+        <w:rPr>
+          <w:rFonts w:ascii="Segoe UI" w:eastAsia="Times New Roman" w:hAnsi="Segoe UI" w:cs="Segoe UI"/>
+          <w:color w:val="333333"/>
+          <w:sz w:val="24"/>
+          <w:szCs w:val="24"/>
+        </w:rPr>
+        <w:t xml:space="preserve"> Each of these features selection algorithms returned the same top 8 features respectively. These features are 'like', 'attr', 'intel', 'sinc', 'fund', 'amb', 'shar', and 'prob'.</w:t>
       </w:r>
     </w:p>
     <w:p>
@@ -5879,6 +6385,7 @@
           <w:sz w:val="24"/>
           <w:szCs w:val="24"/>
         </w:rPr>
+        <w:lastRenderedPageBreak/>
         <w:t>Have you thoroughly analyzed and discussed the final solution?</w:t>
       </w:r>
     </w:p>
@@ -5933,7 +6440,6 @@
           <w:sz w:val="36"/>
           <w:szCs w:val="36"/>
         </w:rPr>
-        <w:lastRenderedPageBreak/>
         <w:t>V. Conclusion</w:t>
       </w:r>
     </w:p>
@@ -6273,7 +6779,17 @@
           <w:sz w:val="24"/>
           <w:szCs w:val="24"/>
         </w:rPr>
-        <w:t>In this section, you will need to provide discussion as to how one aspect of the implementation you designed could be improved. As an example, consider ways your implementation can be made more general, and what would need to be modified. You do not need to make this improvement, but the potential solutions resulting from these changes are considered and compared/contrasted to your current solution. Questions to ask yourself when writing this section:</w:t>
+        <w:t xml:space="preserve">In this section, you will need to provide discussion as to how one aspect of the implementation you designed could be improved. As an example, consider ways your implementation can be made more general, and what would need to be modified. You </w:t>
+      </w:r>
+      <w:r>
+        <w:rPr>
+          <w:rFonts w:ascii="Segoe UI" w:eastAsia="Times New Roman" w:hAnsi="Segoe UI" w:cs="Segoe UI"/>
+          <w:color w:val="333333"/>
+          <w:sz w:val="24"/>
+          <w:szCs w:val="24"/>
+        </w:rPr>
+        <w:lastRenderedPageBreak/>
+        <w:t>do not need to make this improvement, but the potential solutions resulting from these changes are considered and compared/contrasted to your current solution. Questions to ask yourself when writing this section:</w:t>
       </w:r>
     </w:p>
     <w:p>
@@ -6299,7 +6815,6 @@
           <w:sz w:val="24"/>
           <w:szCs w:val="24"/>
         </w:rPr>
-        <w:lastRenderedPageBreak/>
         <w:t>Are there further improvements that could be made on the algorithms or techniques you used in this project?</w:t>
       </w:r>
     </w:p>
@@ -6607,8 +7122,6 @@
     </w:p>
     <w:p>
       <w:pPr>
-        <w:spacing w:line="240" w:lineRule="auto"/>
-        <w:contextualSpacing/>
         <w:rPr>
           <w:rFonts w:ascii="Times New Roman" w:hAnsi="Times New Roman" w:cs="Times New Roman"/>
           <w:sz w:val="28"/>
@@ -6628,152 +7141,195 @@
       <w:pPr>
         <w:spacing w:line="240" w:lineRule="auto"/>
         <w:contextualSpacing/>
-        <w:rPr>
-          <w:rFonts w:ascii="Times New Roman" w:hAnsi="Times New Roman" w:cs="Times New Roman"/>
-          <w:sz w:val="24"/>
-          <w:szCs w:val="24"/>
-        </w:rPr>
-      </w:pPr>
-      <w:r>
-        <w:rPr>
-          <w:rFonts w:ascii="Times New Roman" w:hAnsi="Times New Roman" w:cs="Times New Roman"/>
-          <w:sz w:val="24"/>
-          <w:szCs w:val="24"/>
+        <w:jc w:val="center"/>
+        <w:rPr>
+          <w:rFonts w:ascii="Segoe UI" w:hAnsi="Segoe UI" w:cs="Segoe UI"/>
+          <w:sz w:val="30"/>
+          <w:szCs w:val="30"/>
+        </w:rPr>
+      </w:pPr>
+      <w:r>
+        <w:rPr>
+          <w:rFonts w:ascii="Segoe UI" w:hAnsi="Segoe UI" w:cs="Segoe UI"/>
+          <w:sz w:val="30"/>
+          <w:szCs w:val="30"/>
         </w:rPr>
         <w:lastRenderedPageBreak/>
-        <w:t>What influences love at first sight? (Or, at least, l</w:t>
-      </w:r>
-      <w:r>
-        <w:rPr>
-          <w:rFonts w:ascii="Times New Roman" w:hAnsi="Times New Roman" w:cs="Times New Roman"/>
-          <w:sz w:val="24"/>
-          <w:szCs w:val="24"/>
-        </w:rPr>
-        <w:t>ove in the first four minutes?)</w:t>
+        <w:t>Works Cited</w:t>
       </w:r>
     </w:p>
     <w:p>
       <w:pPr>
         <w:spacing w:line="240" w:lineRule="auto"/>
+        <w:ind w:left="720" w:hanging="720"/>
         <w:contextualSpacing/>
         <w:rPr>
-          <w:rFonts w:ascii="Times New Roman" w:hAnsi="Times New Roman" w:cs="Times New Roman"/>
-          <w:sz w:val="24"/>
-          <w:szCs w:val="24"/>
-        </w:rPr>
-      </w:pPr>
-      <w:r>
-        <w:rPr>
-          <w:rFonts w:ascii="Times New Roman" w:hAnsi="Times New Roman" w:cs="Times New Roman"/>
-          <w:sz w:val="24"/>
-          <w:szCs w:val="24"/>
-        </w:rPr>
-        <w:t>Data Exploration Ideas</w:t>
+          <w:rFonts w:ascii="Segoe UI" w:hAnsi="Segoe UI" w:cs="Segoe UI"/>
+          <w:sz w:val="30"/>
+          <w:szCs w:val="30"/>
+        </w:rPr>
+      </w:pPr>
+      <w:r>
+        <w:rPr>
+          <w:rFonts w:ascii="Segoe UI" w:eastAsia="Times New Roman" w:hAnsi="Segoe UI" w:cs="Segoe UI"/>
+          <w:color w:val="333333"/>
+          <w:sz w:val="24"/>
+          <w:szCs w:val="24"/>
+        </w:rPr>
+        <w:t xml:space="preserve">[1] Fisman, Ray. Iyengar, Sheena. "Gender Differences in Mate Selection: Evidence from a Speed Dating Experiment." </w:t>
       </w:r>
     </w:p>
     <w:p>
       <w:pPr>
         <w:spacing w:line="240" w:lineRule="auto"/>
+        <w:ind w:left="720" w:hanging="720"/>
         <w:contextualSpacing/>
         <w:rPr>
-          <w:rFonts w:ascii="Times New Roman" w:hAnsi="Times New Roman" w:cs="Times New Roman"/>
-          <w:sz w:val="24"/>
-          <w:szCs w:val="24"/>
-        </w:rPr>
-      </w:pPr>
-      <w:r>
-        <w:rPr>
-          <w:rFonts w:ascii="Times New Roman" w:hAnsi="Times New Roman" w:cs="Times New Roman"/>
-          <w:sz w:val="24"/>
-          <w:szCs w:val="24"/>
-        </w:rPr>
-        <w:t>What are the least desirable attributes in a male partner? Does this differ for female partners?</w:t>
+          <w:rFonts w:ascii="Segoe UI" w:hAnsi="Segoe UI" w:cs="Segoe UI"/>
+          <w:sz w:val="24"/>
+          <w:szCs w:val="24"/>
+        </w:rPr>
+      </w:pPr>
+      <w:r>
+        <w:rPr>
+          <w:rFonts w:ascii="Segoe UI" w:hAnsi="Segoe UI" w:cs="Segoe UI"/>
+          <w:sz w:val="24"/>
+          <w:szCs w:val="24"/>
+        </w:rPr>
+        <w:t>[</w:t>
+      </w:r>
+      <w:r>
+        <w:rPr>
+          <w:rFonts w:ascii="Segoe UI" w:hAnsi="Segoe UI" w:cs="Segoe UI"/>
+          <w:sz w:val="24"/>
+          <w:szCs w:val="24"/>
+        </w:rPr>
+        <w:t>2</w:t>
+      </w:r>
+      <w:r>
+        <w:rPr>
+          <w:rFonts w:ascii="Segoe UI" w:hAnsi="Segoe UI" w:cs="Segoe UI"/>
+          <w:sz w:val="24"/>
+          <w:szCs w:val="24"/>
+        </w:rPr>
+        <w:t>]</w:t>
+      </w:r>
+      <w:r>
+        <w:rPr>
+          <w:rFonts w:ascii="Segoe UI" w:hAnsi="Segoe UI" w:cs="Segoe UI"/>
+          <w:sz w:val="24"/>
+          <w:szCs w:val="24"/>
+        </w:rPr>
+        <w:t xml:space="preserve"> Silver, Nate. "In the End People May Really Just Want to Date Themselves". </w:t>
+      </w:r>
+      <w:r>
+        <w:rPr>
+          <w:rFonts w:ascii="Segoe UI" w:hAnsi="Segoe UI" w:cs="Segoe UI"/>
+          <w:sz w:val="24"/>
+          <w:szCs w:val="24"/>
+        </w:rPr>
+        <w:t>https://fivethirtyeight.com/features/in-the-end-people-may-really-just-want-to-date-themselves/</w:t>
       </w:r>
     </w:p>
     <w:p>
       <w:pPr>
         <w:spacing w:line="240" w:lineRule="auto"/>
+        <w:ind w:left="720" w:hanging="720"/>
         <w:contextualSpacing/>
         <w:rPr>
-          <w:rFonts w:ascii="Times New Roman" w:hAnsi="Times New Roman" w:cs="Times New Roman"/>
-          <w:sz w:val="24"/>
-          <w:szCs w:val="24"/>
-        </w:rPr>
-      </w:pPr>
-      <w:r>
-        <w:rPr>
-          <w:rFonts w:ascii="Times New Roman" w:hAnsi="Times New Roman" w:cs="Times New Roman"/>
-          <w:sz w:val="24"/>
-          <w:szCs w:val="24"/>
-        </w:rPr>
-        <w:t>How important do people think attractiveness is in potential mate selection vs. its real impact?</w:t>
+          <w:rFonts w:ascii="Segoe UI" w:hAnsi="Segoe UI" w:cs="Segoe UI"/>
+          <w:sz w:val="24"/>
+          <w:szCs w:val="24"/>
+        </w:rPr>
+      </w:pPr>
+      <w:r>
+        <w:rPr>
+          <w:rFonts w:ascii="Segoe UI" w:hAnsi="Segoe UI" w:cs="Segoe UI"/>
+          <w:sz w:val="24"/>
+          <w:szCs w:val="24"/>
+        </w:rPr>
+        <w:t xml:space="preserve">[3]"Your Looks and your Inbox". </w:t>
+      </w:r>
+      <w:r>
+        <w:rPr>
+          <w:rFonts w:ascii="Segoe UI" w:hAnsi="Segoe UI" w:cs="Segoe UI"/>
+          <w:sz w:val="24"/>
+          <w:szCs w:val="24"/>
+        </w:rPr>
+        <w:t xml:space="preserve">OkCupid Blog. </w:t>
+      </w:r>
+      <w:r>
+        <w:rPr>
+          <w:rFonts w:ascii="Segoe UI" w:hAnsi="Segoe UI" w:cs="Segoe UI"/>
+          <w:sz w:val="24"/>
+          <w:szCs w:val="24"/>
+        </w:rPr>
+        <w:t xml:space="preserve">https://theblog.okcupid.com/your-looks-and-your-inbox-8715c0f1561e </w:t>
       </w:r>
     </w:p>
     <w:p>
       <w:pPr>
         <w:spacing w:line="240" w:lineRule="auto"/>
+        <w:ind w:left="720" w:hanging="720"/>
         <w:contextualSpacing/>
         <w:rPr>
-          <w:rFonts w:ascii="Times New Roman" w:hAnsi="Times New Roman" w:cs="Times New Roman"/>
-          <w:sz w:val="24"/>
-          <w:szCs w:val="24"/>
-        </w:rPr>
-      </w:pPr>
-      <w:r>
-        <w:rPr>
-          <w:rFonts w:ascii="Times New Roman" w:hAnsi="Times New Roman" w:cs="Times New Roman"/>
-          <w:sz w:val="24"/>
-          <w:szCs w:val="24"/>
-        </w:rPr>
-        <w:t>Are shared interests more important than a shared racial background?</w:t>
+          <w:rFonts w:ascii="Segoe UI" w:hAnsi="Segoe UI" w:cs="Segoe UI"/>
+          <w:sz w:val="24"/>
+          <w:szCs w:val="24"/>
+        </w:rPr>
+      </w:pPr>
+      <w:r>
+        <w:rPr>
+          <w:rFonts w:ascii="Segoe UI" w:hAnsi="Segoe UI" w:cs="Segoe UI"/>
+          <w:sz w:val="24"/>
+          <w:szCs w:val="24"/>
+        </w:rPr>
+        <w:t>[4] "Why Beatiful People Have More Daughters: From Dating, Shopping, and Praying to Going to War and Becoming a Millionaire." Miller, Alan S. Kanazawa, Satoshi.</w:t>
       </w:r>
     </w:p>
     <w:p>
       <w:pPr>
         <w:spacing w:line="240" w:lineRule="auto"/>
+        <w:ind w:left="720" w:hanging="720"/>
         <w:contextualSpacing/>
         <w:rPr>
-          <w:rFonts w:ascii="Times New Roman" w:hAnsi="Times New Roman" w:cs="Times New Roman"/>
-          <w:sz w:val="24"/>
-          <w:szCs w:val="24"/>
-        </w:rPr>
-      </w:pPr>
-      <w:r>
-        <w:rPr>
-          <w:rFonts w:ascii="Times New Roman" w:hAnsi="Times New Roman" w:cs="Times New Roman"/>
-          <w:sz w:val="24"/>
-          <w:szCs w:val="24"/>
-        </w:rPr>
-        <w:t>Can people accurately predict their own perceived value in the dating market?</w:t>
-      </w:r>
-    </w:p>
-    <w:p>
-      <w:pPr>
-        <w:spacing w:line="240" w:lineRule="auto"/>
-        <w:contextualSpacing/>
-        <w:rPr>
-          <w:rFonts w:ascii="Times New Roman" w:hAnsi="Times New Roman" w:cs="Times New Roman"/>
-          <w:sz w:val="24"/>
-          <w:szCs w:val="24"/>
-        </w:rPr>
-      </w:pPr>
-      <w:r>
-        <w:rPr>
-          <w:rFonts w:ascii="Times New Roman" w:hAnsi="Times New Roman" w:cs="Times New Roman"/>
-          <w:sz w:val="24"/>
-          <w:szCs w:val="24"/>
-        </w:rPr>
-        <w:t>In terms of getting a second date, is it better to be someone's first speed date of the night or their last?</w:t>
-      </w:r>
-    </w:p>
-    <w:p>
-      <w:pPr>
-        <w:rPr>
-          <w:rFonts w:ascii="Times New Roman" w:hAnsi="Times New Roman" w:cs="Times New Roman"/>
-          <w:sz w:val="24"/>
-          <w:szCs w:val="24"/>
-        </w:rPr>
-      </w:pPr>
+          <w:rFonts w:ascii="Segoe UI" w:hAnsi="Segoe UI" w:cs="Segoe UI"/>
+          <w:sz w:val="24"/>
+          <w:szCs w:val="24"/>
+        </w:rPr>
+      </w:pPr>
+      <w:r>
+        <w:rPr>
+          <w:rFonts w:ascii="Segoe UI" w:hAnsi="Segoe UI" w:cs="Segoe UI"/>
+          <w:sz w:val="24"/>
+          <w:szCs w:val="24"/>
+        </w:rPr>
+        <w:t>[5] "</w:t>
+      </w:r>
+      <w:r>
+        <w:rPr>
+          <w:rFonts w:ascii="Segoe UI" w:hAnsi="Segoe UI" w:cs="Segoe UI"/>
+          <w:sz w:val="24"/>
+          <w:szCs w:val="24"/>
+        </w:rPr>
+        <w:t>How a Math Genius Hacked OkCupid to Find True Love</w:t>
+      </w:r>
+      <w:r>
+        <w:rPr>
+          <w:rFonts w:ascii="Segoe UI" w:hAnsi="Segoe UI" w:cs="Segoe UI"/>
+          <w:sz w:val="24"/>
+          <w:szCs w:val="24"/>
+        </w:rPr>
+        <w:t xml:space="preserve">". Wired. </w:t>
+      </w:r>
+      <w:r>
+        <w:rPr>
+          <w:rFonts w:ascii="Segoe UI" w:hAnsi="Segoe UI" w:cs="Segoe UI"/>
+          <w:sz w:val="24"/>
+          <w:szCs w:val="24"/>
+        </w:rPr>
+        <w:t>https://www.wired.com/2014/01/how-to-hack-okcupid/</w:t>
+      </w:r>
     </w:p>
     <w:sectPr>
       <w:pgSz w:w="12240" w:h="15840"/>
@@ -9933,6 +10489,36 @@
       </w:tblCellMar>
     </w:tblPr>
   </w:style>
+  <w:style w:type="paragraph" w:styleId="BalloonText">
+    <w:name w:val="Balloon Text"/>
+    <w:basedOn w:val="Normal"/>
+    <w:link w:val="BalloonTextChar"/>
+    <w:uiPriority w:val="99"/>
+    <w:semiHidden/>
+    <w:unhideWhenUsed/>
+    <w:rsid w:val="00622D4F"/>
+    <w:pPr>
+      <w:spacing w:after="0" w:line="240" w:lineRule="auto"/>
+    </w:pPr>
+    <w:rPr>
+      <w:rFonts w:ascii="Tahoma" w:hAnsi="Tahoma" w:cs="Tahoma"/>
+      <w:sz w:val="16"/>
+      <w:szCs w:val="16"/>
+    </w:rPr>
+  </w:style>
+  <w:style w:type="character" w:customStyle="1" w:styleId="BalloonTextChar">
+    <w:name w:val="Balloon Text Char"/>
+    <w:basedOn w:val="DefaultParagraphFont"/>
+    <w:link w:val="BalloonText"/>
+    <w:uiPriority w:val="99"/>
+    <w:semiHidden/>
+    <w:rsid w:val="00622D4F"/>
+    <w:rPr>
+      <w:rFonts w:ascii="Tahoma" w:hAnsi="Tahoma" w:cs="Tahoma"/>
+      <w:sz w:val="16"/>
+      <w:szCs w:val="16"/>
+    </w:rPr>
+  </w:style>
 </w:styles>
 </file>
 
@@ -10217,4 +10803,16 @@
   <a:objectDefaults/>
   <a:extraClrSchemeLst/>
 </a:theme>
+</file>
+
+<file path=customXml/item1.xml><?xml version="1.0" encoding="utf-8"?>
+<b:Sources xmlns:b="http://schemas.openxmlformats.org/officeDocument/2006/bibliography" xmlns="http://schemas.openxmlformats.org/officeDocument/2006/bibliography" SelectedStyle="\APA.XSL" StyleName="APA Fifth Edition"/>
+</file>
+
+<file path=customXml/itemProps1.xml><?xml version="1.0" encoding="utf-8"?>
+<ds:datastoreItem xmlns:ds="http://schemas.openxmlformats.org/officeDocument/2006/customXml" ds:itemID="{A01B02CF-43CE-4555-B62C-53094E344454}">
+  <ds:schemaRefs>
+    <ds:schemaRef ds:uri="http://schemas.openxmlformats.org/officeDocument/2006/bibliography"/>
+  </ds:schemaRefs>
+</ds:datastoreItem>
 </file>
</xml_diff>

<commit_message>
feat: changed heat map output
</commit_message>
<xml_diff>
--- a/Udacity_Project_5_Capstone/Capstone_Speed_Dating_Dataset.docx
+++ b/Udacity_Project_5_Capstone/Capstone_Speed_Dating_Dataset.docx
@@ -136,7 +136,6 @@
         <w:t xml:space="preserve">This project investigates a Speed Dating dataset from </w:t>
       </w:r>
       <w:hyperlink r:id="rId6" w:history="1">
-        <w:proofErr w:type="spellStart"/>
         <w:r>
           <w:rPr>
             <w:rStyle w:val="Hyperlink"/>
@@ -146,7 +145,6 @@
           </w:rPr>
           <w:t>Kaggle</w:t>
         </w:r>
-        <w:proofErr w:type="spellEnd"/>
       </w:hyperlink>
       <w:r>
         <w:rPr>
@@ -639,39 +637,8 @@
           <w:sz w:val="24"/>
           <w:szCs w:val="24"/>
         </w:rPr>
-        <w:t xml:space="preserve">Ray </w:t>
-      </w:r>
-      <w:proofErr w:type="spellStart"/>
-      <w:r>
-        <w:rPr>
-          <w:rFonts w:ascii="Segoe UI" w:eastAsia="Times New Roman" w:hAnsi="Segoe UI" w:cs="Segoe UI"/>
-          <w:color w:val="333333"/>
-          <w:sz w:val="24"/>
-          <w:szCs w:val="24"/>
-        </w:rPr>
-        <w:t>Fisman</w:t>
-      </w:r>
-      <w:proofErr w:type="spellEnd"/>
-      <w:r>
-        <w:rPr>
-          <w:rFonts w:ascii="Segoe UI" w:eastAsia="Times New Roman" w:hAnsi="Segoe UI" w:cs="Segoe UI"/>
-          <w:color w:val="333333"/>
-          <w:sz w:val="24"/>
-          <w:szCs w:val="24"/>
-        </w:rPr>
-        <w:t xml:space="preserve"> and Sheena </w:t>
-      </w:r>
-      <w:proofErr w:type="spellStart"/>
-      <w:r>
-        <w:rPr>
-          <w:rFonts w:ascii="Segoe UI" w:eastAsia="Times New Roman" w:hAnsi="Segoe UI" w:cs="Segoe UI"/>
-          <w:color w:val="333333"/>
-          <w:sz w:val="24"/>
-          <w:szCs w:val="24"/>
-        </w:rPr>
-        <w:t>Iyengar</w:t>
-      </w:r>
-      <w:proofErr w:type="spellEnd"/>
+        <w:t>Ray Fisman and Sheena Iyengar</w:t>
+      </w:r>
       <w:r>
         <w:rPr>
           <w:rFonts w:ascii="Segoe UI" w:eastAsia="Times New Roman" w:hAnsi="Segoe UI" w:cs="Segoe UI"/>
@@ -980,67 +947,7 @@
           <w:sz w:val="24"/>
           <w:szCs w:val="24"/>
         </w:rPr>
-        <w:t>A 'match' in the given dataset is defined as a man and a woman having decided, '</w:t>
-      </w:r>
-      <w:proofErr w:type="spellStart"/>
-      <w:r>
-        <w:rPr>
-          <w:rFonts w:ascii="Segoe UI" w:eastAsia="Times New Roman" w:hAnsi="Segoe UI" w:cs="Segoe UI"/>
-          <w:color w:val="333333"/>
-          <w:sz w:val="24"/>
-          <w:szCs w:val="24"/>
-        </w:rPr>
-        <w:t>dec</w:t>
-      </w:r>
-      <w:proofErr w:type="spellEnd"/>
-      <w:r>
-        <w:rPr>
-          <w:rFonts w:ascii="Segoe UI" w:eastAsia="Times New Roman" w:hAnsi="Segoe UI" w:cs="Segoe UI"/>
-          <w:color w:val="333333"/>
-          <w:sz w:val="24"/>
-          <w:szCs w:val="24"/>
-        </w:rPr>
-        <w:t>,' 'yes' to date each other again. In short, 'match' depends on '</w:t>
-      </w:r>
-      <w:proofErr w:type="spellStart"/>
-      <w:r>
-        <w:rPr>
-          <w:rFonts w:ascii="Segoe UI" w:eastAsia="Times New Roman" w:hAnsi="Segoe UI" w:cs="Segoe UI"/>
-          <w:color w:val="333333"/>
-          <w:sz w:val="24"/>
-          <w:szCs w:val="24"/>
-        </w:rPr>
-        <w:t>dec</w:t>
-      </w:r>
-      <w:proofErr w:type="spellEnd"/>
-      <w:r>
-        <w:rPr>
-          <w:rFonts w:ascii="Segoe UI" w:eastAsia="Times New Roman" w:hAnsi="Segoe UI" w:cs="Segoe UI"/>
-          <w:color w:val="333333"/>
-          <w:sz w:val="24"/>
-          <w:szCs w:val="24"/>
-        </w:rPr>
-        <w:t>' of a male and '</w:t>
-      </w:r>
-      <w:proofErr w:type="spellStart"/>
-      <w:r>
-        <w:rPr>
-          <w:rFonts w:ascii="Segoe UI" w:eastAsia="Times New Roman" w:hAnsi="Segoe UI" w:cs="Segoe UI"/>
-          <w:color w:val="333333"/>
-          <w:sz w:val="24"/>
-          <w:szCs w:val="24"/>
-        </w:rPr>
-        <w:t>dec</w:t>
-      </w:r>
-      <w:proofErr w:type="spellEnd"/>
-      <w:r>
-        <w:rPr>
-          <w:rFonts w:ascii="Segoe UI" w:eastAsia="Times New Roman" w:hAnsi="Segoe UI" w:cs="Segoe UI"/>
-          <w:color w:val="333333"/>
-          <w:sz w:val="24"/>
-          <w:szCs w:val="24"/>
-        </w:rPr>
-        <w:t xml:space="preserve">' of a female. There are instances in the dataset where a person of either gender say 'yes,' but the other party says 'no.' </w:t>
+        <w:t xml:space="preserve">A 'match' in the given dataset is defined as a man and a woman having decided, 'dec,' 'yes' to date each other again. In short, 'match' depends on 'dec' of a male and 'dec' of a female. There are instances in the dataset where a person of either gender say 'yes,' but the other party says 'no.' </w:t>
       </w:r>
       <w:r>
         <w:rPr>
@@ -1382,7 +1289,25 @@
           <w:sz w:val="24"/>
           <w:szCs w:val="24"/>
         </w:rPr>
-        <w:t>(in a future project this is important for match making)</w:t>
+        <w:t xml:space="preserve">(in a future project this </w:t>
+      </w:r>
+      <w:r>
+        <w:rPr>
+          <w:rFonts w:ascii="Segoe UI" w:eastAsia="Times New Roman" w:hAnsi="Segoe UI" w:cs="Segoe UI"/>
+          <w:color w:val="333333"/>
+          <w:sz w:val="24"/>
+          <w:szCs w:val="24"/>
+        </w:rPr>
+        <w:t>will be</w:t>
+      </w:r>
+      <w:r>
+        <w:rPr>
+          <w:rFonts w:ascii="Segoe UI" w:eastAsia="Times New Roman" w:hAnsi="Segoe UI" w:cs="Segoe UI"/>
+          <w:color w:val="333333"/>
+          <w:sz w:val="24"/>
+          <w:szCs w:val="24"/>
+        </w:rPr>
+        <w:t xml:space="preserve"> important for match making)</w:t>
       </w:r>
       <w:r>
         <w:rPr>
@@ -1519,9 +1444,8 @@
           <w:sz w:val="24"/>
           <w:szCs w:val="24"/>
         </w:rPr>
-        <w:t xml:space="preserve">published by </w:t>
-      </w:r>
-      <w:proofErr w:type="spellStart"/>
+        <w:t>published by Fisman and Iyengar</w:t>
+      </w:r>
       <w:r>
         <w:rPr>
           <w:rFonts w:ascii="Segoe UI" w:eastAsia="Times New Roman" w:hAnsi="Segoe UI" w:cs="Segoe UI"/>
@@ -1530,9 +1454,8 @@
           <w:sz w:val="24"/>
           <w:szCs w:val="24"/>
         </w:rPr>
-        <w:t>Fisman</w:t>
-      </w:r>
-      <w:proofErr w:type="spellEnd"/>
+        <w:t xml:space="preserve">. After going through the benchmark model, I realized that the authors of the article incorrectly used </w:t>
+      </w:r>
       <w:r>
         <w:rPr>
           <w:rFonts w:ascii="Segoe UI" w:eastAsia="Times New Roman" w:hAnsi="Segoe UI" w:cs="Segoe UI"/>
@@ -1541,9 +1464,8 @@
           <w:sz w:val="24"/>
           <w:szCs w:val="24"/>
         </w:rPr>
-        <w:t xml:space="preserve"> and </w:t>
-      </w:r>
-      <w:proofErr w:type="spellStart"/>
+        <w:t>a regression algorithm f</w:t>
+      </w:r>
       <w:r>
         <w:rPr>
           <w:rFonts w:ascii="Segoe UI" w:eastAsia="Times New Roman" w:hAnsi="Segoe UI" w:cs="Segoe UI"/>
@@ -1552,9 +1474,8 @@
           <w:sz w:val="24"/>
           <w:szCs w:val="24"/>
         </w:rPr>
-        <w:t>Iyengar</w:t>
-      </w:r>
-      <w:proofErr w:type="spellEnd"/>
+        <w:t>o</w:t>
+      </w:r>
       <w:r>
         <w:rPr>
           <w:rFonts w:ascii="Segoe UI" w:eastAsia="Times New Roman" w:hAnsi="Segoe UI" w:cs="Segoe UI"/>
@@ -1563,7 +1484,7 @@
           <w:sz w:val="24"/>
           <w:szCs w:val="24"/>
         </w:rPr>
-        <w:t xml:space="preserve">. After going through the benchmark model, I realized that the authors of the article incorrectly used </w:t>
+        <w:t>r</w:t>
       </w:r>
       <w:r>
         <w:rPr>
@@ -1573,7 +1494,7 @@
           <w:sz w:val="24"/>
           <w:szCs w:val="24"/>
         </w:rPr>
-        <w:t>a regression algorithm f</w:t>
+        <w:t xml:space="preserve"> classification. </w:t>
       </w:r>
       <w:r>
         <w:rPr>
@@ -1583,7 +1504,7 @@
           <w:sz w:val="24"/>
           <w:szCs w:val="24"/>
         </w:rPr>
-        <w:t>o</w:t>
+        <w:t xml:space="preserve">I have no way to compare the weights for my model. </w:t>
       </w:r>
       <w:r>
         <w:rPr>
@@ -1593,7 +1514,7 @@
           <w:sz w:val="24"/>
           <w:szCs w:val="24"/>
         </w:rPr>
-        <w:t>r</w:t>
+        <w:t>However</w:t>
       </w:r>
       <w:r>
         <w:rPr>
@@ -1603,7 +1524,7 @@
           <w:sz w:val="24"/>
           <w:szCs w:val="24"/>
         </w:rPr>
-        <w:t xml:space="preserve"> classification. </w:t>
+        <w:t xml:space="preserve">, </w:t>
       </w:r>
       <w:r>
         <w:rPr>
@@ -1613,7 +1534,7 @@
           <w:sz w:val="24"/>
           <w:szCs w:val="24"/>
         </w:rPr>
-        <w:t xml:space="preserve">I have no way to compare the weights for my model. </w:t>
+        <w:t xml:space="preserve">in spite of that, </w:t>
       </w:r>
       <w:r>
         <w:rPr>
@@ -1623,7 +1544,7 @@
           <w:sz w:val="24"/>
           <w:szCs w:val="24"/>
         </w:rPr>
-        <w:t>However</w:t>
+        <w:t xml:space="preserve">the two professors </w:t>
       </w:r>
       <w:r>
         <w:rPr>
@@ -1633,7 +1554,7 @@
           <w:sz w:val="24"/>
           <w:szCs w:val="24"/>
         </w:rPr>
-        <w:t xml:space="preserve">, </w:t>
+        <w:t>did publish basic statistics</w:t>
       </w:r>
       <w:r>
         <w:rPr>
@@ -1643,7 +1564,7 @@
           <w:sz w:val="24"/>
           <w:szCs w:val="24"/>
         </w:rPr>
-        <w:t xml:space="preserve">in spite of that, </w:t>
+        <w:t xml:space="preserve"> for the features that they selected</w:t>
       </w:r>
       <w:r>
         <w:rPr>
@@ -1653,37 +1574,7 @@
           <w:sz w:val="24"/>
           <w:szCs w:val="24"/>
         </w:rPr>
-        <w:t xml:space="preserve">the two professors </w:t>
-      </w:r>
-      <w:r>
-        <w:rPr>
-          <w:rFonts w:ascii="Segoe UI" w:eastAsia="Times New Roman" w:hAnsi="Segoe UI" w:cs="Segoe UI"/>
-          <w:iCs/>
-          <w:color w:val="333333"/>
-          <w:sz w:val="24"/>
-          <w:szCs w:val="24"/>
-        </w:rPr>
-        <w:t xml:space="preserve">did publish basic statistics, </w:t>
-      </w:r>
-      <w:r>
-        <w:rPr>
-          <w:rFonts w:ascii="Segoe UI" w:eastAsia="Times New Roman" w:hAnsi="Segoe UI" w:cs="Segoe UI"/>
-          <w:iCs/>
-          <w:color w:val="333333"/>
-          <w:sz w:val="24"/>
-          <w:szCs w:val="24"/>
-        </w:rPr>
-        <w:t xml:space="preserve">standardized </w:t>
-      </w:r>
-      <w:r>
-        <w:rPr>
-          <w:rFonts w:ascii="Segoe UI" w:eastAsia="Times New Roman" w:hAnsi="Segoe UI" w:cs="Segoe UI"/>
-          <w:iCs/>
-          <w:color w:val="333333"/>
-          <w:sz w:val="24"/>
-          <w:szCs w:val="24"/>
-        </w:rPr>
-        <w:t xml:space="preserve">their chosen features. </w:t>
+        <w:t xml:space="preserve">. </w:t>
       </w:r>
       <w:r>
         <w:rPr>
@@ -1818,165 +1709,25 @@
           <w:sz w:val="24"/>
           <w:szCs w:val="24"/>
         </w:rPr>
-        <w:t>The first attributes that will be explored at the start of the project include '</w:t>
-      </w:r>
-      <w:proofErr w:type="spellStart"/>
-      <w:r>
-        <w:rPr>
-          <w:rFonts w:ascii="Segoe UI" w:eastAsia="Times New Roman" w:hAnsi="Segoe UI" w:cs="Segoe UI"/>
-          <w:color w:val="333333"/>
-          <w:sz w:val="24"/>
-          <w:szCs w:val="24"/>
-        </w:rPr>
-        <w:t>iid</w:t>
-      </w:r>
-      <w:proofErr w:type="spellEnd"/>
-      <w:r>
-        <w:rPr>
-          <w:rFonts w:ascii="Segoe UI" w:eastAsia="Times New Roman" w:hAnsi="Segoe UI" w:cs="Segoe UI"/>
-          <w:color w:val="333333"/>
-          <w:sz w:val="24"/>
-          <w:szCs w:val="24"/>
-        </w:rPr>
-        <w:t>', 'gender', 'wave', '</w:t>
-      </w:r>
-      <w:proofErr w:type="spellStart"/>
-      <w:r>
-        <w:rPr>
-          <w:rFonts w:ascii="Segoe UI" w:eastAsia="Times New Roman" w:hAnsi="Segoe UI" w:cs="Segoe UI"/>
-          <w:color w:val="333333"/>
-          <w:sz w:val="24"/>
-          <w:szCs w:val="24"/>
-        </w:rPr>
-        <w:t>attr</w:t>
-      </w:r>
-      <w:proofErr w:type="spellEnd"/>
-      <w:r>
-        <w:rPr>
-          <w:rFonts w:ascii="Segoe UI" w:eastAsia="Times New Roman" w:hAnsi="Segoe UI" w:cs="Segoe UI"/>
-          <w:color w:val="333333"/>
-          <w:sz w:val="24"/>
-          <w:szCs w:val="24"/>
-        </w:rPr>
-        <w:t>', '</w:t>
-      </w:r>
-      <w:proofErr w:type="spellStart"/>
-      <w:r>
-        <w:rPr>
-          <w:rFonts w:ascii="Segoe UI" w:eastAsia="Times New Roman" w:hAnsi="Segoe UI" w:cs="Segoe UI"/>
-          <w:color w:val="333333"/>
-          <w:sz w:val="24"/>
-          <w:szCs w:val="24"/>
-        </w:rPr>
-        <w:t>intel</w:t>
-      </w:r>
-      <w:proofErr w:type="spellEnd"/>
-      <w:r>
-        <w:rPr>
-          <w:rFonts w:ascii="Segoe UI" w:eastAsia="Times New Roman" w:hAnsi="Segoe UI" w:cs="Segoe UI"/>
-          <w:color w:val="333333"/>
-          <w:sz w:val="24"/>
-          <w:szCs w:val="24"/>
-        </w:rPr>
-        <w:t xml:space="preserve">', </w:t>
-      </w:r>
-      <w:r>
-        <w:rPr>
-          <w:rFonts w:ascii="Segoe UI" w:eastAsia="Times New Roman" w:hAnsi="Segoe UI" w:cs="Segoe UI"/>
-          <w:color w:val="333333"/>
-          <w:sz w:val="24"/>
-          <w:szCs w:val="24"/>
-        </w:rPr>
-        <w:t>'</w:t>
-      </w:r>
-      <w:proofErr w:type="spellStart"/>
-      <w:r>
-        <w:rPr>
-          <w:rFonts w:ascii="Segoe UI" w:eastAsia="Times New Roman" w:hAnsi="Segoe UI" w:cs="Segoe UI"/>
-          <w:color w:val="333333"/>
-          <w:sz w:val="24"/>
-          <w:szCs w:val="24"/>
-        </w:rPr>
-        <w:t>sinc</w:t>
-      </w:r>
-      <w:proofErr w:type="spellEnd"/>
-      <w:r>
-        <w:rPr>
-          <w:rFonts w:ascii="Segoe UI" w:eastAsia="Times New Roman" w:hAnsi="Segoe UI" w:cs="Segoe UI"/>
-          <w:color w:val="333333"/>
-          <w:sz w:val="24"/>
-          <w:szCs w:val="24"/>
-        </w:rPr>
-        <w:t xml:space="preserve">', </w:t>
-      </w:r>
-      <w:r>
-        <w:rPr>
-          <w:rFonts w:ascii="Segoe UI" w:eastAsia="Times New Roman" w:hAnsi="Segoe UI" w:cs="Segoe UI"/>
-          <w:color w:val="333333"/>
-          <w:sz w:val="24"/>
-          <w:szCs w:val="24"/>
-        </w:rPr>
-        <w:t>'fun', '</w:t>
-      </w:r>
-      <w:proofErr w:type="spellStart"/>
-      <w:r>
-        <w:rPr>
-          <w:rFonts w:ascii="Segoe UI" w:eastAsia="Times New Roman" w:hAnsi="Segoe UI" w:cs="Segoe UI"/>
-          <w:color w:val="333333"/>
-          <w:sz w:val="24"/>
-          <w:szCs w:val="24"/>
-        </w:rPr>
-        <w:t>amb</w:t>
-      </w:r>
-      <w:proofErr w:type="spellEnd"/>
-      <w:r>
-        <w:rPr>
-          <w:rFonts w:ascii="Segoe UI" w:eastAsia="Times New Roman" w:hAnsi="Segoe UI" w:cs="Segoe UI"/>
-          <w:color w:val="333333"/>
-          <w:sz w:val="24"/>
-          <w:szCs w:val="24"/>
-        </w:rPr>
-        <w:t>', and '</w:t>
-      </w:r>
-      <w:proofErr w:type="spellStart"/>
-      <w:r>
-        <w:rPr>
-          <w:rFonts w:ascii="Segoe UI" w:eastAsia="Times New Roman" w:hAnsi="Segoe UI" w:cs="Segoe UI"/>
-          <w:color w:val="333333"/>
-          <w:sz w:val="24"/>
-          <w:szCs w:val="24"/>
-        </w:rPr>
-        <w:t>shar</w:t>
-      </w:r>
-      <w:proofErr w:type="spellEnd"/>
-      <w:r>
-        <w:rPr>
-          <w:rFonts w:ascii="Segoe UI" w:eastAsia="Times New Roman" w:hAnsi="Segoe UI" w:cs="Segoe UI"/>
-          <w:color w:val="333333"/>
-          <w:sz w:val="24"/>
-          <w:szCs w:val="24"/>
-        </w:rPr>
-        <w:t>'. '</w:t>
-      </w:r>
-      <w:proofErr w:type="spellStart"/>
-      <w:r>
-        <w:rPr>
-          <w:rFonts w:ascii="Segoe UI" w:eastAsia="Times New Roman" w:hAnsi="Segoe UI" w:cs="Segoe UI"/>
-          <w:color w:val="333333"/>
-          <w:sz w:val="24"/>
-          <w:szCs w:val="24"/>
-        </w:rPr>
-        <w:t>iid</w:t>
-      </w:r>
-      <w:proofErr w:type="spellEnd"/>
-      <w:r>
-        <w:rPr>
-          <w:rFonts w:ascii="Segoe UI" w:eastAsia="Times New Roman" w:hAnsi="Segoe UI" w:cs="Segoe UI"/>
-          <w:color w:val="333333"/>
-          <w:sz w:val="24"/>
-          <w:szCs w:val="24"/>
-        </w:rPr>
-        <w:t>' uniquely identifies each participant in the event and is useful for querying unique members. 'gender' helps to que</w:t>
+        <w:t xml:space="preserve">The first attributes that will be explored at the start of the project include 'iid', 'gender', 'wave', 'attr', 'intel', </w:t>
+      </w:r>
+      <w:r>
+        <w:rPr>
+          <w:rFonts w:ascii="Segoe UI" w:eastAsia="Times New Roman" w:hAnsi="Segoe UI" w:cs="Segoe UI"/>
+          <w:color w:val="333333"/>
+          <w:sz w:val="24"/>
+          <w:szCs w:val="24"/>
+        </w:rPr>
+        <w:t xml:space="preserve">'sinc', </w:t>
+      </w:r>
+      <w:r>
+        <w:rPr>
+          <w:rFonts w:ascii="Segoe UI" w:eastAsia="Times New Roman" w:hAnsi="Segoe UI" w:cs="Segoe UI"/>
+          <w:color w:val="333333"/>
+          <w:sz w:val="24"/>
+          <w:szCs w:val="24"/>
+        </w:rPr>
+        <w:t>'fun', 'amb', and 'shar'. 'iid' uniquely identifies each participant in the event and is useful for querying unique members. 'gender' helps to que</w:t>
       </w:r>
       <w:r>
         <w:rPr>
@@ -2003,87 +1754,7 @@
           <w:sz w:val="24"/>
           <w:szCs w:val="24"/>
         </w:rPr>
-        <w:t xml:space="preserve"> what wave an individual participated. The features of interest are: '</w:t>
-      </w:r>
-      <w:proofErr w:type="spellStart"/>
-      <w:r>
-        <w:rPr>
-          <w:rFonts w:ascii="Segoe UI" w:eastAsia="Times New Roman" w:hAnsi="Segoe UI" w:cs="Segoe UI"/>
-          <w:color w:val="333333"/>
-          <w:sz w:val="24"/>
-          <w:szCs w:val="24"/>
-        </w:rPr>
-        <w:t>attr</w:t>
-      </w:r>
-      <w:proofErr w:type="spellEnd"/>
-      <w:r>
-        <w:rPr>
-          <w:rFonts w:ascii="Segoe UI" w:eastAsia="Times New Roman" w:hAnsi="Segoe UI" w:cs="Segoe UI"/>
-          <w:color w:val="333333"/>
-          <w:sz w:val="24"/>
-          <w:szCs w:val="24"/>
-        </w:rPr>
-        <w:t>', physical attractiveness; '</w:t>
-      </w:r>
-      <w:proofErr w:type="spellStart"/>
-      <w:r>
-        <w:rPr>
-          <w:rFonts w:ascii="Segoe UI" w:eastAsia="Times New Roman" w:hAnsi="Segoe UI" w:cs="Segoe UI"/>
-          <w:color w:val="333333"/>
-          <w:sz w:val="24"/>
-          <w:szCs w:val="24"/>
-        </w:rPr>
-        <w:t>intel</w:t>
-      </w:r>
-      <w:proofErr w:type="spellEnd"/>
-      <w:r>
-        <w:rPr>
-          <w:rFonts w:ascii="Segoe UI" w:eastAsia="Times New Roman" w:hAnsi="Segoe UI" w:cs="Segoe UI"/>
-          <w:color w:val="333333"/>
-          <w:sz w:val="24"/>
-          <w:szCs w:val="24"/>
-        </w:rPr>
-        <w:t>', intelligence; 'fun', how fun a person is; '</w:t>
-      </w:r>
-      <w:proofErr w:type="spellStart"/>
-      <w:r>
-        <w:rPr>
-          <w:rFonts w:ascii="Segoe UI" w:eastAsia="Times New Roman" w:hAnsi="Segoe UI" w:cs="Segoe UI"/>
-          <w:color w:val="333333"/>
-          <w:sz w:val="24"/>
-          <w:szCs w:val="24"/>
-        </w:rPr>
-        <w:t>amb</w:t>
-      </w:r>
-      <w:proofErr w:type="spellEnd"/>
-      <w:r>
-        <w:rPr>
-          <w:rFonts w:ascii="Segoe UI" w:eastAsia="Times New Roman" w:hAnsi="Segoe UI" w:cs="Segoe UI"/>
-          <w:color w:val="333333"/>
-          <w:sz w:val="24"/>
-          <w:szCs w:val="24"/>
-        </w:rPr>
-        <w:t>', ambition; and '</w:t>
-      </w:r>
-      <w:proofErr w:type="spellStart"/>
-      <w:r>
-        <w:rPr>
-          <w:rFonts w:ascii="Segoe UI" w:eastAsia="Times New Roman" w:hAnsi="Segoe UI" w:cs="Segoe UI"/>
-          <w:color w:val="333333"/>
-          <w:sz w:val="24"/>
-          <w:szCs w:val="24"/>
-        </w:rPr>
-        <w:t>shar</w:t>
-      </w:r>
-      <w:proofErr w:type="spellEnd"/>
-      <w:r>
-        <w:rPr>
-          <w:rFonts w:ascii="Segoe UI" w:eastAsia="Times New Roman" w:hAnsi="Segoe UI" w:cs="Segoe UI"/>
-          <w:color w:val="333333"/>
-          <w:sz w:val="24"/>
-          <w:szCs w:val="24"/>
-        </w:rPr>
-        <w:t>', shared interests. Each of these features of attractiveness are rated in one of two ways:</w:t>
+        <w:t xml:space="preserve"> what wave an individual participated. The features of interest are: 'attr', physical attractiveness; 'intel', intelligence; 'fun', how fun a person is; 'amb', ambition; and 'shar', shared interests. Each of these features of attractiveness are rated in one of two ways:</w:t>
       </w:r>
     </w:p>
     <w:p>
@@ -2128,25 +1799,14 @@
         </w:rPr>
         <w:t xml:space="preserve"> based off a </w:t>
       </w:r>
-      <w:proofErr w:type="spellStart"/>
-      <w:r>
-        <w:rPr>
-          <w:rFonts w:ascii="Segoe UI" w:eastAsia="Times New Roman" w:hAnsi="Segoe UI" w:cs="Segoe UI"/>
-          <w:color w:val="333333"/>
-          <w:sz w:val="24"/>
-          <w:szCs w:val="24"/>
-        </w:rPr>
-        <w:t>Likert</w:t>
-      </w:r>
-      <w:proofErr w:type="spellEnd"/>
-      <w:r>
-        <w:rPr>
-          <w:rFonts w:ascii="Segoe UI" w:eastAsia="Times New Roman" w:hAnsi="Segoe UI" w:cs="Segoe UI"/>
-          <w:color w:val="333333"/>
-          <w:sz w:val="24"/>
-          <w:szCs w:val="24"/>
-        </w:rPr>
-        <w:t xml:space="preserve"> </w:t>
+      <w:r>
+        <w:rPr>
+          <w:rFonts w:ascii="Segoe UI" w:eastAsia="Times New Roman" w:hAnsi="Segoe UI" w:cs="Segoe UI"/>
+          <w:color w:val="333333"/>
+          <w:sz w:val="24"/>
+          <w:szCs w:val="24"/>
+        </w:rPr>
+        <w:t xml:space="preserve">Likert </w:t>
       </w:r>
       <w:r>
         <w:rPr>
@@ -2272,65 +1932,25 @@
           <w:sz w:val="24"/>
           <w:szCs w:val="24"/>
         </w:rPr>
-        <w:t>Other things to note: features of attraction with extensions "1_1"  relate to the question asked at some point during the event; the first number pertains to the question number and the second number refers to the time of the event (e.g. 'attr1_1' is question 1 asked about '</w:t>
-      </w:r>
-      <w:proofErr w:type="spellStart"/>
-      <w:r>
-        <w:rPr>
-          <w:rFonts w:ascii="Segoe UI" w:eastAsia="Times New Roman" w:hAnsi="Segoe UI" w:cs="Segoe UI"/>
-          <w:color w:val="333333"/>
-          <w:sz w:val="24"/>
-          <w:szCs w:val="24"/>
-        </w:rPr>
-        <w:t>attr</w:t>
-      </w:r>
-      <w:proofErr w:type="spellEnd"/>
-      <w:r>
-        <w:rPr>
-          <w:rFonts w:ascii="Segoe UI" w:eastAsia="Times New Roman" w:hAnsi="Segoe UI" w:cs="Segoe UI"/>
-          <w:color w:val="333333"/>
-          <w:sz w:val="24"/>
-          <w:szCs w:val="24"/>
-        </w:rPr>
-        <w:t>' at the start, '1', of the event). Likewise "1_s" refers to question '1' asked halfway, 's', through the event. "1_2" refers to question '1' asked the day after, '2', the event. "1_3" refers to question '1' asked three weeks, '3', after the event. These extensions are important to see, if after various dates, daters change their outlook on stated preferences of attractions with respect to the beginning, middle, day after, or three weeks after the dating event.</w:t>
-      </w:r>
-    </w:p>
-    <w:p>
-      <w:pPr>
-        <w:rPr>
-          <w:rFonts w:ascii="Segoe UI" w:eastAsia="Times New Roman" w:hAnsi="Segoe UI" w:cs="Segoe UI"/>
-          <w:color w:val="333333"/>
-          <w:sz w:val="24"/>
-          <w:szCs w:val="24"/>
-        </w:rPr>
-      </w:pPr>
-      <w:r>
-        <w:rPr>
-          <w:rFonts w:ascii="Segoe UI" w:eastAsia="Times New Roman" w:hAnsi="Segoe UI" w:cs="Segoe UI"/>
-          <w:color w:val="333333"/>
-          <w:sz w:val="24"/>
-          <w:szCs w:val="24"/>
-        </w:rPr>
-        <w:br w:type="page"/>
-      </w:r>
-    </w:p>
-    <w:p>
-      <w:pPr>
-        <w:rPr>
-          <w:rFonts w:ascii="Segoe UI" w:eastAsia="Times New Roman" w:hAnsi="Segoe UI" w:cs="Segoe UI"/>
-          <w:color w:val="333333"/>
-          <w:sz w:val="24"/>
-          <w:szCs w:val="24"/>
-        </w:rPr>
-      </w:pPr>
-      <w:r>
-        <w:rPr>
-          <w:rFonts w:ascii="Segoe UI" w:eastAsia="Times New Roman" w:hAnsi="Segoe UI" w:cs="Segoe UI"/>
-          <w:color w:val="333333"/>
-          <w:sz w:val="24"/>
-          <w:szCs w:val="24"/>
-        </w:rPr>
-        <w:lastRenderedPageBreak/>
+        <w:t>Other things to note: features of attraction with extensions "1_1"  relate to the question asked at some point during the event; the first number pertains to the question number and the second number refers to the time of the event (e.g. 'attr1_1' is question 1 asked about 'attr' at the start, '1', of the event). Likewise "1_s" refers to question '1' asked halfway, 's', through the event. "1_2" refers to question '1' asked the day after, '2', the event. "1_3" refers to question '1' asked three weeks, '3', after the event. These extensions are important to see, if after various dates, daters change their outlook on stated preferences of attractions with respect to the beginning, middle, day after, or three weeks after the dating event.</w:t>
+      </w:r>
+    </w:p>
+    <w:p>
+      <w:pPr>
+        <w:rPr>
+          <w:rFonts w:ascii="Segoe UI" w:eastAsia="Times New Roman" w:hAnsi="Segoe UI" w:cs="Segoe UI"/>
+          <w:color w:val="333333"/>
+          <w:sz w:val="24"/>
+          <w:szCs w:val="24"/>
+        </w:rPr>
+      </w:pPr>
+      <w:r>
+        <w:rPr>
+          <w:rFonts w:ascii="Segoe UI" w:eastAsia="Times New Roman" w:hAnsi="Segoe UI" w:cs="Segoe UI"/>
+          <w:color w:val="333333"/>
+          <w:sz w:val="24"/>
+          <w:szCs w:val="24"/>
+        </w:rPr>
         <w:t>There were various thing</w:t>
       </w:r>
       <w:r>
@@ -2360,39 +1980,29 @@
         </w:rPr>
         <w:t>a subset of the features space, here is what a sample looks like:</w:t>
       </w:r>
-    </w:p>
-    <w:p>
-      <w:pPr>
-        <w:spacing w:after="240" w:line="240" w:lineRule="auto"/>
-        <w:rPr>
-          <w:rFonts w:ascii="Segoe UI" w:eastAsia="Times New Roman" w:hAnsi="Segoe UI" w:cs="Segoe UI"/>
-          <w:color w:val="333333"/>
-          <w:sz w:val="24"/>
-          <w:szCs w:val="24"/>
-        </w:rPr>
-      </w:pPr>
     </w:p>
     <w:tbl>
       <w:tblPr>
         <w:tblStyle w:val="TableGrid"/>
+        <w:tblpPr w:leftFromText="180" w:rightFromText="180" w:vertAnchor="text" w:horzAnchor="margin" w:tblpY="-56"/>
         <w:tblW w:w="0" w:type="auto"/>
         <w:tblLook w:val="04A0"/>
       </w:tblPr>
       <w:tblGrid>
-        <w:gridCol w:w="552"/>
-        <w:gridCol w:w="1047"/>
-        <w:gridCol w:w="831"/>
-        <w:gridCol w:w="1021"/>
-        <w:gridCol w:w="1112"/>
-        <w:gridCol w:w="1029"/>
-        <w:gridCol w:w="1000"/>
-        <w:gridCol w:w="1123"/>
-        <w:gridCol w:w="1096"/>
+        <w:gridCol w:w="609"/>
+        <w:gridCol w:w="1103"/>
+        <w:gridCol w:w="886"/>
+        <w:gridCol w:w="1076"/>
+        <w:gridCol w:w="1167"/>
+        <w:gridCol w:w="1115"/>
+        <w:gridCol w:w="1055"/>
+        <w:gridCol w:w="1178"/>
+        <w:gridCol w:w="1151"/>
       </w:tblGrid>
       <w:tr>
         <w:tc>
           <w:tcPr>
-            <w:tcW w:w="552" w:type="dxa"/>
+            <w:tcW w:w="609" w:type="dxa"/>
           </w:tcPr>
           <w:p>
             <w:pPr>
@@ -2405,7 +2015,6 @@
                 <w:szCs w:val="24"/>
               </w:rPr>
             </w:pPr>
-            <w:proofErr w:type="spellStart"/>
             <w:r>
               <w:rPr>
                 <w:rFonts w:ascii="Segoe UI" w:eastAsia="Times New Roman" w:hAnsi="Segoe UI" w:cs="Segoe UI"/>
@@ -2413,14 +2022,14 @@
                 <w:sz w:val="24"/>
                 <w:szCs w:val="24"/>
               </w:rPr>
+              <w:lastRenderedPageBreak/>
               <w:t>iid</w:t>
             </w:r>
-            <w:proofErr w:type="spellEnd"/>
           </w:p>
         </w:tc>
         <w:tc>
           <w:tcPr>
-            <w:tcW w:w="1047" w:type="dxa"/>
+            <w:tcW w:w="1103" w:type="dxa"/>
           </w:tcPr>
           <w:p>
             <w:pPr>
@@ -2446,7 +2055,7 @@
         </w:tc>
         <w:tc>
           <w:tcPr>
-            <w:tcW w:w="831" w:type="dxa"/>
+            <w:tcW w:w="886" w:type="dxa"/>
           </w:tcPr>
           <w:p>
             <w:pPr>
@@ -2472,7 +2081,7 @@
         </w:tc>
         <w:tc>
           <w:tcPr>
-            <w:tcW w:w="1021" w:type="dxa"/>
+            <w:tcW w:w="1076" w:type="dxa"/>
           </w:tcPr>
           <w:p>
             <w:pPr>
@@ -2498,7 +2107,7 @@
         </w:tc>
         <w:tc>
           <w:tcPr>
-            <w:tcW w:w="1112" w:type="dxa"/>
+            <w:tcW w:w="1167" w:type="dxa"/>
           </w:tcPr>
           <w:p>
             <w:pPr>
@@ -2524,7 +2133,7 @@
         </w:tc>
         <w:tc>
           <w:tcPr>
-            <w:tcW w:w="1029" w:type="dxa"/>
+            <w:tcW w:w="1115" w:type="dxa"/>
           </w:tcPr>
           <w:p>
             <w:pPr>
@@ -2550,7 +2159,7 @@
         </w:tc>
         <w:tc>
           <w:tcPr>
-            <w:tcW w:w="1000" w:type="dxa"/>
+            <w:tcW w:w="1055" w:type="dxa"/>
           </w:tcPr>
           <w:p>
             <w:pPr>
@@ -2576,7 +2185,7 @@
         </w:tc>
         <w:tc>
           <w:tcPr>
-            <w:tcW w:w="1123" w:type="dxa"/>
+            <w:tcW w:w="1178" w:type="dxa"/>
           </w:tcPr>
           <w:p>
             <w:pPr>
@@ -2602,7 +2211,7 @@
         </w:tc>
         <w:tc>
           <w:tcPr>
-            <w:tcW w:w="1096" w:type="dxa"/>
+            <w:tcW w:w="1151" w:type="dxa"/>
           </w:tcPr>
           <w:p>
             <w:pPr>
@@ -2630,7 +2239,7 @@
       <w:tr>
         <w:tc>
           <w:tcPr>
-            <w:tcW w:w="552" w:type="dxa"/>
+            <w:tcW w:w="609" w:type="dxa"/>
           </w:tcPr>
           <w:p>
             <w:pPr>
@@ -2656,7 +2265,7 @@
         </w:tc>
         <w:tc>
           <w:tcPr>
-            <w:tcW w:w="1047" w:type="dxa"/>
+            <w:tcW w:w="1103" w:type="dxa"/>
           </w:tcPr>
           <w:p>
             <w:pPr>
@@ -2682,7 +2291,7 @@
         </w:tc>
         <w:tc>
           <w:tcPr>
-            <w:tcW w:w="831" w:type="dxa"/>
+            <w:tcW w:w="886" w:type="dxa"/>
           </w:tcPr>
           <w:p>
             <w:pPr>
@@ -2708,7 +2317,7 @@
         </w:tc>
         <w:tc>
           <w:tcPr>
-            <w:tcW w:w="1021" w:type="dxa"/>
+            <w:tcW w:w="1076" w:type="dxa"/>
           </w:tcPr>
           <w:p>
             <w:pPr>
@@ -2734,7 +2343,7 @@
         </w:tc>
         <w:tc>
           <w:tcPr>
-            <w:tcW w:w="1112" w:type="dxa"/>
+            <w:tcW w:w="1167" w:type="dxa"/>
           </w:tcPr>
           <w:p>
             <w:pPr>
@@ -2760,7 +2369,7 @@
         </w:tc>
         <w:tc>
           <w:tcPr>
-            <w:tcW w:w="1029" w:type="dxa"/>
+            <w:tcW w:w="1115" w:type="dxa"/>
           </w:tcPr>
           <w:p>
             <w:pPr>
@@ -2786,7 +2395,7 @@
         </w:tc>
         <w:tc>
           <w:tcPr>
-            <w:tcW w:w="1000" w:type="dxa"/>
+            <w:tcW w:w="1055" w:type="dxa"/>
           </w:tcPr>
           <w:p>
             <w:pPr>
@@ -2812,7 +2421,7 @@
         </w:tc>
         <w:tc>
           <w:tcPr>
-            <w:tcW w:w="1123" w:type="dxa"/>
+            <w:tcW w:w="1178" w:type="dxa"/>
           </w:tcPr>
           <w:p>
             <w:pPr>
@@ -2838,7 +2447,7 @@
         </w:tc>
         <w:tc>
           <w:tcPr>
-            <w:tcW w:w="1096" w:type="dxa"/>
+            <w:tcW w:w="1151" w:type="dxa"/>
           </w:tcPr>
           <w:p>
             <w:pPr>
@@ -2928,27 +2537,7 @@
           <w:sz w:val="24"/>
           <w:szCs w:val="24"/>
         </w:rPr>
-        <w:t>with '</w:t>
-      </w:r>
-      <w:proofErr w:type="spellStart"/>
-      <w:r>
-        <w:rPr>
-          <w:rFonts w:ascii="Segoe UI" w:eastAsia="Times New Roman" w:hAnsi="Segoe UI" w:cs="Segoe UI"/>
-          <w:color w:val="333333"/>
-          <w:sz w:val="24"/>
-          <w:szCs w:val="24"/>
-        </w:rPr>
-        <w:t>iid</w:t>
-      </w:r>
-      <w:proofErr w:type="spellEnd"/>
-      <w:r>
-        <w:rPr>
-          <w:rFonts w:ascii="Segoe UI" w:eastAsia="Times New Roman" w:hAnsi="Segoe UI" w:cs="Segoe UI"/>
-          <w:color w:val="333333"/>
-          <w:sz w:val="24"/>
-          <w:szCs w:val="24"/>
-        </w:rPr>
-        <w:t xml:space="preserve">'= 20, </w:t>
+        <w:t xml:space="preserve">with 'iid'= 20, </w:t>
       </w:r>
       <w:r>
         <w:rPr>
@@ -2975,27 +2564,7 @@
           <w:sz w:val="24"/>
           <w:szCs w:val="24"/>
         </w:rPr>
-        <w:t xml:space="preserve"> (this participant distributed all 100 pts to physical attractiveness, '</w:t>
-      </w:r>
-      <w:proofErr w:type="spellStart"/>
-      <w:r>
-        <w:rPr>
-          <w:rFonts w:ascii="Segoe UI" w:eastAsia="Times New Roman" w:hAnsi="Segoe UI" w:cs="Segoe UI"/>
-          <w:color w:val="333333"/>
-          <w:sz w:val="24"/>
-          <w:szCs w:val="24"/>
-        </w:rPr>
-        <w:t>attr</w:t>
-      </w:r>
-      <w:proofErr w:type="spellEnd"/>
-      <w:r>
-        <w:rPr>
-          <w:rFonts w:ascii="Segoe UI" w:eastAsia="Times New Roman" w:hAnsi="Segoe UI" w:cs="Segoe UI"/>
-          <w:color w:val="333333"/>
-          <w:sz w:val="24"/>
-          <w:szCs w:val="24"/>
-        </w:rPr>
-        <w:t>')</w:t>
+        <w:t xml:space="preserve"> (this participant distributed all 100 pts to physical attractiveness, 'attr')</w:t>
       </w:r>
       <w:r>
         <w:rPr>
@@ -3089,7 +2658,6 @@
         </w:rPr>
         <w:t xml:space="preserve">from a </w:t>
       </w:r>
-      <w:proofErr w:type="spellStart"/>
       <w:r>
         <w:rPr>
           <w:rFonts w:ascii="Segoe UI" w:eastAsia="Times New Roman" w:hAnsi="Segoe UI" w:cs="Segoe UI"/>
@@ -3106,17 +2674,7 @@
           <w:sz w:val="24"/>
           <w:szCs w:val="24"/>
         </w:rPr>
-        <w:t>ert</w:t>
-      </w:r>
-      <w:proofErr w:type="spellEnd"/>
-      <w:r>
-        <w:rPr>
-          <w:rFonts w:ascii="Segoe UI" w:eastAsia="Times New Roman" w:hAnsi="Segoe UI" w:cs="Segoe UI"/>
-          <w:color w:val="333333"/>
-          <w:sz w:val="24"/>
-          <w:szCs w:val="24"/>
-        </w:rPr>
-        <w:t xml:space="preserve"> scale of 1 - 10 to a range </w:t>
+        <w:t xml:space="preserve">ert scale of 1 - 10 to a range </w:t>
       </w:r>
       <w:r>
         <w:rPr>
@@ -3406,7 +2964,25 @@
           <w:sz w:val="24"/>
           <w:szCs w:val="24"/>
         </w:rPr>
-        <w:t xml:space="preserve"> are near each other; STD is almost equal as well. At the exploratory sta</w:t>
+        <w:t xml:space="preserve"> are </w:t>
+      </w:r>
+      <w:r>
+        <w:rPr>
+          <w:rFonts w:ascii="Segoe UI" w:eastAsia="Times New Roman" w:hAnsi="Segoe UI" w:cs="Segoe UI"/>
+          <w:color w:val="333333"/>
+          <w:sz w:val="24"/>
+          <w:szCs w:val="24"/>
+        </w:rPr>
+        <w:t xml:space="preserve">values close to </w:t>
+      </w:r>
+      <w:r>
+        <w:rPr>
+          <w:rFonts w:ascii="Segoe UI" w:eastAsia="Times New Roman" w:hAnsi="Segoe UI" w:cs="Segoe UI"/>
+          <w:color w:val="333333"/>
+          <w:sz w:val="24"/>
+          <w:szCs w:val="24"/>
+        </w:rPr>
+        <w:t>each other; STD is almost equal as well. At the exploratory sta</w:t>
       </w:r>
       <w:r>
         <w:rPr>
@@ -3471,6 +3047,15 @@
         </w:rPr>
         <w:t>. Males, on average, weighted ambitiousness with 8.78 (STD 5.93) and females weighted ambitiousness at 12.82 (STD 5.63).</w:t>
       </w:r>
+      <w:r>
+        <w:rPr>
+          <w:rFonts w:ascii="Segoe UI" w:eastAsia="Times New Roman" w:hAnsi="Segoe UI" w:cs="Segoe UI"/>
+          <w:color w:val="333333"/>
+          <w:sz w:val="24"/>
+          <w:szCs w:val="24"/>
+        </w:rPr>
+        <w:t xml:space="preserve"> From this exploration, ambitiousness is something that females weigh more than males do.</w:t>
+      </w:r>
     </w:p>
     <w:p>
       <w:pPr>
@@ -3507,47 +3092,7 @@
           <w:sz w:val="24"/>
           <w:szCs w:val="24"/>
         </w:rPr>
-        <w:t xml:space="preserve">the dataset is that there are lots of </w:t>
-      </w:r>
-      <w:proofErr w:type="spellStart"/>
-      <w:r>
-        <w:rPr>
-          <w:rFonts w:ascii="Segoe UI" w:eastAsia="Times New Roman" w:hAnsi="Segoe UI" w:cs="Segoe UI"/>
-          <w:color w:val="333333"/>
-          <w:sz w:val="24"/>
-          <w:szCs w:val="24"/>
-        </w:rPr>
-        <w:t>NaN</w:t>
-      </w:r>
-      <w:proofErr w:type="spellEnd"/>
-      <w:r>
-        <w:rPr>
-          <w:rFonts w:ascii="Segoe UI" w:eastAsia="Times New Roman" w:hAnsi="Segoe UI" w:cs="Segoe UI"/>
-          <w:color w:val="333333"/>
-          <w:sz w:val="24"/>
-          <w:szCs w:val="24"/>
-        </w:rPr>
-        <w:t xml:space="preserve"> values once loaded into a Pandas </w:t>
-      </w:r>
-      <w:proofErr w:type="spellStart"/>
-      <w:r>
-        <w:rPr>
-          <w:rFonts w:ascii="Segoe UI" w:eastAsia="Times New Roman" w:hAnsi="Segoe UI" w:cs="Segoe UI"/>
-          <w:color w:val="333333"/>
-          <w:sz w:val="24"/>
-          <w:szCs w:val="24"/>
-        </w:rPr>
-        <w:t>DataFrame</w:t>
-      </w:r>
-      <w:proofErr w:type="spellEnd"/>
-      <w:r>
-        <w:rPr>
-          <w:rFonts w:ascii="Segoe UI" w:eastAsia="Times New Roman" w:hAnsi="Segoe UI" w:cs="Segoe UI"/>
-          <w:color w:val="333333"/>
-          <w:sz w:val="24"/>
-          <w:szCs w:val="24"/>
-        </w:rPr>
-        <w:t xml:space="preserve">. </w:t>
+        <w:t xml:space="preserve">the dataset is that there are lots of NaN values once loaded into a Pandas DataFrame. </w:t>
       </w:r>
       <w:r>
         <w:rPr>
@@ -4038,27 +3583,7 @@
           <w:sz w:val="24"/>
           <w:szCs w:val="24"/>
         </w:rPr>
-        <w:t xml:space="preserve">he </w:t>
-      </w:r>
-      <w:proofErr w:type="spellStart"/>
-      <w:r>
-        <w:rPr>
-          <w:rFonts w:ascii="Segoe UI" w:eastAsia="Times New Roman" w:hAnsi="Segoe UI" w:cs="Segoe UI"/>
-          <w:color w:val="333333"/>
-          <w:sz w:val="24"/>
-          <w:szCs w:val="24"/>
-        </w:rPr>
-        <w:t>ipynb</w:t>
-      </w:r>
-      <w:proofErr w:type="spellEnd"/>
-      <w:r>
-        <w:rPr>
-          <w:rFonts w:ascii="Segoe UI" w:eastAsia="Times New Roman" w:hAnsi="Segoe UI" w:cs="Segoe UI"/>
-          <w:color w:val="333333"/>
-          <w:sz w:val="24"/>
-          <w:szCs w:val="24"/>
-        </w:rPr>
-        <w:t xml:space="preserve"> file that accompanies this report </w:t>
+        <w:t xml:space="preserve">he ipynb file that accompanies this report </w:t>
       </w:r>
       <w:r>
         <w:rPr>
@@ -4581,25 +4106,14 @@
         </w:rPr>
         <w:t xml:space="preserve">The </w:t>
       </w:r>
-      <w:proofErr w:type="spellStart"/>
-      <w:r>
-        <w:rPr>
-          <w:rFonts w:ascii="Segoe UI" w:eastAsia="Times New Roman" w:hAnsi="Segoe UI" w:cs="Segoe UI"/>
-          <w:color w:val="333333"/>
-          <w:sz w:val="24"/>
-          <w:szCs w:val="24"/>
-        </w:rPr>
-        <w:t>OkCupid</w:t>
-      </w:r>
-      <w:proofErr w:type="spellEnd"/>
-      <w:r>
-        <w:rPr>
-          <w:rFonts w:ascii="Segoe UI" w:eastAsia="Times New Roman" w:hAnsi="Segoe UI" w:cs="Segoe UI"/>
-          <w:color w:val="333333"/>
-          <w:sz w:val="24"/>
-          <w:szCs w:val="24"/>
-        </w:rPr>
-        <w:t xml:space="preserve"> blog had an interesting article on the matter. </w:t>
+      <w:r>
+        <w:rPr>
+          <w:rFonts w:ascii="Segoe UI" w:eastAsia="Times New Roman" w:hAnsi="Segoe UI" w:cs="Segoe UI"/>
+          <w:color w:val="333333"/>
+          <w:sz w:val="24"/>
+          <w:szCs w:val="24"/>
+        </w:rPr>
+        <w:t xml:space="preserve">OkCupid blog had an interesting article on the matter. </w:t>
       </w:r>
       <w:r>
         <w:rPr>
@@ -4837,9 +4351,163 @@
           <w:sz w:val="24"/>
           <w:szCs w:val="24"/>
         </w:rPr>
-        <w:t xml:space="preserve">Previous work in this domain is inspired by Chris </w:t>
-      </w:r>
-      <w:proofErr w:type="spellStart"/>
+        <w:t xml:space="preserve">Previous work in this domain is inspired by Chris McKinlay's analysis on OkCupid data [5]. </w:t>
+      </w:r>
+      <w:r>
+        <w:rPr>
+          <w:rFonts w:ascii="Segoe UI" w:eastAsia="Times New Roman" w:hAnsi="Segoe UI" w:cs="Segoe UI"/>
+          <w:color w:val="333333"/>
+          <w:sz w:val="24"/>
+          <w:szCs w:val="24"/>
+        </w:rPr>
+        <w:t xml:space="preserve">McKinlay </w:t>
+      </w:r>
+      <w:r>
+        <w:rPr>
+          <w:rFonts w:ascii="Segoe UI" w:eastAsia="Times New Roman" w:hAnsi="Segoe UI" w:cs="Segoe UI"/>
+          <w:color w:val="333333"/>
+          <w:sz w:val="24"/>
+          <w:szCs w:val="24"/>
+        </w:rPr>
+        <w:t xml:space="preserve">used boosting to figure out how to weigh responses to website's matching questionnaire </w:t>
+      </w:r>
+      <w:r>
+        <w:rPr>
+          <w:rFonts w:ascii="Segoe UI" w:eastAsia="Times New Roman" w:hAnsi="Segoe UI" w:cs="Segoe UI"/>
+          <w:color w:val="333333"/>
+          <w:sz w:val="24"/>
+          <w:szCs w:val="24"/>
+        </w:rPr>
+        <w:t>based o</w:t>
+      </w:r>
+      <w:r>
+        <w:rPr>
+          <w:rFonts w:ascii="Segoe UI" w:eastAsia="Times New Roman" w:hAnsi="Segoe UI" w:cs="Segoe UI"/>
+          <w:color w:val="333333"/>
+          <w:sz w:val="24"/>
+          <w:szCs w:val="24"/>
+        </w:rPr>
+        <w:t>ff responses to a questionnaire</w:t>
+      </w:r>
+      <w:r>
+        <w:rPr>
+          <w:rFonts w:ascii="Segoe UI" w:eastAsia="Times New Roman" w:hAnsi="Segoe UI" w:cs="Segoe UI"/>
+          <w:color w:val="333333"/>
+          <w:sz w:val="24"/>
+          <w:szCs w:val="24"/>
+        </w:rPr>
+        <w:t xml:space="preserve">. </w:t>
+      </w:r>
+      <w:r>
+        <w:rPr>
+          <w:rFonts w:ascii="Segoe UI" w:eastAsia="Times New Roman" w:hAnsi="Segoe UI" w:cs="Segoe UI"/>
+          <w:color w:val="333333"/>
+          <w:sz w:val="24"/>
+          <w:szCs w:val="24"/>
+        </w:rPr>
+        <w:t xml:space="preserve">Eventually, McKinlay used a clustering algorithm </w:t>
+      </w:r>
+      <w:r>
+        <w:rPr>
+          <w:rFonts w:ascii="Segoe UI" w:eastAsia="Times New Roman" w:hAnsi="Segoe UI" w:cs="Segoe UI"/>
+          <w:color w:val="333333"/>
+          <w:sz w:val="24"/>
+          <w:szCs w:val="24"/>
+        </w:rPr>
+        <w:t>and discovered different types of females that were in that dataset</w:t>
+      </w:r>
+      <w:r>
+        <w:rPr>
+          <w:rFonts w:ascii="Segoe UI" w:eastAsia="Times New Roman" w:hAnsi="Segoe UI" w:cs="Segoe UI"/>
+          <w:color w:val="333333"/>
+          <w:sz w:val="24"/>
+          <w:szCs w:val="24"/>
+        </w:rPr>
+        <w:t>.</w:t>
+      </w:r>
+    </w:p>
+    <w:p>
+      <w:pPr>
+        <w:spacing w:after="240" w:line="240" w:lineRule="auto"/>
+        <w:rPr>
+          <w:rFonts w:ascii="Segoe UI" w:eastAsia="Times New Roman" w:hAnsi="Segoe UI" w:cs="Segoe UI"/>
+          <w:color w:val="333333"/>
+          <w:sz w:val="24"/>
+          <w:szCs w:val="24"/>
+        </w:rPr>
+      </w:pPr>
+      <w:r>
+        <w:rPr>
+          <w:rFonts w:ascii="Segoe UI" w:eastAsia="Times New Roman" w:hAnsi="Segoe UI" w:cs="Segoe UI"/>
+          <w:color w:val="333333"/>
+          <w:sz w:val="24"/>
+          <w:szCs w:val="24"/>
+        </w:rPr>
+        <w:t>What is diss</w:t>
+      </w:r>
+      <w:r>
+        <w:rPr>
+          <w:rFonts w:ascii="Segoe UI" w:eastAsia="Times New Roman" w:hAnsi="Segoe UI" w:cs="Segoe UI"/>
+          <w:color w:val="333333"/>
+          <w:sz w:val="24"/>
+          <w:szCs w:val="24"/>
+        </w:rPr>
+        <w:t>imilar with</w:t>
+      </w:r>
+      <w:r>
+        <w:rPr>
+          <w:rFonts w:ascii="Segoe UI" w:eastAsia="Times New Roman" w:hAnsi="Segoe UI" w:cs="Segoe UI"/>
+          <w:color w:val="333333"/>
+          <w:sz w:val="24"/>
+          <w:szCs w:val="24"/>
+        </w:rPr>
+        <w:t xml:space="preserve"> McKinlay's </w:t>
+      </w:r>
+      <w:r>
+        <w:rPr>
+          <w:rFonts w:ascii="Segoe UI" w:eastAsia="Times New Roman" w:hAnsi="Segoe UI" w:cs="Segoe UI"/>
+          <w:color w:val="333333"/>
+          <w:sz w:val="24"/>
+          <w:szCs w:val="24"/>
+        </w:rPr>
+        <w:t xml:space="preserve">dataset </w:t>
+      </w:r>
+      <w:r>
+        <w:rPr>
+          <w:rFonts w:ascii="Segoe UI" w:eastAsia="Times New Roman" w:hAnsi="Segoe UI" w:cs="Segoe UI"/>
+          <w:color w:val="333333"/>
+          <w:sz w:val="24"/>
+          <w:szCs w:val="24"/>
+        </w:rPr>
+        <w:t xml:space="preserve">and this one is that this dataset set has both categorical and numerical </w:t>
+      </w:r>
+      <w:r>
+        <w:rPr>
+          <w:rFonts w:ascii="Segoe UI" w:eastAsia="Times New Roman" w:hAnsi="Segoe UI" w:cs="Segoe UI"/>
+          <w:color w:val="333333"/>
+          <w:sz w:val="24"/>
+          <w:szCs w:val="24"/>
+        </w:rPr>
+        <w:t xml:space="preserve">responses. </w:t>
+      </w:r>
+      <w:r>
+        <w:rPr>
+          <w:rFonts w:ascii="Segoe UI" w:eastAsia="Times New Roman" w:hAnsi="Segoe UI" w:cs="Segoe UI"/>
+          <w:color w:val="333333"/>
+          <w:sz w:val="24"/>
+          <w:szCs w:val="24"/>
+        </w:rPr>
+        <w:t>W</w:t>
+      </w:r>
+      <w:r>
+        <w:rPr>
+          <w:rFonts w:ascii="Segoe UI" w:eastAsia="Times New Roman" w:hAnsi="Segoe UI" w:cs="Segoe UI"/>
+          <w:color w:val="333333"/>
+          <w:sz w:val="24"/>
+          <w:szCs w:val="24"/>
+        </w:rPr>
+        <w:t xml:space="preserve">ithin the scope of this project and using the </w:t>
+      </w:r>
       <w:r>
         <w:rPr>
           <w:rFonts w:ascii="Segoe UI" w:eastAsia="Times New Roman" w:hAnsi="Segoe UI" w:cs="Segoe UI"/>
@@ -4849,253 +4517,6 @@
         </w:rPr>
         <w:t>McKinlay's</w:t>
       </w:r>
-      <w:proofErr w:type="spellEnd"/>
-      <w:r>
-        <w:rPr>
-          <w:rFonts w:ascii="Segoe UI" w:eastAsia="Times New Roman" w:hAnsi="Segoe UI" w:cs="Segoe UI"/>
-          <w:color w:val="333333"/>
-          <w:sz w:val="24"/>
-          <w:szCs w:val="24"/>
-        </w:rPr>
-        <w:t xml:space="preserve"> analysis on </w:t>
-      </w:r>
-      <w:proofErr w:type="spellStart"/>
-      <w:r>
-        <w:rPr>
-          <w:rFonts w:ascii="Segoe UI" w:eastAsia="Times New Roman" w:hAnsi="Segoe UI" w:cs="Segoe UI"/>
-          <w:color w:val="333333"/>
-          <w:sz w:val="24"/>
-          <w:szCs w:val="24"/>
-        </w:rPr>
-        <w:t>OkCupid</w:t>
-      </w:r>
-      <w:proofErr w:type="spellEnd"/>
-      <w:r>
-        <w:rPr>
-          <w:rFonts w:ascii="Segoe UI" w:eastAsia="Times New Roman" w:hAnsi="Segoe UI" w:cs="Segoe UI"/>
-          <w:color w:val="333333"/>
-          <w:sz w:val="24"/>
-          <w:szCs w:val="24"/>
-        </w:rPr>
-        <w:t xml:space="preserve"> data [5]. </w:t>
-      </w:r>
-      <w:proofErr w:type="spellStart"/>
-      <w:r>
-        <w:rPr>
-          <w:rFonts w:ascii="Segoe UI" w:eastAsia="Times New Roman" w:hAnsi="Segoe UI" w:cs="Segoe UI"/>
-          <w:color w:val="333333"/>
-          <w:sz w:val="24"/>
-          <w:szCs w:val="24"/>
-        </w:rPr>
-        <w:t>McKinlay</w:t>
-      </w:r>
-      <w:proofErr w:type="spellEnd"/>
-      <w:r>
-        <w:rPr>
-          <w:rFonts w:ascii="Segoe UI" w:eastAsia="Times New Roman" w:hAnsi="Segoe UI" w:cs="Segoe UI"/>
-          <w:color w:val="333333"/>
-          <w:sz w:val="24"/>
-          <w:szCs w:val="24"/>
-        </w:rPr>
-        <w:t xml:space="preserve"> </w:t>
-      </w:r>
-      <w:r>
-        <w:rPr>
-          <w:rFonts w:ascii="Segoe UI" w:eastAsia="Times New Roman" w:hAnsi="Segoe UI" w:cs="Segoe UI"/>
-          <w:color w:val="333333"/>
-          <w:sz w:val="24"/>
-          <w:szCs w:val="24"/>
-        </w:rPr>
-        <w:t xml:space="preserve">used boosting to figure out how to weigh responses to website's matching questionnaire </w:t>
-      </w:r>
-      <w:r>
-        <w:rPr>
-          <w:rFonts w:ascii="Segoe UI" w:eastAsia="Times New Roman" w:hAnsi="Segoe UI" w:cs="Segoe UI"/>
-          <w:color w:val="333333"/>
-          <w:sz w:val="24"/>
-          <w:szCs w:val="24"/>
-        </w:rPr>
-        <w:t>based o</w:t>
-      </w:r>
-      <w:r>
-        <w:rPr>
-          <w:rFonts w:ascii="Segoe UI" w:eastAsia="Times New Roman" w:hAnsi="Segoe UI" w:cs="Segoe UI"/>
-          <w:color w:val="333333"/>
-          <w:sz w:val="24"/>
-          <w:szCs w:val="24"/>
-        </w:rPr>
-        <w:t>ff responses to a questionnaire</w:t>
-      </w:r>
-      <w:r>
-        <w:rPr>
-          <w:rFonts w:ascii="Segoe UI" w:eastAsia="Times New Roman" w:hAnsi="Segoe UI" w:cs="Segoe UI"/>
-          <w:color w:val="333333"/>
-          <w:sz w:val="24"/>
-          <w:szCs w:val="24"/>
-        </w:rPr>
-        <w:t xml:space="preserve">. </w:t>
-      </w:r>
-      <w:r>
-        <w:rPr>
-          <w:rFonts w:ascii="Segoe UI" w:eastAsia="Times New Roman" w:hAnsi="Segoe UI" w:cs="Segoe UI"/>
-          <w:color w:val="333333"/>
-          <w:sz w:val="24"/>
-          <w:szCs w:val="24"/>
-        </w:rPr>
-        <w:t xml:space="preserve">Eventually, </w:t>
-      </w:r>
-      <w:proofErr w:type="spellStart"/>
-      <w:r>
-        <w:rPr>
-          <w:rFonts w:ascii="Segoe UI" w:eastAsia="Times New Roman" w:hAnsi="Segoe UI" w:cs="Segoe UI"/>
-          <w:color w:val="333333"/>
-          <w:sz w:val="24"/>
-          <w:szCs w:val="24"/>
-        </w:rPr>
-        <w:t>McKinlay</w:t>
-      </w:r>
-      <w:proofErr w:type="spellEnd"/>
-      <w:r>
-        <w:rPr>
-          <w:rFonts w:ascii="Segoe UI" w:eastAsia="Times New Roman" w:hAnsi="Segoe UI" w:cs="Segoe UI"/>
-          <w:color w:val="333333"/>
-          <w:sz w:val="24"/>
-          <w:szCs w:val="24"/>
-        </w:rPr>
-        <w:t xml:space="preserve"> used a clustering algorithm </w:t>
-      </w:r>
-      <w:r>
-        <w:rPr>
-          <w:rFonts w:ascii="Segoe UI" w:eastAsia="Times New Roman" w:hAnsi="Segoe UI" w:cs="Segoe UI"/>
-          <w:color w:val="333333"/>
-          <w:sz w:val="24"/>
-          <w:szCs w:val="24"/>
-        </w:rPr>
-        <w:t>and discovered different types of females that were in that dataset</w:t>
-      </w:r>
-      <w:r>
-        <w:rPr>
-          <w:rFonts w:ascii="Segoe UI" w:eastAsia="Times New Roman" w:hAnsi="Segoe UI" w:cs="Segoe UI"/>
-          <w:color w:val="333333"/>
-          <w:sz w:val="24"/>
-          <w:szCs w:val="24"/>
-        </w:rPr>
-        <w:t>.</w:t>
-      </w:r>
-    </w:p>
-    <w:p>
-      <w:pPr>
-        <w:spacing w:after="240" w:line="240" w:lineRule="auto"/>
-        <w:rPr>
-          <w:rFonts w:ascii="Segoe UI" w:eastAsia="Times New Roman" w:hAnsi="Segoe UI" w:cs="Segoe UI"/>
-          <w:color w:val="333333"/>
-          <w:sz w:val="24"/>
-          <w:szCs w:val="24"/>
-        </w:rPr>
-      </w:pPr>
-      <w:r>
-        <w:rPr>
-          <w:rFonts w:ascii="Segoe UI" w:eastAsia="Times New Roman" w:hAnsi="Segoe UI" w:cs="Segoe UI"/>
-          <w:color w:val="333333"/>
-          <w:sz w:val="24"/>
-          <w:szCs w:val="24"/>
-        </w:rPr>
-        <w:t>What is diss</w:t>
-      </w:r>
-      <w:r>
-        <w:rPr>
-          <w:rFonts w:ascii="Segoe UI" w:eastAsia="Times New Roman" w:hAnsi="Segoe UI" w:cs="Segoe UI"/>
-          <w:color w:val="333333"/>
-          <w:sz w:val="24"/>
-          <w:szCs w:val="24"/>
-        </w:rPr>
-        <w:t>imilar with</w:t>
-      </w:r>
-      <w:r>
-        <w:rPr>
-          <w:rFonts w:ascii="Segoe UI" w:eastAsia="Times New Roman" w:hAnsi="Segoe UI" w:cs="Segoe UI"/>
-          <w:color w:val="333333"/>
-          <w:sz w:val="24"/>
-          <w:szCs w:val="24"/>
-        </w:rPr>
-        <w:t xml:space="preserve"> </w:t>
-      </w:r>
-      <w:proofErr w:type="spellStart"/>
-      <w:r>
-        <w:rPr>
-          <w:rFonts w:ascii="Segoe UI" w:eastAsia="Times New Roman" w:hAnsi="Segoe UI" w:cs="Segoe UI"/>
-          <w:color w:val="333333"/>
-          <w:sz w:val="24"/>
-          <w:szCs w:val="24"/>
-        </w:rPr>
-        <w:t>McKinlay's</w:t>
-      </w:r>
-      <w:proofErr w:type="spellEnd"/>
-      <w:r>
-        <w:rPr>
-          <w:rFonts w:ascii="Segoe UI" w:eastAsia="Times New Roman" w:hAnsi="Segoe UI" w:cs="Segoe UI"/>
-          <w:color w:val="333333"/>
-          <w:sz w:val="24"/>
-          <w:szCs w:val="24"/>
-        </w:rPr>
-        <w:t xml:space="preserve"> </w:t>
-      </w:r>
-      <w:r>
-        <w:rPr>
-          <w:rFonts w:ascii="Segoe UI" w:eastAsia="Times New Roman" w:hAnsi="Segoe UI" w:cs="Segoe UI"/>
-          <w:color w:val="333333"/>
-          <w:sz w:val="24"/>
-          <w:szCs w:val="24"/>
-        </w:rPr>
-        <w:t xml:space="preserve">dataset </w:t>
-      </w:r>
-      <w:r>
-        <w:rPr>
-          <w:rFonts w:ascii="Segoe UI" w:eastAsia="Times New Roman" w:hAnsi="Segoe UI" w:cs="Segoe UI"/>
-          <w:color w:val="333333"/>
-          <w:sz w:val="24"/>
-          <w:szCs w:val="24"/>
-        </w:rPr>
-        <w:t xml:space="preserve">and this one is that this dataset set has both categorical and numerical </w:t>
-      </w:r>
-      <w:r>
-        <w:rPr>
-          <w:rFonts w:ascii="Segoe UI" w:eastAsia="Times New Roman" w:hAnsi="Segoe UI" w:cs="Segoe UI"/>
-          <w:color w:val="333333"/>
-          <w:sz w:val="24"/>
-          <w:szCs w:val="24"/>
-        </w:rPr>
-        <w:t xml:space="preserve">responses. </w:t>
-      </w:r>
-      <w:r>
-        <w:rPr>
-          <w:rFonts w:ascii="Segoe UI" w:eastAsia="Times New Roman" w:hAnsi="Segoe UI" w:cs="Segoe UI"/>
-          <w:color w:val="333333"/>
-          <w:sz w:val="24"/>
-          <w:szCs w:val="24"/>
-        </w:rPr>
-        <w:t>W</w:t>
-      </w:r>
-      <w:r>
-        <w:rPr>
-          <w:rFonts w:ascii="Segoe UI" w:eastAsia="Times New Roman" w:hAnsi="Segoe UI" w:cs="Segoe UI"/>
-          <w:color w:val="333333"/>
-          <w:sz w:val="24"/>
-          <w:szCs w:val="24"/>
-        </w:rPr>
-        <w:t xml:space="preserve">ithin the scope of this project and using the </w:t>
-      </w:r>
-      <w:proofErr w:type="spellStart"/>
-      <w:r>
-        <w:rPr>
-          <w:rFonts w:ascii="Segoe UI" w:eastAsia="Times New Roman" w:hAnsi="Segoe UI" w:cs="Segoe UI"/>
-          <w:color w:val="333333"/>
-          <w:sz w:val="24"/>
-          <w:szCs w:val="24"/>
-        </w:rPr>
-        <w:t>McKinlay's</w:t>
-      </w:r>
-      <w:proofErr w:type="spellEnd"/>
       <w:r>
         <w:rPr>
           <w:rFonts w:ascii="Segoe UI" w:eastAsia="Times New Roman" w:hAnsi="Segoe UI" w:cs="Segoe UI"/>
@@ -5264,47 +4685,7 @@
           <w:sz w:val="24"/>
           <w:szCs w:val="24"/>
         </w:rPr>
-        <w:t xml:space="preserve">The benchmark model that my project will be compared against is a compilation of two linear models. </w:t>
-      </w:r>
-      <w:proofErr w:type="spellStart"/>
-      <w:r>
-        <w:rPr>
-          <w:rFonts w:ascii="Segoe UI" w:eastAsia="Times New Roman" w:hAnsi="Segoe UI" w:cs="Segoe UI"/>
-          <w:color w:val="333333"/>
-          <w:sz w:val="24"/>
-          <w:szCs w:val="24"/>
-        </w:rPr>
-        <w:t>Fisman</w:t>
-      </w:r>
-      <w:proofErr w:type="spellEnd"/>
-      <w:r>
-        <w:rPr>
-          <w:rFonts w:ascii="Segoe UI" w:eastAsia="Times New Roman" w:hAnsi="Segoe UI" w:cs="Segoe UI"/>
-          <w:color w:val="333333"/>
-          <w:sz w:val="24"/>
-          <w:szCs w:val="24"/>
-        </w:rPr>
-        <w:t xml:space="preserve"> and </w:t>
-      </w:r>
-      <w:proofErr w:type="spellStart"/>
-      <w:r>
-        <w:rPr>
-          <w:rFonts w:ascii="Segoe UI" w:eastAsia="Times New Roman" w:hAnsi="Segoe UI" w:cs="Segoe UI"/>
-          <w:color w:val="333333"/>
-          <w:sz w:val="24"/>
-          <w:szCs w:val="24"/>
-        </w:rPr>
-        <w:t>Iyengar</w:t>
-      </w:r>
-      <w:proofErr w:type="spellEnd"/>
-      <w:r>
-        <w:rPr>
-          <w:rFonts w:ascii="Segoe UI" w:eastAsia="Times New Roman" w:hAnsi="Segoe UI" w:cs="Segoe UI"/>
-          <w:color w:val="333333"/>
-          <w:sz w:val="24"/>
-          <w:szCs w:val="24"/>
-        </w:rPr>
-        <w:t xml:space="preserve"> proposed several models to determine decisions of participants based off what daters believed important. In fact, looking through the attached article. "</w:t>
+        <w:t>The benchmark model that my project will be compared against is a compilation of two linear models. Fisman and Iyengar proposed several models to determine decisions of participants based off what daters believed important. In fact, looking through the attached article. "</w:t>
       </w:r>
       <w:r>
         <w:rPr>
@@ -5893,27 +5274,7 @@
           <w:sz w:val="24"/>
           <w:szCs w:val="24"/>
         </w:rPr>
-        <w:t xml:space="preserve"> not fall within the specified ranges laid out in the Key file. An example includes entry fields based on the </w:t>
-      </w:r>
-      <w:proofErr w:type="spellStart"/>
-      <w:r>
-        <w:rPr>
-          <w:rFonts w:ascii="Segoe UI" w:eastAsia="Times New Roman" w:hAnsi="Segoe UI" w:cs="Segoe UI"/>
-          <w:color w:val="333333"/>
-          <w:sz w:val="24"/>
-          <w:szCs w:val="24"/>
-        </w:rPr>
-        <w:t>Likert</w:t>
-      </w:r>
-      <w:proofErr w:type="spellEnd"/>
-      <w:r>
-        <w:rPr>
-          <w:rFonts w:ascii="Segoe UI" w:eastAsia="Times New Roman" w:hAnsi="Segoe UI" w:cs="Segoe UI"/>
-          <w:color w:val="333333"/>
-          <w:sz w:val="24"/>
-          <w:szCs w:val="24"/>
-        </w:rPr>
-        <w:t xml:space="preserve"> scale from 1 to 10. Some fields have violated these ranges and need to be fixed to conform to the range. Numbers below 1 will be raised to 1; number greater than 10 will be lowered to 10. </w:t>
+        <w:t xml:space="preserve"> not fall within the specified ranges laid out in the Key file. An example includes entry fields based on the Likert scale from 1 to 10. Some fields have violated these ranges and need to be fixed to conform to the range. Numbers below 1 will be raised to 1; number greater than 10 will be lowered to 10. </w:t>
       </w:r>
     </w:p>
     <w:p>
@@ -5933,47 +5294,7 @@
           <w:sz w:val="24"/>
           <w:szCs w:val="24"/>
         </w:rPr>
-        <w:t xml:space="preserve">Another thing to do with </w:t>
-      </w:r>
-      <w:proofErr w:type="spellStart"/>
-      <w:r>
-        <w:rPr>
-          <w:rFonts w:ascii="Segoe UI" w:eastAsia="Times New Roman" w:hAnsi="Segoe UI" w:cs="Segoe UI"/>
-          <w:color w:val="333333"/>
-          <w:sz w:val="24"/>
-          <w:szCs w:val="24"/>
-        </w:rPr>
-        <w:t>Likert</w:t>
-      </w:r>
-      <w:proofErr w:type="spellEnd"/>
-      <w:r>
-        <w:rPr>
-          <w:rFonts w:ascii="Segoe UI" w:eastAsia="Times New Roman" w:hAnsi="Segoe UI" w:cs="Segoe UI"/>
-          <w:color w:val="333333"/>
-          <w:sz w:val="24"/>
-          <w:szCs w:val="24"/>
-        </w:rPr>
-        <w:t xml:space="preserve"> Scale values is to convert them to a scale of 0 - 100 and make sure that values of attraction that are being converted add up 100. To accomplish this I added up the scores on the </w:t>
-      </w:r>
-      <w:proofErr w:type="spellStart"/>
-      <w:r>
-        <w:rPr>
-          <w:rFonts w:ascii="Segoe UI" w:eastAsia="Times New Roman" w:hAnsi="Segoe UI" w:cs="Segoe UI"/>
-          <w:color w:val="333333"/>
-          <w:sz w:val="24"/>
-          <w:szCs w:val="24"/>
-        </w:rPr>
-        <w:t>Likert</w:t>
-      </w:r>
-      <w:proofErr w:type="spellEnd"/>
-      <w:r>
-        <w:rPr>
-          <w:rFonts w:ascii="Segoe UI" w:eastAsia="Times New Roman" w:hAnsi="Segoe UI" w:cs="Segoe UI"/>
-          <w:color w:val="333333"/>
-          <w:sz w:val="24"/>
-          <w:szCs w:val="24"/>
-        </w:rPr>
-        <w:t xml:space="preserve"> scale and divided </w:t>
+        <w:t xml:space="preserve">Another thing to do with Likert Scale values is to convert them to a scale of 0 - 100 and make sure that values of attraction that are being converted add up 100. To accomplish this I added up the scores on the Likert scale and divided </w:t>
       </w:r>
       <w:r>
         <w:rPr>
@@ -6029,27 +5350,7 @@
           <w:sz w:val="24"/>
           <w:szCs w:val="24"/>
         </w:rPr>
-        <w:t xml:space="preserve">The dataset had other issues. The instance in mind is where daters were asked to distribute 100 points across each features of attraction in question. Some respondents accidentally distributed more than 100 points across the six features of attraction. This is no problem because these distributions are relative to how the these points were assigned. Normalizing these responses will rescale everything to lie between 0 and 1. Once this subset is cleaned, I will use </w:t>
-      </w:r>
-      <w:proofErr w:type="spellStart"/>
-      <w:r>
-        <w:rPr>
-          <w:rFonts w:ascii="Segoe UI" w:eastAsia="Times New Roman" w:hAnsi="Segoe UI" w:cs="Segoe UI"/>
-          <w:color w:val="333333"/>
-          <w:sz w:val="24"/>
-          <w:szCs w:val="24"/>
-        </w:rPr>
-        <w:t>univariate</w:t>
-      </w:r>
-      <w:proofErr w:type="spellEnd"/>
-      <w:r>
-        <w:rPr>
-          <w:rFonts w:ascii="Segoe UI" w:eastAsia="Times New Roman" w:hAnsi="Segoe UI" w:cs="Segoe UI"/>
-          <w:color w:val="333333"/>
-          <w:sz w:val="24"/>
-          <w:szCs w:val="24"/>
-        </w:rPr>
-        <w:t xml:space="preserve"> analysis to see how features of attraction evolve over time.</w:t>
+        <w:t>The dataset had other issues. The instance in mind is where daters were asked to distribute 100 points across each features of attraction in question. Some respondents accidentally distributed more than 100 points across the six features of attraction. This is no problem because these distributions are relative to how the these points were assigned. Normalizing these responses will rescale everything to lie between 0 and 1. Once this subset is cleaned, I will use univariate analysis to see how features of attraction evolve over time.</w:t>
       </w:r>
     </w:p>
     <w:p>
@@ -6266,27 +5567,7 @@
           <w:sz w:val="24"/>
           <w:szCs w:val="24"/>
         </w:rPr>
-        <w:t>To verify that men value physical attraction, I will be taking a subset of the original dataset. The subset in mind identifies each person uniquely by '</w:t>
-      </w:r>
-      <w:proofErr w:type="spellStart"/>
-      <w:r>
-        <w:rPr>
-          <w:rFonts w:ascii="Segoe UI" w:eastAsia="Times New Roman" w:hAnsi="Segoe UI" w:cs="Segoe UI"/>
-          <w:color w:val="333333"/>
-          <w:sz w:val="24"/>
-          <w:szCs w:val="24"/>
-        </w:rPr>
-        <w:t>iid</w:t>
-      </w:r>
-      <w:proofErr w:type="spellEnd"/>
-      <w:r>
-        <w:rPr>
-          <w:rFonts w:ascii="Segoe UI" w:eastAsia="Times New Roman" w:hAnsi="Segoe UI" w:cs="Segoe UI"/>
-          <w:color w:val="333333"/>
-          <w:sz w:val="24"/>
-          <w:szCs w:val="24"/>
-        </w:rPr>
-        <w:t>'. Based off this subset, my approach will be to make two more subsets: one for males and another for females. At this point, data will need to cleaned in the sense that missing data points will need to be filled, dropped, or corrected if not within the Data Key file's allowed range for each feature. Once cleaning is done, I will normalize the features of attraction being investigated. The features of attraction will be divided into four categories:</w:t>
+        <w:t>To verify that men value physical attraction, I will be taking a subset of the original dataset. The subset in mind identifies each person uniquely by 'iid'. Based off this subset, my approach will be to make two more subsets: one for males and another for females. At this point, data will need to cleaned in the sense that missing data points will need to be filled, dropped, or corrected if not within the Data Key file's allowed range for each feature. Once cleaning is done, I will normalize the features of attraction being investigated. The features of attraction will be divided into four categories:</w:t>
       </w:r>
     </w:p>
     <w:p>
@@ -6427,27 +5708,7 @@
           <w:szCs w:val="24"/>
         </w:rPr>
         <w:lastRenderedPageBreak/>
-        <w:t xml:space="preserve">The clustering aspect of the visualization will use the aforementioned subsets formed from data cleansing. I will be using K-means clustering with a Euclidean metric to determine distances between points. My clustering algorithm will use several cluster values to figure out the number of optimal </w:t>
-      </w:r>
-      <w:proofErr w:type="spellStart"/>
-      <w:r>
-        <w:rPr>
-          <w:rFonts w:ascii="Segoe UI" w:eastAsia="Times New Roman" w:hAnsi="Segoe UI" w:cs="Segoe UI"/>
-          <w:color w:val="333333"/>
-          <w:sz w:val="24"/>
-          <w:szCs w:val="24"/>
-        </w:rPr>
-        <w:t>centroids</w:t>
-      </w:r>
-      <w:proofErr w:type="spellEnd"/>
-      <w:r>
-        <w:rPr>
-          <w:rFonts w:ascii="Segoe UI" w:eastAsia="Times New Roman" w:hAnsi="Segoe UI" w:cs="Segoe UI"/>
-          <w:color w:val="333333"/>
-          <w:sz w:val="24"/>
-          <w:szCs w:val="24"/>
-        </w:rPr>
-        <w:t xml:space="preserve">. </w:t>
+        <w:t xml:space="preserve">The clustering aspect of the visualization will use the aforementioned subsets formed from data cleansing. I will be using K-means clustering with a Euclidean metric to determine distances between points. My clustering algorithm will use several cluster values to figure out the number of optimal centroids. </w:t>
       </w:r>
     </w:p>
     <w:p>
@@ -6933,27 +6194,7 @@
           <w:sz w:val="24"/>
           <w:szCs w:val="24"/>
         </w:rPr>
-        <w:t xml:space="preserve">A benchmark for my PCA chosen features with Nearest </w:t>
-      </w:r>
-      <w:proofErr w:type="spellStart"/>
-      <w:r>
-        <w:rPr>
-          <w:rFonts w:ascii="Segoe UI" w:eastAsia="Times New Roman" w:hAnsi="Segoe UI" w:cs="Segoe UI"/>
-          <w:color w:val="333333"/>
-          <w:sz w:val="24"/>
-          <w:szCs w:val="24"/>
-        </w:rPr>
-        <w:t>Neighboors</w:t>
-      </w:r>
-      <w:proofErr w:type="spellEnd"/>
-      <w:r>
-        <w:rPr>
-          <w:rFonts w:ascii="Segoe UI" w:eastAsia="Times New Roman" w:hAnsi="Segoe UI" w:cs="Segoe UI"/>
-          <w:color w:val="333333"/>
-          <w:sz w:val="24"/>
-          <w:szCs w:val="24"/>
-        </w:rPr>
-        <w:t xml:space="preserve"> Classifier </w:t>
+        <w:t xml:space="preserve">A benchmark for my PCA chosen features with Nearest Neighboors Classifier </w:t>
       </w:r>
       <w:r>
         <w:rPr>
@@ -6971,176 +6212,16 @@
           <w:sz w:val="24"/>
           <w:szCs w:val="24"/>
         </w:rPr>
-        <w:t xml:space="preserve">, but the visualization produced by projecting the most common features produced by </w:t>
-      </w:r>
-      <w:proofErr w:type="spellStart"/>
-      <w:r>
-        <w:rPr>
-          <w:rFonts w:ascii="Segoe UI" w:eastAsia="Times New Roman" w:hAnsi="Segoe UI" w:cs="Segoe UI"/>
-          <w:color w:val="333333"/>
-          <w:sz w:val="24"/>
-          <w:szCs w:val="24"/>
-        </w:rPr>
-        <w:t>ExtraDecisionTrees</w:t>
-      </w:r>
-      <w:proofErr w:type="spellEnd"/>
-      <w:r>
-        <w:rPr>
-          <w:rFonts w:ascii="Segoe UI" w:eastAsia="Times New Roman" w:hAnsi="Segoe UI" w:cs="Segoe UI"/>
-          <w:color w:val="333333"/>
-          <w:sz w:val="24"/>
-          <w:szCs w:val="24"/>
-        </w:rPr>
-        <w:t xml:space="preserve">, </w:t>
-      </w:r>
-      <w:proofErr w:type="spellStart"/>
-      <w:r>
-        <w:rPr>
-          <w:rFonts w:ascii="Segoe UI" w:eastAsia="Times New Roman" w:hAnsi="Segoe UI" w:cs="Segoe UI"/>
-          <w:color w:val="333333"/>
-          <w:sz w:val="24"/>
-          <w:szCs w:val="24"/>
-        </w:rPr>
-        <w:t>RandomForestTrees</w:t>
-      </w:r>
-      <w:proofErr w:type="spellEnd"/>
-      <w:r>
-        <w:rPr>
-          <w:rFonts w:ascii="Segoe UI" w:eastAsia="Times New Roman" w:hAnsi="Segoe UI" w:cs="Segoe UI"/>
-          <w:color w:val="333333"/>
-          <w:sz w:val="24"/>
-          <w:szCs w:val="24"/>
-        </w:rPr>
-        <w:t>, and the f-classifier offers an interesting narrative.</w:t>
-      </w:r>
-      <w:r>
-        <w:rPr>
-          <w:rFonts w:ascii="Segoe UI" w:eastAsia="Times New Roman" w:hAnsi="Segoe UI" w:cs="Segoe UI"/>
-          <w:color w:val="333333"/>
-          <w:sz w:val="24"/>
-          <w:szCs w:val="24"/>
-        </w:rPr>
-        <w:t xml:space="preserve"> Each of these features selection algorithms returned the same top 8 features respectively. These features are 'like', '</w:t>
-      </w:r>
-      <w:proofErr w:type="spellStart"/>
-      <w:r>
-        <w:rPr>
-          <w:rFonts w:ascii="Segoe UI" w:eastAsia="Times New Roman" w:hAnsi="Segoe UI" w:cs="Segoe UI"/>
-          <w:color w:val="333333"/>
-          <w:sz w:val="24"/>
-          <w:szCs w:val="24"/>
-        </w:rPr>
-        <w:t>attr</w:t>
-      </w:r>
-      <w:proofErr w:type="spellEnd"/>
-      <w:r>
-        <w:rPr>
-          <w:rFonts w:ascii="Segoe UI" w:eastAsia="Times New Roman" w:hAnsi="Segoe UI" w:cs="Segoe UI"/>
-          <w:color w:val="333333"/>
-          <w:sz w:val="24"/>
-          <w:szCs w:val="24"/>
-        </w:rPr>
-        <w:t>', '</w:t>
-      </w:r>
-      <w:proofErr w:type="spellStart"/>
-      <w:r>
-        <w:rPr>
-          <w:rFonts w:ascii="Segoe UI" w:eastAsia="Times New Roman" w:hAnsi="Segoe UI" w:cs="Segoe UI"/>
-          <w:color w:val="333333"/>
-          <w:sz w:val="24"/>
-          <w:szCs w:val="24"/>
-        </w:rPr>
-        <w:t>intel</w:t>
-      </w:r>
-      <w:proofErr w:type="spellEnd"/>
-      <w:r>
-        <w:rPr>
-          <w:rFonts w:ascii="Segoe UI" w:eastAsia="Times New Roman" w:hAnsi="Segoe UI" w:cs="Segoe UI"/>
-          <w:color w:val="333333"/>
-          <w:sz w:val="24"/>
-          <w:szCs w:val="24"/>
-        </w:rPr>
-        <w:t>', '</w:t>
-      </w:r>
-      <w:proofErr w:type="spellStart"/>
-      <w:r>
-        <w:rPr>
-          <w:rFonts w:ascii="Segoe UI" w:eastAsia="Times New Roman" w:hAnsi="Segoe UI" w:cs="Segoe UI"/>
-          <w:color w:val="333333"/>
-          <w:sz w:val="24"/>
-          <w:szCs w:val="24"/>
-        </w:rPr>
-        <w:t>sinc</w:t>
-      </w:r>
-      <w:proofErr w:type="spellEnd"/>
-      <w:r>
-        <w:rPr>
-          <w:rFonts w:ascii="Segoe UI" w:eastAsia="Times New Roman" w:hAnsi="Segoe UI" w:cs="Segoe UI"/>
-          <w:color w:val="333333"/>
-          <w:sz w:val="24"/>
-          <w:szCs w:val="24"/>
-        </w:rPr>
-        <w:t>', 'fund', '</w:t>
-      </w:r>
-      <w:proofErr w:type="spellStart"/>
-      <w:r>
-        <w:rPr>
-          <w:rFonts w:ascii="Segoe UI" w:eastAsia="Times New Roman" w:hAnsi="Segoe UI" w:cs="Segoe UI"/>
-          <w:color w:val="333333"/>
-          <w:sz w:val="24"/>
-          <w:szCs w:val="24"/>
-        </w:rPr>
-        <w:t>amb</w:t>
-      </w:r>
-      <w:proofErr w:type="spellEnd"/>
-      <w:r>
-        <w:rPr>
-          <w:rFonts w:ascii="Segoe UI" w:eastAsia="Times New Roman" w:hAnsi="Segoe UI" w:cs="Segoe UI"/>
-          <w:color w:val="333333"/>
-          <w:sz w:val="24"/>
-          <w:szCs w:val="24"/>
-        </w:rPr>
-        <w:t>', '</w:t>
-      </w:r>
-      <w:proofErr w:type="spellStart"/>
-      <w:r>
-        <w:rPr>
-          <w:rFonts w:ascii="Segoe UI" w:eastAsia="Times New Roman" w:hAnsi="Segoe UI" w:cs="Segoe UI"/>
-          <w:color w:val="333333"/>
-          <w:sz w:val="24"/>
-          <w:szCs w:val="24"/>
-        </w:rPr>
-        <w:t>shar</w:t>
-      </w:r>
-      <w:proofErr w:type="spellEnd"/>
-      <w:r>
-        <w:rPr>
-          <w:rFonts w:ascii="Segoe UI" w:eastAsia="Times New Roman" w:hAnsi="Segoe UI" w:cs="Segoe UI"/>
-          <w:color w:val="333333"/>
-          <w:sz w:val="24"/>
-          <w:szCs w:val="24"/>
-        </w:rPr>
-        <w:t>', and '</w:t>
-      </w:r>
-      <w:proofErr w:type="spellStart"/>
-      <w:r>
-        <w:rPr>
-          <w:rFonts w:ascii="Segoe UI" w:eastAsia="Times New Roman" w:hAnsi="Segoe UI" w:cs="Segoe UI"/>
-          <w:color w:val="333333"/>
-          <w:sz w:val="24"/>
-          <w:szCs w:val="24"/>
-        </w:rPr>
-        <w:t>prob</w:t>
-      </w:r>
-      <w:proofErr w:type="spellEnd"/>
-      <w:r>
-        <w:rPr>
-          <w:rFonts w:ascii="Segoe UI" w:eastAsia="Times New Roman" w:hAnsi="Segoe UI" w:cs="Segoe UI"/>
-          <w:color w:val="333333"/>
-          <w:sz w:val="24"/>
-          <w:szCs w:val="24"/>
-        </w:rPr>
-        <w:t>'.</w:t>
+        <w:t>, but the visualization produced by projecting the most common features produced by ExtraDecisionTrees, RandomForestTrees, and the f-classifier offers an interesting narrative.</w:t>
+      </w:r>
+      <w:r>
+        <w:rPr>
+          <w:rFonts w:ascii="Segoe UI" w:eastAsia="Times New Roman" w:hAnsi="Segoe UI" w:cs="Segoe UI"/>
+          <w:color w:val="333333"/>
+          <w:sz w:val="24"/>
+          <w:szCs w:val="24"/>
+        </w:rPr>
+        <w:t xml:space="preserve"> Each of these features selection algorithms returned the same top 8 features respectively. These features are 'like', 'attr', 'intel', 'sinc', 'fund', 'amb', 'shar', and 'prob'.</w:t>
       </w:r>
     </w:p>
     <w:p>
@@ -7994,47 +7075,7 @@
           <w:sz w:val="24"/>
           <w:szCs w:val="24"/>
         </w:rPr>
-        <w:t xml:space="preserve">[1] </w:t>
-      </w:r>
-      <w:proofErr w:type="spellStart"/>
-      <w:r>
-        <w:rPr>
-          <w:rFonts w:ascii="Segoe UI" w:eastAsia="Times New Roman" w:hAnsi="Segoe UI" w:cs="Segoe UI"/>
-          <w:color w:val="333333"/>
-          <w:sz w:val="24"/>
-          <w:szCs w:val="24"/>
-        </w:rPr>
-        <w:t>Fisman</w:t>
-      </w:r>
-      <w:proofErr w:type="spellEnd"/>
-      <w:r>
-        <w:rPr>
-          <w:rFonts w:ascii="Segoe UI" w:eastAsia="Times New Roman" w:hAnsi="Segoe UI" w:cs="Segoe UI"/>
-          <w:color w:val="333333"/>
-          <w:sz w:val="24"/>
-          <w:szCs w:val="24"/>
-        </w:rPr>
-        <w:t xml:space="preserve">, Ray. </w:t>
-      </w:r>
-      <w:proofErr w:type="spellStart"/>
-      <w:r>
-        <w:rPr>
-          <w:rFonts w:ascii="Segoe UI" w:eastAsia="Times New Roman" w:hAnsi="Segoe UI" w:cs="Segoe UI"/>
-          <w:color w:val="333333"/>
-          <w:sz w:val="24"/>
-          <w:szCs w:val="24"/>
-        </w:rPr>
-        <w:t>Iyengar</w:t>
-      </w:r>
-      <w:proofErr w:type="spellEnd"/>
-      <w:r>
-        <w:rPr>
-          <w:rFonts w:ascii="Segoe UI" w:eastAsia="Times New Roman" w:hAnsi="Segoe UI" w:cs="Segoe UI"/>
-          <w:color w:val="333333"/>
-          <w:sz w:val="24"/>
-          <w:szCs w:val="24"/>
-        </w:rPr>
-        <w:t xml:space="preserve">, Sheena. "Gender Differences in Mate Selection: Evidence from a Speed Dating Experiment." </w:t>
+        <w:t xml:space="preserve">[1] Fisman, Ray. Iyengar, Sheena. "Gender Differences in Mate Selection: Evidence from a Speed Dating Experiment." </w:t>
       </w:r>
     </w:p>
     <w:p>
@@ -8108,23 +7149,13 @@
         </w:rPr>
         <w:t xml:space="preserve">[3]"Your Looks and your Inbox". </w:t>
       </w:r>
-      <w:proofErr w:type="spellStart"/>
       <w:r>
         <w:rPr>
           <w:rFonts w:ascii="Segoe UI" w:hAnsi="Segoe UI" w:cs="Segoe UI"/>
           <w:sz w:val="24"/>
           <w:szCs w:val="24"/>
         </w:rPr>
-        <w:t>OkCupid</w:t>
-      </w:r>
-      <w:proofErr w:type="spellEnd"/>
-      <w:r>
-        <w:rPr>
-          <w:rFonts w:ascii="Segoe UI" w:hAnsi="Segoe UI" w:cs="Segoe UI"/>
-          <w:sz w:val="24"/>
-          <w:szCs w:val="24"/>
-        </w:rPr>
-        <w:t xml:space="preserve"> Blog. </w:t>
+        <w:t xml:space="preserve">OkCupid Blog. </w:t>
       </w:r>
       <w:r>
         <w:rPr>
@@ -8152,25 +7183,7 @@
           <w:sz w:val="24"/>
           <w:szCs w:val="24"/>
         </w:rPr>
-        <w:t xml:space="preserve">[4] "Why </w:t>
-      </w:r>
-      <w:proofErr w:type="spellStart"/>
-      <w:r>
-        <w:rPr>
-          <w:rFonts w:ascii="Segoe UI" w:hAnsi="Segoe UI" w:cs="Segoe UI"/>
-          <w:sz w:val="24"/>
-          <w:szCs w:val="24"/>
-        </w:rPr>
-        <w:t>Beatiful</w:t>
-      </w:r>
-      <w:proofErr w:type="spellEnd"/>
-      <w:r>
-        <w:rPr>
-          <w:rFonts w:ascii="Segoe UI" w:hAnsi="Segoe UI" w:cs="Segoe UI"/>
-          <w:sz w:val="24"/>
-          <w:szCs w:val="24"/>
-        </w:rPr>
-        <w:t xml:space="preserve"> People Have More Daughters: From Dating, Shopping, and Praying to Going to War and Becoming a Millionaire." Miller, Alan S. Kanazawa, Satoshi.</w:t>
+        <w:t>[4] "Why Beatiful People Have More Daughters: From Dating, Shopping, and Praying to Going to War and Becoming a Millionaire." Miller, Alan S. Kanazawa, Satoshi.</w:t>
       </w:r>
     </w:p>
     <w:p>
@@ -8198,25 +7211,7 @@
           <w:sz w:val="24"/>
           <w:szCs w:val="24"/>
         </w:rPr>
-        <w:t xml:space="preserve">How a Math Genius Hacked </w:t>
-      </w:r>
-      <w:proofErr w:type="spellStart"/>
-      <w:r>
-        <w:rPr>
-          <w:rFonts w:ascii="Segoe UI" w:hAnsi="Segoe UI" w:cs="Segoe UI"/>
-          <w:sz w:val="24"/>
-          <w:szCs w:val="24"/>
-        </w:rPr>
-        <w:t>OkCupid</w:t>
-      </w:r>
-      <w:proofErr w:type="spellEnd"/>
-      <w:r>
-        <w:rPr>
-          <w:rFonts w:ascii="Segoe UI" w:hAnsi="Segoe UI" w:cs="Segoe UI"/>
-          <w:sz w:val="24"/>
-          <w:szCs w:val="24"/>
-        </w:rPr>
-        <w:t xml:space="preserve"> to Find True Love</w:t>
+        <w:t>How a Math Genius Hacked OkCupid to Find True Love</w:t>
       </w:r>
       <w:r>
         <w:rPr>
@@ -11714,7 +10709,7 @@
 </file>
 
 <file path=customXml/itemProps1.xml><?xml version="1.0" encoding="utf-8"?>
-<ds:datastoreItem xmlns:ds="http://schemas.openxmlformats.org/officeDocument/2006/customXml" ds:itemID="{5C48D70F-5F7C-4D85-B8FE-B5BE08197BF9}">
+<ds:datastoreItem xmlns:ds="http://schemas.openxmlformats.org/officeDocument/2006/customXml" ds:itemID="{515C630B-4819-4678-B303-CFEE6ACC07D3}">
   <ds:schemaRefs>
     <ds:schemaRef ds:uri="http://schemas.openxmlformats.org/officeDocument/2006/bibliography"/>
   </ds:schemaRefs>

</xml_diff>

<commit_message>
feat: did some revising
</commit_message>
<xml_diff>
--- a/Udacity_Project_5_Capstone/Capstone_Speed_Dating_Dataset.docx
+++ b/Udacity_Project_5_Capstone/Capstone_Speed_Dating_Dataset.docx
@@ -980,7 +980,34 @@
           <w:sz w:val="24"/>
           <w:szCs w:val="24"/>
         </w:rPr>
-        <w:t xml:space="preserve">, that is the least </w:t>
+        <w:t xml:space="preserve">, that is </w:t>
+      </w:r>
+      <w:r>
+        <w:rPr>
+          <w:rFonts w:ascii="Segoe UI" w:eastAsia="Times New Roman" w:hAnsi="Segoe UI" w:cs="Segoe UI"/>
+          <w:color w:val="333333"/>
+          <w:sz w:val="24"/>
+          <w:szCs w:val="24"/>
+        </w:rPr>
+        <w:t xml:space="preserve">work with </w:t>
+      </w:r>
+      <w:r>
+        <w:rPr>
+          <w:rFonts w:ascii="Segoe UI" w:eastAsia="Times New Roman" w:hAnsi="Segoe UI" w:cs="Segoe UI"/>
+          <w:color w:val="333333"/>
+          <w:sz w:val="24"/>
+          <w:szCs w:val="24"/>
+        </w:rPr>
+        <w:t xml:space="preserve">the least </w:t>
+      </w:r>
+      <w:r>
+        <w:rPr>
+          <w:rFonts w:ascii="Segoe UI" w:eastAsia="Times New Roman" w:hAnsi="Segoe UI" w:cs="Segoe UI"/>
+          <w:color w:val="333333"/>
+          <w:sz w:val="24"/>
+          <w:szCs w:val="24"/>
+        </w:rPr>
+        <w:t xml:space="preserve">amount of </w:t>
       </w:r>
       <w:proofErr w:type="spellStart"/>
       <w:r>
@@ -1333,7 +1360,43 @@
           <w:sz w:val="24"/>
           <w:szCs w:val="24"/>
         </w:rPr>
-        <w:t>correctly predict second dates</w:t>
+        <w:t xml:space="preserve">correctly predict </w:t>
+      </w:r>
+      <w:r>
+        <w:rPr>
+          <w:rFonts w:ascii="Segoe UI" w:eastAsia="Times New Roman" w:hAnsi="Segoe UI" w:cs="Segoe UI"/>
+          <w:color w:val="333333"/>
+          <w:sz w:val="24"/>
+          <w:szCs w:val="24"/>
+        </w:rPr>
+        <w:t>responses</w:t>
+      </w:r>
+      <w:r>
+        <w:rPr>
+          <w:rFonts w:ascii="Segoe UI" w:eastAsia="Times New Roman" w:hAnsi="Segoe UI" w:cs="Segoe UI"/>
+          <w:color w:val="333333"/>
+          <w:sz w:val="24"/>
+          <w:szCs w:val="24"/>
+        </w:rPr>
+        <w:t xml:space="preserve"> to</w:t>
+      </w:r>
+      <w:r>
+        <w:rPr>
+          <w:rFonts w:ascii="Segoe UI" w:eastAsia="Times New Roman" w:hAnsi="Segoe UI" w:cs="Segoe UI"/>
+          <w:color w:val="333333"/>
+          <w:sz w:val="24"/>
+          <w:szCs w:val="24"/>
+        </w:rPr>
+        <w:t xml:space="preserve"> </w:t>
+      </w:r>
+      <w:r>
+        <w:rPr>
+          <w:rFonts w:ascii="Segoe UI" w:eastAsia="Times New Roman" w:hAnsi="Segoe UI" w:cs="Segoe UI"/>
+          <w:color w:val="333333"/>
+          <w:sz w:val="24"/>
+          <w:szCs w:val="24"/>
+        </w:rPr>
+        <w:t>second date requests</w:t>
       </w:r>
       <w:r>
         <w:rPr>
@@ -1405,7 +1468,25 @@
           <w:sz w:val="24"/>
           <w:szCs w:val="24"/>
         </w:rPr>
-        <w:t xml:space="preserve"> important for match making)</w:t>
+        <w:t xml:space="preserve"> important for match making</w:t>
+      </w:r>
+      <w:r>
+        <w:rPr>
+          <w:rFonts w:ascii="Segoe UI" w:eastAsia="Times New Roman" w:hAnsi="Segoe UI" w:cs="Segoe UI"/>
+          <w:color w:val="333333"/>
+          <w:sz w:val="24"/>
+          <w:szCs w:val="24"/>
+        </w:rPr>
+        <w:t xml:space="preserve"> when querying potential matches for individuals</w:t>
+      </w:r>
+      <w:r>
+        <w:rPr>
+          <w:rFonts w:ascii="Segoe UI" w:eastAsia="Times New Roman" w:hAnsi="Segoe UI" w:cs="Segoe UI"/>
+          <w:color w:val="333333"/>
+          <w:sz w:val="24"/>
+          <w:szCs w:val="24"/>
+        </w:rPr>
+        <w:t>)</w:t>
       </w:r>
       <w:r>
         <w:rPr>
@@ -11187,7 +11268,7 @@
 </file>
 
 <file path=customXml/itemProps1.xml><?xml version="1.0" encoding="utf-8"?>
-<ds:datastoreItem xmlns:ds="http://schemas.openxmlformats.org/officeDocument/2006/customXml" ds:itemID="{AAF06B95-0A7E-4927-AF82-6A06D9443DBE}">
+<ds:datastoreItem xmlns:ds="http://schemas.openxmlformats.org/officeDocument/2006/customXml" ds:itemID="{6E133B18-B897-4CA0-BDEA-92743D5DC00C}">
   <ds:schemaRefs>
     <ds:schemaRef ds:uri="http://schemas.openxmlformats.org/officeDocument/2006/bibliography"/>
   </ds:schemaRefs>

</xml_diff>

<commit_message>
feat: added a few lines, corrected typos
</commit_message>
<xml_diff>
--- a/Udacity_Project_5_Capstone/Capstone_Speed_Dating_Dataset.docx
+++ b/Udacity_Project_5_Capstone/Capstone_Speed_Dating_Dataset.docx
@@ -136,6 +136,7 @@
         <w:t xml:space="preserve">This project investigates a Speed Dating dataset from </w:t>
       </w:r>
       <w:hyperlink r:id="rId6" w:history="1">
+        <w:proofErr w:type="spellStart"/>
         <w:r>
           <w:rPr>
             <w:rStyle w:val="Hyperlink"/>
@@ -145,6 +146,7 @@
           </w:rPr>
           <w:t>Kaggle</w:t>
         </w:r>
+        <w:proofErr w:type="spellEnd"/>
       </w:hyperlink>
       <w:r>
         <w:rPr>
@@ -637,8 +639,39 @@
           <w:sz w:val="24"/>
           <w:szCs w:val="24"/>
         </w:rPr>
-        <w:t>Ray Fisman and Sheena Iyengar</w:t>
-      </w:r>
+        <w:t xml:space="preserve">Ray </w:t>
+      </w:r>
+      <w:proofErr w:type="spellStart"/>
+      <w:r>
+        <w:rPr>
+          <w:rFonts w:ascii="Segoe UI" w:eastAsia="Times New Roman" w:hAnsi="Segoe UI" w:cs="Segoe UI"/>
+          <w:color w:val="333333"/>
+          <w:sz w:val="24"/>
+          <w:szCs w:val="24"/>
+        </w:rPr>
+        <w:t>Fisman</w:t>
+      </w:r>
+      <w:proofErr w:type="spellEnd"/>
+      <w:r>
+        <w:rPr>
+          <w:rFonts w:ascii="Segoe UI" w:eastAsia="Times New Roman" w:hAnsi="Segoe UI" w:cs="Segoe UI"/>
+          <w:color w:val="333333"/>
+          <w:sz w:val="24"/>
+          <w:szCs w:val="24"/>
+        </w:rPr>
+        <w:t xml:space="preserve"> and Sheena </w:t>
+      </w:r>
+      <w:proofErr w:type="spellStart"/>
+      <w:r>
+        <w:rPr>
+          <w:rFonts w:ascii="Segoe UI" w:eastAsia="Times New Roman" w:hAnsi="Segoe UI" w:cs="Segoe UI"/>
+          <w:color w:val="333333"/>
+          <w:sz w:val="24"/>
+          <w:szCs w:val="24"/>
+        </w:rPr>
+        <w:t>Iyengar</w:t>
+      </w:r>
+      <w:proofErr w:type="spellEnd"/>
       <w:r>
         <w:rPr>
           <w:rFonts w:ascii="Segoe UI" w:eastAsia="Times New Roman" w:hAnsi="Segoe UI" w:cs="Segoe UI"/>
@@ -976,14 +1009,25 @@
         </w:rPr>
         <w:t xml:space="preserve">amount of </w:t>
       </w:r>
-      <w:r>
-        <w:rPr>
-          <w:rFonts w:ascii="Segoe UI" w:eastAsia="Times New Roman" w:hAnsi="Segoe UI" w:cs="Segoe UI"/>
-          <w:color w:val="333333"/>
-          <w:sz w:val="24"/>
-          <w:szCs w:val="24"/>
-        </w:rPr>
-        <w:t>NaN values</w:t>
+      <w:proofErr w:type="spellStart"/>
+      <w:r>
+        <w:rPr>
+          <w:rFonts w:ascii="Segoe UI" w:eastAsia="Times New Roman" w:hAnsi="Segoe UI" w:cs="Segoe UI"/>
+          <w:color w:val="333333"/>
+          <w:sz w:val="24"/>
+          <w:szCs w:val="24"/>
+        </w:rPr>
+        <w:t>NaN</w:t>
+      </w:r>
+      <w:proofErr w:type="spellEnd"/>
+      <w:r>
+        <w:rPr>
+          <w:rFonts w:ascii="Segoe UI" w:eastAsia="Times New Roman" w:hAnsi="Segoe UI" w:cs="Segoe UI"/>
+          <w:color w:val="333333"/>
+          <w:sz w:val="24"/>
+          <w:szCs w:val="24"/>
+        </w:rPr>
+        <w:t xml:space="preserve"> values</w:t>
       </w:r>
       <w:r>
         <w:rPr>
@@ -1788,8 +1832,42 @@
           <w:sz w:val="24"/>
           <w:szCs w:val="24"/>
         </w:rPr>
-        <w:t>published by Fisman and Iyengar</w:t>
-      </w:r>
+        <w:t xml:space="preserve">published by </w:t>
+      </w:r>
+      <w:proofErr w:type="spellStart"/>
+      <w:r>
+        <w:rPr>
+          <w:rFonts w:ascii="Segoe UI" w:eastAsia="Times New Roman" w:hAnsi="Segoe UI" w:cs="Segoe UI"/>
+          <w:iCs/>
+          <w:color w:val="333333"/>
+          <w:sz w:val="24"/>
+          <w:szCs w:val="24"/>
+        </w:rPr>
+        <w:t>Fisman</w:t>
+      </w:r>
+      <w:proofErr w:type="spellEnd"/>
+      <w:r>
+        <w:rPr>
+          <w:rFonts w:ascii="Segoe UI" w:eastAsia="Times New Roman" w:hAnsi="Segoe UI" w:cs="Segoe UI"/>
+          <w:iCs/>
+          <w:color w:val="333333"/>
+          <w:sz w:val="24"/>
+          <w:szCs w:val="24"/>
+        </w:rPr>
+        <w:t xml:space="preserve"> and </w:t>
+      </w:r>
+      <w:proofErr w:type="spellStart"/>
+      <w:r>
+        <w:rPr>
+          <w:rFonts w:ascii="Segoe UI" w:eastAsia="Times New Roman" w:hAnsi="Segoe UI" w:cs="Segoe UI"/>
+          <w:iCs/>
+          <w:color w:val="333333"/>
+          <w:sz w:val="24"/>
+          <w:szCs w:val="24"/>
+        </w:rPr>
+        <w:t>Iyengar</w:t>
+      </w:r>
+      <w:proofErr w:type="spellEnd"/>
       <w:r>
         <w:rPr>
           <w:rFonts w:ascii="Segoe UI" w:eastAsia="Times New Roman" w:hAnsi="Segoe UI" w:cs="Segoe UI"/>
@@ -2072,25 +2150,165 @@
           <w:sz w:val="24"/>
           <w:szCs w:val="24"/>
         </w:rPr>
-        <w:t xml:space="preserve">The first attributes that will be explored at the start of the project include 'iid', 'gender', 'wave', 'attr', 'intel', </w:t>
-      </w:r>
-      <w:r>
-        <w:rPr>
-          <w:rFonts w:ascii="Segoe UI" w:eastAsia="Times New Roman" w:hAnsi="Segoe UI" w:cs="Segoe UI"/>
-          <w:color w:val="333333"/>
-          <w:sz w:val="24"/>
-          <w:szCs w:val="24"/>
-        </w:rPr>
-        <w:t xml:space="preserve">'sinc', </w:t>
-      </w:r>
-      <w:r>
-        <w:rPr>
-          <w:rFonts w:ascii="Segoe UI" w:eastAsia="Times New Roman" w:hAnsi="Segoe UI" w:cs="Segoe UI"/>
-          <w:color w:val="333333"/>
-          <w:sz w:val="24"/>
-          <w:szCs w:val="24"/>
-        </w:rPr>
-        <w:t>'fun', 'amb', and 'shar'. 'iid' uniquely identifies each participant in the event and is useful for querying unique members. 'gender' helps to que</w:t>
+        <w:t>The first attributes that will be explored at the start of the project include '</w:t>
+      </w:r>
+      <w:proofErr w:type="spellStart"/>
+      <w:r>
+        <w:rPr>
+          <w:rFonts w:ascii="Segoe UI" w:eastAsia="Times New Roman" w:hAnsi="Segoe UI" w:cs="Segoe UI"/>
+          <w:color w:val="333333"/>
+          <w:sz w:val="24"/>
+          <w:szCs w:val="24"/>
+        </w:rPr>
+        <w:t>iid</w:t>
+      </w:r>
+      <w:proofErr w:type="spellEnd"/>
+      <w:r>
+        <w:rPr>
+          <w:rFonts w:ascii="Segoe UI" w:eastAsia="Times New Roman" w:hAnsi="Segoe UI" w:cs="Segoe UI"/>
+          <w:color w:val="333333"/>
+          <w:sz w:val="24"/>
+          <w:szCs w:val="24"/>
+        </w:rPr>
+        <w:t>', 'gender', 'wave', '</w:t>
+      </w:r>
+      <w:proofErr w:type="spellStart"/>
+      <w:r>
+        <w:rPr>
+          <w:rFonts w:ascii="Segoe UI" w:eastAsia="Times New Roman" w:hAnsi="Segoe UI" w:cs="Segoe UI"/>
+          <w:color w:val="333333"/>
+          <w:sz w:val="24"/>
+          <w:szCs w:val="24"/>
+        </w:rPr>
+        <w:t>attr</w:t>
+      </w:r>
+      <w:proofErr w:type="spellEnd"/>
+      <w:r>
+        <w:rPr>
+          <w:rFonts w:ascii="Segoe UI" w:eastAsia="Times New Roman" w:hAnsi="Segoe UI" w:cs="Segoe UI"/>
+          <w:color w:val="333333"/>
+          <w:sz w:val="24"/>
+          <w:szCs w:val="24"/>
+        </w:rPr>
+        <w:t>', '</w:t>
+      </w:r>
+      <w:proofErr w:type="spellStart"/>
+      <w:r>
+        <w:rPr>
+          <w:rFonts w:ascii="Segoe UI" w:eastAsia="Times New Roman" w:hAnsi="Segoe UI" w:cs="Segoe UI"/>
+          <w:color w:val="333333"/>
+          <w:sz w:val="24"/>
+          <w:szCs w:val="24"/>
+        </w:rPr>
+        <w:t>intel</w:t>
+      </w:r>
+      <w:proofErr w:type="spellEnd"/>
+      <w:r>
+        <w:rPr>
+          <w:rFonts w:ascii="Segoe UI" w:eastAsia="Times New Roman" w:hAnsi="Segoe UI" w:cs="Segoe UI"/>
+          <w:color w:val="333333"/>
+          <w:sz w:val="24"/>
+          <w:szCs w:val="24"/>
+        </w:rPr>
+        <w:t xml:space="preserve">', </w:t>
+      </w:r>
+      <w:r>
+        <w:rPr>
+          <w:rFonts w:ascii="Segoe UI" w:eastAsia="Times New Roman" w:hAnsi="Segoe UI" w:cs="Segoe UI"/>
+          <w:color w:val="333333"/>
+          <w:sz w:val="24"/>
+          <w:szCs w:val="24"/>
+        </w:rPr>
+        <w:t>'</w:t>
+      </w:r>
+      <w:proofErr w:type="spellStart"/>
+      <w:r>
+        <w:rPr>
+          <w:rFonts w:ascii="Segoe UI" w:eastAsia="Times New Roman" w:hAnsi="Segoe UI" w:cs="Segoe UI"/>
+          <w:color w:val="333333"/>
+          <w:sz w:val="24"/>
+          <w:szCs w:val="24"/>
+        </w:rPr>
+        <w:t>sinc</w:t>
+      </w:r>
+      <w:proofErr w:type="spellEnd"/>
+      <w:r>
+        <w:rPr>
+          <w:rFonts w:ascii="Segoe UI" w:eastAsia="Times New Roman" w:hAnsi="Segoe UI" w:cs="Segoe UI"/>
+          <w:color w:val="333333"/>
+          <w:sz w:val="24"/>
+          <w:szCs w:val="24"/>
+        </w:rPr>
+        <w:t xml:space="preserve">', </w:t>
+      </w:r>
+      <w:r>
+        <w:rPr>
+          <w:rFonts w:ascii="Segoe UI" w:eastAsia="Times New Roman" w:hAnsi="Segoe UI" w:cs="Segoe UI"/>
+          <w:color w:val="333333"/>
+          <w:sz w:val="24"/>
+          <w:szCs w:val="24"/>
+        </w:rPr>
+        <w:t>'fun', '</w:t>
+      </w:r>
+      <w:proofErr w:type="spellStart"/>
+      <w:r>
+        <w:rPr>
+          <w:rFonts w:ascii="Segoe UI" w:eastAsia="Times New Roman" w:hAnsi="Segoe UI" w:cs="Segoe UI"/>
+          <w:color w:val="333333"/>
+          <w:sz w:val="24"/>
+          <w:szCs w:val="24"/>
+        </w:rPr>
+        <w:t>amb</w:t>
+      </w:r>
+      <w:proofErr w:type="spellEnd"/>
+      <w:r>
+        <w:rPr>
+          <w:rFonts w:ascii="Segoe UI" w:eastAsia="Times New Roman" w:hAnsi="Segoe UI" w:cs="Segoe UI"/>
+          <w:color w:val="333333"/>
+          <w:sz w:val="24"/>
+          <w:szCs w:val="24"/>
+        </w:rPr>
+        <w:t>', and '</w:t>
+      </w:r>
+      <w:proofErr w:type="spellStart"/>
+      <w:r>
+        <w:rPr>
+          <w:rFonts w:ascii="Segoe UI" w:eastAsia="Times New Roman" w:hAnsi="Segoe UI" w:cs="Segoe UI"/>
+          <w:color w:val="333333"/>
+          <w:sz w:val="24"/>
+          <w:szCs w:val="24"/>
+        </w:rPr>
+        <w:t>shar</w:t>
+      </w:r>
+      <w:proofErr w:type="spellEnd"/>
+      <w:r>
+        <w:rPr>
+          <w:rFonts w:ascii="Segoe UI" w:eastAsia="Times New Roman" w:hAnsi="Segoe UI" w:cs="Segoe UI"/>
+          <w:color w:val="333333"/>
+          <w:sz w:val="24"/>
+          <w:szCs w:val="24"/>
+        </w:rPr>
+        <w:t>'. '</w:t>
+      </w:r>
+      <w:proofErr w:type="spellStart"/>
+      <w:r>
+        <w:rPr>
+          <w:rFonts w:ascii="Segoe UI" w:eastAsia="Times New Roman" w:hAnsi="Segoe UI" w:cs="Segoe UI"/>
+          <w:color w:val="333333"/>
+          <w:sz w:val="24"/>
+          <w:szCs w:val="24"/>
+        </w:rPr>
+        <w:t>iid</w:t>
+      </w:r>
+      <w:proofErr w:type="spellEnd"/>
+      <w:r>
+        <w:rPr>
+          <w:rFonts w:ascii="Segoe UI" w:eastAsia="Times New Roman" w:hAnsi="Segoe UI" w:cs="Segoe UI"/>
+          <w:color w:val="333333"/>
+          <w:sz w:val="24"/>
+          <w:szCs w:val="24"/>
+        </w:rPr>
+        <w:t>' uniquely identifies each participant in the event and is useful for querying unique members. 'gender' helps to que</w:t>
       </w:r>
       <w:r>
         <w:rPr>
@@ -2117,7 +2335,87 @@
           <w:sz w:val="24"/>
           <w:szCs w:val="24"/>
         </w:rPr>
-        <w:t xml:space="preserve"> what wave an individual participated. The features of interest are: 'attr', physical attractiveness; 'intel', intelligence; 'fun', how fun a person is; 'amb', ambition; and 'shar', shared interests. Each of these features of attractiveness are rated in one of two ways:</w:t>
+        <w:t xml:space="preserve"> what wave an individual participated. The features of interest are: '</w:t>
+      </w:r>
+      <w:proofErr w:type="spellStart"/>
+      <w:r>
+        <w:rPr>
+          <w:rFonts w:ascii="Segoe UI" w:eastAsia="Times New Roman" w:hAnsi="Segoe UI" w:cs="Segoe UI"/>
+          <w:color w:val="333333"/>
+          <w:sz w:val="24"/>
+          <w:szCs w:val="24"/>
+        </w:rPr>
+        <w:t>attr</w:t>
+      </w:r>
+      <w:proofErr w:type="spellEnd"/>
+      <w:r>
+        <w:rPr>
+          <w:rFonts w:ascii="Segoe UI" w:eastAsia="Times New Roman" w:hAnsi="Segoe UI" w:cs="Segoe UI"/>
+          <w:color w:val="333333"/>
+          <w:sz w:val="24"/>
+          <w:szCs w:val="24"/>
+        </w:rPr>
+        <w:t>', physical attractiveness; '</w:t>
+      </w:r>
+      <w:proofErr w:type="spellStart"/>
+      <w:r>
+        <w:rPr>
+          <w:rFonts w:ascii="Segoe UI" w:eastAsia="Times New Roman" w:hAnsi="Segoe UI" w:cs="Segoe UI"/>
+          <w:color w:val="333333"/>
+          <w:sz w:val="24"/>
+          <w:szCs w:val="24"/>
+        </w:rPr>
+        <w:t>intel</w:t>
+      </w:r>
+      <w:proofErr w:type="spellEnd"/>
+      <w:r>
+        <w:rPr>
+          <w:rFonts w:ascii="Segoe UI" w:eastAsia="Times New Roman" w:hAnsi="Segoe UI" w:cs="Segoe UI"/>
+          <w:color w:val="333333"/>
+          <w:sz w:val="24"/>
+          <w:szCs w:val="24"/>
+        </w:rPr>
+        <w:t>', intelligence; 'fun', how fun a person is; '</w:t>
+      </w:r>
+      <w:proofErr w:type="spellStart"/>
+      <w:r>
+        <w:rPr>
+          <w:rFonts w:ascii="Segoe UI" w:eastAsia="Times New Roman" w:hAnsi="Segoe UI" w:cs="Segoe UI"/>
+          <w:color w:val="333333"/>
+          <w:sz w:val="24"/>
+          <w:szCs w:val="24"/>
+        </w:rPr>
+        <w:t>amb</w:t>
+      </w:r>
+      <w:proofErr w:type="spellEnd"/>
+      <w:r>
+        <w:rPr>
+          <w:rFonts w:ascii="Segoe UI" w:eastAsia="Times New Roman" w:hAnsi="Segoe UI" w:cs="Segoe UI"/>
+          <w:color w:val="333333"/>
+          <w:sz w:val="24"/>
+          <w:szCs w:val="24"/>
+        </w:rPr>
+        <w:t>', ambition; and '</w:t>
+      </w:r>
+      <w:proofErr w:type="spellStart"/>
+      <w:r>
+        <w:rPr>
+          <w:rFonts w:ascii="Segoe UI" w:eastAsia="Times New Roman" w:hAnsi="Segoe UI" w:cs="Segoe UI"/>
+          <w:color w:val="333333"/>
+          <w:sz w:val="24"/>
+          <w:szCs w:val="24"/>
+        </w:rPr>
+        <w:t>shar</w:t>
+      </w:r>
+      <w:proofErr w:type="spellEnd"/>
+      <w:r>
+        <w:rPr>
+          <w:rFonts w:ascii="Segoe UI" w:eastAsia="Times New Roman" w:hAnsi="Segoe UI" w:cs="Segoe UI"/>
+          <w:color w:val="333333"/>
+          <w:sz w:val="24"/>
+          <w:szCs w:val="24"/>
+        </w:rPr>
+        <w:t>', shared interests. Each of these features of attractiveness are rated in one of two ways:</w:t>
       </w:r>
     </w:p>
     <w:p>
@@ -2162,14 +2460,25 @@
         </w:rPr>
         <w:t xml:space="preserve"> based off a </w:t>
       </w:r>
-      <w:r>
-        <w:rPr>
-          <w:rFonts w:ascii="Segoe UI" w:eastAsia="Times New Roman" w:hAnsi="Segoe UI" w:cs="Segoe UI"/>
-          <w:color w:val="333333"/>
-          <w:sz w:val="24"/>
-          <w:szCs w:val="24"/>
-        </w:rPr>
-        <w:t xml:space="preserve">Likert </w:t>
+      <w:proofErr w:type="spellStart"/>
+      <w:r>
+        <w:rPr>
+          <w:rFonts w:ascii="Segoe UI" w:eastAsia="Times New Roman" w:hAnsi="Segoe UI" w:cs="Segoe UI"/>
+          <w:color w:val="333333"/>
+          <w:sz w:val="24"/>
+          <w:szCs w:val="24"/>
+        </w:rPr>
+        <w:t>Likert</w:t>
+      </w:r>
+      <w:proofErr w:type="spellEnd"/>
+      <w:r>
+        <w:rPr>
+          <w:rFonts w:ascii="Segoe UI" w:eastAsia="Times New Roman" w:hAnsi="Segoe UI" w:cs="Segoe UI"/>
+          <w:color w:val="333333"/>
+          <w:sz w:val="24"/>
+          <w:szCs w:val="24"/>
+        </w:rPr>
+        <w:t xml:space="preserve"> </w:t>
       </w:r>
       <w:r>
         <w:rPr>
@@ -2295,7 +2604,27 @@
           <w:sz w:val="24"/>
           <w:szCs w:val="24"/>
         </w:rPr>
-        <w:t>Other things to note: features of attraction with extensions "1_1"  relate to the question asked at some point during the event; the first number pertains to the question number and the second number refers to the time of the event (e.g. 'attr1_1' is question 1 asked about 'attr' at the start, '1', of the event). Likewise "1_s" refers to question '1' asked halfway, 's', through the event. "1_2" refers to question '1' asked the day after, '2', the event. "1_3" refers to question '1' asked three weeks, '3', after the event. These extensions are important to see, if after various dates, daters change their outlook on stated preferences of attractions with respect to the beginning, middle, day after, or three weeks after the dating event.</w:t>
+        <w:t>Other things to note: features of attraction with extensions "1_1"  relate to the question asked at some point during the event; the first number pertains to the question number and the second number refers to the time of the event (e.g. 'attr1_1' is question 1 asked about '</w:t>
+      </w:r>
+      <w:proofErr w:type="spellStart"/>
+      <w:r>
+        <w:rPr>
+          <w:rFonts w:ascii="Segoe UI" w:eastAsia="Times New Roman" w:hAnsi="Segoe UI" w:cs="Segoe UI"/>
+          <w:color w:val="333333"/>
+          <w:sz w:val="24"/>
+          <w:szCs w:val="24"/>
+        </w:rPr>
+        <w:t>attr</w:t>
+      </w:r>
+      <w:proofErr w:type="spellEnd"/>
+      <w:r>
+        <w:rPr>
+          <w:rFonts w:ascii="Segoe UI" w:eastAsia="Times New Roman" w:hAnsi="Segoe UI" w:cs="Segoe UI"/>
+          <w:color w:val="333333"/>
+          <w:sz w:val="24"/>
+          <w:szCs w:val="24"/>
+        </w:rPr>
+        <w:t>' at the start, '1', of the event). Likewise "1_s" refers to question '1' asked halfway, 's', through the event. "1_2" refers to question '1' asked the day after, '2', the event. "1_3" refers to question '1' asked three weeks, '3', after the event. These extensions are important to see, if after various dates, daters change their outlook on stated preferences of attractions with respect to the beginning, middle, day after, or three weeks after the dating event.</w:t>
       </w:r>
     </w:p>
     <w:p>
@@ -2378,6 +2707,7 @@
                 <w:szCs w:val="24"/>
               </w:rPr>
             </w:pPr>
+            <w:proofErr w:type="spellStart"/>
             <w:r>
               <w:rPr>
                 <w:rFonts w:ascii="Segoe UI" w:eastAsia="Times New Roman" w:hAnsi="Segoe UI" w:cs="Segoe UI"/>
@@ -2388,6 +2718,7 @@
               <w:lastRenderedPageBreak/>
               <w:t>iid</w:t>
             </w:r>
+            <w:proofErr w:type="spellEnd"/>
           </w:p>
         </w:tc>
         <w:tc>
@@ -2918,7 +3249,27 @@
           <w:sz w:val="24"/>
           <w:szCs w:val="24"/>
         </w:rPr>
-        <w:t xml:space="preserve">with 'iid'= 20, </w:t>
+        <w:t>with '</w:t>
+      </w:r>
+      <w:proofErr w:type="spellStart"/>
+      <w:r>
+        <w:rPr>
+          <w:rFonts w:ascii="Segoe UI" w:eastAsia="Times New Roman" w:hAnsi="Segoe UI" w:cs="Segoe UI"/>
+          <w:color w:val="333333"/>
+          <w:sz w:val="24"/>
+          <w:szCs w:val="24"/>
+        </w:rPr>
+        <w:t>iid</w:t>
+      </w:r>
+      <w:proofErr w:type="spellEnd"/>
+      <w:r>
+        <w:rPr>
+          <w:rFonts w:ascii="Segoe UI" w:eastAsia="Times New Roman" w:hAnsi="Segoe UI" w:cs="Segoe UI"/>
+          <w:color w:val="333333"/>
+          <w:sz w:val="24"/>
+          <w:szCs w:val="24"/>
+        </w:rPr>
+        <w:t xml:space="preserve">'= 20, </w:t>
       </w:r>
       <w:r>
         <w:rPr>
@@ -2945,7 +3296,27 @@
           <w:sz w:val="24"/>
           <w:szCs w:val="24"/>
         </w:rPr>
-        <w:t xml:space="preserve"> (this participant distributed all 100 pts to physical attractiveness, 'attr')</w:t>
+        <w:t xml:space="preserve"> (this participant distributed all 100 pts to physical attractiveness, '</w:t>
+      </w:r>
+      <w:proofErr w:type="spellStart"/>
+      <w:r>
+        <w:rPr>
+          <w:rFonts w:ascii="Segoe UI" w:eastAsia="Times New Roman" w:hAnsi="Segoe UI" w:cs="Segoe UI"/>
+          <w:color w:val="333333"/>
+          <w:sz w:val="24"/>
+          <w:szCs w:val="24"/>
+        </w:rPr>
+        <w:t>attr</w:t>
+      </w:r>
+      <w:proofErr w:type="spellEnd"/>
+      <w:r>
+        <w:rPr>
+          <w:rFonts w:ascii="Segoe UI" w:eastAsia="Times New Roman" w:hAnsi="Segoe UI" w:cs="Segoe UI"/>
+          <w:color w:val="333333"/>
+          <w:sz w:val="24"/>
+          <w:szCs w:val="24"/>
+        </w:rPr>
+        <w:t>')</w:t>
       </w:r>
       <w:r>
         <w:rPr>
@@ -3039,6 +3410,7 @@
         </w:rPr>
         <w:t xml:space="preserve">from a </w:t>
       </w:r>
+      <w:proofErr w:type="spellStart"/>
       <w:r>
         <w:rPr>
           <w:rFonts w:ascii="Segoe UI" w:eastAsia="Times New Roman" w:hAnsi="Segoe UI" w:cs="Segoe UI"/>
@@ -3055,7 +3427,17 @@
           <w:sz w:val="24"/>
           <w:szCs w:val="24"/>
         </w:rPr>
-        <w:t xml:space="preserve">ert scale of 1 - 10 to a range </w:t>
+        <w:t>ert</w:t>
+      </w:r>
+      <w:proofErr w:type="spellEnd"/>
+      <w:r>
+        <w:rPr>
+          <w:rFonts w:ascii="Segoe UI" w:eastAsia="Times New Roman" w:hAnsi="Segoe UI" w:cs="Segoe UI"/>
+          <w:color w:val="333333"/>
+          <w:sz w:val="24"/>
+          <w:szCs w:val="24"/>
+        </w:rPr>
+        <w:t xml:space="preserve"> scale of 1 - 10 to a range </w:t>
       </w:r>
       <w:r>
         <w:rPr>
@@ -3480,7 +3862,27 @@
           <w:sz w:val="24"/>
           <w:szCs w:val="24"/>
         </w:rPr>
-        <w:t>he ipynb file has more statistics to pour over and the reader is invited to go explore the file.</w:t>
+        <w:t xml:space="preserve">he </w:t>
+      </w:r>
+      <w:proofErr w:type="spellStart"/>
+      <w:r>
+        <w:rPr>
+          <w:rFonts w:ascii="Segoe UI" w:eastAsia="Times New Roman" w:hAnsi="Segoe UI" w:cs="Segoe UI"/>
+          <w:color w:val="333333"/>
+          <w:sz w:val="24"/>
+          <w:szCs w:val="24"/>
+        </w:rPr>
+        <w:t>ipynb</w:t>
+      </w:r>
+      <w:proofErr w:type="spellEnd"/>
+      <w:r>
+        <w:rPr>
+          <w:rFonts w:ascii="Segoe UI" w:eastAsia="Times New Roman" w:hAnsi="Segoe UI" w:cs="Segoe UI"/>
+          <w:color w:val="333333"/>
+          <w:sz w:val="24"/>
+          <w:szCs w:val="24"/>
+        </w:rPr>
+        <w:t xml:space="preserve"> file has more statistics to pour over and the reader is invited to go explore the file.</w:t>
       </w:r>
     </w:p>
     <w:p>
@@ -3518,7 +3920,47 @@
           <w:sz w:val="24"/>
           <w:szCs w:val="24"/>
         </w:rPr>
-        <w:t xml:space="preserve">the dataset is that there are lots of NaN values once loaded into a Pandas DataFrame. </w:t>
+        <w:t xml:space="preserve">the dataset is that there are lots of </w:t>
+      </w:r>
+      <w:proofErr w:type="spellStart"/>
+      <w:r>
+        <w:rPr>
+          <w:rFonts w:ascii="Segoe UI" w:eastAsia="Times New Roman" w:hAnsi="Segoe UI" w:cs="Segoe UI"/>
+          <w:color w:val="333333"/>
+          <w:sz w:val="24"/>
+          <w:szCs w:val="24"/>
+        </w:rPr>
+        <w:t>NaN</w:t>
+      </w:r>
+      <w:proofErr w:type="spellEnd"/>
+      <w:r>
+        <w:rPr>
+          <w:rFonts w:ascii="Segoe UI" w:eastAsia="Times New Roman" w:hAnsi="Segoe UI" w:cs="Segoe UI"/>
+          <w:color w:val="333333"/>
+          <w:sz w:val="24"/>
+          <w:szCs w:val="24"/>
+        </w:rPr>
+        <w:t xml:space="preserve"> values once loaded into a Pandas </w:t>
+      </w:r>
+      <w:proofErr w:type="spellStart"/>
+      <w:r>
+        <w:rPr>
+          <w:rFonts w:ascii="Segoe UI" w:eastAsia="Times New Roman" w:hAnsi="Segoe UI" w:cs="Segoe UI"/>
+          <w:color w:val="333333"/>
+          <w:sz w:val="24"/>
+          <w:szCs w:val="24"/>
+        </w:rPr>
+        <w:t>DataFrame</w:t>
+      </w:r>
+      <w:proofErr w:type="spellEnd"/>
+      <w:r>
+        <w:rPr>
+          <w:rFonts w:ascii="Segoe UI" w:eastAsia="Times New Roman" w:hAnsi="Segoe UI" w:cs="Segoe UI"/>
+          <w:color w:val="333333"/>
+          <w:sz w:val="24"/>
+          <w:szCs w:val="24"/>
+        </w:rPr>
+        <w:t xml:space="preserve">. </w:t>
       </w:r>
       <w:r>
         <w:rPr>
@@ -4350,14 +4792,25 @@
         </w:rPr>
         <w:t xml:space="preserve">in the </w:t>
       </w:r>
-      <w:r>
-        <w:rPr>
-          <w:rFonts w:ascii="Segoe UI" w:eastAsia="Times New Roman" w:hAnsi="Segoe UI" w:cs="Segoe UI"/>
-          <w:color w:val="333333"/>
-          <w:sz w:val="24"/>
-          <w:szCs w:val="24"/>
-        </w:rPr>
-        <w:t>ipynb file</w:t>
+      <w:proofErr w:type="spellStart"/>
+      <w:r>
+        <w:rPr>
+          <w:rFonts w:ascii="Segoe UI" w:eastAsia="Times New Roman" w:hAnsi="Segoe UI" w:cs="Segoe UI"/>
+          <w:color w:val="333333"/>
+          <w:sz w:val="24"/>
+          <w:szCs w:val="24"/>
+        </w:rPr>
+        <w:t>ipynb</w:t>
+      </w:r>
+      <w:proofErr w:type="spellEnd"/>
+      <w:r>
+        <w:rPr>
+          <w:rFonts w:ascii="Segoe UI" w:eastAsia="Times New Roman" w:hAnsi="Segoe UI" w:cs="Segoe UI"/>
+          <w:color w:val="333333"/>
+          <w:sz w:val="24"/>
+          <w:szCs w:val="24"/>
+        </w:rPr>
+        <w:t xml:space="preserve"> file</w:t>
       </w:r>
       <w:r>
         <w:rPr>
@@ -4493,16 +4946,56 @@
           <w:sz w:val="24"/>
           <w:szCs w:val="24"/>
         </w:rPr>
-        <w:t>Previous work in this domain is inspired by Chris McKin</w:t>
-      </w:r>
-      <w:r>
-        <w:rPr>
-          <w:rFonts w:ascii="Segoe UI" w:eastAsia="Times New Roman" w:hAnsi="Segoe UI" w:cs="Segoe UI"/>
-          <w:color w:val="333333"/>
-          <w:sz w:val="24"/>
-          <w:szCs w:val="24"/>
-        </w:rPr>
-        <w:t xml:space="preserve">lay's analysis on OkCupid data </w:t>
+        <w:t xml:space="preserve">Previous work in this domain is inspired by Chris </w:t>
+      </w:r>
+      <w:proofErr w:type="spellStart"/>
+      <w:r>
+        <w:rPr>
+          <w:rFonts w:ascii="Segoe UI" w:eastAsia="Times New Roman" w:hAnsi="Segoe UI" w:cs="Segoe UI"/>
+          <w:color w:val="333333"/>
+          <w:sz w:val="24"/>
+          <w:szCs w:val="24"/>
+        </w:rPr>
+        <w:t>McKin</w:t>
+      </w:r>
+      <w:r>
+        <w:rPr>
+          <w:rFonts w:ascii="Segoe UI" w:eastAsia="Times New Roman" w:hAnsi="Segoe UI" w:cs="Segoe UI"/>
+          <w:color w:val="333333"/>
+          <w:sz w:val="24"/>
+          <w:szCs w:val="24"/>
+        </w:rPr>
+        <w:t>lay's</w:t>
+      </w:r>
+      <w:proofErr w:type="spellEnd"/>
+      <w:r>
+        <w:rPr>
+          <w:rFonts w:ascii="Segoe UI" w:eastAsia="Times New Roman" w:hAnsi="Segoe UI" w:cs="Segoe UI"/>
+          <w:color w:val="333333"/>
+          <w:sz w:val="24"/>
+          <w:szCs w:val="24"/>
+        </w:rPr>
+        <w:t xml:space="preserve"> analysis on </w:t>
+      </w:r>
+      <w:proofErr w:type="spellStart"/>
+      <w:r>
+        <w:rPr>
+          <w:rFonts w:ascii="Segoe UI" w:eastAsia="Times New Roman" w:hAnsi="Segoe UI" w:cs="Segoe UI"/>
+          <w:color w:val="333333"/>
+          <w:sz w:val="24"/>
+          <w:szCs w:val="24"/>
+        </w:rPr>
+        <w:t>OkCupid</w:t>
+      </w:r>
+      <w:proofErr w:type="spellEnd"/>
+      <w:r>
+        <w:rPr>
+          <w:rFonts w:ascii="Segoe UI" w:eastAsia="Times New Roman" w:hAnsi="Segoe UI" w:cs="Segoe UI"/>
+          <w:color w:val="333333"/>
+          <w:sz w:val="24"/>
+          <w:szCs w:val="24"/>
+        </w:rPr>
+        <w:t xml:space="preserve"> data </w:t>
       </w:r>
       <w:r>
         <w:rPr>
@@ -4531,14 +5024,25 @@
         </w:rPr>
         <w:t xml:space="preserve"> </w:t>
       </w:r>
-      <w:r>
-        <w:rPr>
-          <w:rFonts w:ascii="Segoe UI" w:eastAsia="Times New Roman" w:hAnsi="Segoe UI" w:cs="Segoe UI"/>
-          <w:color w:val="333333"/>
-          <w:sz w:val="24"/>
-          <w:szCs w:val="24"/>
-        </w:rPr>
-        <w:t xml:space="preserve">McKinlay </w:t>
+      <w:proofErr w:type="spellStart"/>
+      <w:r>
+        <w:rPr>
+          <w:rFonts w:ascii="Segoe UI" w:eastAsia="Times New Roman" w:hAnsi="Segoe UI" w:cs="Segoe UI"/>
+          <w:color w:val="333333"/>
+          <w:sz w:val="24"/>
+          <w:szCs w:val="24"/>
+        </w:rPr>
+        <w:t>McKinlay</w:t>
+      </w:r>
+      <w:proofErr w:type="spellEnd"/>
+      <w:r>
+        <w:rPr>
+          <w:rFonts w:ascii="Segoe UI" w:eastAsia="Times New Roman" w:hAnsi="Segoe UI" w:cs="Segoe UI"/>
+          <w:color w:val="333333"/>
+          <w:sz w:val="24"/>
+          <w:szCs w:val="24"/>
+        </w:rPr>
+        <w:t xml:space="preserve"> </w:t>
       </w:r>
       <w:r>
         <w:rPr>
@@ -4691,7 +5195,27 @@
           <w:sz w:val="24"/>
           <w:szCs w:val="24"/>
         </w:rPr>
-        <w:t xml:space="preserve">. McKinlay found categories </w:t>
+        <w:t xml:space="preserve">. </w:t>
+      </w:r>
+      <w:proofErr w:type="spellStart"/>
+      <w:r>
+        <w:rPr>
+          <w:rFonts w:ascii="Segoe UI" w:eastAsia="Times New Roman" w:hAnsi="Segoe UI" w:cs="Segoe UI"/>
+          <w:color w:val="333333"/>
+          <w:sz w:val="24"/>
+          <w:szCs w:val="24"/>
+        </w:rPr>
+        <w:t>McKinlay</w:t>
+      </w:r>
+      <w:proofErr w:type="spellEnd"/>
+      <w:r>
+        <w:rPr>
+          <w:rFonts w:ascii="Segoe UI" w:eastAsia="Times New Roman" w:hAnsi="Segoe UI" w:cs="Segoe UI"/>
+          <w:color w:val="333333"/>
+          <w:sz w:val="24"/>
+          <w:szCs w:val="24"/>
+        </w:rPr>
+        <w:t xml:space="preserve"> found categories </w:t>
       </w:r>
       <w:r>
         <w:rPr>
@@ -4774,7 +5298,27 @@
           <w:sz w:val="24"/>
           <w:szCs w:val="24"/>
         </w:rPr>
-        <w:t xml:space="preserve"> McKinlay's </w:t>
+        <w:t xml:space="preserve"> </w:t>
+      </w:r>
+      <w:proofErr w:type="spellStart"/>
+      <w:r>
+        <w:rPr>
+          <w:rFonts w:ascii="Segoe UI" w:eastAsia="Times New Roman" w:hAnsi="Segoe UI" w:cs="Segoe UI"/>
+          <w:color w:val="333333"/>
+          <w:sz w:val="24"/>
+          <w:szCs w:val="24"/>
+        </w:rPr>
+        <w:t>McKinlay's</w:t>
+      </w:r>
+      <w:proofErr w:type="spellEnd"/>
+      <w:r>
+        <w:rPr>
+          <w:rFonts w:ascii="Segoe UI" w:eastAsia="Times New Roman" w:hAnsi="Segoe UI" w:cs="Segoe UI"/>
+          <w:color w:val="333333"/>
+          <w:sz w:val="24"/>
+          <w:szCs w:val="24"/>
+        </w:rPr>
+        <w:t xml:space="preserve"> </w:t>
       </w:r>
       <w:r>
         <w:rPr>
@@ -4882,7 +5426,27 @@
           <w:sz w:val="24"/>
           <w:szCs w:val="24"/>
         </w:rPr>
-        <w:t xml:space="preserve">and use McKinlay's finding </w:t>
+        <w:t xml:space="preserve">and use </w:t>
+      </w:r>
+      <w:proofErr w:type="spellStart"/>
+      <w:r>
+        <w:rPr>
+          <w:rFonts w:ascii="Segoe UI" w:eastAsia="Times New Roman" w:hAnsi="Segoe UI" w:cs="Segoe UI"/>
+          <w:color w:val="333333"/>
+          <w:sz w:val="24"/>
+          <w:szCs w:val="24"/>
+        </w:rPr>
+        <w:t>McKinlay's</w:t>
+      </w:r>
+      <w:proofErr w:type="spellEnd"/>
+      <w:r>
+        <w:rPr>
+          <w:rFonts w:ascii="Segoe UI" w:eastAsia="Times New Roman" w:hAnsi="Segoe UI" w:cs="Segoe UI"/>
+          <w:color w:val="333333"/>
+          <w:sz w:val="24"/>
+          <w:szCs w:val="24"/>
+        </w:rPr>
+        <w:t xml:space="preserve"> finding </w:t>
       </w:r>
       <w:r>
         <w:rPr>
@@ -5137,7 +5701,17 @@
           <w:sz w:val="24"/>
           <w:szCs w:val="24"/>
         </w:rPr>
-        <w:t>, I will implement G</w:t>
+        <w:t xml:space="preserve">, I will implement </w:t>
+      </w:r>
+      <w:proofErr w:type="spellStart"/>
+      <w:r>
+        <w:rPr>
+          <w:rFonts w:ascii="Segoe UI" w:eastAsia="Times New Roman" w:hAnsi="Segoe UI" w:cs="Segoe UI"/>
+          <w:color w:val="333333"/>
+          <w:sz w:val="24"/>
+          <w:szCs w:val="24"/>
+        </w:rPr>
+        <w:t>G</w:t>
       </w:r>
       <w:r>
         <w:rPr>
@@ -5164,7 +5738,17 @@
           <w:sz w:val="24"/>
           <w:szCs w:val="24"/>
         </w:rPr>
-        <w:t xml:space="preserve">earch </w:t>
+        <w:t>earch</w:t>
+      </w:r>
+      <w:proofErr w:type="spellEnd"/>
+      <w:r>
+        <w:rPr>
+          <w:rFonts w:ascii="Segoe UI" w:eastAsia="Times New Roman" w:hAnsi="Segoe UI" w:cs="Segoe UI"/>
+          <w:color w:val="333333"/>
+          <w:sz w:val="24"/>
+          <w:szCs w:val="24"/>
+        </w:rPr>
+        <w:t xml:space="preserve"> </w:t>
       </w:r>
       <w:r>
         <w:rPr>
@@ -5191,8 +5775,19 @@
           <w:sz w:val="24"/>
           <w:szCs w:val="24"/>
         </w:rPr>
-        <w:t>from sklearn</w:t>
-      </w:r>
+        <w:t xml:space="preserve">from </w:t>
+      </w:r>
+      <w:proofErr w:type="spellStart"/>
+      <w:r>
+        <w:rPr>
+          <w:rFonts w:ascii="Segoe UI" w:eastAsia="Times New Roman" w:hAnsi="Segoe UI" w:cs="Segoe UI"/>
+          <w:color w:val="333333"/>
+          <w:sz w:val="24"/>
+          <w:szCs w:val="24"/>
+        </w:rPr>
+        <w:t>sklearn</w:t>
+      </w:r>
+      <w:proofErr w:type="spellEnd"/>
       <w:r>
         <w:rPr>
           <w:rFonts w:ascii="Segoe UI" w:eastAsia="Times New Roman" w:hAnsi="Segoe UI" w:cs="Segoe UI"/>
@@ -5211,6 +5806,7 @@
         </w:rPr>
         <w:t xml:space="preserve">A list of things that </w:t>
       </w:r>
+      <w:proofErr w:type="spellStart"/>
       <w:r>
         <w:rPr>
           <w:rFonts w:ascii="Segoe UI" w:eastAsia="Times New Roman" w:hAnsi="Segoe UI" w:cs="Segoe UI"/>
@@ -5220,6 +5816,7 @@
         </w:rPr>
         <w:t>GridSearch</w:t>
       </w:r>
+      <w:proofErr w:type="spellEnd"/>
       <w:r>
         <w:rPr>
           <w:rFonts w:ascii="Segoe UI" w:eastAsia="Times New Roman" w:hAnsi="Segoe UI" w:cs="Segoe UI"/>
@@ -5421,7 +6018,27 @@
           <w:sz w:val="24"/>
           <w:szCs w:val="24"/>
         </w:rPr>
-        <w:t xml:space="preserve">alidation will train on 75% of available samples and test on 25% of the remaining available samples. These sample are ones described in an earlier section, that is, samples with the least amount of NaN values. </w:t>
+        <w:t xml:space="preserve">alidation will train on 75% of available samples and test on 25% of the remaining available samples. These sample are ones described in an earlier section, that is, samples with the least amount of </w:t>
+      </w:r>
+      <w:proofErr w:type="spellStart"/>
+      <w:r>
+        <w:rPr>
+          <w:rFonts w:ascii="Segoe UI" w:eastAsia="Times New Roman" w:hAnsi="Segoe UI" w:cs="Segoe UI"/>
+          <w:color w:val="333333"/>
+          <w:sz w:val="24"/>
+          <w:szCs w:val="24"/>
+        </w:rPr>
+        <w:t>NaN</w:t>
+      </w:r>
+      <w:proofErr w:type="spellEnd"/>
+      <w:r>
+        <w:rPr>
+          <w:rFonts w:ascii="Segoe UI" w:eastAsia="Times New Roman" w:hAnsi="Segoe UI" w:cs="Segoe UI"/>
+          <w:color w:val="333333"/>
+          <w:sz w:val="24"/>
+          <w:szCs w:val="24"/>
+        </w:rPr>
+        <w:t xml:space="preserve"> values. </w:t>
       </w:r>
     </w:p>
     <w:p>
@@ -5646,7 +6263,27 @@
           <w:sz w:val="24"/>
           <w:szCs w:val="24"/>
         </w:rPr>
-        <w:t xml:space="preserve"> hyperplanes. The big</w:t>
+        <w:t xml:space="preserve"> </w:t>
+      </w:r>
+      <w:proofErr w:type="spellStart"/>
+      <w:r>
+        <w:rPr>
+          <w:rFonts w:ascii="Segoe UI" w:eastAsia="Times New Roman" w:hAnsi="Segoe UI" w:cs="Segoe UI"/>
+          <w:color w:val="333333"/>
+          <w:sz w:val="24"/>
+          <w:szCs w:val="24"/>
+        </w:rPr>
+        <w:t>hyperplanes</w:t>
+      </w:r>
+      <w:proofErr w:type="spellEnd"/>
+      <w:r>
+        <w:rPr>
+          <w:rFonts w:ascii="Segoe UI" w:eastAsia="Times New Roman" w:hAnsi="Segoe UI" w:cs="Segoe UI"/>
+          <w:color w:val="333333"/>
+          <w:sz w:val="24"/>
+          <w:szCs w:val="24"/>
+        </w:rPr>
+        <w:t>. The big</w:t>
       </w:r>
       <w:r>
         <w:rPr>
@@ -5780,7 +6417,47 @@
           <w:sz w:val="24"/>
           <w:szCs w:val="24"/>
         </w:rPr>
-        <w:t xml:space="preserve">. Fisman and Iyengar proposed </w:t>
+        <w:t xml:space="preserve">. </w:t>
+      </w:r>
+      <w:proofErr w:type="spellStart"/>
+      <w:r>
+        <w:rPr>
+          <w:rFonts w:ascii="Segoe UI" w:eastAsia="Times New Roman" w:hAnsi="Segoe UI" w:cs="Segoe UI"/>
+          <w:color w:val="333333"/>
+          <w:sz w:val="24"/>
+          <w:szCs w:val="24"/>
+        </w:rPr>
+        <w:t>Fisman</w:t>
+      </w:r>
+      <w:proofErr w:type="spellEnd"/>
+      <w:r>
+        <w:rPr>
+          <w:rFonts w:ascii="Segoe UI" w:eastAsia="Times New Roman" w:hAnsi="Segoe UI" w:cs="Segoe UI"/>
+          <w:color w:val="333333"/>
+          <w:sz w:val="24"/>
+          <w:szCs w:val="24"/>
+        </w:rPr>
+        <w:t xml:space="preserve"> and </w:t>
+      </w:r>
+      <w:proofErr w:type="spellStart"/>
+      <w:r>
+        <w:rPr>
+          <w:rFonts w:ascii="Segoe UI" w:eastAsia="Times New Roman" w:hAnsi="Segoe UI" w:cs="Segoe UI"/>
+          <w:color w:val="333333"/>
+          <w:sz w:val="24"/>
+          <w:szCs w:val="24"/>
+        </w:rPr>
+        <w:t>Iyengar</w:t>
+      </w:r>
+      <w:proofErr w:type="spellEnd"/>
+      <w:r>
+        <w:rPr>
+          <w:rFonts w:ascii="Segoe UI" w:eastAsia="Times New Roman" w:hAnsi="Segoe UI" w:cs="Segoe UI"/>
+          <w:color w:val="333333"/>
+          <w:sz w:val="24"/>
+          <w:szCs w:val="24"/>
+        </w:rPr>
+        <w:t xml:space="preserve"> proposed </w:t>
       </w:r>
       <w:r>
         <w:rPr>
@@ -6278,7 +6955,27 @@
           <w:sz w:val="24"/>
           <w:szCs w:val="24"/>
         </w:rPr>
-        <w:t xml:space="preserve"> Moreover, the authors point out that the Logit model out</w:t>
+        <w:t xml:space="preserve"> Moreover, the authors point out that the </w:t>
+      </w:r>
+      <w:proofErr w:type="spellStart"/>
+      <w:r>
+        <w:rPr>
+          <w:rFonts w:ascii="Segoe UI" w:eastAsia="Times New Roman" w:hAnsi="Segoe UI" w:cs="Segoe UI"/>
+          <w:color w:val="333333"/>
+          <w:sz w:val="24"/>
+          <w:szCs w:val="24"/>
+        </w:rPr>
+        <w:t>Logit</w:t>
+      </w:r>
+      <w:proofErr w:type="spellEnd"/>
+      <w:r>
+        <w:rPr>
+          <w:rFonts w:ascii="Segoe UI" w:eastAsia="Times New Roman" w:hAnsi="Segoe UI" w:cs="Segoe UI"/>
+          <w:color w:val="333333"/>
+          <w:sz w:val="24"/>
+          <w:szCs w:val="24"/>
+        </w:rPr>
+        <w:t xml:space="preserve"> model out</w:t>
       </w:r>
       <w:r>
         <w:rPr>
@@ -6416,7 +7113,27 @@
           <w:sz w:val="24"/>
           <w:szCs w:val="24"/>
         </w:rPr>
-        <w:t>list called features_space defined in features_creator.py file</w:t>
+        <w:t xml:space="preserve">list called </w:t>
+      </w:r>
+      <w:proofErr w:type="spellStart"/>
+      <w:r>
+        <w:rPr>
+          <w:rFonts w:ascii="Segoe UI" w:eastAsia="Times New Roman" w:hAnsi="Segoe UI" w:cs="Segoe UI"/>
+          <w:color w:val="333333"/>
+          <w:sz w:val="24"/>
+          <w:szCs w:val="24"/>
+        </w:rPr>
+        <w:t>features_space</w:t>
+      </w:r>
+      <w:proofErr w:type="spellEnd"/>
+      <w:r>
+        <w:rPr>
+          <w:rFonts w:ascii="Segoe UI" w:eastAsia="Times New Roman" w:hAnsi="Segoe UI" w:cs="Segoe UI"/>
+          <w:color w:val="333333"/>
+          <w:sz w:val="24"/>
+          <w:szCs w:val="24"/>
+        </w:rPr>
+        <w:t xml:space="preserve"> defined in features_creator.py file</w:t>
       </w:r>
       <w:r>
         <w:rPr>
@@ -6490,7 +7207,27 @@
           <w:sz w:val="24"/>
           <w:szCs w:val="24"/>
         </w:rPr>
-        <w:t xml:space="preserve"> not fall within the specified ranges laid out in the Key file. An example includes entry fields based on the Likert scale from 1 to 10. Some fields have violated these ranges and need to be fixed to conform to the range. Numbers below 1 will be raised to 1; number greater than 10 will be lowered to 10. </w:t>
+        <w:t xml:space="preserve"> not fall within the specified ranges laid out in the Key file. An example includes entry fields based on the </w:t>
+      </w:r>
+      <w:proofErr w:type="spellStart"/>
+      <w:r>
+        <w:rPr>
+          <w:rFonts w:ascii="Segoe UI" w:eastAsia="Times New Roman" w:hAnsi="Segoe UI" w:cs="Segoe UI"/>
+          <w:color w:val="333333"/>
+          <w:sz w:val="24"/>
+          <w:szCs w:val="24"/>
+        </w:rPr>
+        <w:t>Likert</w:t>
+      </w:r>
+      <w:proofErr w:type="spellEnd"/>
+      <w:r>
+        <w:rPr>
+          <w:rFonts w:ascii="Segoe UI" w:eastAsia="Times New Roman" w:hAnsi="Segoe UI" w:cs="Segoe UI"/>
+          <w:color w:val="333333"/>
+          <w:sz w:val="24"/>
+          <w:szCs w:val="24"/>
+        </w:rPr>
+        <w:t xml:space="preserve"> scale from 1 to 10. Some fields have violated these ranges and need to be fixed to conform to the range. Numbers below 1 will be raised to 1; number greater than 10 will be lowered to 10. </w:t>
       </w:r>
     </w:p>
     <w:p>
@@ -6511,7 +7248,47 @@
           <w:szCs w:val="24"/>
         </w:rPr>
         <w:lastRenderedPageBreak/>
-        <w:t xml:space="preserve">Another thing to do with Likert Scale values is to convert them to a scale of 0 - 100 and make sure that values of attraction that are being converted add up 100. To accomplish this I added up the scores on the Likert scale and divided </w:t>
+        <w:t xml:space="preserve">Another thing to do with </w:t>
+      </w:r>
+      <w:proofErr w:type="spellStart"/>
+      <w:r>
+        <w:rPr>
+          <w:rFonts w:ascii="Segoe UI" w:eastAsia="Times New Roman" w:hAnsi="Segoe UI" w:cs="Segoe UI"/>
+          <w:color w:val="333333"/>
+          <w:sz w:val="24"/>
+          <w:szCs w:val="24"/>
+        </w:rPr>
+        <w:t>Likert</w:t>
+      </w:r>
+      <w:proofErr w:type="spellEnd"/>
+      <w:r>
+        <w:rPr>
+          <w:rFonts w:ascii="Segoe UI" w:eastAsia="Times New Roman" w:hAnsi="Segoe UI" w:cs="Segoe UI"/>
+          <w:color w:val="333333"/>
+          <w:sz w:val="24"/>
+          <w:szCs w:val="24"/>
+        </w:rPr>
+        <w:t xml:space="preserve"> Scale values is to convert them to a scale of 0 - 100 and make sure that values of attraction that are being converted add up 100. To accomplish this I added up the scores on the </w:t>
+      </w:r>
+      <w:proofErr w:type="spellStart"/>
+      <w:r>
+        <w:rPr>
+          <w:rFonts w:ascii="Segoe UI" w:eastAsia="Times New Roman" w:hAnsi="Segoe UI" w:cs="Segoe UI"/>
+          <w:color w:val="333333"/>
+          <w:sz w:val="24"/>
+          <w:szCs w:val="24"/>
+        </w:rPr>
+        <w:t>Likert</w:t>
+      </w:r>
+      <w:proofErr w:type="spellEnd"/>
+      <w:r>
+        <w:rPr>
+          <w:rFonts w:ascii="Segoe UI" w:eastAsia="Times New Roman" w:hAnsi="Segoe UI" w:cs="Segoe UI"/>
+          <w:color w:val="333333"/>
+          <w:sz w:val="24"/>
+          <w:szCs w:val="24"/>
+        </w:rPr>
+        <w:t xml:space="preserve"> scale and divided </w:t>
       </w:r>
       <w:r>
         <w:rPr>
@@ -6706,14 +7483,25 @@
         </w:rPr>
         <w:t xml:space="preserve">, I ran the </w:t>
       </w:r>
-      <w:r>
-        <w:rPr>
-          <w:rFonts w:ascii="Segoe UI" w:eastAsia="Times New Roman" w:hAnsi="Segoe UI" w:cs="Segoe UI"/>
-          <w:color w:val="333333"/>
-          <w:sz w:val="24"/>
-          <w:szCs w:val="24"/>
-        </w:rPr>
-        <w:t>dating_attributes_vs_time_describe()</w:t>
+      <w:proofErr w:type="spellStart"/>
+      <w:r>
+        <w:rPr>
+          <w:rFonts w:ascii="Segoe UI" w:eastAsia="Times New Roman" w:hAnsi="Segoe UI" w:cs="Segoe UI"/>
+          <w:color w:val="333333"/>
+          <w:sz w:val="24"/>
+          <w:szCs w:val="24"/>
+        </w:rPr>
+        <w:t>dating_attributes_vs_time_describe</w:t>
+      </w:r>
+      <w:proofErr w:type="spellEnd"/>
+      <w:r>
+        <w:rPr>
+          <w:rFonts w:ascii="Segoe UI" w:eastAsia="Times New Roman" w:hAnsi="Segoe UI" w:cs="Segoe UI"/>
+          <w:color w:val="333333"/>
+          <w:sz w:val="24"/>
+          <w:szCs w:val="24"/>
+        </w:rPr>
+        <w:t>()</w:t>
       </w:r>
       <w:r>
         <w:rPr>
@@ -6740,7 +7528,27 @@
           <w:sz w:val="24"/>
           <w:szCs w:val="24"/>
         </w:rPr>
-        <w:t xml:space="preserve"> defined in the features_creator file</w:t>
+        <w:t xml:space="preserve"> defined in the </w:t>
+      </w:r>
+      <w:proofErr w:type="spellStart"/>
+      <w:r>
+        <w:rPr>
+          <w:rFonts w:ascii="Segoe UI" w:eastAsia="Times New Roman" w:hAnsi="Segoe UI" w:cs="Segoe UI"/>
+          <w:color w:val="333333"/>
+          <w:sz w:val="24"/>
+          <w:szCs w:val="24"/>
+        </w:rPr>
+        <w:t>features_creator</w:t>
+      </w:r>
+      <w:proofErr w:type="spellEnd"/>
+      <w:r>
+        <w:rPr>
+          <w:rFonts w:ascii="Segoe UI" w:eastAsia="Times New Roman" w:hAnsi="Segoe UI" w:cs="Segoe UI"/>
+          <w:color w:val="333333"/>
+          <w:sz w:val="24"/>
+          <w:szCs w:val="24"/>
+        </w:rPr>
+        <w:t xml:space="preserve"> file</w:t>
       </w:r>
       <w:r>
         <w:rPr>
@@ -6776,16 +7584,54 @@
           <w:sz w:val="24"/>
           <w:szCs w:val="24"/>
         </w:rPr>
-        <w:t xml:space="preserve"> in a DataFrame and gender as input and displays </w:t>
-      </w:r>
-      <w:r>
-        <w:rPr>
-          <w:rFonts w:ascii="Segoe UI" w:eastAsia="Times New Roman" w:hAnsi="Segoe UI" w:cs="Segoe UI"/>
-          <w:color w:val="333333"/>
-          <w:sz w:val="24"/>
-          <w:szCs w:val="24"/>
-        </w:rPr>
-        <w:t>such as the min, max, mean, STD</w:t>
+        <w:t xml:space="preserve"> in a </w:t>
+      </w:r>
+      <w:proofErr w:type="spellStart"/>
+      <w:r>
+        <w:rPr>
+          <w:rFonts w:ascii="Segoe UI" w:eastAsia="Times New Roman" w:hAnsi="Segoe UI" w:cs="Segoe UI"/>
+          <w:color w:val="333333"/>
+          <w:sz w:val="24"/>
+          <w:szCs w:val="24"/>
+        </w:rPr>
+        <w:t>DataFrame</w:t>
+      </w:r>
+      <w:proofErr w:type="spellEnd"/>
+      <w:r>
+        <w:rPr>
+          <w:rFonts w:ascii="Segoe UI" w:eastAsia="Times New Roman" w:hAnsi="Segoe UI" w:cs="Segoe UI"/>
+          <w:color w:val="333333"/>
+          <w:sz w:val="24"/>
+          <w:szCs w:val="24"/>
+        </w:rPr>
+        <w:t xml:space="preserve"> and gender as input and displays </w:t>
+      </w:r>
+      <w:r>
+        <w:rPr>
+          <w:rFonts w:ascii="Segoe UI" w:eastAsia="Times New Roman" w:hAnsi="Segoe UI" w:cs="Segoe UI"/>
+          <w:color w:val="333333"/>
+          <w:sz w:val="24"/>
+          <w:szCs w:val="24"/>
+        </w:rPr>
+        <w:t xml:space="preserve">the min, max, mean, </w:t>
+      </w:r>
+      <w:r>
+        <w:rPr>
+          <w:rFonts w:ascii="Segoe UI" w:eastAsia="Times New Roman" w:hAnsi="Segoe UI" w:cs="Segoe UI"/>
+          <w:color w:val="333333"/>
+          <w:sz w:val="24"/>
+          <w:szCs w:val="24"/>
+        </w:rPr>
+        <w:t xml:space="preserve">and </w:t>
+      </w:r>
+      <w:r>
+        <w:rPr>
+          <w:rFonts w:ascii="Segoe UI" w:eastAsia="Times New Roman" w:hAnsi="Segoe UI" w:cs="Segoe UI"/>
+          <w:color w:val="333333"/>
+          <w:sz w:val="24"/>
+          <w:szCs w:val="24"/>
+        </w:rPr>
+        <w:t>STD</w:t>
       </w:r>
       <w:r>
         <w:rPr>
@@ -6805,6 +7651,7 @@
         </w:rPr>
         <w:t xml:space="preserve"> </w:t>
       </w:r>
+      <w:proofErr w:type="spellStart"/>
       <w:r>
         <w:rPr>
           <w:rFonts w:ascii="Segoe UI" w:eastAsia="Times New Roman" w:hAnsi="Segoe UI" w:cs="Segoe UI"/>
@@ -6814,14 +7661,35 @@
         </w:rPr>
         <w:t>dating_attributes_vs_time_hist</w:t>
       </w:r>
-      <w:r>
-        <w:rPr>
-          <w:rFonts w:ascii="Segoe UI" w:eastAsia="Times New Roman" w:hAnsi="Segoe UI" w:cs="Segoe UI"/>
-          <w:color w:val="333333"/>
-          <w:sz w:val="24"/>
-          <w:szCs w:val="24"/>
-        </w:rPr>
-        <w:t>() defined in the features_creator file. This method utilized the</w:t>
+      <w:proofErr w:type="spellEnd"/>
+      <w:r>
+        <w:rPr>
+          <w:rFonts w:ascii="Segoe UI" w:eastAsia="Times New Roman" w:hAnsi="Segoe UI" w:cs="Segoe UI"/>
+          <w:color w:val="333333"/>
+          <w:sz w:val="24"/>
+          <w:szCs w:val="24"/>
+        </w:rPr>
+        <w:t xml:space="preserve">() defined in the </w:t>
+      </w:r>
+      <w:proofErr w:type="spellStart"/>
+      <w:r>
+        <w:rPr>
+          <w:rFonts w:ascii="Segoe UI" w:eastAsia="Times New Roman" w:hAnsi="Segoe UI" w:cs="Segoe UI"/>
+          <w:color w:val="333333"/>
+          <w:sz w:val="24"/>
+          <w:szCs w:val="24"/>
+        </w:rPr>
+        <w:t>features_creator</w:t>
+      </w:r>
+      <w:proofErr w:type="spellEnd"/>
+      <w:r>
+        <w:rPr>
+          <w:rFonts w:ascii="Segoe UI" w:eastAsia="Times New Roman" w:hAnsi="Segoe UI" w:cs="Segoe UI"/>
+          <w:color w:val="333333"/>
+          <w:sz w:val="24"/>
+          <w:szCs w:val="24"/>
+        </w:rPr>
+        <w:t xml:space="preserve"> file. This method utilized the</w:t>
       </w:r>
       <w:r>
         <w:rPr>
@@ -6866,7 +7734,27 @@
           <w:sz w:val="24"/>
           <w:szCs w:val="24"/>
         </w:rPr>
-        <w:t>kind = 'hist', stacked = True, bins = 10</w:t>
+        <w:t>kind = '</w:t>
+      </w:r>
+      <w:proofErr w:type="spellStart"/>
+      <w:r>
+        <w:rPr>
+          <w:rFonts w:ascii="Segoe UI" w:eastAsia="Times New Roman" w:hAnsi="Segoe UI" w:cs="Segoe UI"/>
+          <w:color w:val="333333"/>
+          <w:sz w:val="24"/>
+          <w:szCs w:val="24"/>
+        </w:rPr>
+        <w:t>hist</w:t>
+      </w:r>
+      <w:proofErr w:type="spellEnd"/>
+      <w:r>
+        <w:rPr>
+          <w:rFonts w:ascii="Segoe UI" w:eastAsia="Times New Roman" w:hAnsi="Segoe UI" w:cs="Segoe UI"/>
+          <w:color w:val="333333"/>
+          <w:sz w:val="24"/>
+          <w:szCs w:val="24"/>
+        </w:rPr>
+        <w:t>', stacked = True, bins = 10</w:t>
       </w:r>
       <w:r>
         <w:rPr>
@@ -6884,7 +7772,27 @@
           <w:sz w:val="24"/>
           <w:szCs w:val="24"/>
         </w:rPr>
-        <w:t xml:space="preserve">'hist' tells plot() to generate a histogram with the setting 'stacked' set to True. 'stacked' places the bars in a histogram on top of other bars that fall in each respective bin. A bin is </w:t>
+        <w:t>'</w:t>
+      </w:r>
+      <w:proofErr w:type="spellStart"/>
+      <w:r>
+        <w:rPr>
+          <w:rFonts w:ascii="Segoe UI" w:eastAsia="Times New Roman" w:hAnsi="Segoe UI" w:cs="Segoe UI"/>
+          <w:color w:val="333333"/>
+          <w:sz w:val="24"/>
+          <w:szCs w:val="24"/>
+        </w:rPr>
+        <w:t>hist</w:t>
+      </w:r>
+      <w:proofErr w:type="spellEnd"/>
+      <w:r>
+        <w:rPr>
+          <w:rFonts w:ascii="Segoe UI" w:eastAsia="Times New Roman" w:hAnsi="Segoe UI" w:cs="Segoe UI"/>
+          <w:color w:val="333333"/>
+          <w:sz w:val="24"/>
+          <w:szCs w:val="24"/>
+        </w:rPr>
+        <w:t xml:space="preserve">' tells plot() to generate a histogram with the setting 'stacked' set to True. 'stacked' places the bars in a histogram on top of other bars that fall in each respective bin. A bin is </w:t>
       </w:r>
       <w:r>
         <w:rPr>
@@ -6976,7 +7884,27 @@
           <w:sz w:val="24"/>
           <w:szCs w:val="24"/>
         </w:rPr>
-        <w:t xml:space="preserve">Points of contention included categorical labels that needed to be changed to numerical values. Examples are SAT scores, zipcode, and tuition. </w:t>
+        <w:t xml:space="preserve">Points of contention included categorical labels that needed to be changed to numerical values. Examples are SAT scores, </w:t>
+      </w:r>
+      <w:proofErr w:type="spellStart"/>
+      <w:r>
+        <w:rPr>
+          <w:rFonts w:ascii="Segoe UI" w:eastAsia="Times New Roman" w:hAnsi="Segoe UI" w:cs="Segoe UI"/>
+          <w:color w:val="333333"/>
+          <w:sz w:val="24"/>
+          <w:szCs w:val="24"/>
+        </w:rPr>
+        <w:t>zipcode</w:t>
+      </w:r>
+      <w:proofErr w:type="spellEnd"/>
+      <w:r>
+        <w:rPr>
+          <w:rFonts w:ascii="Segoe UI" w:eastAsia="Times New Roman" w:hAnsi="Segoe UI" w:cs="Segoe UI"/>
+          <w:color w:val="333333"/>
+          <w:sz w:val="24"/>
+          <w:szCs w:val="24"/>
+        </w:rPr>
+        <w:t xml:space="preserve">, and tuition. </w:t>
       </w:r>
       <w:r>
         <w:rPr>
@@ -6995,6 +7923,15 @@
           <w:szCs w:val="24"/>
         </w:rPr>
         <w:t xml:space="preserve"> </w:t>
+      </w:r>
+      <w:r>
+        <w:rPr>
+          <w:rFonts w:ascii="Segoe UI" w:eastAsia="Times New Roman" w:hAnsi="Segoe UI" w:cs="Segoe UI"/>
+          <w:color w:val="333333"/>
+          <w:sz w:val="24"/>
+          <w:szCs w:val="24"/>
+        </w:rPr>
+        <w:t>Moreover, for PCA I needed to scale the range of the features being used to positive numbers between 0 and 1.</w:t>
       </w:r>
     </w:p>
     <w:p>
@@ -7039,7 +7976,27 @@
           <w:sz w:val="24"/>
           <w:szCs w:val="24"/>
         </w:rPr>
-        <w:t>To verify that men value physical attraction, I will be taking a subset of the original dataset. The subset in mind identifies each person uniquely by 'iid'. Based off this subset, my approach will be to make two more subsets: one for males and another for females. At this point, data will need to cleaned in the sense that missing data points will need to be filled, dropped, or corrected if not within the Data Key file's allowed range for each feature. Once cleaning is done, I will normalize the features of attraction being investigated. The features of attraction will be divided into four categories:</w:t>
+        <w:t>To verify that men value physical attraction, I will be taking a subset of the original dataset. The subset in mind identifies each person uniquely by '</w:t>
+      </w:r>
+      <w:proofErr w:type="spellStart"/>
+      <w:r>
+        <w:rPr>
+          <w:rFonts w:ascii="Segoe UI" w:eastAsia="Times New Roman" w:hAnsi="Segoe UI" w:cs="Segoe UI"/>
+          <w:color w:val="333333"/>
+          <w:sz w:val="24"/>
+          <w:szCs w:val="24"/>
+        </w:rPr>
+        <w:t>iid</w:t>
+      </w:r>
+      <w:proofErr w:type="spellEnd"/>
+      <w:r>
+        <w:rPr>
+          <w:rFonts w:ascii="Segoe UI" w:eastAsia="Times New Roman" w:hAnsi="Segoe UI" w:cs="Segoe UI"/>
+          <w:color w:val="333333"/>
+          <w:sz w:val="24"/>
+          <w:szCs w:val="24"/>
+        </w:rPr>
+        <w:t>'. Based off this subset, my approach will be to make two more subsets: one for males and another for females. At this point, data will need to cleaned in the sense that missing data points will need to be filled, dropped, or corrected if not within the Data Key file's allowed range for each feature. Once cleaning is done, I will normalize the features of attraction being investigated. The features of attraction will be divided into four categories:</w:t>
       </w:r>
     </w:p>
     <w:p>
@@ -7174,7 +8131,6 @@
           <w:sz w:val="24"/>
           <w:szCs w:val="24"/>
         </w:rPr>
-        <w:lastRenderedPageBreak/>
         <w:t>The best visualization that shows relationships between some of the features is the correlation scatter matrix shown below (zoom in to see).</w:t>
       </w:r>
     </w:p>
@@ -7271,17 +8227,28 @@
           <w:sz w:val="24"/>
           <w:szCs w:val="24"/>
         </w:rPr>
-        <w:t xml:space="preserve">There is some insightful information looking at the graph above. Caveat: the graph produced above is for both genders. The reader is invited to consult the ipynb file that </w:t>
-      </w:r>
-      <w:r>
-        <w:rPr>
-          <w:rFonts w:ascii="Segoe UI" w:eastAsia="Times New Roman" w:hAnsi="Segoe UI" w:cs="Segoe UI"/>
-          <w:color w:val="333333"/>
-          <w:sz w:val="24"/>
-          <w:szCs w:val="24"/>
-        </w:rPr>
         <w:lastRenderedPageBreak/>
-        <w:t xml:space="preserve">accompanies this report and consult the correlation matrices for males and females respectively. </w:t>
+        <w:t xml:space="preserve">There is some insightful information looking at the graph above. Caveat: the graph produced above is for both genders. The reader is invited to consult the </w:t>
+      </w:r>
+      <w:proofErr w:type="spellStart"/>
+      <w:r>
+        <w:rPr>
+          <w:rFonts w:ascii="Segoe UI" w:eastAsia="Times New Roman" w:hAnsi="Segoe UI" w:cs="Segoe UI"/>
+          <w:color w:val="333333"/>
+          <w:sz w:val="24"/>
+          <w:szCs w:val="24"/>
+        </w:rPr>
+        <w:t>ipynb</w:t>
+      </w:r>
+      <w:proofErr w:type="spellEnd"/>
+      <w:r>
+        <w:rPr>
+          <w:rFonts w:ascii="Segoe UI" w:eastAsia="Times New Roman" w:hAnsi="Segoe UI" w:cs="Segoe UI"/>
+          <w:color w:val="333333"/>
+          <w:sz w:val="24"/>
+          <w:szCs w:val="24"/>
+        </w:rPr>
+        <w:t xml:space="preserve"> file that accompanies this report and consult the correlation matrices for males and females respectively. </w:t>
       </w:r>
     </w:p>
     <w:p>
@@ -7321,7 +8288,27 @@
           <w:sz w:val="24"/>
           <w:szCs w:val="24"/>
         </w:rPr>
-        <w:t xml:space="preserve">That said, one feature that caught my eye was that shar2_1 is correlated with shar1_1. This result is amusing because 'shar2_2' pertains to the question of what a dater believes the person of the opposite sex is looking for in regards to shared interests. 'shar1_1' pertains to what the mentioned person is looking for in shared values. One interpretation is that a person can change the weight for what is sought based off what is believed to in demand. Another way to read things is that when dating, you are 'vibing' off each other, gauging the situation, and seeing what the odds of a second date are. </w:t>
+        <w:t>That said, one feature that caught my eye was that shar2_1 is correlated with shar1_1. This result is amusing because 'shar2_2' pertains to the question of what a dater believes the person of the opposite sex is looking for in regards to shared interests. 'shar1_1' pertains to what the mentioned person is looking for in shared values. One interpretation is that a person can change the weight for what is sought based off what is believed to in demand. Another way to read things is that when dating, you are '</w:t>
+      </w:r>
+      <w:proofErr w:type="spellStart"/>
+      <w:r>
+        <w:rPr>
+          <w:rFonts w:ascii="Segoe UI" w:eastAsia="Times New Roman" w:hAnsi="Segoe UI" w:cs="Segoe UI"/>
+          <w:color w:val="333333"/>
+          <w:sz w:val="24"/>
+          <w:szCs w:val="24"/>
+        </w:rPr>
+        <w:t>vibing</w:t>
+      </w:r>
+      <w:proofErr w:type="spellEnd"/>
+      <w:r>
+        <w:rPr>
+          <w:rFonts w:ascii="Segoe UI" w:eastAsia="Times New Roman" w:hAnsi="Segoe UI" w:cs="Segoe UI"/>
+          <w:color w:val="333333"/>
+          <w:sz w:val="24"/>
+          <w:szCs w:val="24"/>
+        </w:rPr>
+        <w:t xml:space="preserve">' off each other, gauging the situation, and seeing what the odds of a second date are. </w:t>
       </w:r>
     </w:p>
     <w:p>
@@ -7361,7 +8348,27 @@
           <w:sz w:val="24"/>
           <w:szCs w:val="24"/>
         </w:rPr>
-        <w:t xml:space="preserve">What stands out the most is 'attr2_1' effect on 'attr1_1' and vice-versa. This correlation implies that a person's belief on what people look for in terms of attraction affects what he, or she, wants in the opposite sex. The OkCupid blog had an interesting article on the matter. The article highlights that people lie about themselves online. Moreover, males tend to pursue the unachievable, and females tend to drop their standard when immersing in online dating [3]. In fact, another work also holds that females tend to be more attractive on average than males [4]. Dating Literature helps guide that the project is heading in the right direction. </w:t>
+        <w:t xml:space="preserve">What stands out the most is 'attr2_1' effect on 'attr1_1' and vice-versa. This correlation implies that a person's belief on what people look for in terms of attraction affects what he, or she, wants in the opposite sex. The </w:t>
+      </w:r>
+      <w:proofErr w:type="spellStart"/>
+      <w:r>
+        <w:rPr>
+          <w:rFonts w:ascii="Segoe UI" w:eastAsia="Times New Roman" w:hAnsi="Segoe UI" w:cs="Segoe UI"/>
+          <w:color w:val="333333"/>
+          <w:sz w:val="24"/>
+          <w:szCs w:val="24"/>
+        </w:rPr>
+        <w:t>OkCupid</w:t>
+      </w:r>
+      <w:proofErr w:type="spellEnd"/>
+      <w:r>
+        <w:rPr>
+          <w:rFonts w:ascii="Segoe UI" w:eastAsia="Times New Roman" w:hAnsi="Segoe UI" w:cs="Segoe UI"/>
+          <w:color w:val="333333"/>
+          <w:sz w:val="24"/>
+          <w:szCs w:val="24"/>
+        </w:rPr>
+        <w:t xml:space="preserve"> blog had an interesting article on the matter. The article highlights that people lie about themselves online. Moreover, males tend to pursue the unachievable, and females tend to drop their standard when immersing in online dating [3]. In fact, another work also holds that females tend to be more attractive on average than males [4]. Dating Literature helps guide that the project is heading in the right direction. </w:t>
       </w:r>
     </w:p>
     <w:p>
@@ -7401,6 +8408,7 @@
           <w:sz w:val="24"/>
           <w:szCs w:val="24"/>
         </w:rPr>
+        <w:lastRenderedPageBreak/>
         <w:t>Questions to ask yourself when writing this section:</w:t>
       </w:r>
     </w:p>
@@ -7427,7 +8435,6 @@
           <w:sz w:val="24"/>
           <w:szCs w:val="24"/>
         </w:rPr>
-        <w:lastRenderedPageBreak/>
         <w:t>Is it made clear how the algorithms and techniques were implemented with the given datasets or input data?</w:t>
       </w:r>
     </w:p>
@@ -7750,6 +8757,7 @@
           <w:sz w:val="24"/>
           <w:szCs w:val="24"/>
         </w:rPr>
+        <w:lastRenderedPageBreak/>
         <w:t>Has the final model been tested with various inputs to evaluate whether the model generalizes well to unseen data?</w:t>
       </w:r>
     </w:p>
@@ -7776,7 +8784,6 @@
           <w:sz w:val="24"/>
           <w:szCs w:val="24"/>
         </w:rPr>
-        <w:lastRenderedPageBreak/>
         <w:t>Is the model robust enough for the problem? Do small perturbations (changes) in training data or the input space greatly affect the results?</w:t>
       </w:r>
     </w:p>
@@ -7848,7 +8855,27 @@
           <w:sz w:val="24"/>
           <w:szCs w:val="24"/>
         </w:rPr>
-        <w:t xml:space="preserve">A benchmark for my PCA chosen features with Nearest Neighboors Classifier </w:t>
+        <w:t xml:space="preserve">A benchmark for my PCA chosen features with Nearest </w:t>
+      </w:r>
+      <w:proofErr w:type="spellStart"/>
+      <w:r>
+        <w:rPr>
+          <w:rFonts w:ascii="Segoe UI" w:eastAsia="Times New Roman" w:hAnsi="Segoe UI" w:cs="Segoe UI"/>
+          <w:color w:val="333333"/>
+          <w:sz w:val="24"/>
+          <w:szCs w:val="24"/>
+        </w:rPr>
+        <w:t>Neighboors</w:t>
+      </w:r>
+      <w:proofErr w:type="spellEnd"/>
+      <w:r>
+        <w:rPr>
+          <w:rFonts w:ascii="Segoe UI" w:eastAsia="Times New Roman" w:hAnsi="Segoe UI" w:cs="Segoe UI"/>
+          <w:color w:val="333333"/>
+          <w:sz w:val="24"/>
+          <w:szCs w:val="24"/>
+        </w:rPr>
+        <w:t xml:space="preserve"> Classifier </w:t>
       </w:r>
       <w:r>
         <w:rPr>
@@ -7866,16 +8893,176 @@
           <w:sz w:val="24"/>
           <w:szCs w:val="24"/>
         </w:rPr>
-        <w:t>, but the visualization produced by projecting the most common features produced by ExtraDecisionTrees, RandomForestTrees, and the f-classifier offers an interesting narrative.</w:t>
-      </w:r>
-      <w:r>
-        <w:rPr>
-          <w:rFonts w:ascii="Segoe UI" w:eastAsia="Times New Roman" w:hAnsi="Segoe UI" w:cs="Segoe UI"/>
-          <w:color w:val="333333"/>
-          <w:sz w:val="24"/>
-          <w:szCs w:val="24"/>
-        </w:rPr>
-        <w:t xml:space="preserve"> Each of these features selection algorithms returned the same top 8 features respectively. These features are 'like', 'attr', 'intel', 'sinc', 'fund', 'amb', 'shar', and 'prob'.</w:t>
+        <w:t xml:space="preserve">, but the visualization produced by projecting the most common features produced by </w:t>
+      </w:r>
+      <w:proofErr w:type="spellStart"/>
+      <w:r>
+        <w:rPr>
+          <w:rFonts w:ascii="Segoe UI" w:eastAsia="Times New Roman" w:hAnsi="Segoe UI" w:cs="Segoe UI"/>
+          <w:color w:val="333333"/>
+          <w:sz w:val="24"/>
+          <w:szCs w:val="24"/>
+        </w:rPr>
+        <w:t>ExtraDecisionTrees</w:t>
+      </w:r>
+      <w:proofErr w:type="spellEnd"/>
+      <w:r>
+        <w:rPr>
+          <w:rFonts w:ascii="Segoe UI" w:eastAsia="Times New Roman" w:hAnsi="Segoe UI" w:cs="Segoe UI"/>
+          <w:color w:val="333333"/>
+          <w:sz w:val="24"/>
+          <w:szCs w:val="24"/>
+        </w:rPr>
+        <w:t xml:space="preserve">, </w:t>
+      </w:r>
+      <w:proofErr w:type="spellStart"/>
+      <w:r>
+        <w:rPr>
+          <w:rFonts w:ascii="Segoe UI" w:eastAsia="Times New Roman" w:hAnsi="Segoe UI" w:cs="Segoe UI"/>
+          <w:color w:val="333333"/>
+          <w:sz w:val="24"/>
+          <w:szCs w:val="24"/>
+        </w:rPr>
+        <w:t>RandomForestTrees</w:t>
+      </w:r>
+      <w:proofErr w:type="spellEnd"/>
+      <w:r>
+        <w:rPr>
+          <w:rFonts w:ascii="Segoe UI" w:eastAsia="Times New Roman" w:hAnsi="Segoe UI" w:cs="Segoe UI"/>
+          <w:color w:val="333333"/>
+          <w:sz w:val="24"/>
+          <w:szCs w:val="24"/>
+        </w:rPr>
+        <w:t>, and the f-classifier offers an interesting narrative.</w:t>
+      </w:r>
+      <w:r>
+        <w:rPr>
+          <w:rFonts w:ascii="Segoe UI" w:eastAsia="Times New Roman" w:hAnsi="Segoe UI" w:cs="Segoe UI"/>
+          <w:color w:val="333333"/>
+          <w:sz w:val="24"/>
+          <w:szCs w:val="24"/>
+        </w:rPr>
+        <w:t xml:space="preserve"> Each of these features selection algorithms returned the same top 8 features respectively. These features are 'like', '</w:t>
+      </w:r>
+      <w:proofErr w:type="spellStart"/>
+      <w:r>
+        <w:rPr>
+          <w:rFonts w:ascii="Segoe UI" w:eastAsia="Times New Roman" w:hAnsi="Segoe UI" w:cs="Segoe UI"/>
+          <w:color w:val="333333"/>
+          <w:sz w:val="24"/>
+          <w:szCs w:val="24"/>
+        </w:rPr>
+        <w:t>attr</w:t>
+      </w:r>
+      <w:proofErr w:type="spellEnd"/>
+      <w:r>
+        <w:rPr>
+          <w:rFonts w:ascii="Segoe UI" w:eastAsia="Times New Roman" w:hAnsi="Segoe UI" w:cs="Segoe UI"/>
+          <w:color w:val="333333"/>
+          <w:sz w:val="24"/>
+          <w:szCs w:val="24"/>
+        </w:rPr>
+        <w:t>', '</w:t>
+      </w:r>
+      <w:proofErr w:type="spellStart"/>
+      <w:r>
+        <w:rPr>
+          <w:rFonts w:ascii="Segoe UI" w:eastAsia="Times New Roman" w:hAnsi="Segoe UI" w:cs="Segoe UI"/>
+          <w:color w:val="333333"/>
+          <w:sz w:val="24"/>
+          <w:szCs w:val="24"/>
+        </w:rPr>
+        <w:t>intel</w:t>
+      </w:r>
+      <w:proofErr w:type="spellEnd"/>
+      <w:r>
+        <w:rPr>
+          <w:rFonts w:ascii="Segoe UI" w:eastAsia="Times New Roman" w:hAnsi="Segoe UI" w:cs="Segoe UI"/>
+          <w:color w:val="333333"/>
+          <w:sz w:val="24"/>
+          <w:szCs w:val="24"/>
+        </w:rPr>
+        <w:t>', '</w:t>
+      </w:r>
+      <w:proofErr w:type="spellStart"/>
+      <w:r>
+        <w:rPr>
+          <w:rFonts w:ascii="Segoe UI" w:eastAsia="Times New Roman" w:hAnsi="Segoe UI" w:cs="Segoe UI"/>
+          <w:color w:val="333333"/>
+          <w:sz w:val="24"/>
+          <w:szCs w:val="24"/>
+        </w:rPr>
+        <w:t>sinc</w:t>
+      </w:r>
+      <w:proofErr w:type="spellEnd"/>
+      <w:r>
+        <w:rPr>
+          <w:rFonts w:ascii="Segoe UI" w:eastAsia="Times New Roman" w:hAnsi="Segoe UI" w:cs="Segoe UI"/>
+          <w:color w:val="333333"/>
+          <w:sz w:val="24"/>
+          <w:szCs w:val="24"/>
+        </w:rPr>
+        <w:t>', 'fund', '</w:t>
+      </w:r>
+      <w:proofErr w:type="spellStart"/>
+      <w:r>
+        <w:rPr>
+          <w:rFonts w:ascii="Segoe UI" w:eastAsia="Times New Roman" w:hAnsi="Segoe UI" w:cs="Segoe UI"/>
+          <w:color w:val="333333"/>
+          <w:sz w:val="24"/>
+          <w:szCs w:val="24"/>
+        </w:rPr>
+        <w:t>amb</w:t>
+      </w:r>
+      <w:proofErr w:type="spellEnd"/>
+      <w:r>
+        <w:rPr>
+          <w:rFonts w:ascii="Segoe UI" w:eastAsia="Times New Roman" w:hAnsi="Segoe UI" w:cs="Segoe UI"/>
+          <w:color w:val="333333"/>
+          <w:sz w:val="24"/>
+          <w:szCs w:val="24"/>
+        </w:rPr>
+        <w:t>', '</w:t>
+      </w:r>
+      <w:proofErr w:type="spellStart"/>
+      <w:r>
+        <w:rPr>
+          <w:rFonts w:ascii="Segoe UI" w:eastAsia="Times New Roman" w:hAnsi="Segoe UI" w:cs="Segoe UI"/>
+          <w:color w:val="333333"/>
+          <w:sz w:val="24"/>
+          <w:szCs w:val="24"/>
+        </w:rPr>
+        <w:t>shar</w:t>
+      </w:r>
+      <w:proofErr w:type="spellEnd"/>
+      <w:r>
+        <w:rPr>
+          <w:rFonts w:ascii="Segoe UI" w:eastAsia="Times New Roman" w:hAnsi="Segoe UI" w:cs="Segoe UI"/>
+          <w:color w:val="333333"/>
+          <w:sz w:val="24"/>
+          <w:szCs w:val="24"/>
+        </w:rPr>
+        <w:t>', and '</w:t>
+      </w:r>
+      <w:proofErr w:type="spellStart"/>
+      <w:r>
+        <w:rPr>
+          <w:rFonts w:ascii="Segoe UI" w:eastAsia="Times New Roman" w:hAnsi="Segoe UI" w:cs="Segoe UI"/>
+          <w:color w:val="333333"/>
+          <w:sz w:val="24"/>
+          <w:szCs w:val="24"/>
+        </w:rPr>
+        <w:t>prob</w:t>
+      </w:r>
+      <w:proofErr w:type="spellEnd"/>
+      <w:r>
+        <w:rPr>
+          <w:rFonts w:ascii="Segoe UI" w:eastAsia="Times New Roman" w:hAnsi="Segoe UI" w:cs="Segoe UI"/>
+          <w:color w:val="333333"/>
+          <w:sz w:val="24"/>
+          <w:szCs w:val="24"/>
+        </w:rPr>
+        <w:t>'.</w:t>
       </w:r>
     </w:p>
     <w:p>
@@ -8070,6 +9257,7 @@
           <w:sz w:val="24"/>
           <w:szCs w:val="24"/>
         </w:rPr>
+        <w:lastRenderedPageBreak/>
         <w:drawing>
           <wp:inline distT="0" distB="0" distL="0" distR="0">
             <wp:extent cx="2514600" cy="1678340"/>
@@ -8168,7 +9356,6 @@
           <w:sz w:val="24"/>
           <w:szCs w:val="24"/>
         </w:rPr>
-        <w:lastRenderedPageBreak/>
         <w:t>In this section, you will need to provide some form of visualization that emphasizes an important quality about the project. It is much more free-form, but should reasonably support a significant result or characteristic about the problem that you want to discuss. Questions to ask yourself when writing this section:</w:t>
       </w:r>
     </w:p>
@@ -8441,7 +9628,17 @@
           <w:sz w:val="24"/>
           <w:szCs w:val="24"/>
         </w:rPr>
-        <w:t>In this section, you will need to provide discussion as to how one aspect of the implementation you designed could be improved. As an example, consider ways your implementation can be made more general, and what would need to be modified. You do not need to make this improvement, but the potential solutions resulting from these changes are considered and compared/contrasted to your current solution. Questions to ask yourself when writing this section:</w:t>
+        <w:t xml:space="preserve">In this section, you will need to provide discussion as to how one aspect of the implementation you designed could be improved. As an example, consider ways your implementation can be made more general, and what would need to be modified. You do not need to make this improvement, but the potential solutions resulting from these </w:t>
+      </w:r>
+      <w:r>
+        <w:rPr>
+          <w:rFonts w:ascii="Segoe UI" w:eastAsia="Times New Roman" w:hAnsi="Segoe UI" w:cs="Segoe UI"/>
+          <w:color w:val="333333"/>
+          <w:sz w:val="24"/>
+          <w:szCs w:val="24"/>
+        </w:rPr>
+        <w:lastRenderedPageBreak/>
+        <w:t>changes are considered and compared/contrasted to your current solution. Questions to ask yourself when writing this section:</w:t>
       </w:r>
     </w:p>
     <w:p>
@@ -8537,7 +9734,6 @@
           <w:sz w:val="28"/>
           <w:szCs w:val="28"/>
         </w:rPr>
-        <w:lastRenderedPageBreak/>
         <w:br w:type="page"/>
       </w:r>
     </w:p>
@@ -8580,7 +9776,47 @@
           <w:sz w:val="24"/>
           <w:szCs w:val="24"/>
         </w:rPr>
-        <w:t xml:space="preserve">[1] Fisman, Ray. Iyengar, Sheena. "Gender Differences in Mate Selection: Evidence from a Speed Dating Experiment." </w:t>
+        <w:t xml:space="preserve">[1] </w:t>
+      </w:r>
+      <w:proofErr w:type="spellStart"/>
+      <w:r>
+        <w:rPr>
+          <w:rFonts w:ascii="Segoe UI" w:eastAsia="Times New Roman" w:hAnsi="Segoe UI" w:cs="Segoe UI"/>
+          <w:color w:val="333333"/>
+          <w:sz w:val="24"/>
+          <w:szCs w:val="24"/>
+        </w:rPr>
+        <w:t>Fisman</w:t>
+      </w:r>
+      <w:proofErr w:type="spellEnd"/>
+      <w:r>
+        <w:rPr>
+          <w:rFonts w:ascii="Segoe UI" w:eastAsia="Times New Roman" w:hAnsi="Segoe UI" w:cs="Segoe UI"/>
+          <w:color w:val="333333"/>
+          <w:sz w:val="24"/>
+          <w:szCs w:val="24"/>
+        </w:rPr>
+        <w:t xml:space="preserve">, Ray. </w:t>
+      </w:r>
+      <w:proofErr w:type="spellStart"/>
+      <w:r>
+        <w:rPr>
+          <w:rFonts w:ascii="Segoe UI" w:eastAsia="Times New Roman" w:hAnsi="Segoe UI" w:cs="Segoe UI"/>
+          <w:color w:val="333333"/>
+          <w:sz w:val="24"/>
+          <w:szCs w:val="24"/>
+        </w:rPr>
+        <w:t>Iyengar</w:t>
+      </w:r>
+      <w:proofErr w:type="spellEnd"/>
+      <w:r>
+        <w:rPr>
+          <w:rFonts w:ascii="Segoe UI" w:eastAsia="Times New Roman" w:hAnsi="Segoe UI" w:cs="Segoe UI"/>
+          <w:color w:val="333333"/>
+          <w:sz w:val="24"/>
+          <w:szCs w:val="24"/>
+        </w:rPr>
+        <w:t xml:space="preserve">, Sheena. "Gender Differences in Mate Selection: Evidence from a Speed Dating Experiment." </w:t>
       </w:r>
     </w:p>
     <w:p>
@@ -8654,13 +9890,23 @@
         </w:rPr>
         <w:t xml:space="preserve">[3]"Your Looks and your Inbox". </w:t>
       </w:r>
+      <w:proofErr w:type="spellStart"/>
       <w:r>
         <w:rPr>
           <w:rFonts w:ascii="Segoe UI" w:hAnsi="Segoe UI" w:cs="Segoe UI"/>
           <w:sz w:val="24"/>
           <w:szCs w:val="24"/>
         </w:rPr>
-        <w:t xml:space="preserve">OkCupid Blog. </w:t>
+        <w:t>OkCupid</w:t>
+      </w:r>
+      <w:proofErr w:type="spellEnd"/>
+      <w:r>
+        <w:rPr>
+          <w:rFonts w:ascii="Segoe UI" w:hAnsi="Segoe UI" w:cs="Segoe UI"/>
+          <w:sz w:val="24"/>
+          <w:szCs w:val="24"/>
+        </w:rPr>
+        <w:t xml:space="preserve"> Blog. </w:t>
       </w:r>
       <w:r>
         <w:rPr>
@@ -8688,7 +9934,25 @@
           <w:sz w:val="24"/>
           <w:szCs w:val="24"/>
         </w:rPr>
-        <w:t>[4] "Why Beatiful People Have More Daughters: From Dating, Shopping, and Praying to Going to War and Becoming a Millionaire." Miller, Alan S. Kanazawa, Satoshi.</w:t>
+        <w:t xml:space="preserve">[4] "Why </w:t>
+      </w:r>
+      <w:proofErr w:type="spellStart"/>
+      <w:r>
+        <w:rPr>
+          <w:rFonts w:ascii="Segoe UI" w:hAnsi="Segoe UI" w:cs="Segoe UI"/>
+          <w:sz w:val="24"/>
+          <w:szCs w:val="24"/>
+        </w:rPr>
+        <w:t>Beatiful</w:t>
+      </w:r>
+      <w:proofErr w:type="spellEnd"/>
+      <w:r>
+        <w:rPr>
+          <w:rFonts w:ascii="Segoe UI" w:hAnsi="Segoe UI" w:cs="Segoe UI"/>
+          <w:sz w:val="24"/>
+          <w:szCs w:val="24"/>
+        </w:rPr>
+        <w:t xml:space="preserve"> People Have More Daughters: From Dating, Shopping, and Praying to Going to War and Becoming a Millionaire." Miller, Alan S. Kanazawa, Satoshi.</w:t>
       </w:r>
     </w:p>
     <w:p>
@@ -8716,7 +9980,25 @@
           <w:sz w:val="24"/>
           <w:szCs w:val="24"/>
         </w:rPr>
-        <w:t>How a Math Genius Hacked OkCupid to Find True Love</w:t>
+        <w:t xml:space="preserve">How a Math Genius Hacked </w:t>
+      </w:r>
+      <w:proofErr w:type="spellStart"/>
+      <w:r>
+        <w:rPr>
+          <w:rFonts w:ascii="Segoe UI" w:hAnsi="Segoe UI" w:cs="Segoe UI"/>
+          <w:sz w:val="24"/>
+          <w:szCs w:val="24"/>
+        </w:rPr>
+        <w:t>OkCupid</w:t>
+      </w:r>
+      <w:proofErr w:type="spellEnd"/>
+      <w:r>
+        <w:rPr>
+          <w:rFonts w:ascii="Segoe UI" w:hAnsi="Segoe UI" w:cs="Segoe UI"/>
+          <w:sz w:val="24"/>
+          <w:szCs w:val="24"/>
+        </w:rPr>
+        <w:t xml:space="preserve"> to Find True Love</w:t>
       </w:r>
       <w:r>
         <w:rPr>
@@ -12340,7 +13622,7 @@
 </file>
 
 <file path=customXml/itemProps1.xml><?xml version="1.0" encoding="utf-8"?>
-<ds:datastoreItem xmlns:ds="http://schemas.openxmlformats.org/officeDocument/2006/customXml" ds:itemID="{408EFF52-DED9-40A5-A746-3B4B652CE1EA}">
+<ds:datastoreItem xmlns:ds="http://schemas.openxmlformats.org/officeDocument/2006/customXml" ds:itemID="{4EBE95F0-2490-4307-9E11-E36EAC3BB542}">
   <ds:schemaRefs>
     <ds:schemaRef ds:uri="http://schemas.openxmlformats.org/officeDocument/2006/bibliography"/>
   </ds:schemaRefs>

</xml_diff>

<commit_message>
feat: added more documentation to report and features_creator.py
</commit_message>
<xml_diff>
--- a/Udacity_Project_5_Capstone/Capstone_Speed_Dating_Dataset.docx
+++ b/Udacity_Project_5_Capstone/Capstone_Speed_Dating_Dataset.docx
@@ -1462,16 +1462,16 @@
           <w:sz w:val="24"/>
           <w:szCs w:val="24"/>
         </w:rPr>
-        <w:t>T</w:t>
-      </w:r>
-      <w:r>
-        <w:rPr>
-          <w:rFonts w:ascii="Segoe UI" w:eastAsia="Times New Roman" w:hAnsi="Segoe UI" w:cs="Segoe UI"/>
-          <w:color w:val="333333"/>
-          <w:sz w:val="24"/>
-          <w:szCs w:val="24"/>
-        </w:rPr>
-        <w:t xml:space="preserve">rue </w:t>
+        <w:t>correct</w:t>
+      </w:r>
+      <w:r>
+        <w:rPr>
+          <w:rFonts w:ascii="Segoe UI" w:eastAsia="Times New Roman" w:hAnsi="Segoe UI" w:cs="Segoe UI"/>
+          <w:color w:val="333333"/>
+          <w:sz w:val="24"/>
+          <w:szCs w:val="24"/>
+        </w:rPr>
+        <w:t xml:space="preserve"> </w:t>
       </w:r>
       <w:r>
         <w:rPr>
@@ -1498,16 +1498,7 @@
           <w:sz w:val="24"/>
           <w:szCs w:val="24"/>
         </w:rPr>
-        <w:t>F</w:t>
-      </w:r>
-      <w:r>
-        <w:rPr>
-          <w:rFonts w:ascii="Segoe UI" w:eastAsia="Times New Roman" w:hAnsi="Segoe UI" w:cs="Segoe UI"/>
-          <w:color w:val="333333"/>
-          <w:sz w:val="24"/>
-          <w:szCs w:val="24"/>
-        </w:rPr>
-        <w:t xml:space="preserve">alse </w:t>
+        <w:t xml:space="preserve">incorrect </w:t>
       </w:r>
       <w:r>
         <w:rPr>
@@ -1588,15 +1579,6 @@
           <w:sz w:val="24"/>
           <w:szCs w:val="24"/>
         </w:rPr>
-        <w:t xml:space="preserve">True </w:t>
-      </w:r>
-      <w:r>
-        <w:rPr>
-          <w:rFonts w:ascii="Segoe UI" w:eastAsia="Times New Roman" w:hAnsi="Segoe UI" w:cs="Segoe UI"/>
-          <w:color w:val="333333"/>
-          <w:sz w:val="24"/>
-          <w:szCs w:val="24"/>
-        </w:rPr>
         <w:t>'yes'</w:t>
       </w:r>
       <w:r>
@@ -1615,16 +1597,16 @@
           <w:sz w:val="24"/>
           <w:szCs w:val="24"/>
         </w:rPr>
-        <w:t>the sum of correct True 'yes'</w:t>
-      </w:r>
-      <w:r>
-        <w:rPr>
-          <w:rFonts w:ascii="Segoe UI" w:eastAsia="Times New Roman" w:hAnsi="Segoe UI" w:cs="Segoe UI"/>
-          <w:color w:val="333333"/>
-          <w:sz w:val="24"/>
-          <w:szCs w:val="24"/>
-        </w:rPr>
-        <w:t xml:space="preserve"> and correct False 'no'</w:t>
+        <w:t>the sum of correct 'yes'</w:t>
+      </w:r>
+      <w:r>
+        <w:rPr>
+          <w:rFonts w:ascii="Segoe UI" w:eastAsia="Times New Roman" w:hAnsi="Segoe UI" w:cs="Segoe UI"/>
+          <w:color w:val="333333"/>
+          <w:sz w:val="24"/>
+          <w:szCs w:val="24"/>
+        </w:rPr>
+        <w:t xml:space="preserve"> and correct 'no'</w:t>
       </w:r>
       <w:r>
         <w:rPr>
@@ -1696,7 +1678,16 @@
           <w:sz w:val="24"/>
           <w:szCs w:val="24"/>
         </w:rPr>
-        <w:t>positive 'yes' responses produced by the learning model.</w:t>
+        <w:t>correct</w:t>
+      </w:r>
+      <w:r>
+        <w:rPr>
+          <w:rFonts w:ascii="Segoe UI" w:eastAsia="Times New Roman" w:hAnsi="Segoe UI" w:cs="Segoe UI"/>
+          <w:color w:val="333333"/>
+          <w:sz w:val="24"/>
+          <w:szCs w:val="24"/>
+        </w:rPr>
+        <w:t xml:space="preserve"> 'yes' responses produced by the learning model.</w:t>
       </w:r>
     </w:p>
     <w:p>
@@ -1718,6 +1709,16 @@
           <w:sz w:val="24"/>
           <w:szCs w:val="24"/>
         </w:rPr>
+        <w:t xml:space="preserve">Note: </w:t>
+      </w:r>
+      <w:r>
+        <w:rPr>
+          <w:rFonts w:ascii="Segoe UI" w:eastAsia="Times New Roman" w:hAnsi="Segoe UI" w:cs="Segoe UI"/>
+          <w:iCs/>
+          <w:color w:val="333333"/>
+          <w:sz w:val="24"/>
+          <w:szCs w:val="24"/>
+        </w:rPr>
         <w:t xml:space="preserve">At first, my </w:t>
       </w:r>
       <w:r>
@@ -1868,7 +1869,7 @@
           <w:sz w:val="24"/>
           <w:szCs w:val="24"/>
         </w:rPr>
-        <w:t xml:space="preserve">I have no way to compare the weights for </w:t>
+        <w:t xml:space="preserve">I have no way to compare the weights </w:t>
       </w:r>
       <w:r>
         <w:rPr>
@@ -1878,7 +1879,7 @@
           <w:sz w:val="24"/>
           <w:szCs w:val="24"/>
         </w:rPr>
-        <w:t xml:space="preserve">a hypothetical linear classification </w:t>
+        <w:t>a</w:t>
       </w:r>
       <w:r>
         <w:rPr>
@@ -1888,6 +1889,26 @@
           <w:sz w:val="24"/>
           <w:szCs w:val="24"/>
         </w:rPr>
+        <w:t xml:space="preserve">gainst a </w:t>
+      </w:r>
+      <w:r>
+        <w:rPr>
+          <w:rFonts w:ascii="Segoe UI" w:eastAsia="Times New Roman" w:hAnsi="Segoe UI" w:cs="Segoe UI"/>
+          <w:iCs/>
+          <w:color w:val="333333"/>
+          <w:sz w:val="24"/>
+          <w:szCs w:val="24"/>
+        </w:rPr>
+        <w:t xml:space="preserve">linear classification </w:t>
+      </w:r>
+      <w:r>
+        <w:rPr>
+          <w:rFonts w:ascii="Segoe UI" w:eastAsia="Times New Roman" w:hAnsi="Segoe UI" w:cs="Segoe UI"/>
+          <w:iCs/>
+          <w:color w:val="333333"/>
+          <w:sz w:val="24"/>
+          <w:szCs w:val="24"/>
+        </w:rPr>
         <w:t xml:space="preserve">model. </w:t>
       </w:r>
       <w:r>
@@ -1938,7 +1959,27 @@
           <w:sz w:val="24"/>
           <w:szCs w:val="24"/>
         </w:rPr>
-        <w:t>did publish basic statistics</w:t>
+        <w:t xml:space="preserve">did publish </w:t>
+      </w:r>
+      <w:r>
+        <w:rPr>
+          <w:rFonts w:ascii="Segoe UI" w:eastAsia="Times New Roman" w:hAnsi="Segoe UI" w:cs="Segoe UI"/>
+          <w:iCs/>
+          <w:color w:val="333333"/>
+          <w:sz w:val="24"/>
+          <w:szCs w:val="24"/>
+        </w:rPr>
+        <w:t xml:space="preserve">R2 and </w:t>
+      </w:r>
+      <w:r>
+        <w:rPr>
+          <w:rFonts w:ascii="Segoe UI" w:eastAsia="Times New Roman" w:hAnsi="Segoe UI" w:cs="Segoe UI"/>
+          <w:iCs/>
+          <w:color w:val="333333"/>
+          <w:sz w:val="24"/>
+          <w:szCs w:val="24"/>
+        </w:rPr>
+        <w:t>basic statistics</w:t>
       </w:r>
       <w:r>
         <w:rPr>
@@ -4110,7 +4151,25 @@
           <w:sz w:val="24"/>
           <w:szCs w:val="24"/>
         </w:rPr>
-        <w:t xml:space="preserve">For example, the blue bar for 'attr1_1' for males peaks at 20 with a frequency of 125 respondents. Likewise, the green bar for the same plot has about 100 respondents and peaks at 20. Finally, the red bar in this plot also has its peak at 20 with about 50 respondents. </w:t>
+        <w:t>For example, the blue bar for 'attr1_1' for males peaks</w:t>
+      </w:r>
+      <w:r>
+        <w:rPr>
+          <w:rFonts w:ascii="Segoe UI" w:eastAsia="Times New Roman" w:hAnsi="Segoe UI" w:cs="Segoe UI"/>
+          <w:color w:val="333333"/>
+          <w:sz w:val="24"/>
+          <w:szCs w:val="24"/>
+        </w:rPr>
+        <w:t>, on the horizontal axis,</w:t>
+      </w:r>
+      <w:r>
+        <w:rPr>
+          <w:rFonts w:ascii="Segoe UI" w:eastAsia="Times New Roman" w:hAnsi="Segoe UI" w:cs="Segoe UI"/>
+          <w:color w:val="333333"/>
+          <w:sz w:val="24"/>
+          <w:szCs w:val="24"/>
+        </w:rPr>
+        <w:t xml:space="preserve"> at 20 with a frequency of 125 respondents. Likewise, the green bar for the same plot has about 100 respondents and peaks at 20. Finally, the red bar in this plot also has its peak at 20 with about 50 respondents. </w:t>
       </w:r>
       <w:r>
         <w:rPr>
@@ -4565,25 +4624,52 @@
           <w:sz w:val="24"/>
           <w:szCs w:val="24"/>
         </w:rPr>
-        <w:t xml:space="preserve">on categorical data </w:t>
-      </w:r>
-      <w:r>
-        <w:rPr>
-          <w:rFonts w:ascii="Segoe UI" w:eastAsia="Times New Roman" w:hAnsi="Segoe UI" w:cs="Segoe UI"/>
-          <w:color w:val="333333"/>
-          <w:sz w:val="24"/>
-          <w:szCs w:val="24"/>
-        </w:rPr>
-        <w:t xml:space="preserve">to figure out </w:t>
-      </w:r>
-      <w:r>
-        <w:rPr>
-          <w:rFonts w:ascii="Segoe UI" w:eastAsia="Times New Roman" w:hAnsi="Segoe UI" w:cs="Segoe UI"/>
-          <w:color w:val="333333"/>
-          <w:sz w:val="24"/>
-          <w:szCs w:val="24"/>
-        </w:rPr>
-        <w:t xml:space="preserve">how to </w:t>
+        <w:t xml:space="preserve">on </w:t>
+      </w:r>
+      <w:r>
+        <w:rPr>
+          <w:rFonts w:ascii="Segoe UI" w:eastAsia="Times New Roman" w:hAnsi="Segoe UI" w:cs="Segoe UI"/>
+          <w:color w:val="333333"/>
+          <w:sz w:val="24"/>
+          <w:szCs w:val="24"/>
+        </w:rPr>
+        <w:t xml:space="preserve">that </w:t>
+      </w:r>
+      <w:r>
+        <w:rPr>
+          <w:rFonts w:ascii="Segoe UI" w:eastAsia="Times New Roman" w:hAnsi="Segoe UI" w:cs="Segoe UI"/>
+          <w:color w:val="333333"/>
+          <w:sz w:val="24"/>
+          <w:szCs w:val="24"/>
+        </w:rPr>
+        <w:t>categorical data</w:t>
+      </w:r>
+      <w:r>
+        <w:rPr>
+          <w:rFonts w:ascii="Segoe UI" w:eastAsia="Times New Roman" w:hAnsi="Segoe UI" w:cs="Segoe UI"/>
+          <w:color w:val="333333"/>
+          <w:sz w:val="24"/>
+          <w:szCs w:val="24"/>
+        </w:rPr>
+        <w:t>set</w:t>
+      </w:r>
+      <w:r>
+        <w:rPr>
+          <w:rFonts w:ascii="Segoe UI" w:eastAsia="Times New Roman" w:hAnsi="Segoe UI" w:cs="Segoe UI"/>
+          <w:color w:val="333333"/>
+          <w:sz w:val="24"/>
+          <w:szCs w:val="24"/>
+        </w:rPr>
+        <w:t xml:space="preserve"> </w:t>
+      </w:r>
+      <w:r>
+        <w:rPr>
+          <w:rFonts w:ascii="Segoe UI" w:eastAsia="Times New Roman" w:hAnsi="Segoe UI" w:cs="Segoe UI"/>
+          <w:color w:val="333333"/>
+          <w:sz w:val="24"/>
+          <w:szCs w:val="24"/>
+        </w:rPr>
+        <w:t xml:space="preserve">and </w:t>
       </w:r>
       <w:r>
         <w:rPr>
@@ -4593,6 +4679,15 @@
           <w:szCs w:val="24"/>
         </w:rPr>
         <w:t>weigh</w:t>
+      </w:r>
+      <w:r>
+        <w:rPr>
+          <w:rFonts w:ascii="Segoe UI" w:eastAsia="Times New Roman" w:hAnsi="Segoe UI" w:cs="Segoe UI"/>
+          <w:color w:val="333333"/>
+          <w:sz w:val="24"/>
+          <w:szCs w:val="24"/>
+        </w:rPr>
+        <w:t>ed</w:t>
       </w:r>
       <w:r>
         <w:rPr>
@@ -6211,6 +6306,62 @@
           <w:szCs w:val="24"/>
         </w:rPr>
         <w:lastRenderedPageBreak/>
+        <w:t xml:space="preserve">Note: 'C' in the equation </w:t>
+      </w:r>
+      <w:r>
+        <w:rPr>
+          <w:rFonts w:ascii="Segoe UI" w:eastAsia="Times New Roman" w:hAnsi="Segoe UI" w:cs="Segoe UI"/>
+          <w:color w:val="333333"/>
+          <w:sz w:val="24"/>
+          <w:szCs w:val="24"/>
+        </w:rPr>
+        <w:t>above s</w:t>
+      </w:r>
+      <w:r>
+        <w:rPr>
+          <w:rFonts w:ascii="Segoe UI" w:eastAsia="Times New Roman" w:hAnsi="Segoe UI" w:cs="Segoe UI"/>
+          <w:color w:val="333333"/>
+          <w:sz w:val="24"/>
+          <w:szCs w:val="24"/>
+        </w:rPr>
+        <w:t xml:space="preserve">hould not be confused for </w:t>
+      </w:r>
+      <w:r>
+        <w:rPr>
+          <w:rFonts w:ascii="Segoe UI" w:eastAsia="Times New Roman" w:hAnsi="Segoe UI" w:cs="Segoe UI"/>
+          <w:color w:val="333333"/>
+          <w:sz w:val="24"/>
+          <w:szCs w:val="24"/>
+        </w:rPr>
+        <w:t xml:space="preserve">'C' in </w:t>
+      </w:r>
+      <w:r>
+        <w:rPr>
+          <w:rFonts w:ascii="Segoe UI" w:eastAsia="Times New Roman" w:hAnsi="Segoe UI" w:cs="Segoe UI"/>
+          <w:color w:val="333333"/>
+          <w:sz w:val="24"/>
+          <w:szCs w:val="24"/>
+        </w:rPr>
+        <w:t>classifier.</w:t>
+      </w:r>
+    </w:p>
+    <w:p>
+      <w:pPr>
+        <w:spacing w:after="240" w:line="240" w:lineRule="auto"/>
+        <w:rPr>
+          <w:rFonts w:ascii="Segoe UI" w:eastAsia="Times New Roman" w:hAnsi="Segoe UI" w:cs="Segoe UI"/>
+          <w:color w:val="333333"/>
+          <w:sz w:val="24"/>
+          <w:szCs w:val="24"/>
+        </w:rPr>
+      </w:pPr>
+      <w:r>
+        <w:rPr>
+          <w:rFonts w:ascii="Segoe UI" w:eastAsia="Times New Roman" w:hAnsi="Segoe UI" w:cs="Segoe UI"/>
+          <w:color w:val="333333"/>
+          <w:sz w:val="24"/>
+          <w:szCs w:val="24"/>
+        </w:rPr>
         <w:t xml:space="preserve">The row with attractiveness gives the coefficient for females to be 0.119 and for males 0.140. Males put a greater weight on </w:t>
       </w:r>
       <w:r>
@@ -6589,25 +6740,43 @@
           <w:sz w:val="24"/>
           <w:szCs w:val="24"/>
         </w:rPr>
-        <w:t>As mentioned in the solution secti</w:t>
-      </w:r>
-      <w:r>
-        <w:rPr>
-          <w:rFonts w:ascii="Segoe UI" w:eastAsia="Times New Roman" w:hAnsi="Segoe UI" w:cs="Segoe UI"/>
-          <w:color w:val="333333"/>
-          <w:sz w:val="24"/>
-          <w:szCs w:val="24"/>
-        </w:rPr>
-        <w:t xml:space="preserve">on, this project will start </w:t>
-      </w:r>
-      <w:r>
-        <w:rPr>
-          <w:rFonts w:ascii="Segoe UI" w:eastAsia="Times New Roman" w:hAnsi="Segoe UI" w:cs="Segoe UI"/>
-          <w:color w:val="333333"/>
-          <w:sz w:val="24"/>
-          <w:szCs w:val="24"/>
-        </w:rPr>
-        <w:t xml:space="preserve">by taking subsets of the dataset and perform data clean up. A quick look at the data set reveals that some of the </w:t>
+        <w:t xml:space="preserve">As mentioned </w:t>
+      </w:r>
+      <w:r>
+        <w:rPr>
+          <w:rFonts w:ascii="Segoe UI" w:eastAsia="Times New Roman" w:hAnsi="Segoe UI" w:cs="Segoe UI"/>
+          <w:color w:val="333333"/>
+          <w:sz w:val="24"/>
+          <w:szCs w:val="24"/>
+        </w:rPr>
+        <w:t>before</w:t>
+      </w:r>
+      <w:r>
+        <w:rPr>
+          <w:rFonts w:ascii="Segoe UI" w:eastAsia="Times New Roman" w:hAnsi="Segoe UI" w:cs="Segoe UI"/>
+          <w:color w:val="333333"/>
+          <w:sz w:val="24"/>
+          <w:szCs w:val="24"/>
+        </w:rPr>
+        <w:t xml:space="preserve">, this project </w:t>
+      </w:r>
+      <w:r>
+        <w:rPr>
+          <w:rFonts w:ascii="Segoe UI" w:eastAsia="Times New Roman" w:hAnsi="Segoe UI" w:cs="Segoe UI"/>
+          <w:color w:val="333333"/>
+          <w:sz w:val="24"/>
+          <w:szCs w:val="24"/>
+        </w:rPr>
+        <w:t>needs data clean up</w:t>
+      </w:r>
+      <w:r>
+        <w:rPr>
+          <w:rFonts w:ascii="Segoe UI" w:eastAsia="Times New Roman" w:hAnsi="Segoe UI" w:cs="Segoe UI"/>
+          <w:color w:val="333333"/>
+          <w:sz w:val="24"/>
+          <w:szCs w:val="24"/>
+        </w:rPr>
+        <w:t xml:space="preserve">. A quick look at the data set reveals that some of the </w:t>
       </w:r>
       <w:r>
         <w:rPr>
@@ -6626,6 +6795,24 @@
           <w:szCs w:val="24"/>
         </w:rPr>
         <w:t xml:space="preserve"> not fall within the specified ranges laid out in the Key file. An example includes entry fields based on the Likert scale from 1 to 10. Some fields have violated these ranges and need to be fixed to conform to the range. Numbers below 1 will be raised to 1; number greater than 10 will be lowered to 10. </w:t>
+      </w:r>
+      <w:r>
+        <w:rPr>
+          <w:rFonts w:ascii="Segoe UI" w:eastAsia="Times New Roman" w:hAnsi="Segoe UI" w:cs="Segoe UI"/>
+          <w:color w:val="333333"/>
+          <w:sz w:val="24"/>
+          <w:szCs w:val="24"/>
+        </w:rPr>
+        <w:t>Scale methods defined in features_creator.py file</w:t>
+      </w:r>
+      <w:r>
+        <w:rPr>
+          <w:rFonts w:ascii="Segoe UI" w:eastAsia="Times New Roman" w:hAnsi="Segoe UI" w:cs="Segoe UI"/>
+          <w:color w:val="333333"/>
+          <w:sz w:val="24"/>
+          <w:szCs w:val="24"/>
+        </w:rPr>
+        <w:t>. These methods are used in ipynb file.</w:t>
       </w:r>
     </w:p>
     <w:p>
@@ -12397,7 +12584,7 @@
 </file>
 
 <file path=customXml/itemProps1.xml><?xml version="1.0" encoding="utf-8"?>
-<ds:datastoreItem xmlns:ds="http://schemas.openxmlformats.org/officeDocument/2006/customXml" ds:itemID="{AD755CBC-7FAA-46DA-A046-5F9B9483109F}">
+<ds:datastoreItem xmlns:ds="http://schemas.openxmlformats.org/officeDocument/2006/customXml" ds:itemID="{FB96244D-64CA-4D30-ABFB-549E5A7EDC6C}">
   <ds:schemaRefs>
     <ds:schemaRef ds:uri="http://schemas.openxmlformats.org/officeDocument/2006/bibliography"/>
   </ds:schemaRefs>

</xml_diff>

<commit_message>
feat: moved images around in report
</commit_message>
<xml_diff>
--- a/Udacity_Project_5_Capstone/Capstone_Speed_Dating_Dataset.docx
+++ b/Udacity_Project_5_Capstone/Capstone_Speed_Dating_Dataset.docx
@@ -136,6 +136,7 @@
         <w:t xml:space="preserve">This project investigates a Speed Dating dataset from </w:t>
       </w:r>
       <w:hyperlink r:id="rId6" w:history="1">
+        <w:proofErr w:type="spellStart"/>
         <w:r>
           <w:rPr>
             <w:rStyle w:val="Hyperlink"/>
@@ -145,6 +146,7 @@
           </w:rPr>
           <w:t>Kaggle</w:t>
         </w:r>
+        <w:proofErr w:type="spellEnd"/>
       </w:hyperlink>
       <w:r>
         <w:rPr>
@@ -637,8 +639,39 @@
           <w:sz w:val="24"/>
           <w:szCs w:val="24"/>
         </w:rPr>
-        <w:t>Ray Fisman and Sheena Iyengar</w:t>
-      </w:r>
+        <w:t xml:space="preserve">Ray </w:t>
+      </w:r>
+      <w:proofErr w:type="spellStart"/>
+      <w:r>
+        <w:rPr>
+          <w:rFonts w:ascii="Segoe UI" w:eastAsia="Times New Roman" w:hAnsi="Segoe UI" w:cs="Segoe UI"/>
+          <w:color w:val="333333"/>
+          <w:sz w:val="24"/>
+          <w:szCs w:val="24"/>
+        </w:rPr>
+        <w:t>Fisman</w:t>
+      </w:r>
+      <w:proofErr w:type="spellEnd"/>
+      <w:r>
+        <w:rPr>
+          <w:rFonts w:ascii="Segoe UI" w:eastAsia="Times New Roman" w:hAnsi="Segoe UI" w:cs="Segoe UI"/>
+          <w:color w:val="333333"/>
+          <w:sz w:val="24"/>
+          <w:szCs w:val="24"/>
+        </w:rPr>
+        <w:t xml:space="preserve"> and Sheena </w:t>
+      </w:r>
+      <w:proofErr w:type="spellStart"/>
+      <w:r>
+        <w:rPr>
+          <w:rFonts w:ascii="Segoe UI" w:eastAsia="Times New Roman" w:hAnsi="Segoe UI" w:cs="Segoe UI"/>
+          <w:color w:val="333333"/>
+          <w:sz w:val="24"/>
+          <w:szCs w:val="24"/>
+        </w:rPr>
+        <w:t>Iyengar</w:t>
+      </w:r>
+      <w:proofErr w:type="spellEnd"/>
       <w:r>
         <w:rPr>
           <w:rFonts w:ascii="Segoe UI" w:eastAsia="Times New Roman" w:hAnsi="Segoe UI" w:cs="Segoe UI"/>
@@ -976,14 +1009,25 @@
         </w:rPr>
         <w:t xml:space="preserve">amount of </w:t>
       </w:r>
-      <w:r>
-        <w:rPr>
-          <w:rFonts w:ascii="Segoe UI" w:eastAsia="Times New Roman" w:hAnsi="Segoe UI" w:cs="Segoe UI"/>
-          <w:color w:val="333333"/>
-          <w:sz w:val="24"/>
-          <w:szCs w:val="24"/>
-        </w:rPr>
-        <w:t>NaN values</w:t>
+      <w:proofErr w:type="spellStart"/>
+      <w:r>
+        <w:rPr>
+          <w:rFonts w:ascii="Segoe UI" w:eastAsia="Times New Roman" w:hAnsi="Segoe UI" w:cs="Segoe UI"/>
+          <w:color w:val="333333"/>
+          <w:sz w:val="24"/>
+          <w:szCs w:val="24"/>
+        </w:rPr>
+        <w:t>NaN</w:t>
+      </w:r>
+      <w:proofErr w:type="spellEnd"/>
+      <w:r>
+        <w:rPr>
+          <w:rFonts w:ascii="Segoe UI" w:eastAsia="Times New Roman" w:hAnsi="Segoe UI" w:cs="Segoe UI"/>
+          <w:color w:val="333333"/>
+          <w:sz w:val="24"/>
+          <w:szCs w:val="24"/>
+        </w:rPr>
+        <w:t xml:space="preserve"> values</w:t>
       </w:r>
       <w:r>
         <w:rPr>
@@ -1789,8 +1833,42 @@
           <w:sz w:val="24"/>
           <w:szCs w:val="24"/>
         </w:rPr>
-        <w:t>published by Fisman and Iyengar</w:t>
-      </w:r>
+        <w:t xml:space="preserve">published by </w:t>
+      </w:r>
+      <w:proofErr w:type="spellStart"/>
+      <w:r>
+        <w:rPr>
+          <w:rFonts w:ascii="Segoe UI" w:eastAsia="Times New Roman" w:hAnsi="Segoe UI" w:cs="Segoe UI"/>
+          <w:iCs/>
+          <w:color w:val="333333"/>
+          <w:sz w:val="24"/>
+          <w:szCs w:val="24"/>
+        </w:rPr>
+        <w:t>Fisman</w:t>
+      </w:r>
+      <w:proofErr w:type="spellEnd"/>
+      <w:r>
+        <w:rPr>
+          <w:rFonts w:ascii="Segoe UI" w:eastAsia="Times New Roman" w:hAnsi="Segoe UI" w:cs="Segoe UI"/>
+          <w:iCs/>
+          <w:color w:val="333333"/>
+          <w:sz w:val="24"/>
+          <w:szCs w:val="24"/>
+        </w:rPr>
+        <w:t xml:space="preserve"> and </w:t>
+      </w:r>
+      <w:proofErr w:type="spellStart"/>
+      <w:r>
+        <w:rPr>
+          <w:rFonts w:ascii="Segoe UI" w:eastAsia="Times New Roman" w:hAnsi="Segoe UI" w:cs="Segoe UI"/>
+          <w:iCs/>
+          <w:color w:val="333333"/>
+          <w:sz w:val="24"/>
+          <w:szCs w:val="24"/>
+        </w:rPr>
+        <w:t>Iyengar</w:t>
+      </w:r>
+      <w:proofErr w:type="spellEnd"/>
       <w:r>
         <w:rPr>
           <w:rFonts w:ascii="Segoe UI" w:eastAsia="Times New Roman" w:hAnsi="Segoe UI" w:cs="Segoe UI"/>
@@ -2113,25 +2191,165 @@
           <w:sz w:val="24"/>
           <w:szCs w:val="24"/>
         </w:rPr>
-        <w:t xml:space="preserve">The first attributes that will be explored at the start of the project include 'iid', 'gender', 'wave', 'attr', 'intel', </w:t>
-      </w:r>
-      <w:r>
-        <w:rPr>
-          <w:rFonts w:ascii="Segoe UI" w:eastAsia="Times New Roman" w:hAnsi="Segoe UI" w:cs="Segoe UI"/>
-          <w:color w:val="333333"/>
-          <w:sz w:val="24"/>
-          <w:szCs w:val="24"/>
-        </w:rPr>
-        <w:t xml:space="preserve">'sinc', </w:t>
-      </w:r>
-      <w:r>
-        <w:rPr>
-          <w:rFonts w:ascii="Segoe UI" w:eastAsia="Times New Roman" w:hAnsi="Segoe UI" w:cs="Segoe UI"/>
-          <w:color w:val="333333"/>
-          <w:sz w:val="24"/>
-          <w:szCs w:val="24"/>
-        </w:rPr>
-        <w:t>'fun', 'amb', and 'shar'. 'iid' uniquely identifies each participant in the event and is useful for querying unique members. 'gender' helps to que</w:t>
+        <w:t>The first attributes that will be explored at the start of the project include '</w:t>
+      </w:r>
+      <w:proofErr w:type="spellStart"/>
+      <w:r>
+        <w:rPr>
+          <w:rFonts w:ascii="Segoe UI" w:eastAsia="Times New Roman" w:hAnsi="Segoe UI" w:cs="Segoe UI"/>
+          <w:color w:val="333333"/>
+          <w:sz w:val="24"/>
+          <w:szCs w:val="24"/>
+        </w:rPr>
+        <w:t>iid</w:t>
+      </w:r>
+      <w:proofErr w:type="spellEnd"/>
+      <w:r>
+        <w:rPr>
+          <w:rFonts w:ascii="Segoe UI" w:eastAsia="Times New Roman" w:hAnsi="Segoe UI" w:cs="Segoe UI"/>
+          <w:color w:val="333333"/>
+          <w:sz w:val="24"/>
+          <w:szCs w:val="24"/>
+        </w:rPr>
+        <w:t>', 'gender', 'wave', '</w:t>
+      </w:r>
+      <w:proofErr w:type="spellStart"/>
+      <w:r>
+        <w:rPr>
+          <w:rFonts w:ascii="Segoe UI" w:eastAsia="Times New Roman" w:hAnsi="Segoe UI" w:cs="Segoe UI"/>
+          <w:color w:val="333333"/>
+          <w:sz w:val="24"/>
+          <w:szCs w:val="24"/>
+        </w:rPr>
+        <w:t>attr</w:t>
+      </w:r>
+      <w:proofErr w:type="spellEnd"/>
+      <w:r>
+        <w:rPr>
+          <w:rFonts w:ascii="Segoe UI" w:eastAsia="Times New Roman" w:hAnsi="Segoe UI" w:cs="Segoe UI"/>
+          <w:color w:val="333333"/>
+          <w:sz w:val="24"/>
+          <w:szCs w:val="24"/>
+        </w:rPr>
+        <w:t>', '</w:t>
+      </w:r>
+      <w:proofErr w:type="spellStart"/>
+      <w:r>
+        <w:rPr>
+          <w:rFonts w:ascii="Segoe UI" w:eastAsia="Times New Roman" w:hAnsi="Segoe UI" w:cs="Segoe UI"/>
+          <w:color w:val="333333"/>
+          <w:sz w:val="24"/>
+          <w:szCs w:val="24"/>
+        </w:rPr>
+        <w:t>intel</w:t>
+      </w:r>
+      <w:proofErr w:type="spellEnd"/>
+      <w:r>
+        <w:rPr>
+          <w:rFonts w:ascii="Segoe UI" w:eastAsia="Times New Roman" w:hAnsi="Segoe UI" w:cs="Segoe UI"/>
+          <w:color w:val="333333"/>
+          <w:sz w:val="24"/>
+          <w:szCs w:val="24"/>
+        </w:rPr>
+        <w:t xml:space="preserve">', </w:t>
+      </w:r>
+      <w:r>
+        <w:rPr>
+          <w:rFonts w:ascii="Segoe UI" w:eastAsia="Times New Roman" w:hAnsi="Segoe UI" w:cs="Segoe UI"/>
+          <w:color w:val="333333"/>
+          <w:sz w:val="24"/>
+          <w:szCs w:val="24"/>
+        </w:rPr>
+        <w:t>'</w:t>
+      </w:r>
+      <w:proofErr w:type="spellStart"/>
+      <w:r>
+        <w:rPr>
+          <w:rFonts w:ascii="Segoe UI" w:eastAsia="Times New Roman" w:hAnsi="Segoe UI" w:cs="Segoe UI"/>
+          <w:color w:val="333333"/>
+          <w:sz w:val="24"/>
+          <w:szCs w:val="24"/>
+        </w:rPr>
+        <w:t>sinc</w:t>
+      </w:r>
+      <w:proofErr w:type="spellEnd"/>
+      <w:r>
+        <w:rPr>
+          <w:rFonts w:ascii="Segoe UI" w:eastAsia="Times New Roman" w:hAnsi="Segoe UI" w:cs="Segoe UI"/>
+          <w:color w:val="333333"/>
+          <w:sz w:val="24"/>
+          <w:szCs w:val="24"/>
+        </w:rPr>
+        <w:t xml:space="preserve">', </w:t>
+      </w:r>
+      <w:r>
+        <w:rPr>
+          <w:rFonts w:ascii="Segoe UI" w:eastAsia="Times New Roman" w:hAnsi="Segoe UI" w:cs="Segoe UI"/>
+          <w:color w:val="333333"/>
+          <w:sz w:val="24"/>
+          <w:szCs w:val="24"/>
+        </w:rPr>
+        <w:t>'fun', '</w:t>
+      </w:r>
+      <w:proofErr w:type="spellStart"/>
+      <w:r>
+        <w:rPr>
+          <w:rFonts w:ascii="Segoe UI" w:eastAsia="Times New Roman" w:hAnsi="Segoe UI" w:cs="Segoe UI"/>
+          <w:color w:val="333333"/>
+          <w:sz w:val="24"/>
+          <w:szCs w:val="24"/>
+        </w:rPr>
+        <w:t>amb</w:t>
+      </w:r>
+      <w:proofErr w:type="spellEnd"/>
+      <w:r>
+        <w:rPr>
+          <w:rFonts w:ascii="Segoe UI" w:eastAsia="Times New Roman" w:hAnsi="Segoe UI" w:cs="Segoe UI"/>
+          <w:color w:val="333333"/>
+          <w:sz w:val="24"/>
+          <w:szCs w:val="24"/>
+        </w:rPr>
+        <w:t>', and '</w:t>
+      </w:r>
+      <w:proofErr w:type="spellStart"/>
+      <w:r>
+        <w:rPr>
+          <w:rFonts w:ascii="Segoe UI" w:eastAsia="Times New Roman" w:hAnsi="Segoe UI" w:cs="Segoe UI"/>
+          <w:color w:val="333333"/>
+          <w:sz w:val="24"/>
+          <w:szCs w:val="24"/>
+        </w:rPr>
+        <w:t>shar</w:t>
+      </w:r>
+      <w:proofErr w:type="spellEnd"/>
+      <w:r>
+        <w:rPr>
+          <w:rFonts w:ascii="Segoe UI" w:eastAsia="Times New Roman" w:hAnsi="Segoe UI" w:cs="Segoe UI"/>
+          <w:color w:val="333333"/>
+          <w:sz w:val="24"/>
+          <w:szCs w:val="24"/>
+        </w:rPr>
+        <w:t>'. '</w:t>
+      </w:r>
+      <w:proofErr w:type="spellStart"/>
+      <w:r>
+        <w:rPr>
+          <w:rFonts w:ascii="Segoe UI" w:eastAsia="Times New Roman" w:hAnsi="Segoe UI" w:cs="Segoe UI"/>
+          <w:color w:val="333333"/>
+          <w:sz w:val="24"/>
+          <w:szCs w:val="24"/>
+        </w:rPr>
+        <w:t>iid</w:t>
+      </w:r>
+      <w:proofErr w:type="spellEnd"/>
+      <w:r>
+        <w:rPr>
+          <w:rFonts w:ascii="Segoe UI" w:eastAsia="Times New Roman" w:hAnsi="Segoe UI" w:cs="Segoe UI"/>
+          <w:color w:val="333333"/>
+          <w:sz w:val="24"/>
+          <w:szCs w:val="24"/>
+        </w:rPr>
+        <w:t>' uniquely identifies each participant in the event and is useful for querying unique members. 'gender' helps to que</w:t>
       </w:r>
       <w:r>
         <w:rPr>
@@ -2158,7 +2376,87 @@
           <w:sz w:val="24"/>
           <w:szCs w:val="24"/>
         </w:rPr>
-        <w:t xml:space="preserve"> what wave an individual participated. The features of interest are: 'attr', physical attractiveness; 'intel', intelligence; 'fun', how fun a person is; 'amb', ambition; and 'shar', shared interests. Each of these features of attractiveness are rated in one of two ways:</w:t>
+        <w:t xml:space="preserve"> what wave an individual participated. The features of interest are: '</w:t>
+      </w:r>
+      <w:proofErr w:type="spellStart"/>
+      <w:r>
+        <w:rPr>
+          <w:rFonts w:ascii="Segoe UI" w:eastAsia="Times New Roman" w:hAnsi="Segoe UI" w:cs="Segoe UI"/>
+          <w:color w:val="333333"/>
+          <w:sz w:val="24"/>
+          <w:szCs w:val="24"/>
+        </w:rPr>
+        <w:t>attr</w:t>
+      </w:r>
+      <w:proofErr w:type="spellEnd"/>
+      <w:r>
+        <w:rPr>
+          <w:rFonts w:ascii="Segoe UI" w:eastAsia="Times New Roman" w:hAnsi="Segoe UI" w:cs="Segoe UI"/>
+          <w:color w:val="333333"/>
+          <w:sz w:val="24"/>
+          <w:szCs w:val="24"/>
+        </w:rPr>
+        <w:t>', physical attractiveness; '</w:t>
+      </w:r>
+      <w:proofErr w:type="spellStart"/>
+      <w:r>
+        <w:rPr>
+          <w:rFonts w:ascii="Segoe UI" w:eastAsia="Times New Roman" w:hAnsi="Segoe UI" w:cs="Segoe UI"/>
+          <w:color w:val="333333"/>
+          <w:sz w:val="24"/>
+          <w:szCs w:val="24"/>
+        </w:rPr>
+        <w:t>intel</w:t>
+      </w:r>
+      <w:proofErr w:type="spellEnd"/>
+      <w:r>
+        <w:rPr>
+          <w:rFonts w:ascii="Segoe UI" w:eastAsia="Times New Roman" w:hAnsi="Segoe UI" w:cs="Segoe UI"/>
+          <w:color w:val="333333"/>
+          <w:sz w:val="24"/>
+          <w:szCs w:val="24"/>
+        </w:rPr>
+        <w:t>', intelligence; 'fun', how fun a person is; '</w:t>
+      </w:r>
+      <w:proofErr w:type="spellStart"/>
+      <w:r>
+        <w:rPr>
+          <w:rFonts w:ascii="Segoe UI" w:eastAsia="Times New Roman" w:hAnsi="Segoe UI" w:cs="Segoe UI"/>
+          <w:color w:val="333333"/>
+          <w:sz w:val="24"/>
+          <w:szCs w:val="24"/>
+        </w:rPr>
+        <w:t>amb</w:t>
+      </w:r>
+      <w:proofErr w:type="spellEnd"/>
+      <w:r>
+        <w:rPr>
+          <w:rFonts w:ascii="Segoe UI" w:eastAsia="Times New Roman" w:hAnsi="Segoe UI" w:cs="Segoe UI"/>
+          <w:color w:val="333333"/>
+          <w:sz w:val="24"/>
+          <w:szCs w:val="24"/>
+        </w:rPr>
+        <w:t>', ambition; and '</w:t>
+      </w:r>
+      <w:proofErr w:type="spellStart"/>
+      <w:r>
+        <w:rPr>
+          <w:rFonts w:ascii="Segoe UI" w:eastAsia="Times New Roman" w:hAnsi="Segoe UI" w:cs="Segoe UI"/>
+          <w:color w:val="333333"/>
+          <w:sz w:val="24"/>
+          <w:szCs w:val="24"/>
+        </w:rPr>
+        <w:t>shar</w:t>
+      </w:r>
+      <w:proofErr w:type="spellEnd"/>
+      <w:r>
+        <w:rPr>
+          <w:rFonts w:ascii="Segoe UI" w:eastAsia="Times New Roman" w:hAnsi="Segoe UI" w:cs="Segoe UI"/>
+          <w:color w:val="333333"/>
+          <w:sz w:val="24"/>
+          <w:szCs w:val="24"/>
+        </w:rPr>
+        <w:t>', shared interests. Each of these features of attractiveness are rated in one of two ways:</w:t>
       </w:r>
     </w:p>
     <w:p>
@@ -2203,14 +2501,25 @@
         </w:rPr>
         <w:t xml:space="preserve"> based off a </w:t>
       </w:r>
-      <w:r>
-        <w:rPr>
-          <w:rFonts w:ascii="Segoe UI" w:eastAsia="Times New Roman" w:hAnsi="Segoe UI" w:cs="Segoe UI"/>
-          <w:color w:val="333333"/>
-          <w:sz w:val="24"/>
-          <w:szCs w:val="24"/>
-        </w:rPr>
-        <w:t xml:space="preserve">Likert </w:t>
+      <w:proofErr w:type="spellStart"/>
+      <w:r>
+        <w:rPr>
+          <w:rFonts w:ascii="Segoe UI" w:eastAsia="Times New Roman" w:hAnsi="Segoe UI" w:cs="Segoe UI"/>
+          <w:color w:val="333333"/>
+          <w:sz w:val="24"/>
+          <w:szCs w:val="24"/>
+        </w:rPr>
+        <w:t>Likert</w:t>
+      </w:r>
+      <w:proofErr w:type="spellEnd"/>
+      <w:r>
+        <w:rPr>
+          <w:rFonts w:ascii="Segoe UI" w:eastAsia="Times New Roman" w:hAnsi="Segoe UI" w:cs="Segoe UI"/>
+          <w:color w:val="333333"/>
+          <w:sz w:val="24"/>
+          <w:szCs w:val="24"/>
+        </w:rPr>
+        <w:t xml:space="preserve"> </w:t>
       </w:r>
       <w:r>
         <w:rPr>
@@ -2336,7 +2645,27 @@
           <w:sz w:val="24"/>
           <w:szCs w:val="24"/>
         </w:rPr>
-        <w:t>Other things to note: features of attraction with extensions "1_1"  relate to the question asked at some point during the event; the first number pertains to the question number and the second number refers to the time of the event (e.g. 'attr1_1' is question 1 asked about 'attr' at the start, '1', of the event). Likewise "1_s" refers to question '1' asked halfway, 's', through the event. "1_2" refers to question '1' asked the day after, '2', the event. "1_3" refers to question '1' asked three weeks, '3', after the event. These extensions are important to see, if after various dates, daters change their outlook on stated preferences of attractions with respect to the beginning, middle, day after, or three weeks after the dating event.</w:t>
+        <w:t>Other things to note: features of attraction with extensions "1_1"  relate to the question asked at some point during the event; the first number pertains to the question number and the second number refers to the time of the event (e.g. 'attr1_1' is question 1 asked about '</w:t>
+      </w:r>
+      <w:proofErr w:type="spellStart"/>
+      <w:r>
+        <w:rPr>
+          <w:rFonts w:ascii="Segoe UI" w:eastAsia="Times New Roman" w:hAnsi="Segoe UI" w:cs="Segoe UI"/>
+          <w:color w:val="333333"/>
+          <w:sz w:val="24"/>
+          <w:szCs w:val="24"/>
+        </w:rPr>
+        <w:t>attr</w:t>
+      </w:r>
+      <w:proofErr w:type="spellEnd"/>
+      <w:r>
+        <w:rPr>
+          <w:rFonts w:ascii="Segoe UI" w:eastAsia="Times New Roman" w:hAnsi="Segoe UI" w:cs="Segoe UI"/>
+          <w:color w:val="333333"/>
+          <w:sz w:val="24"/>
+          <w:szCs w:val="24"/>
+        </w:rPr>
+        <w:t>' at the start, '1', of the event). Likewise "1_s" refers to question '1' asked halfway, 's', through the event. "1_2" refers to question '1' asked the day after, '2', the event. "1_3" refers to question '1' asked three weeks, '3', after the event. These extensions are important to see, if after various dates, daters change their outlook on stated preferences of attractions with respect to the beginning, middle, day after, or three weeks after the dating event.</w:t>
       </w:r>
     </w:p>
     <w:p>
@@ -2419,6 +2748,7 @@
                 <w:szCs w:val="24"/>
               </w:rPr>
             </w:pPr>
+            <w:proofErr w:type="spellStart"/>
             <w:r>
               <w:rPr>
                 <w:rFonts w:ascii="Segoe UI" w:eastAsia="Times New Roman" w:hAnsi="Segoe UI" w:cs="Segoe UI"/>
@@ -2429,6 +2759,7 @@
               <w:lastRenderedPageBreak/>
               <w:t>iid</w:t>
             </w:r>
+            <w:proofErr w:type="spellEnd"/>
           </w:p>
         </w:tc>
         <w:tc>
@@ -2959,7 +3290,27 @@
           <w:sz w:val="24"/>
           <w:szCs w:val="24"/>
         </w:rPr>
-        <w:t xml:space="preserve">with 'iid'= 20, </w:t>
+        <w:t>with '</w:t>
+      </w:r>
+      <w:proofErr w:type="spellStart"/>
+      <w:r>
+        <w:rPr>
+          <w:rFonts w:ascii="Segoe UI" w:eastAsia="Times New Roman" w:hAnsi="Segoe UI" w:cs="Segoe UI"/>
+          <w:color w:val="333333"/>
+          <w:sz w:val="24"/>
+          <w:szCs w:val="24"/>
+        </w:rPr>
+        <w:t>iid</w:t>
+      </w:r>
+      <w:proofErr w:type="spellEnd"/>
+      <w:r>
+        <w:rPr>
+          <w:rFonts w:ascii="Segoe UI" w:eastAsia="Times New Roman" w:hAnsi="Segoe UI" w:cs="Segoe UI"/>
+          <w:color w:val="333333"/>
+          <w:sz w:val="24"/>
+          <w:szCs w:val="24"/>
+        </w:rPr>
+        <w:t xml:space="preserve">'= 20, </w:t>
       </w:r>
       <w:r>
         <w:rPr>
@@ -2986,7 +3337,27 @@
           <w:sz w:val="24"/>
           <w:szCs w:val="24"/>
         </w:rPr>
-        <w:t xml:space="preserve"> (this participant distributed all 100 pts to physical attractiveness, 'attr')</w:t>
+        <w:t xml:space="preserve"> (this participant distributed all 100 pts to physical attractiveness, '</w:t>
+      </w:r>
+      <w:proofErr w:type="spellStart"/>
+      <w:r>
+        <w:rPr>
+          <w:rFonts w:ascii="Segoe UI" w:eastAsia="Times New Roman" w:hAnsi="Segoe UI" w:cs="Segoe UI"/>
+          <w:color w:val="333333"/>
+          <w:sz w:val="24"/>
+          <w:szCs w:val="24"/>
+        </w:rPr>
+        <w:t>attr</w:t>
+      </w:r>
+      <w:proofErr w:type="spellEnd"/>
+      <w:r>
+        <w:rPr>
+          <w:rFonts w:ascii="Segoe UI" w:eastAsia="Times New Roman" w:hAnsi="Segoe UI" w:cs="Segoe UI"/>
+          <w:color w:val="333333"/>
+          <w:sz w:val="24"/>
+          <w:szCs w:val="24"/>
+        </w:rPr>
+        <w:t>')</w:t>
       </w:r>
       <w:r>
         <w:rPr>
@@ -3080,6 +3451,7 @@
         </w:rPr>
         <w:t xml:space="preserve">from a </w:t>
       </w:r>
+      <w:proofErr w:type="spellStart"/>
       <w:r>
         <w:rPr>
           <w:rFonts w:ascii="Segoe UI" w:eastAsia="Times New Roman" w:hAnsi="Segoe UI" w:cs="Segoe UI"/>
@@ -3096,7 +3468,17 @@
           <w:sz w:val="24"/>
           <w:szCs w:val="24"/>
         </w:rPr>
-        <w:t xml:space="preserve">ert scale of 1 - 10 to a range </w:t>
+        <w:t>ert</w:t>
+      </w:r>
+      <w:proofErr w:type="spellEnd"/>
+      <w:r>
+        <w:rPr>
+          <w:rFonts w:ascii="Segoe UI" w:eastAsia="Times New Roman" w:hAnsi="Segoe UI" w:cs="Segoe UI"/>
+          <w:color w:val="333333"/>
+          <w:sz w:val="24"/>
+          <w:szCs w:val="24"/>
+        </w:rPr>
+        <w:t xml:space="preserve"> scale of 1 - 10 to a range </w:t>
       </w:r>
       <w:r>
         <w:rPr>
@@ -3521,7 +3903,27 @@
           <w:sz w:val="24"/>
           <w:szCs w:val="24"/>
         </w:rPr>
-        <w:t>he ipynb file has more statistics to pour over and the reader is invited to go explore the file.</w:t>
+        <w:t xml:space="preserve">he </w:t>
+      </w:r>
+      <w:proofErr w:type="spellStart"/>
+      <w:r>
+        <w:rPr>
+          <w:rFonts w:ascii="Segoe UI" w:eastAsia="Times New Roman" w:hAnsi="Segoe UI" w:cs="Segoe UI"/>
+          <w:color w:val="333333"/>
+          <w:sz w:val="24"/>
+          <w:szCs w:val="24"/>
+        </w:rPr>
+        <w:t>ipynb</w:t>
+      </w:r>
+      <w:proofErr w:type="spellEnd"/>
+      <w:r>
+        <w:rPr>
+          <w:rFonts w:ascii="Segoe UI" w:eastAsia="Times New Roman" w:hAnsi="Segoe UI" w:cs="Segoe UI"/>
+          <w:color w:val="333333"/>
+          <w:sz w:val="24"/>
+          <w:szCs w:val="24"/>
+        </w:rPr>
+        <w:t xml:space="preserve"> file has more statistics to pour over and the reader is invited to go explore the file.</w:t>
       </w:r>
     </w:p>
     <w:p>
@@ -3559,7 +3961,47 @@
           <w:sz w:val="24"/>
           <w:szCs w:val="24"/>
         </w:rPr>
-        <w:t xml:space="preserve">the dataset is that there are lots of NaN values once loaded into a Pandas DataFrame. </w:t>
+        <w:t xml:space="preserve">the dataset is that there are lots of </w:t>
+      </w:r>
+      <w:proofErr w:type="spellStart"/>
+      <w:r>
+        <w:rPr>
+          <w:rFonts w:ascii="Segoe UI" w:eastAsia="Times New Roman" w:hAnsi="Segoe UI" w:cs="Segoe UI"/>
+          <w:color w:val="333333"/>
+          <w:sz w:val="24"/>
+          <w:szCs w:val="24"/>
+        </w:rPr>
+        <w:t>NaN</w:t>
+      </w:r>
+      <w:proofErr w:type="spellEnd"/>
+      <w:r>
+        <w:rPr>
+          <w:rFonts w:ascii="Segoe UI" w:eastAsia="Times New Roman" w:hAnsi="Segoe UI" w:cs="Segoe UI"/>
+          <w:color w:val="333333"/>
+          <w:sz w:val="24"/>
+          <w:szCs w:val="24"/>
+        </w:rPr>
+        <w:t xml:space="preserve"> values once loaded into a Pandas </w:t>
+      </w:r>
+      <w:proofErr w:type="spellStart"/>
+      <w:r>
+        <w:rPr>
+          <w:rFonts w:ascii="Segoe UI" w:eastAsia="Times New Roman" w:hAnsi="Segoe UI" w:cs="Segoe UI"/>
+          <w:color w:val="333333"/>
+          <w:sz w:val="24"/>
+          <w:szCs w:val="24"/>
+        </w:rPr>
+        <w:t>DataFrame</w:t>
+      </w:r>
+      <w:proofErr w:type="spellEnd"/>
+      <w:r>
+        <w:rPr>
+          <w:rFonts w:ascii="Segoe UI" w:eastAsia="Times New Roman" w:hAnsi="Segoe UI" w:cs="Segoe UI"/>
+          <w:color w:val="333333"/>
+          <w:sz w:val="24"/>
+          <w:szCs w:val="24"/>
+        </w:rPr>
+        <w:t xml:space="preserve">. </w:t>
       </w:r>
       <w:r>
         <w:rPr>
@@ -4418,14 +4860,25 @@
         </w:rPr>
         <w:t xml:space="preserve">in the </w:t>
       </w:r>
-      <w:r>
-        <w:rPr>
-          <w:rFonts w:ascii="Segoe UI" w:eastAsia="Times New Roman" w:hAnsi="Segoe UI" w:cs="Segoe UI"/>
-          <w:color w:val="333333"/>
-          <w:sz w:val="24"/>
-          <w:szCs w:val="24"/>
-        </w:rPr>
-        <w:t>ipynb file</w:t>
+      <w:proofErr w:type="spellStart"/>
+      <w:r>
+        <w:rPr>
+          <w:rFonts w:ascii="Segoe UI" w:eastAsia="Times New Roman" w:hAnsi="Segoe UI" w:cs="Segoe UI"/>
+          <w:color w:val="333333"/>
+          <w:sz w:val="24"/>
+          <w:szCs w:val="24"/>
+        </w:rPr>
+        <w:t>ipynb</w:t>
+      </w:r>
+      <w:proofErr w:type="spellEnd"/>
+      <w:r>
+        <w:rPr>
+          <w:rFonts w:ascii="Segoe UI" w:eastAsia="Times New Roman" w:hAnsi="Segoe UI" w:cs="Segoe UI"/>
+          <w:color w:val="333333"/>
+          <w:sz w:val="24"/>
+          <w:szCs w:val="24"/>
+        </w:rPr>
+        <w:t xml:space="preserve"> file</w:t>
       </w:r>
       <w:r>
         <w:rPr>
@@ -4561,16 +5014,56 @@
           <w:sz w:val="24"/>
           <w:szCs w:val="24"/>
         </w:rPr>
-        <w:t>Previous work in this domain is inspired by Chris McKin</w:t>
-      </w:r>
-      <w:r>
-        <w:rPr>
-          <w:rFonts w:ascii="Segoe UI" w:eastAsia="Times New Roman" w:hAnsi="Segoe UI" w:cs="Segoe UI"/>
-          <w:color w:val="333333"/>
-          <w:sz w:val="24"/>
-          <w:szCs w:val="24"/>
-        </w:rPr>
-        <w:t xml:space="preserve">lay's analysis on OkCupid data </w:t>
+        <w:t xml:space="preserve">Previous work in this domain is inspired by Chris </w:t>
+      </w:r>
+      <w:proofErr w:type="spellStart"/>
+      <w:r>
+        <w:rPr>
+          <w:rFonts w:ascii="Segoe UI" w:eastAsia="Times New Roman" w:hAnsi="Segoe UI" w:cs="Segoe UI"/>
+          <w:color w:val="333333"/>
+          <w:sz w:val="24"/>
+          <w:szCs w:val="24"/>
+        </w:rPr>
+        <w:t>McKin</w:t>
+      </w:r>
+      <w:r>
+        <w:rPr>
+          <w:rFonts w:ascii="Segoe UI" w:eastAsia="Times New Roman" w:hAnsi="Segoe UI" w:cs="Segoe UI"/>
+          <w:color w:val="333333"/>
+          <w:sz w:val="24"/>
+          <w:szCs w:val="24"/>
+        </w:rPr>
+        <w:t>lay's</w:t>
+      </w:r>
+      <w:proofErr w:type="spellEnd"/>
+      <w:r>
+        <w:rPr>
+          <w:rFonts w:ascii="Segoe UI" w:eastAsia="Times New Roman" w:hAnsi="Segoe UI" w:cs="Segoe UI"/>
+          <w:color w:val="333333"/>
+          <w:sz w:val="24"/>
+          <w:szCs w:val="24"/>
+        </w:rPr>
+        <w:t xml:space="preserve"> analysis on </w:t>
+      </w:r>
+      <w:proofErr w:type="spellStart"/>
+      <w:r>
+        <w:rPr>
+          <w:rFonts w:ascii="Segoe UI" w:eastAsia="Times New Roman" w:hAnsi="Segoe UI" w:cs="Segoe UI"/>
+          <w:color w:val="333333"/>
+          <w:sz w:val="24"/>
+          <w:szCs w:val="24"/>
+        </w:rPr>
+        <w:t>OkCupid</w:t>
+      </w:r>
+      <w:proofErr w:type="spellEnd"/>
+      <w:r>
+        <w:rPr>
+          <w:rFonts w:ascii="Segoe UI" w:eastAsia="Times New Roman" w:hAnsi="Segoe UI" w:cs="Segoe UI"/>
+          <w:color w:val="333333"/>
+          <w:sz w:val="24"/>
+          <w:szCs w:val="24"/>
+        </w:rPr>
+        <w:t xml:space="preserve"> data </w:t>
       </w:r>
       <w:r>
         <w:rPr>
@@ -4599,14 +5092,25 @@
         </w:rPr>
         <w:t xml:space="preserve"> </w:t>
       </w:r>
-      <w:r>
-        <w:rPr>
-          <w:rFonts w:ascii="Segoe UI" w:eastAsia="Times New Roman" w:hAnsi="Segoe UI" w:cs="Segoe UI"/>
-          <w:color w:val="333333"/>
-          <w:sz w:val="24"/>
-          <w:szCs w:val="24"/>
-        </w:rPr>
-        <w:t xml:space="preserve">McKinlay </w:t>
+      <w:proofErr w:type="spellStart"/>
+      <w:r>
+        <w:rPr>
+          <w:rFonts w:ascii="Segoe UI" w:eastAsia="Times New Roman" w:hAnsi="Segoe UI" w:cs="Segoe UI"/>
+          <w:color w:val="333333"/>
+          <w:sz w:val="24"/>
+          <w:szCs w:val="24"/>
+        </w:rPr>
+        <w:t>McKinlay</w:t>
+      </w:r>
+      <w:proofErr w:type="spellEnd"/>
+      <w:r>
+        <w:rPr>
+          <w:rFonts w:ascii="Segoe UI" w:eastAsia="Times New Roman" w:hAnsi="Segoe UI" w:cs="Segoe UI"/>
+          <w:color w:val="333333"/>
+          <w:sz w:val="24"/>
+          <w:szCs w:val="24"/>
+        </w:rPr>
+        <w:t xml:space="preserve"> </w:t>
       </w:r>
       <w:r>
         <w:rPr>
@@ -4795,7 +5299,27 @@
           <w:sz w:val="24"/>
           <w:szCs w:val="24"/>
         </w:rPr>
-        <w:t xml:space="preserve">. McKinlay found categories </w:t>
+        <w:t xml:space="preserve">. </w:t>
+      </w:r>
+      <w:proofErr w:type="spellStart"/>
+      <w:r>
+        <w:rPr>
+          <w:rFonts w:ascii="Segoe UI" w:eastAsia="Times New Roman" w:hAnsi="Segoe UI" w:cs="Segoe UI"/>
+          <w:color w:val="333333"/>
+          <w:sz w:val="24"/>
+          <w:szCs w:val="24"/>
+        </w:rPr>
+        <w:t>McKinlay</w:t>
+      </w:r>
+      <w:proofErr w:type="spellEnd"/>
+      <w:r>
+        <w:rPr>
+          <w:rFonts w:ascii="Segoe UI" w:eastAsia="Times New Roman" w:hAnsi="Segoe UI" w:cs="Segoe UI"/>
+          <w:color w:val="333333"/>
+          <w:sz w:val="24"/>
+          <w:szCs w:val="24"/>
+        </w:rPr>
+        <w:t xml:space="preserve"> found categories </w:t>
       </w:r>
       <w:r>
         <w:rPr>
@@ -4878,7 +5402,27 @@
           <w:sz w:val="24"/>
           <w:szCs w:val="24"/>
         </w:rPr>
-        <w:t xml:space="preserve"> McKinlay's </w:t>
+        <w:t xml:space="preserve"> </w:t>
+      </w:r>
+      <w:proofErr w:type="spellStart"/>
+      <w:r>
+        <w:rPr>
+          <w:rFonts w:ascii="Segoe UI" w:eastAsia="Times New Roman" w:hAnsi="Segoe UI" w:cs="Segoe UI"/>
+          <w:color w:val="333333"/>
+          <w:sz w:val="24"/>
+          <w:szCs w:val="24"/>
+        </w:rPr>
+        <w:t>McKinlay's</w:t>
+      </w:r>
+      <w:proofErr w:type="spellEnd"/>
+      <w:r>
+        <w:rPr>
+          <w:rFonts w:ascii="Segoe UI" w:eastAsia="Times New Roman" w:hAnsi="Segoe UI" w:cs="Segoe UI"/>
+          <w:color w:val="333333"/>
+          <w:sz w:val="24"/>
+          <w:szCs w:val="24"/>
+        </w:rPr>
+        <w:t xml:space="preserve"> </w:t>
       </w:r>
       <w:r>
         <w:rPr>
@@ -4986,7 +5530,27 @@
           <w:sz w:val="24"/>
           <w:szCs w:val="24"/>
         </w:rPr>
-        <w:t xml:space="preserve">and use McKinlay's finding </w:t>
+        <w:t xml:space="preserve">and use </w:t>
+      </w:r>
+      <w:proofErr w:type="spellStart"/>
+      <w:r>
+        <w:rPr>
+          <w:rFonts w:ascii="Segoe UI" w:eastAsia="Times New Roman" w:hAnsi="Segoe UI" w:cs="Segoe UI"/>
+          <w:color w:val="333333"/>
+          <w:sz w:val="24"/>
+          <w:szCs w:val="24"/>
+        </w:rPr>
+        <w:t>McKinlay's</w:t>
+      </w:r>
+      <w:proofErr w:type="spellEnd"/>
+      <w:r>
+        <w:rPr>
+          <w:rFonts w:ascii="Segoe UI" w:eastAsia="Times New Roman" w:hAnsi="Segoe UI" w:cs="Segoe UI"/>
+          <w:color w:val="333333"/>
+          <w:sz w:val="24"/>
+          <w:szCs w:val="24"/>
+        </w:rPr>
+        <w:t xml:space="preserve"> finding </w:t>
       </w:r>
       <w:r>
         <w:rPr>
@@ -5241,7 +5805,17 @@
           <w:sz w:val="24"/>
           <w:szCs w:val="24"/>
         </w:rPr>
-        <w:t>, I will implement G</w:t>
+        <w:t xml:space="preserve">, I will implement </w:t>
+      </w:r>
+      <w:proofErr w:type="spellStart"/>
+      <w:r>
+        <w:rPr>
+          <w:rFonts w:ascii="Segoe UI" w:eastAsia="Times New Roman" w:hAnsi="Segoe UI" w:cs="Segoe UI"/>
+          <w:color w:val="333333"/>
+          <w:sz w:val="24"/>
+          <w:szCs w:val="24"/>
+        </w:rPr>
+        <w:t>G</w:t>
       </w:r>
       <w:r>
         <w:rPr>
@@ -5268,7 +5842,17 @@
           <w:sz w:val="24"/>
           <w:szCs w:val="24"/>
         </w:rPr>
-        <w:t xml:space="preserve">earch </w:t>
+        <w:t>earch</w:t>
+      </w:r>
+      <w:proofErr w:type="spellEnd"/>
+      <w:r>
+        <w:rPr>
+          <w:rFonts w:ascii="Segoe UI" w:eastAsia="Times New Roman" w:hAnsi="Segoe UI" w:cs="Segoe UI"/>
+          <w:color w:val="333333"/>
+          <w:sz w:val="24"/>
+          <w:szCs w:val="24"/>
+        </w:rPr>
+        <w:t xml:space="preserve"> </w:t>
       </w:r>
       <w:r>
         <w:rPr>
@@ -5295,8 +5879,19 @@
           <w:sz w:val="24"/>
           <w:szCs w:val="24"/>
         </w:rPr>
-        <w:t>from sklearn</w:t>
-      </w:r>
+        <w:t xml:space="preserve">from </w:t>
+      </w:r>
+      <w:proofErr w:type="spellStart"/>
+      <w:r>
+        <w:rPr>
+          <w:rFonts w:ascii="Segoe UI" w:eastAsia="Times New Roman" w:hAnsi="Segoe UI" w:cs="Segoe UI"/>
+          <w:color w:val="333333"/>
+          <w:sz w:val="24"/>
+          <w:szCs w:val="24"/>
+        </w:rPr>
+        <w:t>sklearn</w:t>
+      </w:r>
+      <w:proofErr w:type="spellEnd"/>
       <w:r>
         <w:rPr>
           <w:rFonts w:ascii="Segoe UI" w:eastAsia="Times New Roman" w:hAnsi="Segoe UI" w:cs="Segoe UI"/>
@@ -5315,6 +5910,7 @@
         </w:rPr>
         <w:t xml:space="preserve">A list of things that </w:t>
       </w:r>
+      <w:proofErr w:type="spellStart"/>
       <w:r>
         <w:rPr>
           <w:rFonts w:ascii="Segoe UI" w:eastAsia="Times New Roman" w:hAnsi="Segoe UI" w:cs="Segoe UI"/>
@@ -5324,6 +5920,7 @@
         </w:rPr>
         <w:t>GridSearch</w:t>
       </w:r>
+      <w:proofErr w:type="spellEnd"/>
       <w:r>
         <w:rPr>
           <w:rFonts w:ascii="Segoe UI" w:eastAsia="Times New Roman" w:hAnsi="Segoe UI" w:cs="Segoe UI"/>
@@ -5525,7 +6122,27 @@
           <w:sz w:val="24"/>
           <w:szCs w:val="24"/>
         </w:rPr>
-        <w:t xml:space="preserve">alidation will train on 75% of available samples and test on 25% of the remaining available samples. These sample are ones described in an earlier section, that is, samples with the least amount of NaN values. </w:t>
+        <w:t xml:space="preserve">alidation will train on 75% of available samples and test on 25% of the remaining available samples. These sample are ones described in an earlier section, that is, samples with the least amount of </w:t>
+      </w:r>
+      <w:proofErr w:type="spellStart"/>
+      <w:r>
+        <w:rPr>
+          <w:rFonts w:ascii="Segoe UI" w:eastAsia="Times New Roman" w:hAnsi="Segoe UI" w:cs="Segoe UI"/>
+          <w:color w:val="333333"/>
+          <w:sz w:val="24"/>
+          <w:szCs w:val="24"/>
+        </w:rPr>
+        <w:t>NaN</w:t>
+      </w:r>
+      <w:proofErr w:type="spellEnd"/>
+      <w:r>
+        <w:rPr>
+          <w:rFonts w:ascii="Segoe UI" w:eastAsia="Times New Roman" w:hAnsi="Segoe UI" w:cs="Segoe UI"/>
+          <w:color w:val="333333"/>
+          <w:sz w:val="24"/>
+          <w:szCs w:val="24"/>
+        </w:rPr>
+        <w:t xml:space="preserve"> values. </w:t>
       </w:r>
     </w:p>
     <w:p>
@@ -5750,7 +6367,27 @@
           <w:sz w:val="24"/>
           <w:szCs w:val="24"/>
         </w:rPr>
-        <w:t xml:space="preserve"> hyperplanes. The big</w:t>
+        <w:t xml:space="preserve"> </w:t>
+      </w:r>
+      <w:proofErr w:type="spellStart"/>
+      <w:r>
+        <w:rPr>
+          <w:rFonts w:ascii="Segoe UI" w:eastAsia="Times New Roman" w:hAnsi="Segoe UI" w:cs="Segoe UI"/>
+          <w:color w:val="333333"/>
+          <w:sz w:val="24"/>
+          <w:szCs w:val="24"/>
+        </w:rPr>
+        <w:t>hyperplanes</w:t>
+      </w:r>
+      <w:proofErr w:type="spellEnd"/>
+      <w:r>
+        <w:rPr>
+          <w:rFonts w:ascii="Segoe UI" w:eastAsia="Times New Roman" w:hAnsi="Segoe UI" w:cs="Segoe UI"/>
+          <w:color w:val="333333"/>
+          <w:sz w:val="24"/>
+          <w:szCs w:val="24"/>
+        </w:rPr>
+        <w:t>. The big</w:t>
       </w:r>
       <w:r>
         <w:rPr>
@@ -5884,7 +6521,47 @@
           <w:sz w:val="24"/>
           <w:szCs w:val="24"/>
         </w:rPr>
-        <w:t xml:space="preserve">. Fisman and Iyengar proposed </w:t>
+        <w:t xml:space="preserve">. </w:t>
+      </w:r>
+      <w:proofErr w:type="spellStart"/>
+      <w:r>
+        <w:rPr>
+          <w:rFonts w:ascii="Segoe UI" w:eastAsia="Times New Roman" w:hAnsi="Segoe UI" w:cs="Segoe UI"/>
+          <w:color w:val="333333"/>
+          <w:sz w:val="24"/>
+          <w:szCs w:val="24"/>
+        </w:rPr>
+        <w:t>Fisman</w:t>
+      </w:r>
+      <w:proofErr w:type="spellEnd"/>
+      <w:r>
+        <w:rPr>
+          <w:rFonts w:ascii="Segoe UI" w:eastAsia="Times New Roman" w:hAnsi="Segoe UI" w:cs="Segoe UI"/>
+          <w:color w:val="333333"/>
+          <w:sz w:val="24"/>
+          <w:szCs w:val="24"/>
+        </w:rPr>
+        <w:t xml:space="preserve"> and </w:t>
+      </w:r>
+      <w:proofErr w:type="spellStart"/>
+      <w:r>
+        <w:rPr>
+          <w:rFonts w:ascii="Segoe UI" w:eastAsia="Times New Roman" w:hAnsi="Segoe UI" w:cs="Segoe UI"/>
+          <w:color w:val="333333"/>
+          <w:sz w:val="24"/>
+          <w:szCs w:val="24"/>
+        </w:rPr>
+        <w:t>Iyengar</w:t>
+      </w:r>
+      <w:proofErr w:type="spellEnd"/>
+      <w:r>
+        <w:rPr>
+          <w:rFonts w:ascii="Segoe UI" w:eastAsia="Times New Roman" w:hAnsi="Segoe UI" w:cs="Segoe UI"/>
+          <w:color w:val="333333"/>
+          <w:sz w:val="24"/>
+          <w:szCs w:val="24"/>
+        </w:rPr>
+        <w:t xml:space="preserve"> proposed </w:t>
       </w:r>
       <w:r>
         <w:rPr>
@@ -6648,7 +7325,27 @@
           <w:sz w:val="24"/>
           <w:szCs w:val="24"/>
         </w:rPr>
-        <w:t>list called features_space defined in features_creator.py file</w:t>
+        <w:t xml:space="preserve">list called </w:t>
+      </w:r>
+      <w:proofErr w:type="spellStart"/>
+      <w:r>
+        <w:rPr>
+          <w:rFonts w:ascii="Segoe UI" w:eastAsia="Times New Roman" w:hAnsi="Segoe UI" w:cs="Segoe UI"/>
+          <w:color w:val="333333"/>
+          <w:sz w:val="24"/>
+          <w:szCs w:val="24"/>
+        </w:rPr>
+        <w:t>features_space</w:t>
+      </w:r>
+      <w:proofErr w:type="spellEnd"/>
+      <w:r>
+        <w:rPr>
+          <w:rFonts w:ascii="Segoe UI" w:eastAsia="Times New Roman" w:hAnsi="Segoe UI" w:cs="Segoe UI"/>
+          <w:color w:val="333333"/>
+          <w:sz w:val="24"/>
+          <w:szCs w:val="24"/>
+        </w:rPr>
+        <w:t xml:space="preserve"> defined in features_creator.py file</w:t>
       </w:r>
       <w:r>
         <w:rPr>
@@ -6794,7 +7491,27 @@
           <w:sz w:val="24"/>
           <w:szCs w:val="24"/>
         </w:rPr>
-        <w:t xml:space="preserve"> not fall within the specified ranges laid out in the Key file. An example includes entry fields based on the Likert scale from 1 to 10. Some fields have violated these ranges and need to be fixed to conform to the range. Numbers below 1 will be raised to 1; number greater than 10 will be lowered to 10. </w:t>
+        <w:t xml:space="preserve"> not fall within the specified ranges laid out in the Key file. An example includes entry fields based on the </w:t>
+      </w:r>
+      <w:proofErr w:type="spellStart"/>
+      <w:r>
+        <w:rPr>
+          <w:rFonts w:ascii="Segoe UI" w:eastAsia="Times New Roman" w:hAnsi="Segoe UI" w:cs="Segoe UI"/>
+          <w:color w:val="333333"/>
+          <w:sz w:val="24"/>
+          <w:szCs w:val="24"/>
+        </w:rPr>
+        <w:t>Likert</w:t>
+      </w:r>
+      <w:proofErr w:type="spellEnd"/>
+      <w:r>
+        <w:rPr>
+          <w:rFonts w:ascii="Segoe UI" w:eastAsia="Times New Roman" w:hAnsi="Segoe UI" w:cs="Segoe UI"/>
+          <w:color w:val="333333"/>
+          <w:sz w:val="24"/>
+          <w:szCs w:val="24"/>
+        </w:rPr>
+        <w:t xml:space="preserve"> scale from 1 to 10. Some fields have violated these ranges and need to be fixed to conform to the range. Numbers below 1 will be raised to 1; number greater than 10 will be lowered to 10. </w:t>
       </w:r>
       <w:r>
         <w:rPr>
@@ -6812,7 +7529,27 @@
           <w:sz w:val="24"/>
           <w:szCs w:val="24"/>
         </w:rPr>
-        <w:t>. These methods are used in ipynb file.</w:t>
+        <w:t xml:space="preserve">. These methods are used in </w:t>
+      </w:r>
+      <w:proofErr w:type="spellStart"/>
+      <w:r>
+        <w:rPr>
+          <w:rFonts w:ascii="Segoe UI" w:eastAsia="Times New Roman" w:hAnsi="Segoe UI" w:cs="Segoe UI"/>
+          <w:color w:val="333333"/>
+          <w:sz w:val="24"/>
+          <w:szCs w:val="24"/>
+        </w:rPr>
+        <w:t>ipynb</w:t>
+      </w:r>
+      <w:proofErr w:type="spellEnd"/>
+      <w:r>
+        <w:rPr>
+          <w:rFonts w:ascii="Segoe UI" w:eastAsia="Times New Roman" w:hAnsi="Segoe UI" w:cs="Segoe UI"/>
+          <w:color w:val="333333"/>
+          <w:sz w:val="24"/>
+          <w:szCs w:val="24"/>
+        </w:rPr>
+        <w:t xml:space="preserve"> file.</w:t>
       </w:r>
     </w:p>
     <w:p>
@@ -6833,7 +7570,47 @@
           <w:szCs w:val="24"/>
         </w:rPr>
         <w:lastRenderedPageBreak/>
-        <w:t xml:space="preserve">Another thing to do with Likert Scale values is to convert them to a scale of 0 - 100 and make sure that values of attraction that are being converted add up 100. To accomplish this I added up the scores on the Likert scale and divided </w:t>
+        <w:t xml:space="preserve">Another thing to do with </w:t>
+      </w:r>
+      <w:proofErr w:type="spellStart"/>
+      <w:r>
+        <w:rPr>
+          <w:rFonts w:ascii="Segoe UI" w:eastAsia="Times New Roman" w:hAnsi="Segoe UI" w:cs="Segoe UI"/>
+          <w:color w:val="333333"/>
+          <w:sz w:val="24"/>
+          <w:szCs w:val="24"/>
+        </w:rPr>
+        <w:t>Likert</w:t>
+      </w:r>
+      <w:proofErr w:type="spellEnd"/>
+      <w:r>
+        <w:rPr>
+          <w:rFonts w:ascii="Segoe UI" w:eastAsia="Times New Roman" w:hAnsi="Segoe UI" w:cs="Segoe UI"/>
+          <w:color w:val="333333"/>
+          <w:sz w:val="24"/>
+          <w:szCs w:val="24"/>
+        </w:rPr>
+        <w:t xml:space="preserve"> Scale values is to convert them to a scale of 0 - 100 and make sure that values of attraction that are being converted add up 100. To accomplish this I added up the scores on the </w:t>
+      </w:r>
+      <w:proofErr w:type="spellStart"/>
+      <w:r>
+        <w:rPr>
+          <w:rFonts w:ascii="Segoe UI" w:eastAsia="Times New Roman" w:hAnsi="Segoe UI" w:cs="Segoe UI"/>
+          <w:color w:val="333333"/>
+          <w:sz w:val="24"/>
+          <w:szCs w:val="24"/>
+        </w:rPr>
+        <w:t>Likert</w:t>
+      </w:r>
+      <w:proofErr w:type="spellEnd"/>
+      <w:r>
+        <w:rPr>
+          <w:rFonts w:ascii="Segoe UI" w:eastAsia="Times New Roman" w:hAnsi="Segoe UI" w:cs="Segoe UI"/>
+          <w:color w:val="333333"/>
+          <w:sz w:val="24"/>
+          <w:szCs w:val="24"/>
+        </w:rPr>
+        <w:t xml:space="preserve"> scale and divided </w:t>
       </w:r>
       <w:r>
         <w:rPr>
@@ -7028,14 +7805,25 @@
         </w:rPr>
         <w:t xml:space="preserve">, I ran the </w:t>
       </w:r>
-      <w:r>
-        <w:rPr>
-          <w:rFonts w:ascii="Segoe UI" w:eastAsia="Times New Roman" w:hAnsi="Segoe UI" w:cs="Segoe UI"/>
-          <w:color w:val="333333"/>
-          <w:sz w:val="24"/>
-          <w:szCs w:val="24"/>
-        </w:rPr>
-        <w:t>dating_attributes_vs_time_describe()</w:t>
+      <w:proofErr w:type="spellStart"/>
+      <w:r>
+        <w:rPr>
+          <w:rFonts w:ascii="Segoe UI" w:eastAsia="Times New Roman" w:hAnsi="Segoe UI" w:cs="Segoe UI"/>
+          <w:color w:val="333333"/>
+          <w:sz w:val="24"/>
+          <w:szCs w:val="24"/>
+        </w:rPr>
+        <w:t>dating_attributes_vs_time_describe</w:t>
+      </w:r>
+      <w:proofErr w:type="spellEnd"/>
+      <w:r>
+        <w:rPr>
+          <w:rFonts w:ascii="Segoe UI" w:eastAsia="Times New Roman" w:hAnsi="Segoe UI" w:cs="Segoe UI"/>
+          <w:color w:val="333333"/>
+          <w:sz w:val="24"/>
+          <w:szCs w:val="24"/>
+        </w:rPr>
+        <w:t>()</w:t>
       </w:r>
       <w:r>
         <w:rPr>
@@ -7062,7 +7850,27 @@
           <w:sz w:val="24"/>
           <w:szCs w:val="24"/>
         </w:rPr>
-        <w:t xml:space="preserve"> defined in the features_creator file</w:t>
+        <w:t xml:space="preserve"> defined in the </w:t>
+      </w:r>
+      <w:proofErr w:type="spellStart"/>
+      <w:r>
+        <w:rPr>
+          <w:rFonts w:ascii="Segoe UI" w:eastAsia="Times New Roman" w:hAnsi="Segoe UI" w:cs="Segoe UI"/>
+          <w:color w:val="333333"/>
+          <w:sz w:val="24"/>
+          <w:szCs w:val="24"/>
+        </w:rPr>
+        <w:t>features_creator</w:t>
+      </w:r>
+      <w:proofErr w:type="spellEnd"/>
+      <w:r>
+        <w:rPr>
+          <w:rFonts w:ascii="Segoe UI" w:eastAsia="Times New Roman" w:hAnsi="Segoe UI" w:cs="Segoe UI"/>
+          <w:color w:val="333333"/>
+          <w:sz w:val="24"/>
+          <w:szCs w:val="24"/>
+        </w:rPr>
+        <w:t xml:space="preserve"> file</w:t>
       </w:r>
       <w:r>
         <w:rPr>
@@ -7098,7 +7906,27 @@
           <w:sz w:val="24"/>
           <w:szCs w:val="24"/>
         </w:rPr>
-        <w:t xml:space="preserve"> in a DataFrame and gender as input and displays </w:t>
+        <w:t xml:space="preserve"> in a </w:t>
+      </w:r>
+      <w:proofErr w:type="spellStart"/>
+      <w:r>
+        <w:rPr>
+          <w:rFonts w:ascii="Segoe UI" w:eastAsia="Times New Roman" w:hAnsi="Segoe UI" w:cs="Segoe UI"/>
+          <w:color w:val="333333"/>
+          <w:sz w:val="24"/>
+          <w:szCs w:val="24"/>
+        </w:rPr>
+        <w:t>DataFrame</w:t>
+      </w:r>
+      <w:proofErr w:type="spellEnd"/>
+      <w:r>
+        <w:rPr>
+          <w:rFonts w:ascii="Segoe UI" w:eastAsia="Times New Roman" w:hAnsi="Segoe UI" w:cs="Segoe UI"/>
+          <w:color w:val="333333"/>
+          <w:sz w:val="24"/>
+          <w:szCs w:val="24"/>
+        </w:rPr>
+        <w:t xml:space="preserve"> and gender as input and displays </w:t>
       </w:r>
       <w:r>
         <w:rPr>
@@ -7145,6 +7973,7 @@
         </w:rPr>
         <w:t xml:space="preserve"> </w:t>
       </w:r>
+      <w:proofErr w:type="spellStart"/>
       <w:r>
         <w:rPr>
           <w:rFonts w:ascii="Segoe UI" w:eastAsia="Times New Roman" w:hAnsi="Segoe UI" w:cs="Segoe UI"/>
@@ -7154,14 +7983,35 @@
         </w:rPr>
         <w:t>dating_attributes_vs_time_hist</w:t>
       </w:r>
-      <w:r>
-        <w:rPr>
-          <w:rFonts w:ascii="Segoe UI" w:eastAsia="Times New Roman" w:hAnsi="Segoe UI" w:cs="Segoe UI"/>
-          <w:color w:val="333333"/>
-          <w:sz w:val="24"/>
-          <w:szCs w:val="24"/>
-        </w:rPr>
-        <w:t>() defined in the features_creator file. This method utilized the</w:t>
+      <w:proofErr w:type="spellEnd"/>
+      <w:r>
+        <w:rPr>
+          <w:rFonts w:ascii="Segoe UI" w:eastAsia="Times New Roman" w:hAnsi="Segoe UI" w:cs="Segoe UI"/>
+          <w:color w:val="333333"/>
+          <w:sz w:val="24"/>
+          <w:szCs w:val="24"/>
+        </w:rPr>
+        <w:t xml:space="preserve">() defined in the </w:t>
+      </w:r>
+      <w:proofErr w:type="spellStart"/>
+      <w:r>
+        <w:rPr>
+          <w:rFonts w:ascii="Segoe UI" w:eastAsia="Times New Roman" w:hAnsi="Segoe UI" w:cs="Segoe UI"/>
+          <w:color w:val="333333"/>
+          <w:sz w:val="24"/>
+          <w:szCs w:val="24"/>
+        </w:rPr>
+        <w:t>features_creator</w:t>
+      </w:r>
+      <w:proofErr w:type="spellEnd"/>
+      <w:r>
+        <w:rPr>
+          <w:rFonts w:ascii="Segoe UI" w:eastAsia="Times New Roman" w:hAnsi="Segoe UI" w:cs="Segoe UI"/>
+          <w:color w:val="333333"/>
+          <w:sz w:val="24"/>
+          <w:szCs w:val="24"/>
+        </w:rPr>
+        <w:t xml:space="preserve"> file. This method utilized the</w:t>
       </w:r>
       <w:r>
         <w:rPr>
@@ -7206,7 +8056,27 @@
           <w:sz w:val="24"/>
           <w:szCs w:val="24"/>
         </w:rPr>
-        <w:t>kind = 'hist', stacked = True, bins = 10</w:t>
+        <w:t>kind = '</w:t>
+      </w:r>
+      <w:proofErr w:type="spellStart"/>
+      <w:r>
+        <w:rPr>
+          <w:rFonts w:ascii="Segoe UI" w:eastAsia="Times New Roman" w:hAnsi="Segoe UI" w:cs="Segoe UI"/>
+          <w:color w:val="333333"/>
+          <w:sz w:val="24"/>
+          <w:szCs w:val="24"/>
+        </w:rPr>
+        <w:t>hist</w:t>
+      </w:r>
+      <w:proofErr w:type="spellEnd"/>
+      <w:r>
+        <w:rPr>
+          <w:rFonts w:ascii="Segoe UI" w:eastAsia="Times New Roman" w:hAnsi="Segoe UI" w:cs="Segoe UI"/>
+          <w:color w:val="333333"/>
+          <w:sz w:val="24"/>
+          <w:szCs w:val="24"/>
+        </w:rPr>
+        <w:t>', stacked = True, bins = 10</w:t>
       </w:r>
       <w:r>
         <w:rPr>
@@ -7224,7 +8094,27 @@
           <w:sz w:val="24"/>
           <w:szCs w:val="24"/>
         </w:rPr>
-        <w:t xml:space="preserve">'hist' tells plot() to generate a histogram with the setting 'stacked' set to True. 'stacked' places the bars in a histogram on top of other bars that fall in each respective bin. A bin is </w:t>
+        <w:t>'</w:t>
+      </w:r>
+      <w:proofErr w:type="spellStart"/>
+      <w:r>
+        <w:rPr>
+          <w:rFonts w:ascii="Segoe UI" w:eastAsia="Times New Roman" w:hAnsi="Segoe UI" w:cs="Segoe UI"/>
+          <w:color w:val="333333"/>
+          <w:sz w:val="24"/>
+          <w:szCs w:val="24"/>
+        </w:rPr>
+        <w:t>hist</w:t>
+      </w:r>
+      <w:proofErr w:type="spellEnd"/>
+      <w:r>
+        <w:rPr>
+          <w:rFonts w:ascii="Segoe UI" w:eastAsia="Times New Roman" w:hAnsi="Segoe UI" w:cs="Segoe UI"/>
+          <w:color w:val="333333"/>
+          <w:sz w:val="24"/>
+          <w:szCs w:val="24"/>
+        </w:rPr>
+        <w:t xml:space="preserve">' tells plot() to generate a histogram with the setting 'stacked' set to True. 'stacked' places the bars in a histogram on top of other bars that fall in each respective bin. A bin is </w:t>
       </w:r>
       <w:r>
         <w:rPr>
@@ -7316,7 +8206,27 @@
           <w:sz w:val="24"/>
           <w:szCs w:val="24"/>
         </w:rPr>
-        <w:t>Points of contention included categorical labels that needed to be changed to numerical values. Examples are SAT scores, zipcode,</w:t>
+        <w:t xml:space="preserve">Points of contention included categorical labels that needed to be changed to numerical values. Examples are SAT scores, </w:t>
+      </w:r>
+      <w:proofErr w:type="spellStart"/>
+      <w:r>
+        <w:rPr>
+          <w:rFonts w:ascii="Segoe UI" w:eastAsia="Times New Roman" w:hAnsi="Segoe UI" w:cs="Segoe UI"/>
+          <w:color w:val="333333"/>
+          <w:sz w:val="24"/>
+          <w:szCs w:val="24"/>
+        </w:rPr>
+        <w:t>zipcode</w:t>
+      </w:r>
+      <w:proofErr w:type="spellEnd"/>
+      <w:r>
+        <w:rPr>
+          <w:rFonts w:ascii="Segoe UI" w:eastAsia="Times New Roman" w:hAnsi="Segoe UI" w:cs="Segoe UI"/>
+          <w:color w:val="333333"/>
+          <w:sz w:val="24"/>
+          <w:szCs w:val="24"/>
+        </w:rPr>
+        <w:t>,</w:t>
       </w:r>
       <w:r>
         <w:rPr>
@@ -7499,7 +8409,27 @@
           <w:sz w:val="24"/>
           <w:szCs w:val="24"/>
         </w:rPr>
-        <w:t xml:space="preserve">There is some insightful information looking at the graph above. Caveat: the graph produced above is for both genders. The reader is invited to consult the ipynb file that accompanies this report and consult the correlation matrices for males and females respectively. </w:t>
+        <w:t xml:space="preserve">There is some insightful information looking at the graph above. Caveat: the graph produced above is for both genders. The reader is invited to consult the </w:t>
+      </w:r>
+      <w:proofErr w:type="spellStart"/>
+      <w:r>
+        <w:rPr>
+          <w:rFonts w:ascii="Segoe UI" w:eastAsia="Times New Roman" w:hAnsi="Segoe UI" w:cs="Segoe UI"/>
+          <w:color w:val="333333"/>
+          <w:sz w:val="24"/>
+          <w:szCs w:val="24"/>
+        </w:rPr>
+        <w:t>ipynb</w:t>
+      </w:r>
+      <w:proofErr w:type="spellEnd"/>
+      <w:r>
+        <w:rPr>
+          <w:rFonts w:ascii="Segoe UI" w:eastAsia="Times New Roman" w:hAnsi="Segoe UI" w:cs="Segoe UI"/>
+          <w:color w:val="333333"/>
+          <w:sz w:val="24"/>
+          <w:szCs w:val="24"/>
+        </w:rPr>
+        <w:t xml:space="preserve"> file that accompanies this report and consult the correlation matrices for males and females respectively. </w:t>
       </w:r>
     </w:p>
     <w:p>
@@ -7540,7 +8470,27 @@
           <w:sz w:val="24"/>
           <w:szCs w:val="24"/>
         </w:rPr>
-        <w:t xml:space="preserve">That said, one feature that caught my eye was that shar2_1 is correlated with shar1_1. This result is amusing because 'shar2_2' pertains to the question of what a dater believes the person of the opposite sex is looking for in regards to shared interests. 'shar1_1' pertains to what the mentioned person is looking for in shared values. One interpretation is that a person can change the weight for what is sought based off what is believed to in demand. Another way to read things is that when dating, you are 'vibing' off each other, gauging the situation, and seeing what the odds of a second date are. </w:t>
+        <w:t>That said, one feature that caught my eye was that shar2_1 is correlated with shar1_1. This result is amusing because 'shar2_2' pertains to the question of what a dater believes the person of the opposite sex is looking for in regards to shared interests. 'shar1_1' pertains to what the mentioned person is looking for in shared values. One interpretation is that a person can change the weight for what is sought based off what is believed to in demand. Another way to read things is that when dating, you are '</w:t>
+      </w:r>
+      <w:proofErr w:type="spellStart"/>
+      <w:r>
+        <w:rPr>
+          <w:rFonts w:ascii="Segoe UI" w:eastAsia="Times New Roman" w:hAnsi="Segoe UI" w:cs="Segoe UI"/>
+          <w:color w:val="333333"/>
+          <w:sz w:val="24"/>
+          <w:szCs w:val="24"/>
+        </w:rPr>
+        <w:t>vibing</w:t>
+      </w:r>
+      <w:proofErr w:type="spellEnd"/>
+      <w:r>
+        <w:rPr>
+          <w:rFonts w:ascii="Segoe UI" w:eastAsia="Times New Roman" w:hAnsi="Segoe UI" w:cs="Segoe UI"/>
+          <w:color w:val="333333"/>
+          <w:sz w:val="24"/>
+          <w:szCs w:val="24"/>
+        </w:rPr>
+        <w:t xml:space="preserve">' off each other, gauging the situation, and seeing what the odds of a second date are. </w:t>
       </w:r>
     </w:p>
     <w:p>
@@ -7580,7 +8530,45 @@
           <w:sz w:val="24"/>
           <w:szCs w:val="24"/>
         </w:rPr>
-        <w:t xml:space="preserve">What stands out the most is 'attr2_1' effect on 'attr1_1' and vice-versa. This correlation implies that a person's belief on what people look for in terms of attraction affects what he, or she, wants in the opposite sex. The OkCupid blog had an interesting article on the matter. The article highlights that people lie about themselves online. Moreover, males tend to pursue the unachievable, and females tend to drop their standard when immersing in online dating [3]. In fact, another work also holds that females tend to be more attractive on average than males [4]. Dating Literature helps guide that the project is heading in the right direction. </w:t>
+        <w:t xml:space="preserve">What stands out the most is 'attr2_1' effect on 'attr1_1' and vice-versa. This correlation implies that a person's belief on what people look for in terms of attraction affects what he, or she, wants in the opposite sex. The </w:t>
+      </w:r>
+      <w:proofErr w:type="spellStart"/>
+      <w:r>
+        <w:rPr>
+          <w:rFonts w:ascii="Segoe UI" w:eastAsia="Times New Roman" w:hAnsi="Segoe UI" w:cs="Segoe UI"/>
+          <w:color w:val="333333"/>
+          <w:sz w:val="24"/>
+          <w:szCs w:val="24"/>
+        </w:rPr>
+        <w:t>OkCupid</w:t>
+      </w:r>
+      <w:proofErr w:type="spellEnd"/>
+      <w:r>
+        <w:rPr>
+          <w:rFonts w:ascii="Segoe UI" w:eastAsia="Times New Roman" w:hAnsi="Segoe UI" w:cs="Segoe UI"/>
+          <w:color w:val="333333"/>
+          <w:sz w:val="24"/>
+          <w:szCs w:val="24"/>
+        </w:rPr>
+        <w:t xml:space="preserve"> </w:t>
+      </w:r>
+      <w:r>
+        <w:rPr>
+          <w:rFonts w:ascii="Segoe UI" w:eastAsia="Times New Roman" w:hAnsi="Segoe UI" w:cs="Segoe UI"/>
+          <w:color w:val="333333"/>
+          <w:sz w:val="24"/>
+          <w:szCs w:val="24"/>
+        </w:rPr>
+        <w:t xml:space="preserve">Trends </w:t>
+      </w:r>
+      <w:r>
+        <w:rPr>
+          <w:rFonts w:ascii="Segoe UI" w:eastAsia="Times New Roman" w:hAnsi="Segoe UI" w:cs="Segoe UI"/>
+          <w:color w:val="333333"/>
+          <w:sz w:val="24"/>
+          <w:szCs w:val="24"/>
+        </w:rPr>
+        <w:t xml:space="preserve">blog had an interesting article on the matter. The article highlights that people lie about themselves online. Moreover, males tend to pursue the unachievable, and females tend to drop their standard when immersing in online dating [3]. In fact, another work also holds that females tend to be more attractive on average than males [4]. Dating Literature helps guide that the project is heading in the right direction. </w:t>
       </w:r>
     </w:p>
     <w:p>
@@ -7605,720 +8593,49 @@
     </w:p>
     <w:p>
       <w:pPr>
-        <w:spacing w:before="360" w:after="240" w:line="240" w:lineRule="auto"/>
-        <w:outlineLvl w:val="2"/>
-        <w:rPr>
-          <w:rFonts w:ascii="Segoe UI" w:eastAsia="Times New Roman" w:hAnsi="Segoe UI" w:cs="Segoe UI"/>
-          <w:b/>
-          <w:bCs/>
-          <w:color w:val="333333"/>
-          <w:sz w:val="30"/>
-          <w:szCs w:val="30"/>
-        </w:rPr>
-      </w:pPr>
-      <w:r>
-        <w:rPr>
-          <w:rFonts w:ascii="Segoe UI" w:eastAsia="Times New Roman" w:hAnsi="Segoe UI" w:cs="Segoe UI"/>
-          <w:b/>
-          <w:bCs/>
-          <w:color w:val="333333"/>
-          <w:sz w:val="30"/>
-          <w:szCs w:val="30"/>
-        </w:rPr>
-        <w:t>Implementation</w:t>
+        <w:spacing w:after="240" w:line="240" w:lineRule="auto"/>
+        <w:rPr>
+          <w:rFonts w:ascii="Segoe UI" w:eastAsia="Times New Roman" w:hAnsi="Segoe UI" w:cs="Segoe UI"/>
+          <w:color w:val="333333"/>
+          <w:sz w:val="24"/>
+          <w:szCs w:val="24"/>
+        </w:rPr>
+      </w:pPr>
+      <w:r>
+        <w:rPr>
+          <w:rFonts w:ascii="Segoe UI" w:eastAsia="Times New Roman" w:hAnsi="Segoe UI" w:cs="Segoe UI"/>
+          <w:color w:val="333333"/>
+          <w:sz w:val="24"/>
+          <w:szCs w:val="24"/>
+        </w:rPr>
+        <w:t xml:space="preserve">Crux of the project lies in the following visualization. This was created after doing features selection algorithms. </w:t>
       </w:r>
     </w:p>
     <w:p>
       <w:pPr>
         <w:spacing w:after="240" w:line="240" w:lineRule="auto"/>
-        <w:rPr>
-          <w:rFonts w:ascii="Segoe UI" w:eastAsia="Times New Roman" w:hAnsi="Segoe UI" w:cs="Segoe UI"/>
-          <w:color w:val="333333"/>
-          <w:sz w:val="24"/>
-          <w:szCs w:val="24"/>
-        </w:rPr>
-      </w:pPr>
-      <w:r>
-        <w:rPr>
-          <w:rFonts w:ascii="Segoe UI" w:eastAsia="Times New Roman" w:hAnsi="Segoe UI" w:cs="Segoe UI"/>
-          <w:color w:val="333333"/>
-          <w:sz w:val="24"/>
-          <w:szCs w:val="24"/>
-        </w:rPr>
-        <w:t>Questions to ask yourself when writing this section:</w:t>
-      </w:r>
-    </w:p>
-    <w:p>
-      <w:pPr>
-        <w:numPr>
-          <w:ilvl w:val="0"/>
-          <w:numId w:val="9"/>
-        </w:numPr>
-        <w:spacing w:before="100" w:beforeAutospacing="1" w:after="100" w:afterAutospacing="1" w:line="240" w:lineRule="auto"/>
-        <w:rPr>
-          <w:rFonts w:ascii="Segoe UI" w:eastAsia="Times New Roman" w:hAnsi="Segoe UI" w:cs="Segoe UI"/>
-          <w:color w:val="333333"/>
-          <w:sz w:val="24"/>
-          <w:szCs w:val="24"/>
-        </w:rPr>
-      </w:pPr>
-      <w:r>
-        <w:rPr>
-          <w:rFonts w:ascii="Segoe UI" w:eastAsia="Times New Roman" w:hAnsi="Segoe UI" w:cs="Segoe UI"/>
-          <w:i/>
-          <w:iCs/>
+        <w:jc w:val="center"/>
+        <w:rPr>
+          <w:rFonts w:ascii="Segoe UI" w:eastAsia="Times New Roman" w:hAnsi="Segoe UI" w:cs="Segoe UI"/>
+          <w:color w:val="333333"/>
+          <w:sz w:val="24"/>
+          <w:szCs w:val="24"/>
+        </w:rPr>
+      </w:pPr>
+      <w:r>
+        <w:rPr>
+          <w:rFonts w:ascii="Segoe UI" w:eastAsia="Times New Roman" w:hAnsi="Segoe UI" w:cs="Segoe UI"/>
+          <w:noProof/>
           <w:color w:val="333333"/>
           <w:sz w:val="24"/>
           <w:szCs w:val="24"/>
         </w:rPr>
         <w:lastRenderedPageBreak/>
-        <w:t>Is it made clear how the algorithms and techniques were implemented with the given datasets or input data?</w:t>
-      </w:r>
-    </w:p>
-    <w:p>
-      <w:pPr>
-        <w:numPr>
-          <w:ilvl w:val="0"/>
-          <w:numId w:val="9"/>
-        </w:numPr>
-        <w:spacing w:before="60" w:after="100" w:afterAutospacing="1" w:line="240" w:lineRule="auto"/>
-        <w:rPr>
-          <w:rFonts w:ascii="Segoe UI" w:eastAsia="Times New Roman" w:hAnsi="Segoe UI" w:cs="Segoe UI"/>
-          <w:color w:val="333333"/>
-          <w:sz w:val="24"/>
-          <w:szCs w:val="24"/>
-        </w:rPr>
-      </w:pPr>
-      <w:r>
-        <w:rPr>
-          <w:rFonts w:ascii="Segoe UI" w:eastAsia="Times New Roman" w:hAnsi="Segoe UI" w:cs="Segoe UI"/>
-          <w:i/>
-          <w:iCs/>
-          <w:color w:val="333333"/>
-          <w:sz w:val="24"/>
-          <w:szCs w:val="24"/>
-        </w:rPr>
-        <w:t>Were there any complications with the original metrics or techniques that required changing prior to acquiring a solution?</w:t>
-      </w:r>
-    </w:p>
-    <w:p>
-      <w:pPr>
-        <w:numPr>
-          <w:ilvl w:val="0"/>
-          <w:numId w:val="9"/>
-        </w:numPr>
-        <w:spacing w:before="60" w:after="100" w:afterAutospacing="1" w:line="240" w:lineRule="auto"/>
-        <w:rPr>
-          <w:rFonts w:ascii="Segoe UI" w:eastAsia="Times New Roman" w:hAnsi="Segoe UI" w:cs="Segoe UI"/>
-          <w:color w:val="333333"/>
-          <w:sz w:val="24"/>
-          <w:szCs w:val="24"/>
-        </w:rPr>
-      </w:pPr>
-      <w:r>
-        <w:rPr>
-          <w:rFonts w:ascii="Segoe UI" w:eastAsia="Times New Roman" w:hAnsi="Segoe UI" w:cs="Segoe UI"/>
-          <w:i/>
-          <w:iCs/>
-          <w:color w:val="333333"/>
-          <w:sz w:val="24"/>
-          <w:szCs w:val="24"/>
-        </w:rPr>
-        <w:t>Was there any part of the coding process (e.g., writing complicated functions) that should be documented?</w:t>
-      </w:r>
-    </w:p>
-    <w:p>
-      <w:pPr>
-        <w:spacing w:before="360" w:after="240" w:line="240" w:lineRule="auto"/>
-        <w:outlineLvl w:val="2"/>
-        <w:rPr>
-          <w:rFonts w:ascii="Segoe UI" w:eastAsia="Times New Roman" w:hAnsi="Segoe UI" w:cs="Segoe UI"/>
-          <w:b/>
-          <w:bCs/>
-          <w:color w:val="333333"/>
-          <w:sz w:val="30"/>
-          <w:szCs w:val="30"/>
-        </w:rPr>
-      </w:pPr>
-      <w:r>
-        <w:rPr>
-          <w:rFonts w:ascii="Segoe UI" w:eastAsia="Times New Roman" w:hAnsi="Segoe UI" w:cs="Segoe UI"/>
-          <w:b/>
-          <w:bCs/>
-          <w:color w:val="333333"/>
-          <w:sz w:val="30"/>
-          <w:szCs w:val="30"/>
-        </w:rPr>
-        <w:t>Refinement</w:t>
-      </w:r>
-    </w:p>
-    <w:p>
-      <w:pPr>
-        <w:spacing w:after="240" w:line="240" w:lineRule="auto"/>
-        <w:rPr>
-          <w:rFonts w:ascii="Segoe UI" w:eastAsia="Times New Roman" w:hAnsi="Segoe UI" w:cs="Segoe UI"/>
-          <w:color w:val="333333"/>
-          <w:sz w:val="24"/>
-          <w:szCs w:val="24"/>
-        </w:rPr>
-      </w:pPr>
-      <w:r>
-        <w:rPr>
-          <w:rFonts w:ascii="Segoe UI" w:eastAsia="Times New Roman" w:hAnsi="Segoe UI" w:cs="Segoe UI"/>
-          <w:color w:val="333333"/>
-          <w:sz w:val="24"/>
-          <w:szCs w:val="24"/>
-        </w:rPr>
-        <w:t>In this section, you will need to discuss the process of improvement you made upon the algorithms and techniques you used in your implementation. For example, adjusting parameters for certain models to acquire improved solutions would fall under the refinement category. Your initial and final solutions should be reported, as well as any significant intermediate results as necessary. Questions to ask yourself when writing this section:</w:t>
-      </w:r>
-    </w:p>
-    <w:p>
-      <w:pPr>
-        <w:numPr>
-          <w:ilvl w:val="0"/>
-          <w:numId w:val="10"/>
-        </w:numPr>
-        <w:spacing w:before="100" w:beforeAutospacing="1" w:after="100" w:afterAutospacing="1" w:line="240" w:lineRule="auto"/>
-        <w:rPr>
-          <w:rFonts w:ascii="Segoe UI" w:eastAsia="Times New Roman" w:hAnsi="Segoe UI" w:cs="Segoe UI"/>
-          <w:color w:val="333333"/>
-          <w:sz w:val="24"/>
-          <w:szCs w:val="24"/>
-        </w:rPr>
-      </w:pPr>
-      <w:r>
-        <w:rPr>
-          <w:rFonts w:ascii="Segoe UI" w:eastAsia="Times New Roman" w:hAnsi="Segoe UI" w:cs="Segoe UI"/>
-          <w:i/>
-          <w:iCs/>
-          <w:color w:val="333333"/>
-          <w:sz w:val="24"/>
-          <w:szCs w:val="24"/>
-        </w:rPr>
-        <w:t>Has an initial solution been found and clearly reported?</w:t>
-      </w:r>
-    </w:p>
-    <w:p>
-      <w:pPr>
-        <w:numPr>
-          <w:ilvl w:val="0"/>
-          <w:numId w:val="10"/>
-        </w:numPr>
-        <w:spacing w:before="60" w:after="100" w:afterAutospacing="1" w:line="240" w:lineRule="auto"/>
-        <w:rPr>
-          <w:rFonts w:ascii="Segoe UI" w:eastAsia="Times New Roman" w:hAnsi="Segoe UI" w:cs="Segoe UI"/>
-          <w:color w:val="333333"/>
-          <w:sz w:val="24"/>
-          <w:szCs w:val="24"/>
-        </w:rPr>
-      </w:pPr>
-      <w:r>
-        <w:rPr>
-          <w:rFonts w:ascii="Segoe UI" w:eastAsia="Times New Roman" w:hAnsi="Segoe UI" w:cs="Segoe UI"/>
-          <w:i/>
-          <w:iCs/>
-          <w:color w:val="333333"/>
-          <w:sz w:val="24"/>
-          <w:szCs w:val="24"/>
-        </w:rPr>
-        <w:t>Is the process of improvement clearly documented, such as what techniques were used?</w:t>
-      </w:r>
-    </w:p>
-    <w:p>
-      <w:pPr>
-        <w:numPr>
-          <w:ilvl w:val="0"/>
-          <w:numId w:val="10"/>
-        </w:numPr>
-        <w:spacing w:before="60" w:after="100" w:afterAutospacing="1" w:line="240" w:lineRule="auto"/>
-        <w:rPr>
-          <w:rFonts w:ascii="Segoe UI" w:eastAsia="Times New Roman" w:hAnsi="Segoe UI" w:cs="Segoe UI"/>
-          <w:color w:val="333333"/>
-          <w:sz w:val="24"/>
-          <w:szCs w:val="24"/>
-        </w:rPr>
-      </w:pPr>
-      <w:r>
-        <w:rPr>
-          <w:rFonts w:ascii="Segoe UI" w:eastAsia="Times New Roman" w:hAnsi="Segoe UI" w:cs="Segoe UI"/>
-          <w:i/>
-          <w:iCs/>
-          <w:color w:val="333333"/>
-          <w:sz w:val="24"/>
-          <w:szCs w:val="24"/>
-        </w:rPr>
-        <w:t>Are intermediate and final solutions clearly reported as the process is improved?</w:t>
-      </w:r>
-    </w:p>
-    <w:p>
-      <w:pPr>
-        <w:pBdr>
-          <w:bottom w:val="single" w:sz="6" w:space="4" w:color="EEEEEE"/>
-        </w:pBdr>
-        <w:spacing w:before="360" w:after="240" w:line="240" w:lineRule="auto"/>
-        <w:outlineLvl w:val="1"/>
-        <w:rPr>
-          <w:rFonts w:ascii="Segoe UI" w:eastAsia="Times New Roman" w:hAnsi="Segoe UI" w:cs="Segoe UI"/>
-          <w:b/>
-          <w:bCs/>
-          <w:color w:val="333333"/>
-          <w:sz w:val="36"/>
-          <w:szCs w:val="36"/>
-        </w:rPr>
-      </w:pPr>
-      <w:r>
-        <w:rPr>
-          <w:rFonts w:ascii="Segoe UI" w:eastAsia="Times New Roman" w:hAnsi="Segoe UI" w:cs="Segoe UI"/>
-          <w:b/>
-          <w:bCs/>
-          <w:color w:val="333333"/>
-          <w:sz w:val="36"/>
-          <w:szCs w:val="36"/>
-        </w:rPr>
-        <w:t>IV. Results</w:t>
-      </w:r>
-    </w:p>
-    <w:p>
-      <w:pPr>
-        <w:spacing w:after="240" w:line="240" w:lineRule="auto"/>
-        <w:rPr>
-          <w:rFonts w:ascii="Segoe UI" w:eastAsia="Times New Roman" w:hAnsi="Segoe UI" w:cs="Segoe UI"/>
-          <w:color w:val="333333"/>
-          <w:sz w:val="24"/>
-          <w:szCs w:val="24"/>
-        </w:rPr>
-      </w:pPr>
-      <w:r>
-        <w:rPr>
-          <w:rFonts w:ascii="Segoe UI" w:eastAsia="Times New Roman" w:hAnsi="Segoe UI" w:cs="Segoe UI"/>
-          <w:i/>
-          <w:iCs/>
-          <w:color w:val="333333"/>
-          <w:sz w:val="24"/>
-          <w:szCs w:val="24"/>
-        </w:rPr>
-        <w:t>(approx. 2-3 pages)</w:t>
-      </w:r>
-    </w:p>
-    <w:p>
-      <w:pPr>
-        <w:spacing w:before="360" w:after="240" w:line="240" w:lineRule="auto"/>
-        <w:outlineLvl w:val="2"/>
-        <w:rPr>
-          <w:rFonts w:ascii="Segoe UI" w:eastAsia="Times New Roman" w:hAnsi="Segoe UI" w:cs="Segoe UI"/>
-          <w:b/>
-          <w:bCs/>
-          <w:color w:val="333333"/>
-          <w:sz w:val="30"/>
-          <w:szCs w:val="30"/>
-        </w:rPr>
-      </w:pPr>
-      <w:r>
-        <w:rPr>
-          <w:rFonts w:ascii="Segoe UI" w:eastAsia="Times New Roman" w:hAnsi="Segoe UI" w:cs="Segoe UI"/>
-          <w:b/>
-          <w:bCs/>
-          <w:color w:val="333333"/>
-          <w:sz w:val="30"/>
-          <w:szCs w:val="30"/>
-        </w:rPr>
-        <w:t>Model Evaluation and Validation</w:t>
-      </w:r>
-    </w:p>
-    <w:p>
-      <w:pPr>
-        <w:spacing w:after="240" w:line="240" w:lineRule="auto"/>
-        <w:rPr>
-          <w:rFonts w:ascii="Segoe UI" w:eastAsia="Times New Roman" w:hAnsi="Segoe UI" w:cs="Segoe UI"/>
-          <w:color w:val="333333"/>
-          <w:sz w:val="24"/>
-          <w:szCs w:val="24"/>
-        </w:rPr>
-      </w:pPr>
-      <w:r>
-        <w:rPr>
-          <w:rFonts w:ascii="Segoe UI" w:eastAsia="Times New Roman" w:hAnsi="Segoe UI" w:cs="Segoe UI"/>
-          <w:color w:val="333333"/>
-          <w:sz w:val="24"/>
-          <w:szCs w:val="24"/>
-        </w:rPr>
-        <w:t>In this section, the final model and any supporting qualities should be evaluated in detail. It should be clear how the final model was derived and why this model was chosen. In addition, some type of analysis should be used to validate the robustness of this model and its solution, such as manipulating the input data or environment to see how the model’s solution is affected (this is called sensitivity analysis). Questions to ask yourself when writing this section:</w:t>
-      </w:r>
-    </w:p>
-    <w:p>
-      <w:pPr>
-        <w:numPr>
-          <w:ilvl w:val="0"/>
-          <w:numId w:val="11"/>
-        </w:numPr>
-        <w:spacing w:before="100" w:beforeAutospacing="1" w:after="100" w:afterAutospacing="1" w:line="240" w:lineRule="auto"/>
-        <w:rPr>
-          <w:rFonts w:ascii="Segoe UI" w:eastAsia="Times New Roman" w:hAnsi="Segoe UI" w:cs="Segoe UI"/>
-          <w:color w:val="333333"/>
-          <w:sz w:val="24"/>
-          <w:szCs w:val="24"/>
-        </w:rPr>
-      </w:pPr>
-      <w:r>
-        <w:rPr>
-          <w:rFonts w:ascii="Segoe UI" w:eastAsia="Times New Roman" w:hAnsi="Segoe UI" w:cs="Segoe UI"/>
-          <w:i/>
-          <w:iCs/>
-          <w:color w:val="333333"/>
-          <w:sz w:val="24"/>
-          <w:szCs w:val="24"/>
-        </w:rPr>
-        <w:t>Is the final model reasonable and aligning with solution expectations? Are the final parameters of the model appropriate?</w:t>
-      </w:r>
-    </w:p>
-    <w:p>
-      <w:pPr>
-        <w:numPr>
-          <w:ilvl w:val="0"/>
-          <w:numId w:val="11"/>
-        </w:numPr>
-        <w:spacing w:before="60" w:after="100" w:afterAutospacing="1" w:line="240" w:lineRule="auto"/>
-        <w:rPr>
-          <w:rFonts w:ascii="Segoe UI" w:eastAsia="Times New Roman" w:hAnsi="Segoe UI" w:cs="Segoe UI"/>
-          <w:color w:val="333333"/>
-          <w:sz w:val="24"/>
-          <w:szCs w:val="24"/>
-        </w:rPr>
-      </w:pPr>
-      <w:r>
-        <w:rPr>
-          <w:rFonts w:ascii="Segoe UI" w:eastAsia="Times New Roman" w:hAnsi="Segoe UI" w:cs="Segoe UI"/>
-          <w:i/>
-          <w:iCs/>
-          <w:color w:val="333333"/>
-          <w:sz w:val="24"/>
-          <w:szCs w:val="24"/>
-        </w:rPr>
-        <w:t>Has the final model been tested with various inputs to evaluate whether the model generalizes well to unseen data?</w:t>
-      </w:r>
-    </w:p>
-    <w:p>
-      <w:pPr>
-        <w:numPr>
-          <w:ilvl w:val="0"/>
-          <w:numId w:val="11"/>
-        </w:numPr>
-        <w:spacing w:before="60" w:after="100" w:afterAutospacing="1" w:line="240" w:lineRule="auto"/>
-        <w:rPr>
-          <w:rFonts w:ascii="Segoe UI" w:eastAsia="Times New Roman" w:hAnsi="Segoe UI" w:cs="Segoe UI"/>
-          <w:color w:val="333333"/>
-          <w:sz w:val="24"/>
-          <w:szCs w:val="24"/>
-        </w:rPr>
-      </w:pPr>
-      <w:r>
-        <w:rPr>
-          <w:rFonts w:ascii="Segoe UI" w:eastAsia="Times New Roman" w:hAnsi="Segoe UI" w:cs="Segoe UI"/>
-          <w:i/>
-          <w:iCs/>
-          <w:color w:val="333333"/>
-          <w:sz w:val="24"/>
-          <w:szCs w:val="24"/>
-        </w:rPr>
-        <w:lastRenderedPageBreak/>
-        <w:t>Is the model robust enough for the problem? Do small perturbations (changes) in training data or the input space greatly affect the results?</w:t>
-      </w:r>
-    </w:p>
-    <w:p>
-      <w:pPr>
-        <w:numPr>
-          <w:ilvl w:val="0"/>
-          <w:numId w:val="11"/>
-        </w:numPr>
-        <w:spacing w:before="60" w:after="100" w:afterAutospacing="1" w:line="240" w:lineRule="auto"/>
-        <w:rPr>
-          <w:rFonts w:ascii="Segoe UI" w:eastAsia="Times New Roman" w:hAnsi="Segoe UI" w:cs="Segoe UI"/>
-          <w:color w:val="333333"/>
-          <w:sz w:val="24"/>
-          <w:szCs w:val="24"/>
-        </w:rPr>
-      </w:pPr>
-      <w:r>
-        <w:rPr>
-          <w:rFonts w:ascii="Segoe UI" w:eastAsia="Times New Roman" w:hAnsi="Segoe UI" w:cs="Segoe UI"/>
-          <w:i/>
-          <w:iCs/>
-          <w:color w:val="333333"/>
-          <w:sz w:val="24"/>
-          <w:szCs w:val="24"/>
-        </w:rPr>
-        <w:t>Can results found from the model be trusted?</w:t>
-      </w:r>
-    </w:p>
-    <w:p>
-      <w:pPr>
-        <w:spacing w:before="360" w:after="240" w:line="240" w:lineRule="auto"/>
-        <w:outlineLvl w:val="2"/>
-        <w:rPr>
-          <w:rFonts w:ascii="Segoe UI" w:eastAsia="Times New Roman" w:hAnsi="Segoe UI" w:cs="Segoe UI"/>
-          <w:b/>
-          <w:bCs/>
-          <w:color w:val="333333"/>
-          <w:sz w:val="30"/>
-          <w:szCs w:val="30"/>
-        </w:rPr>
-      </w:pPr>
-      <w:r>
-        <w:rPr>
-          <w:rFonts w:ascii="Segoe UI" w:eastAsia="Times New Roman" w:hAnsi="Segoe UI" w:cs="Segoe UI"/>
-          <w:b/>
-          <w:bCs/>
-          <w:color w:val="333333"/>
-          <w:sz w:val="30"/>
-          <w:szCs w:val="30"/>
-        </w:rPr>
-        <w:t>Justification</w:t>
-      </w:r>
-    </w:p>
-    <w:p>
-      <w:pPr>
-        <w:spacing w:after="240" w:line="240" w:lineRule="auto"/>
-        <w:rPr>
-          <w:rFonts w:ascii="Segoe UI" w:eastAsia="Times New Roman" w:hAnsi="Segoe UI" w:cs="Segoe UI"/>
-          <w:color w:val="333333"/>
-          <w:sz w:val="24"/>
-          <w:szCs w:val="24"/>
-        </w:rPr>
-      </w:pPr>
-      <w:r>
-        <w:rPr>
-          <w:rFonts w:ascii="Segoe UI" w:eastAsia="Times New Roman" w:hAnsi="Segoe UI" w:cs="Segoe UI"/>
-          <w:color w:val="333333"/>
-          <w:sz w:val="24"/>
-          <w:szCs w:val="24"/>
-        </w:rPr>
-        <w:t xml:space="preserve">A benchmark for my PCA chosen features with Nearest Neighboors Classifier </w:t>
-      </w:r>
-      <w:r>
-        <w:rPr>
-          <w:rFonts w:ascii="Segoe UI" w:eastAsia="Times New Roman" w:hAnsi="Segoe UI" w:cs="Segoe UI"/>
-          <w:color w:val="333333"/>
-          <w:sz w:val="24"/>
-          <w:szCs w:val="24"/>
-        </w:rPr>
-        <w:t>is not available</w:t>
-      </w:r>
-      <w:r>
-        <w:rPr>
-          <w:rFonts w:ascii="Segoe UI" w:eastAsia="Times New Roman" w:hAnsi="Segoe UI" w:cs="Segoe UI"/>
-          <w:color w:val="333333"/>
-          <w:sz w:val="24"/>
-          <w:szCs w:val="24"/>
-        </w:rPr>
-        <w:t>, but the visualization produced by projecting the most common features produced by ExtraDecisionTrees, RandomForestTrees, and the f-classifier offers an interesting narrative.</w:t>
-      </w:r>
-      <w:r>
-        <w:rPr>
-          <w:rFonts w:ascii="Segoe UI" w:eastAsia="Times New Roman" w:hAnsi="Segoe UI" w:cs="Segoe UI"/>
-          <w:color w:val="333333"/>
-          <w:sz w:val="24"/>
-          <w:szCs w:val="24"/>
-        </w:rPr>
-        <w:t xml:space="preserve"> Each of these features selection algorithms returned the same top 8 features respectively. These features are 'like', 'attr', 'intel', 'sinc', 'fund', 'amb', 'shar', and 'prob'.</w:t>
-      </w:r>
-    </w:p>
-    <w:p>
-      <w:pPr>
-        <w:spacing w:after="240" w:line="240" w:lineRule="auto"/>
-        <w:rPr>
-          <w:rFonts w:ascii="Segoe UI" w:eastAsia="Times New Roman" w:hAnsi="Segoe UI" w:cs="Segoe UI"/>
-          <w:color w:val="333333"/>
-          <w:sz w:val="24"/>
-          <w:szCs w:val="24"/>
-        </w:rPr>
-      </w:pPr>
-      <w:r>
-        <w:rPr>
-          <w:rFonts w:ascii="Segoe UI" w:eastAsia="Times New Roman" w:hAnsi="Segoe UI" w:cs="Segoe UI"/>
-          <w:color w:val="333333"/>
-          <w:sz w:val="24"/>
-          <w:szCs w:val="24"/>
-        </w:rPr>
-        <w:t>In this section, your model’s final solution and its results should be compared to the benchmark you established earlier in the project using some type of statistical analysis. You should also justify whether these results and the solution are significant enough to have solved the problem posed in the project. Questions to ask yourself when writing this section:</w:t>
-      </w:r>
-    </w:p>
-    <w:p>
-      <w:pPr>
-        <w:numPr>
-          <w:ilvl w:val="0"/>
-          <w:numId w:val="12"/>
-        </w:numPr>
-        <w:spacing w:before="100" w:beforeAutospacing="1" w:after="100" w:afterAutospacing="1" w:line="240" w:lineRule="auto"/>
-        <w:rPr>
-          <w:rFonts w:ascii="Segoe UI" w:eastAsia="Times New Roman" w:hAnsi="Segoe UI" w:cs="Segoe UI"/>
-          <w:color w:val="333333"/>
-          <w:sz w:val="24"/>
-          <w:szCs w:val="24"/>
-        </w:rPr>
-      </w:pPr>
-      <w:r>
-        <w:rPr>
-          <w:rFonts w:ascii="Segoe UI" w:eastAsia="Times New Roman" w:hAnsi="Segoe UI" w:cs="Segoe UI"/>
-          <w:i/>
-          <w:iCs/>
-          <w:color w:val="333333"/>
-          <w:sz w:val="24"/>
-          <w:szCs w:val="24"/>
-        </w:rPr>
-        <w:t>Are the final results found stronger than the benchmark result reported earlier?</w:t>
-      </w:r>
-    </w:p>
-    <w:p>
-      <w:pPr>
-        <w:numPr>
-          <w:ilvl w:val="0"/>
-          <w:numId w:val="12"/>
-        </w:numPr>
-        <w:spacing w:before="60" w:after="100" w:afterAutospacing="1" w:line="240" w:lineRule="auto"/>
-        <w:rPr>
-          <w:rFonts w:ascii="Segoe UI" w:eastAsia="Times New Roman" w:hAnsi="Segoe UI" w:cs="Segoe UI"/>
-          <w:color w:val="333333"/>
-          <w:sz w:val="24"/>
-          <w:szCs w:val="24"/>
-        </w:rPr>
-      </w:pPr>
-      <w:r>
-        <w:rPr>
-          <w:rFonts w:ascii="Segoe UI" w:eastAsia="Times New Roman" w:hAnsi="Segoe UI" w:cs="Segoe UI"/>
-          <w:i/>
-          <w:iCs/>
-          <w:color w:val="333333"/>
-          <w:sz w:val="24"/>
-          <w:szCs w:val="24"/>
-        </w:rPr>
-        <w:t>Have you thoroughly analyzed and discussed the final solution?</w:t>
-      </w:r>
-    </w:p>
-    <w:p>
-      <w:pPr>
-        <w:numPr>
-          <w:ilvl w:val="0"/>
-          <w:numId w:val="12"/>
-        </w:numPr>
-        <w:spacing w:before="60" w:after="100" w:afterAutospacing="1" w:line="240" w:lineRule="auto"/>
-        <w:rPr>
-          <w:rFonts w:ascii="Segoe UI" w:eastAsia="Times New Roman" w:hAnsi="Segoe UI" w:cs="Segoe UI"/>
-          <w:color w:val="333333"/>
-          <w:sz w:val="24"/>
-          <w:szCs w:val="24"/>
-        </w:rPr>
-      </w:pPr>
-      <w:r>
-        <w:rPr>
-          <w:rFonts w:ascii="Segoe UI" w:eastAsia="Times New Roman" w:hAnsi="Segoe UI" w:cs="Segoe UI"/>
-          <w:i/>
-          <w:iCs/>
-          <w:color w:val="333333"/>
-          <w:sz w:val="24"/>
-          <w:szCs w:val="24"/>
-        </w:rPr>
-        <w:t>Is the final solution significant enough to have solved the problem?</w:t>
-      </w:r>
-    </w:p>
-    <w:p>
-      <w:pPr>
-        <w:pBdr>
-          <w:bottom w:val="single" w:sz="6" w:space="4" w:color="EEEEEE"/>
-        </w:pBdr>
-        <w:spacing w:before="360" w:after="240" w:line="240" w:lineRule="auto"/>
-        <w:outlineLvl w:val="1"/>
-        <w:rPr>
-          <w:rFonts w:ascii="Segoe UI" w:eastAsia="Times New Roman" w:hAnsi="Segoe UI" w:cs="Segoe UI"/>
-          <w:b/>
-          <w:bCs/>
-          <w:color w:val="333333"/>
-          <w:sz w:val="36"/>
-          <w:szCs w:val="36"/>
-        </w:rPr>
-      </w:pPr>
-      <w:r>
-        <w:rPr>
-          <w:rFonts w:ascii="Segoe UI" w:eastAsia="Times New Roman" w:hAnsi="Segoe UI" w:cs="Segoe UI"/>
-          <w:b/>
-          <w:bCs/>
-          <w:color w:val="333333"/>
-          <w:sz w:val="36"/>
-          <w:szCs w:val="36"/>
-        </w:rPr>
-        <w:t>V. Conclusion</w:t>
-      </w:r>
-    </w:p>
-    <w:p>
-      <w:pPr>
-        <w:spacing w:after="240" w:line="240" w:lineRule="auto"/>
-        <w:rPr>
-          <w:rFonts w:ascii="Segoe UI" w:eastAsia="Times New Roman" w:hAnsi="Segoe UI" w:cs="Segoe UI"/>
-          <w:color w:val="333333"/>
-          <w:sz w:val="24"/>
-          <w:szCs w:val="24"/>
-        </w:rPr>
-      </w:pPr>
-      <w:r>
-        <w:rPr>
-          <w:rFonts w:ascii="Segoe UI" w:eastAsia="Times New Roman" w:hAnsi="Segoe UI" w:cs="Segoe UI"/>
-          <w:i/>
-          <w:iCs/>
-          <w:color w:val="333333"/>
-          <w:sz w:val="24"/>
-          <w:szCs w:val="24"/>
-        </w:rPr>
-        <w:t>(approx. 1-2 pages)</w:t>
-      </w:r>
-    </w:p>
-    <w:p>
-      <w:pPr>
-        <w:spacing w:before="360" w:after="240" w:line="240" w:lineRule="auto"/>
-        <w:outlineLvl w:val="2"/>
-        <w:rPr>
-          <w:rFonts w:ascii="Segoe UI" w:eastAsia="Times New Roman" w:hAnsi="Segoe UI" w:cs="Segoe UI"/>
-          <w:b/>
-          <w:bCs/>
-          <w:color w:val="333333"/>
-          <w:sz w:val="30"/>
-          <w:szCs w:val="30"/>
-        </w:rPr>
-      </w:pPr>
-      <w:r>
-        <w:rPr>
-          <w:rFonts w:ascii="Segoe UI" w:eastAsia="Times New Roman" w:hAnsi="Segoe UI" w:cs="Segoe UI"/>
-          <w:b/>
-          <w:bCs/>
-          <w:color w:val="333333"/>
-          <w:sz w:val="30"/>
-          <w:szCs w:val="30"/>
-        </w:rPr>
-        <w:t>Free-Form Visualization</w:t>
-      </w:r>
-    </w:p>
-    <w:p>
-      <w:pPr>
-        <w:spacing w:after="240" w:line="240" w:lineRule="auto"/>
-        <w:jc w:val="center"/>
-        <w:rPr>
-          <w:rFonts w:ascii="Segoe UI" w:eastAsia="Times New Roman" w:hAnsi="Segoe UI" w:cs="Segoe UI"/>
-          <w:color w:val="333333"/>
-          <w:sz w:val="24"/>
-          <w:szCs w:val="24"/>
-        </w:rPr>
-      </w:pPr>
-      <w:r>
-        <w:rPr>
-          <w:rFonts w:ascii="Segoe UI" w:eastAsia="Times New Roman" w:hAnsi="Segoe UI" w:cs="Segoe UI"/>
-          <w:noProof/>
-          <w:color w:val="333333"/>
-          <w:sz w:val="24"/>
-          <w:szCs w:val="24"/>
-        </w:rPr>
         <w:drawing>
           <wp:inline distT="0" distB="0" distL="0" distR="0">
             <wp:extent cx="2514600" cy="1678340"/>
             <wp:effectExtent l="19050" t="0" r="0" b="0"/>
-            <wp:docPr id="1" name="Picture 8" descr="movie225.png"/>
+            <wp:docPr id="3" name="Picture 8" descr="movie225.png"/>
             <wp:cNvGraphicFramePr>
               <a:graphicFrameLocks xmlns:a="http://schemas.openxmlformats.org/drawingml/2006/main" noChangeAspect="1"/>
             </wp:cNvGraphicFramePr>
@@ -8362,7 +8679,7 @@
           <wp:inline distT="0" distB="0" distL="0" distR="0">
             <wp:extent cx="2514600" cy="1740103"/>
             <wp:effectExtent l="19050" t="0" r="0" b="0"/>
-            <wp:docPr id="8" name="Picture 7" descr="download_pca2vpca1.png"/>
+            <wp:docPr id="9" name="Picture 7" descr="download_pca2vpca1.png"/>
             <wp:cNvGraphicFramePr>
               <a:graphicFrameLocks xmlns:a="http://schemas.openxmlformats.org/drawingml/2006/main" noChangeAspect="1"/>
             </wp:cNvGraphicFramePr>
@@ -8405,14 +8722,896 @@
           <w:szCs w:val="24"/>
         </w:rPr>
       </w:pPr>
-      <w:r>
-        <w:rPr>
-          <w:rFonts w:ascii="Segoe UI" w:eastAsia="Times New Roman" w:hAnsi="Segoe UI" w:cs="Segoe UI"/>
+    </w:p>
+    <w:p>
+      <w:pPr>
+        <w:spacing w:before="360" w:after="240" w:line="240" w:lineRule="auto"/>
+        <w:outlineLvl w:val="2"/>
+        <w:rPr>
+          <w:rFonts w:ascii="Segoe UI" w:eastAsia="Times New Roman" w:hAnsi="Segoe UI" w:cs="Segoe UI"/>
+          <w:b/>
+          <w:bCs/>
+          <w:color w:val="333333"/>
+          <w:sz w:val="30"/>
+          <w:szCs w:val="30"/>
+        </w:rPr>
+      </w:pPr>
+      <w:r>
+        <w:rPr>
+          <w:rFonts w:ascii="Segoe UI" w:eastAsia="Times New Roman" w:hAnsi="Segoe UI" w:cs="Segoe UI"/>
+          <w:b/>
+          <w:bCs/>
+          <w:color w:val="333333"/>
+          <w:sz w:val="30"/>
+          <w:szCs w:val="30"/>
+        </w:rPr>
+        <w:t>Implementation</w:t>
+      </w:r>
+    </w:p>
+    <w:p>
+      <w:pPr>
+        <w:spacing w:after="240" w:line="240" w:lineRule="auto"/>
+        <w:rPr>
+          <w:rFonts w:ascii="Segoe UI" w:eastAsia="Times New Roman" w:hAnsi="Segoe UI" w:cs="Segoe UI"/>
+          <w:color w:val="333333"/>
+          <w:sz w:val="24"/>
+          <w:szCs w:val="24"/>
+        </w:rPr>
+      </w:pPr>
+      <w:r>
+        <w:rPr>
+          <w:rFonts w:ascii="Segoe UI" w:eastAsia="Times New Roman" w:hAnsi="Segoe UI" w:cs="Segoe UI"/>
+          <w:color w:val="333333"/>
+          <w:sz w:val="24"/>
+          <w:szCs w:val="24"/>
+        </w:rPr>
+        <w:t>Questions to ask yourself when writing this section:</w:t>
+      </w:r>
+    </w:p>
+    <w:p>
+      <w:pPr>
+        <w:numPr>
+          <w:ilvl w:val="0"/>
+          <w:numId w:val="9"/>
+        </w:numPr>
+        <w:spacing w:before="100" w:beforeAutospacing="1" w:after="100" w:afterAutospacing="1" w:line="240" w:lineRule="auto"/>
+        <w:rPr>
+          <w:rFonts w:ascii="Segoe UI" w:eastAsia="Times New Roman" w:hAnsi="Segoe UI" w:cs="Segoe UI"/>
+          <w:color w:val="333333"/>
+          <w:sz w:val="24"/>
+          <w:szCs w:val="24"/>
+        </w:rPr>
+      </w:pPr>
+      <w:r>
+        <w:rPr>
+          <w:rFonts w:ascii="Segoe UI" w:eastAsia="Times New Roman" w:hAnsi="Segoe UI" w:cs="Segoe UI"/>
+          <w:i/>
+          <w:iCs/>
+          <w:color w:val="333333"/>
+          <w:sz w:val="24"/>
+          <w:szCs w:val="24"/>
+        </w:rPr>
+        <w:t>Is it made clear how the algorithms and techniques were implemented with the given datasets or input data?</w:t>
+      </w:r>
+    </w:p>
+    <w:p>
+      <w:pPr>
+        <w:numPr>
+          <w:ilvl w:val="0"/>
+          <w:numId w:val="9"/>
+        </w:numPr>
+        <w:spacing w:before="60" w:after="100" w:afterAutospacing="1" w:line="240" w:lineRule="auto"/>
+        <w:rPr>
+          <w:rFonts w:ascii="Segoe UI" w:eastAsia="Times New Roman" w:hAnsi="Segoe UI" w:cs="Segoe UI"/>
+          <w:color w:val="333333"/>
+          <w:sz w:val="24"/>
+          <w:szCs w:val="24"/>
+        </w:rPr>
+      </w:pPr>
+      <w:r>
+        <w:rPr>
+          <w:rFonts w:ascii="Segoe UI" w:eastAsia="Times New Roman" w:hAnsi="Segoe UI" w:cs="Segoe UI"/>
+          <w:i/>
+          <w:iCs/>
+          <w:color w:val="333333"/>
+          <w:sz w:val="24"/>
+          <w:szCs w:val="24"/>
+        </w:rPr>
+        <w:t>Were there any complications with the original metrics or techniques that required changing prior to acquiring a solution?</w:t>
+      </w:r>
+    </w:p>
+    <w:p>
+      <w:pPr>
+        <w:numPr>
+          <w:ilvl w:val="0"/>
+          <w:numId w:val="9"/>
+        </w:numPr>
+        <w:spacing w:before="60" w:after="100" w:afterAutospacing="1" w:line="240" w:lineRule="auto"/>
+        <w:rPr>
+          <w:rFonts w:ascii="Segoe UI" w:eastAsia="Times New Roman" w:hAnsi="Segoe UI" w:cs="Segoe UI"/>
+          <w:color w:val="333333"/>
+          <w:sz w:val="24"/>
+          <w:szCs w:val="24"/>
+        </w:rPr>
+      </w:pPr>
+      <w:r>
+        <w:rPr>
+          <w:rFonts w:ascii="Segoe UI" w:eastAsia="Times New Roman" w:hAnsi="Segoe UI" w:cs="Segoe UI"/>
+          <w:i/>
+          <w:iCs/>
+          <w:color w:val="333333"/>
+          <w:sz w:val="24"/>
+          <w:szCs w:val="24"/>
+        </w:rPr>
+        <w:t>Was there any part of the coding process (e.g., writing complicated functions) that should be documented?</w:t>
+      </w:r>
+    </w:p>
+    <w:p>
+      <w:pPr>
+        <w:spacing w:before="360" w:after="240" w:line="240" w:lineRule="auto"/>
+        <w:outlineLvl w:val="2"/>
+        <w:rPr>
+          <w:rFonts w:ascii="Segoe UI" w:eastAsia="Times New Roman" w:hAnsi="Segoe UI" w:cs="Segoe UI"/>
+          <w:b/>
+          <w:bCs/>
+          <w:color w:val="333333"/>
+          <w:sz w:val="30"/>
+          <w:szCs w:val="30"/>
+        </w:rPr>
+      </w:pPr>
+      <w:r>
+        <w:rPr>
+          <w:rFonts w:ascii="Segoe UI" w:eastAsia="Times New Roman" w:hAnsi="Segoe UI" w:cs="Segoe UI"/>
+          <w:b/>
+          <w:bCs/>
+          <w:color w:val="333333"/>
+          <w:sz w:val="30"/>
+          <w:szCs w:val="30"/>
+        </w:rPr>
+        <w:t>Refinement</w:t>
+      </w:r>
+    </w:p>
+    <w:p>
+      <w:pPr>
+        <w:spacing w:after="240" w:line="240" w:lineRule="auto"/>
+        <w:rPr>
+          <w:rFonts w:ascii="Segoe UI" w:eastAsia="Times New Roman" w:hAnsi="Segoe UI" w:cs="Segoe UI"/>
+          <w:color w:val="333333"/>
+          <w:sz w:val="24"/>
+          <w:szCs w:val="24"/>
+        </w:rPr>
+      </w:pPr>
+      <w:r>
+        <w:rPr>
+          <w:rFonts w:ascii="Segoe UI" w:eastAsia="Times New Roman" w:hAnsi="Segoe UI" w:cs="Segoe UI"/>
+          <w:color w:val="333333"/>
+          <w:sz w:val="24"/>
+          <w:szCs w:val="24"/>
+        </w:rPr>
+        <w:t>In this section, you will need to discuss the process of improvement you made upon the algorithms and techniques you used in your implementation. For example, adjusting parameters for certain models to acquire improved solutions would fall under the refinement category. Your initial and final solutions should be reported, as well as any significant intermediate results as necessary. Questions to ask yourself when writing this section:</w:t>
+      </w:r>
+    </w:p>
+    <w:p>
+      <w:pPr>
+        <w:numPr>
+          <w:ilvl w:val="0"/>
+          <w:numId w:val="10"/>
+        </w:numPr>
+        <w:spacing w:before="100" w:beforeAutospacing="1" w:after="100" w:afterAutospacing="1" w:line="240" w:lineRule="auto"/>
+        <w:rPr>
+          <w:rFonts w:ascii="Segoe UI" w:eastAsia="Times New Roman" w:hAnsi="Segoe UI" w:cs="Segoe UI"/>
+          <w:color w:val="333333"/>
+          <w:sz w:val="24"/>
+          <w:szCs w:val="24"/>
+        </w:rPr>
+      </w:pPr>
+      <w:r>
+        <w:rPr>
+          <w:rFonts w:ascii="Segoe UI" w:eastAsia="Times New Roman" w:hAnsi="Segoe UI" w:cs="Segoe UI"/>
+          <w:i/>
+          <w:iCs/>
+          <w:color w:val="333333"/>
+          <w:sz w:val="24"/>
+          <w:szCs w:val="24"/>
+        </w:rPr>
+        <w:t>Has an initial solution been found and clearly reported?</w:t>
+      </w:r>
+    </w:p>
+    <w:p>
+      <w:pPr>
+        <w:numPr>
+          <w:ilvl w:val="0"/>
+          <w:numId w:val="10"/>
+        </w:numPr>
+        <w:spacing w:before="60" w:after="100" w:afterAutospacing="1" w:line="240" w:lineRule="auto"/>
+        <w:rPr>
+          <w:rFonts w:ascii="Segoe UI" w:eastAsia="Times New Roman" w:hAnsi="Segoe UI" w:cs="Segoe UI"/>
+          <w:color w:val="333333"/>
+          <w:sz w:val="24"/>
+          <w:szCs w:val="24"/>
+        </w:rPr>
+      </w:pPr>
+      <w:r>
+        <w:rPr>
+          <w:rFonts w:ascii="Segoe UI" w:eastAsia="Times New Roman" w:hAnsi="Segoe UI" w:cs="Segoe UI"/>
+          <w:i/>
+          <w:iCs/>
+          <w:color w:val="333333"/>
+          <w:sz w:val="24"/>
+          <w:szCs w:val="24"/>
+        </w:rPr>
+        <w:t>Is the process of improvement clearly documented, such as what techniques were used?</w:t>
+      </w:r>
+    </w:p>
+    <w:p>
+      <w:pPr>
+        <w:numPr>
+          <w:ilvl w:val="0"/>
+          <w:numId w:val="10"/>
+        </w:numPr>
+        <w:spacing w:before="60" w:after="100" w:afterAutospacing="1" w:line="240" w:lineRule="auto"/>
+        <w:rPr>
+          <w:rFonts w:ascii="Segoe UI" w:eastAsia="Times New Roman" w:hAnsi="Segoe UI" w:cs="Segoe UI"/>
+          <w:color w:val="333333"/>
+          <w:sz w:val="24"/>
+          <w:szCs w:val="24"/>
+        </w:rPr>
+      </w:pPr>
+      <w:r>
+        <w:rPr>
+          <w:rFonts w:ascii="Segoe UI" w:eastAsia="Times New Roman" w:hAnsi="Segoe UI" w:cs="Segoe UI"/>
+          <w:i/>
+          <w:iCs/>
+          <w:color w:val="333333"/>
+          <w:sz w:val="24"/>
+          <w:szCs w:val="24"/>
+        </w:rPr>
+        <w:t>Are intermediate and final solutions clearly reported as the process is improved?</w:t>
+      </w:r>
+    </w:p>
+    <w:p>
+      <w:pPr>
+        <w:pBdr>
+          <w:bottom w:val="single" w:sz="6" w:space="4" w:color="EEEEEE"/>
+        </w:pBdr>
+        <w:spacing w:before="360" w:after="240" w:line="240" w:lineRule="auto"/>
+        <w:outlineLvl w:val="1"/>
+        <w:rPr>
+          <w:rFonts w:ascii="Segoe UI" w:eastAsia="Times New Roman" w:hAnsi="Segoe UI" w:cs="Segoe UI"/>
+          <w:b/>
+          <w:bCs/>
+          <w:color w:val="333333"/>
+          <w:sz w:val="36"/>
+          <w:szCs w:val="36"/>
+        </w:rPr>
+      </w:pPr>
+      <w:r>
+        <w:rPr>
+          <w:rFonts w:ascii="Segoe UI" w:eastAsia="Times New Roman" w:hAnsi="Segoe UI" w:cs="Segoe UI"/>
+          <w:b/>
+          <w:bCs/>
+          <w:color w:val="333333"/>
+          <w:sz w:val="36"/>
+          <w:szCs w:val="36"/>
+        </w:rPr>
+        <w:t>IV. Results</w:t>
+      </w:r>
+    </w:p>
+    <w:p>
+      <w:pPr>
+        <w:spacing w:after="240" w:line="240" w:lineRule="auto"/>
+        <w:rPr>
+          <w:rFonts w:ascii="Segoe UI" w:eastAsia="Times New Roman" w:hAnsi="Segoe UI" w:cs="Segoe UI"/>
+          <w:color w:val="333333"/>
+          <w:sz w:val="24"/>
+          <w:szCs w:val="24"/>
+        </w:rPr>
+      </w:pPr>
+      <w:r>
+        <w:rPr>
+          <w:rFonts w:ascii="Segoe UI" w:eastAsia="Times New Roman" w:hAnsi="Segoe UI" w:cs="Segoe UI"/>
+          <w:i/>
+          <w:iCs/>
           <w:color w:val="333333"/>
           <w:sz w:val="24"/>
           <w:szCs w:val="24"/>
         </w:rPr>
         <w:lastRenderedPageBreak/>
+        <w:t>(approx. 2-3 pages)</w:t>
+      </w:r>
+    </w:p>
+    <w:p>
+      <w:pPr>
+        <w:spacing w:before="360" w:after="240" w:line="240" w:lineRule="auto"/>
+        <w:outlineLvl w:val="2"/>
+        <w:rPr>
+          <w:rFonts w:ascii="Segoe UI" w:eastAsia="Times New Roman" w:hAnsi="Segoe UI" w:cs="Segoe UI"/>
+          <w:b/>
+          <w:bCs/>
+          <w:color w:val="333333"/>
+          <w:sz w:val="30"/>
+          <w:szCs w:val="30"/>
+        </w:rPr>
+      </w:pPr>
+      <w:r>
+        <w:rPr>
+          <w:rFonts w:ascii="Segoe UI" w:eastAsia="Times New Roman" w:hAnsi="Segoe UI" w:cs="Segoe UI"/>
+          <w:b/>
+          <w:bCs/>
+          <w:color w:val="333333"/>
+          <w:sz w:val="30"/>
+          <w:szCs w:val="30"/>
+        </w:rPr>
+        <w:t>Model Evaluation and Validation</w:t>
+      </w:r>
+    </w:p>
+    <w:p>
+      <w:pPr>
+        <w:spacing w:after="240" w:line="240" w:lineRule="auto"/>
+        <w:rPr>
+          <w:rFonts w:ascii="Segoe UI" w:eastAsia="Times New Roman" w:hAnsi="Segoe UI" w:cs="Segoe UI"/>
+          <w:color w:val="333333"/>
+          <w:sz w:val="24"/>
+          <w:szCs w:val="24"/>
+        </w:rPr>
+      </w:pPr>
+      <w:r>
+        <w:rPr>
+          <w:rFonts w:ascii="Segoe UI" w:eastAsia="Times New Roman" w:hAnsi="Segoe UI" w:cs="Segoe UI"/>
+          <w:color w:val="333333"/>
+          <w:sz w:val="24"/>
+          <w:szCs w:val="24"/>
+        </w:rPr>
+        <w:t>In this section, the final model and any supporting qualities should be evaluated in detail. It should be clear how the final model was derived and why this model was chosen. In addition, some type of analysis should be used to validate the robustness of this model and its solution, such as manipulating the input data or environment to see how the model’s solution is affected (this is called sensitivity analysis). Questions to ask yourself when writing this section:</w:t>
+      </w:r>
+    </w:p>
+    <w:p>
+      <w:pPr>
+        <w:numPr>
+          <w:ilvl w:val="0"/>
+          <w:numId w:val="11"/>
+        </w:numPr>
+        <w:spacing w:before="100" w:beforeAutospacing="1" w:after="100" w:afterAutospacing="1" w:line="240" w:lineRule="auto"/>
+        <w:rPr>
+          <w:rFonts w:ascii="Segoe UI" w:eastAsia="Times New Roman" w:hAnsi="Segoe UI" w:cs="Segoe UI"/>
+          <w:color w:val="333333"/>
+          <w:sz w:val="24"/>
+          <w:szCs w:val="24"/>
+        </w:rPr>
+      </w:pPr>
+      <w:r>
+        <w:rPr>
+          <w:rFonts w:ascii="Segoe UI" w:eastAsia="Times New Roman" w:hAnsi="Segoe UI" w:cs="Segoe UI"/>
+          <w:i/>
+          <w:iCs/>
+          <w:color w:val="333333"/>
+          <w:sz w:val="24"/>
+          <w:szCs w:val="24"/>
+        </w:rPr>
+        <w:t>Is the final model reasonable and aligning with solution expectations? Are the final parameters of the model appropriate?</w:t>
+      </w:r>
+    </w:p>
+    <w:p>
+      <w:pPr>
+        <w:numPr>
+          <w:ilvl w:val="0"/>
+          <w:numId w:val="11"/>
+        </w:numPr>
+        <w:spacing w:before="60" w:after="100" w:afterAutospacing="1" w:line="240" w:lineRule="auto"/>
+        <w:rPr>
+          <w:rFonts w:ascii="Segoe UI" w:eastAsia="Times New Roman" w:hAnsi="Segoe UI" w:cs="Segoe UI"/>
+          <w:color w:val="333333"/>
+          <w:sz w:val="24"/>
+          <w:szCs w:val="24"/>
+        </w:rPr>
+      </w:pPr>
+      <w:r>
+        <w:rPr>
+          <w:rFonts w:ascii="Segoe UI" w:eastAsia="Times New Roman" w:hAnsi="Segoe UI" w:cs="Segoe UI"/>
+          <w:i/>
+          <w:iCs/>
+          <w:color w:val="333333"/>
+          <w:sz w:val="24"/>
+          <w:szCs w:val="24"/>
+        </w:rPr>
+        <w:t>Has the final model been tested with various inputs to evaluate whether the model generalizes well to unseen data?</w:t>
+      </w:r>
+    </w:p>
+    <w:p>
+      <w:pPr>
+        <w:numPr>
+          <w:ilvl w:val="0"/>
+          <w:numId w:val="11"/>
+        </w:numPr>
+        <w:spacing w:before="60" w:after="100" w:afterAutospacing="1" w:line="240" w:lineRule="auto"/>
+        <w:rPr>
+          <w:rFonts w:ascii="Segoe UI" w:eastAsia="Times New Roman" w:hAnsi="Segoe UI" w:cs="Segoe UI"/>
+          <w:color w:val="333333"/>
+          <w:sz w:val="24"/>
+          <w:szCs w:val="24"/>
+        </w:rPr>
+      </w:pPr>
+      <w:r>
+        <w:rPr>
+          <w:rFonts w:ascii="Segoe UI" w:eastAsia="Times New Roman" w:hAnsi="Segoe UI" w:cs="Segoe UI"/>
+          <w:i/>
+          <w:iCs/>
+          <w:color w:val="333333"/>
+          <w:sz w:val="24"/>
+          <w:szCs w:val="24"/>
+        </w:rPr>
+        <w:t>Is the model robust enough for the problem? Do small perturbations (changes) in training data or the input space greatly affect the results?</w:t>
+      </w:r>
+    </w:p>
+    <w:p>
+      <w:pPr>
+        <w:numPr>
+          <w:ilvl w:val="0"/>
+          <w:numId w:val="11"/>
+        </w:numPr>
+        <w:spacing w:before="60" w:after="100" w:afterAutospacing="1" w:line="240" w:lineRule="auto"/>
+        <w:rPr>
+          <w:rFonts w:ascii="Segoe UI" w:eastAsia="Times New Roman" w:hAnsi="Segoe UI" w:cs="Segoe UI"/>
+          <w:color w:val="333333"/>
+          <w:sz w:val="24"/>
+          <w:szCs w:val="24"/>
+        </w:rPr>
+      </w:pPr>
+      <w:r>
+        <w:rPr>
+          <w:rFonts w:ascii="Segoe UI" w:eastAsia="Times New Roman" w:hAnsi="Segoe UI" w:cs="Segoe UI"/>
+          <w:i/>
+          <w:iCs/>
+          <w:color w:val="333333"/>
+          <w:sz w:val="24"/>
+          <w:szCs w:val="24"/>
+        </w:rPr>
+        <w:t>Can results found from the model be trusted?</w:t>
+      </w:r>
+    </w:p>
+    <w:p>
+      <w:pPr>
+        <w:spacing w:before="360" w:after="240" w:line="240" w:lineRule="auto"/>
+        <w:outlineLvl w:val="2"/>
+        <w:rPr>
+          <w:rFonts w:ascii="Segoe UI" w:eastAsia="Times New Roman" w:hAnsi="Segoe UI" w:cs="Segoe UI"/>
+          <w:b/>
+          <w:bCs/>
+          <w:color w:val="333333"/>
+          <w:sz w:val="30"/>
+          <w:szCs w:val="30"/>
+        </w:rPr>
+      </w:pPr>
+      <w:r>
+        <w:rPr>
+          <w:rFonts w:ascii="Segoe UI" w:eastAsia="Times New Roman" w:hAnsi="Segoe UI" w:cs="Segoe UI"/>
+          <w:b/>
+          <w:bCs/>
+          <w:color w:val="333333"/>
+          <w:sz w:val="30"/>
+          <w:szCs w:val="30"/>
+        </w:rPr>
+        <w:t>Justification</w:t>
+      </w:r>
+    </w:p>
+    <w:p>
+      <w:pPr>
+        <w:spacing w:after="240" w:line="240" w:lineRule="auto"/>
+        <w:rPr>
+          <w:rFonts w:ascii="Segoe UI" w:eastAsia="Times New Roman" w:hAnsi="Segoe UI" w:cs="Segoe UI"/>
+          <w:color w:val="333333"/>
+          <w:sz w:val="24"/>
+          <w:szCs w:val="24"/>
+        </w:rPr>
+      </w:pPr>
+      <w:r>
+        <w:rPr>
+          <w:rFonts w:ascii="Segoe UI" w:eastAsia="Times New Roman" w:hAnsi="Segoe UI" w:cs="Segoe UI"/>
+          <w:color w:val="333333"/>
+          <w:sz w:val="24"/>
+          <w:szCs w:val="24"/>
+        </w:rPr>
+        <w:t xml:space="preserve">A benchmark for my PCA chosen features with Nearest </w:t>
+      </w:r>
+      <w:proofErr w:type="spellStart"/>
+      <w:r>
+        <w:rPr>
+          <w:rFonts w:ascii="Segoe UI" w:eastAsia="Times New Roman" w:hAnsi="Segoe UI" w:cs="Segoe UI"/>
+          <w:color w:val="333333"/>
+          <w:sz w:val="24"/>
+          <w:szCs w:val="24"/>
+        </w:rPr>
+        <w:t>Neighboors</w:t>
+      </w:r>
+      <w:proofErr w:type="spellEnd"/>
+      <w:r>
+        <w:rPr>
+          <w:rFonts w:ascii="Segoe UI" w:eastAsia="Times New Roman" w:hAnsi="Segoe UI" w:cs="Segoe UI"/>
+          <w:color w:val="333333"/>
+          <w:sz w:val="24"/>
+          <w:szCs w:val="24"/>
+        </w:rPr>
+        <w:t xml:space="preserve"> Classifier </w:t>
+      </w:r>
+      <w:r>
+        <w:rPr>
+          <w:rFonts w:ascii="Segoe UI" w:eastAsia="Times New Roman" w:hAnsi="Segoe UI" w:cs="Segoe UI"/>
+          <w:color w:val="333333"/>
+          <w:sz w:val="24"/>
+          <w:szCs w:val="24"/>
+        </w:rPr>
+        <w:t>is not available</w:t>
+      </w:r>
+      <w:r>
+        <w:rPr>
+          <w:rFonts w:ascii="Segoe UI" w:eastAsia="Times New Roman" w:hAnsi="Segoe UI" w:cs="Segoe UI"/>
+          <w:color w:val="333333"/>
+          <w:sz w:val="24"/>
+          <w:szCs w:val="24"/>
+        </w:rPr>
+        <w:t xml:space="preserve">, but the visualization produced by projecting the most common features produced by </w:t>
+      </w:r>
+      <w:proofErr w:type="spellStart"/>
+      <w:r>
+        <w:rPr>
+          <w:rFonts w:ascii="Segoe UI" w:eastAsia="Times New Roman" w:hAnsi="Segoe UI" w:cs="Segoe UI"/>
+          <w:color w:val="333333"/>
+          <w:sz w:val="24"/>
+          <w:szCs w:val="24"/>
+        </w:rPr>
+        <w:t>ExtraDecisionTrees</w:t>
+      </w:r>
+      <w:proofErr w:type="spellEnd"/>
+      <w:r>
+        <w:rPr>
+          <w:rFonts w:ascii="Segoe UI" w:eastAsia="Times New Roman" w:hAnsi="Segoe UI" w:cs="Segoe UI"/>
+          <w:color w:val="333333"/>
+          <w:sz w:val="24"/>
+          <w:szCs w:val="24"/>
+        </w:rPr>
+        <w:t xml:space="preserve">, </w:t>
+      </w:r>
+      <w:proofErr w:type="spellStart"/>
+      <w:r>
+        <w:rPr>
+          <w:rFonts w:ascii="Segoe UI" w:eastAsia="Times New Roman" w:hAnsi="Segoe UI" w:cs="Segoe UI"/>
+          <w:color w:val="333333"/>
+          <w:sz w:val="24"/>
+          <w:szCs w:val="24"/>
+        </w:rPr>
+        <w:t>RandomForestTrees</w:t>
+      </w:r>
+      <w:proofErr w:type="spellEnd"/>
+      <w:r>
+        <w:rPr>
+          <w:rFonts w:ascii="Segoe UI" w:eastAsia="Times New Roman" w:hAnsi="Segoe UI" w:cs="Segoe UI"/>
+          <w:color w:val="333333"/>
+          <w:sz w:val="24"/>
+          <w:szCs w:val="24"/>
+        </w:rPr>
+        <w:t>, and the f-classifier offers an interesting narrative.</w:t>
+      </w:r>
+      <w:r>
+        <w:rPr>
+          <w:rFonts w:ascii="Segoe UI" w:eastAsia="Times New Roman" w:hAnsi="Segoe UI" w:cs="Segoe UI"/>
+          <w:color w:val="333333"/>
+          <w:sz w:val="24"/>
+          <w:szCs w:val="24"/>
+        </w:rPr>
+        <w:t xml:space="preserve"> Each of these features selection algorithms returned the same top 8 features respectively. These features are 'like', '</w:t>
+      </w:r>
+      <w:proofErr w:type="spellStart"/>
+      <w:r>
+        <w:rPr>
+          <w:rFonts w:ascii="Segoe UI" w:eastAsia="Times New Roman" w:hAnsi="Segoe UI" w:cs="Segoe UI"/>
+          <w:color w:val="333333"/>
+          <w:sz w:val="24"/>
+          <w:szCs w:val="24"/>
+        </w:rPr>
+        <w:t>attr</w:t>
+      </w:r>
+      <w:proofErr w:type="spellEnd"/>
+      <w:r>
+        <w:rPr>
+          <w:rFonts w:ascii="Segoe UI" w:eastAsia="Times New Roman" w:hAnsi="Segoe UI" w:cs="Segoe UI"/>
+          <w:color w:val="333333"/>
+          <w:sz w:val="24"/>
+          <w:szCs w:val="24"/>
+        </w:rPr>
+        <w:t>', '</w:t>
+      </w:r>
+      <w:proofErr w:type="spellStart"/>
+      <w:r>
+        <w:rPr>
+          <w:rFonts w:ascii="Segoe UI" w:eastAsia="Times New Roman" w:hAnsi="Segoe UI" w:cs="Segoe UI"/>
+          <w:color w:val="333333"/>
+          <w:sz w:val="24"/>
+          <w:szCs w:val="24"/>
+        </w:rPr>
+        <w:t>intel</w:t>
+      </w:r>
+      <w:proofErr w:type="spellEnd"/>
+      <w:r>
+        <w:rPr>
+          <w:rFonts w:ascii="Segoe UI" w:eastAsia="Times New Roman" w:hAnsi="Segoe UI" w:cs="Segoe UI"/>
+          <w:color w:val="333333"/>
+          <w:sz w:val="24"/>
+          <w:szCs w:val="24"/>
+        </w:rPr>
+        <w:t>', '</w:t>
+      </w:r>
+      <w:proofErr w:type="spellStart"/>
+      <w:r>
+        <w:rPr>
+          <w:rFonts w:ascii="Segoe UI" w:eastAsia="Times New Roman" w:hAnsi="Segoe UI" w:cs="Segoe UI"/>
+          <w:color w:val="333333"/>
+          <w:sz w:val="24"/>
+          <w:szCs w:val="24"/>
+        </w:rPr>
+        <w:t>sinc</w:t>
+      </w:r>
+      <w:proofErr w:type="spellEnd"/>
+      <w:r>
+        <w:rPr>
+          <w:rFonts w:ascii="Segoe UI" w:eastAsia="Times New Roman" w:hAnsi="Segoe UI" w:cs="Segoe UI"/>
+          <w:color w:val="333333"/>
+          <w:sz w:val="24"/>
+          <w:szCs w:val="24"/>
+        </w:rPr>
+        <w:t>', 'fund', '</w:t>
+      </w:r>
+      <w:proofErr w:type="spellStart"/>
+      <w:r>
+        <w:rPr>
+          <w:rFonts w:ascii="Segoe UI" w:eastAsia="Times New Roman" w:hAnsi="Segoe UI" w:cs="Segoe UI"/>
+          <w:color w:val="333333"/>
+          <w:sz w:val="24"/>
+          <w:szCs w:val="24"/>
+        </w:rPr>
+        <w:t>amb</w:t>
+      </w:r>
+      <w:proofErr w:type="spellEnd"/>
+      <w:r>
+        <w:rPr>
+          <w:rFonts w:ascii="Segoe UI" w:eastAsia="Times New Roman" w:hAnsi="Segoe UI" w:cs="Segoe UI"/>
+          <w:color w:val="333333"/>
+          <w:sz w:val="24"/>
+          <w:szCs w:val="24"/>
+        </w:rPr>
+        <w:t>', '</w:t>
+      </w:r>
+      <w:proofErr w:type="spellStart"/>
+      <w:r>
+        <w:rPr>
+          <w:rFonts w:ascii="Segoe UI" w:eastAsia="Times New Roman" w:hAnsi="Segoe UI" w:cs="Segoe UI"/>
+          <w:color w:val="333333"/>
+          <w:sz w:val="24"/>
+          <w:szCs w:val="24"/>
+        </w:rPr>
+        <w:t>shar</w:t>
+      </w:r>
+      <w:proofErr w:type="spellEnd"/>
+      <w:r>
+        <w:rPr>
+          <w:rFonts w:ascii="Segoe UI" w:eastAsia="Times New Roman" w:hAnsi="Segoe UI" w:cs="Segoe UI"/>
+          <w:color w:val="333333"/>
+          <w:sz w:val="24"/>
+          <w:szCs w:val="24"/>
+        </w:rPr>
+        <w:t>', and '</w:t>
+      </w:r>
+      <w:proofErr w:type="spellStart"/>
+      <w:r>
+        <w:rPr>
+          <w:rFonts w:ascii="Segoe UI" w:eastAsia="Times New Roman" w:hAnsi="Segoe UI" w:cs="Segoe UI"/>
+          <w:color w:val="333333"/>
+          <w:sz w:val="24"/>
+          <w:szCs w:val="24"/>
+        </w:rPr>
+        <w:t>prob</w:t>
+      </w:r>
+      <w:proofErr w:type="spellEnd"/>
+      <w:r>
+        <w:rPr>
+          <w:rFonts w:ascii="Segoe UI" w:eastAsia="Times New Roman" w:hAnsi="Segoe UI" w:cs="Segoe UI"/>
+          <w:color w:val="333333"/>
+          <w:sz w:val="24"/>
+          <w:szCs w:val="24"/>
+        </w:rPr>
+        <w:t>'.</w:t>
+      </w:r>
+    </w:p>
+    <w:p>
+      <w:pPr>
+        <w:spacing w:after="240" w:line="240" w:lineRule="auto"/>
+        <w:rPr>
+          <w:rFonts w:ascii="Segoe UI" w:eastAsia="Times New Roman" w:hAnsi="Segoe UI" w:cs="Segoe UI"/>
+          <w:color w:val="333333"/>
+          <w:sz w:val="24"/>
+          <w:szCs w:val="24"/>
+        </w:rPr>
+      </w:pPr>
+      <w:r>
+        <w:rPr>
+          <w:rFonts w:ascii="Segoe UI" w:eastAsia="Times New Roman" w:hAnsi="Segoe UI" w:cs="Segoe UI"/>
+          <w:color w:val="333333"/>
+          <w:sz w:val="24"/>
+          <w:szCs w:val="24"/>
+        </w:rPr>
+        <w:t>In this section, your model’s final solution and its results should be compared to the benchmark you established earlier in the project using some type of statistical analysis. You should also justify whether these results and the solution are significant enough to have solved the problem posed in the project. Questions to ask yourself when writing this section:</w:t>
+      </w:r>
+    </w:p>
+    <w:p>
+      <w:pPr>
+        <w:numPr>
+          <w:ilvl w:val="0"/>
+          <w:numId w:val="12"/>
+        </w:numPr>
+        <w:spacing w:before="100" w:beforeAutospacing="1" w:after="100" w:afterAutospacing="1" w:line="240" w:lineRule="auto"/>
+        <w:rPr>
+          <w:rFonts w:ascii="Segoe UI" w:eastAsia="Times New Roman" w:hAnsi="Segoe UI" w:cs="Segoe UI"/>
+          <w:color w:val="333333"/>
+          <w:sz w:val="24"/>
+          <w:szCs w:val="24"/>
+        </w:rPr>
+      </w:pPr>
+      <w:r>
+        <w:rPr>
+          <w:rFonts w:ascii="Segoe UI" w:eastAsia="Times New Roman" w:hAnsi="Segoe UI" w:cs="Segoe UI"/>
+          <w:i/>
+          <w:iCs/>
+          <w:color w:val="333333"/>
+          <w:sz w:val="24"/>
+          <w:szCs w:val="24"/>
+        </w:rPr>
+        <w:t>Are the final results found stronger than the benchmark result reported earlier?</w:t>
+      </w:r>
+    </w:p>
+    <w:p>
+      <w:pPr>
+        <w:numPr>
+          <w:ilvl w:val="0"/>
+          <w:numId w:val="12"/>
+        </w:numPr>
+        <w:spacing w:before="60" w:after="100" w:afterAutospacing="1" w:line="240" w:lineRule="auto"/>
+        <w:rPr>
+          <w:rFonts w:ascii="Segoe UI" w:eastAsia="Times New Roman" w:hAnsi="Segoe UI" w:cs="Segoe UI"/>
+          <w:color w:val="333333"/>
+          <w:sz w:val="24"/>
+          <w:szCs w:val="24"/>
+        </w:rPr>
+      </w:pPr>
+      <w:r>
+        <w:rPr>
+          <w:rFonts w:ascii="Segoe UI" w:eastAsia="Times New Roman" w:hAnsi="Segoe UI" w:cs="Segoe UI"/>
+          <w:i/>
+          <w:iCs/>
+          <w:color w:val="333333"/>
+          <w:sz w:val="24"/>
+          <w:szCs w:val="24"/>
+        </w:rPr>
+        <w:t>Have you thoroughly analyzed and discussed the final solution?</w:t>
+      </w:r>
+    </w:p>
+    <w:p>
+      <w:pPr>
+        <w:numPr>
+          <w:ilvl w:val="0"/>
+          <w:numId w:val="12"/>
+        </w:numPr>
+        <w:spacing w:before="60" w:after="100" w:afterAutospacing="1" w:line="240" w:lineRule="auto"/>
+        <w:rPr>
+          <w:rFonts w:ascii="Segoe UI" w:eastAsia="Times New Roman" w:hAnsi="Segoe UI" w:cs="Segoe UI"/>
+          <w:color w:val="333333"/>
+          <w:sz w:val="24"/>
+          <w:szCs w:val="24"/>
+        </w:rPr>
+      </w:pPr>
+      <w:r>
+        <w:rPr>
+          <w:rFonts w:ascii="Segoe UI" w:eastAsia="Times New Roman" w:hAnsi="Segoe UI" w:cs="Segoe UI"/>
+          <w:i/>
+          <w:iCs/>
+          <w:color w:val="333333"/>
+          <w:sz w:val="24"/>
+          <w:szCs w:val="24"/>
+        </w:rPr>
+        <w:t>Is the final solution significant enough to have solved the problem?</w:t>
+      </w:r>
+    </w:p>
+    <w:p>
+      <w:pPr>
+        <w:pBdr>
+          <w:bottom w:val="single" w:sz="6" w:space="4" w:color="EEEEEE"/>
+        </w:pBdr>
+        <w:spacing w:before="360" w:after="240" w:line="240" w:lineRule="auto"/>
+        <w:outlineLvl w:val="1"/>
+        <w:rPr>
+          <w:rFonts w:ascii="Segoe UI" w:eastAsia="Times New Roman" w:hAnsi="Segoe UI" w:cs="Segoe UI"/>
+          <w:b/>
+          <w:bCs/>
+          <w:color w:val="333333"/>
+          <w:sz w:val="36"/>
+          <w:szCs w:val="36"/>
+        </w:rPr>
+      </w:pPr>
+      <w:r>
+        <w:rPr>
+          <w:rFonts w:ascii="Segoe UI" w:eastAsia="Times New Roman" w:hAnsi="Segoe UI" w:cs="Segoe UI"/>
+          <w:b/>
+          <w:bCs/>
+          <w:color w:val="333333"/>
+          <w:sz w:val="36"/>
+          <w:szCs w:val="36"/>
+        </w:rPr>
+        <w:lastRenderedPageBreak/>
+        <w:t>V. Conclusion</w:t>
+      </w:r>
+    </w:p>
+    <w:p>
+      <w:pPr>
+        <w:spacing w:after="240" w:line="240" w:lineRule="auto"/>
+        <w:rPr>
+          <w:rFonts w:ascii="Segoe UI" w:eastAsia="Times New Roman" w:hAnsi="Segoe UI" w:cs="Segoe UI"/>
+          <w:color w:val="333333"/>
+          <w:sz w:val="24"/>
+          <w:szCs w:val="24"/>
+        </w:rPr>
+      </w:pPr>
+      <w:r>
+        <w:rPr>
+          <w:rFonts w:ascii="Segoe UI" w:eastAsia="Times New Roman" w:hAnsi="Segoe UI" w:cs="Segoe UI"/>
+          <w:i/>
+          <w:iCs/>
+          <w:color w:val="333333"/>
+          <w:sz w:val="24"/>
+          <w:szCs w:val="24"/>
+        </w:rPr>
+        <w:t>(approx. 1-2 pages)</w:t>
+      </w:r>
+    </w:p>
+    <w:p>
+      <w:pPr>
+        <w:spacing w:before="360" w:after="240" w:line="240" w:lineRule="auto"/>
+        <w:outlineLvl w:val="2"/>
+        <w:rPr>
+          <w:rFonts w:ascii="Segoe UI" w:eastAsia="Times New Roman" w:hAnsi="Segoe UI" w:cs="Segoe UI"/>
+          <w:b/>
+          <w:bCs/>
+          <w:color w:val="333333"/>
+          <w:sz w:val="30"/>
+          <w:szCs w:val="30"/>
+        </w:rPr>
+      </w:pPr>
+      <w:r>
+        <w:rPr>
+          <w:rFonts w:ascii="Segoe UI" w:eastAsia="Times New Roman" w:hAnsi="Segoe UI" w:cs="Segoe UI"/>
+          <w:b/>
+          <w:bCs/>
+          <w:color w:val="333333"/>
+          <w:sz w:val="30"/>
+          <w:szCs w:val="30"/>
+        </w:rPr>
+        <w:t>Free-Form Visualization</w:t>
+      </w:r>
+    </w:p>
+    <w:p>
+      <w:pPr>
+        <w:spacing w:after="240" w:line="240" w:lineRule="auto"/>
+        <w:rPr>
+          <w:rFonts w:ascii="Segoe UI" w:eastAsia="Times New Roman" w:hAnsi="Segoe UI" w:cs="Segoe UI"/>
+          <w:color w:val="333333"/>
+          <w:sz w:val="24"/>
+          <w:szCs w:val="24"/>
+        </w:rPr>
+      </w:pPr>
+      <w:r>
+        <w:rPr>
+          <w:rFonts w:ascii="Segoe UI" w:eastAsia="Times New Roman" w:hAnsi="Segoe UI" w:cs="Segoe UI"/>
+          <w:color w:val="333333"/>
+          <w:sz w:val="24"/>
+          <w:szCs w:val="24"/>
+        </w:rPr>
         <w:t>In this section, you will need to provide some form of visualization that emphasizes an important quality about the project. It is much more free-form, but should reasonably support a significant result or characteristic about the problem that you want to discuss. Questions to ask yourself when writing this section:</w:t>
       </w:r>
     </w:p>
@@ -8711,6 +9910,7 @@
           <w:sz w:val="24"/>
           <w:szCs w:val="24"/>
         </w:rPr>
+        <w:lastRenderedPageBreak/>
         <w:t>Are there further improvements that could be made on the algorithms or techniques you used in this project?</w:t>
       </w:r>
     </w:p>
@@ -8781,7 +9981,6 @@
           <w:sz w:val="28"/>
           <w:szCs w:val="28"/>
         </w:rPr>
-        <w:lastRenderedPageBreak/>
         <w:br w:type="page"/>
       </w:r>
     </w:p>
@@ -8824,7 +10023,47 @@
           <w:sz w:val="24"/>
           <w:szCs w:val="24"/>
         </w:rPr>
-        <w:t xml:space="preserve">[1] Fisman, Ray. Iyengar, Sheena. "Gender Differences in Mate Selection: Evidence from a Speed Dating Experiment." </w:t>
+        <w:t xml:space="preserve">[1] </w:t>
+      </w:r>
+      <w:proofErr w:type="spellStart"/>
+      <w:r>
+        <w:rPr>
+          <w:rFonts w:ascii="Segoe UI" w:eastAsia="Times New Roman" w:hAnsi="Segoe UI" w:cs="Segoe UI"/>
+          <w:color w:val="333333"/>
+          <w:sz w:val="24"/>
+          <w:szCs w:val="24"/>
+        </w:rPr>
+        <w:t>Fisman</w:t>
+      </w:r>
+      <w:proofErr w:type="spellEnd"/>
+      <w:r>
+        <w:rPr>
+          <w:rFonts w:ascii="Segoe UI" w:eastAsia="Times New Roman" w:hAnsi="Segoe UI" w:cs="Segoe UI"/>
+          <w:color w:val="333333"/>
+          <w:sz w:val="24"/>
+          <w:szCs w:val="24"/>
+        </w:rPr>
+        <w:t xml:space="preserve">, Ray. </w:t>
+      </w:r>
+      <w:proofErr w:type="spellStart"/>
+      <w:r>
+        <w:rPr>
+          <w:rFonts w:ascii="Segoe UI" w:eastAsia="Times New Roman" w:hAnsi="Segoe UI" w:cs="Segoe UI"/>
+          <w:color w:val="333333"/>
+          <w:sz w:val="24"/>
+          <w:szCs w:val="24"/>
+        </w:rPr>
+        <w:t>Iyengar</w:t>
+      </w:r>
+      <w:proofErr w:type="spellEnd"/>
+      <w:r>
+        <w:rPr>
+          <w:rFonts w:ascii="Segoe UI" w:eastAsia="Times New Roman" w:hAnsi="Segoe UI" w:cs="Segoe UI"/>
+          <w:color w:val="333333"/>
+          <w:sz w:val="24"/>
+          <w:szCs w:val="24"/>
+        </w:rPr>
+        <w:t xml:space="preserve">, Sheena. "Gender Differences in Mate Selection: Evidence from a Speed Dating Experiment." </w:t>
       </w:r>
     </w:p>
     <w:p>
@@ -8898,13 +10137,23 @@
         </w:rPr>
         <w:t xml:space="preserve">[3]"Your Looks and your Inbox". </w:t>
       </w:r>
+      <w:proofErr w:type="spellStart"/>
       <w:r>
         <w:rPr>
           <w:rFonts w:ascii="Segoe UI" w:hAnsi="Segoe UI" w:cs="Segoe UI"/>
           <w:sz w:val="24"/>
           <w:szCs w:val="24"/>
         </w:rPr>
-        <w:t xml:space="preserve">OkCupid Blog. </w:t>
+        <w:t>OkCupid</w:t>
+      </w:r>
+      <w:proofErr w:type="spellEnd"/>
+      <w:r>
+        <w:rPr>
+          <w:rFonts w:ascii="Segoe UI" w:hAnsi="Segoe UI" w:cs="Segoe UI"/>
+          <w:sz w:val="24"/>
+          <w:szCs w:val="24"/>
+        </w:rPr>
+        <w:t xml:space="preserve"> Blog. </w:t>
       </w:r>
       <w:r>
         <w:rPr>
@@ -8932,7 +10181,25 @@
           <w:sz w:val="24"/>
           <w:szCs w:val="24"/>
         </w:rPr>
-        <w:t>[4] "Why Beatiful People Have More Daughters: From Dating, Shopping, and Praying to Going to War and Becoming a Millionaire." Miller, Alan S. Kanazawa, Satoshi.</w:t>
+        <w:t xml:space="preserve">[4] "Why </w:t>
+      </w:r>
+      <w:proofErr w:type="spellStart"/>
+      <w:r>
+        <w:rPr>
+          <w:rFonts w:ascii="Segoe UI" w:hAnsi="Segoe UI" w:cs="Segoe UI"/>
+          <w:sz w:val="24"/>
+          <w:szCs w:val="24"/>
+        </w:rPr>
+        <w:t>Beatiful</w:t>
+      </w:r>
+      <w:proofErr w:type="spellEnd"/>
+      <w:r>
+        <w:rPr>
+          <w:rFonts w:ascii="Segoe UI" w:hAnsi="Segoe UI" w:cs="Segoe UI"/>
+          <w:sz w:val="24"/>
+          <w:szCs w:val="24"/>
+        </w:rPr>
+        <w:t xml:space="preserve"> People Have More Daughters: From Dating, Shopping, and Praying to Going to War and Becoming a Millionaire." Miller, Alan S. Kanazawa, Satoshi.</w:t>
       </w:r>
     </w:p>
     <w:p>
@@ -8960,7 +10227,25 @@
           <w:sz w:val="24"/>
           <w:szCs w:val="24"/>
         </w:rPr>
-        <w:t>How a Math Genius Hacked OkCupid to Find True Love</w:t>
+        <w:t xml:space="preserve">How a Math Genius Hacked </w:t>
+      </w:r>
+      <w:proofErr w:type="spellStart"/>
+      <w:r>
+        <w:rPr>
+          <w:rFonts w:ascii="Segoe UI" w:hAnsi="Segoe UI" w:cs="Segoe UI"/>
+          <w:sz w:val="24"/>
+          <w:szCs w:val="24"/>
+        </w:rPr>
+        <w:t>OkCupid</w:t>
+      </w:r>
+      <w:proofErr w:type="spellEnd"/>
+      <w:r>
+        <w:rPr>
+          <w:rFonts w:ascii="Segoe UI" w:hAnsi="Segoe UI" w:cs="Segoe UI"/>
+          <w:sz w:val="24"/>
+          <w:szCs w:val="24"/>
+        </w:rPr>
+        <w:t xml:space="preserve"> to Find True Love</w:t>
       </w:r>
       <w:r>
         <w:rPr>
@@ -12584,7 +13869,7 @@
 </file>
 
 <file path=customXml/itemProps1.xml><?xml version="1.0" encoding="utf-8"?>
-<ds:datastoreItem xmlns:ds="http://schemas.openxmlformats.org/officeDocument/2006/customXml" ds:itemID="{FB96244D-64CA-4D30-ABFB-549E5A7EDC6C}">
+<ds:datastoreItem xmlns:ds="http://schemas.openxmlformats.org/officeDocument/2006/customXml" ds:itemID="{C7E054E3-F5DC-4E7F-B275-83A9624B6EB5}">
   <ds:schemaRefs>
     <ds:schemaRef ds:uri="http://schemas.openxmlformats.org/officeDocument/2006/bibliography"/>
   </ds:schemaRefs>

</xml_diff>

<commit_message>
feat: added more ipynb
</commit_message>
<xml_diff>
--- a/Udacity_Project_5_Capstone/Capstone_Speed_Dating_Dataset.docx
+++ b/Udacity_Project_5_Capstone/Capstone_Speed_Dating_Dataset.docx
@@ -136,7 +136,6 @@
         <w:t xml:space="preserve">This project investigates a Speed Dating dataset from </w:t>
       </w:r>
       <w:hyperlink r:id="rId6" w:history="1">
-        <w:proofErr w:type="spellStart"/>
         <w:r>
           <w:rPr>
             <w:rStyle w:val="Hyperlink"/>
@@ -146,7 +145,6 @@
           </w:rPr>
           <w:t>Kaggle</w:t>
         </w:r>
-        <w:proofErr w:type="spellEnd"/>
       </w:hyperlink>
       <w:r>
         <w:rPr>
@@ -639,39 +637,8 @@
           <w:sz w:val="24"/>
           <w:szCs w:val="24"/>
         </w:rPr>
-        <w:t xml:space="preserve">Ray </w:t>
-      </w:r>
-      <w:proofErr w:type="spellStart"/>
-      <w:r>
-        <w:rPr>
-          <w:rFonts w:ascii="Segoe UI" w:eastAsia="Times New Roman" w:hAnsi="Segoe UI" w:cs="Segoe UI"/>
-          <w:color w:val="333333"/>
-          <w:sz w:val="24"/>
-          <w:szCs w:val="24"/>
-        </w:rPr>
-        <w:t>Fisman</w:t>
-      </w:r>
-      <w:proofErr w:type="spellEnd"/>
-      <w:r>
-        <w:rPr>
-          <w:rFonts w:ascii="Segoe UI" w:eastAsia="Times New Roman" w:hAnsi="Segoe UI" w:cs="Segoe UI"/>
-          <w:color w:val="333333"/>
-          <w:sz w:val="24"/>
-          <w:szCs w:val="24"/>
-        </w:rPr>
-        <w:t xml:space="preserve"> and Sheena </w:t>
-      </w:r>
-      <w:proofErr w:type="spellStart"/>
-      <w:r>
-        <w:rPr>
-          <w:rFonts w:ascii="Segoe UI" w:eastAsia="Times New Roman" w:hAnsi="Segoe UI" w:cs="Segoe UI"/>
-          <w:color w:val="333333"/>
-          <w:sz w:val="24"/>
-          <w:szCs w:val="24"/>
-        </w:rPr>
-        <w:t>Iyengar</w:t>
-      </w:r>
-      <w:proofErr w:type="spellEnd"/>
+        <w:t>Ray Fisman and Sheena Iyengar</w:t>
+      </w:r>
       <w:r>
         <w:rPr>
           <w:rFonts w:ascii="Segoe UI" w:eastAsia="Times New Roman" w:hAnsi="Segoe UI" w:cs="Segoe UI"/>
@@ -1009,25 +976,14 @@
         </w:rPr>
         <w:t xml:space="preserve">amount of </w:t>
       </w:r>
-      <w:proofErr w:type="spellStart"/>
-      <w:r>
-        <w:rPr>
-          <w:rFonts w:ascii="Segoe UI" w:eastAsia="Times New Roman" w:hAnsi="Segoe UI" w:cs="Segoe UI"/>
-          <w:color w:val="333333"/>
-          <w:sz w:val="24"/>
-          <w:szCs w:val="24"/>
-        </w:rPr>
-        <w:t>NaN</w:t>
-      </w:r>
-      <w:proofErr w:type="spellEnd"/>
-      <w:r>
-        <w:rPr>
-          <w:rFonts w:ascii="Segoe UI" w:eastAsia="Times New Roman" w:hAnsi="Segoe UI" w:cs="Segoe UI"/>
-          <w:color w:val="333333"/>
-          <w:sz w:val="24"/>
-          <w:szCs w:val="24"/>
-        </w:rPr>
-        <w:t xml:space="preserve"> values</w:t>
+      <w:r>
+        <w:rPr>
+          <w:rFonts w:ascii="Segoe UI" w:eastAsia="Times New Roman" w:hAnsi="Segoe UI" w:cs="Segoe UI"/>
+          <w:color w:val="333333"/>
+          <w:sz w:val="24"/>
+          <w:szCs w:val="24"/>
+        </w:rPr>
+        <w:t>NaN values</w:t>
       </w:r>
       <w:r>
         <w:rPr>
@@ -1833,42 +1789,8 @@
           <w:sz w:val="24"/>
           <w:szCs w:val="24"/>
         </w:rPr>
-        <w:t xml:space="preserve">published by </w:t>
-      </w:r>
-      <w:proofErr w:type="spellStart"/>
-      <w:r>
-        <w:rPr>
-          <w:rFonts w:ascii="Segoe UI" w:eastAsia="Times New Roman" w:hAnsi="Segoe UI" w:cs="Segoe UI"/>
-          <w:iCs/>
-          <w:color w:val="333333"/>
-          <w:sz w:val="24"/>
-          <w:szCs w:val="24"/>
-        </w:rPr>
-        <w:t>Fisman</w:t>
-      </w:r>
-      <w:proofErr w:type="spellEnd"/>
-      <w:r>
-        <w:rPr>
-          <w:rFonts w:ascii="Segoe UI" w:eastAsia="Times New Roman" w:hAnsi="Segoe UI" w:cs="Segoe UI"/>
-          <w:iCs/>
-          <w:color w:val="333333"/>
-          <w:sz w:val="24"/>
-          <w:szCs w:val="24"/>
-        </w:rPr>
-        <w:t xml:space="preserve"> and </w:t>
-      </w:r>
-      <w:proofErr w:type="spellStart"/>
-      <w:r>
-        <w:rPr>
-          <w:rFonts w:ascii="Segoe UI" w:eastAsia="Times New Roman" w:hAnsi="Segoe UI" w:cs="Segoe UI"/>
-          <w:iCs/>
-          <w:color w:val="333333"/>
-          <w:sz w:val="24"/>
-          <w:szCs w:val="24"/>
-        </w:rPr>
-        <w:t>Iyengar</w:t>
-      </w:r>
-      <w:proofErr w:type="spellEnd"/>
+        <w:t>published by Fisman and Iyengar</w:t>
+      </w:r>
       <w:r>
         <w:rPr>
           <w:rFonts w:ascii="Segoe UI" w:eastAsia="Times New Roman" w:hAnsi="Segoe UI" w:cs="Segoe UI"/>
@@ -2191,165 +2113,25 @@
           <w:sz w:val="24"/>
           <w:szCs w:val="24"/>
         </w:rPr>
-        <w:t>The first attributes that will be explored at the start of the project include '</w:t>
-      </w:r>
-      <w:proofErr w:type="spellStart"/>
-      <w:r>
-        <w:rPr>
-          <w:rFonts w:ascii="Segoe UI" w:eastAsia="Times New Roman" w:hAnsi="Segoe UI" w:cs="Segoe UI"/>
-          <w:color w:val="333333"/>
-          <w:sz w:val="24"/>
-          <w:szCs w:val="24"/>
-        </w:rPr>
-        <w:t>iid</w:t>
-      </w:r>
-      <w:proofErr w:type="spellEnd"/>
-      <w:r>
-        <w:rPr>
-          <w:rFonts w:ascii="Segoe UI" w:eastAsia="Times New Roman" w:hAnsi="Segoe UI" w:cs="Segoe UI"/>
-          <w:color w:val="333333"/>
-          <w:sz w:val="24"/>
-          <w:szCs w:val="24"/>
-        </w:rPr>
-        <w:t>', 'gender', 'wave', '</w:t>
-      </w:r>
-      <w:proofErr w:type="spellStart"/>
-      <w:r>
-        <w:rPr>
-          <w:rFonts w:ascii="Segoe UI" w:eastAsia="Times New Roman" w:hAnsi="Segoe UI" w:cs="Segoe UI"/>
-          <w:color w:val="333333"/>
-          <w:sz w:val="24"/>
-          <w:szCs w:val="24"/>
-        </w:rPr>
-        <w:t>attr</w:t>
-      </w:r>
-      <w:proofErr w:type="spellEnd"/>
-      <w:r>
-        <w:rPr>
-          <w:rFonts w:ascii="Segoe UI" w:eastAsia="Times New Roman" w:hAnsi="Segoe UI" w:cs="Segoe UI"/>
-          <w:color w:val="333333"/>
-          <w:sz w:val="24"/>
-          <w:szCs w:val="24"/>
-        </w:rPr>
-        <w:t>', '</w:t>
-      </w:r>
-      <w:proofErr w:type="spellStart"/>
-      <w:r>
-        <w:rPr>
-          <w:rFonts w:ascii="Segoe UI" w:eastAsia="Times New Roman" w:hAnsi="Segoe UI" w:cs="Segoe UI"/>
-          <w:color w:val="333333"/>
-          <w:sz w:val="24"/>
-          <w:szCs w:val="24"/>
-        </w:rPr>
-        <w:t>intel</w:t>
-      </w:r>
-      <w:proofErr w:type="spellEnd"/>
-      <w:r>
-        <w:rPr>
-          <w:rFonts w:ascii="Segoe UI" w:eastAsia="Times New Roman" w:hAnsi="Segoe UI" w:cs="Segoe UI"/>
-          <w:color w:val="333333"/>
-          <w:sz w:val="24"/>
-          <w:szCs w:val="24"/>
-        </w:rPr>
-        <w:t xml:space="preserve">', </w:t>
-      </w:r>
-      <w:r>
-        <w:rPr>
-          <w:rFonts w:ascii="Segoe UI" w:eastAsia="Times New Roman" w:hAnsi="Segoe UI" w:cs="Segoe UI"/>
-          <w:color w:val="333333"/>
-          <w:sz w:val="24"/>
-          <w:szCs w:val="24"/>
-        </w:rPr>
-        <w:t>'</w:t>
-      </w:r>
-      <w:proofErr w:type="spellStart"/>
-      <w:r>
-        <w:rPr>
-          <w:rFonts w:ascii="Segoe UI" w:eastAsia="Times New Roman" w:hAnsi="Segoe UI" w:cs="Segoe UI"/>
-          <w:color w:val="333333"/>
-          <w:sz w:val="24"/>
-          <w:szCs w:val="24"/>
-        </w:rPr>
-        <w:t>sinc</w:t>
-      </w:r>
-      <w:proofErr w:type="spellEnd"/>
-      <w:r>
-        <w:rPr>
-          <w:rFonts w:ascii="Segoe UI" w:eastAsia="Times New Roman" w:hAnsi="Segoe UI" w:cs="Segoe UI"/>
-          <w:color w:val="333333"/>
-          <w:sz w:val="24"/>
-          <w:szCs w:val="24"/>
-        </w:rPr>
-        <w:t xml:space="preserve">', </w:t>
-      </w:r>
-      <w:r>
-        <w:rPr>
-          <w:rFonts w:ascii="Segoe UI" w:eastAsia="Times New Roman" w:hAnsi="Segoe UI" w:cs="Segoe UI"/>
-          <w:color w:val="333333"/>
-          <w:sz w:val="24"/>
-          <w:szCs w:val="24"/>
-        </w:rPr>
-        <w:t>'fun', '</w:t>
-      </w:r>
-      <w:proofErr w:type="spellStart"/>
-      <w:r>
-        <w:rPr>
-          <w:rFonts w:ascii="Segoe UI" w:eastAsia="Times New Roman" w:hAnsi="Segoe UI" w:cs="Segoe UI"/>
-          <w:color w:val="333333"/>
-          <w:sz w:val="24"/>
-          <w:szCs w:val="24"/>
-        </w:rPr>
-        <w:t>amb</w:t>
-      </w:r>
-      <w:proofErr w:type="spellEnd"/>
-      <w:r>
-        <w:rPr>
-          <w:rFonts w:ascii="Segoe UI" w:eastAsia="Times New Roman" w:hAnsi="Segoe UI" w:cs="Segoe UI"/>
-          <w:color w:val="333333"/>
-          <w:sz w:val="24"/>
-          <w:szCs w:val="24"/>
-        </w:rPr>
-        <w:t>', and '</w:t>
-      </w:r>
-      <w:proofErr w:type="spellStart"/>
-      <w:r>
-        <w:rPr>
-          <w:rFonts w:ascii="Segoe UI" w:eastAsia="Times New Roman" w:hAnsi="Segoe UI" w:cs="Segoe UI"/>
-          <w:color w:val="333333"/>
-          <w:sz w:val="24"/>
-          <w:szCs w:val="24"/>
-        </w:rPr>
-        <w:t>shar</w:t>
-      </w:r>
-      <w:proofErr w:type="spellEnd"/>
-      <w:r>
-        <w:rPr>
-          <w:rFonts w:ascii="Segoe UI" w:eastAsia="Times New Roman" w:hAnsi="Segoe UI" w:cs="Segoe UI"/>
-          <w:color w:val="333333"/>
-          <w:sz w:val="24"/>
-          <w:szCs w:val="24"/>
-        </w:rPr>
-        <w:t>'. '</w:t>
-      </w:r>
-      <w:proofErr w:type="spellStart"/>
-      <w:r>
-        <w:rPr>
-          <w:rFonts w:ascii="Segoe UI" w:eastAsia="Times New Roman" w:hAnsi="Segoe UI" w:cs="Segoe UI"/>
-          <w:color w:val="333333"/>
-          <w:sz w:val="24"/>
-          <w:szCs w:val="24"/>
-        </w:rPr>
-        <w:t>iid</w:t>
-      </w:r>
-      <w:proofErr w:type="spellEnd"/>
-      <w:r>
-        <w:rPr>
-          <w:rFonts w:ascii="Segoe UI" w:eastAsia="Times New Roman" w:hAnsi="Segoe UI" w:cs="Segoe UI"/>
-          <w:color w:val="333333"/>
-          <w:sz w:val="24"/>
-          <w:szCs w:val="24"/>
-        </w:rPr>
-        <w:t>' uniquely identifies each participant in the event and is useful for querying unique members. 'gender' helps to que</w:t>
+        <w:t xml:space="preserve">The first attributes that will be explored at the start of the project include 'iid', 'gender', 'wave', 'attr', 'intel', </w:t>
+      </w:r>
+      <w:r>
+        <w:rPr>
+          <w:rFonts w:ascii="Segoe UI" w:eastAsia="Times New Roman" w:hAnsi="Segoe UI" w:cs="Segoe UI"/>
+          <w:color w:val="333333"/>
+          <w:sz w:val="24"/>
+          <w:szCs w:val="24"/>
+        </w:rPr>
+        <w:t xml:space="preserve">'sinc', </w:t>
+      </w:r>
+      <w:r>
+        <w:rPr>
+          <w:rFonts w:ascii="Segoe UI" w:eastAsia="Times New Roman" w:hAnsi="Segoe UI" w:cs="Segoe UI"/>
+          <w:color w:val="333333"/>
+          <w:sz w:val="24"/>
+          <w:szCs w:val="24"/>
+        </w:rPr>
+        <w:t>'fun', 'amb', and 'shar'. 'iid' uniquely identifies each participant in the event and is useful for querying unique members. 'gender' helps to que</w:t>
       </w:r>
       <w:r>
         <w:rPr>
@@ -2376,87 +2158,7 @@
           <w:sz w:val="24"/>
           <w:szCs w:val="24"/>
         </w:rPr>
-        <w:t xml:space="preserve"> what wave an individual participated. The features of interest are: '</w:t>
-      </w:r>
-      <w:proofErr w:type="spellStart"/>
-      <w:r>
-        <w:rPr>
-          <w:rFonts w:ascii="Segoe UI" w:eastAsia="Times New Roman" w:hAnsi="Segoe UI" w:cs="Segoe UI"/>
-          <w:color w:val="333333"/>
-          <w:sz w:val="24"/>
-          <w:szCs w:val="24"/>
-        </w:rPr>
-        <w:t>attr</w:t>
-      </w:r>
-      <w:proofErr w:type="spellEnd"/>
-      <w:r>
-        <w:rPr>
-          <w:rFonts w:ascii="Segoe UI" w:eastAsia="Times New Roman" w:hAnsi="Segoe UI" w:cs="Segoe UI"/>
-          <w:color w:val="333333"/>
-          <w:sz w:val="24"/>
-          <w:szCs w:val="24"/>
-        </w:rPr>
-        <w:t>', physical attractiveness; '</w:t>
-      </w:r>
-      <w:proofErr w:type="spellStart"/>
-      <w:r>
-        <w:rPr>
-          <w:rFonts w:ascii="Segoe UI" w:eastAsia="Times New Roman" w:hAnsi="Segoe UI" w:cs="Segoe UI"/>
-          <w:color w:val="333333"/>
-          <w:sz w:val="24"/>
-          <w:szCs w:val="24"/>
-        </w:rPr>
-        <w:t>intel</w:t>
-      </w:r>
-      <w:proofErr w:type="spellEnd"/>
-      <w:r>
-        <w:rPr>
-          <w:rFonts w:ascii="Segoe UI" w:eastAsia="Times New Roman" w:hAnsi="Segoe UI" w:cs="Segoe UI"/>
-          <w:color w:val="333333"/>
-          <w:sz w:val="24"/>
-          <w:szCs w:val="24"/>
-        </w:rPr>
-        <w:t>', intelligence; 'fun', how fun a person is; '</w:t>
-      </w:r>
-      <w:proofErr w:type="spellStart"/>
-      <w:r>
-        <w:rPr>
-          <w:rFonts w:ascii="Segoe UI" w:eastAsia="Times New Roman" w:hAnsi="Segoe UI" w:cs="Segoe UI"/>
-          <w:color w:val="333333"/>
-          <w:sz w:val="24"/>
-          <w:szCs w:val="24"/>
-        </w:rPr>
-        <w:t>amb</w:t>
-      </w:r>
-      <w:proofErr w:type="spellEnd"/>
-      <w:r>
-        <w:rPr>
-          <w:rFonts w:ascii="Segoe UI" w:eastAsia="Times New Roman" w:hAnsi="Segoe UI" w:cs="Segoe UI"/>
-          <w:color w:val="333333"/>
-          <w:sz w:val="24"/>
-          <w:szCs w:val="24"/>
-        </w:rPr>
-        <w:t>', ambition; and '</w:t>
-      </w:r>
-      <w:proofErr w:type="spellStart"/>
-      <w:r>
-        <w:rPr>
-          <w:rFonts w:ascii="Segoe UI" w:eastAsia="Times New Roman" w:hAnsi="Segoe UI" w:cs="Segoe UI"/>
-          <w:color w:val="333333"/>
-          <w:sz w:val="24"/>
-          <w:szCs w:val="24"/>
-        </w:rPr>
-        <w:t>shar</w:t>
-      </w:r>
-      <w:proofErr w:type="spellEnd"/>
-      <w:r>
-        <w:rPr>
-          <w:rFonts w:ascii="Segoe UI" w:eastAsia="Times New Roman" w:hAnsi="Segoe UI" w:cs="Segoe UI"/>
-          <w:color w:val="333333"/>
-          <w:sz w:val="24"/>
-          <w:szCs w:val="24"/>
-        </w:rPr>
-        <w:t>', shared interests. Each of these features of attractiveness are rated in one of two ways:</w:t>
+        <w:t xml:space="preserve"> what wave an individual participated. The features of interest are: 'attr', physical attractiveness; 'intel', intelligence; 'fun', how fun a person is; 'amb', ambition; and 'shar', shared interests. Each of these features of attractiveness are rated in one of two ways:</w:t>
       </w:r>
     </w:p>
     <w:p>
@@ -2501,25 +2203,14 @@
         </w:rPr>
         <w:t xml:space="preserve"> based off a </w:t>
       </w:r>
-      <w:proofErr w:type="spellStart"/>
-      <w:r>
-        <w:rPr>
-          <w:rFonts w:ascii="Segoe UI" w:eastAsia="Times New Roman" w:hAnsi="Segoe UI" w:cs="Segoe UI"/>
-          <w:color w:val="333333"/>
-          <w:sz w:val="24"/>
-          <w:szCs w:val="24"/>
-        </w:rPr>
-        <w:t>Likert</w:t>
-      </w:r>
-      <w:proofErr w:type="spellEnd"/>
-      <w:r>
-        <w:rPr>
-          <w:rFonts w:ascii="Segoe UI" w:eastAsia="Times New Roman" w:hAnsi="Segoe UI" w:cs="Segoe UI"/>
-          <w:color w:val="333333"/>
-          <w:sz w:val="24"/>
-          <w:szCs w:val="24"/>
-        </w:rPr>
-        <w:t xml:space="preserve"> </w:t>
+      <w:r>
+        <w:rPr>
+          <w:rFonts w:ascii="Segoe UI" w:eastAsia="Times New Roman" w:hAnsi="Segoe UI" w:cs="Segoe UI"/>
+          <w:color w:val="333333"/>
+          <w:sz w:val="24"/>
+          <w:szCs w:val="24"/>
+        </w:rPr>
+        <w:t xml:space="preserve">Likert </w:t>
       </w:r>
       <w:r>
         <w:rPr>
@@ -2645,27 +2336,7 @@
           <w:sz w:val="24"/>
           <w:szCs w:val="24"/>
         </w:rPr>
-        <w:t>Other things to note: features of attraction with extensions "1_1"  relate to the question asked at some point during the event; the first number pertains to the question number and the second number refers to the time of the event (e.g. 'attr1_1' is question 1 asked about '</w:t>
-      </w:r>
-      <w:proofErr w:type="spellStart"/>
-      <w:r>
-        <w:rPr>
-          <w:rFonts w:ascii="Segoe UI" w:eastAsia="Times New Roman" w:hAnsi="Segoe UI" w:cs="Segoe UI"/>
-          <w:color w:val="333333"/>
-          <w:sz w:val="24"/>
-          <w:szCs w:val="24"/>
-        </w:rPr>
-        <w:t>attr</w:t>
-      </w:r>
-      <w:proofErr w:type="spellEnd"/>
-      <w:r>
-        <w:rPr>
-          <w:rFonts w:ascii="Segoe UI" w:eastAsia="Times New Roman" w:hAnsi="Segoe UI" w:cs="Segoe UI"/>
-          <w:color w:val="333333"/>
-          <w:sz w:val="24"/>
-          <w:szCs w:val="24"/>
-        </w:rPr>
-        <w:t>' at the start, '1', of the event). Likewise "1_s" refers to question '1' asked halfway, 's', through the event. "1_2" refers to question '1' asked the day after, '2', the event. "1_3" refers to question '1' asked three weeks, '3', after the event. These extensions are important to see, if after various dates, daters change their outlook on stated preferences of attractions with respect to the beginning, middle, day after, or three weeks after the dating event.</w:t>
+        <w:t>Other things to note: features of attraction with extensions "1_1"  relate to the question asked at some point during the event; the first number pertains to the question number and the second number refers to the time of the event (e.g. 'attr1_1' is question 1 asked about 'attr' at the start, '1', of the event). Likewise "1_s" refers to question '1' asked halfway, 's', through the event. "1_2" refers to question '1' asked the day after, '2', the event. "1_3" refers to question '1' asked three weeks, '3', after the event. These extensions are important to see, if after various dates, daters change their outlook on stated preferences of attractions with respect to the beginning, middle, day after, or three weeks after the dating event.</w:t>
       </w:r>
     </w:p>
     <w:p>
@@ -2748,7 +2419,6 @@
                 <w:szCs w:val="24"/>
               </w:rPr>
             </w:pPr>
-            <w:proofErr w:type="spellStart"/>
             <w:r>
               <w:rPr>
                 <w:rFonts w:ascii="Segoe UI" w:eastAsia="Times New Roman" w:hAnsi="Segoe UI" w:cs="Segoe UI"/>
@@ -2759,7 +2429,6 @@
               <w:lastRenderedPageBreak/>
               <w:t>iid</w:t>
             </w:r>
-            <w:proofErr w:type="spellEnd"/>
           </w:p>
         </w:tc>
         <w:tc>
@@ -3290,27 +2959,7 @@
           <w:sz w:val="24"/>
           <w:szCs w:val="24"/>
         </w:rPr>
-        <w:t>with '</w:t>
-      </w:r>
-      <w:proofErr w:type="spellStart"/>
-      <w:r>
-        <w:rPr>
-          <w:rFonts w:ascii="Segoe UI" w:eastAsia="Times New Roman" w:hAnsi="Segoe UI" w:cs="Segoe UI"/>
-          <w:color w:val="333333"/>
-          <w:sz w:val="24"/>
-          <w:szCs w:val="24"/>
-        </w:rPr>
-        <w:t>iid</w:t>
-      </w:r>
-      <w:proofErr w:type="spellEnd"/>
-      <w:r>
-        <w:rPr>
-          <w:rFonts w:ascii="Segoe UI" w:eastAsia="Times New Roman" w:hAnsi="Segoe UI" w:cs="Segoe UI"/>
-          <w:color w:val="333333"/>
-          <w:sz w:val="24"/>
-          <w:szCs w:val="24"/>
-        </w:rPr>
-        <w:t xml:space="preserve">'= 20, </w:t>
+        <w:t xml:space="preserve">with 'iid'= 20, </w:t>
       </w:r>
       <w:r>
         <w:rPr>
@@ -3337,27 +2986,7 @@
           <w:sz w:val="24"/>
           <w:szCs w:val="24"/>
         </w:rPr>
-        <w:t xml:space="preserve"> (this participant distributed all 100 pts to physical attractiveness, '</w:t>
-      </w:r>
-      <w:proofErr w:type="spellStart"/>
-      <w:r>
-        <w:rPr>
-          <w:rFonts w:ascii="Segoe UI" w:eastAsia="Times New Roman" w:hAnsi="Segoe UI" w:cs="Segoe UI"/>
-          <w:color w:val="333333"/>
-          <w:sz w:val="24"/>
-          <w:szCs w:val="24"/>
-        </w:rPr>
-        <w:t>attr</w:t>
-      </w:r>
-      <w:proofErr w:type="spellEnd"/>
-      <w:r>
-        <w:rPr>
-          <w:rFonts w:ascii="Segoe UI" w:eastAsia="Times New Roman" w:hAnsi="Segoe UI" w:cs="Segoe UI"/>
-          <w:color w:val="333333"/>
-          <w:sz w:val="24"/>
-          <w:szCs w:val="24"/>
-        </w:rPr>
-        <w:t>')</w:t>
+        <w:t xml:space="preserve"> (this participant distributed all 100 pts to physical attractiveness, 'attr')</w:t>
       </w:r>
       <w:r>
         <w:rPr>
@@ -3451,7 +3080,6 @@
         </w:rPr>
         <w:t xml:space="preserve">from a </w:t>
       </w:r>
-      <w:proofErr w:type="spellStart"/>
       <w:r>
         <w:rPr>
           <w:rFonts w:ascii="Segoe UI" w:eastAsia="Times New Roman" w:hAnsi="Segoe UI" w:cs="Segoe UI"/>
@@ -3468,17 +3096,7 @@
           <w:sz w:val="24"/>
           <w:szCs w:val="24"/>
         </w:rPr>
-        <w:t>ert</w:t>
-      </w:r>
-      <w:proofErr w:type="spellEnd"/>
-      <w:r>
-        <w:rPr>
-          <w:rFonts w:ascii="Segoe UI" w:eastAsia="Times New Roman" w:hAnsi="Segoe UI" w:cs="Segoe UI"/>
-          <w:color w:val="333333"/>
-          <w:sz w:val="24"/>
-          <w:szCs w:val="24"/>
-        </w:rPr>
-        <w:t xml:space="preserve"> scale of 1 - 10 to a range </w:t>
+        <w:t xml:space="preserve">ert scale of 1 - 10 to a range </w:t>
       </w:r>
       <w:r>
         <w:rPr>
@@ -3903,27 +3521,7 @@
           <w:sz w:val="24"/>
           <w:szCs w:val="24"/>
         </w:rPr>
-        <w:t xml:space="preserve">he </w:t>
-      </w:r>
-      <w:proofErr w:type="spellStart"/>
-      <w:r>
-        <w:rPr>
-          <w:rFonts w:ascii="Segoe UI" w:eastAsia="Times New Roman" w:hAnsi="Segoe UI" w:cs="Segoe UI"/>
-          <w:color w:val="333333"/>
-          <w:sz w:val="24"/>
-          <w:szCs w:val="24"/>
-        </w:rPr>
-        <w:t>ipynb</w:t>
-      </w:r>
-      <w:proofErr w:type="spellEnd"/>
-      <w:r>
-        <w:rPr>
-          <w:rFonts w:ascii="Segoe UI" w:eastAsia="Times New Roman" w:hAnsi="Segoe UI" w:cs="Segoe UI"/>
-          <w:color w:val="333333"/>
-          <w:sz w:val="24"/>
-          <w:szCs w:val="24"/>
-        </w:rPr>
-        <w:t xml:space="preserve"> file has more statistics to pour over and the reader is invited to go explore the file.</w:t>
+        <w:t>he ipynb file has more statistics to pour over and the reader is invited to go explore the file.</w:t>
       </w:r>
     </w:p>
     <w:p>
@@ -3961,47 +3559,7 @@
           <w:sz w:val="24"/>
           <w:szCs w:val="24"/>
         </w:rPr>
-        <w:t xml:space="preserve">the dataset is that there are lots of </w:t>
-      </w:r>
-      <w:proofErr w:type="spellStart"/>
-      <w:r>
-        <w:rPr>
-          <w:rFonts w:ascii="Segoe UI" w:eastAsia="Times New Roman" w:hAnsi="Segoe UI" w:cs="Segoe UI"/>
-          <w:color w:val="333333"/>
-          <w:sz w:val="24"/>
-          <w:szCs w:val="24"/>
-        </w:rPr>
-        <w:t>NaN</w:t>
-      </w:r>
-      <w:proofErr w:type="spellEnd"/>
-      <w:r>
-        <w:rPr>
-          <w:rFonts w:ascii="Segoe UI" w:eastAsia="Times New Roman" w:hAnsi="Segoe UI" w:cs="Segoe UI"/>
-          <w:color w:val="333333"/>
-          <w:sz w:val="24"/>
-          <w:szCs w:val="24"/>
-        </w:rPr>
-        <w:t xml:space="preserve"> values once loaded into a Pandas </w:t>
-      </w:r>
-      <w:proofErr w:type="spellStart"/>
-      <w:r>
-        <w:rPr>
-          <w:rFonts w:ascii="Segoe UI" w:eastAsia="Times New Roman" w:hAnsi="Segoe UI" w:cs="Segoe UI"/>
-          <w:color w:val="333333"/>
-          <w:sz w:val="24"/>
-          <w:szCs w:val="24"/>
-        </w:rPr>
-        <w:t>DataFrame</w:t>
-      </w:r>
-      <w:proofErr w:type="spellEnd"/>
-      <w:r>
-        <w:rPr>
-          <w:rFonts w:ascii="Segoe UI" w:eastAsia="Times New Roman" w:hAnsi="Segoe UI" w:cs="Segoe UI"/>
-          <w:color w:val="333333"/>
-          <w:sz w:val="24"/>
-          <w:szCs w:val="24"/>
-        </w:rPr>
-        <w:t xml:space="preserve">. </w:t>
+        <w:t xml:space="preserve">the dataset is that there are lots of NaN values once loaded into a Pandas DataFrame. </w:t>
       </w:r>
       <w:r>
         <w:rPr>
@@ -4860,25 +4418,14 @@
         </w:rPr>
         <w:t xml:space="preserve">in the </w:t>
       </w:r>
-      <w:proofErr w:type="spellStart"/>
-      <w:r>
-        <w:rPr>
-          <w:rFonts w:ascii="Segoe UI" w:eastAsia="Times New Roman" w:hAnsi="Segoe UI" w:cs="Segoe UI"/>
-          <w:color w:val="333333"/>
-          <w:sz w:val="24"/>
-          <w:szCs w:val="24"/>
-        </w:rPr>
-        <w:t>ipynb</w:t>
-      </w:r>
-      <w:proofErr w:type="spellEnd"/>
-      <w:r>
-        <w:rPr>
-          <w:rFonts w:ascii="Segoe UI" w:eastAsia="Times New Roman" w:hAnsi="Segoe UI" w:cs="Segoe UI"/>
-          <w:color w:val="333333"/>
-          <w:sz w:val="24"/>
-          <w:szCs w:val="24"/>
-        </w:rPr>
-        <w:t xml:space="preserve"> file</w:t>
+      <w:r>
+        <w:rPr>
+          <w:rFonts w:ascii="Segoe UI" w:eastAsia="Times New Roman" w:hAnsi="Segoe UI" w:cs="Segoe UI"/>
+          <w:color w:val="333333"/>
+          <w:sz w:val="24"/>
+          <w:szCs w:val="24"/>
+        </w:rPr>
+        <w:t>ipynb file</w:t>
       </w:r>
       <w:r>
         <w:rPr>
@@ -5014,56 +4561,16 @@
           <w:sz w:val="24"/>
           <w:szCs w:val="24"/>
         </w:rPr>
-        <w:t xml:space="preserve">Previous work in this domain is inspired by Chris </w:t>
-      </w:r>
-      <w:proofErr w:type="spellStart"/>
-      <w:r>
-        <w:rPr>
-          <w:rFonts w:ascii="Segoe UI" w:eastAsia="Times New Roman" w:hAnsi="Segoe UI" w:cs="Segoe UI"/>
-          <w:color w:val="333333"/>
-          <w:sz w:val="24"/>
-          <w:szCs w:val="24"/>
-        </w:rPr>
-        <w:t>McKin</w:t>
-      </w:r>
-      <w:r>
-        <w:rPr>
-          <w:rFonts w:ascii="Segoe UI" w:eastAsia="Times New Roman" w:hAnsi="Segoe UI" w:cs="Segoe UI"/>
-          <w:color w:val="333333"/>
-          <w:sz w:val="24"/>
-          <w:szCs w:val="24"/>
-        </w:rPr>
-        <w:t>lay's</w:t>
-      </w:r>
-      <w:proofErr w:type="spellEnd"/>
-      <w:r>
-        <w:rPr>
-          <w:rFonts w:ascii="Segoe UI" w:eastAsia="Times New Roman" w:hAnsi="Segoe UI" w:cs="Segoe UI"/>
-          <w:color w:val="333333"/>
-          <w:sz w:val="24"/>
-          <w:szCs w:val="24"/>
-        </w:rPr>
-        <w:t xml:space="preserve"> analysis on </w:t>
-      </w:r>
-      <w:proofErr w:type="spellStart"/>
-      <w:r>
-        <w:rPr>
-          <w:rFonts w:ascii="Segoe UI" w:eastAsia="Times New Roman" w:hAnsi="Segoe UI" w:cs="Segoe UI"/>
-          <w:color w:val="333333"/>
-          <w:sz w:val="24"/>
-          <w:szCs w:val="24"/>
-        </w:rPr>
-        <w:t>OkCupid</w:t>
-      </w:r>
-      <w:proofErr w:type="spellEnd"/>
-      <w:r>
-        <w:rPr>
-          <w:rFonts w:ascii="Segoe UI" w:eastAsia="Times New Roman" w:hAnsi="Segoe UI" w:cs="Segoe UI"/>
-          <w:color w:val="333333"/>
-          <w:sz w:val="24"/>
-          <w:szCs w:val="24"/>
-        </w:rPr>
-        <w:t xml:space="preserve"> data </w:t>
+        <w:t>Previous work in this domain is inspired by Chris McKin</w:t>
+      </w:r>
+      <w:r>
+        <w:rPr>
+          <w:rFonts w:ascii="Segoe UI" w:eastAsia="Times New Roman" w:hAnsi="Segoe UI" w:cs="Segoe UI"/>
+          <w:color w:val="333333"/>
+          <w:sz w:val="24"/>
+          <w:szCs w:val="24"/>
+        </w:rPr>
+        <w:t xml:space="preserve">lay's analysis on OkCupid data </w:t>
       </w:r>
       <w:r>
         <w:rPr>
@@ -5092,17 +4599,60 @@
         </w:rPr>
         <w:t xml:space="preserve"> </w:t>
       </w:r>
-      <w:proofErr w:type="spellStart"/>
-      <w:r>
-        <w:rPr>
-          <w:rFonts w:ascii="Segoe UI" w:eastAsia="Times New Roman" w:hAnsi="Segoe UI" w:cs="Segoe UI"/>
-          <w:color w:val="333333"/>
-          <w:sz w:val="24"/>
-          <w:szCs w:val="24"/>
-        </w:rPr>
-        <w:t>McKinlay</w:t>
-      </w:r>
-      <w:proofErr w:type="spellEnd"/>
+      <w:r>
+        <w:rPr>
+          <w:rFonts w:ascii="Segoe UI" w:eastAsia="Times New Roman" w:hAnsi="Segoe UI" w:cs="Segoe UI"/>
+          <w:color w:val="333333"/>
+          <w:sz w:val="24"/>
+          <w:szCs w:val="24"/>
+        </w:rPr>
+        <w:t xml:space="preserve">McKinlay </w:t>
+      </w:r>
+      <w:r>
+        <w:rPr>
+          <w:rFonts w:ascii="Segoe UI" w:eastAsia="Times New Roman" w:hAnsi="Segoe UI" w:cs="Segoe UI"/>
+          <w:color w:val="333333"/>
+          <w:sz w:val="24"/>
+          <w:szCs w:val="24"/>
+        </w:rPr>
+        <w:t xml:space="preserve">used boosting </w:t>
+      </w:r>
+      <w:r>
+        <w:rPr>
+          <w:rFonts w:ascii="Segoe UI" w:eastAsia="Times New Roman" w:hAnsi="Segoe UI" w:cs="Segoe UI"/>
+          <w:color w:val="333333"/>
+          <w:sz w:val="24"/>
+          <w:szCs w:val="24"/>
+        </w:rPr>
+        <w:t xml:space="preserve">on </w:t>
+      </w:r>
+      <w:r>
+        <w:rPr>
+          <w:rFonts w:ascii="Segoe UI" w:eastAsia="Times New Roman" w:hAnsi="Segoe UI" w:cs="Segoe UI"/>
+          <w:color w:val="333333"/>
+          <w:sz w:val="24"/>
+          <w:szCs w:val="24"/>
+        </w:rPr>
+        <w:t xml:space="preserve">that </w:t>
+      </w:r>
+      <w:r>
+        <w:rPr>
+          <w:rFonts w:ascii="Segoe UI" w:eastAsia="Times New Roman" w:hAnsi="Segoe UI" w:cs="Segoe UI"/>
+          <w:color w:val="333333"/>
+          <w:sz w:val="24"/>
+          <w:szCs w:val="24"/>
+        </w:rPr>
+        <w:t>categorical data</w:t>
+      </w:r>
+      <w:r>
+        <w:rPr>
+          <w:rFonts w:ascii="Segoe UI" w:eastAsia="Times New Roman" w:hAnsi="Segoe UI" w:cs="Segoe UI"/>
+          <w:color w:val="333333"/>
+          <w:sz w:val="24"/>
+          <w:szCs w:val="24"/>
+        </w:rPr>
+        <w:t>set</w:t>
+      </w:r>
       <w:r>
         <w:rPr>
           <w:rFonts w:ascii="Segoe UI" w:eastAsia="Times New Roman" w:hAnsi="Segoe UI" w:cs="Segoe UI"/>
@@ -5119,16 +4669,79 @@
           <w:sz w:val="24"/>
           <w:szCs w:val="24"/>
         </w:rPr>
-        <w:t xml:space="preserve">used boosting </w:t>
-      </w:r>
-      <w:r>
-        <w:rPr>
-          <w:rFonts w:ascii="Segoe UI" w:eastAsia="Times New Roman" w:hAnsi="Segoe UI" w:cs="Segoe UI"/>
-          <w:color w:val="333333"/>
-          <w:sz w:val="24"/>
-          <w:szCs w:val="24"/>
-        </w:rPr>
-        <w:t xml:space="preserve">on </w:t>
+        <w:t xml:space="preserve">and </w:t>
+      </w:r>
+      <w:r>
+        <w:rPr>
+          <w:rFonts w:ascii="Segoe UI" w:eastAsia="Times New Roman" w:hAnsi="Segoe UI" w:cs="Segoe UI"/>
+          <w:color w:val="333333"/>
+          <w:sz w:val="24"/>
+          <w:szCs w:val="24"/>
+        </w:rPr>
+        <w:t>weigh</w:t>
+      </w:r>
+      <w:r>
+        <w:rPr>
+          <w:rFonts w:ascii="Segoe UI" w:eastAsia="Times New Roman" w:hAnsi="Segoe UI" w:cs="Segoe UI"/>
+          <w:color w:val="333333"/>
+          <w:sz w:val="24"/>
+          <w:szCs w:val="24"/>
+        </w:rPr>
+        <w:t>ed</w:t>
+      </w:r>
+      <w:r>
+        <w:rPr>
+          <w:rFonts w:ascii="Segoe UI" w:eastAsia="Times New Roman" w:hAnsi="Segoe UI" w:cs="Segoe UI"/>
+          <w:color w:val="333333"/>
+          <w:sz w:val="24"/>
+          <w:szCs w:val="24"/>
+        </w:rPr>
+        <w:t xml:space="preserve"> features</w:t>
+      </w:r>
+      <w:r>
+        <w:rPr>
+          <w:rFonts w:ascii="Segoe UI" w:eastAsia="Times New Roman" w:hAnsi="Segoe UI" w:cs="Segoe UI"/>
+          <w:color w:val="333333"/>
+          <w:sz w:val="24"/>
+          <w:szCs w:val="24"/>
+        </w:rPr>
+        <w:t xml:space="preserve"> to </w:t>
+      </w:r>
+      <w:r>
+        <w:rPr>
+          <w:rFonts w:ascii="Segoe UI" w:eastAsia="Times New Roman" w:hAnsi="Segoe UI" w:cs="Segoe UI"/>
+          <w:color w:val="333333"/>
+          <w:sz w:val="24"/>
+          <w:szCs w:val="24"/>
+        </w:rPr>
+        <w:t xml:space="preserve">the </w:t>
+      </w:r>
+      <w:r>
+        <w:rPr>
+          <w:rFonts w:ascii="Segoe UI" w:eastAsia="Times New Roman" w:hAnsi="Segoe UI" w:cs="Segoe UI"/>
+          <w:color w:val="333333"/>
+          <w:sz w:val="24"/>
+          <w:szCs w:val="24"/>
+        </w:rPr>
+        <w:t>website's matching questionnaire</w:t>
+      </w:r>
+      <w:r>
+        <w:rPr>
+          <w:rFonts w:ascii="Segoe UI" w:eastAsia="Times New Roman" w:hAnsi="Segoe UI" w:cs="Segoe UI"/>
+          <w:color w:val="333333"/>
+          <w:sz w:val="24"/>
+          <w:szCs w:val="24"/>
+        </w:rPr>
+        <w:t>.</w:t>
+      </w:r>
+      <w:r>
+        <w:rPr>
+          <w:rFonts w:ascii="Segoe UI" w:eastAsia="Times New Roman" w:hAnsi="Segoe UI" w:cs="Segoe UI"/>
+          <w:color w:val="333333"/>
+          <w:sz w:val="24"/>
+          <w:szCs w:val="24"/>
+        </w:rPr>
+        <w:t xml:space="preserve"> The main finding </w:t>
       </w:r>
       <w:r>
         <w:rPr>
@@ -5146,16 +4759,52 @@
           <w:sz w:val="24"/>
           <w:szCs w:val="24"/>
         </w:rPr>
-        <w:t>categorical data</w:t>
-      </w:r>
-      <w:r>
-        <w:rPr>
-          <w:rFonts w:ascii="Segoe UI" w:eastAsia="Times New Roman" w:hAnsi="Segoe UI" w:cs="Segoe UI"/>
-          <w:color w:val="333333"/>
-          <w:sz w:val="24"/>
-          <w:szCs w:val="24"/>
-        </w:rPr>
-        <w:t>set</w:t>
+        <w:t>resulted from using</w:t>
+      </w:r>
+      <w:r>
+        <w:rPr>
+          <w:rFonts w:ascii="Segoe UI" w:eastAsia="Times New Roman" w:hAnsi="Segoe UI" w:cs="Segoe UI"/>
+          <w:color w:val="333333"/>
+          <w:sz w:val="24"/>
+          <w:szCs w:val="24"/>
+        </w:rPr>
+        <w:t xml:space="preserve"> a clustering algorithm </w:t>
+      </w:r>
+      <w:r>
+        <w:rPr>
+          <w:rFonts w:ascii="Segoe UI" w:eastAsia="Times New Roman" w:hAnsi="Segoe UI" w:cs="Segoe UI"/>
+          <w:color w:val="333333"/>
+          <w:sz w:val="24"/>
+          <w:szCs w:val="24"/>
+        </w:rPr>
+        <w:t xml:space="preserve">is </w:t>
+      </w:r>
+      <w:r>
+        <w:rPr>
+          <w:rFonts w:ascii="Segoe UI" w:eastAsia="Times New Roman" w:hAnsi="Segoe UI" w:cs="Segoe UI"/>
+          <w:color w:val="333333"/>
+          <w:sz w:val="24"/>
+          <w:szCs w:val="24"/>
+        </w:rPr>
+        <w:t>his visualization</w:t>
+      </w:r>
+      <w:r>
+        <w:rPr>
+          <w:rFonts w:ascii="Segoe UI" w:eastAsia="Times New Roman" w:hAnsi="Segoe UI" w:cs="Segoe UI"/>
+          <w:color w:val="333333"/>
+          <w:sz w:val="24"/>
+          <w:szCs w:val="24"/>
+        </w:rPr>
+        <w:t xml:space="preserve">. McKinlay found categories </w:t>
+      </w:r>
+      <w:r>
+        <w:rPr>
+          <w:rFonts w:ascii="Segoe UI" w:eastAsia="Times New Roman" w:hAnsi="Segoe UI" w:cs="Segoe UI"/>
+          <w:color w:val="333333"/>
+          <w:sz w:val="24"/>
+          <w:szCs w:val="24"/>
+        </w:rPr>
+        <w:t>into which females</w:t>
       </w:r>
       <w:r>
         <w:rPr>
@@ -5173,162 +4822,153 @@
           <w:sz w:val="24"/>
           <w:szCs w:val="24"/>
         </w:rPr>
-        <w:t xml:space="preserve">and </w:t>
-      </w:r>
-      <w:r>
-        <w:rPr>
-          <w:rFonts w:ascii="Segoe UI" w:eastAsia="Times New Roman" w:hAnsi="Segoe UI" w:cs="Segoe UI"/>
-          <w:color w:val="333333"/>
-          <w:sz w:val="24"/>
-          <w:szCs w:val="24"/>
-        </w:rPr>
-        <w:t>weigh</w:t>
-      </w:r>
-      <w:r>
-        <w:rPr>
-          <w:rFonts w:ascii="Segoe UI" w:eastAsia="Times New Roman" w:hAnsi="Segoe UI" w:cs="Segoe UI"/>
-          <w:color w:val="333333"/>
-          <w:sz w:val="24"/>
-          <w:szCs w:val="24"/>
-        </w:rPr>
-        <w:t>ed</w:t>
-      </w:r>
-      <w:r>
-        <w:rPr>
-          <w:rFonts w:ascii="Segoe UI" w:eastAsia="Times New Roman" w:hAnsi="Segoe UI" w:cs="Segoe UI"/>
-          <w:color w:val="333333"/>
-          <w:sz w:val="24"/>
-          <w:szCs w:val="24"/>
-        </w:rPr>
-        <w:t xml:space="preserve"> features</w:t>
-      </w:r>
-      <w:r>
-        <w:rPr>
-          <w:rFonts w:ascii="Segoe UI" w:eastAsia="Times New Roman" w:hAnsi="Segoe UI" w:cs="Segoe UI"/>
-          <w:color w:val="333333"/>
-          <w:sz w:val="24"/>
-          <w:szCs w:val="24"/>
-        </w:rPr>
-        <w:t xml:space="preserve"> to </w:t>
-      </w:r>
-      <w:r>
-        <w:rPr>
-          <w:rFonts w:ascii="Segoe UI" w:eastAsia="Times New Roman" w:hAnsi="Segoe UI" w:cs="Segoe UI"/>
-          <w:color w:val="333333"/>
-          <w:sz w:val="24"/>
-          <w:szCs w:val="24"/>
-        </w:rPr>
-        <w:t xml:space="preserve">the </w:t>
-      </w:r>
-      <w:r>
-        <w:rPr>
-          <w:rFonts w:ascii="Segoe UI" w:eastAsia="Times New Roman" w:hAnsi="Segoe UI" w:cs="Segoe UI"/>
-          <w:color w:val="333333"/>
-          <w:sz w:val="24"/>
-          <w:szCs w:val="24"/>
-        </w:rPr>
-        <w:t>website's matching questionnaire</w:t>
-      </w:r>
-      <w:r>
-        <w:rPr>
-          <w:rFonts w:ascii="Segoe UI" w:eastAsia="Times New Roman" w:hAnsi="Segoe UI" w:cs="Segoe UI"/>
-          <w:color w:val="333333"/>
-          <w:sz w:val="24"/>
-          <w:szCs w:val="24"/>
-        </w:rPr>
-        <w:t>.</w:t>
-      </w:r>
-      <w:r>
-        <w:rPr>
-          <w:rFonts w:ascii="Segoe UI" w:eastAsia="Times New Roman" w:hAnsi="Segoe UI" w:cs="Segoe UI"/>
-          <w:color w:val="333333"/>
-          <w:sz w:val="24"/>
-          <w:szCs w:val="24"/>
-        </w:rPr>
-        <w:t xml:space="preserve"> The main finding </w:t>
-      </w:r>
-      <w:r>
-        <w:rPr>
-          <w:rFonts w:ascii="Segoe UI" w:eastAsia="Times New Roman" w:hAnsi="Segoe UI" w:cs="Segoe UI"/>
-          <w:color w:val="333333"/>
-          <w:sz w:val="24"/>
-          <w:szCs w:val="24"/>
-        </w:rPr>
-        <w:t xml:space="preserve">that </w:t>
-      </w:r>
-      <w:r>
-        <w:rPr>
-          <w:rFonts w:ascii="Segoe UI" w:eastAsia="Times New Roman" w:hAnsi="Segoe UI" w:cs="Segoe UI"/>
-          <w:color w:val="333333"/>
-          <w:sz w:val="24"/>
-          <w:szCs w:val="24"/>
-        </w:rPr>
-        <w:t>resulted from using</w:t>
-      </w:r>
-      <w:r>
-        <w:rPr>
-          <w:rFonts w:ascii="Segoe UI" w:eastAsia="Times New Roman" w:hAnsi="Segoe UI" w:cs="Segoe UI"/>
-          <w:color w:val="333333"/>
-          <w:sz w:val="24"/>
-          <w:szCs w:val="24"/>
-        </w:rPr>
-        <w:t xml:space="preserve"> a clustering algorithm </w:t>
-      </w:r>
-      <w:r>
-        <w:rPr>
-          <w:rFonts w:ascii="Segoe UI" w:eastAsia="Times New Roman" w:hAnsi="Segoe UI" w:cs="Segoe UI"/>
-          <w:color w:val="333333"/>
-          <w:sz w:val="24"/>
-          <w:szCs w:val="24"/>
-        </w:rPr>
-        <w:t xml:space="preserve">is </w:t>
-      </w:r>
-      <w:r>
-        <w:rPr>
-          <w:rFonts w:ascii="Segoe UI" w:eastAsia="Times New Roman" w:hAnsi="Segoe UI" w:cs="Segoe UI"/>
-          <w:color w:val="333333"/>
-          <w:sz w:val="24"/>
-          <w:szCs w:val="24"/>
-        </w:rPr>
-        <w:t>his visualization</w:t>
-      </w:r>
-      <w:r>
-        <w:rPr>
-          <w:rFonts w:ascii="Segoe UI" w:eastAsia="Times New Roman" w:hAnsi="Segoe UI" w:cs="Segoe UI"/>
-          <w:color w:val="333333"/>
-          <w:sz w:val="24"/>
-          <w:szCs w:val="24"/>
-        </w:rPr>
-        <w:t xml:space="preserve">. </w:t>
-      </w:r>
-      <w:proofErr w:type="spellStart"/>
-      <w:r>
-        <w:rPr>
-          <w:rFonts w:ascii="Segoe UI" w:eastAsia="Times New Roman" w:hAnsi="Segoe UI" w:cs="Segoe UI"/>
-          <w:color w:val="333333"/>
-          <w:sz w:val="24"/>
-          <w:szCs w:val="24"/>
-        </w:rPr>
-        <w:t>McKinlay</w:t>
-      </w:r>
-      <w:proofErr w:type="spellEnd"/>
-      <w:r>
-        <w:rPr>
-          <w:rFonts w:ascii="Segoe UI" w:eastAsia="Times New Roman" w:hAnsi="Segoe UI" w:cs="Segoe UI"/>
-          <w:color w:val="333333"/>
-          <w:sz w:val="24"/>
-          <w:szCs w:val="24"/>
-        </w:rPr>
-        <w:t xml:space="preserve"> found categories </w:t>
-      </w:r>
-      <w:r>
-        <w:rPr>
-          <w:rFonts w:ascii="Segoe UI" w:eastAsia="Times New Roman" w:hAnsi="Segoe UI" w:cs="Segoe UI"/>
-          <w:color w:val="333333"/>
-          <w:sz w:val="24"/>
-          <w:szCs w:val="24"/>
-        </w:rPr>
-        <w:t>into which females</w:t>
+        <w:t xml:space="preserve">were </w:t>
+      </w:r>
+      <w:r>
+        <w:rPr>
+          <w:rFonts w:ascii="Segoe UI" w:eastAsia="Times New Roman" w:hAnsi="Segoe UI" w:cs="Segoe UI"/>
+          <w:color w:val="333333"/>
+          <w:sz w:val="24"/>
+          <w:szCs w:val="24"/>
+        </w:rPr>
+        <w:t xml:space="preserve">lumped </w:t>
+      </w:r>
+      <w:r>
+        <w:rPr>
+          <w:rFonts w:ascii="Segoe UI" w:eastAsia="Times New Roman" w:hAnsi="Segoe UI" w:cs="Segoe UI"/>
+          <w:color w:val="333333"/>
+          <w:sz w:val="24"/>
+          <w:szCs w:val="24"/>
+        </w:rPr>
+        <w:t>and graphed these on a three dimensional axis.</w:t>
+      </w:r>
+    </w:p>
+    <w:p>
+      <w:pPr>
+        <w:spacing w:after="240" w:line="240" w:lineRule="auto"/>
+        <w:rPr>
+          <w:rFonts w:ascii="Segoe UI" w:eastAsia="Times New Roman" w:hAnsi="Segoe UI" w:cs="Segoe UI"/>
+          <w:color w:val="333333"/>
+          <w:sz w:val="24"/>
+          <w:szCs w:val="24"/>
+        </w:rPr>
+      </w:pPr>
+      <w:r>
+        <w:rPr>
+          <w:rFonts w:ascii="Segoe UI" w:eastAsia="Times New Roman" w:hAnsi="Segoe UI" w:cs="Segoe UI"/>
+          <w:color w:val="333333"/>
+          <w:sz w:val="24"/>
+          <w:szCs w:val="24"/>
+        </w:rPr>
+        <w:t>What is diss</w:t>
+      </w:r>
+      <w:r>
+        <w:rPr>
+          <w:rFonts w:ascii="Segoe UI" w:eastAsia="Times New Roman" w:hAnsi="Segoe UI" w:cs="Segoe UI"/>
+          <w:color w:val="333333"/>
+          <w:sz w:val="24"/>
+          <w:szCs w:val="24"/>
+        </w:rPr>
+        <w:t>imilar with</w:t>
+      </w:r>
+      <w:r>
+        <w:rPr>
+          <w:rFonts w:ascii="Segoe UI" w:eastAsia="Times New Roman" w:hAnsi="Segoe UI" w:cs="Segoe UI"/>
+          <w:color w:val="333333"/>
+          <w:sz w:val="24"/>
+          <w:szCs w:val="24"/>
+        </w:rPr>
+        <w:t xml:space="preserve"> McKinlay's </w:t>
+      </w:r>
+      <w:r>
+        <w:rPr>
+          <w:rFonts w:ascii="Segoe UI" w:eastAsia="Times New Roman" w:hAnsi="Segoe UI" w:cs="Segoe UI"/>
+          <w:color w:val="333333"/>
+          <w:sz w:val="24"/>
+          <w:szCs w:val="24"/>
+        </w:rPr>
+        <w:t xml:space="preserve">dataset </w:t>
+      </w:r>
+      <w:r>
+        <w:rPr>
+          <w:rFonts w:ascii="Segoe UI" w:eastAsia="Times New Roman" w:hAnsi="Segoe UI" w:cs="Segoe UI"/>
+          <w:color w:val="333333"/>
+          <w:sz w:val="24"/>
+          <w:szCs w:val="24"/>
+        </w:rPr>
+        <w:t xml:space="preserve">and this one is that </w:t>
+      </w:r>
+      <w:r>
+        <w:rPr>
+          <w:rFonts w:ascii="Segoe UI" w:eastAsia="Times New Roman" w:hAnsi="Segoe UI" w:cs="Segoe UI"/>
+          <w:color w:val="333333"/>
+          <w:sz w:val="24"/>
+          <w:szCs w:val="24"/>
+        </w:rPr>
+        <w:t>the</w:t>
+      </w:r>
+      <w:r>
+        <w:rPr>
+          <w:rFonts w:ascii="Segoe UI" w:eastAsia="Times New Roman" w:hAnsi="Segoe UI" w:cs="Segoe UI"/>
+          <w:color w:val="333333"/>
+          <w:sz w:val="24"/>
+          <w:szCs w:val="24"/>
+        </w:rPr>
+        <w:t xml:space="preserve"> dataset </w:t>
+      </w:r>
+      <w:r>
+        <w:rPr>
+          <w:rFonts w:ascii="Segoe UI" w:eastAsia="Times New Roman" w:hAnsi="Segoe UI" w:cs="Segoe UI"/>
+          <w:color w:val="333333"/>
+          <w:sz w:val="24"/>
+          <w:szCs w:val="24"/>
+        </w:rPr>
+        <w:t xml:space="preserve">for this project </w:t>
+      </w:r>
+      <w:r>
+        <w:rPr>
+          <w:rFonts w:ascii="Segoe UI" w:eastAsia="Times New Roman" w:hAnsi="Segoe UI" w:cs="Segoe UI"/>
+          <w:color w:val="333333"/>
+          <w:sz w:val="24"/>
+          <w:szCs w:val="24"/>
+        </w:rPr>
+        <w:t xml:space="preserve">has both categorical and numerical </w:t>
+      </w:r>
+      <w:r>
+        <w:rPr>
+          <w:rFonts w:ascii="Segoe UI" w:eastAsia="Times New Roman" w:hAnsi="Segoe UI" w:cs="Segoe UI"/>
+          <w:color w:val="333333"/>
+          <w:sz w:val="24"/>
+          <w:szCs w:val="24"/>
+        </w:rPr>
+        <w:t xml:space="preserve">responses. </w:t>
+      </w:r>
+      <w:r>
+        <w:rPr>
+          <w:rFonts w:ascii="Segoe UI" w:eastAsia="Times New Roman" w:hAnsi="Segoe UI" w:cs="Segoe UI"/>
+          <w:color w:val="333333"/>
+          <w:sz w:val="24"/>
+          <w:szCs w:val="24"/>
+        </w:rPr>
+        <w:t>I'll hypothesize</w:t>
+      </w:r>
+      <w:r>
+        <w:rPr>
+          <w:rFonts w:ascii="Segoe UI" w:eastAsia="Times New Roman" w:hAnsi="Segoe UI" w:cs="Segoe UI"/>
+          <w:color w:val="333333"/>
+          <w:sz w:val="24"/>
+          <w:szCs w:val="24"/>
+        </w:rPr>
+        <w:t xml:space="preserve"> ther</w:t>
+      </w:r>
+      <w:r>
+        <w:rPr>
+          <w:rFonts w:ascii="Segoe UI" w:eastAsia="Times New Roman" w:hAnsi="Segoe UI" w:cs="Segoe UI"/>
+          <w:color w:val="333333"/>
+          <w:sz w:val="24"/>
+          <w:szCs w:val="24"/>
+        </w:rPr>
+        <w:t>e exists some inherent structure</w:t>
       </w:r>
       <w:r>
         <w:rPr>
@@ -5346,211 +4986,7 @@
           <w:sz w:val="24"/>
           <w:szCs w:val="24"/>
         </w:rPr>
-        <w:t xml:space="preserve">were </w:t>
-      </w:r>
-      <w:r>
-        <w:rPr>
-          <w:rFonts w:ascii="Segoe UI" w:eastAsia="Times New Roman" w:hAnsi="Segoe UI" w:cs="Segoe UI"/>
-          <w:color w:val="333333"/>
-          <w:sz w:val="24"/>
-          <w:szCs w:val="24"/>
-        </w:rPr>
-        <w:t xml:space="preserve">lumped </w:t>
-      </w:r>
-      <w:r>
-        <w:rPr>
-          <w:rFonts w:ascii="Segoe UI" w:eastAsia="Times New Roman" w:hAnsi="Segoe UI" w:cs="Segoe UI"/>
-          <w:color w:val="333333"/>
-          <w:sz w:val="24"/>
-          <w:szCs w:val="24"/>
-        </w:rPr>
-        <w:t>and graphed these on a three dimensional axis.</w:t>
-      </w:r>
-    </w:p>
-    <w:p>
-      <w:pPr>
-        <w:spacing w:after="240" w:line="240" w:lineRule="auto"/>
-        <w:rPr>
-          <w:rFonts w:ascii="Segoe UI" w:eastAsia="Times New Roman" w:hAnsi="Segoe UI" w:cs="Segoe UI"/>
-          <w:color w:val="333333"/>
-          <w:sz w:val="24"/>
-          <w:szCs w:val="24"/>
-        </w:rPr>
-      </w:pPr>
-      <w:r>
-        <w:rPr>
-          <w:rFonts w:ascii="Segoe UI" w:eastAsia="Times New Roman" w:hAnsi="Segoe UI" w:cs="Segoe UI"/>
-          <w:color w:val="333333"/>
-          <w:sz w:val="24"/>
-          <w:szCs w:val="24"/>
-        </w:rPr>
-        <w:t>What is diss</w:t>
-      </w:r>
-      <w:r>
-        <w:rPr>
-          <w:rFonts w:ascii="Segoe UI" w:eastAsia="Times New Roman" w:hAnsi="Segoe UI" w:cs="Segoe UI"/>
-          <w:color w:val="333333"/>
-          <w:sz w:val="24"/>
-          <w:szCs w:val="24"/>
-        </w:rPr>
-        <w:t>imilar with</w:t>
-      </w:r>
-      <w:r>
-        <w:rPr>
-          <w:rFonts w:ascii="Segoe UI" w:eastAsia="Times New Roman" w:hAnsi="Segoe UI" w:cs="Segoe UI"/>
-          <w:color w:val="333333"/>
-          <w:sz w:val="24"/>
-          <w:szCs w:val="24"/>
-        </w:rPr>
-        <w:t xml:space="preserve"> </w:t>
-      </w:r>
-      <w:proofErr w:type="spellStart"/>
-      <w:r>
-        <w:rPr>
-          <w:rFonts w:ascii="Segoe UI" w:eastAsia="Times New Roman" w:hAnsi="Segoe UI" w:cs="Segoe UI"/>
-          <w:color w:val="333333"/>
-          <w:sz w:val="24"/>
-          <w:szCs w:val="24"/>
-        </w:rPr>
-        <w:t>McKinlay's</w:t>
-      </w:r>
-      <w:proofErr w:type="spellEnd"/>
-      <w:r>
-        <w:rPr>
-          <w:rFonts w:ascii="Segoe UI" w:eastAsia="Times New Roman" w:hAnsi="Segoe UI" w:cs="Segoe UI"/>
-          <w:color w:val="333333"/>
-          <w:sz w:val="24"/>
-          <w:szCs w:val="24"/>
-        </w:rPr>
-        <w:t xml:space="preserve"> </w:t>
-      </w:r>
-      <w:r>
-        <w:rPr>
-          <w:rFonts w:ascii="Segoe UI" w:eastAsia="Times New Roman" w:hAnsi="Segoe UI" w:cs="Segoe UI"/>
-          <w:color w:val="333333"/>
-          <w:sz w:val="24"/>
-          <w:szCs w:val="24"/>
-        </w:rPr>
-        <w:t xml:space="preserve">dataset </w:t>
-      </w:r>
-      <w:r>
-        <w:rPr>
-          <w:rFonts w:ascii="Segoe UI" w:eastAsia="Times New Roman" w:hAnsi="Segoe UI" w:cs="Segoe UI"/>
-          <w:color w:val="333333"/>
-          <w:sz w:val="24"/>
-          <w:szCs w:val="24"/>
-        </w:rPr>
-        <w:t xml:space="preserve">and this one is that </w:t>
-      </w:r>
-      <w:r>
-        <w:rPr>
-          <w:rFonts w:ascii="Segoe UI" w:eastAsia="Times New Roman" w:hAnsi="Segoe UI" w:cs="Segoe UI"/>
-          <w:color w:val="333333"/>
-          <w:sz w:val="24"/>
-          <w:szCs w:val="24"/>
-        </w:rPr>
-        <w:t>the</w:t>
-      </w:r>
-      <w:r>
-        <w:rPr>
-          <w:rFonts w:ascii="Segoe UI" w:eastAsia="Times New Roman" w:hAnsi="Segoe UI" w:cs="Segoe UI"/>
-          <w:color w:val="333333"/>
-          <w:sz w:val="24"/>
-          <w:szCs w:val="24"/>
-        </w:rPr>
-        <w:t xml:space="preserve"> dataset </w:t>
-      </w:r>
-      <w:r>
-        <w:rPr>
-          <w:rFonts w:ascii="Segoe UI" w:eastAsia="Times New Roman" w:hAnsi="Segoe UI" w:cs="Segoe UI"/>
-          <w:color w:val="333333"/>
-          <w:sz w:val="24"/>
-          <w:szCs w:val="24"/>
-        </w:rPr>
-        <w:t xml:space="preserve">for this project </w:t>
-      </w:r>
-      <w:r>
-        <w:rPr>
-          <w:rFonts w:ascii="Segoe UI" w:eastAsia="Times New Roman" w:hAnsi="Segoe UI" w:cs="Segoe UI"/>
-          <w:color w:val="333333"/>
-          <w:sz w:val="24"/>
-          <w:szCs w:val="24"/>
-        </w:rPr>
-        <w:t xml:space="preserve">has both categorical and numerical </w:t>
-      </w:r>
-      <w:r>
-        <w:rPr>
-          <w:rFonts w:ascii="Segoe UI" w:eastAsia="Times New Roman" w:hAnsi="Segoe UI" w:cs="Segoe UI"/>
-          <w:color w:val="333333"/>
-          <w:sz w:val="24"/>
-          <w:szCs w:val="24"/>
-        </w:rPr>
-        <w:t xml:space="preserve">responses. </w:t>
-      </w:r>
-      <w:r>
-        <w:rPr>
-          <w:rFonts w:ascii="Segoe UI" w:eastAsia="Times New Roman" w:hAnsi="Segoe UI" w:cs="Segoe UI"/>
-          <w:color w:val="333333"/>
-          <w:sz w:val="24"/>
-          <w:szCs w:val="24"/>
-        </w:rPr>
-        <w:t>I'll hypothesize</w:t>
-      </w:r>
-      <w:r>
-        <w:rPr>
-          <w:rFonts w:ascii="Segoe UI" w:eastAsia="Times New Roman" w:hAnsi="Segoe UI" w:cs="Segoe UI"/>
-          <w:color w:val="333333"/>
-          <w:sz w:val="24"/>
-          <w:szCs w:val="24"/>
-        </w:rPr>
-        <w:t xml:space="preserve"> ther</w:t>
-      </w:r>
-      <w:r>
-        <w:rPr>
-          <w:rFonts w:ascii="Segoe UI" w:eastAsia="Times New Roman" w:hAnsi="Segoe UI" w:cs="Segoe UI"/>
-          <w:color w:val="333333"/>
-          <w:sz w:val="24"/>
-          <w:szCs w:val="24"/>
-        </w:rPr>
-        <w:t>e exists some inherent structure</w:t>
-      </w:r>
-      <w:r>
-        <w:rPr>
-          <w:rFonts w:ascii="Segoe UI" w:eastAsia="Times New Roman" w:hAnsi="Segoe UI" w:cs="Segoe UI"/>
-          <w:color w:val="333333"/>
-          <w:sz w:val="24"/>
-          <w:szCs w:val="24"/>
-        </w:rPr>
-        <w:t xml:space="preserve"> </w:t>
-      </w:r>
-      <w:r>
-        <w:rPr>
-          <w:rFonts w:ascii="Segoe UI" w:eastAsia="Times New Roman" w:hAnsi="Segoe UI" w:cs="Segoe UI"/>
-          <w:color w:val="333333"/>
-          <w:sz w:val="24"/>
-          <w:szCs w:val="24"/>
-        </w:rPr>
-        <w:t xml:space="preserve">and use </w:t>
-      </w:r>
-      <w:proofErr w:type="spellStart"/>
-      <w:r>
-        <w:rPr>
-          <w:rFonts w:ascii="Segoe UI" w:eastAsia="Times New Roman" w:hAnsi="Segoe UI" w:cs="Segoe UI"/>
-          <w:color w:val="333333"/>
-          <w:sz w:val="24"/>
-          <w:szCs w:val="24"/>
-        </w:rPr>
-        <w:t>McKinlay's</w:t>
-      </w:r>
-      <w:proofErr w:type="spellEnd"/>
-      <w:r>
-        <w:rPr>
-          <w:rFonts w:ascii="Segoe UI" w:eastAsia="Times New Roman" w:hAnsi="Segoe UI" w:cs="Segoe UI"/>
-          <w:color w:val="333333"/>
-          <w:sz w:val="24"/>
-          <w:szCs w:val="24"/>
-        </w:rPr>
-        <w:t xml:space="preserve"> finding </w:t>
+        <w:t xml:space="preserve">and use McKinlay's finding </w:t>
       </w:r>
       <w:r>
         <w:rPr>
@@ -5805,17 +5241,7 @@
           <w:sz w:val="24"/>
           <w:szCs w:val="24"/>
         </w:rPr>
-        <w:t xml:space="preserve">, I will implement </w:t>
-      </w:r>
-      <w:proofErr w:type="spellStart"/>
-      <w:r>
-        <w:rPr>
-          <w:rFonts w:ascii="Segoe UI" w:eastAsia="Times New Roman" w:hAnsi="Segoe UI" w:cs="Segoe UI"/>
-          <w:color w:val="333333"/>
-          <w:sz w:val="24"/>
-          <w:szCs w:val="24"/>
-        </w:rPr>
-        <w:t>G</w:t>
+        <w:t>, I will implement G</w:t>
       </w:r>
       <w:r>
         <w:rPr>
@@ -5842,17 +5268,7 @@
           <w:sz w:val="24"/>
           <w:szCs w:val="24"/>
         </w:rPr>
-        <w:t>earch</w:t>
-      </w:r>
-      <w:proofErr w:type="spellEnd"/>
-      <w:r>
-        <w:rPr>
-          <w:rFonts w:ascii="Segoe UI" w:eastAsia="Times New Roman" w:hAnsi="Segoe UI" w:cs="Segoe UI"/>
-          <w:color w:val="333333"/>
-          <w:sz w:val="24"/>
-          <w:szCs w:val="24"/>
-        </w:rPr>
-        <w:t xml:space="preserve"> </w:t>
+        <w:t xml:space="preserve">earch </w:t>
       </w:r>
       <w:r>
         <w:rPr>
@@ -5879,19 +5295,8 @@
           <w:sz w:val="24"/>
           <w:szCs w:val="24"/>
         </w:rPr>
-        <w:t xml:space="preserve">from </w:t>
-      </w:r>
-      <w:proofErr w:type="spellStart"/>
-      <w:r>
-        <w:rPr>
-          <w:rFonts w:ascii="Segoe UI" w:eastAsia="Times New Roman" w:hAnsi="Segoe UI" w:cs="Segoe UI"/>
-          <w:color w:val="333333"/>
-          <w:sz w:val="24"/>
-          <w:szCs w:val="24"/>
-        </w:rPr>
-        <w:t>sklearn</w:t>
-      </w:r>
-      <w:proofErr w:type="spellEnd"/>
+        <w:t>from sklearn</w:t>
+      </w:r>
       <w:r>
         <w:rPr>
           <w:rFonts w:ascii="Segoe UI" w:eastAsia="Times New Roman" w:hAnsi="Segoe UI" w:cs="Segoe UI"/>
@@ -5910,7 +5315,6 @@
         </w:rPr>
         <w:t xml:space="preserve">A list of things that </w:t>
       </w:r>
-      <w:proofErr w:type="spellStart"/>
       <w:r>
         <w:rPr>
           <w:rFonts w:ascii="Segoe UI" w:eastAsia="Times New Roman" w:hAnsi="Segoe UI" w:cs="Segoe UI"/>
@@ -5920,7 +5324,6 @@
         </w:rPr>
         <w:t>GridSearch</w:t>
       </w:r>
-      <w:proofErr w:type="spellEnd"/>
       <w:r>
         <w:rPr>
           <w:rFonts w:ascii="Segoe UI" w:eastAsia="Times New Roman" w:hAnsi="Segoe UI" w:cs="Segoe UI"/>
@@ -6122,27 +5525,7 @@
           <w:sz w:val="24"/>
           <w:szCs w:val="24"/>
         </w:rPr>
-        <w:t xml:space="preserve">alidation will train on 75% of available samples and test on 25% of the remaining available samples. These sample are ones described in an earlier section, that is, samples with the least amount of </w:t>
-      </w:r>
-      <w:proofErr w:type="spellStart"/>
-      <w:r>
-        <w:rPr>
-          <w:rFonts w:ascii="Segoe UI" w:eastAsia="Times New Roman" w:hAnsi="Segoe UI" w:cs="Segoe UI"/>
-          <w:color w:val="333333"/>
-          <w:sz w:val="24"/>
-          <w:szCs w:val="24"/>
-        </w:rPr>
-        <w:t>NaN</w:t>
-      </w:r>
-      <w:proofErr w:type="spellEnd"/>
-      <w:r>
-        <w:rPr>
-          <w:rFonts w:ascii="Segoe UI" w:eastAsia="Times New Roman" w:hAnsi="Segoe UI" w:cs="Segoe UI"/>
-          <w:color w:val="333333"/>
-          <w:sz w:val="24"/>
-          <w:szCs w:val="24"/>
-        </w:rPr>
-        <w:t xml:space="preserve"> values. </w:t>
+        <w:t xml:space="preserve">alidation will train on 75% of available samples and test on 25% of the remaining available samples. These sample are ones described in an earlier section, that is, samples with the least amount of NaN values. </w:t>
       </w:r>
     </w:p>
     <w:p>
@@ -6367,27 +5750,7 @@
           <w:sz w:val="24"/>
           <w:szCs w:val="24"/>
         </w:rPr>
-        <w:t xml:space="preserve"> </w:t>
-      </w:r>
-      <w:proofErr w:type="spellStart"/>
-      <w:r>
-        <w:rPr>
-          <w:rFonts w:ascii="Segoe UI" w:eastAsia="Times New Roman" w:hAnsi="Segoe UI" w:cs="Segoe UI"/>
-          <w:color w:val="333333"/>
-          <w:sz w:val="24"/>
-          <w:szCs w:val="24"/>
-        </w:rPr>
-        <w:t>hyperplanes</w:t>
-      </w:r>
-      <w:proofErr w:type="spellEnd"/>
-      <w:r>
-        <w:rPr>
-          <w:rFonts w:ascii="Segoe UI" w:eastAsia="Times New Roman" w:hAnsi="Segoe UI" w:cs="Segoe UI"/>
-          <w:color w:val="333333"/>
-          <w:sz w:val="24"/>
-          <w:szCs w:val="24"/>
-        </w:rPr>
-        <w:t>. The big</w:t>
+        <w:t xml:space="preserve"> hyperplanes. The big</w:t>
       </w:r>
       <w:r>
         <w:rPr>
@@ -6521,47 +5884,7 @@
           <w:sz w:val="24"/>
           <w:szCs w:val="24"/>
         </w:rPr>
-        <w:t xml:space="preserve">. </w:t>
-      </w:r>
-      <w:proofErr w:type="spellStart"/>
-      <w:r>
-        <w:rPr>
-          <w:rFonts w:ascii="Segoe UI" w:eastAsia="Times New Roman" w:hAnsi="Segoe UI" w:cs="Segoe UI"/>
-          <w:color w:val="333333"/>
-          <w:sz w:val="24"/>
-          <w:szCs w:val="24"/>
-        </w:rPr>
-        <w:t>Fisman</w:t>
-      </w:r>
-      <w:proofErr w:type="spellEnd"/>
-      <w:r>
-        <w:rPr>
-          <w:rFonts w:ascii="Segoe UI" w:eastAsia="Times New Roman" w:hAnsi="Segoe UI" w:cs="Segoe UI"/>
-          <w:color w:val="333333"/>
-          <w:sz w:val="24"/>
-          <w:szCs w:val="24"/>
-        </w:rPr>
-        <w:t xml:space="preserve"> and </w:t>
-      </w:r>
-      <w:proofErr w:type="spellStart"/>
-      <w:r>
-        <w:rPr>
-          <w:rFonts w:ascii="Segoe UI" w:eastAsia="Times New Roman" w:hAnsi="Segoe UI" w:cs="Segoe UI"/>
-          <w:color w:val="333333"/>
-          <w:sz w:val="24"/>
-          <w:szCs w:val="24"/>
-        </w:rPr>
-        <w:t>Iyengar</w:t>
-      </w:r>
-      <w:proofErr w:type="spellEnd"/>
-      <w:r>
-        <w:rPr>
-          <w:rFonts w:ascii="Segoe UI" w:eastAsia="Times New Roman" w:hAnsi="Segoe UI" w:cs="Segoe UI"/>
-          <w:color w:val="333333"/>
-          <w:sz w:val="24"/>
-          <w:szCs w:val="24"/>
-        </w:rPr>
-        <w:t xml:space="preserve"> proposed </w:t>
+        <w:t xml:space="preserve">. Fisman and Iyengar proposed </w:t>
       </w:r>
       <w:r>
         <w:rPr>
@@ -7325,27 +6648,7 @@
           <w:sz w:val="24"/>
           <w:szCs w:val="24"/>
         </w:rPr>
-        <w:t xml:space="preserve">list called </w:t>
-      </w:r>
-      <w:proofErr w:type="spellStart"/>
-      <w:r>
-        <w:rPr>
-          <w:rFonts w:ascii="Segoe UI" w:eastAsia="Times New Roman" w:hAnsi="Segoe UI" w:cs="Segoe UI"/>
-          <w:color w:val="333333"/>
-          <w:sz w:val="24"/>
-          <w:szCs w:val="24"/>
-        </w:rPr>
-        <w:t>features_space</w:t>
-      </w:r>
-      <w:proofErr w:type="spellEnd"/>
-      <w:r>
-        <w:rPr>
-          <w:rFonts w:ascii="Segoe UI" w:eastAsia="Times New Roman" w:hAnsi="Segoe UI" w:cs="Segoe UI"/>
-          <w:color w:val="333333"/>
-          <w:sz w:val="24"/>
-          <w:szCs w:val="24"/>
-        </w:rPr>
-        <w:t xml:space="preserve"> defined in features_creator.py file</w:t>
+        <w:t>list called features_space defined in features_creator.py file</w:t>
       </w:r>
       <w:r>
         <w:rPr>
@@ -7491,27 +6794,7 @@
           <w:sz w:val="24"/>
           <w:szCs w:val="24"/>
         </w:rPr>
-        <w:t xml:space="preserve"> not fall within the specified ranges laid out in the Key file. An example includes entry fields based on the </w:t>
-      </w:r>
-      <w:proofErr w:type="spellStart"/>
-      <w:r>
-        <w:rPr>
-          <w:rFonts w:ascii="Segoe UI" w:eastAsia="Times New Roman" w:hAnsi="Segoe UI" w:cs="Segoe UI"/>
-          <w:color w:val="333333"/>
-          <w:sz w:val="24"/>
-          <w:szCs w:val="24"/>
-        </w:rPr>
-        <w:t>Likert</w:t>
-      </w:r>
-      <w:proofErr w:type="spellEnd"/>
-      <w:r>
-        <w:rPr>
-          <w:rFonts w:ascii="Segoe UI" w:eastAsia="Times New Roman" w:hAnsi="Segoe UI" w:cs="Segoe UI"/>
-          <w:color w:val="333333"/>
-          <w:sz w:val="24"/>
-          <w:szCs w:val="24"/>
-        </w:rPr>
-        <w:t xml:space="preserve"> scale from 1 to 10. Some fields have violated these ranges and need to be fixed to conform to the range. Numbers below 1 will be raised to 1; number greater than 10 will be lowered to 10. </w:t>
+        <w:t xml:space="preserve"> not fall within the specified ranges laid out in the Key file. An example includes entry fields based on the Likert scale from 1 to 10. Some fields have violated these ranges and need to be fixed to conform to the range. Numbers below 1 will be raised to 1; number greater than 10 will be lowered to 10. </w:t>
       </w:r>
       <w:r>
         <w:rPr>
@@ -7529,27 +6812,7 @@
           <w:sz w:val="24"/>
           <w:szCs w:val="24"/>
         </w:rPr>
-        <w:t xml:space="preserve">. These methods are used in </w:t>
-      </w:r>
-      <w:proofErr w:type="spellStart"/>
-      <w:r>
-        <w:rPr>
-          <w:rFonts w:ascii="Segoe UI" w:eastAsia="Times New Roman" w:hAnsi="Segoe UI" w:cs="Segoe UI"/>
-          <w:color w:val="333333"/>
-          <w:sz w:val="24"/>
-          <w:szCs w:val="24"/>
-        </w:rPr>
-        <w:t>ipynb</w:t>
-      </w:r>
-      <w:proofErr w:type="spellEnd"/>
-      <w:r>
-        <w:rPr>
-          <w:rFonts w:ascii="Segoe UI" w:eastAsia="Times New Roman" w:hAnsi="Segoe UI" w:cs="Segoe UI"/>
-          <w:color w:val="333333"/>
-          <w:sz w:val="24"/>
-          <w:szCs w:val="24"/>
-        </w:rPr>
-        <w:t xml:space="preserve"> file.</w:t>
+        <w:t>. These methods are used in ipynb file.</w:t>
       </w:r>
     </w:p>
     <w:p>
@@ -7570,47 +6833,7 @@
           <w:szCs w:val="24"/>
         </w:rPr>
         <w:lastRenderedPageBreak/>
-        <w:t xml:space="preserve">Another thing to do with </w:t>
-      </w:r>
-      <w:proofErr w:type="spellStart"/>
-      <w:r>
-        <w:rPr>
-          <w:rFonts w:ascii="Segoe UI" w:eastAsia="Times New Roman" w:hAnsi="Segoe UI" w:cs="Segoe UI"/>
-          <w:color w:val="333333"/>
-          <w:sz w:val="24"/>
-          <w:szCs w:val="24"/>
-        </w:rPr>
-        <w:t>Likert</w:t>
-      </w:r>
-      <w:proofErr w:type="spellEnd"/>
-      <w:r>
-        <w:rPr>
-          <w:rFonts w:ascii="Segoe UI" w:eastAsia="Times New Roman" w:hAnsi="Segoe UI" w:cs="Segoe UI"/>
-          <w:color w:val="333333"/>
-          <w:sz w:val="24"/>
-          <w:szCs w:val="24"/>
-        </w:rPr>
-        <w:t xml:space="preserve"> Scale values is to convert them to a scale of 0 - 100 and make sure that values of attraction that are being converted add up 100. To accomplish this I added up the scores on the </w:t>
-      </w:r>
-      <w:proofErr w:type="spellStart"/>
-      <w:r>
-        <w:rPr>
-          <w:rFonts w:ascii="Segoe UI" w:eastAsia="Times New Roman" w:hAnsi="Segoe UI" w:cs="Segoe UI"/>
-          <w:color w:val="333333"/>
-          <w:sz w:val="24"/>
-          <w:szCs w:val="24"/>
-        </w:rPr>
-        <w:t>Likert</w:t>
-      </w:r>
-      <w:proofErr w:type="spellEnd"/>
-      <w:r>
-        <w:rPr>
-          <w:rFonts w:ascii="Segoe UI" w:eastAsia="Times New Roman" w:hAnsi="Segoe UI" w:cs="Segoe UI"/>
-          <w:color w:val="333333"/>
-          <w:sz w:val="24"/>
-          <w:szCs w:val="24"/>
-        </w:rPr>
-        <w:t xml:space="preserve"> scale and divided </w:t>
+        <w:t xml:space="preserve">Another thing to do with Likert Scale values is to convert them to a scale of 0 - 100 and make sure that values of attraction that are being converted add up 100. To accomplish this I added up the scores on the Likert scale and divided </w:t>
       </w:r>
       <w:r>
         <w:rPr>
@@ -7805,25 +7028,14 @@
         </w:rPr>
         <w:t xml:space="preserve">, I ran the </w:t>
       </w:r>
-      <w:proofErr w:type="spellStart"/>
-      <w:r>
-        <w:rPr>
-          <w:rFonts w:ascii="Segoe UI" w:eastAsia="Times New Roman" w:hAnsi="Segoe UI" w:cs="Segoe UI"/>
-          <w:color w:val="333333"/>
-          <w:sz w:val="24"/>
-          <w:szCs w:val="24"/>
-        </w:rPr>
-        <w:t>dating_attributes_vs_time_describe</w:t>
-      </w:r>
-      <w:proofErr w:type="spellEnd"/>
-      <w:r>
-        <w:rPr>
-          <w:rFonts w:ascii="Segoe UI" w:eastAsia="Times New Roman" w:hAnsi="Segoe UI" w:cs="Segoe UI"/>
-          <w:color w:val="333333"/>
-          <w:sz w:val="24"/>
-          <w:szCs w:val="24"/>
-        </w:rPr>
-        <w:t>()</w:t>
+      <w:r>
+        <w:rPr>
+          <w:rFonts w:ascii="Segoe UI" w:eastAsia="Times New Roman" w:hAnsi="Segoe UI" w:cs="Segoe UI"/>
+          <w:color w:val="333333"/>
+          <w:sz w:val="24"/>
+          <w:szCs w:val="24"/>
+        </w:rPr>
+        <w:t>dating_attributes_vs_time_describe()</w:t>
       </w:r>
       <w:r>
         <w:rPr>
@@ -7850,27 +7062,7 @@
           <w:sz w:val="24"/>
           <w:szCs w:val="24"/>
         </w:rPr>
-        <w:t xml:space="preserve"> defined in the </w:t>
-      </w:r>
-      <w:proofErr w:type="spellStart"/>
-      <w:r>
-        <w:rPr>
-          <w:rFonts w:ascii="Segoe UI" w:eastAsia="Times New Roman" w:hAnsi="Segoe UI" w:cs="Segoe UI"/>
-          <w:color w:val="333333"/>
-          <w:sz w:val="24"/>
-          <w:szCs w:val="24"/>
-        </w:rPr>
-        <w:t>features_creator</w:t>
-      </w:r>
-      <w:proofErr w:type="spellEnd"/>
-      <w:r>
-        <w:rPr>
-          <w:rFonts w:ascii="Segoe UI" w:eastAsia="Times New Roman" w:hAnsi="Segoe UI" w:cs="Segoe UI"/>
-          <w:color w:val="333333"/>
-          <w:sz w:val="24"/>
-          <w:szCs w:val="24"/>
-        </w:rPr>
-        <w:t xml:space="preserve"> file</w:t>
+        <w:t xml:space="preserve"> defined in the features_creator file</w:t>
       </w:r>
       <w:r>
         <w:rPr>
@@ -7906,27 +7098,7 @@
           <w:sz w:val="24"/>
           <w:szCs w:val="24"/>
         </w:rPr>
-        <w:t xml:space="preserve"> in a </w:t>
-      </w:r>
-      <w:proofErr w:type="spellStart"/>
-      <w:r>
-        <w:rPr>
-          <w:rFonts w:ascii="Segoe UI" w:eastAsia="Times New Roman" w:hAnsi="Segoe UI" w:cs="Segoe UI"/>
-          <w:color w:val="333333"/>
-          <w:sz w:val="24"/>
-          <w:szCs w:val="24"/>
-        </w:rPr>
-        <w:t>DataFrame</w:t>
-      </w:r>
-      <w:proofErr w:type="spellEnd"/>
-      <w:r>
-        <w:rPr>
-          <w:rFonts w:ascii="Segoe UI" w:eastAsia="Times New Roman" w:hAnsi="Segoe UI" w:cs="Segoe UI"/>
-          <w:color w:val="333333"/>
-          <w:sz w:val="24"/>
-          <w:szCs w:val="24"/>
-        </w:rPr>
-        <w:t xml:space="preserve"> and gender as input and displays </w:t>
+        <w:t xml:space="preserve"> in a DataFrame and gender as input and displays </w:t>
       </w:r>
       <w:r>
         <w:rPr>
@@ -7973,7 +7145,6 @@
         </w:rPr>
         <w:t xml:space="preserve"> </w:t>
       </w:r>
-      <w:proofErr w:type="spellStart"/>
       <w:r>
         <w:rPr>
           <w:rFonts w:ascii="Segoe UI" w:eastAsia="Times New Roman" w:hAnsi="Segoe UI" w:cs="Segoe UI"/>
@@ -7983,35 +7154,14 @@
         </w:rPr>
         <w:t>dating_attributes_vs_time_hist</w:t>
       </w:r>
-      <w:proofErr w:type="spellEnd"/>
-      <w:r>
-        <w:rPr>
-          <w:rFonts w:ascii="Segoe UI" w:eastAsia="Times New Roman" w:hAnsi="Segoe UI" w:cs="Segoe UI"/>
-          <w:color w:val="333333"/>
-          <w:sz w:val="24"/>
-          <w:szCs w:val="24"/>
-        </w:rPr>
-        <w:t xml:space="preserve">() defined in the </w:t>
-      </w:r>
-      <w:proofErr w:type="spellStart"/>
-      <w:r>
-        <w:rPr>
-          <w:rFonts w:ascii="Segoe UI" w:eastAsia="Times New Roman" w:hAnsi="Segoe UI" w:cs="Segoe UI"/>
-          <w:color w:val="333333"/>
-          <w:sz w:val="24"/>
-          <w:szCs w:val="24"/>
-        </w:rPr>
-        <w:t>features_creator</w:t>
-      </w:r>
-      <w:proofErr w:type="spellEnd"/>
-      <w:r>
-        <w:rPr>
-          <w:rFonts w:ascii="Segoe UI" w:eastAsia="Times New Roman" w:hAnsi="Segoe UI" w:cs="Segoe UI"/>
-          <w:color w:val="333333"/>
-          <w:sz w:val="24"/>
-          <w:szCs w:val="24"/>
-        </w:rPr>
-        <w:t xml:space="preserve"> file. This method utilized the</w:t>
+      <w:r>
+        <w:rPr>
+          <w:rFonts w:ascii="Segoe UI" w:eastAsia="Times New Roman" w:hAnsi="Segoe UI" w:cs="Segoe UI"/>
+          <w:color w:val="333333"/>
+          <w:sz w:val="24"/>
+          <w:szCs w:val="24"/>
+        </w:rPr>
+        <w:t>() defined in the features_creator file. This method utilized the</w:t>
       </w:r>
       <w:r>
         <w:rPr>
@@ -8056,27 +7206,7 @@
           <w:sz w:val="24"/>
           <w:szCs w:val="24"/>
         </w:rPr>
-        <w:t>kind = '</w:t>
-      </w:r>
-      <w:proofErr w:type="spellStart"/>
-      <w:r>
-        <w:rPr>
-          <w:rFonts w:ascii="Segoe UI" w:eastAsia="Times New Roman" w:hAnsi="Segoe UI" w:cs="Segoe UI"/>
-          <w:color w:val="333333"/>
-          <w:sz w:val="24"/>
-          <w:szCs w:val="24"/>
-        </w:rPr>
-        <w:t>hist</w:t>
-      </w:r>
-      <w:proofErr w:type="spellEnd"/>
-      <w:r>
-        <w:rPr>
-          <w:rFonts w:ascii="Segoe UI" w:eastAsia="Times New Roman" w:hAnsi="Segoe UI" w:cs="Segoe UI"/>
-          <w:color w:val="333333"/>
-          <w:sz w:val="24"/>
-          <w:szCs w:val="24"/>
-        </w:rPr>
-        <w:t>', stacked = True, bins = 10</w:t>
+        <w:t>kind = 'hist', stacked = True, bins = 10</w:t>
       </w:r>
       <w:r>
         <w:rPr>
@@ -8094,27 +7224,7 @@
           <w:sz w:val="24"/>
           <w:szCs w:val="24"/>
         </w:rPr>
-        <w:t>'</w:t>
-      </w:r>
-      <w:proofErr w:type="spellStart"/>
-      <w:r>
-        <w:rPr>
-          <w:rFonts w:ascii="Segoe UI" w:eastAsia="Times New Roman" w:hAnsi="Segoe UI" w:cs="Segoe UI"/>
-          <w:color w:val="333333"/>
-          <w:sz w:val="24"/>
-          <w:szCs w:val="24"/>
-        </w:rPr>
-        <w:t>hist</w:t>
-      </w:r>
-      <w:proofErr w:type="spellEnd"/>
-      <w:r>
-        <w:rPr>
-          <w:rFonts w:ascii="Segoe UI" w:eastAsia="Times New Roman" w:hAnsi="Segoe UI" w:cs="Segoe UI"/>
-          <w:color w:val="333333"/>
-          <w:sz w:val="24"/>
-          <w:szCs w:val="24"/>
-        </w:rPr>
-        <w:t xml:space="preserve">' tells plot() to generate a histogram with the setting 'stacked' set to True. 'stacked' places the bars in a histogram on top of other bars that fall in each respective bin. A bin is </w:t>
+        <w:t xml:space="preserve">'hist' tells plot() to generate a histogram with the setting 'stacked' set to True. 'stacked' places the bars in a histogram on top of other bars that fall in each respective bin. A bin is </w:t>
       </w:r>
       <w:r>
         <w:rPr>
@@ -8206,27 +7316,7 @@
           <w:sz w:val="24"/>
           <w:szCs w:val="24"/>
         </w:rPr>
-        <w:t xml:space="preserve">Points of contention included categorical labels that needed to be changed to numerical values. Examples are SAT scores, </w:t>
-      </w:r>
-      <w:proofErr w:type="spellStart"/>
-      <w:r>
-        <w:rPr>
-          <w:rFonts w:ascii="Segoe UI" w:eastAsia="Times New Roman" w:hAnsi="Segoe UI" w:cs="Segoe UI"/>
-          <w:color w:val="333333"/>
-          <w:sz w:val="24"/>
-          <w:szCs w:val="24"/>
-        </w:rPr>
-        <w:t>zipcode</w:t>
-      </w:r>
-      <w:proofErr w:type="spellEnd"/>
-      <w:r>
-        <w:rPr>
-          <w:rFonts w:ascii="Segoe UI" w:eastAsia="Times New Roman" w:hAnsi="Segoe UI" w:cs="Segoe UI"/>
-          <w:color w:val="333333"/>
-          <w:sz w:val="24"/>
-          <w:szCs w:val="24"/>
-        </w:rPr>
-        <w:t>,</w:t>
+        <w:t>Points of contention included categorical labels that needed to be changed to numerical values. Examples are SAT scores, zipcode,</w:t>
       </w:r>
       <w:r>
         <w:rPr>
@@ -8409,27 +7499,7 @@
           <w:sz w:val="24"/>
           <w:szCs w:val="24"/>
         </w:rPr>
-        <w:t xml:space="preserve">There is some insightful information looking at the graph above. Caveat: the graph produced above is for both genders. The reader is invited to consult the </w:t>
-      </w:r>
-      <w:proofErr w:type="spellStart"/>
-      <w:r>
-        <w:rPr>
-          <w:rFonts w:ascii="Segoe UI" w:eastAsia="Times New Roman" w:hAnsi="Segoe UI" w:cs="Segoe UI"/>
-          <w:color w:val="333333"/>
-          <w:sz w:val="24"/>
-          <w:szCs w:val="24"/>
-        </w:rPr>
-        <w:t>ipynb</w:t>
-      </w:r>
-      <w:proofErr w:type="spellEnd"/>
-      <w:r>
-        <w:rPr>
-          <w:rFonts w:ascii="Segoe UI" w:eastAsia="Times New Roman" w:hAnsi="Segoe UI" w:cs="Segoe UI"/>
-          <w:color w:val="333333"/>
-          <w:sz w:val="24"/>
-          <w:szCs w:val="24"/>
-        </w:rPr>
-        <w:t xml:space="preserve"> file that accompanies this report and consult the correlation matrices for males and females respectively. </w:t>
+        <w:t xml:space="preserve">There is some insightful information looking at the graph above. Caveat: the graph produced above is for both genders. The reader is invited to consult the ipynb file that accompanies this report and consult the correlation matrices for males and females respectively. </w:t>
       </w:r>
     </w:p>
     <w:p>
@@ -8470,27 +7540,7 @@
           <w:sz w:val="24"/>
           <w:szCs w:val="24"/>
         </w:rPr>
-        <w:t>That said, one feature that caught my eye was that shar2_1 is correlated with shar1_1. This result is amusing because 'shar2_2' pertains to the question of what a dater believes the person of the opposite sex is looking for in regards to shared interests. 'shar1_1' pertains to what the mentioned person is looking for in shared values. One interpretation is that a person can change the weight for what is sought based off what is believed to in demand. Another way to read things is that when dating, you are '</w:t>
-      </w:r>
-      <w:proofErr w:type="spellStart"/>
-      <w:r>
-        <w:rPr>
-          <w:rFonts w:ascii="Segoe UI" w:eastAsia="Times New Roman" w:hAnsi="Segoe UI" w:cs="Segoe UI"/>
-          <w:color w:val="333333"/>
-          <w:sz w:val="24"/>
-          <w:szCs w:val="24"/>
-        </w:rPr>
-        <w:t>vibing</w:t>
-      </w:r>
-      <w:proofErr w:type="spellEnd"/>
-      <w:r>
-        <w:rPr>
-          <w:rFonts w:ascii="Segoe UI" w:eastAsia="Times New Roman" w:hAnsi="Segoe UI" w:cs="Segoe UI"/>
-          <w:color w:val="333333"/>
-          <w:sz w:val="24"/>
-          <w:szCs w:val="24"/>
-        </w:rPr>
-        <w:t xml:space="preserve">' off each other, gauging the situation, and seeing what the odds of a second date are. </w:t>
+        <w:t xml:space="preserve">That said, one feature that caught my eye was that shar2_1 is correlated with shar1_1. This result is amusing because 'shar2_2' pertains to the question of what a dater believes the person of the opposite sex is looking for in regards to shared interests. 'shar1_1' pertains to what the mentioned person is looking for in shared values. One interpretation is that a person can change the weight for what is sought based off what is believed to in demand. Another way to read things is that when dating, you are 'vibing' off each other, gauging the situation, and seeing what the odds of a second date are. </w:t>
       </w:r>
     </w:p>
     <w:p>
@@ -8530,27 +7580,7 @@
           <w:sz w:val="24"/>
           <w:szCs w:val="24"/>
         </w:rPr>
-        <w:t xml:space="preserve">What stands out the most is 'attr2_1' effect on 'attr1_1' and vice-versa. This correlation implies that a person's belief on what people look for in terms of attraction affects what he, or she, wants in the opposite sex. The </w:t>
-      </w:r>
-      <w:proofErr w:type="spellStart"/>
-      <w:r>
-        <w:rPr>
-          <w:rFonts w:ascii="Segoe UI" w:eastAsia="Times New Roman" w:hAnsi="Segoe UI" w:cs="Segoe UI"/>
-          <w:color w:val="333333"/>
-          <w:sz w:val="24"/>
-          <w:szCs w:val="24"/>
-        </w:rPr>
-        <w:t>OkCupid</w:t>
-      </w:r>
-      <w:proofErr w:type="spellEnd"/>
-      <w:r>
-        <w:rPr>
-          <w:rFonts w:ascii="Segoe UI" w:eastAsia="Times New Roman" w:hAnsi="Segoe UI" w:cs="Segoe UI"/>
-          <w:color w:val="333333"/>
-          <w:sz w:val="24"/>
-          <w:szCs w:val="24"/>
-        </w:rPr>
-        <w:t xml:space="preserve"> </w:t>
+        <w:t xml:space="preserve">What stands out the most is 'attr2_1' effect on 'attr1_1' and vice-versa. This correlation implies that a person's belief on what people look for in terms of attraction affects what he, or she, wants in the opposite sex. The OkCupid </w:t>
       </w:r>
       <w:r>
         <w:rPr>
@@ -8588,7 +7618,16 @@
           <w:sz w:val="24"/>
           <w:szCs w:val="24"/>
         </w:rPr>
-        <w:t>Finally, just by exploring the correlation matrix, my hypothesis is that having information is key as to how to speed date. If a dater knows, or has some insight as to what the date wants, he or she can be successful in the sense of setting expectations. I did not discuss negative correlation, but the example to note on that would be 'attr1_1' is inversely correlated with 'sinc1_1', 'intel1_1', 'amb1_1', and 'shar1_1'. At face value, attractiveness takes weight from everything else. Thus far, results from this visualization fall in line with published results.</w:t>
+        <w:t xml:space="preserve">I did not discuss negative correlation, but the example to note on that would be 'attr1_1' is inversely correlated with 'sinc1_1', 'intel1_1', 'amb1_1', and 'shar1_1'. At face value, attractiveness takes weight from everything else. </w:t>
+      </w:r>
+      <w:r>
+        <w:rPr>
+          <w:rFonts w:ascii="Segoe UI" w:eastAsia="Times New Roman" w:hAnsi="Segoe UI" w:cs="Segoe UI"/>
+          <w:color w:val="333333"/>
+          <w:sz w:val="24"/>
+          <w:szCs w:val="24"/>
+        </w:rPr>
+        <w:t>Finally, just by exploring the correlation matrix, my hypothesis is that having information is key as to how to speed date. If a dater knows, or has some insight as to what the date wants, he or she can be successful in the sense of setting expectations.</w:t>
       </w:r>
     </w:p>
     <w:p>
@@ -8608,7 +7647,25 @@
           <w:sz w:val="24"/>
           <w:szCs w:val="24"/>
         </w:rPr>
-        <w:t xml:space="preserve">Crux of the project lies in the following visualization. This was created after doing features selection algorithms. </w:t>
+        <w:t>The c</w:t>
+      </w:r>
+      <w:r>
+        <w:rPr>
+          <w:rFonts w:ascii="Segoe UI" w:eastAsia="Times New Roman" w:hAnsi="Segoe UI" w:cs="Segoe UI"/>
+          <w:color w:val="333333"/>
+          <w:sz w:val="24"/>
+          <w:szCs w:val="24"/>
+        </w:rPr>
+        <w:t xml:space="preserve">rux of the project lies </w:t>
+      </w:r>
+      <w:r>
+        <w:rPr>
+          <w:rFonts w:ascii="Segoe UI" w:eastAsia="Times New Roman" w:hAnsi="Segoe UI" w:cs="Segoe UI"/>
+          <w:color w:val="333333"/>
+          <w:sz w:val="24"/>
+          <w:szCs w:val="24"/>
+        </w:rPr>
+        <w:t>in the following visualization.</w:t>
       </w:r>
     </w:p>
     <w:p>
@@ -8722,6 +7779,15 @@
           <w:szCs w:val="24"/>
         </w:rPr>
       </w:pPr>
+      <w:r>
+        <w:rPr>
+          <w:rFonts w:ascii="Segoe UI" w:eastAsia="Times New Roman" w:hAnsi="Segoe UI" w:cs="Segoe UI"/>
+          <w:color w:val="333333"/>
+          <w:sz w:val="24"/>
+          <w:szCs w:val="24"/>
+        </w:rPr>
+        <w:t>This visualization was created after using Principal Component Analysis (PCA).</w:t>
+      </w:r>
     </w:p>
     <w:p>
       <w:pPr>
@@ -9211,27 +8277,7 @@
           <w:sz w:val="24"/>
           <w:szCs w:val="24"/>
         </w:rPr>
-        <w:t xml:space="preserve">A benchmark for my PCA chosen features with Nearest </w:t>
-      </w:r>
-      <w:proofErr w:type="spellStart"/>
-      <w:r>
-        <w:rPr>
-          <w:rFonts w:ascii="Segoe UI" w:eastAsia="Times New Roman" w:hAnsi="Segoe UI" w:cs="Segoe UI"/>
-          <w:color w:val="333333"/>
-          <w:sz w:val="24"/>
-          <w:szCs w:val="24"/>
-        </w:rPr>
-        <w:t>Neighboors</w:t>
-      </w:r>
-      <w:proofErr w:type="spellEnd"/>
-      <w:r>
-        <w:rPr>
-          <w:rFonts w:ascii="Segoe UI" w:eastAsia="Times New Roman" w:hAnsi="Segoe UI" w:cs="Segoe UI"/>
-          <w:color w:val="333333"/>
-          <w:sz w:val="24"/>
-          <w:szCs w:val="24"/>
-        </w:rPr>
-        <w:t xml:space="preserve"> Classifier </w:t>
+        <w:t xml:space="preserve">A benchmark for my PCA chosen features with Nearest Neighboors Classifier </w:t>
       </w:r>
       <w:r>
         <w:rPr>
@@ -9249,176 +8295,16 @@
           <w:sz w:val="24"/>
           <w:szCs w:val="24"/>
         </w:rPr>
-        <w:t xml:space="preserve">, but the visualization produced by projecting the most common features produced by </w:t>
-      </w:r>
-      <w:proofErr w:type="spellStart"/>
-      <w:r>
-        <w:rPr>
-          <w:rFonts w:ascii="Segoe UI" w:eastAsia="Times New Roman" w:hAnsi="Segoe UI" w:cs="Segoe UI"/>
-          <w:color w:val="333333"/>
-          <w:sz w:val="24"/>
-          <w:szCs w:val="24"/>
-        </w:rPr>
-        <w:t>ExtraDecisionTrees</w:t>
-      </w:r>
-      <w:proofErr w:type="spellEnd"/>
-      <w:r>
-        <w:rPr>
-          <w:rFonts w:ascii="Segoe UI" w:eastAsia="Times New Roman" w:hAnsi="Segoe UI" w:cs="Segoe UI"/>
-          <w:color w:val="333333"/>
-          <w:sz w:val="24"/>
-          <w:szCs w:val="24"/>
-        </w:rPr>
-        <w:t xml:space="preserve">, </w:t>
-      </w:r>
-      <w:proofErr w:type="spellStart"/>
-      <w:r>
-        <w:rPr>
-          <w:rFonts w:ascii="Segoe UI" w:eastAsia="Times New Roman" w:hAnsi="Segoe UI" w:cs="Segoe UI"/>
-          <w:color w:val="333333"/>
-          <w:sz w:val="24"/>
-          <w:szCs w:val="24"/>
-        </w:rPr>
-        <w:t>RandomForestTrees</w:t>
-      </w:r>
-      <w:proofErr w:type="spellEnd"/>
-      <w:r>
-        <w:rPr>
-          <w:rFonts w:ascii="Segoe UI" w:eastAsia="Times New Roman" w:hAnsi="Segoe UI" w:cs="Segoe UI"/>
-          <w:color w:val="333333"/>
-          <w:sz w:val="24"/>
-          <w:szCs w:val="24"/>
-        </w:rPr>
-        <w:t>, and the f-classifier offers an interesting narrative.</w:t>
-      </w:r>
-      <w:r>
-        <w:rPr>
-          <w:rFonts w:ascii="Segoe UI" w:eastAsia="Times New Roman" w:hAnsi="Segoe UI" w:cs="Segoe UI"/>
-          <w:color w:val="333333"/>
-          <w:sz w:val="24"/>
-          <w:szCs w:val="24"/>
-        </w:rPr>
-        <w:t xml:space="preserve"> Each of these features selection algorithms returned the same top 8 features respectively. These features are 'like', '</w:t>
-      </w:r>
-      <w:proofErr w:type="spellStart"/>
-      <w:r>
-        <w:rPr>
-          <w:rFonts w:ascii="Segoe UI" w:eastAsia="Times New Roman" w:hAnsi="Segoe UI" w:cs="Segoe UI"/>
-          <w:color w:val="333333"/>
-          <w:sz w:val="24"/>
-          <w:szCs w:val="24"/>
-        </w:rPr>
-        <w:t>attr</w:t>
-      </w:r>
-      <w:proofErr w:type="spellEnd"/>
-      <w:r>
-        <w:rPr>
-          <w:rFonts w:ascii="Segoe UI" w:eastAsia="Times New Roman" w:hAnsi="Segoe UI" w:cs="Segoe UI"/>
-          <w:color w:val="333333"/>
-          <w:sz w:val="24"/>
-          <w:szCs w:val="24"/>
-        </w:rPr>
-        <w:t>', '</w:t>
-      </w:r>
-      <w:proofErr w:type="spellStart"/>
-      <w:r>
-        <w:rPr>
-          <w:rFonts w:ascii="Segoe UI" w:eastAsia="Times New Roman" w:hAnsi="Segoe UI" w:cs="Segoe UI"/>
-          <w:color w:val="333333"/>
-          <w:sz w:val="24"/>
-          <w:szCs w:val="24"/>
-        </w:rPr>
-        <w:t>intel</w:t>
-      </w:r>
-      <w:proofErr w:type="spellEnd"/>
-      <w:r>
-        <w:rPr>
-          <w:rFonts w:ascii="Segoe UI" w:eastAsia="Times New Roman" w:hAnsi="Segoe UI" w:cs="Segoe UI"/>
-          <w:color w:val="333333"/>
-          <w:sz w:val="24"/>
-          <w:szCs w:val="24"/>
-        </w:rPr>
-        <w:t>', '</w:t>
-      </w:r>
-      <w:proofErr w:type="spellStart"/>
-      <w:r>
-        <w:rPr>
-          <w:rFonts w:ascii="Segoe UI" w:eastAsia="Times New Roman" w:hAnsi="Segoe UI" w:cs="Segoe UI"/>
-          <w:color w:val="333333"/>
-          <w:sz w:val="24"/>
-          <w:szCs w:val="24"/>
-        </w:rPr>
-        <w:t>sinc</w:t>
-      </w:r>
-      <w:proofErr w:type="spellEnd"/>
-      <w:r>
-        <w:rPr>
-          <w:rFonts w:ascii="Segoe UI" w:eastAsia="Times New Roman" w:hAnsi="Segoe UI" w:cs="Segoe UI"/>
-          <w:color w:val="333333"/>
-          <w:sz w:val="24"/>
-          <w:szCs w:val="24"/>
-        </w:rPr>
-        <w:t>', 'fund', '</w:t>
-      </w:r>
-      <w:proofErr w:type="spellStart"/>
-      <w:r>
-        <w:rPr>
-          <w:rFonts w:ascii="Segoe UI" w:eastAsia="Times New Roman" w:hAnsi="Segoe UI" w:cs="Segoe UI"/>
-          <w:color w:val="333333"/>
-          <w:sz w:val="24"/>
-          <w:szCs w:val="24"/>
-        </w:rPr>
-        <w:t>amb</w:t>
-      </w:r>
-      <w:proofErr w:type="spellEnd"/>
-      <w:r>
-        <w:rPr>
-          <w:rFonts w:ascii="Segoe UI" w:eastAsia="Times New Roman" w:hAnsi="Segoe UI" w:cs="Segoe UI"/>
-          <w:color w:val="333333"/>
-          <w:sz w:val="24"/>
-          <w:szCs w:val="24"/>
-        </w:rPr>
-        <w:t>', '</w:t>
-      </w:r>
-      <w:proofErr w:type="spellStart"/>
-      <w:r>
-        <w:rPr>
-          <w:rFonts w:ascii="Segoe UI" w:eastAsia="Times New Roman" w:hAnsi="Segoe UI" w:cs="Segoe UI"/>
-          <w:color w:val="333333"/>
-          <w:sz w:val="24"/>
-          <w:szCs w:val="24"/>
-        </w:rPr>
-        <w:t>shar</w:t>
-      </w:r>
-      <w:proofErr w:type="spellEnd"/>
-      <w:r>
-        <w:rPr>
-          <w:rFonts w:ascii="Segoe UI" w:eastAsia="Times New Roman" w:hAnsi="Segoe UI" w:cs="Segoe UI"/>
-          <w:color w:val="333333"/>
-          <w:sz w:val="24"/>
-          <w:szCs w:val="24"/>
-        </w:rPr>
-        <w:t>', and '</w:t>
-      </w:r>
-      <w:proofErr w:type="spellStart"/>
-      <w:r>
-        <w:rPr>
-          <w:rFonts w:ascii="Segoe UI" w:eastAsia="Times New Roman" w:hAnsi="Segoe UI" w:cs="Segoe UI"/>
-          <w:color w:val="333333"/>
-          <w:sz w:val="24"/>
-          <w:szCs w:val="24"/>
-        </w:rPr>
-        <w:t>prob</w:t>
-      </w:r>
-      <w:proofErr w:type="spellEnd"/>
-      <w:r>
-        <w:rPr>
-          <w:rFonts w:ascii="Segoe UI" w:eastAsia="Times New Roman" w:hAnsi="Segoe UI" w:cs="Segoe UI"/>
-          <w:color w:val="333333"/>
-          <w:sz w:val="24"/>
-          <w:szCs w:val="24"/>
-        </w:rPr>
-        <w:t>'.</w:t>
+        <w:t>, but the visualization produced by projecting the most common features produced by ExtraDecisionTrees, RandomForestTrees, and the f-classifier offers an interesting narrative.</w:t>
+      </w:r>
+      <w:r>
+        <w:rPr>
+          <w:rFonts w:ascii="Segoe UI" w:eastAsia="Times New Roman" w:hAnsi="Segoe UI" w:cs="Segoe UI"/>
+          <w:color w:val="333333"/>
+          <w:sz w:val="24"/>
+          <w:szCs w:val="24"/>
+        </w:rPr>
+        <w:t xml:space="preserve"> Each of these features selection algorithms returned the same top 8 features respectively. These features are 'like', 'attr', 'intel', 'sinc', 'fund', 'amb', 'shar', and 'prob'.</w:t>
       </w:r>
     </w:p>
     <w:p>
@@ -10023,47 +8909,7 @@
           <w:sz w:val="24"/>
           <w:szCs w:val="24"/>
         </w:rPr>
-        <w:t xml:space="preserve">[1] </w:t>
-      </w:r>
-      <w:proofErr w:type="spellStart"/>
-      <w:r>
-        <w:rPr>
-          <w:rFonts w:ascii="Segoe UI" w:eastAsia="Times New Roman" w:hAnsi="Segoe UI" w:cs="Segoe UI"/>
-          <w:color w:val="333333"/>
-          <w:sz w:val="24"/>
-          <w:szCs w:val="24"/>
-        </w:rPr>
-        <w:t>Fisman</w:t>
-      </w:r>
-      <w:proofErr w:type="spellEnd"/>
-      <w:r>
-        <w:rPr>
-          <w:rFonts w:ascii="Segoe UI" w:eastAsia="Times New Roman" w:hAnsi="Segoe UI" w:cs="Segoe UI"/>
-          <w:color w:val="333333"/>
-          <w:sz w:val="24"/>
-          <w:szCs w:val="24"/>
-        </w:rPr>
-        <w:t xml:space="preserve">, Ray. </w:t>
-      </w:r>
-      <w:proofErr w:type="spellStart"/>
-      <w:r>
-        <w:rPr>
-          <w:rFonts w:ascii="Segoe UI" w:eastAsia="Times New Roman" w:hAnsi="Segoe UI" w:cs="Segoe UI"/>
-          <w:color w:val="333333"/>
-          <w:sz w:val="24"/>
-          <w:szCs w:val="24"/>
-        </w:rPr>
-        <w:t>Iyengar</w:t>
-      </w:r>
-      <w:proofErr w:type="spellEnd"/>
-      <w:r>
-        <w:rPr>
-          <w:rFonts w:ascii="Segoe UI" w:eastAsia="Times New Roman" w:hAnsi="Segoe UI" w:cs="Segoe UI"/>
-          <w:color w:val="333333"/>
-          <w:sz w:val="24"/>
-          <w:szCs w:val="24"/>
-        </w:rPr>
-        <w:t xml:space="preserve">, Sheena. "Gender Differences in Mate Selection: Evidence from a Speed Dating Experiment." </w:t>
+        <w:t xml:space="preserve">[1] Fisman, Ray. Iyengar, Sheena. "Gender Differences in Mate Selection: Evidence from a Speed Dating Experiment." </w:t>
       </w:r>
     </w:p>
     <w:p>
@@ -10137,23 +8983,13 @@
         </w:rPr>
         <w:t xml:space="preserve">[3]"Your Looks and your Inbox". </w:t>
       </w:r>
-      <w:proofErr w:type="spellStart"/>
       <w:r>
         <w:rPr>
           <w:rFonts w:ascii="Segoe UI" w:hAnsi="Segoe UI" w:cs="Segoe UI"/>
           <w:sz w:val="24"/>
           <w:szCs w:val="24"/>
         </w:rPr>
-        <w:t>OkCupid</w:t>
-      </w:r>
-      <w:proofErr w:type="spellEnd"/>
-      <w:r>
-        <w:rPr>
-          <w:rFonts w:ascii="Segoe UI" w:hAnsi="Segoe UI" w:cs="Segoe UI"/>
-          <w:sz w:val="24"/>
-          <w:szCs w:val="24"/>
-        </w:rPr>
-        <w:t xml:space="preserve"> Blog. </w:t>
+        <w:t xml:space="preserve">OkCupid Blog. </w:t>
       </w:r>
       <w:r>
         <w:rPr>
@@ -10181,25 +9017,7 @@
           <w:sz w:val="24"/>
           <w:szCs w:val="24"/>
         </w:rPr>
-        <w:t xml:space="preserve">[4] "Why </w:t>
-      </w:r>
-      <w:proofErr w:type="spellStart"/>
-      <w:r>
-        <w:rPr>
-          <w:rFonts w:ascii="Segoe UI" w:hAnsi="Segoe UI" w:cs="Segoe UI"/>
-          <w:sz w:val="24"/>
-          <w:szCs w:val="24"/>
-        </w:rPr>
-        <w:t>Beatiful</w:t>
-      </w:r>
-      <w:proofErr w:type="spellEnd"/>
-      <w:r>
-        <w:rPr>
-          <w:rFonts w:ascii="Segoe UI" w:hAnsi="Segoe UI" w:cs="Segoe UI"/>
-          <w:sz w:val="24"/>
-          <w:szCs w:val="24"/>
-        </w:rPr>
-        <w:t xml:space="preserve"> People Have More Daughters: From Dating, Shopping, and Praying to Going to War and Becoming a Millionaire." Miller, Alan S. Kanazawa, Satoshi.</w:t>
+        <w:t>[4] "Why Beatiful People Have More Daughters: From Dating, Shopping, and Praying to Going to War and Becoming a Millionaire." Miller, Alan S. Kanazawa, Satoshi.</w:t>
       </w:r>
     </w:p>
     <w:p>
@@ -10227,25 +9045,7 @@
           <w:sz w:val="24"/>
           <w:szCs w:val="24"/>
         </w:rPr>
-        <w:t xml:space="preserve">How a Math Genius Hacked </w:t>
-      </w:r>
-      <w:proofErr w:type="spellStart"/>
-      <w:r>
-        <w:rPr>
-          <w:rFonts w:ascii="Segoe UI" w:hAnsi="Segoe UI" w:cs="Segoe UI"/>
-          <w:sz w:val="24"/>
-          <w:szCs w:val="24"/>
-        </w:rPr>
-        <w:t>OkCupid</w:t>
-      </w:r>
-      <w:proofErr w:type="spellEnd"/>
-      <w:r>
-        <w:rPr>
-          <w:rFonts w:ascii="Segoe UI" w:hAnsi="Segoe UI" w:cs="Segoe UI"/>
-          <w:sz w:val="24"/>
-          <w:szCs w:val="24"/>
-        </w:rPr>
-        <w:t xml:space="preserve"> to Find True Love</w:t>
+        <w:t>How a Math Genius Hacked OkCupid to Find True Love</w:t>
       </w:r>
       <w:r>
         <w:rPr>
@@ -13869,7 +12669,7 @@
 </file>
 
 <file path=customXml/itemProps1.xml><?xml version="1.0" encoding="utf-8"?>
-<ds:datastoreItem xmlns:ds="http://schemas.openxmlformats.org/officeDocument/2006/customXml" ds:itemID="{C7E054E3-F5DC-4E7F-B275-83A9624B6EB5}">
+<ds:datastoreItem xmlns:ds="http://schemas.openxmlformats.org/officeDocument/2006/customXml" ds:itemID="{86D3C85A-9D08-426D-BB70-8F95E13BBE30}">
   <ds:schemaRefs>
     <ds:schemaRef ds:uri="http://schemas.openxmlformats.org/officeDocument/2006/bibliography"/>
   </ds:schemaRefs>

</xml_diff>

<commit_message>
feat: added more to report and uncommented code
</commit_message>
<xml_diff>
--- a/Udacity_Project_5_Capstone/Capstone_Speed_Dating_Dataset.docx
+++ b/Udacity_Project_5_Capstone/Capstone_Speed_Dating_Dataset.docx
@@ -6722,6 +6722,15 @@
         </w:rPr>
         <w:t>Features whose sample size fell below that threshold were not considered for this project.</w:t>
       </w:r>
+      <w:r>
+        <w:rPr>
+          <w:rFonts w:ascii="Segoe UI" w:eastAsia="Times New Roman" w:hAnsi="Segoe UI" w:cs="Segoe UI"/>
+          <w:color w:val="333333"/>
+          <w:sz w:val="24"/>
+          <w:szCs w:val="24"/>
+        </w:rPr>
+        <w:t xml:space="preserve"> Doing so, reduces the features space from 190 to 77.</w:t>
+      </w:r>
     </w:p>
     <w:p>
       <w:pPr>
@@ -7618,59 +7627,476 @@
           <w:sz w:val="24"/>
           <w:szCs w:val="24"/>
         </w:rPr>
-        <w:t xml:space="preserve">I did not discuss negative correlation, but the example to note on that would be 'attr1_1' is inversely correlated with 'sinc1_1', 'intel1_1', 'amb1_1', and 'shar1_1'. At face value, attractiveness takes weight from everything else. </w:t>
-      </w:r>
-      <w:r>
-        <w:rPr>
-          <w:rFonts w:ascii="Segoe UI" w:eastAsia="Times New Roman" w:hAnsi="Segoe UI" w:cs="Segoe UI"/>
-          <w:color w:val="333333"/>
-          <w:sz w:val="24"/>
-          <w:szCs w:val="24"/>
-        </w:rPr>
-        <w:t>Finally, just by exploring the correlation matrix, my hypothesis is that having information is key as to how to speed date. If a dater knows, or has some insight as to what the date wants, he or she can be successful in the sense of setting expectations.</w:t>
+        <w:t xml:space="preserve">I did not discuss negative correlation, but the example to note on that would be 'attr1_1' is inversely correlated with 'sinc1_1', 'intel1_1', 'amb1_1', and 'shar1_1'. At face value, attractiveness takes weight from </w:t>
+      </w:r>
+      <w:r>
+        <w:rPr>
+          <w:rFonts w:ascii="Segoe UI" w:eastAsia="Times New Roman" w:hAnsi="Segoe UI" w:cs="Segoe UI"/>
+          <w:color w:val="333333"/>
+          <w:sz w:val="24"/>
+          <w:szCs w:val="24"/>
+        </w:rPr>
+        <w:t>the mentioned features</w:t>
+      </w:r>
+      <w:r>
+        <w:rPr>
+          <w:rFonts w:ascii="Segoe UI" w:eastAsia="Times New Roman" w:hAnsi="Segoe UI" w:cs="Segoe UI"/>
+          <w:color w:val="333333"/>
+          <w:sz w:val="24"/>
+          <w:szCs w:val="24"/>
+        </w:rPr>
+        <w:t xml:space="preserve">. </w:t>
+      </w:r>
+      <w:r>
+        <w:rPr>
+          <w:rFonts w:ascii="Segoe UI" w:eastAsia="Times New Roman" w:hAnsi="Segoe UI" w:cs="Segoe UI"/>
+          <w:color w:val="333333"/>
+          <w:sz w:val="24"/>
+          <w:szCs w:val="24"/>
+        </w:rPr>
+        <w:t xml:space="preserve">Finally, just by exploring the correlation matrix, my hypothesis is that having information is key as to how to speed date. If a dater knows, or has some insight as to what </w:t>
+      </w:r>
+      <w:r>
+        <w:rPr>
+          <w:rFonts w:ascii="Segoe UI" w:eastAsia="Times New Roman" w:hAnsi="Segoe UI" w:cs="Segoe UI"/>
+          <w:color w:val="333333"/>
+          <w:sz w:val="24"/>
+          <w:szCs w:val="24"/>
+        </w:rPr>
+        <w:t>his/</w:t>
+      </w:r>
+      <w:r>
+        <w:rPr>
+          <w:rFonts w:ascii="Segoe UI" w:eastAsia="Times New Roman" w:hAnsi="Segoe UI" w:cs="Segoe UI"/>
+          <w:color w:val="333333"/>
+          <w:sz w:val="24"/>
+          <w:szCs w:val="24"/>
+        </w:rPr>
+        <w:t>her</w:t>
+      </w:r>
+      <w:r>
+        <w:rPr>
+          <w:rFonts w:ascii="Segoe UI" w:eastAsia="Times New Roman" w:hAnsi="Segoe UI" w:cs="Segoe UI"/>
+          <w:color w:val="333333"/>
+          <w:sz w:val="24"/>
+          <w:szCs w:val="24"/>
+        </w:rPr>
+        <w:t xml:space="preserve"> date wants, he or she can be successful in the sense of setting expectations.</w:t>
       </w:r>
     </w:p>
     <w:p>
       <w:pPr>
-        <w:spacing w:after="240" w:line="240" w:lineRule="auto"/>
-        <w:rPr>
-          <w:rFonts w:ascii="Segoe UI" w:eastAsia="Times New Roman" w:hAnsi="Segoe UI" w:cs="Segoe UI"/>
-          <w:color w:val="333333"/>
-          <w:sz w:val="24"/>
-          <w:szCs w:val="24"/>
-        </w:rPr>
-      </w:pPr>
-      <w:r>
-        <w:rPr>
-          <w:rFonts w:ascii="Segoe UI" w:eastAsia="Times New Roman" w:hAnsi="Segoe UI" w:cs="Segoe UI"/>
-          <w:color w:val="333333"/>
-          <w:sz w:val="24"/>
-          <w:szCs w:val="24"/>
-        </w:rPr>
-        <w:t>The c</w:t>
-      </w:r>
-      <w:r>
-        <w:rPr>
-          <w:rFonts w:ascii="Segoe UI" w:eastAsia="Times New Roman" w:hAnsi="Segoe UI" w:cs="Segoe UI"/>
-          <w:color w:val="333333"/>
-          <w:sz w:val="24"/>
-          <w:szCs w:val="24"/>
-        </w:rPr>
-        <w:t xml:space="preserve">rux of the project lies </w:t>
-      </w:r>
-      <w:r>
-        <w:rPr>
-          <w:rFonts w:ascii="Segoe UI" w:eastAsia="Times New Roman" w:hAnsi="Segoe UI" w:cs="Segoe UI"/>
-          <w:color w:val="333333"/>
-          <w:sz w:val="24"/>
-          <w:szCs w:val="24"/>
-        </w:rPr>
-        <w:t>in the following visualization.</w:t>
+        <w:spacing w:before="360" w:after="240" w:line="240" w:lineRule="auto"/>
+        <w:outlineLvl w:val="2"/>
+        <w:rPr>
+          <w:rFonts w:ascii="Segoe UI" w:eastAsia="Times New Roman" w:hAnsi="Segoe UI" w:cs="Segoe UI"/>
+          <w:b/>
+          <w:bCs/>
+          <w:color w:val="333333"/>
+          <w:sz w:val="30"/>
+          <w:szCs w:val="30"/>
+        </w:rPr>
+      </w:pPr>
+      <w:r>
+        <w:rPr>
+          <w:rFonts w:ascii="Segoe UI" w:eastAsia="Times New Roman" w:hAnsi="Segoe UI" w:cs="Segoe UI"/>
+          <w:b/>
+          <w:bCs/>
+          <w:color w:val="333333"/>
+          <w:sz w:val="30"/>
+          <w:szCs w:val="30"/>
+        </w:rPr>
+        <w:t>Implementation</w:t>
       </w:r>
     </w:p>
     <w:p>
       <w:pPr>
         <w:spacing w:after="240" w:line="240" w:lineRule="auto"/>
+        <w:rPr>
+          <w:rFonts w:ascii="Segoe UI" w:eastAsia="Times New Roman" w:hAnsi="Segoe UI" w:cs="Segoe UI"/>
+          <w:color w:val="333333"/>
+          <w:sz w:val="24"/>
+          <w:szCs w:val="24"/>
+        </w:rPr>
+      </w:pPr>
+      <w:r>
+        <w:rPr>
+          <w:rFonts w:ascii="Segoe UI" w:eastAsia="Times New Roman" w:hAnsi="Segoe UI" w:cs="Segoe UI"/>
+          <w:color w:val="333333"/>
+          <w:sz w:val="24"/>
+          <w:szCs w:val="24"/>
+        </w:rPr>
+        <w:t xml:space="preserve">Up to this point no mention of features selection via algorithms has been discussed. However, that will change. </w:t>
+      </w:r>
+      <w:r>
+        <w:rPr>
+          <w:rFonts w:ascii="Segoe UI" w:eastAsia="Times New Roman" w:hAnsi="Segoe UI" w:cs="Segoe UI"/>
+          <w:color w:val="333333"/>
+          <w:sz w:val="24"/>
+          <w:szCs w:val="24"/>
+        </w:rPr>
+        <w:t xml:space="preserve">Part of the reason </w:t>
+      </w:r>
+      <w:r>
+        <w:rPr>
+          <w:rFonts w:ascii="Segoe UI" w:eastAsia="Times New Roman" w:hAnsi="Segoe UI" w:cs="Segoe UI"/>
+          <w:color w:val="333333"/>
+          <w:sz w:val="24"/>
+          <w:szCs w:val="24"/>
+        </w:rPr>
+        <w:t xml:space="preserve">is because of </w:t>
+      </w:r>
+      <w:r>
+        <w:rPr>
+          <w:rFonts w:ascii="Segoe UI" w:eastAsia="Times New Roman" w:hAnsi="Segoe UI" w:cs="Segoe UI"/>
+          <w:color w:val="333333"/>
+          <w:sz w:val="24"/>
+          <w:szCs w:val="24"/>
+        </w:rPr>
+        <w:t>my</w:t>
+      </w:r>
+      <w:r>
+        <w:rPr>
+          <w:rFonts w:ascii="Segoe UI" w:eastAsia="Times New Roman" w:hAnsi="Segoe UI" w:cs="Segoe UI"/>
+          <w:color w:val="333333"/>
+          <w:sz w:val="24"/>
+          <w:szCs w:val="24"/>
+        </w:rPr>
+        <w:t xml:space="preserve"> internal debate </w:t>
+      </w:r>
+      <w:r>
+        <w:rPr>
+          <w:rFonts w:ascii="Segoe UI" w:eastAsia="Times New Roman" w:hAnsi="Segoe UI" w:cs="Segoe UI"/>
+          <w:color w:val="333333"/>
+          <w:sz w:val="24"/>
+          <w:szCs w:val="24"/>
+        </w:rPr>
+        <w:t xml:space="preserve">whether this was part of visualization, preprocessing, or implementation. </w:t>
+      </w:r>
+    </w:p>
+    <w:p>
+      <w:pPr>
+        <w:spacing w:after="240" w:line="240" w:lineRule="auto"/>
+        <w:rPr>
+          <w:rFonts w:ascii="Segoe UI" w:eastAsia="Times New Roman" w:hAnsi="Segoe UI" w:cs="Segoe UI"/>
+          <w:color w:val="333333"/>
+          <w:sz w:val="24"/>
+          <w:szCs w:val="24"/>
+        </w:rPr>
+      </w:pPr>
+      <w:r>
+        <w:rPr>
+          <w:rFonts w:ascii="Segoe UI" w:eastAsia="Times New Roman" w:hAnsi="Segoe UI" w:cs="Segoe UI"/>
+          <w:color w:val="333333"/>
+          <w:sz w:val="24"/>
+          <w:szCs w:val="24"/>
+        </w:rPr>
+        <w:lastRenderedPageBreak/>
+        <w:t>The feature space prior to feature selection is at 77.  After doing clean up and type casting I ran four different selection algorithms. The algorithms used were ExtraTreesClassifier</w:t>
+      </w:r>
+      <w:r>
+        <w:rPr>
+          <w:rFonts w:ascii="Segoe UI" w:eastAsia="Times New Roman" w:hAnsi="Segoe UI" w:cs="Segoe UI"/>
+          <w:color w:val="333333"/>
+          <w:sz w:val="24"/>
+          <w:szCs w:val="24"/>
+        </w:rPr>
+        <w:t xml:space="preserve"> (ETC)</w:t>
+      </w:r>
+      <w:r>
+        <w:rPr>
+          <w:rFonts w:ascii="Segoe UI" w:eastAsia="Times New Roman" w:hAnsi="Segoe UI" w:cs="Segoe UI"/>
+          <w:color w:val="333333"/>
+          <w:sz w:val="24"/>
+          <w:szCs w:val="24"/>
+        </w:rPr>
+        <w:t>, RandomForestClassifier</w:t>
+      </w:r>
+      <w:r>
+        <w:rPr>
+          <w:rFonts w:ascii="Segoe UI" w:eastAsia="Times New Roman" w:hAnsi="Segoe UI" w:cs="Segoe UI"/>
+          <w:color w:val="333333"/>
+          <w:sz w:val="24"/>
+          <w:szCs w:val="24"/>
+        </w:rPr>
+        <w:t xml:space="preserve"> (RFC)</w:t>
+      </w:r>
+      <w:r>
+        <w:rPr>
+          <w:rFonts w:ascii="Segoe UI" w:eastAsia="Times New Roman" w:hAnsi="Segoe UI" w:cs="Segoe UI"/>
+          <w:color w:val="333333"/>
+          <w:sz w:val="24"/>
+          <w:szCs w:val="24"/>
+        </w:rPr>
+        <w:t xml:space="preserve">, and f_classifier. </w:t>
+      </w:r>
+      <w:r>
+        <w:rPr>
+          <w:rFonts w:ascii="Segoe UI" w:eastAsia="Times New Roman" w:hAnsi="Segoe UI" w:cs="Segoe UI"/>
+          <w:color w:val="333333"/>
+          <w:sz w:val="24"/>
+          <w:szCs w:val="24"/>
+        </w:rPr>
+        <w:t>The tree classifier</w:t>
+      </w:r>
+      <w:r>
+        <w:rPr>
+          <w:rFonts w:ascii="Segoe UI" w:eastAsia="Times New Roman" w:hAnsi="Segoe UI" w:cs="Segoe UI"/>
+          <w:color w:val="333333"/>
+          <w:sz w:val="24"/>
+          <w:szCs w:val="24"/>
+        </w:rPr>
+        <w:t>s</w:t>
+      </w:r>
+      <w:r>
+        <w:rPr>
+          <w:rFonts w:ascii="Segoe UI" w:eastAsia="Times New Roman" w:hAnsi="Segoe UI" w:cs="Segoe UI"/>
+          <w:color w:val="333333"/>
+          <w:sz w:val="24"/>
+          <w:szCs w:val="24"/>
+        </w:rPr>
+        <w:t xml:space="preserve"> choose features based off decision trees. The difference between the tree algorithms is that one uses a log function and is computationally </w:t>
+      </w:r>
+      <w:r>
+        <w:rPr>
+          <w:rFonts w:ascii="Segoe UI" w:eastAsia="Times New Roman" w:hAnsi="Segoe UI" w:cs="Segoe UI"/>
+          <w:color w:val="333333"/>
+          <w:sz w:val="24"/>
+          <w:szCs w:val="24"/>
+        </w:rPr>
+        <w:t xml:space="preserve">more </w:t>
+      </w:r>
+      <w:r>
+        <w:rPr>
+          <w:rFonts w:ascii="Segoe UI" w:eastAsia="Times New Roman" w:hAnsi="Segoe UI" w:cs="Segoe UI"/>
+          <w:color w:val="333333"/>
+          <w:sz w:val="24"/>
+          <w:szCs w:val="24"/>
+        </w:rPr>
+        <w:t>expensive</w:t>
+      </w:r>
+      <w:r>
+        <w:rPr>
+          <w:rFonts w:ascii="Segoe UI" w:eastAsia="Times New Roman" w:hAnsi="Segoe UI" w:cs="Segoe UI"/>
+          <w:color w:val="333333"/>
+          <w:sz w:val="24"/>
+          <w:szCs w:val="24"/>
+        </w:rPr>
+        <w:t xml:space="preserve"> to do</w:t>
+      </w:r>
+      <w:r>
+        <w:rPr>
+          <w:rFonts w:ascii="Segoe UI" w:eastAsia="Times New Roman" w:hAnsi="Segoe UI" w:cs="Segoe UI"/>
+          <w:color w:val="333333"/>
+          <w:sz w:val="24"/>
+          <w:szCs w:val="24"/>
+        </w:rPr>
+        <w:t xml:space="preserve">. f_classifier computes f-values between the features and the target space. ETC </w:t>
+      </w:r>
+      <w:r>
+        <w:rPr>
+          <w:rFonts w:ascii="Segoe UI" w:eastAsia="Times New Roman" w:hAnsi="Segoe UI" w:cs="Segoe UI"/>
+          <w:color w:val="333333"/>
+          <w:sz w:val="24"/>
+          <w:szCs w:val="24"/>
+        </w:rPr>
+        <w:t xml:space="preserve">reduced the feature space to </w:t>
+      </w:r>
+      <w:r>
+        <w:rPr>
+          <w:rFonts w:ascii="Segoe UI" w:eastAsia="Times New Roman" w:hAnsi="Segoe UI" w:cs="Segoe UI"/>
+          <w:color w:val="333333"/>
+          <w:sz w:val="24"/>
+          <w:szCs w:val="24"/>
+        </w:rPr>
+        <w:t xml:space="preserve">22, RFC </w:t>
+      </w:r>
+      <w:r>
+        <w:rPr>
+          <w:rFonts w:ascii="Segoe UI" w:eastAsia="Times New Roman" w:hAnsi="Segoe UI" w:cs="Segoe UI"/>
+          <w:color w:val="333333"/>
+          <w:sz w:val="24"/>
+          <w:szCs w:val="24"/>
+        </w:rPr>
+        <w:t xml:space="preserve">to </w:t>
+      </w:r>
+      <w:r>
+        <w:rPr>
+          <w:rFonts w:ascii="Segoe UI" w:eastAsia="Times New Roman" w:hAnsi="Segoe UI" w:cs="Segoe UI"/>
+          <w:color w:val="333333"/>
+          <w:sz w:val="24"/>
+          <w:szCs w:val="24"/>
+        </w:rPr>
+        <w:t xml:space="preserve">18, and f_classifier </w:t>
+      </w:r>
+      <w:r>
+        <w:rPr>
+          <w:rFonts w:ascii="Segoe UI" w:eastAsia="Times New Roman" w:hAnsi="Segoe UI" w:cs="Segoe UI"/>
+          <w:color w:val="333333"/>
+          <w:sz w:val="24"/>
+          <w:szCs w:val="24"/>
+        </w:rPr>
+        <w:t xml:space="preserve">to </w:t>
+      </w:r>
+      <w:r>
+        <w:rPr>
+          <w:rFonts w:ascii="Segoe UI" w:eastAsia="Times New Roman" w:hAnsi="Segoe UI" w:cs="Segoe UI"/>
+          <w:color w:val="333333"/>
+          <w:sz w:val="24"/>
+          <w:szCs w:val="24"/>
+        </w:rPr>
+        <w:t>40.</w:t>
+      </w:r>
+      <w:r>
+        <w:rPr>
+          <w:rFonts w:ascii="Segoe UI" w:eastAsia="Times New Roman" w:hAnsi="Segoe UI" w:cs="Segoe UI"/>
+          <w:color w:val="333333"/>
+          <w:sz w:val="24"/>
+          <w:szCs w:val="24"/>
+        </w:rPr>
+        <w:t xml:space="preserve"> </w:t>
+      </w:r>
+      <w:r>
+        <w:rPr>
+          <w:rFonts w:ascii="Segoe UI" w:eastAsia="Times New Roman" w:hAnsi="Segoe UI" w:cs="Segoe UI"/>
+          <w:color w:val="333333"/>
+          <w:sz w:val="24"/>
+          <w:szCs w:val="24"/>
+        </w:rPr>
+        <w:t xml:space="preserve">The ipynb file reports the feature weights and p-values. </w:t>
+      </w:r>
+      <w:r>
+        <w:rPr>
+          <w:rFonts w:ascii="Segoe UI" w:eastAsia="Times New Roman" w:hAnsi="Segoe UI" w:cs="Segoe UI"/>
+          <w:color w:val="333333"/>
+          <w:sz w:val="24"/>
+          <w:szCs w:val="24"/>
+        </w:rPr>
+        <w:t>This is a huge reduction in the space. Websites like eHarmony use 29 features to match people</w:t>
+      </w:r>
+      <w:r>
+        <w:rPr>
+          <w:rFonts w:ascii="Segoe UI" w:eastAsia="Times New Roman" w:hAnsi="Segoe UI" w:cs="Segoe UI"/>
+          <w:color w:val="333333"/>
+          <w:sz w:val="24"/>
+          <w:szCs w:val="24"/>
+        </w:rPr>
+        <w:t xml:space="preserve"> with another feature 'humo</w:t>
+      </w:r>
+      <w:r>
+        <w:rPr>
+          <w:rFonts w:ascii="Segoe UI" w:eastAsia="Times New Roman" w:hAnsi="Segoe UI" w:cs="Segoe UI"/>
+          <w:color w:val="333333"/>
+          <w:sz w:val="24"/>
+          <w:szCs w:val="24"/>
+        </w:rPr>
+        <w:t>r' on the way [</w:t>
+      </w:r>
+      <w:r>
+        <w:rPr>
+          <w:rFonts w:ascii="Segoe UI" w:eastAsia="Times New Roman" w:hAnsi="Segoe UI" w:cs="Segoe UI"/>
+          <w:color w:val="333333"/>
+          <w:sz w:val="24"/>
+          <w:szCs w:val="24"/>
+        </w:rPr>
+        <w:t>6</w:t>
+      </w:r>
+      <w:r>
+        <w:rPr>
+          <w:rFonts w:ascii="Segoe UI" w:eastAsia="Times New Roman" w:hAnsi="Segoe UI" w:cs="Segoe UI"/>
+          <w:color w:val="333333"/>
+          <w:sz w:val="24"/>
+          <w:szCs w:val="24"/>
+        </w:rPr>
+        <w:t>]</w:t>
+      </w:r>
+      <w:r>
+        <w:rPr>
+          <w:rFonts w:ascii="Segoe UI" w:eastAsia="Times New Roman" w:hAnsi="Segoe UI" w:cs="Segoe UI"/>
+          <w:color w:val="333333"/>
+          <w:sz w:val="24"/>
+          <w:szCs w:val="24"/>
+        </w:rPr>
+        <w:t xml:space="preserve">. </w:t>
+      </w:r>
+    </w:p>
+    <w:p>
+      <w:pPr>
+        <w:spacing w:after="240" w:line="240" w:lineRule="auto"/>
+        <w:rPr>
+          <w:rFonts w:ascii="Segoe UI" w:eastAsia="Times New Roman" w:hAnsi="Segoe UI" w:cs="Segoe UI"/>
+          <w:color w:val="333333"/>
+          <w:sz w:val="24"/>
+          <w:szCs w:val="24"/>
+        </w:rPr>
+      </w:pPr>
+      <w:r>
+        <w:rPr>
+          <w:rFonts w:ascii="Segoe UI" w:eastAsia="Times New Roman" w:hAnsi="Segoe UI" w:cs="Segoe UI"/>
+          <w:color w:val="333333"/>
+          <w:sz w:val="24"/>
+          <w:szCs w:val="24"/>
+        </w:rPr>
+        <w:t>The</w:t>
+      </w:r>
+      <w:r>
+        <w:rPr>
+          <w:rFonts w:ascii="Segoe UI" w:eastAsia="Times New Roman" w:hAnsi="Segoe UI" w:cs="Segoe UI"/>
+          <w:color w:val="333333"/>
+          <w:sz w:val="24"/>
+          <w:szCs w:val="24"/>
+        </w:rPr>
+        <w:t>re was consistency in that</w:t>
+      </w:r>
+      <w:r>
+        <w:rPr>
+          <w:rFonts w:ascii="Segoe UI" w:eastAsia="Times New Roman" w:hAnsi="Segoe UI" w:cs="Segoe UI"/>
+          <w:color w:val="333333"/>
+          <w:sz w:val="24"/>
+          <w:szCs w:val="24"/>
+        </w:rPr>
+        <w:t xml:space="preserve"> the</w:t>
+      </w:r>
+      <w:r>
+        <w:rPr>
+          <w:rFonts w:ascii="Segoe UI" w:eastAsia="Times New Roman" w:hAnsi="Segoe UI" w:cs="Segoe UI"/>
+          <w:color w:val="333333"/>
+          <w:sz w:val="24"/>
+          <w:szCs w:val="24"/>
+        </w:rPr>
+        <w:t xml:space="preserve"> t</w:t>
+      </w:r>
+      <w:r>
+        <w:rPr>
+          <w:rFonts w:ascii="Segoe UI" w:eastAsia="Times New Roman" w:hAnsi="Segoe UI" w:cs="Segoe UI"/>
+          <w:color w:val="333333"/>
+          <w:sz w:val="24"/>
+          <w:szCs w:val="24"/>
+        </w:rPr>
+        <w:t>hree algorithms in question reported the same 8 features at the top. These are 'like', 'attr', 'intel', 'sinc', 'amb', 'shar', 'fun', and 'prob'.</w:t>
+      </w:r>
+      <w:r>
+        <w:rPr>
+          <w:rFonts w:ascii="Segoe UI" w:eastAsia="Times New Roman" w:hAnsi="Segoe UI" w:cs="Segoe UI"/>
+          <w:color w:val="333333"/>
+          <w:sz w:val="24"/>
+          <w:szCs w:val="24"/>
+        </w:rPr>
+        <w:t xml:space="preserve"> After the top eight features there was inconsistency. For the sake of simplicity, I took the first 8 features reported by ETC, RFC, and f_classifier. </w:t>
+      </w:r>
+      <w:r>
+        <w:rPr>
+          <w:rFonts w:ascii="Segoe UI" w:eastAsia="Times New Roman" w:hAnsi="Segoe UI" w:cs="Segoe UI"/>
+          <w:color w:val="333333"/>
+          <w:sz w:val="24"/>
+          <w:szCs w:val="24"/>
+        </w:rPr>
+        <w:t xml:space="preserve"> The other feature selection algorithm was a little more shocking in how it reduced the feature space because it returned two features of attraction as being significant. At a p-value of 0.01, chi2 returned 'like' and 'prob'.</w:t>
+      </w:r>
+    </w:p>
+    <w:p>
+      <w:pPr>
+        <w:spacing w:after="240" w:line="240" w:lineRule="auto"/>
         <w:jc w:val="center"/>
         <w:rPr>
           <w:rFonts w:ascii="Segoe UI" w:eastAsia="Times New Roman" w:hAnsi="Segoe UI" w:cs="Segoe UI"/>
@@ -7687,12 +8113,11 @@
           <w:sz w:val="24"/>
           <w:szCs w:val="24"/>
         </w:rPr>
-        <w:lastRenderedPageBreak/>
         <w:drawing>
           <wp:inline distT="0" distB="0" distL="0" distR="0">
             <wp:extent cx="2514600" cy="1678340"/>
             <wp:effectExtent l="19050" t="0" r="0" b="0"/>
-            <wp:docPr id="3" name="Picture 8" descr="movie225.png"/>
+            <wp:docPr id="1" name="Picture 8" descr="movie225.png"/>
             <wp:cNvGraphicFramePr>
               <a:graphicFrameLocks xmlns:a="http://schemas.openxmlformats.org/drawingml/2006/main" noChangeAspect="1"/>
             </wp:cNvGraphicFramePr>
@@ -7736,7 +8161,7 @@
           <wp:inline distT="0" distB="0" distL="0" distR="0">
             <wp:extent cx="2514600" cy="1740103"/>
             <wp:effectExtent l="19050" t="0" r="0" b="0"/>
-            <wp:docPr id="9" name="Picture 7" descr="download_pca2vpca1.png"/>
+            <wp:docPr id="8" name="Picture 7" descr="download_pca2vpca1.png"/>
             <wp:cNvGraphicFramePr>
               <a:graphicFrameLocks xmlns:a="http://schemas.openxmlformats.org/drawingml/2006/main" noChangeAspect="1"/>
             </wp:cNvGraphicFramePr>
@@ -7779,40 +8204,6 @@
           <w:szCs w:val="24"/>
         </w:rPr>
       </w:pPr>
-      <w:r>
-        <w:rPr>
-          <w:rFonts w:ascii="Segoe UI" w:eastAsia="Times New Roman" w:hAnsi="Segoe UI" w:cs="Segoe UI"/>
-          <w:color w:val="333333"/>
-          <w:sz w:val="24"/>
-          <w:szCs w:val="24"/>
-        </w:rPr>
-        <w:t>This visualization was created after using Principal Component Analysis (PCA).</w:t>
-      </w:r>
-    </w:p>
-    <w:p>
-      <w:pPr>
-        <w:spacing w:before="360" w:after="240" w:line="240" w:lineRule="auto"/>
-        <w:outlineLvl w:val="2"/>
-        <w:rPr>
-          <w:rFonts w:ascii="Segoe UI" w:eastAsia="Times New Roman" w:hAnsi="Segoe UI" w:cs="Segoe UI"/>
-          <w:b/>
-          <w:bCs/>
-          <w:color w:val="333333"/>
-          <w:sz w:val="30"/>
-          <w:szCs w:val="30"/>
-        </w:rPr>
-      </w:pPr>
-      <w:r>
-        <w:rPr>
-          <w:rFonts w:ascii="Segoe UI" w:eastAsia="Times New Roman" w:hAnsi="Segoe UI" w:cs="Segoe UI"/>
-          <w:b/>
-          <w:bCs/>
-          <w:color w:val="333333"/>
-          <w:sz w:val="30"/>
-          <w:szCs w:val="30"/>
-        </w:rPr>
-        <w:t>Implementation</w:t>
-      </w:r>
     </w:p>
     <w:p>
       <w:pPr>
@@ -7954,6 +8345,7 @@
           <w:sz w:val="24"/>
           <w:szCs w:val="24"/>
         </w:rPr>
+        <w:lastRenderedPageBreak/>
         <w:t>In this section, you will need to discuss the process of improvement you made upon the algorithms and techniques you used in your implementation. For example, adjusting parameters for certain models to acquire improved solutions would fall under the refinement category. Your initial and final solutions should be reported, as well as any significant intermediate results as necessary. Questions to ask yourself when writing this section:</w:t>
       </w:r>
     </w:p>
@@ -8082,7 +8474,6 @@
           <w:sz w:val="24"/>
           <w:szCs w:val="24"/>
         </w:rPr>
-        <w:lastRenderedPageBreak/>
         <w:t>(approx. 2-3 pages)</w:t>
       </w:r>
     </w:p>
@@ -8295,7 +8686,17 @@
           <w:sz w:val="24"/>
           <w:szCs w:val="24"/>
         </w:rPr>
-        <w:t>, but the visualization produced by projecting the most common features produced by ExtraDecisionTrees, RandomForestTrees, and the f-classifier offers an interesting narrative.</w:t>
+        <w:t xml:space="preserve">, but the visualization produced by projecting the most common features produced by ExtraDecisionTrees, RandomForestTrees, and the f-classifier offers an </w:t>
+      </w:r>
+      <w:r>
+        <w:rPr>
+          <w:rFonts w:ascii="Segoe UI" w:eastAsia="Times New Roman" w:hAnsi="Segoe UI" w:cs="Segoe UI"/>
+          <w:color w:val="333333"/>
+          <w:sz w:val="24"/>
+          <w:szCs w:val="24"/>
+        </w:rPr>
+        <w:lastRenderedPageBreak/>
+        <w:t>interesting narrative.</w:t>
       </w:r>
       <w:r>
         <w:rPr>
@@ -8430,7 +8831,6 @@
           <w:sz w:val="36"/>
           <w:szCs w:val="36"/>
         </w:rPr>
-        <w:lastRenderedPageBreak/>
         <w:t>V. Conclusion</w:t>
       </w:r>
     </w:p>
@@ -8673,6 +9073,7 @@
           <w:sz w:val="24"/>
           <w:szCs w:val="24"/>
         </w:rPr>
+        <w:lastRenderedPageBreak/>
         <w:t>Were there any interesting aspects of the project?</w:t>
       </w:r>
     </w:p>
@@ -8796,7 +9197,6 @@
           <w:sz w:val="24"/>
           <w:szCs w:val="24"/>
         </w:rPr>
-        <w:lastRenderedPageBreak/>
         <w:t>Are there further improvements that could be made on the algorithms or techniques you used in this project?</w:t>
       </w:r>
     </w:p>
@@ -9062,6 +9462,37 @@
           <w:szCs w:val="24"/>
         </w:rPr>
         <w:t>https://www.wired.com/2014/01/how-to-hack-okcupid/</w:t>
+      </w:r>
+    </w:p>
+    <w:p>
+      <w:pPr>
+        <w:spacing w:line="240" w:lineRule="auto"/>
+        <w:ind w:left="720" w:hanging="720"/>
+        <w:contextualSpacing/>
+        <w:rPr>
+          <w:rFonts w:ascii="Segoe UI" w:hAnsi="Segoe UI" w:cs="Segoe UI"/>
+          <w:sz w:val="24"/>
+          <w:szCs w:val="24"/>
+        </w:rPr>
+      </w:pPr>
+      <w:r>
+        <w:rPr>
+          <w:rFonts w:ascii="Segoe UI" w:hAnsi="Segoe UI" w:cs="Segoe UI"/>
+          <w:sz w:val="24"/>
+          <w:szCs w:val="24"/>
+        </w:rPr>
+        <w:t>[6]"eHarmony CEO : The Ingredient Online Dating Sites could be Missing about Attraction". eHarmony.</w:t>
+      </w:r>
+      <w:r>
+        <w:t xml:space="preserve"> </w:t>
+      </w:r>
+      <w:r>
+        <w:rPr>
+          <w:rFonts w:ascii="Segoe UI" w:hAnsi="Segoe UI" w:cs="Segoe UI"/>
+          <w:sz w:val="24"/>
+          <w:szCs w:val="24"/>
+        </w:rPr>
+        <w:t>http://www.cnbc.com/2017/03/31/eharmony-ceo-online-dating-is-missing-humor.html</w:t>
       </w:r>
     </w:p>
     <w:sectPr>
@@ -12669,7 +13100,7 @@
 </file>
 
 <file path=customXml/itemProps1.xml><?xml version="1.0" encoding="utf-8"?>
-<ds:datastoreItem xmlns:ds="http://schemas.openxmlformats.org/officeDocument/2006/customXml" ds:itemID="{86D3C85A-9D08-426D-BB70-8F95E13BBE30}">
+<ds:datastoreItem xmlns:ds="http://schemas.openxmlformats.org/officeDocument/2006/customXml" ds:itemID="{94BE7EE5-896B-48BE-AD4A-DD7C18A609C2}">
   <ds:schemaRefs>
     <ds:schemaRef ds:uri="http://schemas.openxmlformats.org/officeDocument/2006/bibliography"/>
   </ds:schemaRefs>

</xml_diff>

<commit_message>
feat: added images with corner cases
</commit_message>
<xml_diff>
--- a/Udacity_Project_5_Capstone/Capstone_Speed_Dating_Dataset.docx
+++ b/Udacity_Project_5_Capstone/Capstone_Speed_Dating_Dataset.docx
@@ -136,6 +136,7 @@
         <w:t xml:space="preserve">This project investigates a Speed Dating dataset from </w:t>
       </w:r>
       <w:hyperlink r:id="rId6" w:history="1">
+        <w:proofErr w:type="spellStart"/>
         <w:r>
           <w:rPr>
             <w:rStyle w:val="Hyperlink"/>
@@ -145,6 +146,7 @@
           </w:rPr>
           <w:t>Kaggle</w:t>
         </w:r>
+        <w:proofErr w:type="spellEnd"/>
       </w:hyperlink>
       <w:r>
         <w:rPr>
@@ -637,8 +639,39 @@
           <w:sz w:val="24"/>
           <w:szCs w:val="24"/>
         </w:rPr>
-        <w:t>Ray Fisman and Sheena Iyengar</w:t>
-      </w:r>
+        <w:t xml:space="preserve">Ray </w:t>
+      </w:r>
+      <w:proofErr w:type="spellStart"/>
+      <w:r>
+        <w:rPr>
+          <w:rFonts w:ascii="Segoe UI" w:eastAsia="Times New Roman" w:hAnsi="Segoe UI" w:cs="Segoe UI"/>
+          <w:color w:val="333333"/>
+          <w:sz w:val="24"/>
+          <w:szCs w:val="24"/>
+        </w:rPr>
+        <w:t>Fisman</w:t>
+      </w:r>
+      <w:proofErr w:type="spellEnd"/>
+      <w:r>
+        <w:rPr>
+          <w:rFonts w:ascii="Segoe UI" w:eastAsia="Times New Roman" w:hAnsi="Segoe UI" w:cs="Segoe UI"/>
+          <w:color w:val="333333"/>
+          <w:sz w:val="24"/>
+          <w:szCs w:val="24"/>
+        </w:rPr>
+        <w:t xml:space="preserve"> and Sheena </w:t>
+      </w:r>
+      <w:proofErr w:type="spellStart"/>
+      <w:r>
+        <w:rPr>
+          <w:rFonts w:ascii="Segoe UI" w:eastAsia="Times New Roman" w:hAnsi="Segoe UI" w:cs="Segoe UI"/>
+          <w:color w:val="333333"/>
+          <w:sz w:val="24"/>
+          <w:szCs w:val="24"/>
+        </w:rPr>
+        <w:t>Iyengar</w:t>
+      </w:r>
+      <w:proofErr w:type="spellEnd"/>
       <w:r>
         <w:rPr>
           <w:rFonts w:ascii="Segoe UI" w:eastAsia="Times New Roman" w:hAnsi="Segoe UI" w:cs="Segoe UI"/>
@@ -976,14 +1009,25 @@
         </w:rPr>
         <w:t xml:space="preserve">amount of </w:t>
       </w:r>
-      <w:r>
-        <w:rPr>
-          <w:rFonts w:ascii="Segoe UI" w:eastAsia="Times New Roman" w:hAnsi="Segoe UI" w:cs="Segoe UI"/>
-          <w:color w:val="333333"/>
-          <w:sz w:val="24"/>
-          <w:szCs w:val="24"/>
-        </w:rPr>
-        <w:t>NaN values</w:t>
+      <w:proofErr w:type="spellStart"/>
+      <w:r>
+        <w:rPr>
+          <w:rFonts w:ascii="Segoe UI" w:eastAsia="Times New Roman" w:hAnsi="Segoe UI" w:cs="Segoe UI"/>
+          <w:color w:val="333333"/>
+          <w:sz w:val="24"/>
+          <w:szCs w:val="24"/>
+        </w:rPr>
+        <w:t>NaN</w:t>
+      </w:r>
+      <w:proofErr w:type="spellEnd"/>
+      <w:r>
+        <w:rPr>
+          <w:rFonts w:ascii="Segoe UI" w:eastAsia="Times New Roman" w:hAnsi="Segoe UI" w:cs="Segoe UI"/>
+          <w:color w:val="333333"/>
+          <w:sz w:val="24"/>
+          <w:szCs w:val="24"/>
+        </w:rPr>
+        <w:t xml:space="preserve"> values</w:t>
       </w:r>
       <w:r>
         <w:rPr>
@@ -1789,8 +1833,42 @@
           <w:sz w:val="24"/>
           <w:szCs w:val="24"/>
         </w:rPr>
-        <w:t>published by Fisman and Iyengar</w:t>
-      </w:r>
+        <w:t xml:space="preserve">published by </w:t>
+      </w:r>
+      <w:proofErr w:type="spellStart"/>
+      <w:r>
+        <w:rPr>
+          <w:rFonts w:ascii="Segoe UI" w:eastAsia="Times New Roman" w:hAnsi="Segoe UI" w:cs="Segoe UI"/>
+          <w:iCs/>
+          <w:color w:val="333333"/>
+          <w:sz w:val="24"/>
+          <w:szCs w:val="24"/>
+        </w:rPr>
+        <w:t>Fisman</w:t>
+      </w:r>
+      <w:proofErr w:type="spellEnd"/>
+      <w:r>
+        <w:rPr>
+          <w:rFonts w:ascii="Segoe UI" w:eastAsia="Times New Roman" w:hAnsi="Segoe UI" w:cs="Segoe UI"/>
+          <w:iCs/>
+          <w:color w:val="333333"/>
+          <w:sz w:val="24"/>
+          <w:szCs w:val="24"/>
+        </w:rPr>
+        <w:t xml:space="preserve"> and </w:t>
+      </w:r>
+      <w:proofErr w:type="spellStart"/>
+      <w:r>
+        <w:rPr>
+          <w:rFonts w:ascii="Segoe UI" w:eastAsia="Times New Roman" w:hAnsi="Segoe UI" w:cs="Segoe UI"/>
+          <w:iCs/>
+          <w:color w:val="333333"/>
+          <w:sz w:val="24"/>
+          <w:szCs w:val="24"/>
+        </w:rPr>
+        <w:t>Iyengar</w:t>
+      </w:r>
+      <w:proofErr w:type="spellEnd"/>
       <w:r>
         <w:rPr>
           <w:rFonts w:ascii="Segoe UI" w:eastAsia="Times New Roman" w:hAnsi="Segoe UI" w:cs="Segoe UI"/>
@@ -2083,25 +2161,165 @@
           <w:sz w:val="24"/>
           <w:szCs w:val="24"/>
         </w:rPr>
-        <w:t xml:space="preserve">The first attributes that will be explored at the start of the project include 'iid', 'gender', 'wave', 'attr', 'intel', </w:t>
-      </w:r>
-      <w:r>
-        <w:rPr>
-          <w:rFonts w:ascii="Segoe UI" w:eastAsia="Times New Roman" w:hAnsi="Segoe UI" w:cs="Segoe UI"/>
-          <w:color w:val="333333"/>
-          <w:sz w:val="24"/>
-          <w:szCs w:val="24"/>
-        </w:rPr>
-        <w:t xml:space="preserve">'sinc', </w:t>
-      </w:r>
-      <w:r>
-        <w:rPr>
-          <w:rFonts w:ascii="Segoe UI" w:eastAsia="Times New Roman" w:hAnsi="Segoe UI" w:cs="Segoe UI"/>
-          <w:color w:val="333333"/>
-          <w:sz w:val="24"/>
-          <w:szCs w:val="24"/>
-        </w:rPr>
-        <w:t>'fun', 'amb', and 'shar'. 'iid' uniquely identifies each participant in the event and is useful for querying unique members. 'gender' helps to que</w:t>
+        <w:t>The first attributes that will be explored at the start of the project include '</w:t>
+      </w:r>
+      <w:proofErr w:type="spellStart"/>
+      <w:r>
+        <w:rPr>
+          <w:rFonts w:ascii="Segoe UI" w:eastAsia="Times New Roman" w:hAnsi="Segoe UI" w:cs="Segoe UI"/>
+          <w:color w:val="333333"/>
+          <w:sz w:val="24"/>
+          <w:szCs w:val="24"/>
+        </w:rPr>
+        <w:t>iid</w:t>
+      </w:r>
+      <w:proofErr w:type="spellEnd"/>
+      <w:r>
+        <w:rPr>
+          <w:rFonts w:ascii="Segoe UI" w:eastAsia="Times New Roman" w:hAnsi="Segoe UI" w:cs="Segoe UI"/>
+          <w:color w:val="333333"/>
+          <w:sz w:val="24"/>
+          <w:szCs w:val="24"/>
+        </w:rPr>
+        <w:t>', 'gender', 'wave', '</w:t>
+      </w:r>
+      <w:proofErr w:type="spellStart"/>
+      <w:r>
+        <w:rPr>
+          <w:rFonts w:ascii="Segoe UI" w:eastAsia="Times New Roman" w:hAnsi="Segoe UI" w:cs="Segoe UI"/>
+          <w:color w:val="333333"/>
+          <w:sz w:val="24"/>
+          <w:szCs w:val="24"/>
+        </w:rPr>
+        <w:t>attr</w:t>
+      </w:r>
+      <w:proofErr w:type="spellEnd"/>
+      <w:r>
+        <w:rPr>
+          <w:rFonts w:ascii="Segoe UI" w:eastAsia="Times New Roman" w:hAnsi="Segoe UI" w:cs="Segoe UI"/>
+          <w:color w:val="333333"/>
+          <w:sz w:val="24"/>
+          <w:szCs w:val="24"/>
+        </w:rPr>
+        <w:t>', '</w:t>
+      </w:r>
+      <w:proofErr w:type="spellStart"/>
+      <w:r>
+        <w:rPr>
+          <w:rFonts w:ascii="Segoe UI" w:eastAsia="Times New Roman" w:hAnsi="Segoe UI" w:cs="Segoe UI"/>
+          <w:color w:val="333333"/>
+          <w:sz w:val="24"/>
+          <w:szCs w:val="24"/>
+        </w:rPr>
+        <w:t>intel</w:t>
+      </w:r>
+      <w:proofErr w:type="spellEnd"/>
+      <w:r>
+        <w:rPr>
+          <w:rFonts w:ascii="Segoe UI" w:eastAsia="Times New Roman" w:hAnsi="Segoe UI" w:cs="Segoe UI"/>
+          <w:color w:val="333333"/>
+          <w:sz w:val="24"/>
+          <w:szCs w:val="24"/>
+        </w:rPr>
+        <w:t xml:space="preserve">', </w:t>
+      </w:r>
+      <w:r>
+        <w:rPr>
+          <w:rFonts w:ascii="Segoe UI" w:eastAsia="Times New Roman" w:hAnsi="Segoe UI" w:cs="Segoe UI"/>
+          <w:color w:val="333333"/>
+          <w:sz w:val="24"/>
+          <w:szCs w:val="24"/>
+        </w:rPr>
+        <w:t>'</w:t>
+      </w:r>
+      <w:proofErr w:type="spellStart"/>
+      <w:r>
+        <w:rPr>
+          <w:rFonts w:ascii="Segoe UI" w:eastAsia="Times New Roman" w:hAnsi="Segoe UI" w:cs="Segoe UI"/>
+          <w:color w:val="333333"/>
+          <w:sz w:val="24"/>
+          <w:szCs w:val="24"/>
+        </w:rPr>
+        <w:t>sinc</w:t>
+      </w:r>
+      <w:proofErr w:type="spellEnd"/>
+      <w:r>
+        <w:rPr>
+          <w:rFonts w:ascii="Segoe UI" w:eastAsia="Times New Roman" w:hAnsi="Segoe UI" w:cs="Segoe UI"/>
+          <w:color w:val="333333"/>
+          <w:sz w:val="24"/>
+          <w:szCs w:val="24"/>
+        </w:rPr>
+        <w:t xml:space="preserve">', </w:t>
+      </w:r>
+      <w:r>
+        <w:rPr>
+          <w:rFonts w:ascii="Segoe UI" w:eastAsia="Times New Roman" w:hAnsi="Segoe UI" w:cs="Segoe UI"/>
+          <w:color w:val="333333"/>
+          <w:sz w:val="24"/>
+          <w:szCs w:val="24"/>
+        </w:rPr>
+        <w:t>'fun', '</w:t>
+      </w:r>
+      <w:proofErr w:type="spellStart"/>
+      <w:r>
+        <w:rPr>
+          <w:rFonts w:ascii="Segoe UI" w:eastAsia="Times New Roman" w:hAnsi="Segoe UI" w:cs="Segoe UI"/>
+          <w:color w:val="333333"/>
+          <w:sz w:val="24"/>
+          <w:szCs w:val="24"/>
+        </w:rPr>
+        <w:t>amb</w:t>
+      </w:r>
+      <w:proofErr w:type="spellEnd"/>
+      <w:r>
+        <w:rPr>
+          <w:rFonts w:ascii="Segoe UI" w:eastAsia="Times New Roman" w:hAnsi="Segoe UI" w:cs="Segoe UI"/>
+          <w:color w:val="333333"/>
+          <w:sz w:val="24"/>
+          <w:szCs w:val="24"/>
+        </w:rPr>
+        <w:t>', and '</w:t>
+      </w:r>
+      <w:proofErr w:type="spellStart"/>
+      <w:r>
+        <w:rPr>
+          <w:rFonts w:ascii="Segoe UI" w:eastAsia="Times New Roman" w:hAnsi="Segoe UI" w:cs="Segoe UI"/>
+          <w:color w:val="333333"/>
+          <w:sz w:val="24"/>
+          <w:szCs w:val="24"/>
+        </w:rPr>
+        <w:t>shar</w:t>
+      </w:r>
+      <w:proofErr w:type="spellEnd"/>
+      <w:r>
+        <w:rPr>
+          <w:rFonts w:ascii="Segoe UI" w:eastAsia="Times New Roman" w:hAnsi="Segoe UI" w:cs="Segoe UI"/>
+          <w:color w:val="333333"/>
+          <w:sz w:val="24"/>
+          <w:szCs w:val="24"/>
+        </w:rPr>
+        <w:t>'. '</w:t>
+      </w:r>
+      <w:proofErr w:type="spellStart"/>
+      <w:r>
+        <w:rPr>
+          <w:rFonts w:ascii="Segoe UI" w:eastAsia="Times New Roman" w:hAnsi="Segoe UI" w:cs="Segoe UI"/>
+          <w:color w:val="333333"/>
+          <w:sz w:val="24"/>
+          <w:szCs w:val="24"/>
+        </w:rPr>
+        <w:t>iid</w:t>
+      </w:r>
+      <w:proofErr w:type="spellEnd"/>
+      <w:r>
+        <w:rPr>
+          <w:rFonts w:ascii="Segoe UI" w:eastAsia="Times New Roman" w:hAnsi="Segoe UI" w:cs="Segoe UI"/>
+          <w:color w:val="333333"/>
+          <w:sz w:val="24"/>
+          <w:szCs w:val="24"/>
+        </w:rPr>
+        <w:t>' uniquely identifies each participant in the event and is useful for querying unique members. 'gender' helps to que</w:t>
       </w:r>
       <w:r>
         <w:rPr>
@@ -2128,7 +2346,87 @@
           <w:sz w:val="24"/>
           <w:szCs w:val="24"/>
         </w:rPr>
-        <w:t xml:space="preserve"> what wave an individual participated. The features of interest are: 'attr', physical attractiveness; 'intel', intelligence; 'fun', how fun a person is; 'amb', ambition; and 'shar', shared interests. Each of these features of attractiveness are rated in one of two ways:</w:t>
+        <w:t xml:space="preserve"> what wave an individual participated. The features of interest are: '</w:t>
+      </w:r>
+      <w:proofErr w:type="spellStart"/>
+      <w:r>
+        <w:rPr>
+          <w:rFonts w:ascii="Segoe UI" w:eastAsia="Times New Roman" w:hAnsi="Segoe UI" w:cs="Segoe UI"/>
+          <w:color w:val="333333"/>
+          <w:sz w:val="24"/>
+          <w:szCs w:val="24"/>
+        </w:rPr>
+        <w:t>attr</w:t>
+      </w:r>
+      <w:proofErr w:type="spellEnd"/>
+      <w:r>
+        <w:rPr>
+          <w:rFonts w:ascii="Segoe UI" w:eastAsia="Times New Roman" w:hAnsi="Segoe UI" w:cs="Segoe UI"/>
+          <w:color w:val="333333"/>
+          <w:sz w:val="24"/>
+          <w:szCs w:val="24"/>
+        </w:rPr>
+        <w:t>', physical attractiveness; '</w:t>
+      </w:r>
+      <w:proofErr w:type="spellStart"/>
+      <w:r>
+        <w:rPr>
+          <w:rFonts w:ascii="Segoe UI" w:eastAsia="Times New Roman" w:hAnsi="Segoe UI" w:cs="Segoe UI"/>
+          <w:color w:val="333333"/>
+          <w:sz w:val="24"/>
+          <w:szCs w:val="24"/>
+        </w:rPr>
+        <w:t>intel</w:t>
+      </w:r>
+      <w:proofErr w:type="spellEnd"/>
+      <w:r>
+        <w:rPr>
+          <w:rFonts w:ascii="Segoe UI" w:eastAsia="Times New Roman" w:hAnsi="Segoe UI" w:cs="Segoe UI"/>
+          <w:color w:val="333333"/>
+          <w:sz w:val="24"/>
+          <w:szCs w:val="24"/>
+        </w:rPr>
+        <w:t>', intelligence; 'fun', how fun a person is; '</w:t>
+      </w:r>
+      <w:proofErr w:type="spellStart"/>
+      <w:r>
+        <w:rPr>
+          <w:rFonts w:ascii="Segoe UI" w:eastAsia="Times New Roman" w:hAnsi="Segoe UI" w:cs="Segoe UI"/>
+          <w:color w:val="333333"/>
+          <w:sz w:val="24"/>
+          <w:szCs w:val="24"/>
+        </w:rPr>
+        <w:t>amb</w:t>
+      </w:r>
+      <w:proofErr w:type="spellEnd"/>
+      <w:r>
+        <w:rPr>
+          <w:rFonts w:ascii="Segoe UI" w:eastAsia="Times New Roman" w:hAnsi="Segoe UI" w:cs="Segoe UI"/>
+          <w:color w:val="333333"/>
+          <w:sz w:val="24"/>
+          <w:szCs w:val="24"/>
+        </w:rPr>
+        <w:t>', ambition; and '</w:t>
+      </w:r>
+      <w:proofErr w:type="spellStart"/>
+      <w:r>
+        <w:rPr>
+          <w:rFonts w:ascii="Segoe UI" w:eastAsia="Times New Roman" w:hAnsi="Segoe UI" w:cs="Segoe UI"/>
+          <w:color w:val="333333"/>
+          <w:sz w:val="24"/>
+          <w:szCs w:val="24"/>
+        </w:rPr>
+        <w:t>shar</w:t>
+      </w:r>
+      <w:proofErr w:type="spellEnd"/>
+      <w:r>
+        <w:rPr>
+          <w:rFonts w:ascii="Segoe UI" w:eastAsia="Times New Roman" w:hAnsi="Segoe UI" w:cs="Segoe UI"/>
+          <w:color w:val="333333"/>
+          <w:sz w:val="24"/>
+          <w:szCs w:val="24"/>
+        </w:rPr>
+        <w:t>', shared interests. Each of these features of attractiveness are rated in one of two ways:</w:t>
       </w:r>
     </w:p>
     <w:p>
@@ -2173,14 +2471,25 @@
         </w:rPr>
         <w:t xml:space="preserve"> based off a </w:t>
       </w:r>
-      <w:r>
-        <w:rPr>
-          <w:rFonts w:ascii="Segoe UI" w:eastAsia="Times New Roman" w:hAnsi="Segoe UI" w:cs="Segoe UI"/>
-          <w:color w:val="333333"/>
-          <w:sz w:val="24"/>
-          <w:szCs w:val="24"/>
-        </w:rPr>
-        <w:t xml:space="preserve">Likert </w:t>
+      <w:proofErr w:type="spellStart"/>
+      <w:r>
+        <w:rPr>
+          <w:rFonts w:ascii="Segoe UI" w:eastAsia="Times New Roman" w:hAnsi="Segoe UI" w:cs="Segoe UI"/>
+          <w:color w:val="333333"/>
+          <w:sz w:val="24"/>
+          <w:szCs w:val="24"/>
+        </w:rPr>
+        <w:t>Likert</w:t>
+      </w:r>
+      <w:proofErr w:type="spellEnd"/>
+      <w:r>
+        <w:rPr>
+          <w:rFonts w:ascii="Segoe UI" w:eastAsia="Times New Roman" w:hAnsi="Segoe UI" w:cs="Segoe UI"/>
+          <w:color w:val="333333"/>
+          <w:sz w:val="24"/>
+          <w:szCs w:val="24"/>
+        </w:rPr>
+        <w:t xml:space="preserve"> </w:t>
       </w:r>
       <w:r>
         <w:rPr>
@@ -2306,7 +2615,27 @@
           <w:sz w:val="24"/>
           <w:szCs w:val="24"/>
         </w:rPr>
-        <w:t>Other things to note: features of attraction with extensions "1_1"  relate to the question asked at some point during the event; the first number pertains to the question number and the second number refers to the time of the event (e.g. 'attr1_1' is question 1 asked about 'attr' at the start, '1', of the event). Likewise "1_s" refers to question '1' asked halfway, 's', through the event. "1_2" refers to question '1' asked the day after, '2', the event. "1_3" refers to question '1' asked three weeks, '3', after the event. These extensions are important to see, if after various dates, daters change their outlook on stated preferences of attractions with respect to the beginning, middle, day after, or three weeks after the dating event.</w:t>
+        <w:t>Other things to note: features of attraction with extensions "1_1"  relate to the question asked at some point during the event; the first number pertains to the question number and the second number refers to the time of the event (e.g. 'attr1_1' is question 1 asked about '</w:t>
+      </w:r>
+      <w:proofErr w:type="spellStart"/>
+      <w:r>
+        <w:rPr>
+          <w:rFonts w:ascii="Segoe UI" w:eastAsia="Times New Roman" w:hAnsi="Segoe UI" w:cs="Segoe UI"/>
+          <w:color w:val="333333"/>
+          <w:sz w:val="24"/>
+          <w:szCs w:val="24"/>
+        </w:rPr>
+        <w:t>attr</w:t>
+      </w:r>
+      <w:proofErr w:type="spellEnd"/>
+      <w:r>
+        <w:rPr>
+          <w:rFonts w:ascii="Segoe UI" w:eastAsia="Times New Roman" w:hAnsi="Segoe UI" w:cs="Segoe UI"/>
+          <w:color w:val="333333"/>
+          <w:sz w:val="24"/>
+          <w:szCs w:val="24"/>
+        </w:rPr>
+        <w:t>' at the start, '1', of the event). Likewise "1_s" refers to question '1' asked halfway, 's', through the event. "1_2" refers to question '1' asked the day after, '2', the event. "1_3" refers to question '1' asked three weeks, '3', after the event. These extensions are important to see, if after various dates, daters change their outlook on stated preferences of attractions with respect to the beginning, middle, day after, or three weeks after the dating event.</w:t>
       </w:r>
     </w:p>
     <w:p>
@@ -2389,6 +2718,7 @@
                 <w:szCs w:val="24"/>
               </w:rPr>
             </w:pPr>
+            <w:proofErr w:type="spellStart"/>
             <w:r>
               <w:rPr>
                 <w:rFonts w:ascii="Segoe UI" w:eastAsia="Times New Roman" w:hAnsi="Segoe UI" w:cs="Segoe UI"/>
@@ -2399,6 +2729,7 @@
               <w:lastRenderedPageBreak/>
               <w:t>iid</w:t>
             </w:r>
+            <w:proofErr w:type="spellEnd"/>
           </w:p>
         </w:tc>
         <w:tc>
@@ -2929,7 +3260,27 @@
           <w:sz w:val="24"/>
           <w:szCs w:val="24"/>
         </w:rPr>
-        <w:t xml:space="preserve">with 'iid'= 20, </w:t>
+        <w:t>with '</w:t>
+      </w:r>
+      <w:proofErr w:type="spellStart"/>
+      <w:r>
+        <w:rPr>
+          <w:rFonts w:ascii="Segoe UI" w:eastAsia="Times New Roman" w:hAnsi="Segoe UI" w:cs="Segoe UI"/>
+          <w:color w:val="333333"/>
+          <w:sz w:val="24"/>
+          <w:szCs w:val="24"/>
+        </w:rPr>
+        <w:t>iid</w:t>
+      </w:r>
+      <w:proofErr w:type="spellEnd"/>
+      <w:r>
+        <w:rPr>
+          <w:rFonts w:ascii="Segoe UI" w:eastAsia="Times New Roman" w:hAnsi="Segoe UI" w:cs="Segoe UI"/>
+          <w:color w:val="333333"/>
+          <w:sz w:val="24"/>
+          <w:szCs w:val="24"/>
+        </w:rPr>
+        <w:t xml:space="preserve">'= 20, </w:t>
       </w:r>
       <w:r>
         <w:rPr>
@@ -2956,7 +3307,27 @@
           <w:sz w:val="24"/>
           <w:szCs w:val="24"/>
         </w:rPr>
-        <w:t xml:space="preserve"> (this participant distributed all 100 pts to physical attractiveness, 'attr')</w:t>
+        <w:t xml:space="preserve"> (this participant distributed all 100 pts to physical attractiveness, '</w:t>
+      </w:r>
+      <w:proofErr w:type="spellStart"/>
+      <w:r>
+        <w:rPr>
+          <w:rFonts w:ascii="Segoe UI" w:eastAsia="Times New Roman" w:hAnsi="Segoe UI" w:cs="Segoe UI"/>
+          <w:color w:val="333333"/>
+          <w:sz w:val="24"/>
+          <w:szCs w:val="24"/>
+        </w:rPr>
+        <w:t>attr</w:t>
+      </w:r>
+      <w:proofErr w:type="spellEnd"/>
+      <w:r>
+        <w:rPr>
+          <w:rFonts w:ascii="Segoe UI" w:eastAsia="Times New Roman" w:hAnsi="Segoe UI" w:cs="Segoe UI"/>
+          <w:color w:val="333333"/>
+          <w:sz w:val="24"/>
+          <w:szCs w:val="24"/>
+        </w:rPr>
+        <w:t>')</w:t>
       </w:r>
       <w:r>
         <w:rPr>
@@ -3050,6 +3421,7 @@
         </w:rPr>
         <w:t xml:space="preserve">from a </w:t>
       </w:r>
+      <w:proofErr w:type="spellStart"/>
       <w:r>
         <w:rPr>
           <w:rFonts w:ascii="Segoe UI" w:eastAsia="Times New Roman" w:hAnsi="Segoe UI" w:cs="Segoe UI"/>
@@ -3066,7 +3438,17 @@
           <w:sz w:val="24"/>
           <w:szCs w:val="24"/>
         </w:rPr>
-        <w:t xml:space="preserve">ert scale of 1 - 10 to a range </w:t>
+        <w:t>ert</w:t>
+      </w:r>
+      <w:proofErr w:type="spellEnd"/>
+      <w:r>
+        <w:rPr>
+          <w:rFonts w:ascii="Segoe UI" w:eastAsia="Times New Roman" w:hAnsi="Segoe UI" w:cs="Segoe UI"/>
+          <w:color w:val="333333"/>
+          <w:sz w:val="24"/>
+          <w:szCs w:val="24"/>
+        </w:rPr>
+        <w:t xml:space="preserve"> scale of 1 - 10 to a range </w:t>
       </w:r>
       <w:r>
         <w:rPr>
@@ -3491,7 +3873,27 @@
           <w:sz w:val="24"/>
           <w:szCs w:val="24"/>
         </w:rPr>
-        <w:t>he ipynb file has more statistics to pour over and the reader is invited to go explore the file.</w:t>
+        <w:t xml:space="preserve">he </w:t>
+      </w:r>
+      <w:proofErr w:type="spellStart"/>
+      <w:r>
+        <w:rPr>
+          <w:rFonts w:ascii="Segoe UI" w:eastAsia="Times New Roman" w:hAnsi="Segoe UI" w:cs="Segoe UI"/>
+          <w:color w:val="333333"/>
+          <w:sz w:val="24"/>
+          <w:szCs w:val="24"/>
+        </w:rPr>
+        <w:t>ipynb</w:t>
+      </w:r>
+      <w:proofErr w:type="spellEnd"/>
+      <w:r>
+        <w:rPr>
+          <w:rFonts w:ascii="Segoe UI" w:eastAsia="Times New Roman" w:hAnsi="Segoe UI" w:cs="Segoe UI"/>
+          <w:color w:val="333333"/>
+          <w:sz w:val="24"/>
+          <w:szCs w:val="24"/>
+        </w:rPr>
+        <w:t xml:space="preserve"> file has more statistics to pour over and the reader is invited to go explore the file.</w:t>
       </w:r>
     </w:p>
     <w:p>
@@ -3529,7 +3931,47 @@
           <w:sz w:val="24"/>
           <w:szCs w:val="24"/>
         </w:rPr>
-        <w:t xml:space="preserve">the dataset is that there are lots of NaN values once loaded into a Pandas DataFrame. </w:t>
+        <w:t xml:space="preserve">the dataset is that there are lots of </w:t>
+      </w:r>
+      <w:proofErr w:type="spellStart"/>
+      <w:r>
+        <w:rPr>
+          <w:rFonts w:ascii="Segoe UI" w:eastAsia="Times New Roman" w:hAnsi="Segoe UI" w:cs="Segoe UI"/>
+          <w:color w:val="333333"/>
+          <w:sz w:val="24"/>
+          <w:szCs w:val="24"/>
+        </w:rPr>
+        <w:t>NaN</w:t>
+      </w:r>
+      <w:proofErr w:type="spellEnd"/>
+      <w:r>
+        <w:rPr>
+          <w:rFonts w:ascii="Segoe UI" w:eastAsia="Times New Roman" w:hAnsi="Segoe UI" w:cs="Segoe UI"/>
+          <w:color w:val="333333"/>
+          <w:sz w:val="24"/>
+          <w:szCs w:val="24"/>
+        </w:rPr>
+        <w:t xml:space="preserve"> values once loaded into a Pandas </w:t>
+      </w:r>
+      <w:proofErr w:type="spellStart"/>
+      <w:r>
+        <w:rPr>
+          <w:rFonts w:ascii="Segoe UI" w:eastAsia="Times New Roman" w:hAnsi="Segoe UI" w:cs="Segoe UI"/>
+          <w:color w:val="333333"/>
+          <w:sz w:val="24"/>
+          <w:szCs w:val="24"/>
+        </w:rPr>
+        <w:t>DataFrame</w:t>
+      </w:r>
+      <w:proofErr w:type="spellEnd"/>
+      <w:r>
+        <w:rPr>
+          <w:rFonts w:ascii="Segoe UI" w:eastAsia="Times New Roman" w:hAnsi="Segoe UI" w:cs="Segoe UI"/>
+          <w:color w:val="333333"/>
+          <w:sz w:val="24"/>
+          <w:szCs w:val="24"/>
+        </w:rPr>
+        <w:t xml:space="preserve">. </w:t>
       </w:r>
       <w:r>
         <w:rPr>
@@ -4388,14 +4830,25 @@
         </w:rPr>
         <w:t xml:space="preserve">in the </w:t>
       </w:r>
-      <w:r>
-        <w:rPr>
-          <w:rFonts w:ascii="Segoe UI" w:eastAsia="Times New Roman" w:hAnsi="Segoe UI" w:cs="Segoe UI"/>
-          <w:color w:val="333333"/>
-          <w:sz w:val="24"/>
-          <w:szCs w:val="24"/>
-        </w:rPr>
-        <w:t>ipynb file</w:t>
+      <w:proofErr w:type="spellStart"/>
+      <w:r>
+        <w:rPr>
+          <w:rFonts w:ascii="Segoe UI" w:eastAsia="Times New Roman" w:hAnsi="Segoe UI" w:cs="Segoe UI"/>
+          <w:color w:val="333333"/>
+          <w:sz w:val="24"/>
+          <w:szCs w:val="24"/>
+        </w:rPr>
+        <w:t>ipynb</w:t>
+      </w:r>
+      <w:proofErr w:type="spellEnd"/>
+      <w:r>
+        <w:rPr>
+          <w:rFonts w:ascii="Segoe UI" w:eastAsia="Times New Roman" w:hAnsi="Segoe UI" w:cs="Segoe UI"/>
+          <w:color w:val="333333"/>
+          <w:sz w:val="24"/>
+          <w:szCs w:val="24"/>
+        </w:rPr>
+        <w:t xml:space="preserve"> file</w:t>
       </w:r>
       <w:r>
         <w:rPr>
@@ -4549,16 +5002,56 @@
           <w:sz w:val="24"/>
           <w:szCs w:val="24"/>
         </w:rPr>
-        <w:t>Previous work in this domain is inspired by Chris McKin</w:t>
-      </w:r>
-      <w:r>
-        <w:rPr>
-          <w:rFonts w:ascii="Segoe UI" w:eastAsia="Times New Roman" w:hAnsi="Segoe UI" w:cs="Segoe UI"/>
-          <w:color w:val="333333"/>
-          <w:sz w:val="24"/>
-          <w:szCs w:val="24"/>
-        </w:rPr>
-        <w:t xml:space="preserve">lay's analysis on OkCupid data </w:t>
+        <w:t xml:space="preserve">Previous work in this domain is inspired by Chris </w:t>
+      </w:r>
+      <w:proofErr w:type="spellStart"/>
+      <w:r>
+        <w:rPr>
+          <w:rFonts w:ascii="Segoe UI" w:eastAsia="Times New Roman" w:hAnsi="Segoe UI" w:cs="Segoe UI"/>
+          <w:color w:val="333333"/>
+          <w:sz w:val="24"/>
+          <w:szCs w:val="24"/>
+        </w:rPr>
+        <w:t>McKin</w:t>
+      </w:r>
+      <w:r>
+        <w:rPr>
+          <w:rFonts w:ascii="Segoe UI" w:eastAsia="Times New Roman" w:hAnsi="Segoe UI" w:cs="Segoe UI"/>
+          <w:color w:val="333333"/>
+          <w:sz w:val="24"/>
+          <w:szCs w:val="24"/>
+        </w:rPr>
+        <w:t>lay's</w:t>
+      </w:r>
+      <w:proofErr w:type="spellEnd"/>
+      <w:r>
+        <w:rPr>
+          <w:rFonts w:ascii="Segoe UI" w:eastAsia="Times New Roman" w:hAnsi="Segoe UI" w:cs="Segoe UI"/>
+          <w:color w:val="333333"/>
+          <w:sz w:val="24"/>
+          <w:szCs w:val="24"/>
+        </w:rPr>
+        <w:t xml:space="preserve"> analysis on </w:t>
+      </w:r>
+      <w:proofErr w:type="spellStart"/>
+      <w:r>
+        <w:rPr>
+          <w:rFonts w:ascii="Segoe UI" w:eastAsia="Times New Roman" w:hAnsi="Segoe UI" w:cs="Segoe UI"/>
+          <w:color w:val="333333"/>
+          <w:sz w:val="24"/>
+          <w:szCs w:val="24"/>
+        </w:rPr>
+        <w:t>OkCupid</w:t>
+      </w:r>
+      <w:proofErr w:type="spellEnd"/>
+      <w:r>
+        <w:rPr>
+          <w:rFonts w:ascii="Segoe UI" w:eastAsia="Times New Roman" w:hAnsi="Segoe UI" w:cs="Segoe UI"/>
+          <w:color w:val="333333"/>
+          <w:sz w:val="24"/>
+          <w:szCs w:val="24"/>
+        </w:rPr>
+        <w:t xml:space="preserve"> data </w:t>
       </w:r>
       <w:r>
         <w:rPr>
@@ -4587,14 +5080,25 @@
         </w:rPr>
         <w:t xml:space="preserve"> </w:t>
       </w:r>
-      <w:r>
-        <w:rPr>
-          <w:rFonts w:ascii="Segoe UI" w:eastAsia="Times New Roman" w:hAnsi="Segoe UI" w:cs="Segoe UI"/>
-          <w:color w:val="333333"/>
-          <w:sz w:val="24"/>
-          <w:szCs w:val="24"/>
-        </w:rPr>
-        <w:t xml:space="preserve">McKinlay </w:t>
+      <w:proofErr w:type="spellStart"/>
+      <w:r>
+        <w:rPr>
+          <w:rFonts w:ascii="Segoe UI" w:eastAsia="Times New Roman" w:hAnsi="Segoe UI" w:cs="Segoe UI"/>
+          <w:color w:val="333333"/>
+          <w:sz w:val="24"/>
+          <w:szCs w:val="24"/>
+        </w:rPr>
+        <w:t>McKinlay</w:t>
+      </w:r>
+      <w:proofErr w:type="spellEnd"/>
+      <w:r>
+        <w:rPr>
+          <w:rFonts w:ascii="Segoe UI" w:eastAsia="Times New Roman" w:hAnsi="Segoe UI" w:cs="Segoe UI"/>
+          <w:color w:val="333333"/>
+          <w:sz w:val="24"/>
+          <w:szCs w:val="24"/>
+        </w:rPr>
+        <w:t xml:space="preserve"> </w:t>
       </w:r>
       <w:r>
         <w:rPr>
@@ -4783,7 +5287,27 @@
           <w:sz w:val="24"/>
           <w:szCs w:val="24"/>
         </w:rPr>
-        <w:t xml:space="preserve">. McKinlay found categories </w:t>
+        <w:t xml:space="preserve">. </w:t>
+      </w:r>
+      <w:proofErr w:type="spellStart"/>
+      <w:r>
+        <w:rPr>
+          <w:rFonts w:ascii="Segoe UI" w:eastAsia="Times New Roman" w:hAnsi="Segoe UI" w:cs="Segoe UI"/>
+          <w:color w:val="333333"/>
+          <w:sz w:val="24"/>
+          <w:szCs w:val="24"/>
+        </w:rPr>
+        <w:t>McKinlay</w:t>
+      </w:r>
+      <w:proofErr w:type="spellEnd"/>
+      <w:r>
+        <w:rPr>
+          <w:rFonts w:ascii="Segoe UI" w:eastAsia="Times New Roman" w:hAnsi="Segoe UI" w:cs="Segoe UI"/>
+          <w:color w:val="333333"/>
+          <w:sz w:val="24"/>
+          <w:szCs w:val="24"/>
+        </w:rPr>
+        <w:t xml:space="preserve"> found categories </w:t>
       </w:r>
       <w:r>
         <w:rPr>
@@ -4866,7 +5390,27 @@
           <w:sz w:val="24"/>
           <w:szCs w:val="24"/>
         </w:rPr>
-        <w:t xml:space="preserve"> McKinlay's </w:t>
+        <w:t xml:space="preserve"> </w:t>
+      </w:r>
+      <w:proofErr w:type="spellStart"/>
+      <w:r>
+        <w:rPr>
+          <w:rFonts w:ascii="Segoe UI" w:eastAsia="Times New Roman" w:hAnsi="Segoe UI" w:cs="Segoe UI"/>
+          <w:color w:val="333333"/>
+          <w:sz w:val="24"/>
+          <w:szCs w:val="24"/>
+        </w:rPr>
+        <w:t>McKinlay's</w:t>
+      </w:r>
+      <w:proofErr w:type="spellEnd"/>
+      <w:r>
+        <w:rPr>
+          <w:rFonts w:ascii="Segoe UI" w:eastAsia="Times New Roman" w:hAnsi="Segoe UI" w:cs="Segoe UI"/>
+          <w:color w:val="333333"/>
+          <w:sz w:val="24"/>
+          <w:szCs w:val="24"/>
+        </w:rPr>
+        <w:t xml:space="preserve"> </w:t>
       </w:r>
       <w:r>
         <w:rPr>
@@ -4974,7 +5518,27 @@
           <w:sz w:val="24"/>
           <w:szCs w:val="24"/>
         </w:rPr>
-        <w:t xml:space="preserve">and use McKinlay's finding </w:t>
+        <w:t xml:space="preserve">and use </w:t>
+      </w:r>
+      <w:proofErr w:type="spellStart"/>
+      <w:r>
+        <w:rPr>
+          <w:rFonts w:ascii="Segoe UI" w:eastAsia="Times New Roman" w:hAnsi="Segoe UI" w:cs="Segoe UI"/>
+          <w:color w:val="333333"/>
+          <w:sz w:val="24"/>
+          <w:szCs w:val="24"/>
+        </w:rPr>
+        <w:t>McKinlay's</w:t>
+      </w:r>
+      <w:proofErr w:type="spellEnd"/>
+      <w:r>
+        <w:rPr>
+          <w:rFonts w:ascii="Segoe UI" w:eastAsia="Times New Roman" w:hAnsi="Segoe UI" w:cs="Segoe UI"/>
+          <w:color w:val="333333"/>
+          <w:sz w:val="24"/>
+          <w:szCs w:val="24"/>
+        </w:rPr>
+        <w:t xml:space="preserve"> finding </w:t>
       </w:r>
       <w:r>
         <w:rPr>
@@ -5229,7 +5793,17 @@
           <w:sz w:val="24"/>
           <w:szCs w:val="24"/>
         </w:rPr>
-        <w:t>, I will implement G</w:t>
+        <w:t xml:space="preserve">, I will implement </w:t>
+      </w:r>
+      <w:proofErr w:type="spellStart"/>
+      <w:r>
+        <w:rPr>
+          <w:rFonts w:ascii="Segoe UI" w:eastAsia="Times New Roman" w:hAnsi="Segoe UI" w:cs="Segoe UI"/>
+          <w:color w:val="333333"/>
+          <w:sz w:val="24"/>
+          <w:szCs w:val="24"/>
+        </w:rPr>
+        <w:t>G</w:t>
       </w:r>
       <w:r>
         <w:rPr>
@@ -5256,7 +5830,17 @@
           <w:sz w:val="24"/>
           <w:szCs w:val="24"/>
         </w:rPr>
-        <w:t xml:space="preserve">earch </w:t>
+        <w:t>earch</w:t>
+      </w:r>
+      <w:proofErr w:type="spellEnd"/>
+      <w:r>
+        <w:rPr>
+          <w:rFonts w:ascii="Segoe UI" w:eastAsia="Times New Roman" w:hAnsi="Segoe UI" w:cs="Segoe UI"/>
+          <w:color w:val="333333"/>
+          <w:sz w:val="24"/>
+          <w:szCs w:val="24"/>
+        </w:rPr>
+        <w:t xml:space="preserve"> </w:t>
       </w:r>
       <w:r>
         <w:rPr>
@@ -5283,8 +5867,19 @@
           <w:sz w:val="24"/>
           <w:szCs w:val="24"/>
         </w:rPr>
-        <w:t>from sklearn</w:t>
-      </w:r>
+        <w:t xml:space="preserve">from </w:t>
+      </w:r>
+      <w:proofErr w:type="spellStart"/>
+      <w:r>
+        <w:rPr>
+          <w:rFonts w:ascii="Segoe UI" w:eastAsia="Times New Roman" w:hAnsi="Segoe UI" w:cs="Segoe UI"/>
+          <w:color w:val="333333"/>
+          <w:sz w:val="24"/>
+          <w:szCs w:val="24"/>
+        </w:rPr>
+        <w:t>sklearn</w:t>
+      </w:r>
+      <w:proofErr w:type="spellEnd"/>
       <w:r>
         <w:rPr>
           <w:rFonts w:ascii="Segoe UI" w:eastAsia="Times New Roman" w:hAnsi="Segoe UI" w:cs="Segoe UI"/>
@@ -5303,6 +5898,7 @@
         </w:rPr>
         <w:t xml:space="preserve">A list of things that </w:t>
       </w:r>
+      <w:proofErr w:type="spellStart"/>
       <w:r>
         <w:rPr>
           <w:rFonts w:ascii="Segoe UI" w:eastAsia="Times New Roman" w:hAnsi="Segoe UI" w:cs="Segoe UI"/>
@@ -5312,6 +5908,7 @@
         </w:rPr>
         <w:t>GridSearch</w:t>
       </w:r>
+      <w:proofErr w:type="spellEnd"/>
       <w:r>
         <w:rPr>
           <w:rFonts w:ascii="Segoe UI" w:eastAsia="Times New Roman" w:hAnsi="Segoe UI" w:cs="Segoe UI"/>
@@ -5513,7 +6110,27 @@
           <w:sz w:val="24"/>
           <w:szCs w:val="24"/>
         </w:rPr>
-        <w:t xml:space="preserve">alidation will train on 75% of available samples and test on 25% of the remaining available samples. These sample are ones described in an earlier section, that is, samples with the least amount of NaN values. </w:t>
+        <w:t xml:space="preserve">alidation will train on 75% of available samples and test on 25% of the remaining available samples. These sample are ones described in an earlier section, that is, samples with the least amount of </w:t>
+      </w:r>
+      <w:proofErr w:type="spellStart"/>
+      <w:r>
+        <w:rPr>
+          <w:rFonts w:ascii="Segoe UI" w:eastAsia="Times New Roman" w:hAnsi="Segoe UI" w:cs="Segoe UI"/>
+          <w:color w:val="333333"/>
+          <w:sz w:val="24"/>
+          <w:szCs w:val="24"/>
+        </w:rPr>
+        <w:t>NaN</w:t>
+      </w:r>
+      <w:proofErr w:type="spellEnd"/>
+      <w:r>
+        <w:rPr>
+          <w:rFonts w:ascii="Segoe UI" w:eastAsia="Times New Roman" w:hAnsi="Segoe UI" w:cs="Segoe UI"/>
+          <w:color w:val="333333"/>
+          <w:sz w:val="24"/>
+          <w:szCs w:val="24"/>
+        </w:rPr>
+        <w:t xml:space="preserve"> values. </w:t>
       </w:r>
     </w:p>
     <w:p>
@@ -5738,7 +6355,27 @@
           <w:sz w:val="24"/>
           <w:szCs w:val="24"/>
         </w:rPr>
-        <w:t xml:space="preserve"> hyperplanes. The big</w:t>
+        <w:t xml:space="preserve"> </w:t>
+      </w:r>
+      <w:proofErr w:type="spellStart"/>
+      <w:r>
+        <w:rPr>
+          <w:rFonts w:ascii="Segoe UI" w:eastAsia="Times New Roman" w:hAnsi="Segoe UI" w:cs="Segoe UI"/>
+          <w:color w:val="333333"/>
+          <w:sz w:val="24"/>
+          <w:szCs w:val="24"/>
+        </w:rPr>
+        <w:t>hyperplanes</w:t>
+      </w:r>
+      <w:proofErr w:type="spellEnd"/>
+      <w:r>
+        <w:rPr>
+          <w:rFonts w:ascii="Segoe UI" w:eastAsia="Times New Roman" w:hAnsi="Segoe UI" w:cs="Segoe UI"/>
+          <w:color w:val="333333"/>
+          <w:sz w:val="24"/>
+          <w:szCs w:val="24"/>
+        </w:rPr>
+        <w:t>. The big</w:t>
       </w:r>
       <w:r>
         <w:rPr>
@@ -5890,7 +6527,47 @@
           <w:sz w:val="24"/>
           <w:szCs w:val="24"/>
         </w:rPr>
-        <w:t xml:space="preserve">. Fisman and Iyengar proposed </w:t>
+        <w:t xml:space="preserve">. </w:t>
+      </w:r>
+      <w:proofErr w:type="spellStart"/>
+      <w:r>
+        <w:rPr>
+          <w:rFonts w:ascii="Segoe UI" w:eastAsia="Times New Roman" w:hAnsi="Segoe UI" w:cs="Segoe UI"/>
+          <w:color w:val="333333"/>
+          <w:sz w:val="24"/>
+          <w:szCs w:val="24"/>
+        </w:rPr>
+        <w:t>Fisman</w:t>
+      </w:r>
+      <w:proofErr w:type="spellEnd"/>
+      <w:r>
+        <w:rPr>
+          <w:rFonts w:ascii="Segoe UI" w:eastAsia="Times New Roman" w:hAnsi="Segoe UI" w:cs="Segoe UI"/>
+          <w:color w:val="333333"/>
+          <w:sz w:val="24"/>
+          <w:szCs w:val="24"/>
+        </w:rPr>
+        <w:t xml:space="preserve"> and </w:t>
+      </w:r>
+      <w:proofErr w:type="spellStart"/>
+      <w:r>
+        <w:rPr>
+          <w:rFonts w:ascii="Segoe UI" w:eastAsia="Times New Roman" w:hAnsi="Segoe UI" w:cs="Segoe UI"/>
+          <w:color w:val="333333"/>
+          <w:sz w:val="24"/>
+          <w:szCs w:val="24"/>
+        </w:rPr>
+        <w:t>Iyengar</w:t>
+      </w:r>
+      <w:proofErr w:type="spellEnd"/>
+      <w:r>
+        <w:rPr>
+          <w:rFonts w:ascii="Segoe UI" w:eastAsia="Times New Roman" w:hAnsi="Segoe UI" w:cs="Segoe UI"/>
+          <w:color w:val="333333"/>
+          <w:sz w:val="24"/>
+          <w:szCs w:val="24"/>
+        </w:rPr>
+        <w:t xml:space="preserve"> proposed </w:t>
       </w:r>
       <w:r>
         <w:rPr>
@@ -6726,7 +7403,27 @@
           <w:sz w:val="24"/>
           <w:szCs w:val="24"/>
         </w:rPr>
-        <w:t>list called features_space defined in features_creator.py file</w:t>
+        <w:t xml:space="preserve">list called </w:t>
+      </w:r>
+      <w:proofErr w:type="spellStart"/>
+      <w:r>
+        <w:rPr>
+          <w:rFonts w:ascii="Segoe UI" w:eastAsia="Times New Roman" w:hAnsi="Segoe UI" w:cs="Segoe UI"/>
+          <w:color w:val="333333"/>
+          <w:sz w:val="24"/>
+          <w:szCs w:val="24"/>
+        </w:rPr>
+        <w:t>features_space</w:t>
+      </w:r>
+      <w:proofErr w:type="spellEnd"/>
+      <w:r>
+        <w:rPr>
+          <w:rFonts w:ascii="Segoe UI" w:eastAsia="Times New Roman" w:hAnsi="Segoe UI" w:cs="Segoe UI"/>
+          <w:color w:val="333333"/>
+          <w:sz w:val="24"/>
+          <w:szCs w:val="24"/>
+        </w:rPr>
+        <w:t xml:space="preserve"> defined in features_creator.py file</w:t>
       </w:r>
       <w:r>
         <w:rPr>
@@ -6881,7 +7578,27 @@
           <w:sz w:val="24"/>
           <w:szCs w:val="24"/>
         </w:rPr>
-        <w:t xml:space="preserve"> not fall within the specified ranges laid out in the Key file. An example includes entry fields based on the Likert scale from 1 to 10. Some fields have violated these ranges and need to be fixed to conform to the range. Numbers below 1 will be raised to 1; number greater than 10 will be lowered to 10. </w:t>
+        <w:t xml:space="preserve"> not fall within the specified ranges laid out in the Key file. An example includes entry fields based on the </w:t>
+      </w:r>
+      <w:proofErr w:type="spellStart"/>
+      <w:r>
+        <w:rPr>
+          <w:rFonts w:ascii="Segoe UI" w:eastAsia="Times New Roman" w:hAnsi="Segoe UI" w:cs="Segoe UI"/>
+          <w:color w:val="333333"/>
+          <w:sz w:val="24"/>
+          <w:szCs w:val="24"/>
+        </w:rPr>
+        <w:t>Likert</w:t>
+      </w:r>
+      <w:proofErr w:type="spellEnd"/>
+      <w:r>
+        <w:rPr>
+          <w:rFonts w:ascii="Segoe UI" w:eastAsia="Times New Roman" w:hAnsi="Segoe UI" w:cs="Segoe UI"/>
+          <w:color w:val="333333"/>
+          <w:sz w:val="24"/>
+          <w:szCs w:val="24"/>
+        </w:rPr>
+        <w:t xml:space="preserve"> scale from 1 to 10. Some fields have violated these ranges and need to be fixed to conform to the range. Numbers below 1 will be raised to 1; number greater than 10 will be lowered to 10. </w:t>
       </w:r>
       <w:r>
         <w:rPr>
@@ -6946,14 +7663,25 @@
         </w:rPr>
         <w:t xml:space="preserve">the </w:t>
       </w:r>
-      <w:r>
-        <w:rPr>
-          <w:rFonts w:ascii="Segoe UI" w:eastAsia="Times New Roman" w:hAnsi="Segoe UI" w:cs="Segoe UI"/>
-          <w:color w:val="333333"/>
-          <w:sz w:val="24"/>
-          <w:szCs w:val="24"/>
-        </w:rPr>
-        <w:t>ipynb file.</w:t>
+      <w:proofErr w:type="spellStart"/>
+      <w:r>
+        <w:rPr>
+          <w:rFonts w:ascii="Segoe UI" w:eastAsia="Times New Roman" w:hAnsi="Segoe UI" w:cs="Segoe UI"/>
+          <w:color w:val="333333"/>
+          <w:sz w:val="24"/>
+          <w:szCs w:val="24"/>
+        </w:rPr>
+        <w:t>ipynb</w:t>
+      </w:r>
+      <w:proofErr w:type="spellEnd"/>
+      <w:r>
+        <w:rPr>
+          <w:rFonts w:ascii="Segoe UI" w:eastAsia="Times New Roman" w:hAnsi="Segoe UI" w:cs="Segoe UI"/>
+          <w:color w:val="333333"/>
+          <w:sz w:val="24"/>
+          <w:szCs w:val="24"/>
+        </w:rPr>
+        <w:t xml:space="preserve"> file.</w:t>
       </w:r>
     </w:p>
     <w:p>
@@ -6974,7 +7702,27 @@
           <w:szCs w:val="24"/>
         </w:rPr>
         <w:lastRenderedPageBreak/>
-        <w:t xml:space="preserve">Another thing to do with Likert Scale values is to convert them to a scale of 0 - 100 and make sure that values of attraction that are being converted add up </w:t>
+        <w:t xml:space="preserve">Another thing to do with </w:t>
+      </w:r>
+      <w:proofErr w:type="spellStart"/>
+      <w:r>
+        <w:rPr>
+          <w:rFonts w:ascii="Segoe UI" w:eastAsia="Times New Roman" w:hAnsi="Segoe UI" w:cs="Segoe UI"/>
+          <w:color w:val="333333"/>
+          <w:sz w:val="24"/>
+          <w:szCs w:val="24"/>
+        </w:rPr>
+        <w:t>Likert</w:t>
+      </w:r>
+      <w:proofErr w:type="spellEnd"/>
+      <w:r>
+        <w:rPr>
+          <w:rFonts w:ascii="Segoe UI" w:eastAsia="Times New Roman" w:hAnsi="Segoe UI" w:cs="Segoe UI"/>
+          <w:color w:val="333333"/>
+          <w:sz w:val="24"/>
+          <w:szCs w:val="24"/>
+        </w:rPr>
+        <w:t xml:space="preserve"> Scale values is to convert them to a scale of 0 - 100 and make sure that values of attraction that are being converted add up </w:t>
       </w:r>
       <w:r>
         <w:rPr>
@@ -6992,7 +7740,27 @@
           <w:sz w:val="24"/>
           <w:szCs w:val="24"/>
         </w:rPr>
-        <w:t xml:space="preserve">100. To accomplish this I added up the scores on the Likert scale and divided </w:t>
+        <w:t xml:space="preserve">100. To accomplish this I added up the scores on the </w:t>
+      </w:r>
+      <w:proofErr w:type="spellStart"/>
+      <w:r>
+        <w:rPr>
+          <w:rFonts w:ascii="Segoe UI" w:eastAsia="Times New Roman" w:hAnsi="Segoe UI" w:cs="Segoe UI"/>
+          <w:color w:val="333333"/>
+          <w:sz w:val="24"/>
+          <w:szCs w:val="24"/>
+        </w:rPr>
+        <w:t>Likert</w:t>
+      </w:r>
+      <w:proofErr w:type="spellEnd"/>
+      <w:r>
+        <w:rPr>
+          <w:rFonts w:ascii="Segoe UI" w:eastAsia="Times New Roman" w:hAnsi="Segoe UI" w:cs="Segoe UI"/>
+          <w:color w:val="333333"/>
+          <w:sz w:val="24"/>
+          <w:szCs w:val="24"/>
+        </w:rPr>
+        <w:t xml:space="preserve"> scale and divided </w:t>
       </w:r>
       <w:r>
         <w:rPr>
@@ -7187,14 +7955,25 @@
         </w:rPr>
         <w:t xml:space="preserve">, I ran the </w:t>
       </w:r>
-      <w:r>
-        <w:rPr>
-          <w:rFonts w:ascii="Segoe UI" w:eastAsia="Times New Roman" w:hAnsi="Segoe UI" w:cs="Segoe UI"/>
-          <w:color w:val="333333"/>
-          <w:sz w:val="24"/>
-          <w:szCs w:val="24"/>
-        </w:rPr>
-        <w:t>dating_attributes_vs_time_describe()</w:t>
+      <w:proofErr w:type="spellStart"/>
+      <w:r>
+        <w:rPr>
+          <w:rFonts w:ascii="Segoe UI" w:eastAsia="Times New Roman" w:hAnsi="Segoe UI" w:cs="Segoe UI"/>
+          <w:color w:val="333333"/>
+          <w:sz w:val="24"/>
+          <w:szCs w:val="24"/>
+        </w:rPr>
+        <w:t>dating_attributes_vs_time_describe</w:t>
+      </w:r>
+      <w:proofErr w:type="spellEnd"/>
+      <w:r>
+        <w:rPr>
+          <w:rFonts w:ascii="Segoe UI" w:eastAsia="Times New Roman" w:hAnsi="Segoe UI" w:cs="Segoe UI"/>
+          <w:color w:val="333333"/>
+          <w:sz w:val="24"/>
+          <w:szCs w:val="24"/>
+        </w:rPr>
+        <w:t>()</w:t>
       </w:r>
       <w:r>
         <w:rPr>
@@ -7221,7 +8000,27 @@
           <w:sz w:val="24"/>
           <w:szCs w:val="24"/>
         </w:rPr>
-        <w:t xml:space="preserve"> defined in the features_creator file</w:t>
+        <w:t xml:space="preserve"> defined in the </w:t>
+      </w:r>
+      <w:proofErr w:type="spellStart"/>
+      <w:r>
+        <w:rPr>
+          <w:rFonts w:ascii="Segoe UI" w:eastAsia="Times New Roman" w:hAnsi="Segoe UI" w:cs="Segoe UI"/>
+          <w:color w:val="333333"/>
+          <w:sz w:val="24"/>
+          <w:szCs w:val="24"/>
+        </w:rPr>
+        <w:t>features_creator</w:t>
+      </w:r>
+      <w:proofErr w:type="spellEnd"/>
+      <w:r>
+        <w:rPr>
+          <w:rFonts w:ascii="Segoe UI" w:eastAsia="Times New Roman" w:hAnsi="Segoe UI" w:cs="Segoe UI"/>
+          <w:color w:val="333333"/>
+          <w:sz w:val="24"/>
+          <w:szCs w:val="24"/>
+        </w:rPr>
+        <w:t xml:space="preserve"> file</w:t>
       </w:r>
       <w:r>
         <w:rPr>
@@ -7257,7 +8056,27 @@
           <w:sz w:val="24"/>
           <w:szCs w:val="24"/>
         </w:rPr>
-        <w:t xml:space="preserve"> in a DataFrame and gender as input and displays </w:t>
+        <w:t xml:space="preserve"> in a </w:t>
+      </w:r>
+      <w:proofErr w:type="spellStart"/>
+      <w:r>
+        <w:rPr>
+          <w:rFonts w:ascii="Segoe UI" w:eastAsia="Times New Roman" w:hAnsi="Segoe UI" w:cs="Segoe UI"/>
+          <w:color w:val="333333"/>
+          <w:sz w:val="24"/>
+          <w:szCs w:val="24"/>
+        </w:rPr>
+        <w:t>DataFrame</w:t>
+      </w:r>
+      <w:proofErr w:type="spellEnd"/>
+      <w:r>
+        <w:rPr>
+          <w:rFonts w:ascii="Segoe UI" w:eastAsia="Times New Roman" w:hAnsi="Segoe UI" w:cs="Segoe UI"/>
+          <w:color w:val="333333"/>
+          <w:sz w:val="24"/>
+          <w:szCs w:val="24"/>
+        </w:rPr>
+        <w:t xml:space="preserve"> and gender as input and displays </w:t>
       </w:r>
       <w:r>
         <w:rPr>
@@ -7304,6 +8123,7 @@
         </w:rPr>
         <w:t xml:space="preserve"> </w:t>
       </w:r>
+      <w:proofErr w:type="spellStart"/>
       <w:r>
         <w:rPr>
           <w:rFonts w:ascii="Segoe UI" w:eastAsia="Times New Roman" w:hAnsi="Segoe UI" w:cs="Segoe UI"/>
@@ -7313,14 +8133,35 @@
         </w:rPr>
         <w:t>dating_attributes_vs_time_hist</w:t>
       </w:r>
-      <w:r>
-        <w:rPr>
-          <w:rFonts w:ascii="Segoe UI" w:eastAsia="Times New Roman" w:hAnsi="Segoe UI" w:cs="Segoe UI"/>
-          <w:color w:val="333333"/>
-          <w:sz w:val="24"/>
-          <w:szCs w:val="24"/>
-        </w:rPr>
-        <w:t>() defined in the features_creator file. This method utilized the</w:t>
+      <w:proofErr w:type="spellEnd"/>
+      <w:r>
+        <w:rPr>
+          <w:rFonts w:ascii="Segoe UI" w:eastAsia="Times New Roman" w:hAnsi="Segoe UI" w:cs="Segoe UI"/>
+          <w:color w:val="333333"/>
+          <w:sz w:val="24"/>
+          <w:szCs w:val="24"/>
+        </w:rPr>
+        <w:t xml:space="preserve">() defined in the </w:t>
+      </w:r>
+      <w:proofErr w:type="spellStart"/>
+      <w:r>
+        <w:rPr>
+          <w:rFonts w:ascii="Segoe UI" w:eastAsia="Times New Roman" w:hAnsi="Segoe UI" w:cs="Segoe UI"/>
+          <w:color w:val="333333"/>
+          <w:sz w:val="24"/>
+          <w:szCs w:val="24"/>
+        </w:rPr>
+        <w:t>features_creator</w:t>
+      </w:r>
+      <w:proofErr w:type="spellEnd"/>
+      <w:r>
+        <w:rPr>
+          <w:rFonts w:ascii="Segoe UI" w:eastAsia="Times New Roman" w:hAnsi="Segoe UI" w:cs="Segoe UI"/>
+          <w:color w:val="333333"/>
+          <w:sz w:val="24"/>
+          <w:szCs w:val="24"/>
+        </w:rPr>
+        <w:t xml:space="preserve"> file. This method utilized the</w:t>
       </w:r>
       <w:r>
         <w:rPr>
@@ -7365,7 +8206,27 @@
           <w:sz w:val="24"/>
           <w:szCs w:val="24"/>
         </w:rPr>
-        <w:t>kind = 'hist', stacked = True, bins = 10</w:t>
+        <w:t>kind = '</w:t>
+      </w:r>
+      <w:proofErr w:type="spellStart"/>
+      <w:r>
+        <w:rPr>
+          <w:rFonts w:ascii="Segoe UI" w:eastAsia="Times New Roman" w:hAnsi="Segoe UI" w:cs="Segoe UI"/>
+          <w:color w:val="333333"/>
+          <w:sz w:val="24"/>
+          <w:szCs w:val="24"/>
+        </w:rPr>
+        <w:t>hist</w:t>
+      </w:r>
+      <w:proofErr w:type="spellEnd"/>
+      <w:r>
+        <w:rPr>
+          <w:rFonts w:ascii="Segoe UI" w:eastAsia="Times New Roman" w:hAnsi="Segoe UI" w:cs="Segoe UI"/>
+          <w:color w:val="333333"/>
+          <w:sz w:val="24"/>
+          <w:szCs w:val="24"/>
+        </w:rPr>
+        <w:t>', stacked = True, bins = 10</w:t>
       </w:r>
       <w:r>
         <w:rPr>
@@ -7383,7 +8244,27 @@
           <w:sz w:val="24"/>
           <w:szCs w:val="24"/>
         </w:rPr>
-        <w:t xml:space="preserve">'hist' tells plot() to generate a histogram with the setting 'stacked' set to True. 'stacked' places the bars in a histogram on top of other bars that fall in each respective bin. A bin is </w:t>
+        <w:t>'</w:t>
+      </w:r>
+      <w:proofErr w:type="spellStart"/>
+      <w:r>
+        <w:rPr>
+          <w:rFonts w:ascii="Segoe UI" w:eastAsia="Times New Roman" w:hAnsi="Segoe UI" w:cs="Segoe UI"/>
+          <w:color w:val="333333"/>
+          <w:sz w:val="24"/>
+          <w:szCs w:val="24"/>
+        </w:rPr>
+        <w:t>hist</w:t>
+      </w:r>
+      <w:proofErr w:type="spellEnd"/>
+      <w:r>
+        <w:rPr>
+          <w:rFonts w:ascii="Segoe UI" w:eastAsia="Times New Roman" w:hAnsi="Segoe UI" w:cs="Segoe UI"/>
+          <w:color w:val="333333"/>
+          <w:sz w:val="24"/>
+          <w:szCs w:val="24"/>
+        </w:rPr>
+        <w:t xml:space="preserve">' tells plot() to generate a histogram with the setting 'stacked' set to True. 'stacked' places the bars in a histogram on top of other bars that fall in each respective bin. A bin is </w:t>
       </w:r>
       <w:r>
         <w:rPr>
@@ -7475,7 +8356,27 @@
           <w:sz w:val="24"/>
           <w:szCs w:val="24"/>
         </w:rPr>
-        <w:t>Points of contention included categorical labels that needed to be changed to numerical values. Examples are SAT scores, zipcode,</w:t>
+        <w:t xml:space="preserve">Points of contention included categorical labels that needed to be changed to numerical values. Examples are SAT scores, </w:t>
+      </w:r>
+      <w:proofErr w:type="spellStart"/>
+      <w:r>
+        <w:rPr>
+          <w:rFonts w:ascii="Segoe UI" w:eastAsia="Times New Roman" w:hAnsi="Segoe UI" w:cs="Segoe UI"/>
+          <w:color w:val="333333"/>
+          <w:sz w:val="24"/>
+          <w:szCs w:val="24"/>
+        </w:rPr>
+        <w:t>zipcode</w:t>
+      </w:r>
+      <w:proofErr w:type="spellEnd"/>
+      <w:r>
+        <w:rPr>
+          <w:rFonts w:ascii="Segoe UI" w:eastAsia="Times New Roman" w:hAnsi="Segoe UI" w:cs="Segoe UI"/>
+          <w:color w:val="333333"/>
+          <w:sz w:val="24"/>
+          <w:szCs w:val="24"/>
+        </w:rPr>
+        <w:t>,</w:t>
       </w:r>
       <w:r>
         <w:rPr>
@@ -7658,7 +8559,27 @@
           <w:sz w:val="24"/>
           <w:szCs w:val="24"/>
         </w:rPr>
-        <w:t xml:space="preserve">There is some insightful information looking at the graph above. Caveat: the graph produced above is for both genders. The reader is invited to consult the ipynb file that accompanies this report and consult the correlation matrices for males and females respectively. </w:t>
+        <w:t xml:space="preserve">There is some insightful information looking at the graph above. Caveat: the graph produced above is for both genders. The reader is invited to consult the </w:t>
+      </w:r>
+      <w:proofErr w:type="spellStart"/>
+      <w:r>
+        <w:rPr>
+          <w:rFonts w:ascii="Segoe UI" w:eastAsia="Times New Roman" w:hAnsi="Segoe UI" w:cs="Segoe UI"/>
+          <w:color w:val="333333"/>
+          <w:sz w:val="24"/>
+          <w:szCs w:val="24"/>
+        </w:rPr>
+        <w:t>ipynb</w:t>
+      </w:r>
+      <w:proofErr w:type="spellEnd"/>
+      <w:r>
+        <w:rPr>
+          <w:rFonts w:ascii="Segoe UI" w:eastAsia="Times New Roman" w:hAnsi="Segoe UI" w:cs="Segoe UI"/>
+          <w:color w:val="333333"/>
+          <w:sz w:val="24"/>
+          <w:szCs w:val="24"/>
+        </w:rPr>
+        <w:t xml:space="preserve"> file that accompanies this report and consult the correlation matrices for males and females respectively. </w:t>
       </w:r>
     </w:p>
     <w:p>
@@ -7699,7 +8620,27 @@
           <w:sz w:val="24"/>
           <w:szCs w:val="24"/>
         </w:rPr>
-        <w:t>That said, one feature that caught my eye was that shar2_1 is correlated with shar1_1. This result is amusing because 'shar2_2' pertains to the question of what a dater believes the person of the opposite sex is looking for in regards to shared interests. 'shar1_1' pertains to what the mentioned person is looking for in shared values. One interpretation is that a person can change the weight for what is sought based off what is believed to in demand. Another way to read things is that when dating, you are 'vibing' off each other, seeing what the o</w:t>
+        <w:t>That said, one feature that caught my eye was that shar2_1 is correlated with shar1_1. This result is amusing because 'shar2_2' pertains to the question of what a dater believes the person of the opposite sex is looking for in regards to shared interests. 'shar1_1' pertains to what the mentioned person is looking for in shared values. One interpretation is that a person can change the weight for what is sought based off what is believed to in demand. Another way to read things is that when dating, you are '</w:t>
+      </w:r>
+      <w:proofErr w:type="spellStart"/>
+      <w:r>
+        <w:rPr>
+          <w:rFonts w:ascii="Segoe UI" w:eastAsia="Times New Roman" w:hAnsi="Segoe UI" w:cs="Segoe UI"/>
+          <w:color w:val="333333"/>
+          <w:sz w:val="24"/>
+          <w:szCs w:val="24"/>
+        </w:rPr>
+        <w:t>vibing</w:t>
+      </w:r>
+      <w:proofErr w:type="spellEnd"/>
+      <w:r>
+        <w:rPr>
+          <w:rFonts w:ascii="Segoe UI" w:eastAsia="Times New Roman" w:hAnsi="Segoe UI" w:cs="Segoe UI"/>
+          <w:color w:val="333333"/>
+          <w:sz w:val="24"/>
+          <w:szCs w:val="24"/>
+        </w:rPr>
+        <w:t>' off each other, seeing what the o</w:t>
       </w:r>
       <w:r>
         <w:rPr>
@@ -7793,7 +8734,27 @@
           <w:sz w:val="24"/>
           <w:szCs w:val="24"/>
         </w:rPr>
-        <w:t xml:space="preserve">What stands out the most is 'attr2_1' effect on 'attr1_1' and vice-versa. This correlation implies that a person's belief on what people look for in terms of attraction affects what he, or she, wants in the opposite sex. The OkCupid </w:t>
+        <w:t xml:space="preserve">What stands out the most is 'attr2_1' effect on 'attr1_1' and vice-versa. This correlation implies that a person's belief on what people look for in terms of attraction affects what he, or she, wants in the opposite sex. The </w:t>
+      </w:r>
+      <w:proofErr w:type="spellStart"/>
+      <w:r>
+        <w:rPr>
+          <w:rFonts w:ascii="Segoe UI" w:eastAsia="Times New Roman" w:hAnsi="Segoe UI" w:cs="Segoe UI"/>
+          <w:color w:val="333333"/>
+          <w:sz w:val="24"/>
+          <w:szCs w:val="24"/>
+        </w:rPr>
+        <w:t>OkCupid</w:t>
+      </w:r>
+      <w:proofErr w:type="spellEnd"/>
+      <w:r>
+        <w:rPr>
+          <w:rFonts w:ascii="Segoe UI" w:eastAsia="Times New Roman" w:hAnsi="Segoe UI" w:cs="Segoe UI"/>
+          <w:color w:val="333333"/>
+          <w:sz w:val="24"/>
+          <w:szCs w:val="24"/>
+        </w:rPr>
+        <w:t xml:space="preserve"> </w:t>
       </w:r>
       <w:r>
         <w:rPr>
@@ -8014,8 +8975,19 @@
           <w:szCs w:val="24"/>
         </w:rPr>
         <w:lastRenderedPageBreak/>
-        <w:t>The feature space prior to feature selection is at 77.  After doing clean up and type casting I ran four different selection algorithms. The algorithms used were ExtraTreesClassifier</w:t>
-      </w:r>
+        <w:t xml:space="preserve">The feature space prior to feature selection is at 77.  After doing clean up and type casting I ran four different selection algorithms. The algorithms used were </w:t>
+      </w:r>
+      <w:proofErr w:type="spellStart"/>
+      <w:r>
+        <w:rPr>
+          <w:rFonts w:ascii="Segoe UI" w:eastAsia="Times New Roman" w:hAnsi="Segoe UI" w:cs="Segoe UI"/>
+          <w:color w:val="333333"/>
+          <w:sz w:val="24"/>
+          <w:szCs w:val="24"/>
+        </w:rPr>
+        <w:t>ExtraTreesClassifier</w:t>
+      </w:r>
+      <w:proofErr w:type="spellEnd"/>
       <w:r>
         <w:rPr>
           <w:rFonts w:ascii="Segoe UI" w:eastAsia="Times New Roman" w:hAnsi="Segoe UI" w:cs="Segoe UI"/>
@@ -8032,8 +9004,19 @@
           <w:sz w:val="24"/>
           <w:szCs w:val="24"/>
         </w:rPr>
-        <w:t>, RandomForestClassifier</w:t>
-      </w:r>
+        <w:t xml:space="preserve">, </w:t>
+      </w:r>
+      <w:proofErr w:type="spellStart"/>
+      <w:r>
+        <w:rPr>
+          <w:rFonts w:ascii="Segoe UI" w:eastAsia="Times New Roman" w:hAnsi="Segoe UI" w:cs="Segoe UI"/>
+          <w:color w:val="333333"/>
+          <w:sz w:val="24"/>
+          <w:szCs w:val="24"/>
+        </w:rPr>
+        <w:t>RandomForestClassifier</w:t>
+      </w:r>
+      <w:proofErr w:type="spellEnd"/>
       <w:r>
         <w:rPr>
           <w:rFonts w:ascii="Segoe UI" w:eastAsia="Times New Roman" w:hAnsi="Segoe UI" w:cs="Segoe UI"/>
@@ -8050,7 +9033,27 @@
           <w:sz w:val="24"/>
           <w:szCs w:val="24"/>
         </w:rPr>
-        <w:t xml:space="preserve">, and f_classifier. </w:t>
+        <w:t xml:space="preserve">, and </w:t>
+      </w:r>
+      <w:proofErr w:type="spellStart"/>
+      <w:r>
+        <w:rPr>
+          <w:rFonts w:ascii="Segoe UI" w:eastAsia="Times New Roman" w:hAnsi="Segoe UI" w:cs="Segoe UI"/>
+          <w:color w:val="333333"/>
+          <w:sz w:val="24"/>
+          <w:szCs w:val="24"/>
+        </w:rPr>
+        <w:t>f_classifier</w:t>
+      </w:r>
+      <w:proofErr w:type="spellEnd"/>
+      <w:r>
+        <w:rPr>
+          <w:rFonts w:ascii="Segoe UI" w:eastAsia="Times New Roman" w:hAnsi="Segoe UI" w:cs="Segoe UI"/>
+          <w:color w:val="333333"/>
+          <w:sz w:val="24"/>
+          <w:szCs w:val="24"/>
+        </w:rPr>
+        <w:t xml:space="preserve">. </w:t>
       </w:r>
       <w:r>
         <w:rPr>
@@ -8131,7 +9134,27 @@
           <w:sz w:val="24"/>
           <w:szCs w:val="24"/>
         </w:rPr>
-        <w:t>. The method forests() in the features_creator.py file prints out selected features with random_state = 0.</w:t>
+        <w:t xml:space="preserve">. The method forests() in the features_creator.py file prints out selected features with </w:t>
+      </w:r>
+      <w:proofErr w:type="spellStart"/>
+      <w:r>
+        <w:rPr>
+          <w:rFonts w:ascii="Segoe UI" w:eastAsia="Times New Roman" w:hAnsi="Segoe UI" w:cs="Segoe UI"/>
+          <w:color w:val="333333"/>
+          <w:sz w:val="24"/>
+          <w:szCs w:val="24"/>
+        </w:rPr>
+        <w:t>random_state</w:t>
+      </w:r>
+      <w:proofErr w:type="spellEnd"/>
+      <w:r>
+        <w:rPr>
+          <w:rFonts w:ascii="Segoe UI" w:eastAsia="Times New Roman" w:hAnsi="Segoe UI" w:cs="Segoe UI"/>
+          <w:color w:val="333333"/>
+          <w:sz w:val="24"/>
+          <w:szCs w:val="24"/>
+        </w:rPr>
+        <w:t xml:space="preserve"> = 0.</w:t>
       </w:r>
     </w:p>
     <w:p>
@@ -8153,14 +9176,25 @@
         </w:rPr>
         <w:t xml:space="preserve">In a similar fashion, </w:t>
       </w:r>
-      <w:r>
-        <w:rPr>
-          <w:rFonts w:ascii="Segoe UI" w:eastAsia="Times New Roman" w:hAnsi="Segoe UI" w:cs="Segoe UI"/>
-          <w:color w:val="333333"/>
-          <w:sz w:val="24"/>
-          <w:szCs w:val="24"/>
-        </w:rPr>
-        <w:t xml:space="preserve">f_classifier computes f-values between the features and the target space. </w:t>
+      <w:proofErr w:type="spellStart"/>
+      <w:r>
+        <w:rPr>
+          <w:rFonts w:ascii="Segoe UI" w:eastAsia="Times New Roman" w:hAnsi="Segoe UI" w:cs="Segoe UI"/>
+          <w:color w:val="333333"/>
+          <w:sz w:val="24"/>
+          <w:szCs w:val="24"/>
+        </w:rPr>
+        <w:t>f_classifier</w:t>
+      </w:r>
+      <w:proofErr w:type="spellEnd"/>
+      <w:r>
+        <w:rPr>
+          <w:rFonts w:ascii="Segoe UI" w:eastAsia="Times New Roman" w:hAnsi="Segoe UI" w:cs="Segoe UI"/>
+          <w:color w:val="333333"/>
+          <w:sz w:val="24"/>
+          <w:szCs w:val="24"/>
+        </w:rPr>
+        <w:t xml:space="preserve"> computes f-values between the features and the target space. </w:t>
       </w:r>
       <w:r>
         <w:rPr>
@@ -8259,7 +9293,27 @@
           <w:sz w:val="24"/>
           <w:szCs w:val="24"/>
         </w:rPr>
-        <w:t xml:space="preserve">18, and f_classifier </w:t>
+        <w:t xml:space="preserve">18, and </w:t>
+      </w:r>
+      <w:proofErr w:type="spellStart"/>
+      <w:r>
+        <w:rPr>
+          <w:rFonts w:ascii="Segoe UI" w:eastAsia="Times New Roman" w:hAnsi="Segoe UI" w:cs="Segoe UI"/>
+          <w:color w:val="333333"/>
+          <w:sz w:val="24"/>
+          <w:szCs w:val="24"/>
+        </w:rPr>
+        <w:t>f_classifier</w:t>
+      </w:r>
+      <w:proofErr w:type="spellEnd"/>
+      <w:r>
+        <w:rPr>
+          <w:rFonts w:ascii="Segoe UI" w:eastAsia="Times New Roman" w:hAnsi="Segoe UI" w:cs="Segoe UI"/>
+          <w:color w:val="333333"/>
+          <w:sz w:val="24"/>
+          <w:szCs w:val="24"/>
+        </w:rPr>
+        <w:t xml:space="preserve"> </w:t>
       </w:r>
       <w:r>
         <w:rPr>
@@ -8295,7 +9349,27 @@
           <w:sz w:val="24"/>
           <w:szCs w:val="24"/>
         </w:rPr>
-        <w:t xml:space="preserve">The ipynb file reports the feature weights and p-values. </w:t>
+        <w:t xml:space="preserve">The </w:t>
+      </w:r>
+      <w:proofErr w:type="spellStart"/>
+      <w:r>
+        <w:rPr>
+          <w:rFonts w:ascii="Segoe UI" w:eastAsia="Times New Roman" w:hAnsi="Segoe UI" w:cs="Segoe UI"/>
+          <w:color w:val="333333"/>
+          <w:sz w:val="24"/>
+          <w:szCs w:val="24"/>
+        </w:rPr>
+        <w:t>ipynb</w:t>
+      </w:r>
+      <w:proofErr w:type="spellEnd"/>
+      <w:r>
+        <w:rPr>
+          <w:rFonts w:ascii="Segoe UI" w:eastAsia="Times New Roman" w:hAnsi="Segoe UI" w:cs="Segoe UI"/>
+          <w:color w:val="333333"/>
+          <w:sz w:val="24"/>
+          <w:szCs w:val="24"/>
+        </w:rPr>
+        <w:t xml:space="preserve"> file reports the feature weights and p-values. </w:t>
       </w:r>
       <w:r>
         <w:rPr>
@@ -8441,7 +9515,27 @@
           <w:sz w:val="24"/>
           <w:szCs w:val="24"/>
         </w:rPr>
-        <w:t xml:space="preserve">ETC, RFC, and f_classifier </w:t>
+        <w:t xml:space="preserve">ETC, RFC, and </w:t>
+      </w:r>
+      <w:proofErr w:type="spellStart"/>
+      <w:r>
+        <w:rPr>
+          <w:rFonts w:ascii="Segoe UI" w:eastAsia="Times New Roman" w:hAnsi="Segoe UI" w:cs="Segoe UI"/>
+          <w:color w:val="333333"/>
+          <w:sz w:val="24"/>
+          <w:szCs w:val="24"/>
+        </w:rPr>
+        <w:t>f_classifier</w:t>
+      </w:r>
+      <w:proofErr w:type="spellEnd"/>
+      <w:r>
+        <w:rPr>
+          <w:rFonts w:ascii="Segoe UI" w:eastAsia="Times New Roman" w:hAnsi="Segoe UI" w:cs="Segoe UI"/>
+          <w:color w:val="333333"/>
+          <w:sz w:val="24"/>
+          <w:szCs w:val="24"/>
+        </w:rPr>
+        <w:t xml:space="preserve"> </w:t>
       </w:r>
       <w:r>
         <w:rPr>
@@ -8468,7 +9562,127 @@
           <w:sz w:val="24"/>
           <w:szCs w:val="24"/>
         </w:rPr>
-        <w:t>are 'like', 'attr', 'intel', 'sinc', 'amb', 'shar', 'fun', and 'prob'.</w:t>
+        <w:t>are 'like', '</w:t>
+      </w:r>
+      <w:proofErr w:type="spellStart"/>
+      <w:r>
+        <w:rPr>
+          <w:rFonts w:ascii="Segoe UI" w:eastAsia="Times New Roman" w:hAnsi="Segoe UI" w:cs="Segoe UI"/>
+          <w:color w:val="333333"/>
+          <w:sz w:val="24"/>
+          <w:szCs w:val="24"/>
+        </w:rPr>
+        <w:t>attr</w:t>
+      </w:r>
+      <w:proofErr w:type="spellEnd"/>
+      <w:r>
+        <w:rPr>
+          <w:rFonts w:ascii="Segoe UI" w:eastAsia="Times New Roman" w:hAnsi="Segoe UI" w:cs="Segoe UI"/>
+          <w:color w:val="333333"/>
+          <w:sz w:val="24"/>
+          <w:szCs w:val="24"/>
+        </w:rPr>
+        <w:t>', '</w:t>
+      </w:r>
+      <w:proofErr w:type="spellStart"/>
+      <w:r>
+        <w:rPr>
+          <w:rFonts w:ascii="Segoe UI" w:eastAsia="Times New Roman" w:hAnsi="Segoe UI" w:cs="Segoe UI"/>
+          <w:color w:val="333333"/>
+          <w:sz w:val="24"/>
+          <w:szCs w:val="24"/>
+        </w:rPr>
+        <w:t>intel</w:t>
+      </w:r>
+      <w:proofErr w:type="spellEnd"/>
+      <w:r>
+        <w:rPr>
+          <w:rFonts w:ascii="Segoe UI" w:eastAsia="Times New Roman" w:hAnsi="Segoe UI" w:cs="Segoe UI"/>
+          <w:color w:val="333333"/>
+          <w:sz w:val="24"/>
+          <w:szCs w:val="24"/>
+        </w:rPr>
+        <w:t>', '</w:t>
+      </w:r>
+      <w:proofErr w:type="spellStart"/>
+      <w:r>
+        <w:rPr>
+          <w:rFonts w:ascii="Segoe UI" w:eastAsia="Times New Roman" w:hAnsi="Segoe UI" w:cs="Segoe UI"/>
+          <w:color w:val="333333"/>
+          <w:sz w:val="24"/>
+          <w:szCs w:val="24"/>
+        </w:rPr>
+        <w:t>sinc</w:t>
+      </w:r>
+      <w:proofErr w:type="spellEnd"/>
+      <w:r>
+        <w:rPr>
+          <w:rFonts w:ascii="Segoe UI" w:eastAsia="Times New Roman" w:hAnsi="Segoe UI" w:cs="Segoe UI"/>
+          <w:color w:val="333333"/>
+          <w:sz w:val="24"/>
+          <w:szCs w:val="24"/>
+        </w:rPr>
+        <w:t>', '</w:t>
+      </w:r>
+      <w:proofErr w:type="spellStart"/>
+      <w:r>
+        <w:rPr>
+          <w:rFonts w:ascii="Segoe UI" w:eastAsia="Times New Roman" w:hAnsi="Segoe UI" w:cs="Segoe UI"/>
+          <w:color w:val="333333"/>
+          <w:sz w:val="24"/>
+          <w:szCs w:val="24"/>
+        </w:rPr>
+        <w:t>amb</w:t>
+      </w:r>
+      <w:proofErr w:type="spellEnd"/>
+      <w:r>
+        <w:rPr>
+          <w:rFonts w:ascii="Segoe UI" w:eastAsia="Times New Roman" w:hAnsi="Segoe UI" w:cs="Segoe UI"/>
+          <w:color w:val="333333"/>
+          <w:sz w:val="24"/>
+          <w:szCs w:val="24"/>
+        </w:rPr>
+        <w:t>', '</w:t>
+      </w:r>
+      <w:proofErr w:type="spellStart"/>
+      <w:r>
+        <w:rPr>
+          <w:rFonts w:ascii="Segoe UI" w:eastAsia="Times New Roman" w:hAnsi="Segoe UI" w:cs="Segoe UI"/>
+          <w:color w:val="333333"/>
+          <w:sz w:val="24"/>
+          <w:szCs w:val="24"/>
+        </w:rPr>
+        <w:t>shar</w:t>
+      </w:r>
+      <w:proofErr w:type="spellEnd"/>
+      <w:r>
+        <w:rPr>
+          <w:rFonts w:ascii="Segoe UI" w:eastAsia="Times New Roman" w:hAnsi="Segoe UI" w:cs="Segoe UI"/>
+          <w:color w:val="333333"/>
+          <w:sz w:val="24"/>
+          <w:szCs w:val="24"/>
+        </w:rPr>
+        <w:t>', 'fun', and '</w:t>
+      </w:r>
+      <w:proofErr w:type="spellStart"/>
+      <w:r>
+        <w:rPr>
+          <w:rFonts w:ascii="Segoe UI" w:eastAsia="Times New Roman" w:hAnsi="Segoe UI" w:cs="Segoe UI"/>
+          <w:color w:val="333333"/>
+          <w:sz w:val="24"/>
+          <w:szCs w:val="24"/>
+        </w:rPr>
+        <w:t>prob</w:t>
+      </w:r>
+      <w:proofErr w:type="spellEnd"/>
+      <w:r>
+        <w:rPr>
+          <w:rFonts w:ascii="Segoe UI" w:eastAsia="Times New Roman" w:hAnsi="Segoe UI" w:cs="Segoe UI"/>
+          <w:color w:val="333333"/>
+          <w:sz w:val="24"/>
+          <w:szCs w:val="24"/>
+        </w:rPr>
+        <w:t>'.</w:t>
       </w:r>
       <w:r>
         <w:rPr>
@@ -8531,7 +9745,27 @@
           <w:sz w:val="24"/>
           <w:szCs w:val="24"/>
         </w:rPr>
-        <w:t>chi2 returned 'like' and 'prob'</w:t>
+        <w:t>chi2 returned 'like' and '</w:t>
+      </w:r>
+      <w:proofErr w:type="spellStart"/>
+      <w:r>
+        <w:rPr>
+          <w:rFonts w:ascii="Segoe UI" w:eastAsia="Times New Roman" w:hAnsi="Segoe UI" w:cs="Segoe UI"/>
+          <w:color w:val="333333"/>
+          <w:sz w:val="24"/>
+          <w:szCs w:val="24"/>
+        </w:rPr>
+        <w:t>prob</w:t>
+      </w:r>
+      <w:proofErr w:type="spellEnd"/>
+      <w:r>
+        <w:rPr>
+          <w:rFonts w:ascii="Segoe UI" w:eastAsia="Times New Roman" w:hAnsi="Segoe UI" w:cs="Segoe UI"/>
+          <w:color w:val="333333"/>
+          <w:sz w:val="24"/>
+          <w:szCs w:val="24"/>
+        </w:rPr>
+        <w:t>'</w:t>
       </w:r>
       <w:r>
         <w:rPr>
@@ -8587,7 +9821,27 @@
           <w:sz w:val="24"/>
           <w:szCs w:val="24"/>
         </w:rPr>
-        <w:t xml:space="preserve"> by ETC, RFC, and f_classifier.</w:t>
+        <w:t xml:space="preserve"> by ETC, RFC, and </w:t>
+      </w:r>
+      <w:proofErr w:type="spellStart"/>
+      <w:r>
+        <w:rPr>
+          <w:rFonts w:ascii="Segoe UI" w:eastAsia="Times New Roman" w:hAnsi="Segoe UI" w:cs="Segoe UI"/>
+          <w:color w:val="333333"/>
+          <w:sz w:val="24"/>
+          <w:szCs w:val="24"/>
+        </w:rPr>
+        <w:t>f_classifier</w:t>
+      </w:r>
+      <w:proofErr w:type="spellEnd"/>
+      <w:r>
+        <w:rPr>
+          <w:rFonts w:ascii="Segoe UI" w:eastAsia="Times New Roman" w:hAnsi="Segoe UI" w:cs="Segoe UI"/>
+          <w:color w:val="333333"/>
+          <w:sz w:val="24"/>
+          <w:szCs w:val="24"/>
+        </w:rPr>
+        <w:t>.</w:t>
       </w:r>
       <w:r>
         <w:rPr>
@@ -8951,7 +10205,27 @@
           <w:sz w:val="24"/>
           <w:szCs w:val="24"/>
         </w:rPr>
-        <w:t xml:space="preserve"> The method used to generate the graph above was explained_ratio_pca() from the features_creator.py file.</w:t>
+        <w:t xml:space="preserve"> The method used to generate the graph above was </w:t>
+      </w:r>
+      <w:proofErr w:type="spellStart"/>
+      <w:r>
+        <w:rPr>
+          <w:rFonts w:ascii="Segoe UI" w:eastAsia="Times New Roman" w:hAnsi="Segoe UI" w:cs="Segoe UI"/>
+          <w:color w:val="333333"/>
+          <w:sz w:val="24"/>
+          <w:szCs w:val="24"/>
+        </w:rPr>
+        <w:t>explained_ratio_pca</w:t>
+      </w:r>
+      <w:proofErr w:type="spellEnd"/>
+      <w:r>
+        <w:rPr>
+          <w:rFonts w:ascii="Segoe UI" w:eastAsia="Times New Roman" w:hAnsi="Segoe UI" w:cs="Segoe UI"/>
+          <w:color w:val="333333"/>
+          <w:sz w:val="24"/>
+          <w:szCs w:val="24"/>
+        </w:rPr>
+        <w:t>() from the features_creator.py file.</w:t>
       </w:r>
     </w:p>
     <w:p>
@@ -9096,7 +10370,23 @@
                 <w:rFonts w:ascii="Segoe UI" w:hAnsi="Segoe UI" w:cs="Segoe UI"/>
                 <w:color w:val="333333"/>
               </w:rPr>
-              <w:t>'attr'</w:t>
+              <w:t>'</w:t>
+            </w:r>
+            <w:proofErr w:type="spellStart"/>
+            <w:r>
+              <w:rPr>
+                <w:rFonts w:ascii="Segoe UI" w:hAnsi="Segoe UI" w:cs="Segoe UI"/>
+                <w:color w:val="333333"/>
+              </w:rPr>
+              <w:t>attr</w:t>
+            </w:r>
+            <w:proofErr w:type="spellEnd"/>
+            <w:r>
+              <w:rPr>
+                <w:rFonts w:ascii="Segoe UI" w:hAnsi="Segoe UI" w:cs="Segoe UI"/>
+                <w:color w:val="333333"/>
+              </w:rPr>
+              <w:t>'</w:t>
             </w:r>
           </w:p>
         </w:tc>
@@ -9118,7 +10408,23 @@
                 <w:rFonts w:ascii="Segoe UI" w:hAnsi="Segoe UI" w:cs="Segoe UI"/>
                 <w:color w:val="333333"/>
               </w:rPr>
-              <w:t>'intel'</w:t>
+              <w:t>'</w:t>
+            </w:r>
+            <w:proofErr w:type="spellStart"/>
+            <w:r>
+              <w:rPr>
+                <w:rFonts w:ascii="Segoe UI" w:hAnsi="Segoe UI" w:cs="Segoe UI"/>
+                <w:color w:val="333333"/>
+              </w:rPr>
+              <w:t>intel</w:t>
+            </w:r>
+            <w:proofErr w:type="spellEnd"/>
+            <w:r>
+              <w:rPr>
+                <w:rFonts w:ascii="Segoe UI" w:hAnsi="Segoe UI" w:cs="Segoe UI"/>
+                <w:color w:val="333333"/>
+              </w:rPr>
+              <w:t>'</w:t>
             </w:r>
           </w:p>
         </w:tc>
@@ -9140,7 +10446,23 @@
                 <w:rFonts w:ascii="Segoe UI" w:hAnsi="Segoe UI" w:cs="Segoe UI"/>
                 <w:color w:val="333333"/>
               </w:rPr>
-              <w:t>'shar'</w:t>
+              <w:t>'</w:t>
+            </w:r>
+            <w:proofErr w:type="spellStart"/>
+            <w:r>
+              <w:rPr>
+                <w:rFonts w:ascii="Segoe UI" w:hAnsi="Segoe UI" w:cs="Segoe UI"/>
+                <w:color w:val="333333"/>
+              </w:rPr>
+              <w:t>shar</w:t>
+            </w:r>
+            <w:proofErr w:type="spellEnd"/>
+            <w:r>
+              <w:rPr>
+                <w:rFonts w:ascii="Segoe UI" w:hAnsi="Segoe UI" w:cs="Segoe UI"/>
+                <w:color w:val="333333"/>
+              </w:rPr>
+              <w:t>'</w:t>
             </w:r>
           </w:p>
         </w:tc>
@@ -9162,7 +10484,23 @@
                 <w:rFonts w:ascii="Segoe UI" w:hAnsi="Segoe UI" w:cs="Segoe UI"/>
                 <w:color w:val="333333"/>
               </w:rPr>
-              <w:t>'sinc'</w:t>
+              <w:t>'</w:t>
+            </w:r>
+            <w:proofErr w:type="spellStart"/>
+            <w:r>
+              <w:rPr>
+                <w:rFonts w:ascii="Segoe UI" w:hAnsi="Segoe UI" w:cs="Segoe UI"/>
+                <w:color w:val="333333"/>
+              </w:rPr>
+              <w:t>sinc</w:t>
+            </w:r>
+            <w:proofErr w:type="spellEnd"/>
+            <w:r>
+              <w:rPr>
+                <w:rFonts w:ascii="Segoe UI" w:hAnsi="Segoe UI" w:cs="Segoe UI"/>
+                <w:color w:val="333333"/>
+              </w:rPr>
+              <w:t>'</w:t>
             </w:r>
           </w:p>
         </w:tc>
@@ -9184,7 +10522,23 @@
                 <w:rFonts w:ascii="Segoe UI" w:hAnsi="Segoe UI" w:cs="Segoe UI"/>
                 <w:color w:val="333333"/>
               </w:rPr>
-              <w:t>'amb'</w:t>
+              <w:t>'</w:t>
+            </w:r>
+            <w:proofErr w:type="spellStart"/>
+            <w:r>
+              <w:rPr>
+                <w:rFonts w:ascii="Segoe UI" w:hAnsi="Segoe UI" w:cs="Segoe UI"/>
+                <w:color w:val="333333"/>
+              </w:rPr>
+              <w:t>amb</w:t>
+            </w:r>
+            <w:proofErr w:type="spellEnd"/>
+            <w:r>
+              <w:rPr>
+                <w:rFonts w:ascii="Segoe UI" w:hAnsi="Segoe UI" w:cs="Segoe UI"/>
+                <w:color w:val="333333"/>
+              </w:rPr>
+              <w:t>'</w:t>
             </w:r>
           </w:p>
         </w:tc>
@@ -9228,7 +10582,23 @@
                 <w:rFonts w:ascii="Segoe UI" w:hAnsi="Segoe UI" w:cs="Segoe UI"/>
                 <w:color w:val="333333"/>
               </w:rPr>
-              <w:t>'prob'</w:t>
+              <w:t>'</w:t>
+            </w:r>
+            <w:proofErr w:type="spellStart"/>
+            <w:r>
+              <w:rPr>
+                <w:rFonts w:ascii="Segoe UI" w:hAnsi="Segoe UI" w:cs="Segoe UI"/>
+                <w:color w:val="333333"/>
+              </w:rPr>
+              <w:t>prob</w:t>
+            </w:r>
+            <w:proofErr w:type="spellEnd"/>
+            <w:r>
+              <w:rPr>
+                <w:rFonts w:ascii="Segoe UI" w:hAnsi="Segoe UI" w:cs="Segoe UI"/>
+                <w:color w:val="333333"/>
+              </w:rPr>
+              <w:t>'</w:t>
             </w:r>
           </w:p>
         </w:tc>
@@ -9250,8 +10620,17 @@
                 <w:rFonts w:ascii="Segoe UI" w:hAnsi="Segoe UI" w:cs="Segoe UI"/>
                 <w:color w:val="333333"/>
               </w:rPr>
-              <w:t>Exp Var</w:t>
+              <w:t xml:space="preserve">Exp </w:t>
             </w:r>
+            <w:proofErr w:type="spellStart"/>
+            <w:r>
+              <w:rPr>
+                <w:rFonts w:ascii="Segoe UI" w:hAnsi="Segoe UI" w:cs="Segoe UI"/>
+                <w:color w:val="333333"/>
+              </w:rPr>
+              <w:t>Var</w:t>
+            </w:r>
+            <w:proofErr w:type="spellEnd"/>
           </w:p>
         </w:tc>
         <w:tc>
@@ -10067,7 +11446,27 @@
           <w:sz w:val="24"/>
           <w:szCs w:val="24"/>
         </w:rPr>
-        <w:t xml:space="preserve">'prob' </w:t>
+        <w:t>'</w:t>
+      </w:r>
+      <w:proofErr w:type="spellStart"/>
+      <w:r>
+        <w:rPr>
+          <w:rFonts w:ascii="Segoe UI" w:eastAsia="Times New Roman" w:hAnsi="Segoe UI" w:cs="Segoe UI"/>
+          <w:color w:val="333333"/>
+          <w:sz w:val="24"/>
+          <w:szCs w:val="24"/>
+        </w:rPr>
+        <w:t>prob</w:t>
+      </w:r>
+      <w:proofErr w:type="spellEnd"/>
+      <w:r>
+        <w:rPr>
+          <w:rFonts w:ascii="Segoe UI" w:eastAsia="Times New Roman" w:hAnsi="Segoe UI" w:cs="Segoe UI"/>
+          <w:color w:val="333333"/>
+          <w:sz w:val="24"/>
+          <w:szCs w:val="24"/>
+        </w:rPr>
+        <w:t xml:space="preserve">' </w:t>
       </w:r>
       <w:r>
         <w:rPr>
@@ -10103,7 +11502,47 @@
           <w:sz w:val="24"/>
           <w:szCs w:val="24"/>
         </w:rPr>
-        <w:t xml:space="preserve">'amb' and 'intel'. </w:t>
+        <w:t>'</w:t>
+      </w:r>
+      <w:proofErr w:type="spellStart"/>
+      <w:r>
+        <w:rPr>
+          <w:rFonts w:ascii="Segoe UI" w:eastAsia="Times New Roman" w:hAnsi="Segoe UI" w:cs="Segoe UI"/>
+          <w:color w:val="333333"/>
+          <w:sz w:val="24"/>
+          <w:szCs w:val="24"/>
+        </w:rPr>
+        <w:t>amb</w:t>
+      </w:r>
+      <w:proofErr w:type="spellEnd"/>
+      <w:r>
+        <w:rPr>
+          <w:rFonts w:ascii="Segoe UI" w:eastAsia="Times New Roman" w:hAnsi="Segoe UI" w:cs="Segoe UI"/>
+          <w:color w:val="333333"/>
+          <w:sz w:val="24"/>
+          <w:szCs w:val="24"/>
+        </w:rPr>
+        <w:t>' and '</w:t>
+      </w:r>
+      <w:proofErr w:type="spellStart"/>
+      <w:r>
+        <w:rPr>
+          <w:rFonts w:ascii="Segoe UI" w:eastAsia="Times New Roman" w:hAnsi="Segoe UI" w:cs="Segoe UI"/>
+          <w:color w:val="333333"/>
+          <w:sz w:val="24"/>
+          <w:szCs w:val="24"/>
+        </w:rPr>
+        <w:t>intel</w:t>
+      </w:r>
+      <w:proofErr w:type="spellEnd"/>
+      <w:r>
+        <w:rPr>
+          <w:rFonts w:ascii="Segoe UI" w:eastAsia="Times New Roman" w:hAnsi="Segoe UI" w:cs="Segoe UI"/>
+          <w:color w:val="333333"/>
+          <w:sz w:val="24"/>
+          <w:szCs w:val="24"/>
+        </w:rPr>
+        <w:t xml:space="preserve">'. </w:t>
       </w:r>
       <w:r>
         <w:rPr>
@@ -10130,25 +11569,85 @@
           <w:sz w:val="24"/>
           <w:szCs w:val="24"/>
         </w:rPr>
-        <w:t xml:space="preserve"> visualization this makes sense; 'prob' </w:t>
-      </w:r>
-      <w:r>
-        <w:rPr>
-          <w:rFonts w:ascii="Segoe UI" w:eastAsia="Times New Roman" w:hAnsi="Segoe UI" w:cs="Segoe UI"/>
-          <w:color w:val="333333"/>
-          <w:sz w:val="24"/>
-          <w:szCs w:val="24"/>
-        </w:rPr>
-        <w:t xml:space="preserve">has negative correlation with 'amb' </w:t>
-      </w:r>
-      <w:r>
-        <w:rPr>
-          <w:rFonts w:ascii="Segoe UI" w:eastAsia="Times New Roman" w:hAnsi="Segoe UI" w:cs="Segoe UI"/>
-          <w:color w:val="333333"/>
-          <w:sz w:val="24"/>
-          <w:szCs w:val="24"/>
-        </w:rPr>
-        <w:t xml:space="preserve">and 'intel' </w:t>
+        <w:t xml:space="preserve"> visualization this makes sense; '</w:t>
+      </w:r>
+      <w:proofErr w:type="spellStart"/>
+      <w:r>
+        <w:rPr>
+          <w:rFonts w:ascii="Segoe UI" w:eastAsia="Times New Roman" w:hAnsi="Segoe UI" w:cs="Segoe UI"/>
+          <w:color w:val="333333"/>
+          <w:sz w:val="24"/>
+          <w:szCs w:val="24"/>
+        </w:rPr>
+        <w:t>prob</w:t>
+      </w:r>
+      <w:proofErr w:type="spellEnd"/>
+      <w:r>
+        <w:rPr>
+          <w:rFonts w:ascii="Segoe UI" w:eastAsia="Times New Roman" w:hAnsi="Segoe UI" w:cs="Segoe UI"/>
+          <w:color w:val="333333"/>
+          <w:sz w:val="24"/>
+          <w:szCs w:val="24"/>
+        </w:rPr>
+        <w:t xml:space="preserve">' </w:t>
+      </w:r>
+      <w:r>
+        <w:rPr>
+          <w:rFonts w:ascii="Segoe UI" w:eastAsia="Times New Roman" w:hAnsi="Segoe UI" w:cs="Segoe UI"/>
+          <w:color w:val="333333"/>
+          <w:sz w:val="24"/>
+          <w:szCs w:val="24"/>
+        </w:rPr>
+        <w:t>has negative correlation with '</w:t>
+      </w:r>
+      <w:proofErr w:type="spellStart"/>
+      <w:r>
+        <w:rPr>
+          <w:rFonts w:ascii="Segoe UI" w:eastAsia="Times New Roman" w:hAnsi="Segoe UI" w:cs="Segoe UI"/>
+          <w:color w:val="333333"/>
+          <w:sz w:val="24"/>
+          <w:szCs w:val="24"/>
+        </w:rPr>
+        <w:t>amb</w:t>
+      </w:r>
+      <w:proofErr w:type="spellEnd"/>
+      <w:r>
+        <w:rPr>
+          <w:rFonts w:ascii="Segoe UI" w:eastAsia="Times New Roman" w:hAnsi="Segoe UI" w:cs="Segoe UI"/>
+          <w:color w:val="333333"/>
+          <w:sz w:val="24"/>
+          <w:szCs w:val="24"/>
+        </w:rPr>
+        <w:t xml:space="preserve">' </w:t>
+      </w:r>
+      <w:r>
+        <w:rPr>
+          <w:rFonts w:ascii="Segoe UI" w:eastAsia="Times New Roman" w:hAnsi="Segoe UI" w:cs="Segoe UI"/>
+          <w:color w:val="333333"/>
+          <w:sz w:val="24"/>
+          <w:szCs w:val="24"/>
+        </w:rPr>
+        <w:t>and '</w:t>
+      </w:r>
+      <w:proofErr w:type="spellStart"/>
+      <w:r>
+        <w:rPr>
+          <w:rFonts w:ascii="Segoe UI" w:eastAsia="Times New Roman" w:hAnsi="Segoe UI" w:cs="Segoe UI"/>
+          <w:color w:val="333333"/>
+          <w:sz w:val="24"/>
+          <w:szCs w:val="24"/>
+        </w:rPr>
+        <w:t>intel</w:t>
+      </w:r>
+      <w:proofErr w:type="spellEnd"/>
+      <w:r>
+        <w:rPr>
+          <w:rFonts w:ascii="Segoe UI" w:eastAsia="Times New Roman" w:hAnsi="Segoe UI" w:cs="Segoe UI"/>
+          <w:color w:val="333333"/>
+          <w:sz w:val="24"/>
+          <w:szCs w:val="24"/>
+        </w:rPr>
+        <w:t xml:space="preserve">' </w:t>
       </w:r>
       <w:r>
         <w:rPr>
@@ -10235,7 +11734,27 @@
           <w:sz w:val="24"/>
           <w:szCs w:val="24"/>
         </w:rPr>
-        <w:t xml:space="preserve"> 'prob'</w:t>
+        <w:t xml:space="preserve"> '</w:t>
+      </w:r>
+      <w:proofErr w:type="spellStart"/>
+      <w:r>
+        <w:rPr>
+          <w:rFonts w:ascii="Segoe UI" w:eastAsia="Times New Roman" w:hAnsi="Segoe UI" w:cs="Segoe UI"/>
+          <w:color w:val="333333"/>
+          <w:sz w:val="24"/>
+          <w:szCs w:val="24"/>
+        </w:rPr>
+        <w:t>prob</w:t>
+      </w:r>
+      <w:proofErr w:type="spellEnd"/>
+      <w:r>
+        <w:rPr>
+          <w:rFonts w:ascii="Segoe UI" w:eastAsia="Times New Roman" w:hAnsi="Segoe UI" w:cs="Segoe UI"/>
+          <w:color w:val="333333"/>
+          <w:sz w:val="24"/>
+          <w:szCs w:val="24"/>
+        </w:rPr>
+        <w:t>'</w:t>
       </w:r>
       <w:r>
         <w:rPr>
@@ -10253,16 +11772,76 @@
           <w:sz w:val="24"/>
           <w:szCs w:val="24"/>
         </w:rPr>
-        <w:t>'intel'</w:t>
-      </w:r>
-      <w:r>
-        <w:rPr>
-          <w:rFonts w:ascii="Segoe UI" w:eastAsia="Times New Roman" w:hAnsi="Segoe UI" w:cs="Segoe UI"/>
-          <w:color w:val="333333"/>
-          <w:sz w:val="24"/>
-          <w:szCs w:val="24"/>
-        </w:rPr>
-        <w:t>, 'amb', and 'sinc'</w:t>
+        <w:t>'</w:t>
+      </w:r>
+      <w:proofErr w:type="spellStart"/>
+      <w:r>
+        <w:rPr>
+          <w:rFonts w:ascii="Segoe UI" w:eastAsia="Times New Roman" w:hAnsi="Segoe UI" w:cs="Segoe UI"/>
+          <w:color w:val="333333"/>
+          <w:sz w:val="24"/>
+          <w:szCs w:val="24"/>
+        </w:rPr>
+        <w:t>intel</w:t>
+      </w:r>
+      <w:proofErr w:type="spellEnd"/>
+      <w:r>
+        <w:rPr>
+          <w:rFonts w:ascii="Segoe UI" w:eastAsia="Times New Roman" w:hAnsi="Segoe UI" w:cs="Segoe UI"/>
+          <w:color w:val="333333"/>
+          <w:sz w:val="24"/>
+          <w:szCs w:val="24"/>
+        </w:rPr>
+        <w:t>'</w:t>
+      </w:r>
+      <w:r>
+        <w:rPr>
+          <w:rFonts w:ascii="Segoe UI" w:eastAsia="Times New Roman" w:hAnsi="Segoe UI" w:cs="Segoe UI"/>
+          <w:color w:val="333333"/>
+          <w:sz w:val="24"/>
+          <w:szCs w:val="24"/>
+        </w:rPr>
+        <w:t>, '</w:t>
+      </w:r>
+      <w:proofErr w:type="spellStart"/>
+      <w:r>
+        <w:rPr>
+          <w:rFonts w:ascii="Segoe UI" w:eastAsia="Times New Roman" w:hAnsi="Segoe UI" w:cs="Segoe UI"/>
+          <w:color w:val="333333"/>
+          <w:sz w:val="24"/>
+          <w:szCs w:val="24"/>
+        </w:rPr>
+        <w:t>amb</w:t>
+      </w:r>
+      <w:proofErr w:type="spellEnd"/>
+      <w:r>
+        <w:rPr>
+          <w:rFonts w:ascii="Segoe UI" w:eastAsia="Times New Roman" w:hAnsi="Segoe UI" w:cs="Segoe UI"/>
+          <w:color w:val="333333"/>
+          <w:sz w:val="24"/>
+          <w:szCs w:val="24"/>
+        </w:rPr>
+        <w:t>', and '</w:t>
+      </w:r>
+      <w:proofErr w:type="spellStart"/>
+      <w:r>
+        <w:rPr>
+          <w:rFonts w:ascii="Segoe UI" w:eastAsia="Times New Roman" w:hAnsi="Segoe UI" w:cs="Segoe UI"/>
+          <w:color w:val="333333"/>
+          <w:sz w:val="24"/>
+          <w:szCs w:val="24"/>
+        </w:rPr>
+        <w:t>sinc</w:t>
+      </w:r>
+      <w:proofErr w:type="spellEnd"/>
+      <w:r>
+        <w:rPr>
+          <w:rFonts w:ascii="Segoe UI" w:eastAsia="Times New Roman" w:hAnsi="Segoe UI" w:cs="Segoe UI"/>
+          <w:color w:val="333333"/>
+          <w:sz w:val="24"/>
+          <w:szCs w:val="24"/>
+        </w:rPr>
+        <w:t>'</w:t>
       </w:r>
       <w:r>
         <w:rPr>
@@ -10289,7 +11868,67 @@
           <w:sz w:val="24"/>
           <w:szCs w:val="24"/>
         </w:rPr>
-        <w:t xml:space="preserve"> Checking on the scatter matrix, once again, 'like' is negatively correlated with 'intel', 'amb', and 'sinc'. </w:t>
+        <w:t xml:space="preserve"> Checking on the scatter matrix, once again, 'like' is negatively correlated with '</w:t>
+      </w:r>
+      <w:proofErr w:type="spellStart"/>
+      <w:r>
+        <w:rPr>
+          <w:rFonts w:ascii="Segoe UI" w:eastAsia="Times New Roman" w:hAnsi="Segoe UI" w:cs="Segoe UI"/>
+          <w:color w:val="333333"/>
+          <w:sz w:val="24"/>
+          <w:szCs w:val="24"/>
+        </w:rPr>
+        <w:t>intel</w:t>
+      </w:r>
+      <w:proofErr w:type="spellEnd"/>
+      <w:r>
+        <w:rPr>
+          <w:rFonts w:ascii="Segoe UI" w:eastAsia="Times New Roman" w:hAnsi="Segoe UI" w:cs="Segoe UI"/>
+          <w:color w:val="333333"/>
+          <w:sz w:val="24"/>
+          <w:szCs w:val="24"/>
+        </w:rPr>
+        <w:t>', '</w:t>
+      </w:r>
+      <w:proofErr w:type="spellStart"/>
+      <w:r>
+        <w:rPr>
+          <w:rFonts w:ascii="Segoe UI" w:eastAsia="Times New Roman" w:hAnsi="Segoe UI" w:cs="Segoe UI"/>
+          <w:color w:val="333333"/>
+          <w:sz w:val="24"/>
+          <w:szCs w:val="24"/>
+        </w:rPr>
+        <w:t>amb</w:t>
+      </w:r>
+      <w:proofErr w:type="spellEnd"/>
+      <w:r>
+        <w:rPr>
+          <w:rFonts w:ascii="Segoe UI" w:eastAsia="Times New Roman" w:hAnsi="Segoe UI" w:cs="Segoe UI"/>
+          <w:color w:val="333333"/>
+          <w:sz w:val="24"/>
+          <w:szCs w:val="24"/>
+        </w:rPr>
+        <w:t>', and '</w:t>
+      </w:r>
+      <w:proofErr w:type="spellStart"/>
+      <w:r>
+        <w:rPr>
+          <w:rFonts w:ascii="Segoe UI" w:eastAsia="Times New Roman" w:hAnsi="Segoe UI" w:cs="Segoe UI"/>
+          <w:color w:val="333333"/>
+          <w:sz w:val="24"/>
+          <w:szCs w:val="24"/>
+        </w:rPr>
+        <w:t>sinc</w:t>
+      </w:r>
+      <w:proofErr w:type="spellEnd"/>
+      <w:r>
+        <w:rPr>
+          <w:rFonts w:ascii="Segoe UI" w:eastAsia="Times New Roman" w:hAnsi="Segoe UI" w:cs="Segoe UI"/>
+          <w:color w:val="333333"/>
+          <w:sz w:val="24"/>
+          <w:szCs w:val="24"/>
+        </w:rPr>
+        <w:t xml:space="preserve">'. </w:t>
       </w:r>
     </w:p>
     <w:p>
@@ -10352,8 +11991,19 @@
           <w:sz w:val="24"/>
           <w:szCs w:val="24"/>
         </w:rPr>
-        <w:t>of 'shar</w:t>
-      </w:r>
+        <w:t>of '</w:t>
+      </w:r>
+      <w:proofErr w:type="spellStart"/>
+      <w:r>
+        <w:rPr>
+          <w:rFonts w:ascii="Segoe UI" w:eastAsia="Times New Roman" w:hAnsi="Segoe UI" w:cs="Segoe UI"/>
+          <w:color w:val="333333"/>
+          <w:sz w:val="24"/>
+          <w:szCs w:val="24"/>
+        </w:rPr>
+        <w:t>shar</w:t>
+      </w:r>
+      <w:proofErr w:type="spellEnd"/>
       <w:r>
         <w:rPr>
           <w:rFonts w:ascii="Segoe UI" w:eastAsia="Times New Roman" w:hAnsi="Segoe UI" w:cs="Segoe UI"/>
@@ -10388,7 +12038,27 @@
           <w:sz w:val="24"/>
           <w:szCs w:val="24"/>
         </w:rPr>
-        <w:t xml:space="preserve"> The 'shar'</w:t>
+        <w:t xml:space="preserve"> The '</w:t>
+      </w:r>
+      <w:proofErr w:type="spellStart"/>
+      <w:r>
+        <w:rPr>
+          <w:rFonts w:ascii="Segoe UI" w:eastAsia="Times New Roman" w:hAnsi="Segoe UI" w:cs="Segoe UI"/>
+          <w:color w:val="333333"/>
+          <w:sz w:val="24"/>
+          <w:szCs w:val="24"/>
+        </w:rPr>
+        <w:t>shar</w:t>
+      </w:r>
+      <w:proofErr w:type="spellEnd"/>
+      <w:r>
+        <w:rPr>
+          <w:rFonts w:ascii="Segoe UI" w:eastAsia="Times New Roman" w:hAnsi="Segoe UI" w:cs="Segoe UI"/>
+          <w:color w:val="333333"/>
+          <w:sz w:val="24"/>
+          <w:szCs w:val="24"/>
+        </w:rPr>
+        <w:t>'</w:t>
       </w:r>
       <w:r>
         <w:rPr>
@@ -10424,7 +12094,27 @@
           <w:sz w:val="24"/>
           <w:szCs w:val="24"/>
         </w:rPr>
-        <w:t xml:space="preserve"> and the values making up PCA_3 are low relative to 'shar'</w:t>
+        <w:t xml:space="preserve"> and the values making up PCA_3 are low relative to '</w:t>
+      </w:r>
+      <w:proofErr w:type="spellStart"/>
+      <w:r>
+        <w:rPr>
+          <w:rFonts w:ascii="Segoe UI" w:eastAsia="Times New Roman" w:hAnsi="Segoe UI" w:cs="Segoe UI"/>
+          <w:color w:val="333333"/>
+          <w:sz w:val="24"/>
+          <w:szCs w:val="24"/>
+        </w:rPr>
+        <w:t>shar</w:t>
+      </w:r>
+      <w:proofErr w:type="spellEnd"/>
+      <w:r>
+        <w:rPr>
+          <w:rFonts w:ascii="Segoe UI" w:eastAsia="Times New Roman" w:hAnsi="Segoe UI" w:cs="Segoe UI"/>
+          <w:color w:val="333333"/>
+          <w:sz w:val="24"/>
+          <w:szCs w:val="24"/>
+        </w:rPr>
+        <w:t>'</w:t>
       </w:r>
       <w:r>
         <w:rPr>
@@ -10624,7 +12314,27 @@
           <w:sz w:val="24"/>
           <w:szCs w:val="24"/>
         </w:rPr>
-        <w:t xml:space="preserve">These images are contained in the folder "Images_for_PCA." Again, the reader is invited to go through the images and see how the blue and red dots are localized. </w:t>
+        <w:t>These images are contained in the folder "</w:t>
+      </w:r>
+      <w:proofErr w:type="spellStart"/>
+      <w:r>
+        <w:rPr>
+          <w:rFonts w:ascii="Segoe UI" w:eastAsia="Times New Roman" w:hAnsi="Segoe UI" w:cs="Segoe UI"/>
+          <w:color w:val="333333"/>
+          <w:sz w:val="24"/>
+          <w:szCs w:val="24"/>
+        </w:rPr>
+        <w:t>Images_for_PCA</w:t>
+      </w:r>
+      <w:proofErr w:type="spellEnd"/>
+      <w:r>
+        <w:rPr>
+          <w:rFonts w:ascii="Segoe UI" w:eastAsia="Times New Roman" w:hAnsi="Segoe UI" w:cs="Segoe UI"/>
+          <w:color w:val="333333"/>
+          <w:sz w:val="24"/>
+          <w:szCs w:val="24"/>
+        </w:rPr>
+        <w:t xml:space="preserve">." Again, the reader is invited to go through the images and see how the blue and red dots are localized. </w:t>
       </w:r>
       <w:r>
         <w:rPr>
@@ -10642,7 +12352,27 @@
           <w:sz w:val="24"/>
           <w:szCs w:val="24"/>
         </w:rPr>
-        <w:t xml:space="preserve"> The method that produced these plots is pca_plotter()</w:t>
+        <w:t xml:space="preserve"> The method that produced these plots is </w:t>
+      </w:r>
+      <w:proofErr w:type="spellStart"/>
+      <w:r>
+        <w:rPr>
+          <w:rFonts w:ascii="Segoe UI" w:eastAsia="Times New Roman" w:hAnsi="Segoe UI" w:cs="Segoe UI"/>
+          <w:color w:val="333333"/>
+          <w:sz w:val="24"/>
+          <w:szCs w:val="24"/>
+        </w:rPr>
+        <w:t>pca_plotter</w:t>
+      </w:r>
+      <w:proofErr w:type="spellEnd"/>
+      <w:r>
+        <w:rPr>
+          <w:rFonts w:ascii="Segoe UI" w:eastAsia="Times New Roman" w:hAnsi="Segoe UI" w:cs="Segoe UI"/>
+          <w:color w:val="333333"/>
+          <w:sz w:val="24"/>
+          <w:szCs w:val="24"/>
+        </w:rPr>
+        <w:t>()</w:t>
       </w:r>
       <w:r>
         <w:rPr>
@@ -10889,35 +12619,106 @@
           <w:sz w:val="24"/>
           <w:szCs w:val="24"/>
         </w:rPr>
-        <w:t xml:space="preserve"> GridSearchCV() method in scikit. </w:t>
-      </w:r>
-      <w:r>
-        <w:rPr>
-          <w:rFonts w:ascii="Segoe UI" w:eastAsia="Times New Roman" w:hAnsi="Segoe UI" w:cs="Segoe UI"/>
-          <w:color w:val="333333"/>
-          <w:sz w:val="24"/>
-          <w:szCs w:val="24"/>
-        </w:rPr>
-        <w:t xml:space="preserve">GridSearchCV() automates parameter selection for a given classifier. For the Linear Classifier, </w:t>
-      </w:r>
-      <w:r>
-        <w:rPr>
-          <w:rFonts w:ascii="Segoe UI" w:eastAsia="Times New Roman" w:hAnsi="Segoe UI" w:cs="Segoe UI"/>
-          <w:color w:val="333333"/>
-          <w:sz w:val="24"/>
-          <w:szCs w:val="24"/>
-        </w:rPr>
-        <w:t>I passed into the GridSearchCV()</w:t>
-      </w:r>
-      <w:r>
-        <w:rPr>
-          <w:rFonts w:ascii="Segoe UI" w:eastAsia="Times New Roman" w:hAnsi="Segoe UI" w:cs="Segoe UI"/>
-          <w:color w:val="333333"/>
-          <w:sz w:val="24"/>
-          <w:szCs w:val="24"/>
-        </w:rPr>
         <w:t xml:space="preserve"> </w:t>
       </w:r>
+      <w:proofErr w:type="spellStart"/>
+      <w:r>
+        <w:rPr>
+          <w:rFonts w:ascii="Segoe UI" w:eastAsia="Times New Roman" w:hAnsi="Segoe UI" w:cs="Segoe UI"/>
+          <w:color w:val="333333"/>
+          <w:sz w:val="24"/>
+          <w:szCs w:val="24"/>
+        </w:rPr>
+        <w:t>GridSearchCV</w:t>
+      </w:r>
+      <w:proofErr w:type="spellEnd"/>
+      <w:r>
+        <w:rPr>
+          <w:rFonts w:ascii="Segoe UI" w:eastAsia="Times New Roman" w:hAnsi="Segoe UI" w:cs="Segoe UI"/>
+          <w:color w:val="333333"/>
+          <w:sz w:val="24"/>
+          <w:szCs w:val="24"/>
+        </w:rPr>
+        <w:t xml:space="preserve">() method in </w:t>
+      </w:r>
+      <w:proofErr w:type="spellStart"/>
+      <w:r>
+        <w:rPr>
+          <w:rFonts w:ascii="Segoe UI" w:eastAsia="Times New Roman" w:hAnsi="Segoe UI" w:cs="Segoe UI"/>
+          <w:color w:val="333333"/>
+          <w:sz w:val="24"/>
+          <w:szCs w:val="24"/>
+        </w:rPr>
+        <w:t>scikit</w:t>
+      </w:r>
+      <w:proofErr w:type="spellEnd"/>
+      <w:r>
+        <w:rPr>
+          <w:rFonts w:ascii="Segoe UI" w:eastAsia="Times New Roman" w:hAnsi="Segoe UI" w:cs="Segoe UI"/>
+          <w:color w:val="333333"/>
+          <w:sz w:val="24"/>
+          <w:szCs w:val="24"/>
+        </w:rPr>
+        <w:t xml:space="preserve">. </w:t>
+      </w:r>
+      <w:proofErr w:type="spellStart"/>
+      <w:r>
+        <w:rPr>
+          <w:rFonts w:ascii="Segoe UI" w:eastAsia="Times New Roman" w:hAnsi="Segoe UI" w:cs="Segoe UI"/>
+          <w:color w:val="333333"/>
+          <w:sz w:val="24"/>
+          <w:szCs w:val="24"/>
+        </w:rPr>
+        <w:t>GridSearchCV</w:t>
+      </w:r>
+      <w:proofErr w:type="spellEnd"/>
+      <w:r>
+        <w:rPr>
+          <w:rFonts w:ascii="Segoe UI" w:eastAsia="Times New Roman" w:hAnsi="Segoe UI" w:cs="Segoe UI"/>
+          <w:color w:val="333333"/>
+          <w:sz w:val="24"/>
+          <w:szCs w:val="24"/>
+        </w:rPr>
+        <w:t xml:space="preserve">() automates parameter selection for a given classifier. For the Linear Classifier, </w:t>
+      </w:r>
+      <w:r>
+        <w:rPr>
+          <w:rFonts w:ascii="Segoe UI" w:eastAsia="Times New Roman" w:hAnsi="Segoe UI" w:cs="Segoe UI"/>
+          <w:color w:val="333333"/>
+          <w:sz w:val="24"/>
+          <w:szCs w:val="24"/>
+        </w:rPr>
+        <w:t xml:space="preserve">I passed into the </w:t>
+      </w:r>
+      <w:proofErr w:type="spellStart"/>
+      <w:r>
+        <w:rPr>
+          <w:rFonts w:ascii="Segoe UI" w:eastAsia="Times New Roman" w:hAnsi="Segoe UI" w:cs="Segoe UI"/>
+          <w:color w:val="333333"/>
+          <w:sz w:val="24"/>
+          <w:szCs w:val="24"/>
+        </w:rPr>
+        <w:t>GridSearchCV</w:t>
+      </w:r>
+      <w:proofErr w:type="spellEnd"/>
+      <w:r>
+        <w:rPr>
+          <w:rFonts w:ascii="Segoe UI" w:eastAsia="Times New Roman" w:hAnsi="Segoe UI" w:cs="Segoe UI"/>
+          <w:color w:val="333333"/>
+          <w:sz w:val="24"/>
+          <w:szCs w:val="24"/>
+        </w:rPr>
+        <w:t>()</w:t>
+      </w:r>
+      <w:r>
+        <w:rPr>
+          <w:rFonts w:ascii="Segoe UI" w:eastAsia="Times New Roman" w:hAnsi="Segoe UI" w:cs="Segoe UI"/>
+          <w:color w:val="333333"/>
+          <w:sz w:val="24"/>
+          <w:szCs w:val="24"/>
+        </w:rPr>
+        <w:t xml:space="preserve"> </w:t>
+      </w:r>
       <w:r>
         <w:rPr>
           <w:rFonts w:ascii="Segoe UI" w:eastAsia="Times New Roman" w:hAnsi="Segoe UI" w:cs="Segoe UI"/>
@@ -10943,7 +12744,47 @@
           <w:sz w:val="24"/>
           <w:szCs w:val="24"/>
         </w:rPr>
-        <w:t xml:space="preserve"> defining 'C' values in logspace from -2 to 2 with ten spacings in between. The estimator parameter was the Linear Classifier.</w:t>
+        <w:t xml:space="preserve"> defining 'C' values in </w:t>
+      </w:r>
+      <w:proofErr w:type="spellStart"/>
+      <w:r>
+        <w:rPr>
+          <w:rFonts w:ascii="Segoe UI" w:eastAsia="Times New Roman" w:hAnsi="Segoe UI" w:cs="Segoe UI"/>
+          <w:color w:val="333333"/>
+          <w:sz w:val="24"/>
+          <w:szCs w:val="24"/>
+        </w:rPr>
+        <w:t>logspace</w:t>
+      </w:r>
+      <w:proofErr w:type="spellEnd"/>
+      <w:r>
+        <w:rPr>
+          <w:rFonts w:ascii="Segoe UI" w:eastAsia="Times New Roman" w:hAnsi="Segoe UI" w:cs="Segoe UI"/>
+          <w:color w:val="333333"/>
+          <w:sz w:val="24"/>
+          <w:szCs w:val="24"/>
+        </w:rPr>
+        <w:t xml:space="preserve"> from -2 to 2 with ten </w:t>
+      </w:r>
+      <w:proofErr w:type="spellStart"/>
+      <w:r>
+        <w:rPr>
+          <w:rFonts w:ascii="Segoe UI" w:eastAsia="Times New Roman" w:hAnsi="Segoe UI" w:cs="Segoe UI"/>
+          <w:color w:val="333333"/>
+          <w:sz w:val="24"/>
+          <w:szCs w:val="24"/>
+        </w:rPr>
+        <w:t>spacings</w:t>
+      </w:r>
+      <w:proofErr w:type="spellEnd"/>
+      <w:r>
+        <w:rPr>
+          <w:rFonts w:ascii="Segoe UI" w:eastAsia="Times New Roman" w:hAnsi="Segoe UI" w:cs="Segoe UI"/>
+          <w:color w:val="333333"/>
+          <w:sz w:val="24"/>
+          <w:szCs w:val="24"/>
+        </w:rPr>
+        <w:t xml:space="preserve"> in between. The estimator parameter was the Linear Classifier.</w:t>
       </w:r>
       <w:r>
         <w:rPr>
@@ -10961,7 +12802,27 @@
           <w:sz w:val="24"/>
           <w:szCs w:val="24"/>
         </w:rPr>
-        <w:t>The scoring function I passed into GridSearchCV was f1_score</w:t>
+        <w:t xml:space="preserve">The scoring function I passed into </w:t>
+      </w:r>
+      <w:proofErr w:type="spellStart"/>
+      <w:r>
+        <w:rPr>
+          <w:rFonts w:ascii="Segoe UI" w:eastAsia="Times New Roman" w:hAnsi="Segoe UI" w:cs="Segoe UI"/>
+          <w:color w:val="333333"/>
+          <w:sz w:val="24"/>
+          <w:szCs w:val="24"/>
+        </w:rPr>
+        <w:t>GridSearchCV</w:t>
+      </w:r>
+      <w:proofErr w:type="spellEnd"/>
+      <w:r>
+        <w:rPr>
+          <w:rFonts w:ascii="Segoe UI" w:eastAsia="Times New Roman" w:hAnsi="Segoe UI" w:cs="Segoe UI"/>
+          <w:color w:val="333333"/>
+          <w:sz w:val="24"/>
+          <w:szCs w:val="24"/>
+        </w:rPr>
+        <w:t xml:space="preserve"> was f1_score</w:t>
       </w:r>
       <w:r>
         <w:rPr>
@@ -11010,14 +12871,25 @@
         </w:rPr>
         <w:t xml:space="preserve">was passed into </w:t>
       </w:r>
-      <w:r>
-        <w:rPr>
-          <w:rFonts w:ascii="Segoe UI" w:eastAsia="Times New Roman" w:hAnsi="Segoe UI" w:cs="Segoe UI"/>
-          <w:color w:val="333333"/>
-          <w:sz w:val="24"/>
-          <w:szCs w:val="24"/>
-        </w:rPr>
-        <w:t xml:space="preserve">GridSearchCV() </w:t>
+      <w:proofErr w:type="spellStart"/>
+      <w:r>
+        <w:rPr>
+          <w:rFonts w:ascii="Segoe UI" w:eastAsia="Times New Roman" w:hAnsi="Segoe UI" w:cs="Segoe UI"/>
+          <w:color w:val="333333"/>
+          <w:sz w:val="24"/>
+          <w:szCs w:val="24"/>
+        </w:rPr>
+        <w:t>GridSearchCV</w:t>
+      </w:r>
+      <w:proofErr w:type="spellEnd"/>
+      <w:r>
+        <w:rPr>
+          <w:rFonts w:ascii="Segoe UI" w:eastAsia="Times New Roman" w:hAnsi="Segoe UI" w:cs="Segoe UI"/>
+          <w:color w:val="333333"/>
+          <w:sz w:val="24"/>
+          <w:szCs w:val="24"/>
+        </w:rPr>
+        <w:t xml:space="preserve">() </w:t>
       </w:r>
       <w:r>
         <w:rPr>
@@ -11172,7 +13044,27 @@
           <w:sz w:val="24"/>
           <w:szCs w:val="24"/>
         </w:rPr>
-        <w:t xml:space="preserve">The Nearest Neighbor model had a similar mechanism to it. I passed my PCA data to the GridSearchCV() method with </w:t>
+        <w:t xml:space="preserve">The Nearest Neighbor model had a similar mechanism to it. I passed my PCA data to the </w:t>
+      </w:r>
+      <w:proofErr w:type="spellStart"/>
+      <w:r>
+        <w:rPr>
+          <w:rFonts w:ascii="Segoe UI" w:eastAsia="Times New Roman" w:hAnsi="Segoe UI" w:cs="Segoe UI"/>
+          <w:color w:val="333333"/>
+          <w:sz w:val="24"/>
+          <w:szCs w:val="24"/>
+        </w:rPr>
+        <w:t>GridSearchCV</w:t>
+      </w:r>
+      <w:proofErr w:type="spellEnd"/>
+      <w:r>
+        <w:rPr>
+          <w:rFonts w:ascii="Segoe UI" w:eastAsia="Times New Roman" w:hAnsi="Segoe UI" w:cs="Segoe UI"/>
+          <w:color w:val="333333"/>
+          <w:sz w:val="24"/>
+          <w:szCs w:val="24"/>
+        </w:rPr>
+        <w:t xml:space="preserve">() method with </w:t>
       </w:r>
       <w:r>
         <w:rPr>
@@ -11190,16 +13082,76 @@
           <w:sz w:val="24"/>
           <w:szCs w:val="24"/>
         </w:rPr>
-        <w:t xml:space="preserve">list defining values for the n_neighbors parameters from 1 to 100. </w:t>
-      </w:r>
-      <w:r>
-        <w:rPr>
-          <w:rFonts w:ascii="Segoe UI" w:eastAsia="Times New Roman" w:hAnsi="Segoe UI" w:cs="Segoe UI"/>
-          <w:color w:val="333333"/>
-          <w:sz w:val="24"/>
-          <w:szCs w:val="24"/>
-        </w:rPr>
-        <w:t>The classifier was the KNeighborsClassifier() from scikit learn</w:t>
+        <w:t xml:space="preserve">list defining values for the </w:t>
+      </w:r>
+      <w:proofErr w:type="spellStart"/>
+      <w:r>
+        <w:rPr>
+          <w:rFonts w:ascii="Segoe UI" w:eastAsia="Times New Roman" w:hAnsi="Segoe UI" w:cs="Segoe UI"/>
+          <w:color w:val="333333"/>
+          <w:sz w:val="24"/>
+          <w:szCs w:val="24"/>
+        </w:rPr>
+        <w:t>n_neighbors</w:t>
+      </w:r>
+      <w:proofErr w:type="spellEnd"/>
+      <w:r>
+        <w:rPr>
+          <w:rFonts w:ascii="Segoe UI" w:eastAsia="Times New Roman" w:hAnsi="Segoe UI" w:cs="Segoe UI"/>
+          <w:color w:val="333333"/>
+          <w:sz w:val="24"/>
+          <w:szCs w:val="24"/>
+        </w:rPr>
+        <w:t xml:space="preserve"> parameters from 1 to 100. </w:t>
+      </w:r>
+      <w:r>
+        <w:rPr>
+          <w:rFonts w:ascii="Segoe UI" w:eastAsia="Times New Roman" w:hAnsi="Segoe UI" w:cs="Segoe UI"/>
+          <w:color w:val="333333"/>
+          <w:sz w:val="24"/>
+          <w:szCs w:val="24"/>
+        </w:rPr>
+        <w:t xml:space="preserve">The classifier was the </w:t>
+      </w:r>
+      <w:proofErr w:type="spellStart"/>
+      <w:r>
+        <w:rPr>
+          <w:rFonts w:ascii="Segoe UI" w:eastAsia="Times New Roman" w:hAnsi="Segoe UI" w:cs="Segoe UI"/>
+          <w:color w:val="333333"/>
+          <w:sz w:val="24"/>
+          <w:szCs w:val="24"/>
+        </w:rPr>
+        <w:t>KNeighborsClassifier</w:t>
+      </w:r>
+      <w:proofErr w:type="spellEnd"/>
+      <w:r>
+        <w:rPr>
+          <w:rFonts w:ascii="Segoe UI" w:eastAsia="Times New Roman" w:hAnsi="Segoe UI" w:cs="Segoe UI"/>
+          <w:color w:val="333333"/>
+          <w:sz w:val="24"/>
+          <w:szCs w:val="24"/>
+        </w:rPr>
+        <w:t xml:space="preserve">() from </w:t>
+      </w:r>
+      <w:proofErr w:type="spellStart"/>
+      <w:r>
+        <w:rPr>
+          <w:rFonts w:ascii="Segoe UI" w:eastAsia="Times New Roman" w:hAnsi="Segoe UI" w:cs="Segoe UI"/>
+          <w:color w:val="333333"/>
+          <w:sz w:val="24"/>
+          <w:szCs w:val="24"/>
+        </w:rPr>
+        <w:t>scikit</w:t>
+      </w:r>
+      <w:proofErr w:type="spellEnd"/>
+      <w:r>
+        <w:rPr>
+          <w:rFonts w:ascii="Segoe UI" w:eastAsia="Times New Roman" w:hAnsi="Segoe UI" w:cs="Segoe UI"/>
+          <w:color w:val="333333"/>
+          <w:sz w:val="24"/>
+          <w:szCs w:val="24"/>
+        </w:rPr>
+        <w:t xml:space="preserve"> learn</w:t>
       </w:r>
       <w:r>
         <w:rPr>
@@ -11254,7 +13206,27 @@
           <w:sz w:val="24"/>
           <w:szCs w:val="24"/>
         </w:rPr>
-        <w:t xml:space="preserve"> The data passed into GridSearchCV() was partition</w:t>
+        <w:t xml:space="preserve"> The data passed into </w:t>
+      </w:r>
+      <w:proofErr w:type="spellStart"/>
+      <w:r>
+        <w:rPr>
+          <w:rFonts w:ascii="Segoe UI" w:eastAsia="Times New Roman" w:hAnsi="Segoe UI" w:cs="Segoe UI"/>
+          <w:color w:val="333333"/>
+          <w:sz w:val="24"/>
+          <w:szCs w:val="24"/>
+        </w:rPr>
+        <w:t>GridSearchCV</w:t>
+      </w:r>
+      <w:proofErr w:type="spellEnd"/>
+      <w:r>
+        <w:rPr>
+          <w:rFonts w:ascii="Segoe UI" w:eastAsia="Times New Roman" w:hAnsi="Segoe UI" w:cs="Segoe UI"/>
+          <w:color w:val="333333"/>
+          <w:sz w:val="24"/>
+          <w:szCs w:val="24"/>
+        </w:rPr>
+        <w:t>() was partition</w:t>
       </w:r>
       <w:r>
         <w:rPr>
@@ -11319,7 +13291,47 @@
           <w:sz w:val="24"/>
           <w:szCs w:val="24"/>
         </w:rPr>
-        <w:t xml:space="preserve">result for running GridSearchCV() for the linear Classifier across 10 different logspace values between -2 </w:t>
+        <w:t xml:space="preserve">result for running </w:t>
+      </w:r>
+      <w:proofErr w:type="spellStart"/>
+      <w:r>
+        <w:rPr>
+          <w:rFonts w:ascii="Segoe UI" w:eastAsia="Times New Roman" w:hAnsi="Segoe UI" w:cs="Segoe UI"/>
+          <w:color w:val="333333"/>
+          <w:sz w:val="24"/>
+          <w:szCs w:val="24"/>
+        </w:rPr>
+        <w:t>GridSearchCV</w:t>
+      </w:r>
+      <w:proofErr w:type="spellEnd"/>
+      <w:r>
+        <w:rPr>
+          <w:rFonts w:ascii="Segoe UI" w:eastAsia="Times New Roman" w:hAnsi="Segoe UI" w:cs="Segoe UI"/>
+          <w:color w:val="333333"/>
+          <w:sz w:val="24"/>
+          <w:szCs w:val="24"/>
+        </w:rPr>
+        <w:t xml:space="preserve">() for the linear Classifier across 10 different </w:t>
+      </w:r>
+      <w:proofErr w:type="spellStart"/>
+      <w:r>
+        <w:rPr>
+          <w:rFonts w:ascii="Segoe UI" w:eastAsia="Times New Roman" w:hAnsi="Segoe UI" w:cs="Segoe UI"/>
+          <w:color w:val="333333"/>
+          <w:sz w:val="24"/>
+          <w:szCs w:val="24"/>
+        </w:rPr>
+        <w:t>logspace</w:t>
+      </w:r>
+      <w:proofErr w:type="spellEnd"/>
+      <w:r>
+        <w:rPr>
+          <w:rFonts w:ascii="Segoe UI" w:eastAsia="Times New Roman" w:hAnsi="Segoe UI" w:cs="Segoe UI"/>
+          <w:color w:val="333333"/>
+          <w:sz w:val="24"/>
+          <w:szCs w:val="24"/>
+        </w:rPr>
+        <w:t xml:space="preserve"> values between -2 </w:t>
       </w:r>
       <w:r>
         <w:rPr>
@@ -11560,6 +13572,146 @@
           <w:sz w:val="24"/>
           <w:szCs w:val="24"/>
         </w:rPr>
+        <w:t xml:space="preserve">To test my Nearest Neighbor model I created a samples and had the algorithm predict whether a person receiving extreme ratings would return a 'yes' or 'no.' Below are two visuals of representing the </w:t>
+      </w:r>
+      <w:proofErr w:type="spellStart"/>
+      <w:r>
+        <w:rPr>
+          <w:rFonts w:ascii="Segoe UI" w:eastAsia="Times New Roman" w:hAnsi="Segoe UI" w:cs="Segoe UI"/>
+          <w:color w:val="333333"/>
+          <w:sz w:val="24"/>
+          <w:szCs w:val="24"/>
+        </w:rPr>
+        <w:t>spacial</w:t>
+      </w:r>
+      <w:proofErr w:type="spellEnd"/>
+      <w:r>
+        <w:rPr>
+          <w:rFonts w:ascii="Segoe UI" w:eastAsia="Times New Roman" w:hAnsi="Segoe UI" w:cs="Segoe UI"/>
+          <w:color w:val="333333"/>
+          <w:sz w:val="24"/>
+          <w:szCs w:val="24"/>
+        </w:rPr>
+        <w:t xml:space="preserve"> arrangement of decision making:</w:t>
+      </w:r>
+    </w:p>
+    <w:p>
+      <w:pPr>
+        <w:spacing w:after="240" w:line="240" w:lineRule="auto"/>
+        <w:jc w:val="center"/>
+        <w:rPr>
+          <w:rFonts w:ascii="Segoe UI" w:eastAsia="Times New Roman" w:hAnsi="Segoe UI" w:cs="Segoe UI"/>
+          <w:color w:val="333333"/>
+          <w:sz w:val="24"/>
+          <w:szCs w:val="24"/>
+        </w:rPr>
+      </w:pPr>
+      <w:r>
+        <w:rPr>
+          <w:rFonts w:ascii="Segoe UI" w:eastAsia="Times New Roman" w:hAnsi="Segoe UI" w:cs="Segoe UI"/>
+          <w:noProof/>
+          <w:color w:val="333333"/>
+          <w:sz w:val="24"/>
+          <w:szCs w:val="24"/>
+        </w:rPr>
+        <w:drawing>
+          <wp:inline distT="0" distB="0" distL="0" distR="0">
+            <wp:extent cx="2840355" cy="1947672"/>
+            <wp:effectExtent l="0" t="0" r="0" b="0"/>
+            <wp:docPr id="9" name="Picture 8" descr="test_cases_2D.png"/>
+            <wp:cNvGraphicFramePr>
+              <a:graphicFrameLocks xmlns:a="http://schemas.openxmlformats.org/drawingml/2006/main" noChangeAspect="1"/>
+            </wp:cNvGraphicFramePr>
+            <a:graphic xmlns:a="http://schemas.openxmlformats.org/drawingml/2006/main">
+              <a:graphicData uri="http://schemas.openxmlformats.org/drawingml/2006/picture">
+                <pic:pic xmlns:pic="http://schemas.openxmlformats.org/drawingml/2006/picture">
+                  <pic:nvPicPr>
+                    <pic:cNvPr id="0" name="test_cases_2D.png"/>
+                    <pic:cNvPicPr/>
+                  </pic:nvPicPr>
+                  <pic:blipFill>
+                    <a:blip r:embed="rId17" cstate="print"/>
+                    <a:stretch>
+                      <a:fillRect/>
+                    </a:stretch>
+                  </pic:blipFill>
+                  <pic:spPr>
+                    <a:xfrm>
+                      <a:off x="0" y="0"/>
+                      <a:ext cx="2840355" cy="1947672"/>
+                    </a:xfrm>
+                    <a:prstGeom prst="rect">
+                      <a:avLst/>
+                    </a:prstGeom>
+                  </pic:spPr>
+                </pic:pic>
+              </a:graphicData>
+            </a:graphic>
+          </wp:inline>
+        </w:drawing>
+      </w:r>
+      <w:r>
+        <w:rPr>
+          <w:rFonts w:ascii="Segoe UI" w:eastAsia="Times New Roman" w:hAnsi="Segoe UI" w:cs="Segoe UI"/>
+          <w:noProof/>
+          <w:color w:val="333333"/>
+          <w:sz w:val="24"/>
+          <w:szCs w:val="24"/>
+        </w:rPr>
+        <w:drawing>
+          <wp:inline distT="0" distB="0" distL="0" distR="0">
+            <wp:extent cx="2921508" cy="1947672"/>
+            <wp:effectExtent l="19050" t="0" r="0" b="0"/>
+            <wp:docPr id="12" name="Picture 10" descr="test_cases_3D.png"/>
+            <wp:cNvGraphicFramePr>
+              <a:graphicFrameLocks xmlns:a="http://schemas.openxmlformats.org/drawingml/2006/main" noChangeAspect="1"/>
+            </wp:cNvGraphicFramePr>
+            <a:graphic xmlns:a="http://schemas.openxmlformats.org/drawingml/2006/main">
+              <a:graphicData uri="http://schemas.openxmlformats.org/drawingml/2006/picture">
+                <pic:pic xmlns:pic="http://schemas.openxmlformats.org/drawingml/2006/picture">
+                  <pic:nvPicPr>
+                    <pic:cNvPr id="0" name="test_cases_3D.png"/>
+                    <pic:cNvPicPr/>
+                  </pic:nvPicPr>
+                  <pic:blipFill>
+                    <a:blip r:embed="rId18" cstate="print"/>
+                    <a:stretch>
+                      <a:fillRect/>
+                    </a:stretch>
+                  </pic:blipFill>
+                  <pic:spPr>
+                    <a:xfrm>
+                      <a:off x="0" y="0"/>
+                      <a:ext cx="2921508" cy="1947672"/>
+                    </a:xfrm>
+                    <a:prstGeom prst="rect">
+                      <a:avLst/>
+                    </a:prstGeom>
+                  </pic:spPr>
+                </pic:pic>
+              </a:graphicData>
+            </a:graphic>
+          </wp:inline>
+        </w:drawing>
+      </w:r>
+    </w:p>
+    <w:p>
+      <w:pPr>
+        <w:spacing w:after="240" w:line="240" w:lineRule="auto"/>
+        <w:rPr>
+          <w:rFonts w:ascii="Segoe UI" w:eastAsia="Times New Roman" w:hAnsi="Segoe UI" w:cs="Segoe UI"/>
+          <w:color w:val="333333"/>
+          <w:sz w:val="24"/>
+          <w:szCs w:val="24"/>
+        </w:rPr>
+      </w:pPr>
+      <w:r>
+        <w:rPr>
+          <w:rFonts w:ascii="Segoe UI" w:eastAsia="Times New Roman" w:hAnsi="Segoe UI" w:cs="Segoe UI"/>
+          <w:color w:val="333333"/>
+          <w:sz w:val="24"/>
+          <w:szCs w:val="24"/>
+        </w:rPr>
         <w:t>In this section, the final model and any supporting qualities should be evaluated in detail. It should be clear how the final model was derived and why this model was chosen. In addition, some type of analysis should be used to validate the robustness of this model and its solution, such as manipulating the input data or environment to see how the model’s solution is affected (this is called sensitivity analysis). Questions to ask yourself when writing this section:</w:t>
       </w:r>
     </w:p>
@@ -11612,6 +13764,7 @@
           <w:sz w:val="24"/>
           <w:szCs w:val="24"/>
         </w:rPr>
+        <w:lastRenderedPageBreak/>
         <w:t>Has the final model been tested with various inputs to evaluate whether the model generalizes well to unseen data?</w:t>
       </w:r>
     </w:p>
@@ -11709,7 +13862,27 @@
           <w:sz w:val="24"/>
           <w:szCs w:val="24"/>
         </w:rPr>
-        <w:t xml:space="preserve">A benchmark for my PCA chosen features with Nearest Neighboors Classifier </w:t>
+        <w:t xml:space="preserve">A benchmark for my PCA chosen features with Nearest </w:t>
+      </w:r>
+      <w:proofErr w:type="spellStart"/>
+      <w:r>
+        <w:rPr>
+          <w:rFonts w:ascii="Segoe UI" w:eastAsia="Times New Roman" w:hAnsi="Segoe UI" w:cs="Segoe UI"/>
+          <w:color w:val="333333"/>
+          <w:sz w:val="24"/>
+          <w:szCs w:val="24"/>
+        </w:rPr>
+        <w:t>Neighboors</w:t>
+      </w:r>
+      <w:proofErr w:type="spellEnd"/>
+      <w:r>
+        <w:rPr>
+          <w:rFonts w:ascii="Segoe UI" w:eastAsia="Times New Roman" w:hAnsi="Segoe UI" w:cs="Segoe UI"/>
+          <w:color w:val="333333"/>
+          <w:sz w:val="24"/>
+          <w:szCs w:val="24"/>
+        </w:rPr>
+        <w:t xml:space="preserve"> Classifier </w:t>
       </w:r>
       <w:r>
         <w:rPr>
@@ -11727,26 +13900,176 @@
           <w:sz w:val="24"/>
           <w:szCs w:val="24"/>
         </w:rPr>
-        <w:t>, but the visualization produced by projecting the most common features produced by ExtraDecisionTrees, RandomForestTrees, and the f-classifier offers an interesting narrative.</w:t>
-      </w:r>
-      <w:r>
-        <w:rPr>
-          <w:rFonts w:ascii="Segoe UI" w:eastAsia="Times New Roman" w:hAnsi="Segoe UI" w:cs="Segoe UI"/>
-          <w:color w:val="333333"/>
-          <w:sz w:val="24"/>
-          <w:szCs w:val="24"/>
-        </w:rPr>
-        <w:t xml:space="preserve"> Each of these features selection algorithms returned the same top </w:t>
-      </w:r>
-      <w:r>
-        <w:rPr>
-          <w:rFonts w:ascii="Segoe UI" w:eastAsia="Times New Roman" w:hAnsi="Segoe UI" w:cs="Segoe UI"/>
-          <w:color w:val="333333"/>
-          <w:sz w:val="24"/>
-          <w:szCs w:val="24"/>
-        </w:rPr>
-        <w:lastRenderedPageBreak/>
-        <w:t>8 features respectively. These features are 'like', 'attr', 'intel', 'sinc', 'fun', 'amb', 'shar', and 'prob'.</w:t>
+        <w:t xml:space="preserve">, but the visualization produced by projecting the most common features produced by </w:t>
+      </w:r>
+      <w:proofErr w:type="spellStart"/>
+      <w:r>
+        <w:rPr>
+          <w:rFonts w:ascii="Segoe UI" w:eastAsia="Times New Roman" w:hAnsi="Segoe UI" w:cs="Segoe UI"/>
+          <w:color w:val="333333"/>
+          <w:sz w:val="24"/>
+          <w:szCs w:val="24"/>
+        </w:rPr>
+        <w:t>ExtraDecisionTrees</w:t>
+      </w:r>
+      <w:proofErr w:type="spellEnd"/>
+      <w:r>
+        <w:rPr>
+          <w:rFonts w:ascii="Segoe UI" w:eastAsia="Times New Roman" w:hAnsi="Segoe UI" w:cs="Segoe UI"/>
+          <w:color w:val="333333"/>
+          <w:sz w:val="24"/>
+          <w:szCs w:val="24"/>
+        </w:rPr>
+        <w:t xml:space="preserve">, </w:t>
+      </w:r>
+      <w:proofErr w:type="spellStart"/>
+      <w:r>
+        <w:rPr>
+          <w:rFonts w:ascii="Segoe UI" w:eastAsia="Times New Roman" w:hAnsi="Segoe UI" w:cs="Segoe UI"/>
+          <w:color w:val="333333"/>
+          <w:sz w:val="24"/>
+          <w:szCs w:val="24"/>
+        </w:rPr>
+        <w:t>RandomForestTrees</w:t>
+      </w:r>
+      <w:proofErr w:type="spellEnd"/>
+      <w:r>
+        <w:rPr>
+          <w:rFonts w:ascii="Segoe UI" w:eastAsia="Times New Roman" w:hAnsi="Segoe UI" w:cs="Segoe UI"/>
+          <w:color w:val="333333"/>
+          <w:sz w:val="24"/>
+          <w:szCs w:val="24"/>
+        </w:rPr>
+        <w:t>, and the f-classifier offers an interesting narrative.</w:t>
+      </w:r>
+      <w:r>
+        <w:rPr>
+          <w:rFonts w:ascii="Segoe UI" w:eastAsia="Times New Roman" w:hAnsi="Segoe UI" w:cs="Segoe UI"/>
+          <w:color w:val="333333"/>
+          <w:sz w:val="24"/>
+          <w:szCs w:val="24"/>
+        </w:rPr>
+        <w:t xml:space="preserve"> Each of these features selection algorithms returned the same top 8 features respectively. These features are 'like', '</w:t>
+      </w:r>
+      <w:proofErr w:type="spellStart"/>
+      <w:r>
+        <w:rPr>
+          <w:rFonts w:ascii="Segoe UI" w:eastAsia="Times New Roman" w:hAnsi="Segoe UI" w:cs="Segoe UI"/>
+          <w:color w:val="333333"/>
+          <w:sz w:val="24"/>
+          <w:szCs w:val="24"/>
+        </w:rPr>
+        <w:t>attr</w:t>
+      </w:r>
+      <w:proofErr w:type="spellEnd"/>
+      <w:r>
+        <w:rPr>
+          <w:rFonts w:ascii="Segoe UI" w:eastAsia="Times New Roman" w:hAnsi="Segoe UI" w:cs="Segoe UI"/>
+          <w:color w:val="333333"/>
+          <w:sz w:val="24"/>
+          <w:szCs w:val="24"/>
+        </w:rPr>
+        <w:t>', '</w:t>
+      </w:r>
+      <w:proofErr w:type="spellStart"/>
+      <w:r>
+        <w:rPr>
+          <w:rFonts w:ascii="Segoe UI" w:eastAsia="Times New Roman" w:hAnsi="Segoe UI" w:cs="Segoe UI"/>
+          <w:color w:val="333333"/>
+          <w:sz w:val="24"/>
+          <w:szCs w:val="24"/>
+        </w:rPr>
+        <w:t>intel</w:t>
+      </w:r>
+      <w:proofErr w:type="spellEnd"/>
+      <w:r>
+        <w:rPr>
+          <w:rFonts w:ascii="Segoe UI" w:eastAsia="Times New Roman" w:hAnsi="Segoe UI" w:cs="Segoe UI"/>
+          <w:color w:val="333333"/>
+          <w:sz w:val="24"/>
+          <w:szCs w:val="24"/>
+        </w:rPr>
+        <w:t>', '</w:t>
+      </w:r>
+      <w:proofErr w:type="spellStart"/>
+      <w:r>
+        <w:rPr>
+          <w:rFonts w:ascii="Segoe UI" w:eastAsia="Times New Roman" w:hAnsi="Segoe UI" w:cs="Segoe UI"/>
+          <w:color w:val="333333"/>
+          <w:sz w:val="24"/>
+          <w:szCs w:val="24"/>
+        </w:rPr>
+        <w:t>sinc</w:t>
+      </w:r>
+      <w:proofErr w:type="spellEnd"/>
+      <w:r>
+        <w:rPr>
+          <w:rFonts w:ascii="Segoe UI" w:eastAsia="Times New Roman" w:hAnsi="Segoe UI" w:cs="Segoe UI"/>
+          <w:color w:val="333333"/>
+          <w:sz w:val="24"/>
+          <w:szCs w:val="24"/>
+        </w:rPr>
+        <w:t>', 'fun', '</w:t>
+      </w:r>
+      <w:proofErr w:type="spellStart"/>
+      <w:r>
+        <w:rPr>
+          <w:rFonts w:ascii="Segoe UI" w:eastAsia="Times New Roman" w:hAnsi="Segoe UI" w:cs="Segoe UI"/>
+          <w:color w:val="333333"/>
+          <w:sz w:val="24"/>
+          <w:szCs w:val="24"/>
+        </w:rPr>
+        <w:t>amb</w:t>
+      </w:r>
+      <w:proofErr w:type="spellEnd"/>
+      <w:r>
+        <w:rPr>
+          <w:rFonts w:ascii="Segoe UI" w:eastAsia="Times New Roman" w:hAnsi="Segoe UI" w:cs="Segoe UI"/>
+          <w:color w:val="333333"/>
+          <w:sz w:val="24"/>
+          <w:szCs w:val="24"/>
+        </w:rPr>
+        <w:t>', '</w:t>
+      </w:r>
+      <w:proofErr w:type="spellStart"/>
+      <w:r>
+        <w:rPr>
+          <w:rFonts w:ascii="Segoe UI" w:eastAsia="Times New Roman" w:hAnsi="Segoe UI" w:cs="Segoe UI"/>
+          <w:color w:val="333333"/>
+          <w:sz w:val="24"/>
+          <w:szCs w:val="24"/>
+        </w:rPr>
+        <w:t>shar</w:t>
+      </w:r>
+      <w:proofErr w:type="spellEnd"/>
+      <w:r>
+        <w:rPr>
+          <w:rFonts w:ascii="Segoe UI" w:eastAsia="Times New Roman" w:hAnsi="Segoe UI" w:cs="Segoe UI"/>
+          <w:color w:val="333333"/>
+          <w:sz w:val="24"/>
+          <w:szCs w:val="24"/>
+        </w:rPr>
+        <w:t>', and '</w:t>
+      </w:r>
+      <w:proofErr w:type="spellStart"/>
+      <w:r>
+        <w:rPr>
+          <w:rFonts w:ascii="Segoe UI" w:eastAsia="Times New Roman" w:hAnsi="Segoe UI" w:cs="Segoe UI"/>
+          <w:color w:val="333333"/>
+          <w:sz w:val="24"/>
+          <w:szCs w:val="24"/>
+        </w:rPr>
+        <w:t>prob</w:t>
+      </w:r>
+      <w:proofErr w:type="spellEnd"/>
+      <w:r>
+        <w:rPr>
+          <w:rFonts w:ascii="Segoe UI" w:eastAsia="Times New Roman" w:hAnsi="Segoe UI" w:cs="Segoe UI"/>
+          <w:color w:val="333333"/>
+          <w:sz w:val="24"/>
+          <w:szCs w:val="24"/>
+        </w:rPr>
+        <w:t>'.</w:t>
       </w:r>
     </w:p>
     <w:p>
@@ -11975,6 +14298,7 @@
           <w:sz w:val="24"/>
           <w:szCs w:val="24"/>
         </w:rPr>
+        <w:lastRenderedPageBreak/>
         <w:drawing>
           <wp:inline distT="0" distB="0" distL="0" distR="0">
             <wp:extent cx="4847619" cy="3390476"/>
@@ -11991,7 +14315,7 @@
                     <pic:cNvPicPr/>
                   </pic:nvPicPr>
                   <pic:blipFill>
-                    <a:blip r:embed="rId17" cstate="print"/>
+                    <a:blip r:embed="rId19" cstate="print"/>
                     <a:stretch>
                       <a:fillRect/>
                     </a:stretch>
@@ -12029,7 +14353,27 @@
           <w:sz w:val="24"/>
           <w:szCs w:val="24"/>
         </w:rPr>
-        <w:t xml:space="preserve">The plot above was generated by running the linear_plotter() method in the features_creator.py file. The </w:t>
+        <w:t xml:space="preserve">The plot above was generated by running the </w:t>
+      </w:r>
+      <w:proofErr w:type="spellStart"/>
+      <w:r>
+        <w:rPr>
+          <w:rFonts w:ascii="Segoe UI" w:eastAsia="Times New Roman" w:hAnsi="Segoe UI" w:cs="Segoe UI"/>
+          <w:color w:val="333333"/>
+          <w:sz w:val="24"/>
+          <w:szCs w:val="24"/>
+        </w:rPr>
+        <w:t>linear_plotter</w:t>
+      </w:r>
+      <w:proofErr w:type="spellEnd"/>
+      <w:r>
+        <w:rPr>
+          <w:rFonts w:ascii="Segoe UI" w:eastAsia="Times New Roman" w:hAnsi="Segoe UI" w:cs="Segoe UI"/>
+          <w:color w:val="333333"/>
+          <w:sz w:val="24"/>
+          <w:szCs w:val="24"/>
+        </w:rPr>
+        <w:t xml:space="preserve">() method in the features_creator.py file. The </w:t>
       </w:r>
       <w:r>
         <w:rPr>
@@ -12083,7 +14427,6 @@
           <w:sz w:val="24"/>
           <w:szCs w:val="24"/>
         </w:rPr>
-        <w:lastRenderedPageBreak/>
         <w:t>superimposed on it</w:t>
       </w:r>
       <w:r>
@@ -12187,6 +14530,7 @@
         </w:rPr>
         <w:t>, non-</w:t>
       </w:r>
+      <w:proofErr w:type="spellStart"/>
       <w:r>
         <w:rPr>
           <w:rFonts w:ascii="Segoe UI" w:eastAsia="Times New Roman" w:hAnsi="Segoe UI" w:cs="Segoe UI"/>
@@ -12203,7 +14547,17 @@
           <w:sz w:val="24"/>
           <w:szCs w:val="24"/>
         </w:rPr>
-        <w:t>table function</w:t>
+        <w:t>table</w:t>
+      </w:r>
+      <w:proofErr w:type="spellEnd"/>
+      <w:r>
+        <w:rPr>
+          <w:rFonts w:ascii="Segoe UI" w:eastAsia="Times New Roman" w:hAnsi="Segoe UI" w:cs="Segoe UI"/>
+          <w:color w:val="333333"/>
+          <w:sz w:val="24"/>
+          <w:szCs w:val="24"/>
+        </w:rPr>
+        <w:t xml:space="preserve"> function</w:t>
       </w:r>
       <w:r>
         <w:rPr>
@@ -12536,7 +14890,17 @@
           <w:sz w:val="24"/>
           <w:szCs w:val="24"/>
         </w:rPr>
-        <w:t xml:space="preserve"> 'yes' to each other depends on gender. Each gender weighs things differently, </w:t>
+        <w:t xml:space="preserve"> 'yes' to each other depends on </w:t>
+      </w:r>
+      <w:r>
+        <w:rPr>
+          <w:rFonts w:ascii="Segoe UI" w:eastAsia="Times New Roman" w:hAnsi="Segoe UI" w:cs="Segoe UI"/>
+          <w:color w:val="333333"/>
+          <w:sz w:val="24"/>
+          <w:szCs w:val="24"/>
+        </w:rPr>
+        <w:lastRenderedPageBreak/>
+        <w:t xml:space="preserve">gender. Each gender weighs things differently, </w:t>
       </w:r>
       <w:r>
         <w:rPr>
@@ -12554,7 +14918,67 @@
           <w:sz w:val="24"/>
           <w:szCs w:val="24"/>
         </w:rPr>
-        <w:t xml:space="preserve">s, 'attr', 'intel', or 'amb'. </w:t>
+        <w:t>s, '</w:t>
+      </w:r>
+      <w:proofErr w:type="spellStart"/>
+      <w:r>
+        <w:rPr>
+          <w:rFonts w:ascii="Segoe UI" w:eastAsia="Times New Roman" w:hAnsi="Segoe UI" w:cs="Segoe UI"/>
+          <w:color w:val="333333"/>
+          <w:sz w:val="24"/>
+          <w:szCs w:val="24"/>
+        </w:rPr>
+        <w:t>attr</w:t>
+      </w:r>
+      <w:proofErr w:type="spellEnd"/>
+      <w:r>
+        <w:rPr>
+          <w:rFonts w:ascii="Segoe UI" w:eastAsia="Times New Roman" w:hAnsi="Segoe UI" w:cs="Segoe UI"/>
+          <w:color w:val="333333"/>
+          <w:sz w:val="24"/>
+          <w:szCs w:val="24"/>
+        </w:rPr>
+        <w:t>', '</w:t>
+      </w:r>
+      <w:proofErr w:type="spellStart"/>
+      <w:r>
+        <w:rPr>
+          <w:rFonts w:ascii="Segoe UI" w:eastAsia="Times New Roman" w:hAnsi="Segoe UI" w:cs="Segoe UI"/>
+          <w:color w:val="333333"/>
+          <w:sz w:val="24"/>
+          <w:szCs w:val="24"/>
+        </w:rPr>
+        <w:t>intel</w:t>
+      </w:r>
+      <w:proofErr w:type="spellEnd"/>
+      <w:r>
+        <w:rPr>
+          <w:rFonts w:ascii="Segoe UI" w:eastAsia="Times New Roman" w:hAnsi="Segoe UI" w:cs="Segoe UI"/>
+          <w:color w:val="333333"/>
+          <w:sz w:val="24"/>
+          <w:szCs w:val="24"/>
+        </w:rPr>
+        <w:t>', or '</w:t>
+      </w:r>
+      <w:proofErr w:type="spellStart"/>
+      <w:r>
+        <w:rPr>
+          <w:rFonts w:ascii="Segoe UI" w:eastAsia="Times New Roman" w:hAnsi="Segoe UI" w:cs="Segoe UI"/>
+          <w:color w:val="333333"/>
+          <w:sz w:val="24"/>
+          <w:szCs w:val="24"/>
+        </w:rPr>
+        <w:t>amb</w:t>
+      </w:r>
+      <w:proofErr w:type="spellEnd"/>
+      <w:r>
+        <w:rPr>
+          <w:rFonts w:ascii="Segoe UI" w:eastAsia="Times New Roman" w:hAnsi="Segoe UI" w:cs="Segoe UI"/>
+          <w:color w:val="333333"/>
+          <w:sz w:val="24"/>
+          <w:szCs w:val="24"/>
+        </w:rPr>
+        <w:t xml:space="preserve">'. </w:t>
       </w:r>
       <w:r>
         <w:rPr>
@@ -12572,7 +14996,27 @@
           <w:sz w:val="24"/>
           <w:szCs w:val="24"/>
         </w:rPr>
-        <w:t>del to predict 'dec'.</w:t>
+        <w:t>del to predict '</w:t>
+      </w:r>
+      <w:proofErr w:type="spellStart"/>
+      <w:r>
+        <w:rPr>
+          <w:rFonts w:ascii="Segoe UI" w:eastAsia="Times New Roman" w:hAnsi="Segoe UI" w:cs="Segoe UI"/>
+          <w:color w:val="333333"/>
+          <w:sz w:val="24"/>
+          <w:szCs w:val="24"/>
+        </w:rPr>
+        <w:t>dec</w:t>
+      </w:r>
+      <w:proofErr w:type="spellEnd"/>
+      <w:r>
+        <w:rPr>
+          <w:rFonts w:ascii="Segoe UI" w:eastAsia="Times New Roman" w:hAnsi="Segoe UI" w:cs="Segoe UI"/>
+          <w:color w:val="333333"/>
+          <w:sz w:val="24"/>
+          <w:szCs w:val="24"/>
+        </w:rPr>
+        <w:t>'.</w:t>
       </w:r>
     </w:p>
     <w:p>
@@ -12637,7 +15081,27 @@
           <w:sz w:val="24"/>
           <w:szCs w:val="24"/>
         </w:rPr>
-        <w:t xml:space="preserve">'dec' </w:t>
+        <w:t>'</w:t>
+      </w:r>
+      <w:proofErr w:type="spellStart"/>
+      <w:r>
+        <w:rPr>
+          <w:rFonts w:ascii="Segoe UI" w:eastAsia="Times New Roman" w:hAnsi="Segoe UI" w:cs="Segoe UI"/>
+          <w:color w:val="333333"/>
+          <w:sz w:val="24"/>
+          <w:szCs w:val="24"/>
+        </w:rPr>
+        <w:t>dec</w:t>
+      </w:r>
+      <w:proofErr w:type="spellEnd"/>
+      <w:r>
+        <w:rPr>
+          <w:rFonts w:ascii="Segoe UI" w:eastAsia="Times New Roman" w:hAnsi="Segoe UI" w:cs="Segoe UI"/>
+          <w:color w:val="333333"/>
+          <w:sz w:val="24"/>
+          <w:szCs w:val="24"/>
+        </w:rPr>
+        <w:t xml:space="preserve">' </w:t>
       </w:r>
       <w:r>
         <w:rPr>
@@ -12754,8 +15218,19 @@
           <w:sz w:val="24"/>
           <w:szCs w:val="24"/>
         </w:rPr>
-        <w:t>Nearest Neighboor</w:t>
-      </w:r>
+        <w:t xml:space="preserve">Nearest </w:t>
+      </w:r>
+      <w:proofErr w:type="spellStart"/>
+      <w:r>
+        <w:rPr>
+          <w:rFonts w:ascii="Segoe UI" w:eastAsia="Times New Roman" w:hAnsi="Segoe UI" w:cs="Segoe UI"/>
+          <w:color w:val="333333"/>
+          <w:sz w:val="24"/>
+          <w:szCs w:val="24"/>
+        </w:rPr>
+        <w:t>Neighboor</w:t>
+      </w:r>
+      <w:proofErr w:type="spellEnd"/>
       <w:r>
         <w:rPr>
           <w:rFonts w:ascii="Segoe UI" w:eastAsia="Times New Roman" w:hAnsi="Segoe UI" w:cs="Segoe UI"/>
@@ -12898,7 +15373,6 @@
           <w:sz w:val="30"/>
           <w:szCs w:val="30"/>
         </w:rPr>
-        <w:lastRenderedPageBreak/>
         <w:t>Improvement</w:t>
       </w:r>
     </w:p>
@@ -12966,7 +15440,27 @@
           <w:sz w:val="24"/>
           <w:szCs w:val="24"/>
         </w:rPr>
-        <w:t xml:space="preserve">When I read McKinlay's </w:t>
+        <w:t xml:space="preserve">When I read </w:t>
+      </w:r>
+      <w:proofErr w:type="spellStart"/>
+      <w:r>
+        <w:rPr>
+          <w:rFonts w:ascii="Segoe UI" w:eastAsia="Times New Roman" w:hAnsi="Segoe UI" w:cs="Segoe UI"/>
+          <w:color w:val="333333"/>
+          <w:sz w:val="24"/>
+          <w:szCs w:val="24"/>
+        </w:rPr>
+        <w:t>McKinlay's</w:t>
+      </w:r>
+      <w:proofErr w:type="spellEnd"/>
+      <w:r>
+        <w:rPr>
+          <w:rFonts w:ascii="Segoe UI" w:eastAsia="Times New Roman" w:hAnsi="Segoe UI" w:cs="Segoe UI"/>
+          <w:color w:val="333333"/>
+          <w:sz w:val="24"/>
+          <w:szCs w:val="24"/>
+        </w:rPr>
+        <w:t xml:space="preserve"> </w:t>
       </w:r>
       <w:r>
         <w:rPr>
@@ -13183,6 +15677,7 @@
           <w:sz w:val="30"/>
           <w:szCs w:val="30"/>
         </w:rPr>
+        <w:lastRenderedPageBreak/>
         <w:br w:type="page"/>
       </w:r>
     </w:p>
@@ -13225,7 +15720,47 @@
           <w:sz w:val="24"/>
           <w:szCs w:val="24"/>
         </w:rPr>
-        <w:t xml:space="preserve">[1] Fisman, Ray. Iyengar, Sheena. "Gender Differences in Mate Selection: Evidence from a Speed Dating Experiment." </w:t>
+        <w:t xml:space="preserve">[1] </w:t>
+      </w:r>
+      <w:proofErr w:type="spellStart"/>
+      <w:r>
+        <w:rPr>
+          <w:rFonts w:ascii="Segoe UI" w:eastAsia="Times New Roman" w:hAnsi="Segoe UI" w:cs="Segoe UI"/>
+          <w:color w:val="333333"/>
+          <w:sz w:val="24"/>
+          <w:szCs w:val="24"/>
+        </w:rPr>
+        <w:t>Fisman</w:t>
+      </w:r>
+      <w:proofErr w:type="spellEnd"/>
+      <w:r>
+        <w:rPr>
+          <w:rFonts w:ascii="Segoe UI" w:eastAsia="Times New Roman" w:hAnsi="Segoe UI" w:cs="Segoe UI"/>
+          <w:color w:val="333333"/>
+          <w:sz w:val="24"/>
+          <w:szCs w:val="24"/>
+        </w:rPr>
+        <w:t xml:space="preserve">, Ray. </w:t>
+      </w:r>
+      <w:proofErr w:type="spellStart"/>
+      <w:r>
+        <w:rPr>
+          <w:rFonts w:ascii="Segoe UI" w:eastAsia="Times New Roman" w:hAnsi="Segoe UI" w:cs="Segoe UI"/>
+          <w:color w:val="333333"/>
+          <w:sz w:val="24"/>
+          <w:szCs w:val="24"/>
+        </w:rPr>
+        <w:t>Iyengar</w:t>
+      </w:r>
+      <w:proofErr w:type="spellEnd"/>
+      <w:r>
+        <w:rPr>
+          <w:rFonts w:ascii="Segoe UI" w:eastAsia="Times New Roman" w:hAnsi="Segoe UI" w:cs="Segoe UI"/>
+          <w:color w:val="333333"/>
+          <w:sz w:val="24"/>
+          <w:szCs w:val="24"/>
+        </w:rPr>
+        <w:t xml:space="preserve">, Sheena. "Gender Differences in Mate Selection: Evidence from a Speed Dating Experiment." </w:t>
       </w:r>
     </w:p>
     <w:p>
@@ -13299,13 +15834,23 @@
         </w:rPr>
         <w:t xml:space="preserve">[3]"Your Looks and your Inbox". </w:t>
       </w:r>
+      <w:proofErr w:type="spellStart"/>
       <w:r>
         <w:rPr>
           <w:rFonts w:ascii="Segoe UI" w:hAnsi="Segoe UI" w:cs="Segoe UI"/>
           <w:sz w:val="24"/>
           <w:szCs w:val="24"/>
         </w:rPr>
-        <w:t xml:space="preserve">OkCupid Blog. </w:t>
+        <w:t>OkCupid</w:t>
+      </w:r>
+      <w:proofErr w:type="spellEnd"/>
+      <w:r>
+        <w:rPr>
+          <w:rFonts w:ascii="Segoe UI" w:hAnsi="Segoe UI" w:cs="Segoe UI"/>
+          <w:sz w:val="24"/>
+          <w:szCs w:val="24"/>
+        </w:rPr>
+        <w:t xml:space="preserve"> Blog. </w:t>
       </w:r>
       <w:r>
         <w:rPr>
@@ -13333,7 +15878,25 @@
           <w:sz w:val="24"/>
           <w:szCs w:val="24"/>
         </w:rPr>
-        <w:t>[4] "Why Beatiful People Have More Daughters: From Dating, Shopping, and Praying to Going to War and Becoming a Millionaire." Miller, Alan S. Kanazawa, Satoshi.</w:t>
+        <w:t xml:space="preserve">[4] "Why </w:t>
+      </w:r>
+      <w:proofErr w:type="spellStart"/>
+      <w:r>
+        <w:rPr>
+          <w:rFonts w:ascii="Segoe UI" w:hAnsi="Segoe UI" w:cs="Segoe UI"/>
+          <w:sz w:val="24"/>
+          <w:szCs w:val="24"/>
+        </w:rPr>
+        <w:t>Beatiful</w:t>
+      </w:r>
+      <w:proofErr w:type="spellEnd"/>
+      <w:r>
+        <w:rPr>
+          <w:rFonts w:ascii="Segoe UI" w:hAnsi="Segoe UI" w:cs="Segoe UI"/>
+          <w:sz w:val="24"/>
+          <w:szCs w:val="24"/>
+        </w:rPr>
+        <w:t xml:space="preserve"> People Have More Daughters: From Dating, Shopping, and Praying to Going to War and Becoming a Millionaire." Miller, Alan S. Kanazawa, Satoshi.</w:t>
       </w:r>
     </w:p>
     <w:p>
@@ -13361,7 +15924,25 @@
           <w:sz w:val="24"/>
           <w:szCs w:val="24"/>
         </w:rPr>
-        <w:t>How a Math Genius Hacked OkCupid to Find True Love</w:t>
+        <w:t xml:space="preserve">How a Math Genius Hacked </w:t>
+      </w:r>
+      <w:proofErr w:type="spellStart"/>
+      <w:r>
+        <w:rPr>
+          <w:rFonts w:ascii="Segoe UI" w:hAnsi="Segoe UI" w:cs="Segoe UI"/>
+          <w:sz w:val="24"/>
+          <w:szCs w:val="24"/>
+        </w:rPr>
+        <w:t>OkCupid</w:t>
+      </w:r>
+      <w:proofErr w:type="spellEnd"/>
+      <w:r>
+        <w:rPr>
+          <w:rFonts w:ascii="Segoe UI" w:hAnsi="Segoe UI" w:cs="Segoe UI"/>
+          <w:sz w:val="24"/>
+          <w:szCs w:val="24"/>
+        </w:rPr>
+        <w:t xml:space="preserve"> to Find True Love</w:t>
       </w:r>
       <w:r>
         <w:rPr>
@@ -17016,7 +19597,7 @@
 </file>
 
 <file path=customXml/itemProps1.xml><?xml version="1.0" encoding="utf-8"?>
-<ds:datastoreItem xmlns:ds="http://schemas.openxmlformats.org/officeDocument/2006/customXml" ds:itemID="{F33ECCE1-29E9-4FE3-A76F-B3693A585334}">
+<ds:datastoreItem xmlns:ds="http://schemas.openxmlformats.org/officeDocument/2006/customXml" ds:itemID="{74A18C31-5A7E-48D4-BAC9-E26A4F438C41}">
   <ds:schemaRefs>
     <ds:schemaRef ds:uri="http://schemas.openxmlformats.org/officeDocument/2006/bibliography"/>
   </ds:schemaRefs>

</xml_diff>